<commit_message>
trả lời câu 1-6 chương 4
</commit_message>
<xml_diff>
--- a/CheatSheetPTTKHT.docx
+++ b/CheatSheetPTTKHT.docx
@@ -2558,15 +2558,15 @@
           <w:rFonts w:asciiTheme="majorHAnsi" w:hAnsiTheme="majorHAnsi" w:cstheme="majorHAnsi"/>
           <w:sz w:val="28"/>
           <w:szCs w:val="28"/>
-          <w:lang w:val="fr-FR"/>
-        </w:rPr>
-      </w:pPr>
-      <w:r>
-        <w:rPr>
-          <w:rFonts w:asciiTheme="majorHAnsi" w:hAnsiTheme="majorHAnsi" w:cstheme="majorHAnsi"/>
-          <w:sz w:val="28"/>
-          <w:szCs w:val="28"/>
-          <w:lang w:val="fr-FR"/>
+          <w:lang w:val="en-US"/>
+        </w:rPr>
+      </w:pPr>
+      <w:r>
+        <w:rPr>
+          <w:rFonts w:asciiTheme="majorHAnsi" w:hAnsiTheme="majorHAnsi" w:cstheme="majorHAnsi"/>
+          <w:sz w:val="28"/>
+          <w:szCs w:val="28"/>
+          <w:lang w:val="en-US"/>
         </w:rPr>
         <w:t>OOSAD nhấn mạnh lặp và tăng dần trên nền tảng kiểm thử và định nghĩa lại trong suốt vòng đời của dự án. Cả ba khía cạnh kiến trúc được xây dựng từng bước một :</w:t>
       </w:r>
@@ -2575,7 +2575,7 @@
           <w:rFonts w:asciiTheme="majorHAnsi" w:hAnsiTheme="majorHAnsi" w:cstheme="majorHAnsi"/>
           <w:sz w:val="28"/>
           <w:szCs w:val="28"/>
-          <w:lang w:val="fr-FR"/>
+          <w:lang w:val="en-US"/>
         </w:rPr>
         <w:t xml:space="preserve"> người phân tích (analyst) làm việc với người dùng để tạo ra biểu diễn chức năng. Sau đó xây dựng biểu diễn cấu trúc và biểu diễn hành vi của hệ thống. Khi đã thiết lập cả ba biểu diễn kiến trúc, người phân tích sẽ lặp qua cả ba biểu diễn này. Sau khi đã hiểu rõ hơn về các biểu diễn cấu </w:t>
       </w:r>
@@ -2584,7 +2584,7 @@
           <w:rFonts w:asciiTheme="majorHAnsi" w:hAnsiTheme="majorHAnsi" w:cstheme="majorHAnsi"/>
           <w:sz w:val="28"/>
           <w:szCs w:val="28"/>
-          <w:lang w:val="fr-FR"/>
+          <w:lang w:val="en-US"/>
         </w:rPr>
         <w:lastRenderedPageBreak/>
         <w:t>trúc và các biểu diễn hành vi, người phân tích có thể khám pha những yêu cầu hoặc lỗi trong các biểu diễn chức năng. Mỗi khi hoàn thành một chu trình lặp</w:t>
@@ -2594,7 +2594,7 @@
           <w:rFonts w:asciiTheme="majorHAnsi" w:hAnsiTheme="majorHAnsi" w:cstheme="majorHAnsi"/>
           <w:sz w:val="28"/>
           <w:szCs w:val="28"/>
-          <w:lang w:val="fr-FR"/>
+          <w:lang w:val="en-US"/>
         </w:rPr>
         <w:t>, các yêu cầu chức năng sẽ trở nên rõ ràng hơn.</w:t>
       </w:r>
@@ -2867,7 +2867,7 @@
           <w:strike/>
           <w:sz w:val="28"/>
           <w:szCs w:val="28"/>
-          <w:lang w:val="en-US"/>
+          <w:lang w:val="fr-FR"/>
         </w:rPr>
       </w:pPr>
       <w:r>
@@ -2876,7 +2876,7 @@
           <w:strike/>
           <w:sz w:val="28"/>
           <w:szCs w:val="28"/>
-          <w:lang w:val="en-US"/>
+          <w:lang w:val="fr-FR"/>
         </w:rPr>
         <w:t>30. Pha nào là quan trọng nhất trong SDLC ? Tại sao ?</w:t>
       </w:r>
@@ -2888,15 +2888,15 @@
           <w:rFonts w:asciiTheme="majorHAnsi" w:hAnsiTheme="majorHAnsi" w:cstheme="majorHAnsi"/>
           <w:sz w:val="28"/>
           <w:szCs w:val="28"/>
-          <w:lang w:val="en-US"/>
-        </w:rPr>
-      </w:pPr>
-      <w:r>
-        <w:rPr>
-          <w:rFonts w:asciiTheme="majorHAnsi" w:hAnsiTheme="majorHAnsi" w:cstheme="majorHAnsi"/>
-          <w:sz w:val="28"/>
-          <w:szCs w:val="28"/>
-          <w:lang w:val="en-US"/>
+          <w:lang w:val="fr-FR"/>
+        </w:rPr>
+      </w:pPr>
+      <w:r>
+        <w:rPr>
+          <w:rFonts w:asciiTheme="majorHAnsi" w:hAnsiTheme="majorHAnsi" w:cstheme="majorHAnsi"/>
+          <w:sz w:val="28"/>
+          <w:szCs w:val="28"/>
+          <w:lang w:val="fr-FR"/>
         </w:rPr>
         <w:t xml:space="preserve">31. </w:t>
       </w:r>
@@ -2905,7 +2905,7 @@
           <w:rFonts w:asciiTheme="majorHAnsi" w:hAnsiTheme="majorHAnsi" w:cstheme="majorHAnsi"/>
           <w:sz w:val="28"/>
           <w:szCs w:val="28"/>
-          <w:lang w:val="en-US"/>
+          <w:lang w:val="fr-FR"/>
         </w:rPr>
         <w:t>Nêu các đặc điểm chính đối với OOSAD?</w:t>
       </w:r>
@@ -2938,40 +2938,1082 @@
           <w:szCs w:val="28"/>
           <w:lang w:val="en-US"/>
         </w:rPr>
-        <w:t xml:space="preserve">OOSAD sử dụng các phương pháp phát triển hệ thống </w:t>
-      </w:r>
+        <w:t>OOSAD sử dụng các phương pháp phát triển hệ thống hướng kịch bản sử dụng, lấy kiến trúc làm trung tâm, lặp và tăng dần. OOSAD hỗ trợ ba góc nhìn đối với hệ thống là: chức năng, tĩnh, và động. OOSAD cho phép người phân tích chia nhỏ hệ thống thành những thành phần nhỏ hơn và dễ quản lý hơn. Ngoài ra tư duy đối tượng được cho là tự nhiên hơn so với tiến trình hoặc dữ liệu,  OOSAD còn cho phép người phân tích giao tiếp với người dùng bằng các đối tượng trong môi trường của người dùng thay vì các quá trình hoặc dữ liệu.</w:t>
+      </w:r>
+    </w:p>
+    <w:p>
+      <w:pPr>
+        <w:spacing w:after="0" w:line="360" w:lineRule="auto"/>
+        <w:rPr>
+          <w:rFonts w:asciiTheme="majorHAnsi" w:hAnsiTheme="majorHAnsi" w:cstheme="majorHAnsi"/>
+          <w:sz w:val="28"/>
+          <w:szCs w:val="28"/>
+          <w:lang w:val="en-US"/>
+        </w:rPr>
+      </w:pPr>
+    </w:p>
+    <w:p>
+      <w:pPr>
+        <w:rPr>
+          <w:rFonts w:asciiTheme="majorHAnsi" w:hAnsiTheme="majorHAnsi" w:cstheme="majorHAnsi"/>
+          <w:b/>
+          <w:sz w:val="28"/>
+          <w:szCs w:val="28"/>
+          <w:lang w:val="en-US"/>
+        </w:rPr>
+      </w:pPr>
+      <w:r>
+        <w:rPr>
+          <w:rFonts w:asciiTheme="majorHAnsi" w:hAnsiTheme="majorHAnsi" w:cstheme="majorHAnsi"/>
+          <w:b/>
+          <w:sz w:val="28"/>
+          <w:szCs w:val="28"/>
+          <w:lang w:val="en-US"/>
+        </w:rPr>
+        <w:br w:type="page"/>
+      </w:r>
+    </w:p>
+    <w:p>
+      <w:pPr>
+        <w:spacing w:after="0" w:line="360" w:lineRule="auto"/>
+        <w:rPr>
+          <w:rFonts w:asciiTheme="majorHAnsi" w:hAnsiTheme="majorHAnsi" w:cstheme="majorHAnsi"/>
+          <w:b/>
+          <w:sz w:val="28"/>
+          <w:szCs w:val="28"/>
+          <w:lang w:val="fr-FR"/>
+        </w:rPr>
+      </w:pPr>
+      <w:r>
+        <w:rPr>
+          <w:rFonts w:asciiTheme="majorHAnsi" w:hAnsiTheme="majorHAnsi" w:cstheme="majorHAnsi"/>
+          <w:b/>
+          <w:sz w:val="28"/>
+          <w:szCs w:val="28"/>
+          <w:lang w:val="en-US"/>
+        </w:rPr>
+        <w:lastRenderedPageBreak/>
+        <w:t>Câu hỏ</w:t>
+      </w:r>
+      <w:r>
+        <w:rPr>
+          <w:rFonts w:asciiTheme="majorHAnsi" w:hAnsiTheme="majorHAnsi" w:cstheme="majorHAnsi"/>
+          <w:b/>
+          <w:sz w:val="28"/>
+          <w:szCs w:val="28"/>
+          <w:lang w:val="en-US"/>
+        </w:rPr>
+        <w:t>i chương 4</w:t>
+      </w:r>
+      <w:r>
+        <w:rPr>
+          <w:rFonts w:asciiTheme="majorHAnsi" w:hAnsiTheme="majorHAnsi" w:cstheme="majorHAnsi"/>
+          <w:b/>
+          <w:sz w:val="28"/>
+          <w:szCs w:val="28"/>
+          <w:lang w:val="en-US"/>
+        </w:rPr>
+        <w:t>.</w:t>
+      </w:r>
+      <w:r>
+        <w:rPr>
+          <w:rFonts w:asciiTheme="majorHAnsi" w:hAnsiTheme="majorHAnsi" w:cstheme="majorHAnsi"/>
+          <w:b/>
+          <w:sz w:val="28"/>
+          <w:szCs w:val="28"/>
+          <w:lang w:val="fr-FR"/>
+        </w:rPr>
+        <w:t xml:space="preserve"> Xác định yêu cầu</w:t>
+      </w:r>
+    </w:p>
+    <w:p>
+      <w:pPr>
+        <w:spacing w:after="0" w:line="360" w:lineRule="auto"/>
+        <w:rPr>
+          <w:rFonts w:asciiTheme="majorHAnsi" w:hAnsiTheme="majorHAnsi" w:cstheme="majorHAnsi"/>
+          <w:sz w:val="28"/>
+          <w:szCs w:val="28"/>
+          <w:lang w:val="fr-FR"/>
+        </w:rPr>
+      </w:pPr>
+      <w:r>
+        <w:rPr>
+          <w:rFonts w:asciiTheme="majorHAnsi" w:hAnsiTheme="majorHAnsi" w:cstheme="majorHAnsi"/>
+          <w:sz w:val="28"/>
+          <w:szCs w:val="28"/>
+          <w:lang w:val="fr-FR"/>
+        </w:rPr>
+        <w:t>1. Sản phẩm cuối cùng của pha phân tích là gì?</w:t>
+      </w:r>
+    </w:p>
+    <w:p>
+      <w:pPr>
+        <w:spacing w:after="0" w:line="360" w:lineRule="auto"/>
+        <w:rPr>
+          <w:rFonts w:asciiTheme="majorHAnsi" w:hAnsiTheme="majorHAnsi" w:cstheme="majorHAnsi"/>
+          <w:sz w:val="28"/>
+          <w:szCs w:val="28"/>
+          <w:lang w:val="fr-FR"/>
+        </w:rPr>
+      </w:pPr>
+      <w:r>
+        <w:rPr>
+          <w:rFonts w:asciiTheme="majorHAnsi" w:hAnsiTheme="majorHAnsi" w:cstheme="majorHAnsi"/>
+          <w:sz w:val="28"/>
+          <w:szCs w:val="28"/>
+          <w:lang w:val="fr-FR"/>
+        </w:rPr>
+        <w:t>Pha phân tích tiếp nhận ý tưởng chính và yêu cầu hệ thống được thiết lập từ pha lập kế hoạch và xử lý những kết quả này. Kết quả cuối cùng của pha phân tích là tài liệu đề xuất hệ thống. Tài liệu này là kết quả tổng hợp từ</w:t>
+      </w:r>
+      <w:r>
+        <w:rPr>
+          <w:rFonts w:asciiTheme="majorHAnsi" w:hAnsiTheme="majorHAnsi" w:cstheme="majorHAnsi"/>
+          <w:sz w:val="28"/>
+          <w:szCs w:val="28"/>
+          <w:lang w:val="fr-FR"/>
+        </w:rPr>
+        <w:t>:</w:t>
+      </w:r>
+      <w:r>
+        <w:rPr>
+          <w:rFonts w:asciiTheme="majorHAnsi" w:hAnsiTheme="majorHAnsi" w:cstheme="majorHAnsi"/>
+          <w:sz w:val="28"/>
+          <w:szCs w:val="28"/>
+          <w:lang w:val="fr-FR"/>
+        </w:rPr>
+        <w:t xml:space="preserve"> </w:t>
+      </w:r>
+      <w:r>
+        <w:rPr>
+          <w:rFonts w:asciiTheme="majorHAnsi" w:hAnsiTheme="majorHAnsi" w:cstheme="majorHAnsi"/>
+          <w:sz w:val="28"/>
+          <w:szCs w:val="28"/>
+          <w:lang w:val="fr-FR"/>
+        </w:rPr>
+        <w:t>yêu cầu chi tiết, các mô hình chức năng, các mô hình cấu trúc và các mô hình hành vi</w:t>
+      </w:r>
+      <w:r>
+        <w:rPr>
+          <w:rFonts w:asciiTheme="majorHAnsi" w:hAnsiTheme="majorHAnsi" w:cstheme="majorHAnsi"/>
+          <w:sz w:val="28"/>
+          <w:szCs w:val="28"/>
+          <w:lang w:val="fr-FR"/>
+        </w:rPr>
+        <w:t>.</w:t>
+      </w:r>
+    </w:p>
+    <w:p>
+      <w:pPr>
+        <w:spacing w:after="0" w:line="360" w:lineRule="auto"/>
+        <w:rPr>
+          <w:rFonts w:asciiTheme="majorHAnsi" w:hAnsiTheme="majorHAnsi" w:cstheme="majorHAnsi"/>
+          <w:sz w:val="28"/>
+          <w:szCs w:val="28"/>
+          <w:lang w:val="en-US"/>
+        </w:rPr>
+      </w:pPr>
+      <w:r>
+        <w:rPr>
+          <w:rFonts w:asciiTheme="majorHAnsi" w:hAnsiTheme="majorHAnsi" w:cstheme="majorHAnsi"/>
+          <w:sz w:val="28"/>
+          <w:szCs w:val="28"/>
+          <w:lang w:val="en-US"/>
+        </w:rPr>
+        <w:t xml:space="preserve">2. </w:t>
+      </w:r>
+      <w:r>
+        <w:rPr>
+          <w:rFonts w:asciiTheme="majorHAnsi" w:hAnsiTheme="majorHAnsi" w:cstheme="majorHAnsi"/>
+          <w:sz w:val="28"/>
+          <w:szCs w:val="28"/>
+          <w:lang w:val="en-US"/>
+        </w:rPr>
+        <w:t>A</w:t>
+      </w:r>
+      <w:r>
+        <w:rPr>
+          <w:rFonts w:asciiTheme="majorHAnsi" w:hAnsiTheme="majorHAnsi" w:cstheme="majorHAnsi"/>
+          <w:sz w:val="28"/>
+          <w:szCs w:val="28"/>
+          <w:lang w:val="en-US"/>
+        </w:rPr>
+        <w:t>s-is</w:t>
+      </w:r>
+      <w:r>
+        <w:rPr>
+          <w:rFonts w:asciiTheme="majorHAnsi" w:hAnsiTheme="majorHAnsi" w:cstheme="majorHAnsi"/>
+          <w:sz w:val="28"/>
+          <w:szCs w:val="28"/>
+          <w:lang w:val="en-US"/>
+        </w:rPr>
+        <w:t xml:space="preserve"> system</w:t>
+      </w:r>
+      <w:r>
+        <w:rPr>
+          <w:rFonts w:asciiTheme="majorHAnsi" w:hAnsiTheme="majorHAnsi" w:cstheme="majorHAnsi"/>
+          <w:sz w:val="28"/>
+          <w:szCs w:val="28"/>
+          <w:lang w:val="en-US"/>
+        </w:rPr>
+        <w:t xml:space="preserve"> và </w:t>
+      </w:r>
+      <w:r>
+        <w:rPr>
+          <w:rFonts w:asciiTheme="majorHAnsi" w:hAnsiTheme="majorHAnsi" w:cstheme="majorHAnsi"/>
+          <w:sz w:val="28"/>
+          <w:szCs w:val="28"/>
+          <w:lang w:val="en-US"/>
+        </w:rPr>
+        <w:t>to-</w:t>
+      </w:r>
+      <w:r>
+        <w:rPr>
+          <w:rFonts w:asciiTheme="majorHAnsi" w:hAnsiTheme="majorHAnsi" w:cstheme="majorHAnsi"/>
+          <w:sz w:val="28"/>
+          <w:szCs w:val="28"/>
+          <w:lang w:val="en-US"/>
+        </w:rPr>
+        <w:t xml:space="preserve">be system </w:t>
+      </w:r>
+      <w:r>
+        <w:rPr>
+          <w:rFonts w:asciiTheme="majorHAnsi" w:hAnsiTheme="majorHAnsi" w:cstheme="majorHAnsi"/>
+          <w:sz w:val="28"/>
+          <w:szCs w:val="28"/>
+          <w:lang w:val="en-US"/>
+        </w:rPr>
+        <w:t>là gì ?</w:t>
+      </w:r>
+    </w:p>
+    <w:p>
+      <w:pPr>
+        <w:spacing w:after="0" w:line="360" w:lineRule="auto"/>
+        <w:jc w:val="both"/>
+        <w:rPr>
+          <w:rFonts w:asciiTheme="majorHAnsi" w:hAnsiTheme="majorHAnsi" w:cstheme="majorHAnsi"/>
+          <w:sz w:val="28"/>
+          <w:szCs w:val="28"/>
+          <w:lang w:val="en-US"/>
+        </w:rPr>
+      </w:pPr>
+      <w:r>
+        <w:rPr>
+          <w:rFonts w:asciiTheme="majorHAnsi" w:hAnsiTheme="majorHAnsi" w:cstheme="majorHAnsi"/>
+          <w:sz w:val="28"/>
+          <w:szCs w:val="28"/>
+          <w:lang w:val="en-US"/>
+        </w:rPr>
+        <w:t>As-is system là hệ thống hiện đang được sử dụng ở tổ chức. To-be system là hệ thống được yêu cầu phát triển với mục đích thay thế cho hệ thống hiện tại. Pha lập kế hoạch cung cấp các ý tưởng chính cho hệ thống mới và kế hoạch làm việc ban đầu để xây dựng hệ thống này.</w:t>
+      </w:r>
+    </w:p>
+    <w:p>
+      <w:pPr>
+        <w:spacing w:after="0" w:line="360" w:lineRule="auto"/>
+        <w:rPr>
+          <w:rFonts w:asciiTheme="majorHAnsi" w:hAnsiTheme="majorHAnsi" w:cstheme="majorHAnsi"/>
+          <w:sz w:val="28"/>
+          <w:szCs w:val="28"/>
+          <w:lang w:val="fr-FR"/>
+        </w:rPr>
+      </w:pPr>
+      <w:r>
+        <w:rPr>
+          <w:rFonts w:asciiTheme="majorHAnsi" w:hAnsiTheme="majorHAnsi" w:cstheme="majorHAnsi"/>
+          <w:sz w:val="28"/>
+          <w:szCs w:val="28"/>
+          <w:lang w:val="fr-FR"/>
+        </w:rPr>
+        <w:t>3. Mục đích xác định yêu cầu là gì ?</w:t>
+      </w:r>
+    </w:p>
+    <w:p>
+      <w:pPr>
+        <w:spacing w:after="0" w:line="360" w:lineRule="auto"/>
+        <w:rPr>
+          <w:rFonts w:asciiTheme="majorHAnsi" w:hAnsiTheme="majorHAnsi" w:cstheme="majorHAnsi"/>
+          <w:sz w:val="28"/>
+          <w:szCs w:val="28"/>
+          <w:lang w:val="fr-FR"/>
+        </w:rPr>
+      </w:pPr>
+      <w:r>
+        <w:rPr>
+          <w:rFonts w:asciiTheme="majorHAnsi" w:hAnsiTheme="majorHAnsi" w:cstheme="majorHAnsi"/>
+          <w:sz w:val="28"/>
+          <w:szCs w:val="28"/>
+          <w:lang w:val="fr-FR"/>
+        </w:rPr>
+        <w:t>Mục đích của bước xác định yêu cầu là chuyển hóa các yêu cầu rất trừu tượng được đưa ra trong yêu cầu hệ thống thành một danh sách các yêu cầu chi tiết hơn có thể sử dụng được trong các bước phân tích tiếp theo (thiết lập các mô hình chức năng, mô hình cấu trúc và mô hình hành vi).</w:t>
+      </w:r>
+    </w:p>
+    <w:p>
+      <w:pPr>
+        <w:spacing w:after="0" w:line="360" w:lineRule="auto"/>
+        <w:rPr>
+          <w:rFonts w:asciiTheme="majorHAnsi" w:hAnsiTheme="majorHAnsi" w:cstheme="majorHAnsi"/>
+          <w:sz w:val="28"/>
+          <w:szCs w:val="28"/>
+          <w:lang w:val="fr-FR"/>
+        </w:rPr>
+      </w:pPr>
+      <w:r>
+        <w:rPr>
+          <w:rFonts w:asciiTheme="majorHAnsi" w:hAnsiTheme="majorHAnsi" w:cstheme="majorHAnsi"/>
+          <w:sz w:val="28"/>
+          <w:szCs w:val="28"/>
+          <w:lang w:val="fr-FR"/>
+        </w:rPr>
+        <w:t xml:space="preserve">4. Ba bước cơ bản của quá trình phân tích là gì ? Bước nào </w:t>
+      </w:r>
+      <w:r>
+        <w:rPr>
+          <w:rFonts w:asciiTheme="majorHAnsi" w:hAnsiTheme="majorHAnsi" w:cstheme="majorHAnsi"/>
+          <w:sz w:val="28"/>
+          <w:szCs w:val="28"/>
+          <w:lang w:val="fr-FR"/>
+        </w:rPr>
+        <w:t>là đơn giản nhất</w:t>
+      </w:r>
+      <w:r>
+        <w:rPr>
+          <w:rFonts w:asciiTheme="majorHAnsi" w:hAnsiTheme="majorHAnsi" w:cstheme="majorHAnsi"/>
+          <w:sz w:val="28"/>
+          <w:szCs w:val="28"/>
+          <w:lang w:val="fr-FR"/>
+        </w:rPr>
+        <w:t>? vì sao ?</w:t>
+      </w:r>
+    </w:p>
+    <w:p>
+      <w:pPr>
+        <w:spacing w:after="0" w:line="360" w:lineRule="auto"/>
+        <w:ind w:firstLine="567"/>
+        <w:rPr>
+          <w:rFonts w:asciiTheme="majorHAnsi" w:hAnsiTheme="majorHAnsi" w:cstheme="majorHAnsi"/>
+          <w:sz w:val="28"/>
+          <w:szCs w:val="28"/>
+          <w:lang w:val="fr-FR"/>
+        </w:rPr>
+      </w:pPr>
+      <w:r>
+        <w:rPr>
+          <w:rFonts w:asciiTheme="majorHAnsi" w:hAnsiTheme="majorHAnsi" w:cstheme="majorHAnsi"/>
+          <w:sz w:val="28"/>
+          <w:szCs w:val="28"/>
+          <w:lang w:val="fr-FR"/>
+        </w:rPr>
+        <w:t xml:space="preserve">Ba bước cơ bản </w:t>
+      </w:r>
+      <w:r>
+        <w:rPr>
+          <w:rFonts w:asciiTheme="majorHAnsi" w:hAnsiTheme="majorHAnsi" w:cstheme="majorHAnsi"/>
+          <w:sz w:val="28"/>
+          <w:szCs w:val="28"/>
+          <w:lang w:val="fr-FR"/>
+        </w:rPr>
+        <w:t>của quá trình phân tích là : Tìm hiểu hệ thống hiện tại, xác định các cải tiến, và xây dựng các yêu cầu đối với hệ thống mới</w:t>
+      </w:r>
+      <w:r>
+        <w:rPr>
+          <w:rFonts w:asciiTheme="majorHAnsi" w:hAnsiTheme="majorHAnsi" w:cstheme="majorHAnsi"/>
+          <w:sz w:val="28"/>
+          <w:szCs w:val="28"/>
+          <w:lang w:val="fr-FR"/>
+        </w:rPr>
+        <w:t>.</w:t>
+      </w:r>
+    </w:p>
+    <w:p>
+      <w:pPr>
+        <w:spacing w:after="0" w:line="360" w:lineRule="auto"/>
+        <w:ind w:firstLine="567"/>
+        <w:rPr>
+          <w:rFonts w:asciiTheme="majorHAnsi" w:hAnsiTheme="majorHAnsi" w:cstheme="majorHAnsi"/>
+          <w:sz w:val="28"/>
+          <w:szCs w:val="28"/>
+          <w:lang w:val="fr-FR"/>
+        </w:rPr>
+      </w:pPr>
+      <w:r>
+        <w:rPr>
+          <w:rFonts w:asciiTheme="majorHAnsi" w:hAnsiTheme="majorHAnsi" w:cstheme="majorHAnsi"/>
+          <w:sz w:val="28"/>
+          <w:szCs w:val="28"/>
+          <w:lang w:val="fr-FR"/>
+        </w:rPr>
+        <w:t xml:space="preserve">Bước </w:t>
+      </w:r>
+      <w:r>
+        <w:rPr>
+          <w:rFonts w:asciiTheme="majorHAnsi" w:hAnsiTheme="majorHAnsi" w:cstheme="majorHAnsi"/>
+          <w:sz w:val="28"/>
+          <w:szCs w:val="28"/>
+          <w:lang w:val="fr-FR"/>
+        </w:rPr>
+        <w:t>tìm hiểu hệ thống hiện tại là đơn giản hơn cả, vì thông thường có nhiều người dùng hiểu rõ về hệ thống đang sử dụng</w:t>
+      </w:r>
+      <w:r>
+        <w:rPr>
+          <w:rFonts w:asciiTheme="majorHAnsi" w:hAnsiTheme="majorHAnsi" w:cstheme="majorHAnsi"/>
+          <w:sz w:val="28"/>
+          <w:szCs w:val="28"/>
+          <w:lang w:val="fr-FR"/>
+        </w:rPr>
+        <w:t>.</w:t>
+      </w:r>
+    </w:p>
+    <w:p>
+      <w:pPr>
+        <w:spacing w:after="0" w:line="360" w:lineRule="auto"/>
+        <w:rPr>
+          <w:rFonts w:asciiTheme="majorHAnsi" w:hAnsiTheme="majorHAnsi" w:cstheme="majorHAnsi"/>
+          <w:sz w:val="28"/>
+          <w:szCs w:val="28"/>
+          <w:lang w:val="fr-FR"/>
+        </w:rPr>
+      </w:pPr>
+      <w:r>
+        <w:rPr>
+          <w:rFonts w:asciiTheme="majorHAnsi" w:hAnsiTheme="majorHAnsi" w:cstheme="majorHAnsi"/>
+          <w:sz w:val="28"/>
+          <w:szCs w:val="28"/>
+          <w:lang w:val="fr-FR"/>
+        </w:rPr>
+        <w:t>5. So sánh các mục tiêu thương mại của BPA, BPI và BPR ?</w:t>
+      </w:r>
+    </w:p>
+    <w:p>
+      <w:pPr>
+        <w:spacing w:after="0" w:line="360" w:lineRule="auto"/>
+        <w:ind w:firstLine="567"/>
+        <w:rPr>
+          <w:rFonts w:asciiTheme="majorHAnsi" w:hAnsiTheme="majorHAnsi" w:cstheme="majorHAnsi"/>
+          <w:sz w:val="28"/>
+          <w:szCs w:val="28"/>
+          <w:lang w:val="fr-FR"/>
+        </w:rPr>
+      </w:pPr>
+      <w:r>
+        <w:rPr>
+          <w:rFonts w:asciiTheme="majorHAnsi" w:hAnsiTheme="majorHAnsi" w:cstheme="majorHAnsi"/>
+          <w:sz w:val="28"/>
+          <w:szCs w:val="28"/>
+          <w:lang w:val="fr-FR"/>
+        </w:rPr>
+        <w:t>BPA không hướng tới thay đổi các quá trình kinh tế mà chỉ cố gắng tối ưu hóa các quá trình hiện có</w:t>
+      </w:r>
+      <w:r>
+        <w:rPr>
+          <w:rFonts w:asciiTheme="majorHAnsi" w:hAnsiTheme="majorHAnsi" w:cstheme="majorHAnsi"/>
+          <w:sz w:val="28"/>
+          <w:szCs w:val="28"/>
+          <w:lang w:val="fr-FR"/>
+        </w:rPr>
+        <w:t>, hứa hẹn những lợi ích nhỏ</w:t>
+      </w:r>
+      <w:r>
+        <w:rPr>
+          <w:rFonts w:asciiTheme="majorHAnsi" w:hAnsiTheme="majorHAnsi" w:cstheme="majorHAnsi"/>
+          <w:sz w:val="28"/>
+          <w:szCs w:val="28"/>
+          <w:lang w:val="fr-FR"/>
+        </w:rPr>
+        <w:t xml:space="preserve">. BPI có thể thay đổi một vài khía cạnh </w:t>
+      </w:r>
+      <w:r>
+        <w:rPr>
+          <w:rFonts w:asciiTheme="majorHAnsi" w:hAnsiTheme="majorHAnsi" w:cstheme="majorHAnsi"/>
+          <w:sz w:val="28"/>
+          <w:szCs w:val="28"/>
+          <w:lang w:val="fr-FR"/>
+        </w:rPr>
+        <w:t xml:space="preserve">của các quá trình </w:t>
+      </w:r>
+      <w:r>
+        <w:rPr>
+          <w:rFonts w:asciiTheme="majorHAnsi" w:hAnsiTheme="majorHAnsi" w:cstheme="majorHAnsi"/>
+          <w:sz w:val="28"/>
+          <w:szCs w:val="28"/>
+          <w:lang w:val="fr-FR"/>
+        </w:rPr>
+        <w:t>hiện có</w:t>
+      </w:r>
+      <w:r>
+        <w:rPr>
+          <w:rFonts w:asciiTheme="majorHAnsi" w:hAnsiTheme="majorHAnsi" w:cstheme="majorHAnsi"/>
+          <w:sz w:val="28"/>
+          <w:szCs w:val="28"/>
+          <w:lang w:val="fr-FR"/>
+        </w:rPr>
+        <w:t>, hướng tới những lợi ích ở mức trung bình</w:t>
+      </w:r>
+      <w:r>
+        <w:rPr>
+          <w:rFonts w:asciiTheme="majorHAnsi" w:hAnsiTheme="majorHAnsi" w:cstheme="majorHAnsi"/>
+          <w:sz w:val="28"/>
+          <w:szCs w:val="28"/>
+          <w:lang w:val="fr-FR"/>
+        </w:rPr>
+        <w:t>. BPR hướng tới những thay đổi lớn về bản chất của các quá trình kinh tế</w:t>
+      </w:r>
+      <w:r>
+        <w:rPr>
+          <w:rFonts w:asciiTheme="majorHAnsi" w:hAnsiTheme="majorHAnsi" w:cstheme="majorHAnsi"/>
+          <w:sz w:val="28"/>
+          <w:szCs w:val="28"/>
+          <w:lang w:val="fr-FR"/>
+        </w:rPr>
+        <w:t>, hướng tới những mục đích lớn</w:t>
+      </w:r>
+      <w:r>
+        <w:rPr>
+          <w:rFonts w:asciiTheme="majorHAnsi" w:hAnsiTheme="majorHAnsi" w:cstheme="majorHAnsi"/>
+          <w:sz w:val="28"/>
+          <w:szCs w:val="28"/>
+          <w:lang w:val="fr-FR"/>
+        </w:rPr>
+        <w:t>.</w:t>
+      </w:r>
+    </w:p>
+    <w:p>
+      <w:pPr>
+        <w:spacing w:after="0" w:line="360" w:lineRule="auto"/>
+        <w:rPr>
+          <w:rFonts w:asciiTheme="majorHAnsi" w:hAnsiTheme="majorHAnsi" w:cstheme="majorHAnsi"/>
+          <w:sz w:val="28"/>
+          <w:szCs w:val="28"/>
+          <w:lang w:val="fr-FR"/>
+        </w:rPr>
+      </w:pPr>
+      <w:r>
+        <w:rPr>
+          <w:rFonts w:asciiTheme="majorHAnsi" w:hAnsiTheme="majorHAnsi" w:cstheme="majorHAnsi"/>
+          <w:sz w:val="28"/>
+          <w:szCs w:val="28"/>
+          <w:lang w:val="fr-FR"/>
+        </w:rPr>
+        <w:t>6. So sánh phân tích vấn đề và phân tích nguồn gốc. Áp dụng phân tích vấn đề trong hoàn cảnh nào ? phân tích nguồn gốc trong hoàn cảnh nào ?</w:t>
+      </w:r>
+    </w:p>
+    <w:p>
+      <w:pPr>
+        <w:spacing w:after="0" w:line="360" w:lineRule="auto"/>
+        <w:ind w:firstLine="567"/>
+        <w:rPr>
+          <w:rFonts w:asciiTheme="majorHAnsi" w:hAnsiTheme="majorHAnsi" w:cstheme="majorHAnsi"/>
+          <w:sz w:val="28"/>
+          <w:szCs w:val="28"/>
+          <w:lang w:val="fr-FR"/>
+        </w:rPr>
+      </w:pPr>
+      <w:r>
+        <w:rPr>
+          <w:rFonts w:asciiTheme="majorHAnsi" w:hAnsiTheme="majorHAnsi" w:cstheme="majorHAnsi"/>
+          <w:sz w:val="28"/>
+          <w:szCs w:val="28"/>
+          <w:lang w:val="fr-FR"/>
+        </w:rPr>
+        <w:t xml:space="preserve">Phân tích vấn đề có nghĩa là hỏi người dùng và người quản lý để xác định các vấn đề đối với hệ thống hiện tại và mô tả cách giải quyết các vấn đề này trong hệ thống mới. Các cải tiến thu được từ phân tích vấn đề thường có xu hướng nhỏ và nối tiếp. Phân tích này phù hợp để cải tiến hệ thống hiện tại, làm cho hệ thống trở nên hiệu quả hơn và thân thiện hơn. Hệ </w:t>
+      </w:r>
+      <w:r>
+        <w:rPr>
+          <w:rFonts w:asciiTheme="majorHAnsi" w:hAnsiTheme="majorHAnsi" w:cstheme="majorHAnsi"/>
+          <w:sz w:val="28"/>
+          <w:szCs w:val="28"/>
+          <w:lang w:val="fr-FR"/>
+        </w:rPr>
+        <w:lastRenderedPageBreak/>
+        <w:t>thống mới tốt hơn hệ thống cũ, tuy nhiên khó có thể xác định những lợi ích đáng kể từ hệ thống mới.</w:t>
+      </w:r>
+    </w:p>
+    <w:p>
+      <w:pPr>
+        <w:spacing w:after="0" w:line="360" w:lineRule="auto"/>
+        <w:ind w:firstLine="567"/>
+        <w:rPr>
+          <w:rFonts w:asciiTheme="majorHAnsi" w:hAnsiTheme="majorHAnsi" w:cstheme="majorHAnsi"/>
+          <w:sz w:val="28"/>
+          <w:szCs w:val="28"/>
+          <w:lang w:val="fr-FR"/>
+        </w:rPr>
+      </w:pPr>
+      <w:r>
+        <w:rPr>
+          <w:rFonts w:asciiTheme="majorHAnsi" w:hAnsiTheme="majorHAnsi" w:cstheme="majorHAnsi"/>
+          <w:sz w:val="28"/>
+          <w:szCs w:val="28"/>
+          <w:lang w:val="fr-FR"/>
+        </w:rPr>
+        <w:t>Phân tích nguồn gốc là đi tìm hiểu bản chất, nguyên nhân gốc rễ của vấn đề chứ không phải những dấu hiệu bề nổi của vấn đề. Phân tích nguồn gốc sẽ tập trung nhiều hơn vào vấn đề để tìm ra bản chất thay vì các giải pháp cho từng vấn đề riêng lẻ (có thể có nhiều vấn đề có chung nguyên nhân).</w:t>
+      </w:r>
+    </w:p>
+    <w:p>
+      <w:pPr>
+        <w:spacing w:after="0" w:line="360" w:lineRule="auto"/>
+        <w:rPr>
+          <w:rFonts w:asciiTheme="majorHAnsi" w:hAnsiTheme="majorHAnsi" w:cstheme="majorHAnsi"/>
+          <w:sz w:val="28"/>
+          <w:szCs w:val="28"/>
+          <w:lang w:val="fr-FR"/>
+        </w:rPr>
+      </w:pPr>
       <w:bookmarkStart w:id="0" w:name="_GoBack"/>
       <w:bookmarkEnd w:id="0"/>
-      <w:r>
-        <w:rPr>
-          <w:rFonts w:asciiTheme="majorHAnsi" w:hAnsiTheme="majorHAnsi" w:cstheme="majorHAnsi"/>
-          <w:sz w:val="28"/>
-          <w:szCs w:val="28"/>
-          <w:lang w:val="en-US"/>
-        </w:rPr>
-        <w:t>hướng kịch bản sử dụng, lấy kiến trúc làm trung tâm, lặp và tăng dần. OOSAD hỗ trợ ba góc nhìn đối với hệ thống là: chức năng, tĩnh, và động. OOSAD cho phép người phân tích chia nhỏ hệ thống thành những thành phần nhỏ hơn và dễ quản lý hơn. Ngoài ra tư duy đối tượng được cho là tự nhiên hơn so với tiến trình hoặc dữ liệu,  OOSAD còn cho phép người phân tích giao tiếp với người dùng bằng các đối tượng trong môi trường của người dùng thay vì các quá trình hoặc dữ liệu.</w:t>
-      </w:r>
-    </w:p>
-    <w:p>
-      <w:pPr>
-        <w:spacing w:after="0" w:line="360" w:lineRule="auto"/>
-        <w:rPr>
-          <w:rFonts w:asciiTheme="majorHAnsi" w:hAnsiTheme="majorHAnsi" w:cstheme="majorHAnsi"/>
-          <w:sz w:val="28"/>
-          <w:szCs w:val="28"/>
-          <w:lang w:val="en-US"/>
-        </w:rPr>
-      </w:pPr>
-    </w:p>
-    <w:p>
-      <w:pPr>
-        <w:spacing w:after="0" w:line="360" w:lineRule="auto"/>
+    </w:p>
+    <w:p>
+      <w:pPr>
+        <w:spacing w:after="0" w:line="360" w:lineRule="auto"/>
+        <w:rPr>
+          <w:rFonts w:asciiTheme="majorHAnsi" w:hAnsiTheme="majorHAnsi" w:cstheme="majorHAnsi"/>
+          <w:sz w:val="28"/>
+          <w:szCs w:val="28"/>
+          <w:lang w:val="fr-FR"/>
+        </w:rPr>
+      </w:pPr>
+      <w:r>
+        <w:rPr>
+          <w:rFonts w:asciiTheme="majorHAnsi" w:hAnsiTheme="majorHAnsi" w:cstheme="majorHAnsi"/>
+          <w:sz w:val="28"/>
+          <w:szCs w:val="28"/>
+          <w:lang w:val="fr-FR"/>
+        </w:rPr>
+        <w:t>7. So sánh phân tích thời hạn và chi phí dựa trên hành vi.</w:t>
+      </w:r>
+    </w:p>
+    <w:p>
+      <w:pPr>
+        <w:spacing w:after="0" w:line="360" w:lineRule="auto"/>
+        <w:rPr>
+          <w:rFonts w:asciiTheme="majorHAnsi" w:hAnsiTheme="majorHAnsi" w:cstheme="majorHAnsi"/>
+          <w:sz w:val="28"/>
+          <w:szCs w:val="28"/>
+          <w:lang w:val="fr-FR"/>
+        </w:rPr>
+      </w:pPr>
+    </w:p>
+    <w:p>
+      <w:pPr>
+        <w:spacing w:after="0" w:line="360" w:lineRule="auto"/>
+        <w:rPr>
+          <w:rFonts w:asciiTheme="majorHAnsi" w:hAnsiTheme="majorHAnsi" w:cstheme="majorHAnsi"/>
+          <w:sz w:val="28"/>
+          <w:szCs w:val="28"/>
+          <w:lang w:val="fr-FR"/>
+        </w:rPr>
+      </w:pPr>
+      <w:r>
+        <w:rPr>
+          <w:rFonts w:asciiTheme="majorHAnsi" w:hAnsiTheme="majorHAnsi" w:cstheme="majorHAnsi"/>
+          <w:sz w:val="28"/>
+          <w:szCs w:val="28"/>
+          <w:lang w:val="fr-FR"/>
+        </w:rPr>
+        <w:t>8. Giả sử tiền và thời gian không phải những yếu tố quan trọng, dự án BPR có thu được lợi ích từ việc sử dụng thêm thời gian để hiểu hệ thống đang có ? Tại sao có hoặc tại sao không ?</w:t>
+      </w:r>
+    </w:p>
+    <w:p>
+      <w:pPr>
+        <w:spacing w:after="0" w:line="360" w:lineRule="auto"/>
+        <w:rPr>
+          <w:rFonts w:asciiTheme="majorHAnsi" w:hAnsiTheme="majorHAnsi" w:cstheme="majorHAnsi"/>
+          <w:sz w:val="28"/>
+          <w:szCs w:val="28"/>
+          <w:lang w:val="fr-FR"/>
+        </w:rPr>
+      </w:pPr>
+      <w:r>
+        <w:rPr>
+          <w:rFonts w:asciiTheme="majorHAnsi" w:hAnsiTheme="majorHAnsi" w:cstheme="majorHAnsi"/>
+          <w:sz w:val="28"/>
+          <w:szCs w:val="28"/>
+          <w:lang w:val="fr-FR"/>
+        </w:rPr>
+        <w:t>9. Các tiêu trí quan trọng để lựa chọn chiến lược phân tích phù hợp là gì ?</w:t>
+      </w:r>
+    </w:p>
+    <w:p>
+      <w:pPr>
+        <w:spacing w:after="0" w:line="360" w:lineRule="auto"/>
+        <w:rPr>
+          <w:rFonts w:asciiTheme="majorHAnsi" w:hAnsiTheme="majorHAnsi" w:cstheme="majorHAnsi"/>
+          <w:sz w:val="28"/>
+          <w:szCs w:val="28"/>
+          <w:lang w:val="fr-FR"/>
+        </w:rPr>
+      </w:pPr>
+      <w:r>
+        <w:rPr>
+          <w:rFonts w:asciiTheme="majorHAnsi" w:hAnsiTheme="majorHAnsi" w:cstheme="majorHAnsi"/>
+          <w:sz w:val="28"/>
+          <w:szCs w:val="28"/>
+          <w:lang w:val="fr-FR"/>
+        </w:rPr>
+        <w:t>10. Mô tả năm bước chính trong thực hiện phỏng vấn.</w:t>
+      </w:r>
+    </w:p>
+    <w:p>
+      <w:pPr>
+        <w:spacing w:after="0" w:line="360" w:lineRule="auto"/>
+        <w:rPr>
+          <w:rFonts w:asciiTheme="majorHAnsi" w:hAnsiTheme="majorHAnsi" w:cstheme="majorHAnsi"/>
+          <w:sz w:val="28"/>
+          <w:szCs w:val="28"/>
+          <w:lang w:val="en-US"/>
+        </w:rPr>
+      </w:pPr>
+      <w:r>
+        <w:rPr>
+          <w:rFonts w:asciiTheme="majorHAnsi" w:hAnsiTheme="majorHAnsi" w:cstheme="majorHAnsi"/>
+          <w:sz w:val="28"/>
+          <w:szCs w:val="28"/>
+          <w:lang w:val="en-US"/>
+        </w:rPr>
+        <w:t>11. Giải thích sự khác biệt giữa các dạng câu hỏi closed-ended, open-ended, và probing. Khi nào thì sử dụng dạng câu hỏi nào?</w:t>
+      </w:r>
+    </w:p>
+    <w:p>
+      <w:pPr>
+        <w:spacing w:after="0" w:line="360" w:lineRule="auto"/>
+        <w:rPr>
+          <w:rFonts w:asciiTheme="majorHAnsi" w:hAnsiTheme="majorHAnsi" w:cstheme="majorHAnsi"/>
+          <w:sz w:val="28"/>
+          <w:szCs w:val="28"/>
+          <w:lang w:val="en-US"/>
+        </w:rPr>
+      </w:pPr>
+      <w:r>
+        <w:rPr>
+          <w:rFonts w:asciiTheme="majorHAnsi" w:hAnsiTheme="majorHAnsi" w:cstheme="majorHAnsi"/>
+          <w:sz w:val="28"/>
+          <w:szCs w:val="28"/>
+          <w:lang w:val="en-US"/>
+        </w:rPr>
+        <w:t>12. Giải thích sự khác biệt giữa phỏng vấn có cấu trúc và phi cấu trúc. Mỗi kiểu phỏng vấn phù hợp cho tình huống nào?</w:t>
+      </w:r>
+    </w:p>
+    <w:p>
+      <w:pPr>
+        <w:spacing w:after="0" w:line="360" w:lineRule="auto"/>
+        <w:rPr>
+          <w:rFonts w:asciiTheme="majorHAnsi" w:hAnsiTheme="majorHAnsi" w:cstheme="majorHAnsi"/>
+          <w:sz w:val="28"/>
+          <w:szCs w:val="28"/>
+          <w:lang w:val="en-US"/>
+        </w:rPr>
+      </w:pPr>
+      <w:r>
+        <w:rPr>
+          <w:rFonts w:asciiTheme="majorHAnsi" w:hAnsiTheme="majorHAnsi" w:cstheme="majorHAnsi"/>
+          <w:sz w:val="28"/>
+          <w:szCs w:val="28"/>
+          <w:lang w:val="en-US"/>
+        </w:rPr>
+        <w:t>13. Giải thích sự khác biệt giữa phương pháp phỏng vấn top-down và bottom-up. Bạn nên sử dụng phương pháp nào trong trường hợp nào?</w:t>
+      </w:r>
+    </w:p>
+    <w:p>
+      <w:pPr>
+        <w:spacing w:after="0" w:line="360" w:lineRule="auto"/>
+        <w:rPr>
+          <w:rFonts w:asciiTheme="majorHAnsi" w:hAnsiTheme="majorHAnsi" w:cstheme="majorHAnsi"/>
+          <w:sz w:val="28"/>
+          <w:szCs w:val="28"/>
+          <w:lang w:val="en-US"/>
+        </w:rPr>
+      </w:pPr>
+      <w:r>
+        <w:rPr>
+          <w:rFonts w:asciiTheme="majorHAnsi" w:hAnsiTheme="majorHAnsi" w:cstheme="majorHAnsi"/>
+          <w:sz w:val="28"/>
+          <w:szCs w:val="28"/>
+          <w:lang w:val="en-US"/>
+        </w:rPr>
+        <w:t>14. Lựa chọn thành viên cho phỏng vấn và phiên JAD như thế nào?</w:t>
+      </w:r>
+    </w:p>
+    <w:p>
+      <w:pPr>
+        <w:spacing w:after="0" w:line="360" w:lineRule="auto"/>
+        <w:rPr>
+          <w:rFonts w:asciiTheme="majorHAnsi" w:hAnsiTheme="majorHAnsi" w:cstheme="majorHAnsi"/>
+          <w:sz w:val="28"/>
+          <w:szCs w:val="28"/>
+          <w:lang w:val="en-US"/>
+        </w:rPr>
+      </w:pPr>
+      <w:r>
+        <w:rPr>
+          <w:rFonts w:asciiTheme="majorHAnsi" w:hAnsiTheme="majorHAnsi" w:cstheme="majorHAnsi"/>
+          <w:sz w:val="28"/>
+          <w:szCs w:val="28"/>
+          <w:lang w:val="en-US"/>
+        </w:rPr>
+        <w:t>15. Làm cách nào để phân biệt giữa sự thật và ý kiến? Vì sao cả hai đều hữu ích?</w:t>
+      </w:r>
+    </w:p>
+    <w:p>
+      <w:pPr>
+        <w:spacing w:after="0" w:line="360" w:lineRule="auto"/>
+        <w:rPr>
+          <w:rFonts w:asciiTheme="majorHAnsi" w:hAnsiTheme="majorHAnsi" w:cstheme="majorHAnsi"/>
+          <w:sz w:val="28"/>
+          <w:szCs w:val="28"/>
+          <w:lang w:val="en-US"/>
+        </w:rPr>
+      </w:pPr>
+      <w:r>
+        <w:rPr>
+          <w:rFonts w:asciiTheme="majorHAnsi" w:hAnsiTheme="majorHAnsi" w:cstheme="majorHAnsi"/>
+          <w:sz w:val="28"/>
+          <w:szCs w:val="28"/>
+          <w:lang w:val="en-US"/>
+        </w:rPr>
+        <w:t>16. Mô tả năm bước chính để thực hiện phiên JAD.</w:t>
+      </w:r>
+    </w:p>
+    <w:p>
+      <w:pPr>
+        <w:spacing w:after="0" w:line="360" w:lineRule="auto"/>
+        <w:rPr>
+          <w:rFonts w:asciiTheme="majorHAnsi" w:hAnsiTheme="majorHAnsi" w:cstheme="majorHAnsi"/>
+          <w:sz w:val="28"/>
+          <w:szCs w:val="28"/>
+          <w:lang w:val="en-US"/>
+        </w:rPr>
+      </w:pPr>
+      <w:r>
+        <w:rPr>
+          <w:rFonts w:asciiTheme="majorHAnsi" w:hAnsiTheme="majorHAnsi" w:cstheme="majorHAnsi"/>
+          <w:sz w:val="28"/>
+          <w:szCs w:val="28"/>
+          <w:lang w:val="en-US"/>
+        </w:rPr>
+        <w:t>17. Hãy giải thích sự khác biệt giữa facilitator và scribe.</w:t>
+      </w:r>
+    </w:p>
+    <w:p>
+      <w:pPr>
+        <w:spacing w:after="0" w:line="360" w:lineRule="auto"/>
+        <w:rPr>
+          <w:rFonts w:asciiTheme="majorHAnsi" w:hAnsiTheme="majorHAnsi" w:cstheme="majorHAnsi"/>
+          <w:sz w:val="28"/>
+          <w:szCs w:val="28"/>
+          <w:lang w:val="en-US"/>
+        </w:rPr>
+      </w:pPr>
+      <w:r>
+        <w:rPr>
+          <w:rFonts w:asciiTheme="majorHAnsi" w:hAnsiTheme="majorHAnsi" w:cstheme="majorHAnsi"/>
+          <w:sz w:val="28"/>
+          <w:szCs w:val="28"/>
+          <w:lang w:val="en-US"/>
+        </w:rPr>
+        <w:t xml:space="preserve">18. Ba nhiệm vụ chính </w:t>
+      </w:r>
+      <w:r>
+        <w:rPr>
+          <w:rFonts w:asciiTheme="majorHAnsi" w:hAnsiTheme="majorHAnsi" w:cstheme="majorHAnsi"/>
+          <w:sz w:val="28"/>
+          <w:szCs w:val="28"/>
+          <w:lang w:val="en-US"/>
+        </w:rPr>
+        <w:t>của</w:t>
+      </w:r>
+      <w:r>
+        <w:rPr>
+          <w:rFonts w:asciiTheme="majorHAnsi" w:hAnsiTheme="majorHAnsi" w:cstheme="majorHAnsi"/>
+          <w:sz w:val="28"/>
+          <w:szCs w:val="28"/>
+          <w:lang w:val="en-US"/>
+        </w:rPr>
+        <w:t xml:space="preserve"> facilitator </w:t>
+      </w:r>
+      <w:r>
+        <w:rPr>
+          <w:rFonts w:asciiTheme="majorHAnsi" w:hAnsiTheme="majorHAnsi" w:cstheme="majorHAnsi"/>
+          <w:sz w:val="28"/>
+          <w:szCs w:val="28"/>
+          <w:lang w:val="en-US"/>
+        </w:rPr>
+        <w:t>khi điều phối phiên JAD là gì?</w:t>
+      </w:r>
+    </w:p>
+    <w:p>
+      <w:pPr>
+        <w:spacing w:after="0" w:line="360" w:lineRule="auto"/>
+        <w:rPr>
+          <w:rFonts w:asciiTheme="majorHAnsi" w:hAnsiTheme="majorHAnsi" w:cstheme="majorHAnsi"/>
+          <w:sz w:val="28"/>
+          <w:szCs w:val="28"/>
+          <w:lang w:val="en-US"/>
+        </w:rPr>
+      </w:pPr>
+      <w:r>
+        <w:rPr>
+          <w:rFonts w:asciiTheme="majorHAnsi" w:hAnsiTheme="majorHAnsi" w:cstheme="majorHAnsi"/>
+          <w:sz w:val="28"/>
+          <w:szCs w:val="28"/>
+          <w:lang w:val="en-US"/>
+        </w:rPr>
+        <w:t>19. e-JAD là gì và vì sao một công ty có thể quan tâm đến sử dụng e-JAD?</w:t>
+      </w:r>
+    </w:p>
+    <w:p>
+      <w:pPr>
+        <w:spacing w:after="0" w:line="360" w:lineRule="auto"/>
+        <w:jc w:val="both"/>
+        <w:rPr>
+          <w:rFonts w:asciiTheme="majorHAnsi" w:hAnsiTheme="majorHAnsi" w:cstheme="majorHAnsi"/>
+          <w:sz w:val="28"/>
+          <w:szCs w:val="28"/>
+          <w:lang w:val="en-US"/>
+        </w:rPr>
+      </w:pPr>
+      <w:r>
+        <w:rPr>
+          <w:rFonts w:asciiTheme="majorHAnsi" w:hAnsiTheme="majorHAnsi" w:cstheme="majorHAnsi"/>
+          <w:sz w:val="28"/>
+          <w:szCs w:val="28"/>
+          <w:lang w:val="en-US"/>
+        </w:rPr>
+        <w:t>20. Giải thích sự khác biệt trong thiết kế câu hỏi cho mục đích khảo sát và thiết kế câu hỏi cho phỏng vấn và phiên JAD?</w:t>
+      </w:r>
+    </w:p>
+    <w:p>
+      <w:pPr>
+        <w:spacing w:after="0" w:line="360" w:lineRule="auto"/>
+        <w:jc w:val="both"/>
+        <w:rPr>
+          <w:rFonts w:asciiTheme="majorHAnsi" w:hAnsiTheme="majorHAnsi" w:cstheme="majorHAnsi"/>
+          <w:sz w:val="28"/>
+          <w:szCs w:val="28"/>
+          <w:lang w:val="en-US"/>
+        </w:rPr>
+      </w:pPr>
+      <w:r>
+        <w:rPr>
+          <w:rFonts w:asciiTheme="majorHAnsi" w:hAnsiTheme="majorHAnsi" w:cstheme="majorHAnsi"/>
+          <w:sz w:val="28"/>
+          <w:szCs w:val="28"/>
+          <w:lang w:val="en-US"/>
+        </w:rPr>
+        <w:t>21. Tỉ lệ phản hồi thông thường trong khảo sát là bao nhiêu và bạn có thể cải thiện tỉ lệ này bằng cách nào?</w:t>
+      </w:r>
+    </w:p>
+    <w:p>
+      <w:pPr>
+        <w:spacing w:after="0" w:line="360" w:lineRule="auto"/>
+        <w:jc w:val="both"/>
+        <w:rPr>
+          <w:rFonts w:asciiTheme="majorHAnsi" w:hAnsiTheme="majorHAnsi" w:cstheme="majorHAnsi"/>
+          <w:sz w:val="28"/>
+          <w:szCs w:val="28"/>
+          <w:lang w:val="en-US"/>
+        </w:rPr>
+      </w:pPr>
+      <w:r>
+        <w:rPr>
+          <w:rFonts w:asciiTheme="majorHAnsi" w:hAnsiTheme="majorHAnsi" w:cstheme="majorHAnsi"/>
+          <w:sz w:val="28"/>
+          <w:szCs w:val="28"/>
+          <w:lang w:val="en-US"/>
+        </w:rPr>
+        <w:t>22. Phân tích tài liệu là gì?</w:t>
+      </w:r>
+    </w:p>
+    <w:p>
+      <w:pPr>
+        <w:spacing w:after="0" w:line="360" w:lineRule="auto"/>
+        <w:jc w:val="both"/>
+        <w:rPr>
+          <w:rFonts w:asciiTheme="majorHAnsi" w:hAnsiTheme="majorHAnsi" w:cstheme="majorHAnsi"/>
+          <w:sz w:val="28"/>
+          <w:szCs w:val="28"/>
+          <w:lang w:val="en-US"/>
+        </w:rPr>
+      </w:pPr>
+      <w:r>
+        <w:rPr>
+          <w:rFonts w:asciiTheme="majorHAnsi" w:hAnsiTheme="majorHAnsi" w:cstheme="majorHAnsi"/>
+          <w:sz w:val="28"/>
+          <w:szCs w:val="28"/>
+          <w:lang w:val="en-US"/>
+        </w:rPr>
+        <w:lastRenderedPageBreak/>
+        <w:t>23. Hệ thống chính quy và không chính quy khác nhau như thế nào? Bằng cách nào việc phân tích tài liệu giúp bạn hiểu được cả hai?</w:t>
+      </w:r>
+    </w:p>
+    <w:p>
+      <w:pPr>
+        <w:spacing w:after="0" w:line="360" w:lineRule="auto"/>
+        <w:jc w:val="both"/>
+        <w:rPr>
+          <w:rFonts w:asciiTheme="majorHAnsi" w:hAnsiTheme="majorHAnsi" w:cstheme="majorHAnsi"/>
+          <w:sz w:val="28"/>
+          <w:szCs w:val="28"/>
+          <w:lang w:val="en-US"/>
+        </w:rPr>
+      </w:pPr>
+      <w:r>
+        <w:rPr>
+          <w:rFonts w:asciiTheme="majorHAnsi" w:hAnsiTheme="majorHAnsi" w:cstheme="majorHAnsi"/>
+          <w:sz w:val="28"/>
+          <w:szCs w:val="28"/>
+          <w:lang w:val="en-US"/>
+        </w:rPr>
+        <w:t>24. Các khía cạnh chính của việc sử dụng quan sát trong quá trình thu thập thông tin?</w:t>
+      </w:r>
+    </w:p>
+    <w:p>
+      <w:pPr>
+        <w:spacing w:after="0" w:line="360" w:lineRule="auto"/>
+        <w:jc w:val="both"/>
+        <w:rPr>
+          <w:rFonts w:asciiTheme="majorHAnsi" w:hAnsiTheme="majorHAnsi" w:cstheme="majorHAnsi"/>
+          <w:sz w:val="28"/>
+          <w:szCs w:val="28"/>
+          <w:lang w:val="en-US"/>
+        </w:rPr>
+      </w:pPr>
+      <w:r>
+        <w:rPr>
+          <w:rFonts w:asciiTheme="majorHAnsi" w:hAnsiTheme="majorHAnsi" w:cstheme="majorHAnsi"/>
+          <w:sz w:val="28"/>
+          <w:szCs w:val="28"/>
+          <w:lang w:val="en-US"/>
+        </w:rPr>
+        <w:t>25. Giải thích các tiêu trí có thể sử dụng để lựa chọn kỹ thuật thu thập thông tin</w:t>
+      </w:r>
+      <w:r>
+        <w:rPr>
+          <w:rFonts w:asciiTheme="majorHAnsi" w:hAnsiTheme="majorHAnsi" w:cstheme="majorHAnsi"/>
+          <w:sz w:val="28"/>
+          <w:szCs w:val="28"/>
+          <w:lang w:val="en-US"/>
+        </w:rPr>
+        <w:t>.</w:t>
+      </w:r>
+    </w:p>
+    <w:p>
+      <w:pPr>
+        <w:spacing w:after="0" w:line="360" w:lineRule="auto"/>
+        <w:jc w:val="both"/>
+        <w:rPr>
+          <w:rFonts w:asciiTheme="majorHAnsi" w:hAnsiTheme="majorHAnsi" w:cstheme="majorHAnsi"/>
+          <w:sz w:val="28"/>
+          <w:szCs w:val="28"/>
+          <w:lang w:val="en-US"/>
+        </w:rPr>
+      </w:pPr>
+    </w:p>
+    <w:p>
+      <w:pPr>
         <w:rPr>
           <w:rFonts w:asciiTheme="majorHAnsi" w:hAnsiTheme="majorHAnsi" w:cstheme="majorHAnsi"/>
           <w:b/>
           <w:sz w:val="28"/>
           <w:szCs w:val="28"/>
-          <w:lang w:val="fr-FR"/>
+          <w:lang w:val="en-US"/>
         </w:rPr>
       </w:pPr>
       <w:r>
@@ -2980,597 +4022,523 @@
           <w:b/>
           <w:sz w:val="28"/>
           <w:szCs w:val="28"/>
-          <w:lang w:val="fr-FR"/>
-        </w:rPr>
-        <w:t>Câu hỏ</w:t>
-      </w:r>
-      <w:r>
+          <w:lang w:val="en-US"/>
+        </w:rPr>
+        <w:br w:type="page"/>
+      </w:r>
+    </w:p>
+    <w:p>
+      <w:pPr>
+        <w:spacing w:after="0" w:line="360" w:lineRule="auto"/>
+        <w:jc w:val="both"/>
         <w:rPr>
           <w:rFonts w:asciiTheme="majorHAnsi" w:hAnsiTheme="majorHAnsi" w:cstheme="majorHAnsi"/>
           <w:b/>
           <w:sz w:val="28"/>
           <w:szCs w:val="28"/>
-          <w:lang w:val="fr-FR"/>
-        </w:rPr>
-        <w:t>i chương 4</w:t>
-      </w:r>
+          <w:lang w:val="en-US"/>
+        </w:rPr>
+      </w:pPr>
       <w:r>
         <w:rPr>
           <w:rFonts w:asciiTheme="majorHAnsi" w:hAnsiTheme="majorHAnsi" w:cstheme="majorHAnsi"/>
           <w:b/>
           <w:sz w:val="28"/>
           <w:szCs w:val="28"/>
-          <w:lang w:val="fr-FR"/>
-        </w:rPr>
-        <w:t xml:space="preserve"> Xác định yêu cầu</w:t>
-      </w:r>
-    </w:p>
-    <w:p>
-      <w:pPr>
-        <w:spacing w:after="0" w:line="360" w:lineRule="auto"/>
-        <w:rPr>
-          <w:rFonts w:asciiTheme="majorHAnsi" w:hAnsiTheme="majorHAnsi" w:cstheme="majorHAnsi"/>
-          <w:sz w:val="28"/>
-          <w:szCs w:val="28"/>
-          <w:lang w:val="fr-FR"/>
-        </w:rPr>
-      </w:pPr>
-      <w:r>
-        <w:rPr>
-          <w:rFonts w:asciiTheme="majorHAnsi" w:hAnsiTheme="majorHAnsi" w:cstheme="majorHAnsi"/>
-          <w:sz w:val="28"/>
-          <w:szCs w:val="28"/>
-          <w:lang w:val="fr-FR"/>
+          <w:lang w:val="en-US"/>
         </w:rPr>
         <w:lastRenderedPageBreak/>
-        <w:t>1. Các sản phẩm chính được tạo ra trong pha phân tích là gì ? Sản phẩm cuối cùng của pha phân tích là gì, và nó chứa những gì ?</w:t>
-      </w:r>
-    </w:p>
-    <w:p>
-      <w:pPr>
-        <w:spacing w:after="0" w:line="360" w:lineRule="auto"/>
-        <w:rPr>
-          <w:rFonts w:asciiTheme="majorHAnsi" w:hAnsiTheme="majorHAnsi" w:cstheme="majorHAnsi"/>
-          <w:sz w:val="28"/>
-          <w:szCs w:val="28"/>
-          <w:lang w:val="fr-FR"/>
-        </w:rPr>
-      </w:pPr>
-      <w:r>
-        <w:rPr>
-          <w:rFonts w:asciiTheme="majorHAnsi" w:hAnsiTheme="majorHAnsi" w:cstheme="majorHAnsi"/>
-          <w:sz w:val="28"/>
-          <w:szCs w:val="28"/>
-          <w:lang w:val="fr-FR"/>
-        </w:rPr>
-        <w:t>2. Khác biệt giữa hệ thống đang có và hệ thống sẽ có là gì ?</w:t>
-      </w:r>
-    </w:p>
-    <w:p>
-      <w:pPr>
-        <w:spacing w:after="0" w:line="360" w:lineRule="auto"/>
-        <w:rPr>
-          <w:rFonts w:asciiTheme="majorHAnsi" w:hAnsiTheme="majorHAnsi" w:cstheme="majorHAnsi"/>
-          <w:sz w:val="28"/>
-          <w:szCs w:val="28"/>
-          <w:lang w:val="fr-FR"/>
-        </w:rPr>
-      </w:pPr>
-      <w:r>
-        <w:rPr>
-          <w:rFonts w:asciiTheme="majorHAnsi" w:hAnsiTheme="majorHAnsi" w:cstheme="majorHAnsi"/>
-          <w:sz w:val="28"/>
-          <w:szCs w:val="28"/>
-          <w:lang w:val="fr-FR"/>
-        </w:rPr>
-        <w:t>3. Mục đích xác định yêu cầu là gì ?</w:t>
-      </w:r>
-    </w:p>
-    <w:p>
-      <w:pPr>
-        <w:spacing w:after="0" w:line="360" w:lineRule="auto"/>
-        <w:rPr>
-          <w:rFonts w:asciiTheme="majorHAnsi" w:hAnsiTheme="majorHAnsi" w:cstheme="majorHAnsi"/>
-          <w:sz w:val="28"/>
-          <w:szCs w:val="28"/>
-          <w:lang w:val="fr-FR"/>
-        </w:rPr>
-      </w:pPr>
-      <w:r>
-        <w:rPr>
-          <w:rFonts w:asciiTheme="majorHAnsi" w:hAnsiTheme="majorHAnsi" w:cstheme="majorHAnsi"/>
-          <w:sz w:val="28"/>
-          <w:szCs w:val="28"/>
-          <w:lang w:val="fr-FR"/>
-        </w:rPr>
-        <w:t>4. Ba bước cơ bản của quá trình phân tích là gì ? Bước nào thường được bỏ qua hoặc thực hiện một cách vội vàng ? vì sao ?</w:t>
-      </w:r>
-    </w:p>
-    <w:p>
-      <w:pPr>
-        <w:spacing w:after="0" w:line="360" w:lineRule="auto"/>
-        <w:rPr>
-          <w:rFonts w:asciiTheme="majorHAnsi" w:hAnsiTheme="majorHAnsi" w:cstheme="majorHAnsi"/>
-          <w:sz w:val="28"/>
-          <w:szCs w:val="28"/>
-          <w:lang w:val="fr-FR"/>
-        </w:rPr>
-      </w:pPr>
-      <w:r>
-        <w:rPr>
-          <w:rFonts w:asciiTheme="majorHAnsi" w:hAnsiTheme="majorHAnsi" w:cstheme="majorHAnsi"/>
-          <w:sz w:val="28"/>
-          <w:szCs w:val="28"/>
-          <w:lang w:val="fr-FR"/>
-        </w:rPr>
-        <w:t>5. So sánh các mục tiêu thương mại của BPA, BPI và BPR ?</w:t>
-      </w:r>
-    </w:p>
-    <w:p>
-      <w:pPr>
-        <w:spacing w:after="0" w:line="360" w:lineRule="auto"/>
-        <w:rPr>
-          <w:rFonts w:asciiTheme="majorHAnsi" w:hAnsiTheme="majorHAnsi" w:cstheme="majorHAnsi"/>
-          <w:sz w:val="28"/>
-          <w:szCs w:val="28"/>
-          <w:lang w:val="fr-FR"/>
-        </w:rPr>
-      </w:pPr>
-      <w:r>
-        <w:rPr>
-          <w:rFonts w:asciiTheme="majorHAnsi" w:hAnsiTheme="majorHAnsi" w:cstheme="majorHAnsi"/>
-          <w:sz w:val="28"/>
-          <w:szCs w:val="28"/>
-          <w:lang w:val="fr-FR"/>
-        </w:rPr>
-        <w:t>6. So sánh phân tích vấn đề và phân tích nguồn gốc. Áp dụng phân tích vấn đề trong hoàn cảnh nào ? phân tích nguồn gốc trong hoàn cảnh nào ?</w:t>
-      </w:r>
-    </w:p>
-    <w:p>
-      <w:pPr>
-        <w:spacing w:after="0" w:line="360" w:lineRule="auto"/>
-        <w:rPr>
-          <w:rFonts w:asciiTheme="majorHAnsi" w:hAnsiTheme="majorHAnsi" w:cstheme="majorHAnsi"/>
-          <w:sz w:val="28"/>
-          <w:szCs w:val="28"/>
-          <w:lang w:val="fr-FR"/>
-        </w:rPr>
-      </w:pPr>
-      <w:r>
-        <w:rPr>
-          <w:rFonts w:asciiTheme="majorHAnsi" w:hAnsiTheme="majorHAnsi" w:cstheme="majorHAnsi"/>
-          <w:sz w:val="28"/>
-          <w:szCs w:val="28"/>
-          <w:lang w:val="fr-FR"/>
-        </w:rPr>
-        <w:t>7. So sánh phân tích thời hạn và chi phí dựa trên hành vi.</w:t>
-      </w:r>
-    </w:p>
-    <w:p>
-      <w:pPr>
-        <w:spacing w:after="0" w:line="360" w:lineRule="auto"/>
-        <w:rPr>
-          <w:rFonts w:asciiTheme="majorHAnsi" w:hAnsiTheme="majorHAnsi" w:cstheme="majorHAnsi"/>
-          <w:sz w:val="28"/>
-          <w:szCs w:val="28"/>
-          <w:lang w:val="fr-FR"/>
-        </w:rPr>
-      </w:pPr>
-      <w:r>
-        <w:rPr>
-          <w:rFonts w:asciiTheme="majorHAnsi" w:hAnsiTheme="majorHAnsi" w:cstheme="majorHAnsi"/>
-          <w:sz w:val="28"/>
-          <w:szCs w:val="28"/>
-          <w:lang w:val="fr-FR"/>
-        </w:rPr>
-        <w:t>8. Giả sử tiền và thời gian không phải những yếu tố quan trọng, dự án BPR có thu được lợi ích từ việc sử dụng thêm thời gian để hiểu hệ thống đang có ? Tại sao có hoặc tại sao không ?</w:t>
-      </w:r>
-    </w:p>
-    <w:p>
-      <w:pPr>
-        <w:spacing w:after="0" w:line="360" w:lineRule="auto"/>
-        <w:rPr>
-          <w:rFonts w:asciiTheme="majorHAnsi" w:hAnsiTheme="majorHAnsi" w:cstheme="majorHAnsi"/>
-          <w:sz w:val="28"/>
-          <w:szCs w:val="28"/>
-          <w:lang w:val="fr-FR"/>
-        </w:rPr>
-      </w:pPr>
-      <w:r>
-        <w:rPr>
-          <w:rFonts w:asciiTheme="majorHAnsi" w:hAnsiTheme="majorHAnsi" w:cstheme="majorHAnsi"/>
-          <w:sz w:val="28"/>
-          <w:szCs w:val="28"/>
-          <w:lang w:val="fr-FR"/>
-        </w:rPr>
-        <w:t>9. Các tiêu trí quan trọng để lựa chọn chiến lược phân tích phù hợp là gì ?</w:t>
-      </w:r>
-    </w:p>
-    <w:p>
-      <w:pPr>
-        <w:spacing w:after="0" w:line="360" w:lineRule="auto"/>
-        <w:rPr>
-          <w:rFonts w:asciiTheme="majorHAnsi" w:hAnsiTheme="majorHAnsi" w:cstheme="majorHAnsi"/>
-          <w:sz w:val="28"/>
-          <w:szCs w:val="28"/>
-          <w:lang w:val="fr-FR"/>
-        </w:rPr>
-      </w:pPr>
-      <w:r>
-        <w:rPr>
-          <w:rFonts w:asciiTheme="majorHAnsi" w:hAnsiTheme="majorHAnsi" w:cstheme="majorHAnsi"/>
-          <w:sz w:val="28"/>
-          <w:szCs w:val="28"/>
-          <w:lang w:val="fr-FR"/>
-        </w:rPr>
-        <w:t>10. Mô tả năm bước chính trong thực hiện phỏng vấn.</w:t>
-      </w:r>
-    </w:p>
-    <w:p>
-      <w:pPr>
-        <w:spacing w:after="0" w:line="360" w:lineRule="auto"/>
-        <w:rPr>
-          <w:rFonts w:asciiTheme="majorHAnsi" w:hAnsiTheme="majorHAnsi" w:cstheme="majorHAnsi"/>
-          <w:sz w:val="28"/>
-          <w:szCs w:val="28"/>
-          <w:lang w:val="en-US"/>
-        </w:rPr>
-      </w:pPr>
-      <w:r>
-        <w:rPr>
-          <w:rFonts w:asciiTheme="majorHAnsi" w:hAnsiTheme="majorHAnsi" w:cstheme="majorHAnsi"/>
-          <w:sz w:val="28"/>
-          <w:szCs w:val="28"/>
-          <w:lang w:val="en-US"/>
-        </w:rPr>
-        <w:t>11. Giải thích sự khác biệt giữa các dạng câu hỏi closed-ended, open-ended, và probing. Khi nào thì sử dụng dạng câu hỏi nào?</w:t>
-      </w:r>
-    </w:p>
-    <w:p>
-      <w:pPr>
-        <w:spacing w:after="0" w:line="360" w:lineRule="auto"/>
-        <w:rPr>
-          <w:rFonts w:asciiTheme="majorHAnsi" w:hAnsiTheme="majorHAnsi" w:cstheme="majorHAnsi"/>
-          <w:sz w:val="28"/>
-          <w:szCs w:val="28"/>
-          <w:lang w:val="en-US"/>
-        </w:rPr>
-      </w:pPr>
-      <w:r>
-        <w:rPr>
-          <w:rFonts w:asciiTheme="majorHAnsi" w:hAnsiTheme="majorHAnsi" w:cstheme="majorHAnsi"/>
-          <w:sz w:val="28"/>
-          <w:szCs w:val="28"/>
-          <w:lang w:val="en-US"/>
-        </w:rPr>
-        <w:t>12. Giải thích sự khác biệt giữa phỏng vấn có cấu trúc và phi cấu trúc. Mỗi kiểu phỏng vấn phù hợp cho tình huống nào?</w:t>
-      </w:r>
-    </w:p>
-    <w:p>
-      <w:pPr>
-        <w:spacing w:after="0" w:line="360" w:lineRule="auto"/>
-        <w:rPr>
-          <w:rFonts w:asciiTheme="majorHAnsi" w:hAnsiTheme="majorHAnsi" w:cstheme="majorHAnsi"/>
-          <w:sz w:val="28"/>
-          <w:szCs w:val="28"/>
-          <w:lang w:val="en-US"/>
-        </w:rPr>
-      </w:pPr>
-      <w:r>
-        <w:rPr>
-          <w:rFonts w:asciiTheme="majorHAnsi" w:hAnsiTheme="majorHAnsi" w:cstheme="majorHAnsi"/>
-          <w:sz w:val="28"/>
-          <w:szCs w:val="28"/>
-          <w:lang w:val="en-US"/>
-        </w:rPr>
-        <w:t>13. Giải thích sự khác biệt giữa phương pháp phỏng vấn top-down và bottom-up. Bạn nên sử dụng phương pháp nào trong trường hợp nào?</w:t>
-      </w:r>
-    </w:p>
-    <w:p>
-      <w:pPr>
-        <w:spacing w:after="0" w:line="360" w:lineRule="auto"/>
-        <w:rPr>
-          <w:rFonts w:asciiTheme="majorHAnsi" w:hAnsiTheme="majorHAnsi" w:cstheme="majorHAnsi"/>
-          <w:sz w:val="28"/>
-          <w:szCs w:val="28"/>
-          <w:lang w:val="en-US"/>
-        </w:rPr>
-      </w:pPr>
-      <w:r>
-        <w:rPr>
-          <w:rFonts w:asciiTheme="majorHAnsi" w:hAnsiTheme="majorHAnsi" w:cstheme="majorHAnsi"/>
-          <w:sz w:val="28"/>
-          <w:szCs w:val="28"/>
-          <w:lang w:val="en-US"/>
-        </w:rPr>
-        <w:t>14. Lựa chọn thành viên cho phỏng vấn và phiên JAD như thế nào?</w:t>
-      </w:r>
-    </w:p>
-    <w:p>
-      <w:pPr>
-        <w:spacing w:after="0" w:line="360" w:lineRule="auto"/>
-        <w:rPr>
-          <w:rFonts w:asciiTheme="majorHAnsi" w:hAnsiTheme="majorHAnsi" w:cstheme="majorHAnsi"/>
-          <w:sz w:val="28"/>
-          <w:szCs w:val="28"/>
-          <w:lang w:val="en-US"/>
-        </w:rPr>
-      </w:pPr>
-      <w:r>
-        <w:rPr>
-          <w:rFonts w:asciiTheme="majorHAnsi" w:hAnsiTheme="majorHAnsi" w:cstheme="majorHAnsi"/>
-          <w:sz w:val="28"/>
-          <w:szCs w:val="28"/>
-          <w:lang w:val="en-US"/>
-        </w:rPr>
-        <w:t>15. Làm cách nào để phân biệt giữa sự thật và ý kiến? Vì sao cả hai đều hữu ích?</w:t>
-      </w:r>
-    </w:p>
-    <w:p>
-      <w:pPr>
-        <w:spacing w:after="0" w:line="360" w:lineRule="auto"/>
-        <w:rPr>
-          <w:rFonts w:asciiTheme="majorHAnsi" w:hAnsiTheme="majorHAnsi" w:cstheme="majorHAnsi"/>
-          <w:sz w:val="28"/>
-          <w:szCs w:val="28"/>
-          <w:lang w:val="en-US"/>
-        </w:rPr>
-      </w:pPr>
-      <w:r>
-        <w:rPr>
-          <w:rFonts w:asciiTheme="majorHAnsi" w:hAnsiTheme="majorHAnsi" w:cstheme="majorHAnsi"/>
-          <w:sz w:val="28"/>
-          <w:szCs w:val="28"/>
-          <w:lang w:val="en-US"/>
-        </w:rPr>
-        <w:t>16. Mô tả năm bước chính để thực hiện phiên JAD.</w:t>
-      </w:r>
-    </w:p>
-    <w:p>
-      <w:pPr>
-        <w:spacing w:after="0" w:line="360" w:lineRule="auto"/>
-        <w:rPr>
-          <w:rFonts w:asciiTheme="majorHAnsi" w:hAnsiTheme="majorHAnsi" w:cstheme="majorHAnsi"/>
-          <w:sz w:val="28"/>
-          <w:szCs w:val="28"/>
-          <w:lang w:val="en-US"/>
-        </w:rPr>
-      </w:pPr>
-      <w:r>
-        <w:rPr>
-          <w:rFonts w:asciiTheme="majorHAnsi" w:hAnsiTheme="majorHAnsi" w:cstheme="majorHAnsi"/>
-          <w:sz w:val="28"/>
-          <w:szCs w:val="28"/>
-          <w:lang w:val="en-US"/>
-        </w:rPr>
-        <w:t>17. Hãy giải thích sự khác biệt giữa facilitator và scribe.</w:t>
-      </w:r>
-    </w:p>
-    <w:p>
-      <w:pPr>
-        <w:spacing w:after="0" w:line="360" w:lineRule="auto"/>
-        <w:rPr>
-          <w:rFonts w:asciiTheme="majorHAnsi" w:hAnsiTheme="majorHAnsi" w:cstheme="majorHAnsi"/>
-          <w:sz w:val="28"/>
-          <w:szCs w:val="28"/>
-          <w:lang w:val="en-US"/>
-        </w:rPr>
-      </w:pPr>
-      <w:r>
-        <w:rPr>
-          <w:rFonts w:asciiTheme="majorHAnsi" w:hAnsiTheme="majorHAnsi" w:cstheme="majorHAnsi"/>
-          <w:sz w:val="28"/>
-          <w:szCs w:val="28"/>
-          <w:lang w:val="en-US"/>
-        </w:rPr>
-        <w:t xml:space="preserve">18. Ba nhiệm vụ chính </w:t>
-      </w:r>
-      <w:r>
-        <w:rPr>
-          <w:rFonts w:asciiTheme="majorHAnsi" w:hAnsiTheme="majorHAnsi" w:cstheme="majorHAnsi"/>
-          <w:sz w:val="28"/>
-          <w:szCs w:val="28"/>
-          <w:lang w:val="en-US"/>
-        </w:rPr>
-        <w:t>của</w:t>
-      </w:r>
-      <w:r>
-        <w:rPr>
-          <w:rFonts w:asciiTheme="majorHAnsi" w:hAnsiTheme="majorHAnsi" w:cstheme="majorHAnsi"/>
-          <w:sz w:val="28"/>
-          <w:szCs w:val="28"/>
-          <w:lang w:val="en-US"/>
-        </w:rPr>
-        <w:t xml:space="preserve"> facilitator </w:t>
-      </w:r>
-      <w:r>
-        <w:rPr>
-          <w:rFonts w:asciiTheme="majorHAnsi" w:hAnsiTheme="majorHAnsi" w:cstheme="majorHAnsi"/>
-          <w:sz w:val="28"/>
-          <w:szCs w:val="28"/>
-          <w:lang w:val="en-US"/>
-        </w:rPr>
-        <w:t>khi điều phối phiên JAD là gì?</w:t>
-      </w:r>
-    </w:p>
-    <w:p>
-      <w:pPr>
-        <w:spacing w:after="0" w:line="360" w:lineRule="auto"/>
-        <w:rPr>
-          <w:rFonts w:asciiTheme="majorHAnsi" w:hAnsiTheme="majorHAnsi" w:cstheme="majorHAnsi"/>
-          <w:sz w:val="28"/>
-          <w:szCs w:val="28"/>
-          <w:lang w:val="en-US"/>
-        </w:rPr>
-      </w:pPr>
-      <w:r>
-        <w:rPr>
-          <w:rFonts w:asciiTheme="majorHAnsi" w:hAnsiTheme="majorHAnsi" w:cstheme="majorHAnsi"/>
-          <w:sz w:val="28"/>
-          <w:szCs w:val="28"/>
-          <w:lang w:val="en-US"/>
-        </w:rPr>
-        <w:t>19. e-JAD là gì và vì sao một công ty có thể quan tâm đến sử dụng e-JAD?</w:t>
-      </w:r>
-    </w:p>
-    <w:p>
-      <w:pPr>
-        <w:spacing w:after="0" w:line="360" w:lineRule="auto"/>
-        <w:jc w:val="both"/>
-        <w:rPr>
-          <w:rFonts w:asciiTheme="majorHAnsi" w:hAnsiTheme="majorHAnsi" w:cstheme="majorHAnsi"/>
-          <w:sz w:val="28"/>
-          <w:szCs w:val="28"/>
-          <w:lang w:val="en-US"/>
-        </w:rPr>
-      </w:pPr>
-      <w:r>
-        <w:rPr>
-          <w:rFonts w:asciiTheme="majorHAnsi" w:hAnsiTheme="majorHAnsi" w:cstheme="majorHAnsi"/>
-          <w:sz w:val="28"/>
-          <w:szCs w:val="28"/>
-          <w:lang w:val="en-US"/>
-        </w:rPr>
-        <w:t>20. Giải thích sự khác biệt trong thiết kế câu hỏi cho mục đích khảo sát và thiết kế câu hỏi cho phỏng vấn và phiên JAD?</w:t>
-      </w:r>
-    </w:p>
-    <w:p>
-      <w:pPr>
-        <w:spacing w:after="0" w:line="360" w:lineRule="auto"/>
-        <w:jc w:val="both"/>
-        <w:rPr>
-          <w:rFonts w:asciiTheme="majorHAnsi" w:hAnsiTheme="majorHAnsi" w:cstheme="majorHAnsi"/>
-          <w:sz w:val="28"/>
-          <w:szCs w:val="28"/>
-          <w:lang w:val="en-US"/>
-        </w:rPr>
-      </w:pPr>
-      <w:r>
-        <w:rPr>
-          <w:rFonts w:asciiTheme="majorHAnsi" w:hAnsiTheme="majorHAnsi" w:cstheme="majorHAnsi"/>
-          <w:sz w:val="28"/>
-          <w:szCs w:val="28"/>
-          <w:lang w:val="en-US"/>
-        </w:rPr>
-        <w:t>21. Tỉ lệ phản hồi thông thường trong khảo sát là bao nhiêu và bạn có thể cải thiện tỉ lệ này bằng cách nào?</w:t>
-      </w:r>
-    </w:p>
-    <w:p>
-      <w:pPr>
-        <w:spacing w:after="0" w:line="360" w:lineRule="auto"/>
-        <w:jc w:val="both"/>
-        <w:rPr>
-          <w:rFonts w:asciiTheme="majorHAnsi" w:hAnsiTheme="majorHAnsi" w:cstheme="majorHAnsi"/>
-          <w:sz w:val="28"/>
-          <w:szCs w:val="28"/>
-          <w:lang w:val="en-US"/>
-        </w:rPr>
-      </w:pPr>
-      <w:r>
-        <w:rPr>
-          <w:rFonts w:asciiTheme="majorHAnsi" w:hAnsiTheme="majorHAnsi" w:cstheme="majorHAnsi"/>
-          <w:sz w:val="28"/>
-          <w:szCs w:val="28"/>
-          <w:lang w:val="en-US"/>
-        </w:rPr>
-        <w:lastRenderedPageBreak/>
-        <w:t>22. Phân tích tài liệu là gì?</w:t>
-      </w:r>
-    </w:p>
-    <w:p>
-      <w:pPr>
-        <w:spacing w:after="0" w:line="360" w:lineRule="auto"/>
-        <w:jc w:val="both"/>
-        <w:rPr>
-          <w:rFonts w:asciiTheme="majorHAnsi" w:hAnsiTheme="majorHAnsi" w:cstheme="majorHAnsi"/>
-          <w:sz w:val="28"/>
-          <w:szCs w:val="28"/>
-          <w:lang w:val="en-US"/>
-        </w:rPr>
-      </w:pPr>
-      <w:r>
-        <w:rPr>
-          <w:rFonts w:asciiTheme="majorHAnsi" w:hAnsiTheme="majorHAnsi" w:cstheme="majorHAnsi"/>
-          <w:sz w:val="28"/>
-          <w:szCs w:val="28"/>
-          <w:lang w:val="en-US"/>
-        </w:rPr>
-        <w:t>23. Hệ thống chính quy và không chính quy khác nhau như thế nào? Bằng cách nào việc phân tích tài liệu giúp bạn hiểu được cả hai?</w:t>
-      </w:r>
-    </w:p>
-    <w:p>
-      <w:pPr>
-        <w:spacing w:after="0" w:line="360" w:lineRule="auto"/>
-        <w:jc w:val="both"/>
-        <w:rPr>
-          <w:rFonts w:asciiTheme="majorHAnsi" w:hAnsiTheme="majorHAnsi" w:cstheme="majorHAnsi"/>
-          <w:sz w:val="28"/>
-          <w:szCs w:val="28"/>
-          <w:lang w:val="en-US"/>
-        </w:rPr>
-      </w:pPr>
-      <w:r>
-        <w:rPr>
-          <w:rFonts w:asciiTheme="majorHAnsi" w:hAnsiTheme="majorHAnsi" w:cstheme="majorHAnsi"/>
-          <w:sz w:val="28"/>
-          <w:szCs w:val="28"/>
-          <w:lang w:val="en-US"/>
-        </w:rPr>
-        <w:t>24. Các khía cạnh chính của việc sử dụng quan sát trong quá trình thu thập thông tin?</w:t>
-      </w:r>
-    </w:p>
-    <w:p>
-      <w:pPr>
-        <w:spacing w:after="0" w:line="360" w:lineRule="auto"/>
-        <w:jc w:val="both"/>
-        <w:rPr>
-          <w:rFonts w:asciiTheme="majorHAnsi" w:hAnsiTheme="majorHAnsi" w:cstheme="majorHAnsi"/>
-          <w:sz w:val="28"/>
-          <w:szCs w:val="28"/>
-          <w:lang w:val="en-US"/>
-        </w:rPr>
-      </w:pPr>
-      <w:r>
-        <w:rPr>
-          <w:rFonts w:asciiTheme="majorHAnsi" w:hAnsiTheme="majorHAnsi" w:cstheme="majorHAnsi"/>
-          <w:sz w:val="28"/>
-          <w:szCs w:val="28"/>
-          <w:lang w:val="en-US"/>
-        </w:rPr>
-        <w:t>25. Giải thích các tiêu trí có thể sử dụng để lựa chọn kỹ thuật thu thập thông tin</w:t>
-      </w:r>
-      <w:r>
-        <w:rPr>
-          <w:rFonts w:asciiTheme="majorHAnsi" w:hAnsiTheme="majorHAnsi" w:cstheme="majorHAnsi"/>
-          <w:sz w:val="28"/>
-          <w:szCs w:val="28"/>
-          <w:lang w:val="en-US"/>
-        </w:rPr>
-        <w:t>.</w:t>
-      </w:r>
-    </w:p>
-    <w:p>
-      <w:pPr>
-        <w:spacing w:after="0" w:line="360" w:lineRule="auto"/>
-        <w:jc w:val="both"/>
-        <w:rPr>
-          <w:rFonts w:asciiTheme="majorHAnsi" w:hAnsiTheme="majorHAnsi" w:cstheme="majorHAnsi"/>
-          <w:sz w:val="28"/>
-          <w:szCs w:val="28"/>
-          <w:lang w:val="en-US"/>
-        </w:rPr>
-      </w:pPr>
-    </w:p>
-    <w:p>
-      <w:pPr>
-        <w:spacing w:after="0" w:line="360" w:lineRule="auto"/>
-        <w:jc w:val="both"/>
+        <w:t>Câu hỏi chương 5. Mô hình hóa chức năng</w:t>
+      </w:r>
+    </w:p>
+    <w:p>
+      <w:pPr>
+        <w:spacing w:after="0" w:line="360" w:lineRule="auto"/>
+        <w:jc w:val="both"/>
+        <w:rPr>
+          <w:rFonts w:asciiTheme="majorHAnsi" w:hAnsiTheme="majorHAnsi" w:cstheme="majorHAnsi"/>
+          <w:sz w:val="28"/>
+          <w:szCs w:val="28"/>
+          <w:lang w:val="en-US"/>
+        </w:rPr>
+      </w:pPr>
+      <w:r>
+        <w:rPr>
+          <w:rFonts w:asciiTheme="majorHAnsi" w:hAnsiTheme="majorHAnsi" w:cstheme="majorHAnsi"/>
+          <w:sz w:val="28"/>
+          <w:szCs w:val="28"/>
+          <w:lang w:val="en-US"/>
+        </w:rPr>
+        <w:t>1. Mô hình hóa quy trình nghiệp vụ có lợi ích gì?</w:t>
+      </w:r>
+    </w:p>
+    <w:p>
+      <w:pPr>
+        <w:spacing w:after="0" w:line="360" w:lineRule="auto"/>
+        <w:jc w:val="both"/>
+        <w:rPr>
+          <w:rFonts w:asciiTheme="majorHAnsi" w:hAnsiTheme="majorHAnsi" w:cstheme="majorHAnsi"/>
+          <w:sz w:val="28"/>
+          <w:szCs w:val="28"/>
+          <w:lang w:val="en-US"/>
+        </w:rPr>
+      </w:pPr>
+      <w:r>
+        <w:rPr>
+          <w:rFonts w:asciiTheme="majorHAnsi" w:hAnsiTheme="majorHAnsi" w:cstheme="majorHAnsi"/>
+          <w:sz w:val="28"/>
+          <w:szCs w:val="28"/>
+          <w:lang w:val="en-US"/>
+        </w:rPr>
+        <w:t>2. Mục đích sử dụng của biểu đồ hoạt động là gì?</w:t>
+      </w:r>
+    </w:p>
+    <w:p>
+      <w:pPr>
+        <w:spacing w:after="0" w:line="360" w:lineRule="auto"/>
+        <w:jc w:val="both"/>
+        <w:rPr>
+          <w:rFonts w:asciiTheme="majorHAnsi" w:hAnsiTheme="majorHAnsi" w:cstheme="majorHAnsi"/>
+          <w:sz w:val="28"/>
+          <w:szCs w:val="28"/>
+          <w:lang w:val="en-US"/>
+        </w:rPr>
+      </w:pPr>
+      <w:r>
+        <w:rPr>
+          <w:rFonts w:asciiTheme="majorHAnsi" w:hAnsiTheme="majorHAnsi" w:cstheme="majorHAnsi"/>
+          <w:sz w:val="28"/>
+          <w:szCs w:val="28"/>
+          <w:lang w:val="en-US"/>
+        </w:rPr>
+        <w:t>3. Sự khác biệt giữa một hoạt động và một thao tác là gì?</w:t>
+      </w:r>
+    </w:p>
+    <w:p>
+      <w:pPr>
+        <w:spacing w:after="0" w:line="360" w:lineRule="auto"/>
+        <w:jc w:val="both"/>
+        <w:rPr>
+          <w:rFonts w:asciiTheme="majorHAnsi" w:hAnsiTheme="majorHAnsi" w:cstheme="majorHAnsi"/>
+          <w:sz w:val="28"/>
+          <w:szCs w:val="28"/>
+          <w:lang w:val="en-US"/>
+        </w:rPr>
+      </w:pPr>
+      <w:r>
+        <w:rPr>
+          <w:rFonts w:asciiTheme="majorHAnsi" w:hAnsiTheme="majorHAnsi" w:cstheme="majorHAnsi"/>
+          <w:sz w:val="28"/>
+          <w:szCs w:val="28"/>
+          <w:lang w:val="en-US"/>
+        </w:rPr>
+        <w:t>4. Nút rẽ nhánh được sử dụng làm gì?</w:t>
+      </w:r>
+    </w:p>
+    <w:p>
+      <w:pPr>
+        <w:spacing w:after="0" w:line="360" w:lineRule="auto"/>
+        <w:jc w:val="both"/>
+        <w:rPr>
+          <w:rFonts w:asciiTheme="majorHAnsi" w:hAnsiTheme="majorHAnsi" w:cstheme="majorHAnsi"/>
+          <w:sz w:val="28"/>
+          <w:szCs w:val="28"/>
+          <w:lang w:val="en-US"/>
+        </w:rPr>
+      </w:pPr>
+      <w:r>
+        <w:rPr>
+          <w:rFonts w:asciiTheme="majorHAnsi" w:hAnsiTheme="majorHAnsi" w:cstheme="majorHAnsi"/>
+          <w:sz w:val="28"/>
+          <w:szCs w:val="28"/>
+          <w:lang w:val="en-US"/>
+        </w:rPr>
+        <w:t>5. Kể tên các loại nút điều khiển?</w:t>
+      </w:r>
+    </w:p>
+    <w:p>
+      <w:pPr>
+        <w:spacing w:after="0" w:line="360" w:lineRule="auto"/>
+        <w:jc w:val="both"/>
+        <w:rPr>
+          <w:rFonts w:asciiTheme="majorHAnsi" w:hAnsiTheme="majorHAnsi" w:cstheme="majorHAnsi"/>
+          <w:sz w:val="28"/>
+          <w:szCs w:val="28"/>
+          <w:lang w:val="en-US"/>
+        </w:rPr>
+      </w:pPr>
+      <w:r>
+        <w:rPr>
+          <w:rFonts w:asciiTheme="majorHAnsi" w:hAnsiTheme="majorHAnsi" w:cstheme="majorHAnsi"/>
+          <w:sz w:val="28"/>
+          <w:szCs w:val="28"/>
+          <w:lang w:val="en-US"/>
+        </w:rPr>
+        <w:t>6. Nêu sự khác biệt giữa luồng điều khiển và luồng đối tượng?</w:t>
+      </w:r>
+    </w:p>
+    <w:p>
+      <w:pPr>
+        <w:spacing w:after="0" w:line="360" w:lineRule="auto"/>
+        <w:jc w:val="both"/>
+        <w:rPr>
+          <w:rFonts w:asciiTheme="majorHAnsi" w:hAnsiTheme="majorHAnsi" w:cstheme="majorHAnsi"/>
+          <w:sz w:val="28"/>
+          <w:szCs w:val="28"/>
+          <w:lang w:val="fr-FR"/>
+        </w:rPr>
+      </w:pPr>
+      <w:r>
+        <w:rPr>
+          <w:rFonts w:asciiTheme="majorHAnsi" w:hAnsiTheme="majorHAnsi" w:cstheme="majorHAnsi"/>
+          <w:sz w:val="28"/>
+          <w:szCs w:val="28"/>
+          <w:lang w:val="fr-FR"/>
+        </w:rPr>
+        <w:t>7. Nút đối tượng là gì?</w:t>
+      </w:r>
+    </w:p>
+    <w:p>
+      <w:pPr>
+        <w:spacing w:after="0" w:line="360" w:lineRule="auto"/>
+        <w:jc w:val="both"/>
+        <w:rPr>
+          <w:rFonts w:asciiTheme="majorHAnsi" w:hAnsiTheme="majorHAnsi" w:cstheme="majorHAnsi"/>
+          <w:sz w:val="28"/>
+          <w:szCs w:val="28"/>
+          <w:lang w:val="fr-FR"/>
+        </w:rPr>
+      </w:pPr>
+      <w:r>
+        <w:rPr>
+          <w:rFonts w:asciiTheme="majorHAnsi" w:hAnsiTheme="majorHAnsi" w:cstheme="majorHAnsi"/>
+          <w:sz w:val="28"/>
+          <w:szCs w:val="28"/>
+          <w:lang w:val="fr-FR"/>
+        </w:rPr>
+        <w:t>8. Vẽ biều đồ kịch bản sử dụng liên quan như thế nào đến mô hình hóa chức năng ?</w:t>
+      </w:r>
+    </w:p>
+    <w:p>
+      <w:pPr>
+        <w:spacing w:after="0" w:line="360" w:lineRule="auto"/>
+        <w:jc w:val="both"/>
+        <w:rPr>
+          <w:rFonts w:asciiTheme="majorHAnsi" w:hAnsiTheme="majorHAnsi" w:cstheme="majorHAnsi"/>
+          <w:sz w:val="28"/>
+          <w:szCs w:val="28"/>
+          <w:lang w:val="fr-FR"/>
+        </w:rPr>
+      </w:pPr>
+      <w:r>
+        <w:rPr>
+          <w:rFonts w:asciiTheme="majorHAnsi" w:hAnsiTheme="majorHAnsi" w:cstheme="majorHAnsi"/>
+          <w:sz w:val="28"/>
+          <w:szCs w:val="28"/>
+          <w:lang w:val="fr-FR"/>
+        </w:rPr>
+        <w:t>9. Hãy giải thích các thuật ngữ sau : (a) tác nhân ; (b) kịch bản sử dụng ; (c) đường biên hệ thống ; (d) mối quan hệ.</w:t>
+      </w:r>
+    </w:p>
+    <w:p>
+      <w:pPr>
+        <w:spacing w:after="0" w:line="360" w:lineRule="auto"/>
+        <w:jc w:val="both"/>
+        <w:rPr>
+          <w:rFonts w:asciiTheme="majorHAnsi" w:hAnsiTheme="majorHAnsi" w:cstheme="majorHAnsi"/>
+          <w:sz w:val="28"/>
+          <w:szCs w:val="28"/>
+          <w:lang w:val="fr-FR"/>
+        </w:rPr>
+      </w:pPr>
+      <w:r>
+        <w:rPr>
+          <w:rFonts w:asciiTheme="majorHAnsi" w:hAnsiTheme="majorHAnsi" w:cstheme="majorHAnsi"/>
+          <w:sz w:val="28"/>
+          <w:szCs w:val="28"/>
+          <w:lang w:val="fr-FR"/>
+        </w:rPr>
+        <w:t xml:space="preserve">10. Mỗi liên kết phải nối tối </w:t>
+      </w:r>
+      <w:r>
+        <w:rPr>
+          <w:rFonts w:asciiTheme="majorHAnsi" w:hAnsiTheme="majorHAnsi" w:cstheme="majorHAnsi"/>
+          <w:sz w:val="28"/>
+          <w:szCs w:val="28"/>
+          <w:lang w:val="fr-FR"/>
+        </w:rPr>
+        <w:t>thiểu tới một ……… và một …….. Tại sao ?</w:t>
+      </w:r>
+    </w:p>
+    <w:p>
+      <w:pPr>
+        <w:spacing w:after="0" w:line="360" w:lineRule="auto"/>
+        <w:jc w:val="both"/>
+        <w:rPr>
+          <w:rFonts w:asciiTheme="majorHAnsi" w:hAnsiTheme="majorHAnsi" w:cstheme="majorHAnsi"/>
+          <w:sz w:val="28"/>
+          <w:szCs w:val="28"/>
+          <w:lang w:val="fr-FR"/>
+        </w:rPr>
+      </w:pPr>
+      <w:r>
+        <w:rPr>
+          <w:rFonts w:asciiTheme="majorHAnsi" w:hAnsiTheme="majorHAnsi" w:cstheme="majorHAnsi"/>
+          <w:sz w:val="28"/>
+          <w:szCs w:val="28"/>
+          <w:lang w:val="fr-FR"/>
+        </w:rPr>
+        <w:t>11. CRUD là gì ? Vì sao lại hữu ích ?</w:t>
+      </w:r>
+    </w:p>
+    <w:p>
+      <w:pPr>
+        <w:spacing w:after="0" w:line="360" w:lineRule="auto"/>
+        <w:jc w:val="both"/>
+        <w:rPr>
+          <w:rFonts w:asciiTheme="majorHAnsi" w:hAnsiTheme="majorHAnsi" w:cstheme="majorHAnsi"/>
+          <w:sz w:val="28"/>
+          <w:szCs w:val="28"/>
+          <w:lang w:val="fr-FR"/>
+        </w:rPr>
+      </w:pPr>
+      <w:r>
+        <w:rPr>
+          <w:rFonts w:asciiTheme="majorHAnsi" w:hAnsiTheme="majorHAnsi" w:cstheme="majorHAnsi"/>
+          <w:sz w:val="28"/>
+          <w:szCs w:val="28"/>
+          <w:lang w:val="fr-FR"/>
+        </w:rPr>
+        <w:t>12. Kịch bản sử dụng chi tiết khác với kịch bản sử dụng khái quát như thế nào ?</w:t>
+      </w:r>
+    </w:p>
+    <w:p>
+      <w:pPr>
+        <w:spacing w:after="0" w:line="360" w:lineRule="auto"/>
+        <w:jc w:val="both"/>
+        <w:rPr>
+          <w:rFonts w:asciiTheme="majorHAnsi" w:hAnsiTheme="majorHAnsi" w:cstheme="majorHAnsi"/>
+          <w:sz w:val="28"/>
+          <w:szCs w:val="28"/>
+          <w:lang w:val="fr-FR"/>
+        </w:rPr>
+      </w:pPr>
+      <w:r>
+        <w:rPr>
+          <w:rFonts w:asciiTheme="majorHAnsi" w:hAnsiTheme="majorHAnsi" w:cstheme="majorHAnsi"/>
+          <w:sz w:val="28"/>
+          <w:szCs w:val="28"/>
+          <w:lang w:val="fr-FR"/>
+        </w:rPr>
+        <w:t>13. Kịch bản sử dụng chính khác kịch bản sử dụng thực tế như thế nào ?</w:t>
+      </w:r>
+    </w:p>
+    <w:p>
+      <w:pPr>
+        <w:spacing w:after="0" w:line="360" w:lineRule="auto"/>
+        <w:jc w:val="both"/>
+        <w:rPr>
+          <w:rFonts w:asciiTheme="majorHAnsi" w:hAnsiTheme="majorHAnsi" w:cstheme="majorHAnsi"/>
+          <w:sz w:val="28"/>
+          <w:szCs w:val="28"/>
+          <w:lang w:val="fr-FR"/>
+        </w:rPr>
+      </w:pPr>
+      <w:r>
+        <w:rPr>
+          <w:rFonts w:asciiTheme="majorHAnsi" w:hAnsiTheme="majorHAnsi" w:cstheme="majorHAnsi"/>
+          <w:sz w:val="28"/>
+          <w:szCs w:val="28"/>
+          <w:lang w:val="fr-FR"/>
+        </w:rPr>
+        <w:t>14. Các thành phần cơ bản của một kịch bản sử dụng khái quát là gì ?</w:t>
+      </w:r>
+    </w:p>
+    <w:p>
+      <w:pPr>
+        <w:spacing w:after="0" w:line="360" w:lineRule="auto"/>
+        <w:jc w:val="both"/>
+        <w:rPr>
+          <w:rFonts w:asciiTheme="majorHAnsi" w:hAnsiTheme="majorHAnsi" w:cstheme="majorHAnsi"/>
+          <w:sz w:val="28"/>
+          <w:szCs w:val="28"/>
+          <w:lang w:val="fr-FR"/>
+        </w:rPr>
+      </w:pPr>
+      <w:r>
+        <w:rPr>
+          <w:rFonts w:asciiTheme="majorHAnsi" w:hAnsiTheme="majorHAnsi" w:cstheme="majorHAnsi"/>
+          <w:sz w:val="28"/>
+          <w:szCs w:val="28"/>
+          <w:lang w:val="fr-FR"/>
+        </w:rPr>
+        <w:t>15. Các thành phần cơ bản của một kịch bản sử dụng chi tiết là gì ?</w:t>
+      </w:r>
+    </w:p>
+    <w:p>
+      <w:pPr>
+        <w:spacing w:after="0" w:line="360" w:lineRule="auto"/>
+        <w:jc w:val="both"/>
+        <w:rPr>
+          <w:rFonts w:asciiTheme="majorHAnsi" w:hAnsiTheme="majorHAnsi" w:cstheme="majorHAnsi"/>
+          <w:sz w:val="28"/>
+          <w:szCs w:val="28"/>
+          <w:lang w:val="fr-FR"/>
+        </w:rPr>
+      </w:pPr>
+      <w:r>
+        <w:rPr>
+          <w:rFonts w:asciiTheme="majorHAnsi" w:hAnsiTheme="majorHAnsi" w:cstheme="majorHAnsi"/>
+          <w:sz w:val="28"/>
+          <w:szCs w:val="28"/>
+          <w:lang w:val="fr-FR"/>
+        </w:rPr>
+        <w:t>16. Thiết lập các kịch bản sử dụng như thế nào ?</w:t>
+      </w:r>
+    </w:p>
+    <w:p>
+      <w:pPr>
+        <w:spacing w:after="0" w:line="360" w:lineRule="auto"/>
+        <w:jc w:val="both"/>
+        <w:rPr>
+          <w:rFonts w:asciiTheme="majorHAnsi" w:hAnsiTheme="majorHAnsi" w:cstheme="majorHAnsi"/>
+          <w:sz w:val="28"/>
+          <w:szCs w:val="28"/>
+          <w:lang w:val="fr-FR"/>
+        </w:rPr>
+      </w:pPr>
+      <w:r>
+        <w:rPr>
+          <w:rFonts w:asciiTheme="majorHAnsi" w:hAnsiTheme="majorHAnsi" w:cstheme="majorHAnsi"/>
+          <w:sz w:val="28"/>
+          <w:szCs w:val="28"/>
+          <w:lang w:val="fr-FR"/>
+        </w:rPr>
+        <w:t>17. Vì sao chúng ta chỉ cố gắng có từ ba đến chín kịch bản sử dụng trong một quy trình nghiệp vụ ?</w:t>
+      </w:r>
+    </w:p>
+    <w:p>
+      <w:pPr>
+        <w:spacing w:after="0" w:line="360" w:lineRule="auto"/>
+        <w:jc w:val="both"/>
+        <w:rPr>
+          <w:rFonts w:asciiTheme="majorHAnsi" w:hAnsiTheme="majorHAnsi" w:cstheme="majorHAnsi"/>
+          <w:sz w:val="28"/>
+          <w:szCs w:val="28"/>
+          <w:lang w:val="fr-FR"/>
+        </w:rPr>
+      </w:pPr>
+      <w:r>
+        <w:rPr>
+          <w:rFonts w:asciiTheme="majorHAnsi" w:hAnsiTheme="majorHAnsi" w:cstheme="majorHAnsi"/>
+          <w:sz w:val="28"/>
+          <w:szCs w:val="28"/>
+          <w:lang w:val="fr-FR"/>
+        </w:rPr>
+        <w:t>18. Vẽ biểu đồ kịch bản sử dụng như thế nào ?</w:t>
+      </w:r>
+    </w:p>
+    <w:p>
+      <w:pPr>
+        <w:spacing w:after="0" w:line="360" w:lineRule="auto"/>
+        <w:jc w:val="both"/>
+        <w:rPr>
+          <w:rFonts w:asciiTheme="majorHAnsi" w:hAnsiTheme="majorHAnsi" w:cstheme="majorHAnsi"/>
+          <w:sz w:val="28"/>
+          <w:szCs w:val="28"/>
+          <w:lang w:val="fr-FR"/>
+        </w:rPr>
+      </w:pPr>
+      <w:r>
+        <w:rPr>
+          <w:rFonts w:asciiTheme="majorHAnsi" w:hAnsiTheme="majorHAnsi" w:cstheme="majorHAnsi"/>
+          <w:sz w:val="28"/>
+          <w:szCs w:val="28"/>
+          <w:lang w:val="fr-FR"/>
+        </w:rPr>
+        <w:t>19. Hãy kể một vài heuristic để thiết lập biểu đồ kịch bản sử dụng.</w:t>
+      </w:r>
+    </w:p>
+    <w:p>
+      <w:pPr>
+        <w:spacing w:after="0" w:line="360" w:lineRule="auto"/>
+        <w:jc w:val="both"/>
+        <w:rPr>
+          <w:rFonts w:asciiTheme="majorHAnsi" w:hAnsiTheme="majorHAnsi" w:cstheme="majorHAnsi"/>
+          <w:sz w:val="28"/>
+          <w:szCs w:val="28"/>
+          <w:lang w:val="fr-FR"/>
+        </w:rPr>
+      </w:pPr>
+      <w:r>
+        <w:rPr>
+          <w:rFonts w:asciiTheme="majorHAnsi" w:hAnsiTheme="majorHAnsi" w:cstheme="majorHAnsi"/>
+          <w:sz w:val="28"/>
+          <w:szCs w:val="28"/>
+          <w:lang w:val="fr-FR"/>
+        </w:rPr>
+        <w:t xml:space="preserve">20. Vì sao </w:t>
+      </w:r>
+      <w:r>
+        <w:rPr>
+          <w:rFonts w:asciiTheme="majorHAnsi" w:hAnsiTheme="majorHAnsi" w:cstheme="majorHAnsi"/>
+          <w:sz w:val="28"/>
+          <w:szCs w:val="28"/>
+          <w:lang w:val="fr-FR"/>
+        </w:rPr>
+        <w:t>bước lặp</w:t>
+      </w:r>
+      <w:r>
+        <w:rPr>
+          <w:rFonts w:asciiTheme="majorHAnsi" w:hAnsiTheme="majorHAnsi" w:cstheme="majorHAnsi"/>
+          <w:sz w:val="28"/>
+          <w:szCs w:val="28"/>
+          <w:lang w:val="fr-FR"/>
+        </w:rPr>
+        <w:t xml:space="preserve"> quan trọng trong thiết lập ca sử dụng.</w:t>
+      </w:r>
+    </w:p>
+    <w:p>
+      <w:pPr>
+        <w:spacing w:after="0" w:line="360" w:lineRule="auto"/>
+        <w:jc w:val="both"/>
+        <w:rPr>
+          <w:rFonts w:asciiTheme="majorHAnsi" w:hAnsiTheme="majorHAnsi" w:cstheme="majorHAnsi"/>
+          <w:sz w:val="28"/>
+          <w:szCs w:val="28"/>
+          <w:lang w:val="fr-FR"/>
+        </w:rPr>
+      </w:pPr>
+      <w:r>
+        <w:rPr>
+          <w:rFonts w:asciiTheme="majorHAnsi" w:hAnsiTheme="majorHAnsi" w:cstheme="majorHAnsi"/>
+          <w:sz w:val="28"/>
+          <w:szCs w:val="28"/>
+          <w:lang w:val="fr-FR"/>
+        </w:rPr>
+        <w:t>21. Góc nhìn của kịch bản sử dụng là gì, vì sao lại quan trọng?</w:t>
+      </w:r>
+    </w:p>
+    <w:p>
+      <w:pPr>
+        <w:spacing w:after="0" w:line="360" w:lineRule="auto"/>
+        <w:jc w:val="both"/>
+        <w:rPr>
+          <w:rFonts w:asciiTheme="majorHAnsi" w:hAnsiTheme="majorHAnsi" w:cstheme="majorHAnsi"/>
+          <w:sz w:val="28"/>
+          <w:szCs w:val="28"/>
+          <w:lang w:val="fr-FR"/>
+        </w:rPr>
+      </w:pPr>
+    </w:p>
+    <w:p>
+      <w:pPr>
         <w:rPr>
           <w:rFonts w:asciiTheme="majorHAnsi" w:hAnsiTheme="majorHAnsi" w:cstheme="majorHAnsi"/>
           <w:b/>
           <w:sz w:val="28"/>
           <w:szCs w:val="28"/>
-          <w:lang w:val="en-US"/>
+          <w:lang w:val="fr-FR"/>
         </w:rPr>
       </w:pPr>
       <w:r>
@@ -3579,490 +4547,10 @@
           <w:b/>
           <w:sz w:val="28"/>
           <w:szCs w:val="28"/>
-          <w:lang w:val="en-US"/>
-        </w:rPr>
-        <w:t>Câu hỏi chương 5. Mô hình hóa chức năng</w:t>
-      </w:r>
-    </w:p>
-    <w:p>
-      <w:pPr>
-        <w:spacing w:after="0" w:line="360" w:lineRule="auto"/>
-        <w:jc w:val="both"/>
-        <w:rPr>
-          <w:rFonts w:asciiTheme="majorHAnsi" w:hAnsiTheme="majorHAnsi" w:cstheme="majorHAnsi"/>
-          <w:sz w:val="28"/>
-          <w:szCs w:val="28"/>
-          <w:lang w:val="en-US"/>
-        </w:rPr>
-      </w:pPr>
-      <w:r>
-        <w:rPr>
-          <w:rFonts w:asciiTheme="majorHAnsi" w:hAnsiTheme="majorHAnsi" w:cstheme="majorHAnsi"/>
-          <w:sz w:val="28"/>
-          <w:szCs w:val="28"/>
-          <w:lang w:val="en-US"/>
-        </w:rPr>
-        <w:t>1. Mô hình hóa quy trình nghiệp vụ có lợi ích gì?</w:t>
-      </w:r>
-    </w:p>
-    <w:p>
-      <w:pPr>
-        <w:spacing w:after="0" w:line="360" w:lineRule="auto"/>
-        <w:jc w:val="both"/>
-        <w:rPr>
-          <w:rFonts w:asciiTheme="majorHAnsi" w:hAnsiTheme="majorHAnsi" w:cstheme="majorHAnsi"/>
-          <w:sz w:val="28"/>
-          <w:szCs w:val="28"/>
-          <w:lang w:val="en-US"/>
-        </w:rPr>
-      </w:pPr>
-      <w:r>
-        <w:rPr>
-          <w:rFonts w:asciiTheme="majorHAnsi" w:hAnsiTheme="majorHAnsi" w:cstheme="majorHAnsi"/>
-          <w:sz w:val="28"/>
-          <w:szCs w:val="28"/>
-          <w:lang w:val="en-US"/>
-        </w:rPr>
-        <w:t>2. Mục đích sử dụng của biểu đồ hoạt động là gì?</w:t>
-      </w:r>
-    </w:p>
-    <w:p>
-      <w:pPr>
-        <w:spacing w:after="0" w:line="360" w:lineRule="auto"/>
-        <w:jc w:val="both"/>
-        <w:rPr>
-          <w:rFonts w:asciiTheme="majorHAnsi" w:hAnsiTheme="majorHAnsi" w:cstheme="majorHAnsi"/>
-          <w:sz w:val="28"/>
-          <w:szCs w:val="28"/>
-          <w:lang w:val="en-US"/>
-        </w:rPr>
-      </w:pPr>
-      <w:r>
-        <w:rPr>
-          <w:rFonts w:asciiTheme="majorHAnsi" w:hAnsiTheme="majorHAnsi" w:cstheme="majorHAnsi"/>
-          <w:sz w:val="28"/>
-          <w:szCs w:val="28"/>
-          <w:lang w:val="en-US"/>
-        </w:rPr>
-        <w:t>3. Sự khác biệt giữa một hoạt động và một thao tác là gì?</w:t>
-      </w:r>
-    </w:p>
-    <w:p>
-      <w:pPr>
-        <w:spacing w:after="0" w:line="360" w:lineRule="auto"/>
-        <w:jc w:val="both"/>
-        <w:rPr>
-          <w:rFonts w:asciiTheme="majorHAnsi" w:hAnsiTheme="majorHAnsi" w:cstheme="majorHAnsi"/>
-          <w:sz w:val="28"/>
-          <w:szCs w:val="28"/>
-          <w:lang w:val="en-US"/>
-        </w:rPr>
-      </w:pPr>
-      <w:r>
-        <w:rPr>
-          <w:rFonts w:asciiTheme="majorHAnsi" w:hAnsiTheme="majorHAnsi" w:cstheme="majorHAnsi"/>
-          <w:sz w:val="28"/>
-          <w:szCs w:val="28"/>
-          <w:lang w:val="en-US"/>
-        </w:rPr>
-        <w:t>4. Nút rẽ nhánh được sử dụng làm gì?</w:t>
-      </w:r>
-    </w:p>
-    <w:p>
-      <w:pPr>
-        <w:spacing w:after="0" w:line="360" w:lineRule="auto"/>
-        <w:jc w:val="both"/>
-        <w:rPr>
-          <w:rFonts w:asciiTheme="majorHAnsi" w:hAnsiTheme="majorHAnsi" w:cstheme="majorHAnsi"/>
-          <w:sz w:val="28"/>
-          <w:szCs w:val="28"/>
-          <w:lang w:val="en-US"/>
-        </w:rPr>
-      </w:pPr>
-      <w:r>
-        <w:rPr>
-          <w:rFonts w:asciiTheme="majorHAnsi" w:hAnsiTheme="majorHAnsi" w:cstheme="majorHAnsi"/>
-          <w:sz w:val="28"/>
-          <w:szCs w:val="28"/>
-          <w:lang w:val="en-US"/>
-        </w:rPr>
-        <w:t>5. Kể tên các loại nút điều khiển?</w:t>
-      </w:r>
-    </w:p>
-    <w:p>
-      <w:pPr>
-        <w:spacing w:after="0" w:line="360" w:lineRule="auto"/>
-        <w:jc w:val="both"/>
-        <w:rPr>
-          <w:rFonts w:asciiTheme="majorHAnsi" w:hAnsiTheme="majorHAnsi" w:cstheme="majorHAnsi"/>
-          <w:sz w:val="28"/>
-          <w:szCs w:val="28"/>
-          <w:lang w:val="en-US"/>
-        </w:rPr>
-      </w:pPr>
-      <w:r>
-        <w:rPr>
-          <w:rFonts w:asciiTheme="majorHAnsi" w:hAnsiTheme="majorHAnsi" w:cstheme="majorHAnsi"/>
-          <w:sz w:val="28"/>
-          <w:szCs w:val="28"/>
-          <w:lang w:val="en-US"/>
-        </w:rPr>
-        <w:t>6. Nêu sự khác biệt giữa luồng điều khiển và luồng đối tượng?</w:t>
-      </w:r>
-    </w:p>
-    <w:p>
-      <w:pPr>
-        <w:spacing w:after="0" w:line="360" w:lineRule="auto"/>
-        <w:jc w:val="both"/>
-        <w:rPr>
-          <w:rFonts w:asciiTheme="majorHAnsi" w:hAnsiTheme="majorHAnsi" w:cstheme="majorHAnsi"/>
-          <w:sz w:val="28"/>
-          <w:szCs w:val="28"/>
-          <w:lang w:val="fr-FR"/>
-        </w:rPr>
-      </w:pPr>
-      <w:r>
-        <w:rPr>
-          <w:rFonts w:asciiTheme="majorHAnsi" w:hAnsiTheme="majorHAnsi" w:cstheme="majorHAnsi"/>
-          <w:sz w:val="28"/>
-          <w:szCs w:val="28"/>
-          <w:lang w:val="fr-FR"/>
-        </w:rPr>
-        <w:t>7. Nút đối tượng là gì?</w:t>
-      </w:r>
-    </w:p>
-    <w:p>
-      <w:pPr>
-        <w:spacing w:after="0" w:line="360" w:lineRule="auto"/>
-        <w:jc w:val="both"/>
-        <w:rPr>
-          <w:rFonts w:asciiTheme="majorHAnsi" w:hAnsiTheme="majorHAnsi" w:cstheme="majorHAnsi"/>
-          <w:sz w:val="28"/>
-          <w:szCs w:val="28"/>
-          <w:lang w:val="fr-FR"/>
-        </w:rPr>
-      </w:pPr>
-      <w:r>
-        <w:rPr>
-          <w:rFonts w:asciiTheme="majorHAnsi" w:hAnsiTheme="majorHAnsi" w:cstheme="majorHAnsi"/>
-          <w:sz w:val="28"/>
-          <w:szCs w:val="28"/>
-          <w:lang w:val="fr-FR"/>
-        </w:rPr>
-        <w:t>8. Vẽ biều đồ kịch bản sử dụng liên quan như thế nào đến mô hình hóa chức năng ?</w:t>
-      </w:r>
-    </w:p>
-    <w:p>
-      <w:pPr>
-        <w:spacing w:after="0" w:line="360" w:lineRule="auto"/>
-        <w:jc w:val="both"/>
-        <w:rPr>
-          <w:rFonts w:asciiTheme="majorHAnsi" w:hAnsiTheme="majorHAnsi" w:cstheme="majorHAnsi"/>
-          <w:sz w:val="28"/>
-          <w:szCs w:val="28"/>
-          <w:lang w:val="fr-FR"/>
-        </w:rPr>
-      </w:pPr>
-      <w:r>
-        <w:rPr>
-          <w:rFonts w:asciiTheme="majorHAnsi" w:hAnsiTheme="majorHAnsi" w:cstheme="majorHAnsi"/>
-          <w:sz w:val="28"/>
-          <w:szCs w:val="28"/>
-          <w:lang w:val="fr-FR"/>
-        </w:rPr>
-        <w:t>9. Hãy giải thích các thuật ngữ sau : (a) tác nhân ; (b) kịch bản sử dụng ; (c) đường biên hệ thống ; (d) mối quan hệ.</w:t>
-      </w:r>
-    </w:p>
-    <w:p>
-      <w:pPr>
-        <w:spacing w:after="0" w:line="360" w:lineRule="auto"/>
-        <w:jc w:val="both"/>
-        <w:rPr>
-          <w:rFonts w:asciiTheme="majorHAnsi" w:hAnsiTheme="majorHAnsi" w:cstheme="majorHAnsi"/>
-          <w:sz w:val="28"/>
-          <w:szCs w:val="28"/>
-          <w:lang w:val="fr-FR"/>
-        </w:rPr>
-      </w:pPr>
-      <w:r>
-        <w:rPr>
-          <w:rFonts w:asciiTheme="majorHAnsi" w:hAnsiTheme="majorHAnsi" w:cstheme="majorHAnsi"/>
-          <w:sz w:val="28"/>
-          <w:szCs w:val="28"/>
-          <w:lang w:val="fr-FR"/>
-        </w:rPr>
-        <w:t xml:space="preserve">10. Mỗi liên kết phải nối tối </w:t>
-      </w:r>
-      <w:r>
-        <w:rPr>
-          <w:rFonts w:asciiTheme="majorHAnsi" w:hAnsiTheme="majorHAnsi" w:cstheme="majorHAnsi"/>
-          <w:sz w:val="28"/>
-          <w:szCs w:val="28"/>
-          <w:lang w:val="fr-FR"/>
-        </w:rPr>
-        <w:t>thiểu tới một ……… và một …….. Tại sao ?</w:t>
-      </w:r>
-    </w:p>
-    <w:p>
-      <w:pPr>
-        <w:spacing w:after="0" w:line="360" w:lineRule="auto"/>
-        <w:jc w:val="both"/>
-        <w:rPr>
-          <w:rFonts w:asciiTheme="majorHAnsi" w:hAnsiTheme="majorHAnsi" w:cstheme="majorHAnsi"/>
-          <w:sz w:val="28"/>
-          <w:szCs w:val="28"/>
-          <w:lang w:val="fr-FR"/>
-        </w:rPr>
-      </w:pPr>
-      <w:r>
-        <w:rPr>
-          <w:rFonts w:asciiTheme="majorHAnsi" w:hAnsiTheme="majorHAnsi" w:cstheme="majorHAnsi"/>
-          <w:sz w:val="28"/>
-          <w:szCs w:val="28"/>
-          <w:lang w:val="fr-FR"/>
-        </w:rPr>
-        <w:t>11. CRUD là gì ? Vì sao lại hữu ích ?</w:t>
-      </w:r>
-    </w:p>
-    <w:p>
-      <w:pPr>
-        <w:spacing w:after="0" w:line="360" w:lineRule="auto"/>
-        <w:jc w:val="both"/>
-        <w:rPr>
-          <w:rFonts w:asciiTheme="majorHAnsi" w:hAnsiTheme="majorHAnsi" w:cstheme="majorHAnsi"/>
-          <w:sz w:val="28"/>
-          <w:szCs w:val="28"/>
-          <w:lang w:val="fr-FR"/>
-        </w:rPr>
-      </w:pPr>
-      <w:r>
-        <w:rPr>
-          <w:rFonts w:asciiTheme="majorHAnsi" w:hAnsiTheme="majorHAnsi" w:cstheme="majorHAnsi"/>
-          <w:sz w:val="28"/>
-          <w:szCs w:val="28"/>
-          <w:lang w:val="fr-FR"/>
-        </w:rPr>
-        <w:t>12. Kịch bản sử dụng chi tiết khác với kịch bản sử dụng khái quát như thế nào ?</w:t>
-      </w:r>
-    </w:p>
-    <w:p>
-      <w:pPr>
-        <w:spacing w:after="0" w:line="360" w:lineRule="auto"/>
-        <w:jc w:val="both"/>
-        <w:rPr>
-          <w:rFonts w:asciiTheme="majorHAnsi" w:hAnsiTheme="majorHAnsi" w:cstheme="majorHAnsi"/>
-          <w:sz w:val="28"/>
-          <w:szCs w:val="28"/>
-          <w:lang w:val="fr-FR"/>
-        </w:rPr>
-      </w:pPr>
-      <w:r>
-        <w:rPr>
-          <w:rFonts w:asciiTheme="majorHAnsi" w:hAnsiTheme="majorHAnsi" w:cstheme="majorHAnsi"/>
-          <w:sz w:val="28"/>
-          <w:szCs w:val="28"/>
-          <w:lang w:val="fr-FR"/>
-        </w:rPr>
-        <w:t>13. Kịch bản sử dụng chính khác kịch bản sử dụng thực tế như thế nào ?</w:t>
-      </w:r>
-    </w:p>
-    <w:p>
-      <w:pPr>
-        <w:spacing w:after="0" w:line="360" w:lineRule="auto"/>
-        <w:jc w:val="both"/>
-        <w:rPr>
-          <w:rFonts w:asciiTheme="majorHAnsi" w:hAnsiTheme="majorHAnsi" w:cstheme="majorHAnsi"/>
-          <w:sz w:val="28"/>
-          <w:szCs w:val="28"/>
-          <w:lang w:val="fr-FR"/>
-        </w:rPr>
-      </w:pPr>
-      <w:r>
-        <w:rPr>
-          <w:rFonts w:asciiTheme="majorHAnsi" w:hAnsiTheme="majorHAnsi" w:cstheme="majorHAnsi"/>
-          <w:sz w:val="28"/>
-          <w:szCs w:val="28"/>
-          <w:lang w:val="fr-FR"/>
-        </w:rPr>
-        <w:t>14. Các thành phần cơ bản của một kịch bản sử dụng khái quát là gì ?</w:t>
-      </w:r>
-    </w:p>
-    <w:p>
-      <w:pPr>
-        <w:spacing w:after="0" w:line="360" w:lineRule="auto"/>
-        <w:jc w:val="both"/>
-        <w:rPr>
-          <w:rFonts w:asciiTheme="majorHAnsi" w:hAnsiTheme="majorHAnsi" w:cstheme="majorHAnsi"/>
-          <w:sz w:val="28"/>
-          <w:szCs w:val="28"/>
-          <w:lang w:val="fr-FR"/>
-        </w:rPr>
-      </w:pPr>
-      <w:r>
-        <w:rPr>
-          <w:rFonts w:asciiTheme="majorHAnsi" w:hAnsiTheme="majorHAnsi" w:cstheme="majorHAnsi"/>
-          <w:sz w:val="28"/>
-          <w:szCs w:val="28"/>
-          <w:lang w:val="fr-FR"/>
-        </w:rPr>
-        <w:t>15. Các thành phần cơ bản của một kịch bản sử dụng chi tiết là gì ?</w:t>
-      </w:r>
-    </w:p>
-    <w:p>
-      <w:pPr>
-        <w:spacing w:after="0" w:line="360" w:lineRule="auto"/>
-        <w:jc w:val="both"/>
-        <w:rPr>
-          <w:rFonts w:asciiTheme="majorHAnsi" w:hAnsiTheme="majorHAnsi" w:cstheme="majorHAnsi"/>
-          <w:sz w:val="28"/>
-          <w:szCs w:val="28"/>
-          <w:lang w:val="fr-FR"/>
-        </w:rPr>
-      </w:pPr>
-      <w:r>
-        <w:rPr>
-          <w:rFonts w:asciiTheme="majorHAnsi" w:hAnsiTheme="majorHAnsi" w:cstheme="majorHAnsi"/>
-          <w:sz w:val="28"/>
-          <w:szCs w:val="28"/>
-          <w:lang w:val="fr-FR"/>
-        </w:rPr>
-        <w:t>16. Thiết lập các kịch bản sử dụng như thế nào ?</w:t>
-      </w:r>
-    </w:p>
-    <w:p>
-      <w:pPr>
-        <w:spacing w:after="0" w:line="360" w:lineRule="auto"/>
-        <w:jc w:val="both"/>
-        <w:rPr>
-          <w:rFonts w:asciiTheme="majorHAnsi" w:hAnsiTheme="majorHAnsi" w:cstheme="majorHAnsi"/>
-          <w:sz w:val="28"/>
-          <w:szCs w:val="28"/>
-          <w:lang w:val="fr-FR"/>
-        </w:rPr>
-      </w:pPr>
-      <w:r>
-        <w:rPr>
-          <w:rFonts w:asciiTheme="majorHAnsi" w:hAnsiTheme="majorHAnsi" w:cstheme="majorHAnsi"/>
-          <w:sz w:val="28"/>
-          <w:szCs w:val="28"/>
-          <w:lang w:val="fr-FR"/>
-        </w:rPr>
-        <w:t>17. Vì sao chúng ta chỉ cố gắng có từ ba đến chín kịch bản sử dụng trong một quy trình nghiệp vụ ?</w:t>
-      </w:r>
-    </w:p>
-    <w:p>
-      <w:pPr>
-        <w:spacing w:after="0" w:line="360" w:lineRule="auto"/>
-        <w:jc w:val="both"/>
-        <w:rPr>
-          <w:rFonts w:asciiTheme="majorHAnsi" w:hAnsiTheme="majorHAnsi" w:cstheme="majorHAnsi"/>
-          <w:sz w:val="28"/>
-          <w:szCs w:val="28"/>
-          <w:lang w:val="fr-FR"/>
-        </w:rPr>
-      </w:pPr>
-      <w:r>
-        <w:rPr>
-          <w:rFonts w:asciiTheme="majorHAnsi" w:hAnsiTheme="majorHAnsi" w:cstheme="majorHAnsi"/>
-          <w:sz w:val="28"/>
-          <w:szCs w:val="28"/>
-          <w:lang w:val="fr-FR"/>
-        </w:rPr>
-        <w:t>18. Vẽ biểu đồ kịch bản sử dụng như thế nào ?</w:t>
-      </w:r>
-    </w:p>
-    <w:p>
-      <w:pPr>
-        <w:spacing w:after="0" w:line="360" w:lineRule="auto"/>
-        <w:jc w:val="both"/>
-        <w:rPr>
-          <w:rFonts w:asciiTheme="majorHAnsi" w:hAnsiTheme="majorHAnsi" w:cstheme="majorHAnsi"/>
-          <w:sz w:val="28"/>
-          <w:szCs w:val="28"/>
-          <w:lang w:val="fr-FR"/>
-        </w:rPr>
-      </w:pPr>
-      <w:r>
-        <w:rPr>
-          <w:rFonts w:asciiTheme="majorHAnsi" w:hAnsiTheme="majorHAnsi" w:cstheme="majorHAnsi"/>
-          <w:sz w:val="28"/>
-          <w:szCs w:val="28"/>
-          <w:lang w:val="fr-FR"/>
-        </w:rPr>
-        <w:t>19. Hãy kể một vài heuristic để thiết lập biểu đồ kịch bản sử dụng.</w:t>
-      </w:r>
-    </w:p>
-    <w:p>
-      <w:pPr>
-        <w:spacing w:after="0" w:line="360" w:lineRule="auto"/>
-        <w:jc w:val="both"/>
-        <w:rPr>
-          <w:rFonts w:asciiTheme="majorHAnsi" w:hAnsiTheme="majorHAnsi" w:cstheme="majorHAnsi"/>
-          <w:sz w:val="28"/>
-          <w:szCs w:val="28"/>
-          <w:lang w:val="fr-FR"/>
-        </w:rPr>
-      </w:pPr>
-      <w:r>
-        <w:rPr>
-          <w:rFonts w:asciiTheme="majorHAnsi" w:hAnsiTheme="majorHAnsi" w:cstheme="majorHAnsi"/>
-          <w:sz w:val="28"/>
-          <w:szCs w:val="28"/>
-          <w:lang w:val="fr-FR"/>
-        </w:rPr>
-        <w:t xml:space="preserve">20. Vì sao </w:t>
-      </w:r>
-      <w:r>
-        <w:rPr>
-          <w:rFonts w:asciiTheme="majorHAnsi" w:hAnsiTheme="majorHAnsi" w:cstheme="majorHAnsi"/>
-          <w:sz w:val="28"/>
-          <w:szCs w:val="28"/>
-          <w:lang w:val="fr-FR"/>
-        </w:rPr>
-        <w:t>bước lặp</w:t>
-      </w:r>
-      <w:r>
-        <w:rPr>
-          <w:rFonts w:asciiTheme="majorHAnsi" w:hAnsiTheme="majorHAnsi" w:cstheme="majorHAnsi"/>
-          <w:sz w:val="28"/>
-          <w:szCs w:val="28"/>
-          <w:lang w:val="fr-FR"/>
-        </w:rPr>
-        <w:t xml:space="preserve"> quan trọng trong thiết lập ca sử dụng.</w:t>
-      </w:r>
-    </w:p>
-    <w:p>
-      <w:pPr>
-        <w:spacing w:after="0" w:line="360" w:lineRule="auto"/>
-        <w:jc w:val="both"/>
-        <w:rPr>
-          <w:rFonts w:asciiTheme="majorHAnsi" w:hAnsiTheme="majorHAnsi" w:cstheme="majorHAnsi"/>
-          <w:sz w:val="28"/>
-          <w:szCs w:val="28"/>
-          <w:lang w:val="fr-FR"/>
-        </w:rPr>
-      </w:pPr>
-      <w:r>
-        <w:rPr>
-          <w:rFonts w:asciiTheme="majorHAnsi" w:hAnsiTheme="majorHAnsi" w:cstheme="majorHAnsi"/>
-          <w:sz w:val="28"/>
-          <w:szCs w:val="28"/>
-          <w:lang w:val="fr-FR"/>
-        </w:rPr>
-        <w:t>21. Góc nhìn của kịch bản sử dụng là gì, vì sao lại quan trọng?</w:t>
-      </w:r>
-    </w:p>
-    <w:p>
-      <w:pPr>
-        <w:spacing w:after="0" w:line="360" w:lineRule="auto"/>
-        <w:jc w:val="both"/>
-        <w:rPr>
-          <w:rFonts w:asciiTheme="majorHAnsi" w:hAnsiTheme="majorHAnsi" w:cstheme="majorHAnsi"/>
-          <w:sz w:val="28"/>
-          <w:szCs w:val="28"/>
-          <w:lang w:val="fr-FR"/>
-        </w:rPr>
-      </w:pPr>
+          <w:lang w:val="fr-FR"/>
+        </w:rPr>
+        <w:br w:type="page"/>
+      </w:r>
     </w:p>
     <w:p>
       <w:pPr>
@@ -4668,8 +5156,6 @@
     </w:p>
     <w:p>
       <w:pPr>
-        <w:spacing w:after="0" w:line="360" w:lineRule="auto"/>
-        <w:jc w:val="both"/>
         <w:rPr>
           <w:rFonts w:asciiTheme="majorHAnsi" w:hAnsiTheme="majorHAnsi" w:cstheme="majorHAnsi"/>
           <w:b/>
@@ -4686,6 +5172,30 @@
           <w:szCs w:val="28"/>
           <w:lang w:val="en-US"/>
         </w:rPr>
+        <w:br w:type="page"/>
+      </w:r>
+    </w:p>
+    <w:p>
+      <w:pPr>
+        <w:spacing w:after="0" w:line="360" w:lineRule="auto"/>
+        <w:jc w:val="both"/>
+        <w:rPr>
+          <w:rFonts w:asciiTheme="majorHAnsi" w:hAnsiTheme="majorHAnsi" w:cstheme="majorHAnsi"/>
+          <w:b/>
+          <w:sz w:val="28"/>
+          <w:szCs w:val="28"/>
+          <w:lang w:val="en-US"/>
+        </w:rPr>
+      </w:pPr>
+      <w:r>
+        <w:rPr>
+          <w:rFonts w:asciiTheme="majorHAnsi" w:hAnsiTheme="majorHAnsi" w:cstheme="majorHAnsi"/>
+          <w:b/>
+          <w:sz w:val="28"/>
+          <w:szCs w:val="28"/>
+          <w:lang w:val="en-US"/>
+        </w:rPr>
+        <w:lastRenderedPageBreak/>
         <w:t>Câu hỏi chương 7 mô hình hóa hành vì</w:t>
       </w:r>
     </w:p>
@@ -5127,112 +5637,112 @@
           <w:szCs w:val="28"/>
           <w:lang w:val="en-US"/>
         </w:rPr>
+        <w:t>Tác nhân</w:t>
+      </w:r>
+    </w:p>
+    <w:p>
+      <w:pPr>
+        <w:spacing w:after="0" w:line="360" w:lineRule="auto"/>
+        <w:jc w:val="both"/>
+        <w:rPr>
+          <w:rFonts w:asciiTheme="majorHAnsi" w:hAnsiTheme="majorHAnsi" w:cstheme="majorHAnsi"/>
+          <w:sz w:val="28"/>
+          <w:szCs w:val="28"/>
+          <w:lang w:val="en-US"/>
+        </w:rPr>
+      </w:pPr>
+      <w:r>
+        <w:rPr>
+          <w:rFonts w:asciiTheme="majorHAnsi" w:hAnsiTheme="majorHAnsi" w:cstheme="majorHAnsi"/>
+          <w:sz w:val="28"/>
+          <w:szCs w:val="28"/>
+          <w:lang w:val="en-US"/>
+        </w:rPr>
+        <w:t>Mối liên quan</w:t>
+      </w:r>
+    </w:p>
+    <w:p>
+      <w:pPr>
+        <w:spacing w:after="0" w:line="360" w:lineRule="auto"/>
+        <w:jc w:val="both"/>
+        <w:rPr>
+          <w:rFonts w:asciiTheme="majorHAnsi" w:hAnsiTheme="majorHAnsi" w:cstheme="majorHAnsi"/>
+          <w:sz w:val="28"/>
+          <w:szCs w:val="28"/>
+          <w:lang w:val="en-US"/>
+        </w:rPr>
+      </w:pPr>
+      <w:r>
+        <w:rPr>
+          <w:rFonts w:asciiTheme="majorHAnsi" w:hAnsiTheme="majorHAnsi" w:cstheme="majorHAnsi"/>
+          <w:sz w:val="28"/>
+          <w:szCs w:val="28"/>
+          <w:lang w:val="en-US"/>
+        </w:rPr>
+        <w:t>Lớp</w:t>
+      </w:r>
+    </w:p>
+    <w:p>
+      <w:pPr>
+        <w:spacing w:after="0" w:line="360" w:lineRule="auto"/>
+        <w:jc w:val="both"/>
+        <w:rPr>
+          <w:rFonts w:asciiTheme="majorHAnsi" w:hAnsiTheme="majorHAnsi" w:cstheme="majorHAnsi"/>
+          <w:sz w:val="28"/>
+          <w:szCs w:val="28"/>
+          <w:lang w:val="en-US"/>
+        </w:rPr>
+      </w:pPr>
+      <w:r>
+        <w:rPr>
+          <w:rFonts w:asciiTheme="majorHAnsi" w:hAnsiTheme="majorHAnsi" w:cstheme="majorHAnsi"/>
+          <w:sz w:val="28"/>
+          <w:szCs w:val="28"/>
+          <w:lang w:val="en-US"/>
+        </w:rPr>
+        <w:t>Mối liên quan mở rộng</w:t>
+      </w:r>
+    </w:p>
+    <w:p>
+      <w:pPr>
+        <w:spacing w:after="0" w:line="360" w:lineRule="auto"/>
+        <w:jc w:val="both"/>
+        <w:rPr>
+          <w:rFonts w:asciiTheme="majorHAnsi" w:hAnsiTheme="majorHAnsi" w:cstheme="majorHAnsi"/>
+          <w:sz w:val="28"/>
+          <w:szCs w:val="28"/>
+          <w:lang w:val="en-US"/>
+        </w:rPr>
+      </w:pPr>
+      <w:r>
+        <w:rPr>
+          <w:rFonts w:asciiTheme="majorHAnsi" w:hAnsiTheme="majorHAnsi" w:cstheme="majorHAnsi"/>
+          <w:sz w:val="28"/>
+          <w:szCs w:val="28"/>
+          <w:lang w:val="en-US"/>
+        </w:rPr>
+        <w:t>Trạng thái cuối cùng</w:t>
+      </w:r>
+    </w:p>
+    <w:p>
+      <w:pPr>
+        <w:spacing w:after="0" w:line="360" w:lineRule="auto"/>
+        <w:jc w:val="both"/>
+        <w:rPr>
+          <w:rFonts w:asciiTheme="majorHAnsi" w:hAnsiTheme="majorHAnsi" w:cstheme="majorHAnsi"/>
+          <w:sz w:val="28"/>
+          <w:szCs w:val="28"/>
+          <w:lang w:val="en-US"/>
+        </w:rPr>
+      </w:pPr>
+      <w:r>
+        <w:rPr>
+          <w:rFonts w:asciiTheme="majorHAnsi" w:hAnsiTheme="majorHAnsi" w:cstheme="majorHAnsi"/>
+          <w:sz w:val="28"/>
+          <w:szCs w:val="28"/>
+          <w:lang w:val="en-US"/>
+        </w:rPr>
         <w:lastRenderedPageBreak/>
-        <w:t>Tác nhân</w:t>
-      </w:r>
-    </w:p>
-    <w:p>
-      <w:pPr>
-        <w:spacing w:after="0" w:line="360" w:lineRule="auto"/>
-        <w:jc w:val="both"/>
-        <w:rPr>
-          <w:rFonts w:asciiTheme="majorHAnsi" w:hAnsiTheme="majorHAnsi" w:cstheme="majorHAnsi"/>
-          <w:sz w:val="28"/>
-          <w:szCs w:val="28"/>
-          <w:lang w:val="en-US"/>
-        </w:rPr>
-      </w:pPr>
-      <w:r>
-        <w:rPr>
-          <w:rFonts w:asciiTheme="majorHAnsi" w:hAnsiTheme="majorHAnsi" w:cstheme="majorHAnsi"/>
-          <w:sz w:val="28"/>
-          <w:szCs w:val="28"/>
-          <w:lang w:val="en-US"/>
-        </w:rPr>
-        <w:t>Mối liên quan</w:t>
-      </w:r>
-    </w:p>
-    <w:p>
-      <w:pPr>
-        <w:spacing w:after="0" w:line="360" w:lineRule="auto"/>
-        <w:jc w:val="both"/>
-        <w:rPr>
-          <w:rFonts w:asciiTheme="majorHAnsi" w:hAnsiTheme="majorHAnsi" w:cstheme="majorHAnsi"/>
-          <w:sz w:val="28"/>
-          <w:szCs w:val="28"/>
-          <w:lang w:val="en-US"/>
-        </w:rPr>
-      </w:pPr>
-      <w:r>
-        <w:rPr>
-          <w:rFonts w:asciiTheme="majorHAnsi" w:hAnsiTheme="majorHAnsi" w:cstheme="majorHAnsi"/>
-          <w:sz w:val="28"/>
-          <w:szCs w:val="28"/>
-          <w:lang w:val="en-US"/>
-        </w:rPr>
-        <w:t>Lớp</w:t>
-      </w:r>
-    </w:p>
-    <w:p>
-      <w:pPr>
-        <w:spacing w:after="0" w:line="360" w:lineRule="auto"/>
-        <w:jc w:val="both"/>
-        <w:rPr>
-          <w:rFonts w:asciiTheme="majorHAnsi" w:hAnsiTheme="majorHAnsi" w:cstheme="majorHAnsi"/>
-          <w:sz w:val="28"/>
-          <w:szCs w:val="28"/>
-          <w:lang w:val="en-US"/>
-        </w:rPr>
-      </w:pPr>
-      <w:r>
-        <w:rPr>
-          <w:rFonts w:asciiTheme="majorHAnsi" w:hAnsiTheme="majorHAnsi" w:cstheme="majorHAnsi"/>
-          <w:sz w:val="28"/>
-          <w:szCs w:val="28"/>
-          <w:lang w:val="en-US"/>
-        </w:rPr>
-        <w:t>Mối liên quan mở rộng</w:t>
-      </w:r>
-    </w:p>
-    <w:p>
-      <w:pPr>
-        <w:spacing w:after="0" w:line="360" w:lineRule="auto"/>
-        <w:jc w:val="both"/>
-        <w:rPr>
-          <w:rFonts w:asciiTheme="majorHAnsi" w:hAnsiTheme="majorHAnsi" w:cstheme="majorHAnsi"/>
-          <w:sz w:val="28"/>
-          <w:szCs w:val="28"/>
-          <w:lang w:val="en-US"/>
-        </w:rPr>
-      </w:pPr>
-      <w:r>
-        <w:rPr>
-          <w:rFonts w:asciiTheme="majorHAnsi" w:hAnsiTheme="majorHAnsi" w:cstheme="majorHAnsi"/>
-          <w:sz w:val="28"/>
-          <w:szCs w:val="28"/>
-          <w:lang w:val="en-US"/>
-        </w:rPr>
-        <w:t>Trạng thái cuối cùng</w:t>
-      </w:r>
-    </w:p>
-    <w:p>
-      <w:pPr>
-        <w:spacing w:after="0" w:line="360" w:lineRule="auto"/>
-        <w:jc w:val="both"/>
-        <w:rPr>
-          <w:rFonts w:asciiTheme="majorHAnsi" w:hAnsiTheme="majorHAnsi" w:cstheme="majorHAnsi"/>
-          <w:sz w:val="28"/>
-          <w:szCs w:val="28"/>
-          <w:lang w:val="en-US"/>
-        </w:rPr>
-      </w:pPr>
-      <w:r>
-        <w:rPr>
-          <w:rFonts w:asciiTheme="majorHAnsi" w:hAnsiTheme="majorHAnsi" w:cstheme="majorHAnsi"/>
-          <w:sz w:val="28"/>
-          <w:szCs w:val="28"/>
-          <w:lang w:val="en-US"/>
-        </w:rPr>
         <w:t>Điều kiện đảm bảo</w:t>
       </w:r>
     </w:p>
@@ -5757,91 +6267,91 @@
           <w:szCs w:val="28"/>
           <w:lang w:val="en-US"/>
         </w:rPr>
+        <w:t>15. Các vấn đề đối với sử dụng packaged software để xây dựng hệ thống mới? Có những phương hướng giải quyết nào cho những vấn đề này?</w:t>
+      </w:r>
+    </w:p>
+    <w:p>
+      <w:pPr>
+        <w:spacing w:after="0" w:line="360" w:lineRule="auto"/>
+        <w:jc w:val="both"/>
+        <w:rPr>
+          <w:rFonts w:asciiTheme="majorHAnsi" w:hAnsiTheme="majorHAnsi" w:cstheme="majorHAnsi"/>
+          <w:sz w:val="28"/>
+          <w:szCs w:val="28"/>
+          <w:lang w:val="en-US"/>
+        </w:rPr>
+      </w:pPr>
+      <w:r>
+        <w:rPr>
+          <w:rFonts w:asciiTheme="majorHAnsi" w:hAnsiTheme="majorHAnsi" w:cstheme="majorHAnsi"/>
+          <w:sz w:val="28"/>
+          <w:szCs w:val="28"/>
+          <w:lang w:val="en-US"/>
+        </w:rPr>
+        <w:t>16. Vì sao các công ti đầu tư vào hệ thống ERP?</w:t>
+      </w:r>
+    </w:p>
+    <w:p>
+      <w:pPr>
+        <w:spacing w:after="0" w:line="360" w:lineRule="auto"/>
+        <w:jc w:val="both"/>
+        <w:rPr>
+          <w:rFonts w:asciiTheme="majorHAnsi" w:hAnsiTheme="majorHAnsi" w:cstheme="majorHAnsi"/>
+          <w:sz w:val="28"/>
+          <w:szCs w:val="28"/>
+          <w:lang w:val="en-US"/>
+        </w:rPr>
+      </w:pPr>
+      <w:r>
+        <w:rPr>
+          <w:rFonts w:asciiTheme="majorHAnsi" w:hAnsiTheme="majorHAnsi" w:cstheme="majorHAnsi"/>
+          <w:sz w:val="28"/>
+          <w:szCs w:val="28"/>
+          <w:lang w:val="en-US"/>
+        </w:rPr>
+        <w:t>17. Các ưu nược điểm sử dụng wolkaround là gì?</w:t>
+      </w:r>
+    </w:p>
+    <w:p>
+      <w:pPr>
+        <w:spacing w:after="0" w:line="360" w:lineRule="auto"/>
+        <w:jc w:val="both"/>
+        <w:rPr>
+          <w:rFonts w:asciiTheme="majorHAnsi" w:hAnsiTheme="majorHAnsi" w:cstheme="majorHAnsi"/>
+          <w:sz w:val="28"/>
+          <w:szCs w:val="28"/>
+          <w:lang w:val="en-US"/>
+        </w:rPr>
+      </w:pPr>
+      <w:r>
+        <w:rPr>
+          <w:rFonts w:asciiTheme="majorHAnsi" w:hAnsiTheme="majorHAnsi" w:cstheme="majorHAnsi"/>
+          <w:sz w:val="28"/>
+          <w:szCs w:val="28"/>
+          <w:lang w:val="en-US"/>
+        </w:rPr>
+        <w:t>18. Vì sao outsourcing được coi là chiến lược thiết kế tốt? Khi nào thì không phù hợp?</w:t>
+      </w:r>
+    </w:p>
+    <w:p>
+      <w:pPr>
+        <w:spacing w:after="0" w:line="360" w:lineRule="auto"/>
+        <w:jc w:val="both"/>
+        <w:rPr>
+          <w:rFonts w:asciiTheme="majorHAnsi" w:hAnsiTheme="majorHAnsi" w:cstheme="majorHAnsi"/>
+          <w:sz w:val="28"/>
+          <w:szCs w:val="28"/>
+          <w:lang w:val="en-US"/>
+        </w:rPr>
+      </w:pPr>
+      <w:r>
+        <w:rPr>
+          <w:rFonts w:asciiTheme="majorHAnsi" w:hAnsiTheme="majorHAnsi" w:cstheme="majorHAnsi"/>
+          <w:sz w:val="28"/>
+          <w:szCs w:val="28"/>
+          <w:lang w:val="en-US"/>
+        </w:rPr>
         <w:lastRenderedPageBreak/>
-        <w:t>15. Các vấn đề đối với sử dụng packaged software để xây dựng hệ thống mới? Có những phương hướng giải quyết nào cho những vấn đề này?</w:t>
-      </w:r>
-    </w:p>
-    <w:p>
-      <w:pPr>
-        <w:spacing w:after="0" w:line="360" w:lineRule="auto"/>
-        <w:jc w:val="both"/>
-        <w:rPr>
-          <w:rFonts w:asciiTheme="majorHAnsi" w:hAnsiTheme="majorHAnsi" w:cstheme="majorHAnsi"/>
-          <w:sz w:val="28"/>
-          <w:szCs w:val="28"/>
-          <w:lang w:val="en-US"/>
-        </w:rPr>
-      </w:pPr>
-      <w:r>
-        <w:rPr>
-          <w:rFonts w:asciiTheme="majorHAnsi" w:hAnsiTheme="majorHAnsi" w:cstheme="majorHAnsi"/>
-          <w:sz w:val="28"/>
-          <w:szCs w:val="28"/>
-          <w:lang w:val="en-US"/>
-        </w:rPr>
-        <w:t>16. Vì sao các công ti đầu tư vào hệ thống ERP?</w:t>
-      </w:r>
-    </w:p>
-    <w:p>
-      <w:pPr>
-        <w:spacing w:after="0" w:line="360" w:lineRule="auto"/>
-        <w:jc w:val="both"/>
-        <w:rPr>
-          <w:rFonts w:asciiTheme="majorHAnsi" w:hAnsiTheme="majorHAnsi" w:cstheme="majorHAnsi"/>
-          <w:sz w:val="28"/>
-          <w:szCs w:val="28"/>
-          <w:lang w:val="en-US"/>
-        </w:rPr>
-      </w:pPr>
-      <w:r>
-        <w:rPr>
-          <w:rFonts w:asciiTheme="majorHAnsi" w:hAnsiTheme="majorHAnsi" w:cstheme="majorHAnsi"/>
-          <w:sz w:val="28"/>
-          <w:szCs w:val="28"/>
-          <w:lang w:val="en-US"/>
-        </w:rPr>
-        <w:t>17. Các ưu nược điểm sử dụng wolkaround là gì?</w:t>
-      </w:r>
-    </w:p>
-    <w:p>
-      <w:pPr>
-        <w:spacing w:after="0" w:line="360" w:lineRule="auto"/>
-        <w:jc w:val="both"/>
-        <w:rPr>
-          <w:rFonts w:asciiTheme="majorHAnsi" w:hAnsiTheme="majorHAnsi" w:cstheme="majorHAnsi"/>
-          <w:sz w:val="28"/>
-          <w:szCs w:val="28"/>
-          <w:lang w:val="en-US"/>
-        </w:rPr>
-      </w:pPr>
-      <w:r>
-        <w:rPr>
-          <w:rFonts w:asciiTheme="majorHAnsi" w:hAnsiTheme="majorHAnsi" w:cstheme="majorHAnsi"/>
-          <w:sz w:val="28"/>
-          <w:szCs w:val="28"/>
-          <w:lang w:val="en-US"/>
-        </w:rPr>
-        <w:t>18. Vì sao outsourcing được coi là chiến lược thiết kế tốt? Khi nào thì không phù hợp?</w:t>
-      </w:r>
-    </w:p>
-    <w:p>
-      <w:pPr>
-        <w:spacing w:after="0" w:line="360" w:lineRule="auto"/>
-        <w:jc w:val="both"/>
-        <w:rPr>
-          <w:rFonts w:asciiTheme="majorHAnsi" w:hAnsiTheme="majorHAnsi" w:cstheme="majorHAnsi"/>
-          <w:sz w:val="28"/>
-          <w:szCs w:val="28"/>
-          <w:lang w:val="en-US"/>
-        </w:rPr>
-      </w:pPr>
-      <w:r>
-        <w:rPr>
-          <w:rFonts w:asciiTheme="majorHAnsi" w:hAnsiTheme="majorHAnsi" w:cstheme="majorHAnsi"/>
-          <w:sz w:val="28"/>
-          <w:szCs w:val="28"/>
-          <w:lang w:val="en-US"/>
-        </w:rPr>
         <w:t>19. Các sự khác biệt giữa thời gian và sự sắp đặt, giá cứng và value-added hợp đồng đối với outsourcing?</w:t>
       </w:r>
     </w:p>
@@ -5901,8 +6411,6 @@
     </w:p>
     <w:p>
       <w:pPr>
-        <w:spacing w:after="0" w:line="360" w:lineRule="auto"/>
-        <w:jc w:val="both"/>
         <w:rPr>
           <w:rFonts w:asciiTheme="majorHAnsi" w:hAnsiTheme="majorHAnsi" w:cstheme="majorHAnsi"/>
           <w:b/>
@@ -5919,6 +6427,30 @@
           <w:szCs w:val="28"/>
           <w:lang w:val="en-US"/>
         </w:rPr>
+        <w:br w:type="page"/>
+      </w:r>
+    </w:p>
+    <w:p>
+      <w:pPr>
+        <w:spacing w:after="0" w:line="360" w:lineRule="auto"/>
+        <w:jc w:val="both"/>
+        <w:rPr>
+          <w:rFonts w:asciiTheme="majorHAnsi" w:hAnsiTheme="majorHAnsi" w:cstheme="majorHAnsi"/>
+          <w:b/>
+          <w:sz w:val="28"/>
+          <w:szCs w:val="28"/>
+          <w:lang w:val="en-US"/>
+        </w:rPr>
+      </w:pPr>
+      <w:r>
+        <w:rPr>
+          <w:rFonts w:asciiTheme="majorHAnsi" w:hAnsiTheme="majorHAnsi" w:cstheme="majorHAnsi"/>
+          <w:b/>
+          <w:sz w:val="28"/>
+          <w:szCs w:val="28"/>
+          <w:lang w:val="en-US"/>
+        </w:rPr>
+        <w:lastRenderedPageBreak/>
         <w:t>Chương 10. Thiết kế lớp quản lý dữ liệu</w:t>
       </w:r>
     </w:p>
@@ -6276,226 +6808,226 @@
           <w:szCs w:val="28"/>
           <w:lang w:val="en-US"/>
         </w:rPr>
+        <w:t>17. Khi triển khai một dạng lưu trữ trong RDBMS, các dạng vấn đề cần giải quyết là gì?</w:t>
+      </w:r>
+    </w:p>
+    <w:p>
+      <w:pPr>
+        <w:spacing w:after="0" w:line="360" w:lineRule="auto"/>
+        <w:jc w:val="both"/>
+        <w:rPr>
+          <w:rFonts w:asciiTheme="majorHAnsi" w:hAnsiTheme="majorHAnsi" w:cstheme="majorHAnsi"/>
+          <w:sz w:val="28"/>
+          <w:szCs w:val="28"/>
+          <w:lang w:val="en-US"/>
+        </w:rPr>
+      </w:pPr>
+      <w:r>
+        <w:rPr>
+          <w:rFonts w:asciiTheme="majorHAnsi" w:hAnsiTheme="majorHAnsi" w:cstheme="majorHAnsi"/>
+          <w:sz w:val="28"/>
+          <w:szCs w:val="28"/>
+          <w:lang w:val="en-US"/>
+        </w:rPr>
+        <w:t xml:space="preserve">18. </w:t>
+      </w:r>
+      <w:r>
+        <w:rPr>
+          <w:rFonts w:asciiTheme="majorHAnsi" w:hAnsiTheme="majorHAnsi" w:cstheme="majorHAnsi"/>
+          <w:sz w:val="28"/>
+          <w:szCs w:val="28"/>
+          <w:lang w:val="en-US"/>
+        </w:rPr>
+        <w:t>Kể tên ba cách biểu diễn giá trị null trong CSDL quan hệ?</w:t>
+      </w:r>
+    </w:p>
+    <w:p>
+      <w:pPr>
+        <w:spacing w:after="0" w:line="360" w:lineRule="auto"/>
+        <w:jc w:val="both"/>
+        <w:rPr>
+          <w:rFonts w:asciiTheme="majorHAnsi" w:hAnsiTheme="majorHAnsi" w:cstheme="majorHAnsi"/>
+          <w:sz w:val="28"/>
+          <w:szCs w:val="28"/>
+          <w:lang w:val="en-US"/>
+        </w:rPr>
+      </w:pPr>
+      <w:r>
+        <w:rPr>
+          <w:rFonts w:asciiTheme="majorHAnsi" w:hAnsiTheme="majorHAnsi" w:cstheme="majorHAnsi"/>
+          <w:sz w:val="28"/>
+          <w:szCs w:val="28"/>
+          <w:lang w:val="en-US"/>
+        </w:rPr>
+        <w:t>19. Hai phương hướng tối ưu hóa CSDL quan hệ là gì?</w:t>
+      </w:r>
+    </w:p>
+    <w:p>
+      <w:pPr>
+        <w:spacing w:after="0" w:line="360" w:lineRule="auto"/>
+        <w:jc w:val="both"/>
+        <w:rPr>
+          <w:rFonts w:asciiTheme="majorHAnsi" w:hAnsiTheme="majorHAnsi" w:cstheme="majorHAnsi"/>
+          <w:sz w:val="28"/>
+          <w:szCs w:val="28"/>
+          <w:lang w:val="en-US"/>
+        </w:rPr>
+      </w:pPr>
+      <w:r>
+        <w:rPr>
+          <w:rFonts w:asciiTheme="majorHAnsi" w:hAnsiTheme="majorHAnsi" w:cstheme="majorHAnsi"/>
+          <w:sz w:val="28"/>
+          <w:szCs w:val="28"/>
+          <w:lang w:val="en-US"/>
+        </w:rPr>
+        <w:t>20. Mục đích chuẩn hóa là gì?</w:t>
+      </w:r>
+    </w:p>
+    <w:p>
+      <w:pPr>
+        <w:spacing w:after="0" w:line="360" w:lineRule="auto"/>
+        <w:jc w:val="both"/>
+        <w:rPr>
+          <w:rFonts w:asciiTheme="majorHAnsi" w:hAnsiTheme="majorHAnsi" w:cstheme="majorHAnsi"/>
+          <w:sz w:val="28"/>
+          <w:szCs w:val="28"/>
+          <w:lang w:val="en-US"/>
+        </w:rPr>
+      </w:pPr>
+      <w:r>
+        <w:rPr>
+          <w:rFonts w:asciiTheme="majorHAnsi" w:hAnsiTheme="majorHAnsi" w:cstheme="majorHAnsi"/>
+          <w:sz w:val="28"/>
+          <w:szCs w:val="28"/>
+          <w:lang w:val="en-US"/>
+        </w:rPr>
+        <w:t>21. Một mô hình thỏa mãn các yêu cầu của dạng chuẩn hóa ba là gì?</w:t>
+      </w:r>
+    </w:p>
+    <w:p>
+      <w:pPr>
+        <w:spacing w:after="0" w:line="360" w:lineRule="auto"/>
+        <w:jc w:val="both"/>
+        <w:rPr>
+          <w:rFonts w:asciiTheme="majorHAnsi" w:hAnsiTheme="majorHAnsi" w:cstheme="majorHAnsi"/>
+          <w:sz w:val="28"/>
+          <w:szCs w:val="28"/>
+          <w:lang w:val="en-US"/>
+        </w:rPr>
+      </w:pPr>
+      <w:r>
+        <w:rPr>
+          <w:rFonts w:asciiTheme="majorHAnsi" w:hAnsiTheme="majorHAnsi" w:cstheme="majorHAnsi"/>
+          <w:sz w:val="28"/>
+          <w:szCs w:val="28"/>
+          <w:lang w:val="en-US"/>
+        </w:rPr>
+        <w:t>22. Mô tả ba tình huống khi gỡ chuẩn hóa sẽ tốt hơn?</w:t>
+      </w:r>
+    </w:p>
+    <w:p>
+      <w:pPr>
+        <w:spacing w:after="0" w:line="360" w:lineRule="auto"/>
+        <w:jc w:val="both"/>
+        <w:rPr>
+          <w:rFonts w:asciiTheme="majorHAnsi" w:hAnsiTheme="majorHAnsi" w:cstheme="majorHAnsi"/>
+          <w:sz w:val="28"/>
+          <w:szCs w:val="28"/>
+          <w:lang w:val="en-US"/>
+        </w:rPr>
+      </w:pPr>
+      <w:r>
+        <w:rPr>
+          <w:rFonts w:asciiTheme="majorHAnsi" w:hAnsiTheme="majorHAnsi" w:cstheme="majorHAnsi"/>
+          <w:sz w:val="28"/>
+          <w:szCs w:val="28"/>
+          <w:lang w:val="en-US"/>
+        </w:rPr>
+        <w:t>23. Mô tả một vài kỹ thuật có thể cải thiện hiệu năng của CSDL?</w:t>
+      </w:r>
+    </w:p>
+    <w:p>
+      <w:pPr>
+        <w:spacing w:after="0" w:line="360" w:lineRule="auto"/>
+        <w:jc w:val="both"/>
+        <w:rPr>
+          <w:rFonts w:asciiTheme="majorHAnsi" w:hAnsiTheme="majorHAnsi" w:cstheme="majorHAnsi"/>
+          <w:sz w:val="28"/>
+          <w:szCs w:val="28"/>
+          <w:lang w:val="fr-FR"/>
+        </w:rPr>
+      </w:pPr>
+      <w:r>
+        <w:rPr>
+          <w:rFonts w:asciiTheme="majorHAnsi" w:hAnsiTheme="majorHAnsi" w:cstheme="majorHAnsi"/>
+          <w:sz w:val="28"/>
+          <w:szCs w:val="28"/>
+          <w:lang w:val="fr-FR"/>
+        </w:rPr>
+        <w:t xml:space="preserve">24. Sự khác biệt giữa phân tán interfie và intrafile là gì? </w:t>
+      </w:r>
+    </w:p>
+    <w:p>
+      <w:pPr>
+        <w:spacing w:after="0" w:line="360" w:lineRule="auto"/>
+        <w:jc w:val="both"/>
+        <w:rPr>
+          <w:rFonts w:asciiTheme="majorHAnsi" w:hAnsiTheme="majorHAnsi" w:cstheme="majorHAnsi"/>
+          <w:sz w:val="28"/>
+          <w:szCs w:val="28"/>
+          <w:lang w:val="fr-FR"/>
+        </w:rPr>
+      </w:pPr>
+      <w:r>
+        <w:rPr>
+          <w:rFonts w:asciiTheme="majorHAnsi" w:hAnsiTheme="majorHAnsi" w:cstheme="majorHAnsi"/>
+          <w:sz w:val="28"/>
+          <w:szCs w:val="28"/>
+          <w:lang w:val="fr-FR"/>
+        </w:rPr>
+        <w:t>25. Chỉ mục là gì và chỉ mục có thể cải thiện hiệu năng của hệ thống bằng cách nào ?</w:t>
+      </w:r>
+    </w:p>
+    <w:p>
+      <w:pPr>
+        <w:spacing w:after="0" w:line="360" w:lineRule="auto"/>
+        <w:jc w:val="both"/>
+        <w:rPr>
+          <w:rFonts w:asciiTheme="majorHAnsi" w:hAnsiTheme="majorHAnsi" w:cstheme="majorHAnsi"/>
+          <w:sz w:val="28"/>
+          <w:szCs w:val="28"/>
+          <w:lang w:val="fr-FR"/>
+        </w:rPr>
+      </w:pPr>
+      <w:r>
+        <w:rPr>
+          <w:rFonts w:asciiTheme="majorHAnsi" w:hAnsiTheme="majorHAnsi" w:cstheme="majorHAnsi"/>
+          <w:sz w:val="28"/>
+          <w:szCs w:val="28"/>
+          <w:lang w:val="fr-FR"/>
+        </w:rPr>
+        <w:t>26. Mô tả các nhân tố cần tính đến khi ước lượng kích thước CSDL ?</w:t>
+      </w:r>
+    </w:p>
+    <w:p>
+      <w:pPr>
+        <w:spacing w:after="0" w:line="360" w:lineRule="auto"/>
+        <w:jc w:val="both"/>
+        <w:rPr>
+          <w:rFonts w:asciiTheme="majorHAnsi" w:hAnsiTheme="majorHAnsi" w:cstheme="majorHAnsi"/>
+          <w:sz w:val="28"/>
+          <w:szCs w:val="28"/>
+          <w:lang w:val="fr-FR"/>
+        </w:rPr>
+      </w:pPr>
+      <w:r>
+        <w:rPr>
+          <w:rFonts w:asciiTheme="majorHAnsi" w:hAnsiTheme="majorHAnsi" w:cstheme="majorHAnsi"/>
+          <w:sz w:val="28"/>
+          <w:szCs w:val="28"/>
+          <w:lang w:val="fr-FR"/>
+        </w:rPr>
         <w:lastRenderedPageBreak/>
-        <w:t>17. Khi triển khai một dạng lưu trữ trong RDBMS, các dạng vấn đề cần giải quyết là gì?</w:t>
-      </w:r>
-    </w:p>
-    <w:p>
-      <w:pPr>
-        <w:spacing w:after="0" w:line="360" w:lineRule="auto"/>
-        <w:jc w:val="both"/>
-        <w:rPr>
-          <w:rFonts w:asciiTheme="majorHAnsi" w:hAnsiTheme="majorHAnsi" w:cstheme="majorHAnsi"/>
-          <w:sz w:val="28"/>
-          <w:szCs w:val="28"/>
-          <w:lang w:val="en-US"/>
-        </w:rPr>
-      </w:pPr>
-      <w:r>
-        <w:rPr>
-          <w:rFonts w:asciiTheme="majorHAnsi" w:hAnsiTheme="majorHAnsi" w:cstheme="majorHAnsi"/>
-          <w:sz w:val="28"/>
-          <w:szCs w:val="28"/>
-          <w:lang w:val="en-US"/>
-        </w:rPr>
-        <w:t xml:space="preserve">18. </w:t>
-      </w:r>
-      <w:r>
-        <w:rPr>
-          <w:rFonts w:asciiTheme="majorHAnsi" w:hAnsiTheme="majorHAnsi" w:cstheme="majorHAnsi"/>
-          <w:sz w:val="28"/>
-          <w:szCs w:val="28"/>
-          <w:lang w:val="en-US"/>
-        </w:rPr>
-        <w:t>Kể tên ba cách biểu diễn giá trị null trong CSDL quan hệ?</w:t>
-      </w:r>
-    </w:p>
-    <w:p>
-      <w:pPr>
-        <w:spacing w:after="0" w:line="360" w:lineRule="auto"/>
-        <w:jc w:val="both"/>
-        <w:rPr>
-          <w:rFonts w:asciiTheme="majorHAnsi" w:hAnsiTheme="majorHAnsi" w:cstheme="majorHAnsi"/>
-          <w:sz w:val="28"/>
-          <w:szCs w:val="28"/>
-          <w:lang w:val="en-US"/>
-        </w:rPr>
-      </w:pPr>
-      <w:r>
-        <w:rPr>
-          <w:rFonts w:asciiTheme="majorHAnsi" w:hAnsiTheme="majorHAnsi" w:cstheme="majorHAnsi"/>
-          <w:sz w:val="28"/>
-          <w:szCs w:val="28"/>
-          <w:lang w:val="en-US"/>
-        </w:rPr>
-        <w:t>19. Hai phương hướng tối ưu hóa CSDL quan hệ là gì?</w:t>
-      </w:r>
-    </w:p>
-    <w:p>
-      <w:pPr>
-        <w:spacing w:after="0" w:line="360" w:lineRule="auto"/>
-        <w:jc w:val="both"/>
-        <w:rPr>
-          <w:rFonts w:asciiTheme="majorHAnsi" w:hAnsiTheme="majorHAnsi" w:cstheme="majorHAnsi"/>
-          <w:sz w:val="28"/>
-          <w:szCs w:val="28"/>
-          <w:lang w:val="en-US"/>
-        </w:rPr>
-      </w:pPr>
-      <w:r>
-        <w:rPr>
-          <w:rFonts w:asciiTheme="majorHAnsi" w:hAnsiTheme="majorHAnsi" w:cstheme="majorHAnsi"/>
-          <w:sz w:val="28"/>
-          <w:szCs w:val="28"/>
-          <w:lang w:val="en-US"/>
-        </w:rPr>
-        <w:t>20. Mục đích chuẩn hóa là gì?</w:t>
-      </w:r>
-    </w:p>
-    <w:p>
-      <w:pPr>
-        <w:spacing w:after="0" w:line="360" w:lineRule="auto"/>
-        <w:jc w:val="both"/>
-        <w:rPr>
-          <w:rFonts w:asciiTheme="majorHAnsi" w:hAnsiTheme="majorHAnsi" w:cstheme="majorHAnsi"/>
-          <w:sz w:val="28"/>
-          <w:szCs w:val="28"/>
-          <w:lang w:val="en-US"/>
-        </w:rPr>
-      </w:pPr>
-      <w:r>
-        <w:rPr>
-          <w:rFonts w:asciiTheme="majorHAnsi" w:hAnsiTheme="majorHAnsi" w:cstheme="majorHAnsi"/>
-          <w:sz w:val="28"/>
-          <w:szCs w:val="28"/>
-          <w:lang w:val="en-US"/>
-        </w:rPr>
-        <w:t>21. Một mô hình thỏa mãn các yêu cầu của dạng chuẩn hóa ba là gì?</w:t>
-      </w:r>
-    </w:p>
-    <w:p>
-      <w:pPr>
-        <w:spacing w:after="0" w:line="360" w:lineRule="auto"/>
-        <w:jc w:val="both"/>
-        <w:rPr>
-          <w:rFonts w:asciiTheme="majorHAnsi" w:hAnsiTheme="majorHAnsi" w:cstheme="majorHAnsi"/>
-          <w:sz w:val="28"/>
-          <w:szCs w:val="28"/>
-          <w:lang w:val="en-US"/>
-        </w:rPr>
-      </w:pPr>
-      <w:r>
-        <w:rPr>
-          <w:rFonts w:asciiTheme="majorHAnsi" w:hAnsiTheme="majorHAnsi" w:cstheme="majorHAnsi"/>
-          <w:sz w:val="28"/>
-          <w:szCs w:val="28"/>
-          <w:lang w:val="en-US"/>
-        </w:rPr>
-        <w:t>22. Mô tả ba tình huống khi gỡ chuẩn hóa sẽ tốt hơn?</w:t>
-      </w:r>
-    </w:p>
-    <w:p>
-      <w:pPr>
-        <w:spacing w:after="0" w:line="360" w:lineRule="auto"/>
-        <w:jc w:val="both"/>
-        <w:rPr>
-          <w:rFonts w:asciiTheme="majorHAnsi" w:hAnsiTheme="majorHAnsi" w:cstheme="majorHAnsi"/>
-          <w:sz w:val="28"/>
-          <w:szCs w:val="28"/>
-          <w:lang w:val="en-US"/>
-        </w:rPr>
-      </w:pPr>
-      <w:r>
-        <w:rPr>
-          <w:rFonts w:asciiTheme="majorHAnsi" w:hAnsiTheme="majorHAnsi" w:cstheme="majorHAnsi"/>
-          <w:sz w:val="28"/>
-          <w:szCs w:val="28"/>
-          <w:lang w:val="en-US"/>
-        </w:rPr>
-        <w:t>23. Mô tả một vài kỹ thuật có thể cải thiện hiệu năng của CSDL?</w:t>
-      </w:r>
-    </w:p>
-    <w:p>
-      <w:pPr>
-        <w:spacing w:after="0" w:line="360" w:lineRule="auto"/>
-        <w:jc w:val="both"/>
-        <w:rPr>
-          <w:rFonts w:asciiTheme="majorHAnsi" w:hAnsiTheme="majorHAnsi" w:cstheme="majorHAnsi"/>
-          <w:sz w:val="28"/>
-          <w:szCs w:val="28"/>
-          <w:lang w:val="fr-FR"/>
-        </w:rPr>
-      </w:pPr>
-      <w:r>
-        <w:rPr>
-          <w:rFonts w:asciiTheme="majorHAnsi" w:hAnsiTheme="majorHAnsi" w:cstheme="majorHAnsi"/>
-          <w:sz w:val="28"/>
-          <w:szCs w:val="28"/>
-          <w:lang w:val="fr-FR"/>
-        </w:rPr>
-        <w:t xml:space="preserve">24. Sự khác biệt giữa phân tán interfie và intrafile là gì? </w:t>
-      </w:r>
-    </w:p>
-    <w:p>
-      <w:pPr>
-        <w:spacing w:after="0" w:line="360" w:lineRule="auto"/>
-        <w:jc w:val="both"/>
-        <w:rPr>
-          <w:rFonts w:asciiTheme="majorHAnsi" w:hAnsiTheme="majorHAnsi" w:cstheme="majorHAnsi"/>
-          <w:sz w:val="28"/>
-          <w:szCs w:val="28"/>
-          <w:lang w:val="fr-FR"/>
-        </w:rPr>
-      </w:pPr>
-      <w:r>
-        <w:rPr>
-          <w:rFonts w:asciiTheme="majorHAnsi" w:hAnsiTheme="majorHAnsi" w:cstheme="majorHAnsi"/>
-          <w:sz w:val="28"/>
-          <w:szCs w:val="28"/>
-          <w:lang w:val="fr-FR"/>
-        </w:rPr>
-        <w:t>25. Chỉ mục là gì và chỉ mục có thể cải thiện hiệu năng của hệ thống bằng cách nào ?</w:t>
-      </w:r>
-    </w:p>
-    <w:p>
-      <w:pPr>
-        <w:spacing w:after="0" w:line="360" w:lineRule="auto"/>
-        <w:jc w:val="both"/>
-        <w:rPr>
-          <w:rFonts w:asciiTheme="majorHAnsi" w:hAnsiTheme="majorHAnsi" w:cstheme="majorHAnsi"/>
-          <w:sz w:val="28"/>
-          <w:szCs w:val="28"/>
-          <w:lang w:val="fr-FR"/>
-        </w:rPr>
-      </w:pPr>
-      <w:r>
-        <w:rPr>
-          <w:rFonts w:asciiTheme="majorHAnsi" w:hAnsiTheme="majorHAnsi" w:cstheme="majorHAnsi"/>
-          <w:sz w:val="28"/>
-          <w:szCs w:val="28"/>
-          <w:lang w:val="fr-FR"/>
-        </w:rPr>
-        <w:t>26. Mô tả các nhân tố cần tính đến khi ước lượng kích thước CSDL ?</w:t>
-      </w:r>
-    </w:p>
-    <w:p>
-      <w:pPr>
-        <w:spacing w:after="0" w:line="360" w:lineRule="auto"/>
-        <w:jc w:val="both"/>
-        <w:rPr>
-          <w:rFonts w:asciiTheme="majorHAnsi" w:hAnsiTheme="majorHAnsi" w:cstheme="majorHAnsi"/>
-          <w:sz w:val="28"/>
-          <w:szCs w:val="28"/>
-          <w:lang w:val="fr-FR"/>
-        </w:rPr>
-      </w:pPr>
-      <w:r>
-        <w:rPr>
-          <w:rFonts w:asciiTheme="majorHAnsi" w:hAnsiTheme="majorHAnsi" w:cstheme="majorHAnsi"/>
-          <w:sz w:val="28"/>
-          <w:szCs w:val="28"/>
-          <w:lang w:val="fr-FR"/>
-        </w:rPr>
         <w:t>27. Vì sao việc hiểu quy mô ban đầu và kết thúc của CSDL trong quá trình thiết kế lại quan trọng ?</w:t>
       </w:r>
     </w:p>
@@ -6674,7 +7206,7 @@
           <w:rPr>
             <w:noProof/>
           </w:rPr>
-          <w:t>6</w:t>
+          <w:t>8</w:t>
         </w:r>
         <w:r>
           <w:rPr>

</xml_diff>

<commit_message>
update câu trả lời
</commit_message>
<xml_diff>
--- a/CheatSheetPTTKHT.docx
+++ b/CheatSheetPTTKHT.docx
@@ -1,6 +1,6 @@
 
 <file path=word/document.xml><?xml version="1.0" encoding="utf-8"?>
-<w:document xmlns:wpc="http://schemas.microsoft.com/office/word/2010/wordprocessingCanvas" xmlns:mc="http://schemas.openxmlformats.org/markup-compatibility/2006" xmlns:o="urn:schemas-microsoft-com:office:office" xmlns:r="http://schemas.openxmlformats.org/officeDocument/2006/relationships" xmlns:m="http://schemas.openxmlformats.org/officeDocument/2006/math" xmlns:v="urn:schemas-microsoft-com:vml" xmlns:wp14="http://schemas.microsoft.com/office/word/2010/wordprocessingDrawing" xmlns:wp="http://schemas.openxmlformats.org/drawingml/2006/wordprocessingDrawing" xmlns:w10="urn:schemas-microsoft-com:office:word" xmlns:w="http://schemas.openxmlformats.org/wordprocessingml/2006/main" xmlns:w14="http://schemas.microsoft.com/office/word/2010/wordml" xmlns:wpg="http://schemas.microsoft.com/office/word/2010/wordprocessingGroup" xmlns:wpi="http://schemas.microsoft.com/office/word/2010/wordprocessingInk" xmlns:wne="http://schemas.microsoft.com/office/word/2006/wordml" xmlns:wps="http://schemas.microsoft.com/office/word/2010/wordprocessingShape" mc:Ignorable="w14 wp14">
+<w:document xmlns:wpc="http://schemas.microsoft.com/office/word/2010/wordprocessingCanvas" xmlns:cx="http://schemas.microsoft.com/office/drawing/2014/chartex" xmlns:cx1="http://schemas.microsoft.com/office/drawing/2015/9/8/chartex" xmlns:cx2="http://schemas.microsoft.com/office/drawing/2015/10/21/chartex" xmlns:cx3="http://schemas.microsoft.com/office/drawing/2016/5/9/chartex" xmlns:cx4="http://schemas.microsoft.com/office/drawing/2016/5/10/chartex" xmlns:cx5="http://schemas.microsoft.com/office/drawing/2016/5/11/chartex" xmlns:mc="http://schemas.openxmlformats.org/markup-compatibility/2006" xmlns:o="urn:schemas-microsoft-com:office:office" xmlns:r="http://schemas.openxmlformats.org/officeDocument/2006/relationships" xmlns:m="http://schemas.openxmlformats.org/officeDocument/2006/math" xmlns:v="urn:schemas-microsoft-com:vml" xmlns:wp14="http://schemas.microsoft.com/office/word/2010/wordprocessingDrawing" xmlns:wp="http://schemas.openxmlformats.org/drawingml/2006/wordprocessingDrawing" xmlns:w10="urn:schemas-microsoft-com:office:word" xmlns:w="http://schemas.openxmlformats.org/wordprocessingml/2006/main" xmlns:w14="http://schemas.microsoft.com/office/word/2010/wordml" xmlns:w15="http://schemas.microsoft.com/office/word/2012/wordml" xmlns:w16se="http://schemas.microsoft.com/office/word/2015/wordml/symex" xmlns:wpg="http://schemas.microsoft.com/office/word/2010/wordprocessingGroup" xmlns:wpi="http://schemas.microsoft.com/office/word/2010/wordprocessingInk" xmlns:wne="http://schemas.microsoft.com/office/word/2006/wordml" xmlns:wps="http://schemas.microsoft.com/office/word/2010/wordprocessingShape" mc:Ignorable="w14 w15 w16se wp14">
   <w:body>
     <w:p>
       <w:pPr>
@@ -1290,6 +1290,27 @@
     <w:p>
       <w:pPr>
         <w:rPr>
+          <w:b/>
+        </w:rPr>
+      </w:pPr>
+      <w:r>
+        <w:rPr>
+          <w:b/>
+        </w:rPr>
+        <w:t>Facilitator làm việc với sponsor để khởi động dự án, nhưng sponsor mới là người quyết định chính, không phải là facilitator</w:t>
+      </w:r>
+    </w:p>
+    <w:p>
+      <w:pPr>
+        <w:rPr>
+          <w:b/>
+          <w:lang w:val="en-US"/>
+        </w:rPr>
+      </w:pPr>
+    </w:p>
+    <w:p>
+      <w:pPr>
+        <w:rPr>
           <w:lang w:val="en-US"/>
         </w:rPr>
       </w:pPr>
@@ -1320,6 +1341,78 @@
     </w:p>
     <w:p>
       <w:pPr>
+        <w:numPr>
+          <w:ilvl w:val="0"/>
+          <w:numId w:val="1"/>
+        </w:numPr>
+        <w:rPr>
+          <w:b/>
+          <w:lang w:val="en-US"/>
+        </w:rPr>
+      </w:pPr>
+      <w:r>
+        <w:rPr>
+          <w:b/>
+          <w:lang w:val="en-US"/>
+        </w:rPr>
+        <w:t>Facilitator đóng vai trò chính trong việc lên kế hoạch hội thảo, chọn người tham dự, dẫn dắt người tham dự để kết thúc thành công hội thảo.</w:t>
+      </w:r>
+    </w:p>
+    <w:p>
+      <w:pPr>
+        <w:numPr>
+          <w:ilvl w:val="0"/>
+          <w:numId w:val="1"/>
+        </w:numPr>
+        <w:rPr>
+          <w:b/>
+          <w:lang w:val="en-US"/>
+        </w:rPr>
+      </w:pPr>
+      <w:r>
+        <w:rPr>
+          <w:b/>
+          <w:lang w:val="en-US"/>
+        </w:rPr>
+        <w:t>Tạo điều kiện khi cần biểu quyết nhất trí nhưng tránh tham gia vào.</w:t>
+      </w:r>
+    </w:p>
+    <w:p>
+      <w:pPr>
+        <w:numPr>
+          <w:ilvl w:val="0"/>
+          <w:numId w:val="1"/>
+        </w:numPr>
+        <w:rPr>
+          <w:b/>
+          <w:lang w:val="en-US"/>
+        </w:rPr>
+      </w:pPr>
+      <w:r>
+        <w:rPr>
+          <w:b/>
+          <w:lang w:val="en-US"/>
+        </w:rPr>
+        <w:t>B</w:t>
+      </w:r>
+      <w:r>
+        <w:rPr>
+          <w:b/>
+          <w:lang w:val="en-US"/>
+        </w:rPr>
+        <w:t>ảo đảm mọi stakeholder đều có quyền phát biểu góp ý trong cuộc họp</w:t>
+      </w:r>
+    </w:p>
+    <w:p>
+      <w:pPr>
+        <w:rPr>
+          <w:b/>
+          <w:lang w:val="en-US"/>
+        </w:rPr>
+      </w:pPr>
+    </w:p>
+    <w:p>
+      <w:pPr>
         <w:rPr>
           <w:lang w:val="en-US"/>
         </w:rPr>
@@ -1339,6 +1432,78 @@
     </w:p>
     <w:p>
       <w:pPr>
+        <w:rPr>
+          <w:rFonts w:ascii="Arial" w:hAnsi="Arial" w:cs="Arial"/>
+          <w:b/>
+          <w:color w:val="555555"/>
+          <w:sz w:val="21"/>
+          <w:szCs w:val="21"/>
+          <w:shd w:val="clear" w:color="auto" w:fill="FFFFFF"/>
+        </w:rPr>
+      </w:pPr>
+      <w:r>
+        <w:rPr>
+          <w:rFonts w:ascii="Arial" w:hAnsi="Arial" w:cs="Arial"/>
+          <w:b/>
+          <w:color w:val="555555"/>
+          <w:sz w:val="21"/>
+          <w:szCs w:val="21"/>
+          <w:shd w:val="clear" w:color="auto" w:fill="FFFFFF"/>
+        </w:rPr>
+        <w:t>JAD là một hệ thống phần mềm được sử dụng bởi kinh doanh cổ đông, người dùng cuối cùng và nhiều người khác để tham dự các cuộc họp off-thảo luận và làm việc ra các chi tiết để tiết kiệm tiền bằng cách giảm xung đột vì tất cả mọi người được bao gồm trong các quyết định.</w:t>
+      </w:r>
+    </w:p>
+    <w:p>
+      <w:pPr>
+        <w:pStyle w:val="Heading3"/>
+        <w:shd w:val="clear" w:color="auto" w:fill="FFFFFF"/>
+        <w:spacing w:before="0" w:beforeAutospacing="0" w:after="0" w:afterAutospacing="0"/>
+        <w:rPr>
+          <w:rFonts w:ascii="Arial" w:hAnsi="Arial" w:cs="Arial"/>
+          <w:b w:val="0"/>
+          <w:bCs w:val="0"/>
+          <w:color w:val="222222"/>
+        </w:rPr>
+      </w:pPr>
+      <w:r>
+        <w:rPr>
+          <w:b w:val="0"/>
+        </w:rPr>
+        <w:t xml:space="preserve">tập </w:t>
+      </w:r>
+      <w:r>
+        <w:t xml:space="preserve">hợp </w:t>
+      </w:r>
+      <w:r>
+        <w:rPr>
+          <w:rFonts w:asciiTheme="majorHAnsi" w:hAnsiTheme="majorHAnsi" w:cstheme="majorHAnsi"/>
+          <w:bCs w:val="0"/>
+        </w:rPr>
+        <w:t>Management Information Systems</w:t>
+      </w:r>
+      <w:r>
+        <w:rPr>
+          <w:rFonts w:eastAsiaTheme="minorEastAsia"/>
+        </w:rPr>
+        <w:t xml:space="preserve"> và người dùng cuối trong cơ chế của 1 workshop, để cùng thống nhất (co</w:t>
+      </w:r>
+      <w:r>
+        <w:rPr>
+          <w:rFonts w:eastAsiaTheme="minorEastAsia"/>
+        </w:rPr>
+        <w:t xml:space="preserve">nsensus) với nhau các yêu cầu của hệ thống. </w:t>
+      </w:r>
+    </w:p>
+    <w:p>
+      <w:pPr>
+        <w:rPr>
+          <w:b/>
+          <w:lang w:val="en-US"/>
+        </w:rPr>
+      </w:pPr>
+    </w:p>
+    <w:p>
+      <w:pPr>
         <w:jc w:val="both"/>
         <w:rPr>
           <w:lang w:val="en-US"/>
@@ -1355,6 +1520,92 @@
       <w:pPr>
         <w:jc w:val="both"/>
         <w:rPr>
+          <w:b/>
+          <w:color w:val="4B4F56"/>
+          <w:shd w:val="clear" w:color="auto" w:fill="F1F0F0"/>
+        </w:rPr>
+      </w:pPr>
+      <w:r>
+        <w:rPr>
+          <w:rFonts w:ascii="Helvetica" w:hAnsi="Helvetica"/>
+          <w:b/>
+          <w:color w:val="4B4F56"/>
+          <w:shd w:val="clear" w:color="auto" w:fill="F1F0F0"/>
+        </w:rPr>
+        <w:t xml:space="preserve">- Mục đích khảo sát: </w:t>
+      </w:r>
+    </w:p>
+    <w:p>
+      <w:pPr>
+        <w:jc w:val="both"/>
+        <w:rPr>
+          <w:b/>
+          <w:color w:val="4B4F56"/>
+          <w:shd w:val="clear" w:color="auto" w:fill="F1F0F0"/>
+        </w:rPr>
+      </w:pPr>
+      <w:r>
+        <w:rPr>
+          <w:rFonts w:ascii="Helvetica" w:hAnsi="Helvetica"/>
+          <w:b/>
+          <w:color w:val="4B4F56"/>
+          <w:shd w:val="clear" w:color="auto" w:fill="F1F0F0"/>
+        </w:rPr>
+        <w:t xml:space="preserve">+ Hỏi từ sơ bộ đến chi tiết -phỏng vấn và phiên JAD: </w:t>
+      </w:r>
+    </w:p>
+    <w:p>
+      <w:pPr>
+        <w:jc w:val="both"/>
+        <w:rPr>
+          <w:b/>
+          <w:color w:val="4B4F56"/>
+          <w:shd w:val="clear" w:color="auto" w:fill="F1F0F0"/>
+        </w:rPr>
+      </w:pPr>
+    </w:p>
+    <w:p>
+      <w:pPr>
+        <w:jc w:val="both"/>
+        <w:rPr>
+          <w:b/>
+          <w:color w:val="4B4F56"/>
+          <w:shd w:val="clear" w:color="auto" w:fill="F1F0F0"/>
+        </w:rPr>
+      </w:pPr>
+      <w:r>
+        <w:rPr>
+          <w:rFonts w:ascii="Helvetica" w:hAnsi="Helvetica"/>
+          <w:b/>
+          <w:color w:val="4B4F56"/>
+          <w:shd w:val="clear" w:color="auto" w:fill="F1F0F0"/>
+        </w:rPr>
+        <w:lastRenderedPageBreak/>
+        <w:t xml:space="preserve">+câu hỏi kết thức mở: những câu hỏi mà không có câu trả lời trước </w:t>
+      </w:r>
+    </w:p>
+    <w:p>
+      <w:pPr>
+        <w:jc w:val="both"/>
+        <w:rPr>
+          <w:b/>
+          <w:lang w:val="en-US"/>
+        </w:rPr>
+      </w:pPr>
+      <w:r>
+        <w:rPr>
+          <w:rFonts w:ascii="Helvetica" w:hAnsi="Helvetica"/>
+          <w:b/>
+          <w:color w:val="4B4F56"/>
+          <w:shd w:val="clear" w:color="auto" w:fill="F1F0F0"/>
+        </w:rPr>
+        <w:t>+câu hỏi kết thúc đóng: những câu hỏi mà người được phỏng vấn sẽ chọn 1 trong số câu trả lời cụ thể</w:t>
+      </w:r>
+    </w:p>
+    <w:p>
+      <w:pPr>
+        <w:jc w:val="both"/>
+        <w:rPr>
           <w:lang w:val="en-US"/>
         </w:rPr>
       </w:pPr>
@@ -1369,6 +1620,28 @@
       <w:pPr>
         <w:jc w:val="both"/>
         <w:rPr>
+          <w:rFonts w:asciiTheme="majorHAnsi" w:hAnsiTheme="majorHAnsi" w:cstheme="majorHAnsi"/>
+          <w:b/>
+          <w:sz w:val="28"/>
+          <w:szCs w:val="28"/>
+          <w:lang w:val="en-US"/>
+        </w:rPr>
+      </w:pPr>
+      <w:r>
+        <w:rPr>
+          <w:rFonts w:asciiTheme="majorHAnsi" w:hAnsiTheme="majorHAnsi" w:cstheme="majorHAnsi"/>
+          <w:b/>
+          <w:sz w:val="28"/>
+          <w:szCs w:val="28"/>
+          <w:shd w:val="clear" w:color="auto" w:fill="F1F0F0"/>
+        </w:rPr>
+        <w:t>Cải thiện tỉ lệ khảo sát: -sử dụng câu hỏi sàng lọc -thực hiện khảo sát trong vòng 24h tương tác</w:t>
+      </w:r>
+    </w:p>
+    <w:p>
+      <w:pPr>
+        <w:jc w:val="both"/>
+        <w:rPr>
           <w:lang w:val="en-US"/>
         </w:rPr>
       </w:pPr>
@@ -1381,189 +1654,401 @@
     </w:p>
     <w:p>
       <w:pPr>
-        <w:jc w:val="both"/>
-        <w:rPr>
-          <w:lang w:val="en-US"/>
-        </w:rPr>
-      </w:pPr>
-      <w:r>
-        <w:rPr>
-          <w:lang w:val="en-US"/>
-        </w:rPr>
-        <w:t>23. Hệ thống chính quy và không chính quy khác nhau như thế nào? Bằng cách nào việc phân tích tài liệu giúp bạn hiểu được cả hai?</w:t>
-      </w:r>
-    </w:p>
-    <w:p>
-      <w:pPr>
-        <w:jc w:val="both"/>
-        <w:rPr>
-          <w:lang w:val="en-US"/>
-        </w:rPr>
-      </w:pPr>
-      <w:r>
-        <w:rPr>
-          <w:lang w:val="en-US"/>
-        </w:rPr>
-        <w:t>24. Các khía cạnh chính của việc sử dụng quan sát trong quá trình thu thập thông tin?</w:t>
-      </w:r>
-    </w:p>
-    <w:p>
-      <w:pPr>
-        <w:jc w:val="both"/>
-        <w:rPr>
-          <w:lang w:val="en-US"/>
-        </w:rPr>
-      </w:pPr>
-      <w:r>
-        <w:rPr>
-          <w:lang w:val="en-US"/>
-        </w:rPr>
-        <w:t>25. Giải thích các tiêu trí có thể sử dụng để lựa chọn kỹ thuật thu thập thông tin</w:t>
-      </w:r>
-      <w:r>
-        <w:rPr>
-          <w:lang w:val="en-US"/>
-        </w:rPr>
-        <w:t>.</w:t>
-      </w:r>
-    </w:p>
-    <w:p>
-      <w:pPr>
-        <w:jc w:val="both"/>
-        <w:rPr>
-          <w:lang w:val="en-US"/>
-        </w:rPr>
-      </w:pPr>
-    </w:p>
-    <w:p>
-      <w:pPr>
-        <w:jc w:val="both"/>
-        <w:rPr>
-          <w:b/>
-          <w:lang w:val="en-US"/>
-        </w:rPr>
-      </w:pPr>
-      <w:r>
-        <w:rPr>
-          <w:b/>
-          <w:lang w:val="en-US"/>
-        </w:rPr>
-        <w:t>Câu hỏi chương 5. Mô hình hóa chức năng</w:t>
-      </w:r>
-    </w:p>
-    <w:p>
-      <w:pPr>
-        <w:jc w:val="both"/>
-        <w:rPr>
-          <w:lang w:val="en-US"/>
-        </w:rPr>
-      </w:pPr>
-      <w:r>
-        <w:rPr>
-          <w:lang w:val="en-US"/>
-        </w:rPr>
-        <w:t>1. Mô hình hóa quy trình nghiệp vụ có lợi ích gì?</w:t>
-      </w:r>
-    </w:p>
-    <w:p>
-      <w:pPr>
-        <w:jc w:val="both"/>
-        <w:rPr>
-          <w:lang w:val="en-US"/>
-        </w:rPr>
-      </w:pPr>
-      <w:r>
-        <w:rPr>
-          <w:lang w:val="en-US"/>
-        </w:rPr>
-        <w:t>2. Mục đích sử dụng của biểu đồ hoạt động là gì?</w:t>
-      </w:r>
-    </w:p>
-    <w:p>
-      <w:pPr>
-        <w:jc w:val="both"/>
-        <w:rPr>
-          <w:lang w:val="en-US"/>
-        </w:rPr>
-      </w:pPr>
-      <w:r>
-        <w:rPr>
-          <w:lang w:val="en-US"/>
-        </w:rPr>
-        <w:t>3. Sự khác biệt giữa một hoạt động và một thao tác là gì?</w:t>
-      </w:r>
-    </w:p>
-    <w:p>
-      <w:pPr>
-        <w:jc w:val="both"/>
-        <w:rPr>
-          <w:lang w:val="en-US"/>
-        </w:rPr>
-      </w:pPr>
-      <w:r>
-        <w:rPr>
-          <w:lang w:val="en-US"/>
-        </w:rPr>
-        <w:t>4. Nút rẽ nhánh được sử dụng làm gì?</w:t>
-      </w:r>
-    </w:p>
-    <w:p>
-      <w:pPr>
-        <w:jc w:val="both"/>
-        <w:rPr>
-          <w:lang w:val="en-US"/>
-        </w:rPr>
-      </w:pPr>
-      <w:r>
-        <w:rPr>
-          <w:lang w:val="en-US"/>
-        </w:rPr>
-        <w:t>5. Kể tên các loại nút điều khiển?</w:t>
-      </w:r>
-    </w:p>
-    <w:p>
-      <w:pPr>
-        <w:jc w:val="both"/>
-        <w:rPr>
-          <w:lang w:val="en-US"/>
-        </w:rPr>
-      </w:pPr>
-      <w:r>
-        <w:rPr>
-          <w:lang w:val="en-US"/>
-        </w:rPr>
-        <w:t>6. Nêu sự khác biệt giữa luồng điều khiển và luồng đối tượng?</w:t>
-      </w:r>
-    </w:p>
-    <w:p>
-      <w:pPr>
-        <w:jc w:val="both"/>
-        <w:rPr>
-          <w:lang w:val="fr-FR"/>
-        </w:rPr>
-      </w:pPr>
-      <w:r>
-        <w:rPr>
-          <w:lang w:val="fr-FR"/>
-        </w:rPr>
-        <w:t>7. Nút đối tượng là gì?</w:t>
-      </w:r>
-    </w:p>
-    <w:p>
-      <w:pPr>
-        <w:jc w:val="both"/>
-        <w:rPr>
-          <w:lang w:val="fr-FR"/>
-        </w:rPr>
-      </w:pPr>
-      <w:r>
-        <w:rPr>
-          <w:lang w:val="fr-FR"/>
-        </w:rPr>
-        <w:t>8. Vẽ biều đồ kịch bản sử dụng liên quan như thế nào đến mô hình hóa chức năng ?</w:t>
+        <w:rPr>
+          <w:rFonts w:ascii="Arial" w:hAnsi="Arial" w:cs="Arial"/>
+          <w:b/>
+          <w:color w:val="222222"/>
+          <w:shd w:val="clear" w:color="auto" w:fill="FFFFFF"/>
+        </w:rPr>
+      </w:pPr>
+      <w:r>
+        <w:rPr>
+          <w:rFonts w:ascii="Arial" w:hAnsi="Arial" w:cs="Arial"/>
+          <w:b/>
+          <w:bCs/>
+          <w:color w:val="222222"/>
+          <w:shd w:val="clear" w:color="auto" w:fill="FFFFFF"/>
+        </w:rPr>
+        <w:t>Phân tích tài liệu là</w:t>
+      </w:r>
+      <w:r>
+        <w:rPr>
+          <w:rStyle w:val="apple-converted-space"/>
+          <w:rFonts w:ascii="Arial" w:hAnsi="Arial" w:cs="Arial"/>
+          <w:b/>
+          <w:color w:val="222222"/>
+          <w:shd w:val="clear" w:color="auto" w:fill="FFFFFF"/>
+        </w:rPr>
+        <w:t> </w:t>
+      </w:r>
+      <w:r>
+        <w:rPr>
+          <w:rFonts w:ascii="Arial" w:hAnsi="Arial" w:cs="Arial"/>
+          <w:b/>
+          <w:color w:val="222222"/>
+          <w:shd w:val="clear" w:color="auto" w:fill="FFFFFF"/>
+        </w:rPr>
+        <w:t>công việc đòi hỏi người Business Analyst phải đưa ra cách tiếp cận phù hợp để thu thập được nhiều thông tin có giá trị, đúng bối cảnh của dự án. Đó</w:t>
+      </w:r>
+      <w:r>
+        <w:rPr>
+          <w:rStyle w:val="apple-converted-space"/>
+          <w:rFonts w:ascii="Arial" w:hAnsi="Arial" w:cs="Arial"/>
+          <w:b/>
+          <w:color w:val="222222"/>
+          <w:shd w:val="clear" w:color="auto" w:fill="FFFFFF"/>
+        </w:rPr>
+        <w:t> </w:t>
+      </w:r>
+      <w:r>
+        <w:rPr>
+          <w:rFonts w:ascii="Arial" w:hAnsi="Arial" w:cs="Arial"/>
+          <w:b/>
+          <w:bCs/>
+          <w:color w:val="222222"/>
+          <w:shd w:val="clear" w:color="auto" w:fill="FFFFFF"/>
+        </w:rPr>
+        <w:t>là</w:t>
+      </w:r>
+      <w:r>
+        <w:rPr>
+          <w:rStyle w:val="apple-converted-space"/>
+          <w:rFonts w:ascii="Arial" w:hAnsi="Arial" w:cs="Arial"/>
+          <w:b/>
+          <w:color w:val="222222"/>
+          <w:shd w:val="clear" w:color="auto" w:fill="FFFFFF"/>
+        </w:rPr>
+        <w:t> </w:t>
+      </w:r>
+      <w:r>
+        <w:rPr>
+          <w:rFonts w:ascii="Arial" w:hAnsi="Arial" w:cs="Arial"/>
+          <w:b/>
+          <w:color w:val="222222"/>
+          <w:shd w:val="clear" w:color="auto" w:fill="FFFFFF"/>
+        </w:rPr>
+        <w:t>một thách thức không nhỏ đối với các dự án CNTT lớn</w:t>
       </w:r>
       <w:bookmarkStart w:id="0" w:name="_GoBack"/>
       <w:bookmarkEnd w:id="0"/>
+    </w:p>
+    <w:p>
+      <w:pPr>
+        <w:jc w:val="both"/>
+        <w:rPr>
+          <w:lang w:val="en-US"/>
+        </w:rPr>
+      </w:pPr>
+    </w:p>
+    <w:p>
+      <w:pPr>
+        <w:jc w:val="both"/>
+        <w:rPr>
+          <w:lang w:val="en-US"/>
+        </w:rPr>
+      </w:pPr>
+      <w:r>
+        <w:rPr>
+          <w:lang w:val="en-US"/>
+        </w:rPr>
+        <w:t>23. Hệ thống chính quy và không chính quy khác nhau như thế nào? Bằng cách nào việc phân tích tài liệu giúp bạn hiểu được cả hai?</w:t>
+      </w:r>
+    </w:p>
+    <w:p>
+      <w:pPr>
+        <w:jc w:val="both"/>
+        <w:rPr>
+          <w:lang w:val="en-US"/>
+        </w:rPr>
+      </w:pPr>
+      <w:r>
+        <w:rPr>
+          <w:lang w:val="en-US"/>
+        </w:rPr>
+        <w:t>24. Các khía cạnh chính của việc sử dụng quan sát trong quá trình thu thập thông tin?</w:t>
+      </w:r>
+    </w:p>
+    <w:p>
+      <w:pPr>
+        <w:jc w:val="both"/>
+        <w:rPr>
+          <w:lang w:val="en-US"/>
+        </w:rPr>
+      </w:pPr>
+      <w:r>
+        <w:rPr>
+          <w:lang w:val="en-US"/>
+        </w:rPr>
+        <w:t>25. Giải thích các tiêu trí có thể sử dụng để lựa chọn kỹ thuật thu thập thông tin</w:t>
+      </w:r>
+      <w:r>
+        <w:rPr>
+          <w:lang w:val="en-US"/>
+        </w:rPr>
+        <w:t>.</w:t>
+      </w:r>
+    </w:p>
+    <w:p>
+      <w:pPr>
+        <w:pStyle w:val="ListParagraph"/>
+        <w:numPr>
+          <w:ilvl w:val="0"/>
+          <w:numId w:val="4"/>
+        </w:numPr>
+        <w:rPr>
+          <w:b/>
+        </w:rPr>
+      </w:pPr>
+      <w:r>
+        <w:rPr>
+          <w:b/>
+        </w:rPr>
+        <w:t>- Thu thập thông tin là hoạt động có tính mục đích. Quá trình thu thập thông tin phải giải đáp cụ thể các câu hỏi: Thông tin này thu thập để làm gì, phục vụ cho công việc gì, liên quan đến những khía cạnh nào của vấn đề?</w:t>
+      </w:r>
+    </w:p>
+    <w:p>
+      <w:pPr>
+        <w:pStyle w:val="ListParagraph"/>
+        <w:numPr>
+          <w:ilvl w:val="0"/>
+          <w:numId w:val="4"/>
+        </w:numPr>
+        <w:rPr>
+          <w:b/>
+        </w:rPr>
+      </w:pPr>
+      <w:r>
+        <w:rPr>
+          <w:b/>
+        </w:rPr>
+        <w:t xml:space="preserve"> - Thu thập thông tin có tính đa dạng về phương pháp, cách thức. Tùy theo yêu cầu về thông tin, nguồn lực mà có thể áp dụng các phương pháp, cách thức thu thập thông tin cho phù hợp; </w:t>
+      </w:r>
+    </w:p>
+    <w:p>
+      <w:pPr>
+        <w:pStyle w:val="ListParagraph"/>
+        <w:numPr>
+          <w:ilvl w:val="0"/>
+          <w:numId w:val="4"/>
+        </w:numPr>
+        <w:rPr>
+          <w:b/>
+        </w:rPr>
+      </w:pPr>
+      <w:r>
+        <w:rPr>
+          <w:b/>
+        </w:rPr>
+        <w:t>- Thu thập thông tin có thể tìm kiếm từ các nguồn, kênh thông tin khác nhau. Mỗi kênh thông tin có những ưu điểm và nhược điểm riêng, phù hợp với mỗi loại thông tin cần thu thập. Việc lựa chọn nguồn thông tin thích hợp bảo đảm hiệu quả quá trình thu thập thông tin và chất lượng của thông tin;</w:t>
+      </w:r>
+    </w:p>
+    <w:p>
+      <w:pPr>
+        <w:pStyle w:val="ListParagraph"/>
+        <w:numPr>
+          <w:ilvl w:val="0"/>
+          <w:numId w:val="4"/>
+        </w:numPr>
+        <w:rPr>
+          <w:b/>
+        </w:rPr>
+      </w:pPr>
+      <w:r>
+        <w:rPr>
+          <w:b/>
+        </w:rPr>
+        <w:t xml:space="preserve"> - Thu thập thông tin là một quá trình liên tục, nhằm bổ sung, hoàn chỉnh thông tin cần thiết;</w:t>
+      </w:r>
+    </w:p>
+    <w:p>
+      <w:pPr>
+        <w:pStyle w:val="ListParagraph"/>
+        <w:numPr>
+          <w:ilvl w:val="0"/>
+          <w:numId w:val="4"/>
+        </w:numPr>
+        <w:rPr>
+          <w:b/>
+        </w:rPr>
+      </w:pPr>
+      <w:r>
+        <w:rPr>
+          <w:b/>
+        </w:rPr>
+        <w:t xml:space="preserve"> - Thu thập thông tin chịu tác động của nhiều nhân tố về kỹ năng thu thập thông tin, kỹ năng sử dụng các phương pháp, cách thức thu thập thông tin </w:t>
+      </w:r>
+    </w:p>
+    <w:p>
+      <w:pPr>
+        <w:pStyle w:val="ListParagraph"/>
+        <w:numPr>
+          <w:ilvl w:val="0"/>
+          <w:numId w:val="4"/>
+        </w:numPr>
+        <w:rPr>
+          <w:b/>
+        </w:rPr>
+      </w:pPr>
+      <w:r>
+        <w:rPr>
+          <w:b/>
+        </w:rPr>
+        <w:t>- Thu thập thông tin là một khâu trong quá trình thông tin của một tổ chức. Thu thập thông tin gắn với yếu tố đầu vào của tổ chức. Thu thập thông tin không tách rời quá trình xử lý thông tin, nhằm đảm bảo thông tin cho hoạt động của tổ chức</w:t>
+      </w:r>
+    </w:p>
+    <w:p>
+      <w:pPr>
+        <w:pStyle w:val="ListParagraph"/>
+        <w:rPr>
+          <w:sz w:val="40"/>
+          <w:szCs w:val="40"/>
+        </w:rPr>
+      </w:pPr>
+    </w:p>
+    <w:p>
+      <w:pPr>
+        <w:jc w:val="both"/>
+        <w:rPr>
+          <w:lang w:val="en-US"/>
+        </w:rPr>
+      </w:pPr>
+    </w:p>
+    <w:p>
+      <w:pPr>
+        <w:jc w:val="both"/>
+        <w:rPr>
+          <w:lang w:val="en-US"/>
+        </w:rPr>
+      </w:pPr>
+    </w:p>
+    <w:p>
+      <w:pPr>
+        <w:jc w:val="both"/>
+        <w:rPr>
+          <w:b/>
+          <w:lang w:val="en-US"/>
+        </w:rPr>
+      </w:pPr>
+      <w:r>
+        <w:rPr>
+          <w:b/>
+          <w:lang w:val="en-US"/>
+        </w:rPr>
+        <w:lastRenderedPageBreak/>
+        <w:t>Câu hỏi chương 5. Mô hình hóa chức năng</w:t>
+      </w:r>
+    </w:p>
+    <w:p>
+      <w:pPr>
+        <w:jc w:val="both"/>
+        <w:rPr>
+          <w:lang w:val="en-US"/>
+        </w:rPr>
+      </w:pPr>
+      <w:r>
+        <w:rPr>
+          <w:lang w:val="en-US"/>
+        </w:rPr>
+        <w:t>1. Mô hình hóa quy trình nghiệp vụ có lợi ích gì?</w:t>
+      </w:r>
+    </w:p>
+    <w:p>
+      <w:pPr>
+        <w:jc w:val="both"/>
+        <w:rPr>
+          <w:lang w:val="en-US"/>
+        </w:rPr>
+      </w:pPr>
+      <w:r>
+        <w:rPr>
+          <w:lang w:val="en-US"/>
+        </w:rPr>
+        <w:t>2. Mục đích sử dụng của biểu đồ hoạt động là gì?</w:t>
+      </w:r>
+    </w:p>
+    <w:p>
+      <w:pPr>
+        <w:jc w:val="both"/>
+        <w:rPr>
+          <w:lang w:val="en-US"/>
+        </w:rPr>
+      </w:pPr>
+      <w:r>
+        <w:rPr>
+          <w:lang w:val="en-US"/>
+        </w:rPr>
+        <w:t>3. Sự khác biệt giữa một hoạt động và một thao tác là gì?</w:t>
+      </w:r>
+    </w:p>
+    <w:p>
+      <w:pPr>
+        <w:jc w:val="both"/>
+        <w:rPr>
+          <w:lang w:val="en-US"/>
+        </w:rPr>
+      </w:pPr>
+      <w:r>
+        <w:rPr>
+          <w:lang w:val="en-US"/>
+        </w:rPr>
+        <w:t>4. Nút rẽ nhánh được sử dụng làm gì?</w:t>
+      </w:r>
+    </w:p>
+    <w:p>
+      <w:pPr>
+        <w:jc w:val="both"/>
+        <w:rPr>
+          <w:lang w:val="en-US"/>
+        </w:rPr>
+      </w:pPr>
+      <w:r>
+        <w:rPr>
+          <w:lang w:val="en-US"/>
+        </w:rPr>
+        <w:t>5. Kể tên các loại nút điều khiển?</w:t>
+      </w:r>
+    </w:p>
+    <w:p>
+      <w:pPr>
+        <w:jc w:val="both"/>
+        <w:rPr>
+          <w:lang w:val="en-US"/>
+        </w:rPr>
+      </w:pPr>
+      <w:r>
+        <w:rPr>
+          <w:lang w:val="en-US"/>
+        </w:rPr>
+        <w:t>6. Nêu sự khác biệt giữa luồng điều khiển và luồng đối tượng?</w:t>
+      </w:r>
+    </w:p>
+    <w:p>
+      <w:pPr>
+        <w:jc w:val="both"/>
+        <w:rPr>
+          <w:lang w:val="fr-FR"/>
+        </w:rPr>
+      </w:pPr>
+      <w:r>
+        <w:rPr>
+          <w:lang w:val="fr-FR"/>
+        </w:rPr>
+        <w:t>7. Nút đối tượng là gì?</w:t>
+      </w:r>
+    </w:p>
+    <w:p>
+      <w:pPr>
+        <w:jc w:val="both"/>
+        <w:rPr>
+          <w:lang w:val="fr-FR"/>
+        </w:rPr>
+      </w:pPr>
+      <w:r>
+        <w:rPr>
+          <w:lang w:val="fr-FR"/>
+        </w:rPr>
+        <w:t>8. Vẽ biều đồ kịch bản sử dụng liên quan như thế nào đến mô hình hóa chức năng ?</w:t>
+      </w:r>
     </w:p>
     <w:sectPr>
       <w:pgSz w:w="11906" w:h="16838"/>
@@ -1575,8 +2060,585 @@
 </w:document>
 </file>
 
+<file path=word/numbering.xml><?xml version="1.0" encoding="utf-8"?>
+<w:numbering xmlns:wpc="http://schemas.microsoft.com/office/word/2010/wordprocessingCanvas" xmlns:cx="http://schemas.microsoft.com/office/drawing/2014/chartex" xmlns:cx1="http://schemas.microsoft.com/office/drawing/2015/9/8/chartex" xmlns:cx2="http://schemas.microsoft.com/office/drawing/2015/10/21/chartex" xmlns:cx3="http://schemas.microsoft.com/office/drawing/2016/5/9/chartex" xmlns:cx4="http://schemas.microsoft.com/office/drawing/2016/5/10/chartex" xmlns:cx5="http://schemas.microsoft.com/office/drawing/2016/5/11/chartex" xmlns:mc="http://schemas.openxmlformats.org/markup-compatibility/2006" xmlns:o="urn:schemas-microsoft-com:office:office" xmlns:r="http://schemas.openxmlformats.org/officeDocument/2006/relationships" xmlns:m="http://schemas.openxmlformats.org/officeDocument/2006/math" xmlns:v="urn:schemas-microsoft-com:vml" xmlns:wp14="http://schemas.microsoft.com/office/word/2010/wordprocessingDrawing" xmlns:wp="http://schemas.openxmlformats.org/drawingml/2006/wordprocessingDrawing" xmlns:w10="urn:schemas-microsoft-com:office:word" xmlns:w="http://schemas.openxmlformats.org/wordprocessingml/2006/main" xmlns:w14="http://schemas.microsoft.com/office/word/2010/wordml" xmlns:w15="http://schemas.microsoft.com/office/word/2012/wordml" xmlns:w16se="http://schemas.microsoft.com/office/word/2015/wordml/symex" xmlns:wpg="http://schemas.microsoft.com/office/word/2010/wordprocessingGroup" xmlns:wpi="http://schemas.microsoft.com/office/word/2010/wordprocessingInk" xmlns:wne="http://schemas.microsoft.com/office/word/2006/wordml" xmlns:wps="http://schemas.microsoft.com/office/word/2010/wordprocessingShape" mc:Ignorable="w14 w15 w16se wp14">
+  <w:abstractNum w:abstractNumId="0" w15:restartNumberingAfterBreak="0">
+    <w:nsid w:val="318E425B"/>
+    <w:multiLevelType w:val="hybridMultilevel"/>
+    <w:tmpl w:val="E2FC5B7E"/>
+    <w:lvl w:ilvl="0" w:tplc="7D3606C2">
+      <w:start w:val="1"/>
+      <w:numFmt w:val="bullet"/>
+      <w:lvlText w:val=""/>
+      <w:lvlJc w:val="left"/>
+      <w:pPr>
+        <w:tabs>
+          <w:tab w:val="num" w:pos="720"/>
+        </w:tabs>
+        <w:ind w:left="720" w:hanging="360"/>
+      </w:pPr>
+      <w:rPr>
+        <w:rFonts w:ascii="Wingdings 3" w:hAnsi="Wingdings 3" w:hint="default"/>
+      </w:rPr>
+    </w:lvl>
+    <w:lvl w:ilvl="1" w:tplc="9082678C" w:tentative="1">
+      <w:start w:val="1"/>
+      <w:numFmt w:val="bullet"/>
+      <w:lvlText w:val=""/>
+      <w:lvlJc w:val="left"/>
+      <w:pPr>
+        <w:tabs>
+          <w:tab w:val="num" w:pos="1440"/>
+        </w:tabs>
+        <w:ind w:left="1440" w:hanging="360"/>
+      </w:pPr>
+      <w:rPr>
+        <w:rFonts w:ascii="Wingdings 3" w:hAnsi="Wingdings 3" w:hint="default"/>
+      </w:rPr>
+    </w:lvl>
+    <w:lvl w:ilvl="2" w:tplc="E7822B72" w:tentative="1">
+      <w:start w:val="1"/>
+      <w:numFmt w:val="bullet"/>
+      <w:lvlText w:val=""/>
+      <w:lvlJc w:val="left"/>
+      <w:pPr>
+        <w:tabs>
+          <w:tab w:val="num" w:pos="2160"/>
+        </w:tabs>
+        <w:ind w:left="2160" w:hanging="360"/>
+      </w:pPr>
+      <w:rPr>
+        <w:rFonts w:ascii="Wingdings 3" w:hAnsi="Wingdings 3" w:hint="default"/>
+      </w:rPr>
+    </w:lvl>
+    <w:lvl w:ilvl="3" w:tplc="38A805BC" w:tentative="1">
+      <w:start w:val="1"/>
+      <w:numFmt w:val="bullet"/>
+      <w:lvlText w:val=""/>
+      <w:lvlJc w:val="left"/>
+      <w:pPr>
+        <w:tabs>
+          <w:tab w:val="num" w:pos="2880"/>
+        </w:tabs>
+        <w:ind w:left="2880" w:hanging="360"/>
+      </w:pPr>
+      <w:rPr>
+        <w:rFonts w:ascii="Wingdings 3" w:hAnsi="Wingdings 3" w:hint="default"/>
+      </w:rPr>
+    </w:lvl>
+    <w:lvl w:ilvl="4" w:tplc="35A8FCF2" w:tentative="1">
+      <w:start w:val="1"/>
+      <w:numFmt w:val="bullet"/>
+      <w:lvlText w:val=""/>
+      <w:lvlJc w:val="left"/>
+      <w:pPr>
+        <w:tabs>
+          <w:tab w:val="num" w:pos="3600"/>
+        </w:tabs>
+        <w:ind w:left="3600" w:hanging="360"/>
+      </w:pPr>
+      <w:rPr>
+        <w:rFonts w:ascii="Wingdings 3" w:hAnsi="Wingdings 3" w:hint="default"/>
+      </w:rPr>
+    </w:lvl>
+    <w:lvl w:ilvl="5" w:tplc="56BE1EC2" w:tentative="1">
+      <w:start w:val="1"/>
+      <w:numFmt w:val="bullet"/>
+      <w:lvlText w:val=""/>
+      <w:lvlJc w:val="left"/>
+      <w:pPr>
+        <w:tabs>
+          <w:tab w:val="num" w:pos="4320"/>
+        </w:tabs>
+        <w:ind w:left="4320" w:hanging="360"/>
+      </w:pPr>
+      <w:rPr>
+        <w:rFonts w:ascii="Wingdings 3" w:hAnsi="Wingdings 3" w:hint="default"/>
+      </w:rPr>
+    </w:lvl>
+    <w:lvl w:ilvl="6" w:tplc="4E34AF74" w:tentative="1">
+      <w:start w:val="1"/>
+      <w:numFmt w:val="bullet"/>
+      <w:lvlText w:val=""/>
+      <w:lvlJc w:val="left"/>
+      <w:pPr>
+        <w:tabs>
+          <w:tab w:val="num" w:pos="5040"/>
+        </w:tabs>
+        <w:ind w:left="5040" w:hanging="360"/>
+      </w:pPr>
+      <w:rPr>
+        <w:rFonts w:ascii="Wingdings 3" w:hAnsi="Wingdings 3" w:hint="default"/>
+      </w:rPr>
+    </w:lvl>
+    <w:lvl w:ilvl="7" w:tplc="71BA6284" w:tentative="1">
+      <w:start w:val="1"/>
+      <w:numFmt w:val="bullet"/>
+      <w:lvlText w:val=""/>
+      <w:lvlJc w:val="left"/>
+      <w:pPr>
+        <w:tabs>
+          <w:tab w:val="num" w:pos="5760"/>
+        </w:tabs>
+        <w:ind w:left="5760" w:hanging="360"/>
+      </w:pPr>
+      <w:rPr>
+        <w:rFonts w:ascii="Wingdings 3" w:hAnsi="Wingdings 3" w:hint="default"/>
+      </w:rPr>
+    </w:lvl>
+    <w:lvl w:ilvl="8" w:tplc="EE1C6BAC" w:tentative="1">
+      <w:start w:val="1"/>
+      <w:numFmt w:val="bullet"/>
+      <w:lvlText w:val=""/>
+      <w:lvlJc w:val="left"/>
+      <w:pPr>
+        <w:tabs>
+          <w:tab w:val="num" w:pos="6480"/>
+        </w:tabs>
+        <w:ind w:left="6480" w:hanging="360"/>
+      </w:pPr>
+      <w:rPr>
+        <w:rFonts w:ascii="Wingdings 3" w:hAnsi="Wingdings 3" w:hint="default"/>
+      </w:rPr>
+    </w:lvl>
+  </w:abstractNum>
+  <w:abstractNum w:abstractNumId="1" w15:restartNumberingAfterBreak="0">
+    <w:nsid w:val="375E451B"/>
+    <w:multiLevelType w:val="hybridMultilevel"/>
+    <w:tmpl w:val="AE3497BA"/>
+    <w:lvl w:ilvl="0" w:tplc="67AC872E">
+      <w:start w:val="1"/>
+      <w:numFmt w:val="bullet"/>
+      <w:lvlText w:val=""/>
+      <w:lvlJc w:val="left"/>
+      <w:pPr>
+        <w:tabs>
+          <w:tab w:val="num" w:pos="720"/>
+        </w:tabs>
+        <w:ind w:left="720" w:hanging="360"/>
+      </w:pPr>
+      <w:rPr>
+        <w:rFonts w:ascii="Wingdings 3" w:hAnsi="Wingdings 3" w:hint="default"/>
+      </w:rPr>
+    </w:lvl>
+    <w:lvl w:ilvl="1" w:tplc="6C1E1F82" w:tentative="1">
+      <w:start w:val="1"/>
+      <w:numFmt w:val="bullet"/>
+      <w:lvlText w:val=""/>
+      <w:lvlJc w:val="left"/>
+      <w:pPr>
+        <w:tabs>
+          <w:tab w:val="num" w:pos="1440"/>
+        </w:tabs>
+        <w:ind w:left="1440" w:hanging="360"/>
+      </w:pPr>
+      <w:rPr>
+        <w:rFonts w:ascii="Wingdings 3" w:hAnsi="Wingdings 3" w:hint="default"/>
+      </w:rPr>
+    </w:lvl>
+    <w:lvl w:ilvl="2" w:tplc="179AB5DC" w:tentative="1">
+      <w:start w:val="1"/>
+      <w:numFmt w:val="bullet"/>
+      <w:lvlText w:val=""/>
+      <w:lvlJc w:val="left"/>
+      <w:pPr>
+        <w:tabs>
+          <w:tab w:val="num" w:pos="2160"/>
+        </w:tabs>
+        <w:ind w:left="2160" w:hanging="360"/>
+      </w:pPr>
+      <w:rPr>
+        <w:rFonts w:ascii="Wingdings 3" w:hAnsi="Wingdings 3" w:hint="default"/>
+      </w:rPr>
+    </w:lvl>
+    <w:lvl w:ilvl="3" w:tplc="4E34ADA8" w:tentative="1">
+      <w:start w:val="1"/>
+      <w:numFmt w:val="bullet"/>
+      <w:lvlText w:val=""/>
+      <w:lvlJc w:val="left"/>
+      <w:pPr>
+        <w:tabs>
+          <w:tab w:val="num" w:pos="2880"/>
+        </w:tabs>
+        <w:ind w:left="2880" w:hanging="360"/>
+      </w:pPr>
+      <w:rPr>
+        <w:rFonts w:ascii="Wingdings 3" w:hAnsi="Wingdings 3" w:hint="default"/>
+      </w:rPr>
+    </w:lvl>
+    <w:lvl w:ilvl="4" w:tplc="AE3A8336" w:tentative="1">
+      <w:start w:val="1"/>
+      <w:numFmt w:val="bullet"/>
+      <w:lvlText w:val=""/>
+      <w:lvlJc w:val="left"/>
+      <w:pPr>
+        <w:tabs>
+          <w:tab w:val="num" w:pos="3600"/>
+        </w:tabs>
+        <w:ind w:left="3600" w:hanging="360"/>
+      </w:pPr>
+      <w:rPr>
+        <w:rFonts w:ascii="Wingdings 3" w:hAnsi="Wingdings 3" w:hint="default"/>
+      </w:rPr>
+    </w:lvl>
+    <w:lvl w:ilvl="5" w:tplc="4522969E" w:tentative="1">
+      <w:start w:val="1"/>
+      <w:numFmt w:val="bullet"/>
+      <w:lvlText w:val=""/>
+      <w:lvlJc w:val="left"/>
+      <w:pPr>
+        <w:tabs>
+          <w:tab w:val="num" w:pos="4320"/>
+        </w:tabs>
+        <w:ind w:left="4320" w:hanging="360"/>
+      </w:pPr>
+      <w:rPr>
+        <w:rFonts w:ascii="Wingdings 3" w:hAnsi="Wingdings 3" w:hint="default"/>
+      </w:rPr>
+    </w:lvl>
+    <w:lvl w:ilvl="6" w:tplc="AD588466" w:tentative="1">
+      <w:start w:val="1"/>
+      <w:numFmt w:val="bullet"/>
+      <w:lvlText w:val=""/>
+      <w:lvlJc w:val="left"/>
+      <w:pPr>
+        <w:tabs>
+          <w:tab w:val="num" w:pos="5040"/>
+        </w:tabs>
+        <w:ind w:left="5040" w:hanging="360"/>
+      </w:pPr>
+      <w:rPr>
+        <w:rFonts w:ascii="Wingdings 3" w:hAnsi="Wingdings 3" w:hint="default"/>
+      </w:rPr>
+    </w:lvl>
+    <w:lvl w:ilvl="7" w:tplc="BD3C4D34" w:tentative="1">
+      <w:start w:val="1"/>
+      <w:numFmt w:val="bullet"/>
+      <w:lvlText w:val=""/>
+      <w:lvlJc w:val="left"/>
+      <w:pPr>
+        <w:tabs>
+          <w:tab w:val="num" w:pos="5760"/>
+        </w:tabs>
+        <w:ind w:left="5760" w:hanging="360"/>
+      </w:pPr>
+      <w:rPr>
+        <w:rFonts w:ascii="Wingdings 3" w:hAnsi="Wingdings 3" w:hint="default"/>
+      </w:rPr>
+    </w:lvl>
+    <w:lvl w:ilvl="8" w:tplc="3932A370" w:tentative="1">
+      <w:start w:val="1"/>
+      <w:numFmt w:val="bullet"/>
+      <w:lvlText w:val=""/>
+      <w:lvlJc w:val="left"/>
+      <w:pPr>
+        <w:tabs>
+          <w:tab w:val="num" w:pos="6480"/>
+        </w:tabs>
+        <w:ind w:left="6480" w:hanging="360"/>
+      </w:pPr>
+      <w:rPr>
+        <w:rFonts w:ascii="Wingdings 3" w:hAnsi="Wingdings 3" w:hint="default"/>
+      </w:rPr>
+    </w:lvl>
+  </w:abstractNum>
+  <w:abstractNum w:abstractNumId="2" w15:restartNumberingAfterBreak="0">
+    <w:nsid w:val="53647024"/>
+    <w:multiLevelType w:val="hybridMultilevel"/>
+    <w:tmpl w:val="C7B4E0A0"/>
+    <w:lvl w:ilvl="0" w:tplc="06207E44">
+      <w:start w:val="1"/>
+      <w:numFmt w:val="bullet"/>
+      <w:lvlText w:val=""/>
+      <w:lvlJc w:val="left"/>
+      <w:pPr>
+        <w:tabs>
+          <w:tab w:val="num" w:pos="720"/>
+        </w:tabs>
+        <w:ind w:left="720" w:hanging="360"/>
+      </w:pPr>
+      <w:rPr>
+        <w:rFonts w:ascii="Wingdings 3" w:hAnsi="Wingdings 3" w:hint="default"/>
+      </w:rPr>
+    </w:lvl>
+    <w:lvl w:ilvl="1" w:tplc="9E0E0C34" w:tentative="1">
+      <w:start w:val="1"/>
+      <w:numFmt w:val="bullet"/>
+      <w:lvlText w:val=""/>
+      <w:lvlJc w:val="left"/>
+      <w:pPr>
+        <w:tabs>
+          <w:tab w:val="num" w:pos="1440"/>
+        </w:tabs>
+        <w:ind w:left="1440" w:hanging="360"/>
+      </w:pPr>
+      <w:rPr>
+        <w:rFonts w:ascii="Wingdings 3" w:hAnsi="Wingdings 3" w:hint="default"/>
+      </w:rPr>
+    </w:lvl>
+    <w:lvl w:ilvl="2" w:tplc="9D984B44" w:tentative="1">
+      <w:start w:val="1"/>
+      <w:numFmt w:val="bullet"/>
+      <w:lvlText w:val=""/>
+      <w:lvlJc w:val="left"/>
+      <w:pPr>
+        <w:tabs>
+          <w:tab w:val="num" w:pos="2160"/>
+        </w:tabs>
+        <w:ind w:left="2160" w:hanging="360"/>
+      </w:pPr>
+      <w:rPr>
+        <w:rFonts w:ascii="Wingdings 3" w:hAnsi="Wingdings 3" w:hint="default"/>
+      </w:rPr>
+    </w:lvl>
+    <w:lvl w:ilvl="3" w:tplc="E3AE0836" w:tentative="1">
+      <w:start w:val="1"/>
+      <w:numFmt w:val="bullet"/>
+      <w:lvlText w:val=""/>
+      <w:lvlJc w:val="left"/>
+      <w:pPr>
+        <w:tabs>
+          <w:tab w:val="num" w:pos="2880"/>
+        </w:tabs>
+        <w:ind w:left="2880" w:hanging="360"/>
+      </w:pPr>
+      <w:rPr>
+        <w:rFonts w:ascii="Wingdings 3" w:hAnsi="Wingdings 3" w:hint="default"/>
+      </w:rPr>
+    </w:lvl>
+    <w:lvl w:ilvl="4" w:tplc="77E2A888" w:tentative="1">
+      <w:start w:val="1"/>
+      <w:numFmt w:val="bullet"/>
+      <w:lvlText w:val=""/>
+      <w:lvlJc w:val="left"/>
+      <w:pPr>
+        <w:tabs>
+          <w:tab w:val="num" w:pos="3600"/>
+        </w:tabs>
+        <w:ind w:left="3600" w:hanging="360"/>
+      </w:pPr>
+      <w:rPr>
+        <w:rFonts w:ascii="Wingdings 3" w:hAnsi="Wingdings 3" w:hint="default"/>
+      </w:rPr>
+    </w:lvl>
+    <w:lvl w:ilvl="5" w:tplc="1E02AAEE" w:tentative="1">
+      <w:start w:val="1"/>
+      <w:numFmt w:val="bullet"/>
+      <w:lvlText w:val=""/>
+      <w:lvlJc w:val="left"/>
+      <w:pPr>
+        <w:tabs>
+          <w:tab w:val="num" w:pos="4320"/>
+        </w:tabs>
+        <w:ind w:left="4320" w:hanging="360"/>
+      </w:pPr>
+      <w:rPr>
+        <w:rFonts w:ascii="Wingdings 3" w:hAnsi="Wingdings 3" w:hint="default"/>
+      </w:rPr>
+    </w:lvl>
+    <w:lvl w:ilvl="6" w:tplc="F3DA75FE" w:tentative="1">
+      <w:start w:val="1"/>
+      <w:numFmt w:val="bullet"/>
+      <w:lvlText w:val=""/>
+      <w:lvlJc w:val="left"/>
+      <w:pPr>
+        <w:tabs>
+          <w:tab w:val="num" w:pos="5040"/>
+        </w:tabs>
+        <w:ind w:left="5040" w:hanging="360"/>
+      </w:pPr>
+      <w:rPr>
+        <w:rFonts w:ascii="Wingdings 3" w:hAnsi="Wingdings 3" w:hint="default"/>
+      </w:rPr>
+    </w:lvl>
+    <w:lvl w:ilvl="7" w:tplc="0B2C0202" w:tentative="1">
+      <w:start w:val="1"/>
+      <w:numFmt w:val="bullet"/>
+      <w:lvlText w:val=""/>
+      <w:lvlJc w:val="left"/>
+      <w:pPr>
+        <w:tabs>
+          <w:tab w:val="num" w:pos="5760"/>
+        </w:tabs>
+        <w:ind w:left="5760" w:hanging="360"/>
+      </w:pPr>
+      <w:rPr>
+        <w:rFonts w:ascii="Wingdings 3" w:hAnsi="Wingdings 3" w:hint="default"/>
+      </w:rPr>
+    </w:lvl>
+    <w:lvl w:ilvl="8" w:tplc="7536FAFE" w:tentative="1">
+      <w:start w:val="1"/>
+      <w:numFmt w:val="bullet"/>
+      <w:lvlText w:val=""/>
+      <w:lvlJc w:val="left"/>
+      <w:pPr>
+        <w:tabs>
+          <w:tab w:val="num" w:pos="6480"/>
+        </w:tabs>
+        <w:ind w:left="6480" w:hanging="360"/>
+      </w:pPr>
+      <w:rPr>
+        <w:rFonts w:ascii="Wingdings 3" w:hAnsi="Wingdings 3" w:hint="default"/>
+      </w:rPr>
+    </w:lvl>
+  </w:abstractNum>
+  <w:abstractNum w:abstractNumId="3" w15:restartNumberingAfterBreak="0">
+    <w:nsid w:val="62964D8E"/>
+    <w:multiLevelType w:val="hybridMultilevel"/>
+    <w:tmpl w:val="0226AA12"/>
+    <w:lvl w:ilvl="0" w:tplc="002E5626">
+      <w:start w:val="1"/>
+      <w:numFmt w:val="bullet"/>
+      <w:lvlText w:val="•"/>
+      <w:lvlJc w:val="left"/>
+      <w:pPr>
+        <w:tabs>
+          <w:tab w:val="num" w:pos="720"/>
+        </w:tabs>
+        <w:ind w:left="720" w:hanging="360"/>
+      </w:pPr>
+      <w:rPr>
+        <w:rFonts w:ascii="Arial" w:hAnsi="Arial" w:hint="default"/>
+      </w:rPr>
+    </w:lvl>
+    <w:lvl w:ilvl="1" w:tplc="615EC028" w:tentative="1">
+      <w:start w:val="1"/>
+      <w:numFmt w:val="bullet"/>
+      <w:lvlText w:val="•"/>
+      <w:lvlJc w:val="left"/>
+      <w:pPr>
+        <w:tabs>
+          <w:tab w:val="num" w:pos="1440"/>
+        </w:tabs>
+        <w:ind w:left="1440" w:hanging="360"/>
+      </w:pPr>
+      <w:rPr>
+        <w:rFonts w:ascii="Arial" w:hAnsi="Arial" w:hint="default"/>
+      </w:rPr>
+    </w:lvl>
+    <w:lvl w:ilvl="2" w:tplc="5E8A6EC0" w:tentative="1">
+      <w:start w:val="1"/>
+      <w:numFmt w:val="bullet"/>
+      <w:lvlText w:val="•"/>
+      <w:lvlJc w:val="left"/>
+      <w:pPr>
+        <w:tabs>
+          <w:tab w:val="num" w:pos="2160"/>
+        </w:tabs>
+        <w:ind w:left="2160" w:hanging="360"/>
+      </w:pPr>
+      <w:rPr>
+        <w:rFonts w:ascii="Arial" w:hAnsi="Arial" w:hint="default"/>
+      </w:rPr>
+    </w:lvl>
+    <w:lvl w:ilvl="3" w:tplc="52725B42" w:tentative="1">
+      <w:start w:val="1"/>
+      <w:numFmt w:val="bullet"/>
+      <w:lvlText w:val="•"/>
+      <w:lvlJc w:val="left"/>
+      <w:pPr>
+        <w:tabs>
+          <w:tab w:val="num" w:pos="2880"/>
+        </w:tabs>
+        <w:ind w:left="2880" w:hanging="360"/>
+      </w:pPr>
+      <w:rPr>
+        <w:rFonts w:ascii="Arial" w:hAnsi="Arial" w:hint="default"/>
+      </w:rPr>
+    </w:lvl>
+    <w:lvl w:ilvl="4" w:tplc="7C88D564" w:tentative="1">
+      <w:start w:val="1"/>
+      <w:numFmt w:val="bullet"/>
+      <w:lvlText w:val="•"/>
+      <w:lvlJc w:val="left"/>
+      <w:pPr>
+        <w:tabs>
+          <w:tab w:val="num" w:pos="3600"/>
+        </w:tabs>
+        <w:ind w:left="3600" w:hanging="360"/>
+      </w:pPr>
+      <w:rPr>
+        <w:rFonts w:ascii="Arial" w:hAnsi="Arial" w:hint="default"/>
+      </w:rPr>
+    </w:lvl>
+    <w:lvl w:ilvl="5" w:tplc="FF7E20A8" w:tentative="1">
+      <w:start w:val="1"/>
+      <w:numFmt w:val="bullet"/>
+      <w:lvlText w:val="•"/>
+      <w:lvlJc w:val="left"/>
+      <w:pPr>
+        <w:tabs>
+          <w:tab w:val="num" w:pos="4320"/>
+        </w:tabs>
+        <w:ind w:left="4320" w:hanging="360"/>
+      </w:pPr>
+      <w:rPr>
+        <w:rFonts w:ascii="Arial" w:hAnsi="Arial" w:hint="default"/>
+      </w:rPr>
+    </w:lvl>
+    <w:lvl w:ilvl="6" w:tplc="57FA863A" w:tentative="1">
+      <w:start w:val="1"/>
+      <w:numFmt w:val="bullet"/>
+      <w:lvlText w:val="•"/>
+      <w:lvlJc w:val="left"/>
+      <w:pPr>
+        <w:tabs>
+          <w:tab w:val="num" w:pos="5040"/>
+        </w:tabs>
+        <w:ind w:left="5040" w:hanging="360"/>
+      </w:pPr>
+      <w:rPr>
+        <w:rFonts w:ascii="Arial" w:hAnsi="Arial" w:hint="default"/>
+      </w:rPr>
+    </w:lvl>
+    <w:lvl w:ilvl="7" w:tplc="00BC892C" w:tentative="1">
+      <w:start w:val="1"/>
+      <w:numFmt w:val="bullet"/>
+      <w:lvlText w:val="•"/>
+      <w:lvlJc w:val="left"/>
+      <w:pPr>
+        <w:tabs>
+          <w:tab w:val="num" w:pos="5760"/>
+        </w:tabs>
+        <w:ind w:left="5760" w:hanging="360"/>
+      </w:pPr>
+      <w:rPr>
+        <w:rFonts w:ascii="Arial" w:hAnsi="Arial" w:hint="default"/>
+      </w:rPr>
+    </w:lvl>
+    <w:lvl w:ilvl="8" w:tplc="052A9040" w:tentative="1">
+      <w:start w:val="1"/>
+      <w:numFmt w:val="bullet"/>
+      <w:lvlText w:val="•"/>
+      <w:lvlJc w:val="left"/>
+      <w:pPr>
+        <w:tabs>
+          <w:tab w:val="num" w:pos="6480"/>
+        </w:tabs>
+        <w:ind w:left="6480" w:hanging="360"/>
+      </w:pPr>
+      <w:rPr>
+        <w:rFonts w:ascii="Arial" w:hAnsi="Arial" w:hint="default"/>
+      </w:rPr>
+    </w:lvl>
+  </w:abstractNum>
+  <w:num w:numId="1">
+    <w:abstractNumId w:val="3"/>
+  </w:num>
+  <w:num w:numId="2">
+    <w:abstractNumId w:val="1"/>
+  </w:num>
+  <w:num w:numId="3">
+    <w:abstractNumId w:val="2"/>
+  </w:num>
+  <w:num w:numId="4">
+    <w:abstractNumId w:val="0"/>
+  </w:num>
+</w:numbering>
+</file>
+
 <file path=word/styles.xml><?xml version="1.0" encoding="utf-8"?>
-<w:styles xmlns:mc="http://schemas.openxmlformats.org/markup-compatibility/2006" xmlns:r="http://schemas.openxmlformats.org/officeDocument/2006/relationships" xmlns:w="http://schemas.openxmlformats.org/wordprocessingml/2006/main" xmlns:w14="http://schemas.microsoft.com/office/word/2010/wordml" mc:Ignorable="w14">
+<w:styles xmlns:mc="http://schemas.openxmlformats.org/markup-compatibility/2006" xmlns:r="http://schemas.openxmlformats.org/officeDocument/2006/relationships" xmlns:w="http://schemas.openxmlformats.org/wordprocessingml/2006/main" xmlns:w14="http://schemas.microsoft.com/office/word/2010/wordml" xmlns:w15="http://schemas.microsoft.com/office/word/2012/wordml" xmlns:w16se="http://schemas.microsoft.com/office/word/2015/wordml/symex" mc:Ignorable="w14 w15 w16se">
   <w:docDefaults>
     <w:rPrDefault>
       <w:rPr>
@@ -1592,153 +2654,409 @@
       </w:pPr>
     </w:pPrDefault>
   </w:docDefaults>
-  <w:latentStyles w:defLockedState="0" w:defUIPriority="99" w:defSemiHidden="1" w:defUnhideWhenUsed="1" w:defQFormat="0" w:count="267">
-    <w:lsdException w:name="Normal" w:semiHidden="0" w:uiPriority="0" w:unhideWhenUsed="0" w:qFormat="1"/>
-    <w:lsdException w:name="heading 1" w:semiHidden="0" w:uiPriority="9" w:unhideWhenUsed="0" w:qFormat="1"/>
-    <w:lsdException w:name="heading 2" w:uiPriority="9" w:qFormat="1"/>
-    <w:lsdException w:name="heading 3" w:uiPriority="9" w:qFormat="1"/>
-    <w:lsdException w:name="heading 4" w:uiPriority="9" w:qFormat="1"/>
-    <w:lsdException w:name="heading 5" w:uiPriority="9" w:qFormat="1"/>
-    <w:lsdException w:name="heading 6" w:uiPriority="9" w:qFormat="1"/>
-    <w:lsdException w:name="heading 7" w:uiPriority="9" w:qFormat="1"/>
-    <w:lsdException w:name="heading 8" w:uiPriority="9" w:qFormat="1"/>
-    <w:lsdException w:name="heading 9" w:uiPriority="9" w:qFormat="1"/>
-    <w:lsdException w:name="toc 1" w:uiPriority="39"/>
-    <w:lsdException w:name="toc 2" w:uiPriority="39"/>
-    <w:lsdException w:name="toc 3" w:uiPriority="39"/>
-    <w:lsdException w:name="toc 4" w:uiPriority="39"/>
-    <w:lsdException w:name="toc 5" w:uiPriority="39"/>
-    <w:lsdException w:name="toc 6" w:uiPriority="39"/>
-    <w:lsdException w:name="toc 7" w:uiPriority="39"/>
-    <w:lsdException w:name="toc 8" w:uiPriority="39"/>
-    <w:lsdException w:name="toc 9" w:uiPriority="39"/>
-    <w:lsdException w:name="caption" w:uiPriority="35" w:qFormat="1"/>
-    <w:lsdException w:name="Title" w:semiHidden="0" w:uiPriority="10" w:unhideWhenUsed="0" w:qFormat="1"/>
-    <w:lsdException w:name="Default Paragraph Font" w:uiPriority="1"/>
-    <w:lsdException w:name="Subtitle" w:semiHidden="0" w:uiPriority="11" w:unhideWhenUsed="0" w:qFormat="1"/>
-    <w:lsdException w:name="Strong" w:semiHidden="0" w:uiPriority="22" w:unhideWhenUsed="0" w:qFormat="1"/>
-    <w:lsdException w:name="Emphasis" w:semiHidden="0" w:uiPriority="20" w:unhideWhenUsed="0" w:qFormat="1"/>
-    <w:lsdException w:name="Table Grid" w:semiHidden="0" w:uiPriority="59" w:unhideWhenUsed="0"/>
-    <w:lsdException w:name="Placeholder Text" w:unhideWhenUsed="0"/>
-    <w:lsdException w:name="No Spacing" w:semiHidden="0" w:uiPriority="1" w:unhideWhenUsed="0" w:qFormat="1"/>
-    <w:lsdException w:name="Light Shading" w:semiHidden="0" w:uiPriority="60" w:unhideWhenUsed="0"/>
-    <w:lsdException w:name="Light List" w:semiHidden="0" w:uiPriority="61" w:unhideWhenUsed="0"/>
-    <w:lsdException w:name="Light Grid" w:semiHidden="0" w:uiPriority="62" w:unhideWhenUsed="0"/>
-    <w:lsdException w:name="Medium Shading 1" w:semiHidden="0" w:uiPriority="63" w:unhideWhenUsed="0"/>
-    <w:lsdException w:name="Medium Shading 2" w:semiHidden="0" w:uiPriority="64" w:unhideWhenUsed="0"/>
-    <w:lsdException w:name="Medium List 1" w:semiHidden="0" w:uiPriority="65" w:unhideWhenUsed="0"/>
-    <w:lsdException w:name="Medium List 2" w:semiHidden="0" w:uiPriority="66" w:unhideWhenUsed="0"/>
-    <w:lsdException w:name="Medium Grid 1" w:semiHidden="0" w:uiPriority="67" w:unhideWhenUsed="0"/>
-    <w:lsdException w:name="Medium Grid 2" w:semiHidden="0" w:uiPriority="68" w:unhideWhenUsed="0"/>
-    <w:lsdException w:name="Medium Grid 3" w:semiHidden="0" w:uiPriority="69" w:unhideWhenUsed="0"/>
-    <w:lsdException w:name="Dark List" w:semiHidden="0" w:uiPriority="70" w:unhideWhenUsed="0"/>
-    <w:lsdException w:name="Colorful Shading" w:semiHidden="0" w:uiPriority="71" w:unhideWhenUsed="0"/>
-    <w:lsdException w:name="Colorful List" w:semiHidden="0" w:uiPriority="72" w:unhideWhenUsed="0"/>
-    <w:lsdException w:name="Colorful Grid" w:semiHidden="0" w:uiPriority="73" w:unhideWhenUsed="0"/>
-    <w:lsdException w:name="Light Shading Accent 1" w:semiHidden="0" w:uiPriority="60" w:unhideWhenUsed="0"/>
-    <w:lsdException w:name="Light List Accent 1" w:semiHidden="0" w:uiPriority="61" w:unhideWhenUsed="0"/>
-    <w:lsdException w:name="Light Grid Accent 1" w:semiHidden="0" w:uiPriority="62" w:unhideWhenUsed="0"/>
-    <w:lsdException w:name="Medium Shading 1 Accent 1" w:semiHidden="0" w:uiPriority="63" w:unhideWhenUsed="0"/>
-    <w:lsdException w:name="Medium Shading 2 Accent 1" w:semiHidden="0" w:uiPriority="64" w:unhideWhenUsed="0"/>
-    <w:lsdException w:name="Medium List 1 Accent 1" w:semiHidden="0" w:uiPriority="65" w:unhideWhenUsed="0"/>
-    <w:lsdException w:name="Revision" w:unhideWhenUsed="0"/>
-    <w:lsdException w:name="List Paragraph" w:semiHidden="0" w:uiPriority="34" w:unhideWhenUsed="0" w:qFormat="1"/>
-    <w:lsdException w:name="Quote" w:semiHidden="0" w:uiPriority="29" w:unhideWhenUsed="0" w:qFormat="1"/>
-    <w:lsdException w:name="Intense Quote" w:semiHidden="0" w:uiPriority="30" w:unhideWhenUsed="0" w:qFormat="1"/>
-    <w:lsdException w:name="Medium List 2 Accent 1" w:semiHidden="0" w:uiPriority="66" w:unhideWhenUsed="0"/>
-    <w:lsdException w:name="Medium Grid 1 Accent 1" w:semiHidden="0" w:uiPriority="67" w:unhideWhenUsed="0"/>
-    <w:lsdException w:name="Medium Grid 2 Accent 1" w:semiHidden="0" w:uiPriority="68" w:unhideWhenUsed="0"/>
-    <w:lsdException w:name="Medium Grid 3 Accent 1" w:semiHidden="0" w:uiPriority="69" w:unhideWhenUsed="0"/>
-    <w:lsdException w:name="Dark List Accent 1" w:semiHidden="0" w:uiPriority="70" w:unhideWhenUsed="0"/>
-    <w:lsdException w:name="Colorful Shading Accent 1" w:semiHidden="0" w:uiPriority="71" w:unhideWhenUsed="0"/>
-    <w:lsdException w:name="Colorful List Accent 1" w:semiHidden="0" w:uiPriority="72" w:unhideWhenUsed="0"/>
-    <w:lsdException w:name="Colorful Grid Accent 1" w:semiHidden="0" w:uiPriority="73" w:unhideWhenUsed="0"/>
-    <w:lsdException w:name="Light Shading Accent 2" w:semiHidden="0" w:uiPriority="60" w:unhideWhenUsed="0"/>
-    <w:lsdException w:name="Light List Accent 2" w:semiHidden="0" w:uiPriority="61" w:unhideWhenUsed="0"/>
-    <w:lsdException w:name="Light Grid Accent 2" w:semiHidden="0" w:uiPriority="62" w:unhideWhenUsed="0"/>
-    <w:lsdException w:name="Medium Shading 1 Accent 2" w:semiHidden="0" w:uiPriority="63" w:unhideWhenUsed="0"/>
-    <w:lsdException w:name="Medium Shading 2 Accent 2" w:semiHidden="0" w:uiPriority="64" w:unhideWhenUsed="0"/>
-    <w:lsdException w:name="Medium List 1 Accent 2" w:semiHidden="0" w:uiPriority="65" w:unhideWhenUsed="0"/>
-    <w:lsdException w:name="Medium List 2 Accent 2" w:semiHidden="0" w:uiPriority="66" w:unhideWhenUsed="0"/>
-    <w:lsdException w:name="Medium Grid 1 Accent 2" w:semiHidden="0" w:uiPriority="67" w:unhideWhenUsed="0"/>
-    <w:lsdException w:name="Medium Grid 2 Accent 2" w:semiHidden="0" w:uiPriority="68" w:unhideWhenUsed="0"/>
-    <w:lsdException w:name="Medium Grid 3 Accent 2" w:semiHidden="0" w:uiPriority="69" w:unhideWhenUsed="0"/>
-    <w:lsdException w:name="Dark List Accent 2" w:semiHidden="0" w:uiPriority="70" w:unhideWhenUsed="0"/>
-    <w:lsdException w:name="Colorful Shading Accent 2" w:semiHidden="0" w:uiPriority="71" w:unhideWhenUsed="0"/>
-    <w:lsdException w:name="Colorful List Accent 2" w:semiHidden="0" w:uiPriority="72" w:unhideWhenUsed="0"/>
-    <w:lsdException w:name="Colorful Grid Accent 2" w:semiHidden="0" w:uiPriority="73" w:unhideWhenUsed="0"/>
-    <w:lsdException w:name="Light Shading Accent 3" w:semiHidden="0" w:uiPriority="60" w:unhideWhenUsed="0"/>
-    <w:lsdException w:name="Light List Accent 3" w:semiHidden="0" w:uiPriority="61" w:unhideWhenUsed="0"/>
-    <w:lsdException w:name="Light Grid Accent 3" w:semiHidden="0" w:uiPriority="62" w:unhideWhenUsed="0"/>
-    <w:lsdException w:name="Medium Shading 1 Accent 3" w:semiHidden="0" w:uiPriority="63" w:unhideWhenUsed="0"/>
-    <w:lsdException w:name="Medium Shading 2 Accent 3" w:semiHidden="0" w:uiPriority="64" w:unhideWhenUsed="0"/>
-    <w:lsdException w:name="Medium List 1 Accent 3" w:semiHidden="0" w:uiPriority="65" w:unhideWhenUsed="0"/>
-    <w:lsdException w:name="Medium List 2 Accent 3" w:semiHidden="0" w:uiPriority="66" w:unhideWhenUsed="0"/>
-    <w:lsdException w:name="Medium Grid 1 Accent 3" w:semiHidden="0" w:uiPriority="67" w:unhideWhenUsed="0"/>
-    <w:lsdException w:name="Medium Grid 2 Accent 3" w:semiHidden="0" w:uiPriority="68" w:unhideWhenUsed="0"/>
-    <w:lsdException w:name="Medium Grid 3 Accent 3" w:semiHidden="0" w:uiPriority="69" w:unhideWhenUsed="0"/>
-    <w:lsdException w:name="Dark List Accent 3" w:semiHidden="0" w:uiPriority="70" w:unhideWhenUsed="0"/>
-    <w:lsdException w:name="Colorful Shading Accent 3" w:semiHidden="0" w:uiPriority="71" w:unhideWhenUsed="0"/>
-    <w:lsdException w:name="Colorful List Accent 3" w:semiHidden="0" w:uiPriority="72" w:unhideWhenUsed="0"/>
-    <w:lsdException w:name="Colorful Grid Accent 3" w:semiHidden="0" w:uiPriority="73" w:unhideWhenUsed="0"/>
-    <w:lsdException w:name="Light Shading Accent 4" w:semiHidden="0" w:uiPriority="60" w:unhideWhenUsed="0"/>
-    <w:lsdException w:name="Light List Accent 4" w:semiHidden="0" w:uiPriority="61" w:unhideWhenUsed="0"/>
-    <w:lsdException w:name="Light Grid Accent 4" w:semiHidden="0" w:uiPriority="62" w:unhideWhenUsed="0"/>
-    <w:lsdException w:name="Medium Shading 1 Accent 4" w:semiHidden="0" w:uiPriority="63" w:unhideWhenUsed="0"/>
-    <w:lsdException w:name="Medium Shading 2 Accent 4" w:semiHidden="0" w:uiPriority="64" w:unhideWhenUsed="0"/>
-    <w:lsdException w:name="Medium List 1 Accent 4" w:semiHidden="0" w:uiPriority="65" w:unhideWhenUsed="0"/>
-    <w:lsdException w:name="Medium List 2 Accent 4" w:semiHidden="0" w:uiPriority="66" w:unhideWhenUsed="0"/>
-    <w:lsdException w:name="Medium Grid 1 Accent 4" w:semiHidden="0" w:uiPriority="67" w:unhideWhenUsed="0"/>
-    <w:lsdException w:name="Medium Grid 2 Accent 4" w:semiHidden="0" w:uiPriority="68" w:unhideWhenUsed="0"/>
-    <w:lsdException w:name="Medium Grid 3 Accent 4" w:semiHidden="0" w:uiPriority="69" w:unhideWhenUsed="0"/>
-    <w:lsdException w:name="Dark List Accent 4" w:semiHidden="0" w:uiPriority="70" w:unhideWhenUsed="0"/>
-    <w:lsdException w:name="Colorful Shading Accent 4" w:semiHidden="0" w:uiPriority="71" w:unhideWhenUsed="0"/>
-    <w:lsdException w:name="Colorful List Accent 4" w:semiHidden="0" w:uiPriority="72" w:unhideWhenUsed="0"/>
-    <w:lsdException w:name="Colorful Grid Accent 4" w:semiHidden="0" w:uiPriority="73" w:unhideWhenUsed="0"/>
-    <w:lsdException w:name="Light Shading Accent 5" w:semiHidden="0" w:uiPriority="60" w:unhideWhenUsed="0"/>
-    <w:lsdException w:name="Light List Accent 5" w:semiHidden="0" w:uiPriority="61" w:unhideWhenUsed="0"/>
-    <w:lsdException w:name="Light Grid Accent 5" w:semiHidden="0" w:uiPriority="62" w:unhideWhenUsed="0"/>
-    <w:lsdException w:name="Medium Shading 1 Accent 5" w:semiHidden="0" w:uiPriority="63" w:unhideWhenUsed="0"/>
-    <w:lsdException w:name="Medium Shading 2 Accent 5" w:semiHidden="0" w:uiPriority="64" w:unhideWhenUsed="0"/>
-    <w:lsdException w:name="Medium List 1 Accent 5" w:semiHidden="0" w:uiPriority="65" w:unhideWhenUsed="0"/>
-    <w:lsdException w:name="Medium List 2 Accent 5" w:semiHidden="0" w:uiPriority="66" w:unhideWhenUsed="0"/>
-    <w:lsdException w:name="Medium Grid 1 Accent 5" w:semiHidden="0" w:uiPriority="67" w:unhideWhenUsed="0"/>
-    <w:lsdException w:name="Medium Grid 2 Accent 5" w:semiHidden="0" w:uiPriority="68" w:unhideWhenUsed="0"/>
-    <w:lsdException w:name="Medium Grid 3 Accent 5" w:semiHidden="0" w:uiPriority="69" w:unhideWhenUsed="0"/>
-    <w:lsdException w:name="Dark List Accent 5" w:semiHidden="0" w:uiPriority="70" w:unhideWhenUsed="0"/>
-    <w:lsdException w:name="Colorful Shading Accent 5" w:semiHidden="0" w:uiPriority="71" w:unhideWhenUsed="0"/>
-    <w:lsdException w:name="Colorful List Accent 5" w:semiHidden="0" w:uiPriority="72" w:unhideWhenUsed="0"/>
-    <w:lsdException w:name="Colorful Grid Accent 5" w:semiHidden="0" w:uiPriority="73" w:unhideWhenUsed="0"/>
-    <w:lsdException w:name="Light Shading Accent 6" w:semiHidden="0" w:uiPriority="60" w:unhideWhenUsed="0"/>
-    <w:lsdException w:name="Light List Accent 6" w:semiHidden="0" w:uiPriority="61" w:unhideWhenUsed="0"/>
-    <w:lsdException w:name="Light Grid Accent 6" w:semiHidden="0" w:uiPriority="62" w:unhideWhenUsed="0"/>
-    <w:lsdException w:name="Medium Shading 1 Accent 6" w:semiHidden="0" w:uiPriority="63" w:unhideWhenUsed="0"/>
-    <w:lsdException w:name="Medium Shading 2 Accent 6" w:semiHidden="0" w:uiPriority="64" w:unhideWhenUsed="0"/>
-    <w:lsdException w:name="Medium List 1 Accent 6" w:semiHidden="0" w:uiPriority="65" w:unhideWhenUsed="0"/>
-    <w:lsdException w:name="Medium List 2 Accent 6" w:semiHidden="0" w:uiPriority="66" w:unhideWhenUsed="0"/>
-    <w:lsdException w:name="Medium Grid 1 Accent 6" w:semiHidden="0" w:uiPriority="67" w:unhideWhenUsed="0"/>
-    <w:lsdException w:name="Medium Grid 2 Accent 6" w:semiHidden="0" w:uiPriority="68" w:unhideWhenUsed="0"/>
-    <w:lsdException w:name="Medium Grid 3 Accent 6" w:semiHidden="0" w:uiPriority="69" w:unhideWhenUsed="0"/>
-    <w:lsdException w:name="Dark List Accent 6" w:semiHidden="0" w:uiPriority="70" w:unhideWhenUsed="0"/>
-    <w:lsdException w:name="Colorful Shading Accent 6" w:semiHidden="0" w:uiPriority="71" w:unhideWhenUsed="0"/>
-    <w:lsdException w:name="Colorful List Accent 6" w:semiHidden="0" w:uiPriority="72" w:unhideWhenUsed="0"/>
-    <w:lsdException w:name="Colorful Grid Accent 6" w:semiHidden="0" w:uiPriority="73" w:unhideWhenUsed="0"/>
-    <w:lsdException w:name="Subtle Emphasis" w:semiHidden="0" w:uiPriority="19" w:unhideWhenUsed="0" w:qFormat="1"/>
-    <w:lsdException w:name="Intense Emphasis" w:semiHidden="0" w:uiPriority="21" w:unhideWhenUsed="0" w:qFormat="1"/>
-    <w:lsdException w:name="Subtle Reference" w:semiHidden="0" w:uiPriority="31" w:unhideWhenUsed="0" w:qFormat="1"/>
-    <w:lsdException w:name="Intense Reference" w:semiHidden="0" w:uiPriority="32" w:unhideWhenUsed="0" w:qFormat="1"/>
-    <w:lsdException w:name="Book Title" w:semiHidden="0" w:uiPriority="33" w:unhideWhenUsed="0" w:qFormat="1"/>
-    <w:lsdException w:name="Bibliography" w:uiPriority="37"/>
-    <w:lsdException w:name="TOC Heading" w:uiPriority="39" w:qFormat="1"/>
+  <w:latentStyles w:defLockedState="0" w:defUIPriority="99" w:defSemiHidden="0" w:defUnhideWhenUsed="0" w:defQFormat="0" w:count="374">
+    <w:lsdException w:name="Normal" w:uiPriority="0" w:qFormat="1"/>
+    <w:lsdException w:name="heading 1" w:uiPriority="9" w:qFormat="1"/>
+    <w:lsdException w:name="heading 2" w:semiHidden="1" w:uiPriority="9" w:unhideWhenUsed="1" w:qFormat="1"/>
+    <w:lsdException w:name="heading 3" w:semiHidden="1" w:uiPriority="9" w:unhideWhenUsed="1" w:qFormat="1"/>
+    <w:lsdException w:name="heading 4" w:semiHidden="1" w:uiPriority="9" w:unhideWhenUsed="1" w:qFormat="1"/>
+    <w:lsdException w:name="heading 5" w:semiHidden="1" w:uiPriority="9" w:unhideWhenUsed="1" w:qFormat="1"/>
+    <w:lsdException w:name="heading 6" w:semiHidden="1" w:uiPriority="9" w:unhideWhenUsed="1" w:qFormat="1"/>
+    <w:lsdException w:name="heading 7" w:semiHidden="1" w:uiPriority="9" w:unhideWhenUsed="1" w:qFormat="1"/>
+    <w:lsdException w:name="heading 8" w:semiHidden="1" w:uiPriority="9" w:unhideWhenUsed="1" w:qFormat="1"/>
+    <w:lsdException w:name="heading 9" w:semiHidden="1" w:uiPriority="9" w:unhideWhenUsed="1" w:qFormat="1"/>
+    <w:lsdException w:name="index 1" w:semiHidden="1" w:unhideWhenUsed="1"/>
+    <w:lsdException w:name="index 2" w:semiHidden="1" w:unhideWhenUsed="1"/>
+    <w:lsdException w:name="index 3" w:semiHidden="1" w:unhideWhenUsed="1"/>
+    <w:lsdException w:name="index 4" w:semiHidden="1" w:unhideWhenUsed="1"/>
+    <w:lsdException w:name="index 5" w:semiHidden="1" w:unhideWhenUsed="1"/>
+    <w:lsdException w:name="index 6" w:semiHidden="1" w:unhideWhenUsed="1"/>
+    <w:lsdException w:name="index 7" w:semiHidden="1" w:unhideWhenUsed="1"/>
+    <w:lsdException w:name="index 8" w:semiHidden="1" w:unhideWhenUsed="1"/>
+    <w:lsdException w:name="index 9" w:semiHidden="1" w:unhideWhenUsed="1"/>
+    <w:lsdException w:name="toc 1" w:semiHidden="1" w:uiPriority="39" w:unhideWhenUsed="1"/>
+    <w:lsdException w:name="toc 2" w:semiHidden="1" w:uiPriority="39" w:unhideWhenUsed="1"/>
+    <w:lsdException w:name="toc 3" w:semiHidden="1" w:uiPriority="39" w:unhideWhenUsed="1"/>
+    <w:lsdException w:name="toc 4" w:semiHidden="1" w:uiPriority="39" w:unhideWhenUsed="1"/>
+    <w:lsdException w:name="toc 5" w:semiHidden="1" w:uiPriority="39" w:unhideWhenUsed="1"/>
+    <w:lsdException w:name="toc 6" w:semiHidden="1" w:uiPriority="39" w:unhideWhenUsed="1"/>
+    <w:lsdException w:name="toc 7" w:semiHidden="1" w:uiPriority="39" w:unhideWhenUsed="1"/>
+    <w:lsdException w:name="toc 8" w:semiHidden="1" w:uiPriority="39" w:unhideWhenUsed="1"/>
+    <w:lsdException w:name="toc 9" w:semiHidden="1" w:uiPriority="39" w:unhideWhenUsed="1"/>
+    <w:lsdException w:name="Normal Indent" w:semiHidden="1" w:unhideWhenUsed="1"/>
+    <w:lsdException w:name="footnote text" w:semiHidden="1" w:unhideWhenUsed="1"/>
+    <w:lsdException w:name="annotation text" w:semiHidden="1" w:unhideWhenUsed="1"/>
+    <w:lsdException w:name="header" w:semiHidden="1" w:unhideWhenUsed="1"/>
+    <w:lsdException w:name="footer" w:semiHidden="1" w:unhideWhenUsed="1"/>
+    <w:lsdException w:name="index heading" w:semiHidden="1" w:unhideWhenUsed="1"/>
+    <w:lsdException w:name="caption" w:semiHidden="1" w:uiPriority="35" w:unhideWhenUsed="1" w:qFormat="1"/>
+    <w:lsdException w:name="table of figures" w:semiHidden="1" w:unhideWhenUsed="1"/>
+    <w:lsdException w:name="envelope address" w:semiHidden="1" w:unhideWhenUsed="1"/>
+    <w:lsdException w:name="envelope return" w:semiHidden="1" w:unhideWhenUsed="1"/>
+    <w:lsdException w:name="footnote reference" w:semiHidden="1" w:unhideWhenUsed="1"/>
+    <w:lsdException w:name="annotation reference" w:semiHidden="1" w:unhideWhenUsed="1"/>
+    <w:lsdException w:name="line number" w:semiHidden="1" w:unhideWhenUsed="1"/>
+    <w:lsdException w:name="page number" w:semiHidden="1" w:unhideWhenUsed="1"/>
+    <w:lsdException w:name="endnote reference" w:semiHidden="1" w:unhideWhenUsed="1"/>
+    <w:lsdException w:name="endnote text" w:semiHidden="1" w:unhideWhenUsed="1"/>
+    <w:lsdException w:name="table of authorities" w:semiHidden="1" w:unhideWhenUsed="1"/>
+    <w:lsdException w:name="macro" w:semiHidden="1" w:unhideWhenUsed="1"/>
+    <w:lsdException w:name="toa heading" w:semiHidden="1" w:unhideWhenUsed="1"/>
+    <w:lsdException w:name="List" w:semiHidden="1" w:unhideWhenUsed="1"/>
+    <w:lsdException w:name="List Bullet" w:semiHidden="1" w:unhideWhenUsed="1"/>
+    <w:lsdException w:name="List Number" w:semiHidden="1" w:unhideWhenUsed="1"/>
+    <w:lsdException w:name="List 2" w:semiHidden="1" w:unhideWhenUsed="1"/>
+    <w:lsdException w:name="List 3" w:semiHidden="1" w:unhideWhenUsed="1"/>
+    <w:lsdException w:name="List 4" w:semiHidden="1" w:unhideWhenUsed="1"/>
+    <w:lsdException w:name="List 5" w:semiHidden="1" w:unhideWhenUsed="1"/>
+    <w:lsdException w:name="List Bullet 2" w:semiHidden="1" w:unhideWhenUsed="1"/>
+    <w:lsdException w:name="List Bullet 3" w:semiHidden="1" w:unhideWhenUsed="1"/>
+    <w:lsdException w:name="List Bullet 4" w:semiHidden="1" w:unhideWhenUsed="1"/>
+    <w:lsdException w:name="List Bullet 5" w:semiHidden="1" w:unhideWhenUsed="1"/>
+    <w:lsdException w:name="List Number 2" w:semiHidden="1" w:unhideWhenUsed="1"/>
+    <w:lsdException w:name="List Number 3" w:semiHidden="1" w:unhideWhenUsed="1"/>
+    <w:lsdException w:name="List Number 4" w:semiHidden="1" w:unhideWhenUsed="1"/>
+    <w:lsdException w:name="List Number 5" w:semiHidden="1" w:unhideWhenUsed="1"/>
+    <w:lsdException w:name="Title" w:uiPriority="10" w:qFormat="1"/>
+    <w:lsdException w:name="Closing" w:semiHidden="1" w:unhideWhenUsed="1"/>
+    <w:lsdException w:name="Signature" w:semiHidden="1" w:unhideWhenUsed="1"/>
+    <w:lsdException w:name="Default Paragraph Font" w:semiHidden="1" w:uiPriority="1" w:unhideWhenUsed="1"/>
+    <w:lsdException w:name="Body Text" w:semiHidden="1" w:unhideWhenUsed="1"/>
+    <w:lsdException w:name="Body Text Indent" w:semiHidden="1" w:unhideWhenUsed="1"/>
+    <w:lsdException w:name="List Continue" w:semiHidden="1" w:unhideWhenUsed="1"/>
+    <w:lsdException w:name="List Continue 2" w:semiHidden="1" w:unhideWhenUsed="1"/>
+    <w:lsdException w:name="List Continue 3" w:semiHidden="1" w:unhideWhenUsed="1"/>
+    <w:lsdException w:name="List Continue 4" w:semiHidden="1" w:unhideWhenUsed="1"/>
+    <w:lsdException w:name="List Continue 5" w:semiHidden="1" w:unhideWhenUsed="1"/>
+    <w:lsdException w:name="Message Header" w:semiHidden="1" w:unhideWhenUsed="1"/>
+    <w:lsdException w:name="Subtitle" w:uiPriority="11" w:qFormat="1"/>
+    <w:lsdException w:name="Salutation" w:semiHidden="1" w:unhideWhenUsed="1"/>
+    <w:lsdException w:name="Date" w:semiHidden="1" w:unhideWhenUsed="1"/>
+    <w:lsdException w:name="Body Text First Indent" w:semiHidden="1" w:unhideWhenUsed="1"/>
+    <w:lsdException w:name="Body Text First Indent 2" w:semiHidden="1" w:unhideWhenUsed="1"/>
+    <w:lsdException w:name="Note Heading" w:semiHidden="1" w:unhideWhenUsed="1"/>
+    <w:lsdException w:name="Body Text 2" w:semiHidden="1" w:unhideWhenUsed="1"/>
+    <w:lsdException w:name="Body Text 3" w:semiHidden="1" w:unhideWhenUsed="1"/>
+    <w:lsdException w:name="Body Text Indent 2" w:semiHidden="1" w:unhideWhenUsed="1"/>
+    <w:lsdException w:name="Body Text Indent 3" w:semiHidden="1" w:unhideWhenUsed="1"/>
+    <w:lsdException w:name="Block Text" w:semiHidden="1" w:unhideWhenUsed="1"/>
+    <w:lsdException w:name="Hyperlink" w:semiHidden="1" w:unhideWhenUsed="1"/>
+    <w:lsdException w:name="FollowedHyperlink" w:semiHidden="1" w:unhideWhenUsed="1"/>
+    <w:lsdException w:name="Strong" w:uiPriority="22" w:qFormat="1"/>
+    <w:lsdException w:name="Emphasis" w:uiPriority="20" w:qFormat="1"/>
+    <w:lsdException w:name="Document Map" w:semiHidden="1" w:unhideWhenUsed="1"/>
+    <w:lsdException w:name="Plain Text" w:semiHidden="1" w:unhideWhenUsed="1"/>
+    <w:lsdException w:name="E-mail Signature" w:semiHidden="1" w:unhideWhenUsed="1"/>
+    <w:lsdException w:name="HTML Top of Form" w:semiHidden="1" w:unhideWhenUsed="1"/>
+    <w:lsdException w:name="HTML Bottom of Form" w:semiHidden="1" w:unhideWhenUsed="1"/>
+    <w:lsdException w:name="Normal (Web)" w:semiHidden="1" w:unhideWhenUsed="1"/>
+    <w:lsdException w:name="HTML Acronym" w:semiHidden="1" w:unhideWhenUsed="1"/>
+    <w:lsdException w:name="HTML Address" w:semiHidden="1" w:unhideWhenUsed="1"/>
+    <w:lsdException w:name="HTML Cite" w:semiHidden="1" w:unhideWhenUsed="1"/>
+    <w:lsdException w:name="HTML Code" w:semiHidden="1" w:unhideWhenUsed="1"/>
+    <w:lsdException w:name="HTML Definition" w:semiHidden="1" w:unhideWhenUsed="1"/>
+    <w:lsdException w:name="HTML Keyboard" w:semiHidden="1" w:unhideWhenUsed="1"/>
+    <w:lsdException w:name="HTML Preformatted" w:semiHidden="1" w:unhideWhenUsed="1"/>
+    <w:lsdException w:name="HTML Sample" w:semiHidden="1" w:unhideWhenUsed="1"/>
+    <w:lsdException w:name="HTML Typewriter" w:semiHidden="1" w:unhideWhenUsed="1"/>
+    <w:lsdException w:name="HTML Variable" w:semiHidden="1" w:unhideWhenUsed="1"/>
+    <w:lsdException w:name="Normal Table" w:semiHidden="1" w:unhideWhenUsed="1"/>
+    <w:lsdException w:name="annotation subject" w:semiHidden="1" w:unhideWhenUsed="1"/>
+    <w:lsdException w:name="No List" w:semiHidden="1" w:unhideWhenUsed="1"/>
+    <w:lsdException w:name="Outline List 1" w:semiHidden="1" w:unhideWhenUsed="1"/>
+    <w:lsdException w:name="Outline List 2" w:semiHidden="1" w:unhideWhenUsed="1"/>
+    <w:lsdException w:name="Outline List 3" w:semiHidden="1" w:unhideWhenUsed="1"/>
+    <w:lsdException w:name="Table Simple 1" w:semiHidden="1" w:unhideWhenUsed="1"/>
+    <w:lsdException w:name="Table Simple 2" w:semiHidden="1" w:unhideWhenUsed="1"/>
+    <w:lsdException w:name="Table Simple 3" w:semiHidden="1" w:unhideWhenUsed="1"/>
+    <w:lsdException w:name="Table Classic 1" w:semiHidden="1" w:unhideWhenUsed="1"/>
+    <w:lsdException w:name="Table Classic 2" w:semiHidden="1" w:unhideWhenUsed="1"/>
+    <w:lsdException w:name="Table Classic 3" w:semiHidden="1" w:unhideWhenUsed="1"/>
+    <w:lsdException w:name="Table Classic 4" w:semiHidden="1" w:unhideWhenUsed="1"/>
+    <w:lsdException w:name="Table Colorful 1" w:semiHidden="1" w:unhideWhenUsed="1"/>
+    <w:lsdException w:name="Table Colorful 2" w:semiHidden="1" w:unhideWhenUsed="1"/>
+    <w:lsdException w:name="Table Colorful 3" w:semiHidden="1" w:unhideWhenUsed="1"/>
+    <w:lsdException w:name="Table Columns 1" w:semiHidden="1" w:unhideWhenUsed="1"/>
+    <w:lsdException w:name="Table Columns 2" w:semiHidden="1" w:unhideWhenUsed="1"/>
+    <w:lsdException w:name="Table Columns 3" w:semiHidden="1" w:unhideWhenUsed="1"/>
+    <w:lsdException w:name="Table Columns 4" w:semiHidden="1" w:unhideWhenUsed="1"/>
+    <w:lsdException w:name="Table Columns 5" w:semiHidden="1" w:unhideWhenUsed="1"/>
+    <w:lsdException w:name="Table Grid 1" w:semiHidden="1" w:unhideWhenUsed="1"/>
+    <w:lsdException w:name="Table Grid 2" w:semiHidden="1" w:unhideWhenUsed="1"/>
+    <w:lsdException w:name="Table Grid 3" w:semiHidden="1" w:unhideWhenUsed="1"/>
+    <w:lsdException w:name="Table Grid 4" w:semiHidden="1" w:unhideWhenUsed="1"/>
+    <w:lsdException w:name="Table Grid 5" w:semiHidden="1" w:unhideWhenUsed="1"/>
+    <w:lsdException w:name="Table Grid 6" w:semiHidden="1" w:unhideWhenUsed="1"/>
+    <w:lsdException w:name="Table Grid 7" w:semiHidden="1" w:unhideWhenUsed="1"/>
+    <w:lsdException w:name="Table Grid 8" w:semiHidden="1" w:unhideWhenUsed="1"/>
+    <w:lsdException w:name="Table List 1" w:semiHidden="1" w:unhideWhenUsed="1"/>
+    <w:lsdException w:name="Table List 2" w:semiHidden="1" w:unhideWhenUsed="1"/>
+    <w:lsdException w:name="Table List 3" w:semiHidden="1" w:unhideWhenUsed="1"/>
+    <w:lsdException w:name="Table List 4" w:semiHidden="1" w:unhideWhenUsed="1"/>
+    <w:lsdException w:name="Table List 5" w:semiHidden="1" w:unhideWhenUsed="1"/>
+    <w:lsdException w:name="Table List 6" w:semiHidden="1" w:unhideWhenUsed="1"/>
+    <w:lsdException w:name="Table List 7" w:semiHidden="1" w:unhideWhenUsed="1"/>
+    <w:lsdException w:name="Table List 8" w:semiHidden="1" w:unhideWhenUsed="1"/>
+    <w:lsdException w:name="Table 3D effects 1" w:semiHidden="1" w:unhideWhenUsed="1"/>
+    <w:lsdException w:name="Table 3D effects 2" w:semiHidden="1" w:unhideWhenUsed="1"/>
+    <w:lsdException w:name="Table 3D effects 3" w:semiHidden="1" w:unhideWhenUsed="1"/>
+    <w:lsdException w:name="Table Contemporary" w:semiHidden="1" w:unhideWhenUsed="1"/>
+    <w:lsdException w:name="Table Elegant" w:semiHidden="1" w:unhideWhenUsed="1"/>
+    <w:lsdException w:name="Table Professional" w:semiHidden="1" w:unhideWhenUsed="1"/>
+    <w:lsdException w:name="Table Subtle 1" w:semiHidden="1" w:unhideWhenUsed="1"/>
+    <w:lsdException w:name="Table Subtle 2" w:semiHidden="1" w:unhideWhenUsed="1"/>
+    <w:lsdException w:name="Table Web 1" w:semiHidden="1" w:unhideWhenUsed="1"/>
+    <w:lsdException w:name="Table Web 2" w:semiHidden="1" w:unhideWhenUsed="1"/>
+    <w:lsdException w:name="Table Web 3" w:semiHidden="1" w:unhideWhenUsed="1"/>
+    <w:lsdException w:name="Balloon Text" w:semiHidden="1" w:unhideWhenUsed="1"/>
+    <w:lsdException w:name="Table Grid" w:semiHidden="1" w:uiPriority="59" w:unhideWhenUsed="1"/>
+    <w:lsdException w:name="Table Theme" w:semiHidden="1" w:unhideWhenUsed="1"/>
+    <w:lsdException w:name="Placeholder Text" w:semiHidden="1"/>
+    <w:lsdException w:name="No Spacing" w:uiPriority="1" w:qFormat="1"/>
+    <w:lsdException w:name="Light Shading" w:uiPriority="60"/>
+    <w:lsdException w:name="Light List" w:uiPriority="61"/>
+    <w:lsdException w:name="Light Grid" w:uiPriority="62"/>
+    <w:lsdException w:name="Medium Shading 1" w:uiPriority="63"/>
+    <w:lsdException w:name="Medium Shading 2" w:uiPriority="64"/>
+    <w:lsdException w:name="Medium List 1" w:uiPriority="65"/>
+    <w:lsdException w:name="Medium List 2" w:uiPriority="66"/>
+    <w:lsdException w:name="Medium Grid 1" w:uiPriority="67"/>
+    <w:lsdException w:name="Medium Grid 2" w:uiPriority="68"/>
+    <w:lsdException w:name="Medium Grid 3" w:uiPriority="69"/>
+    <w:lsdException w:name="Dark List" w:uiPriority="70"/>
+    <w:lsdException w:name="Colorful Shading" w:uiPriority="71"/>
+    <w:lsdException w:name="Colorful List" w:uiPriority="72"/>
+    <w:lsdException w:name="Colorful Grid" w:uiPriority="73"/>
+    <w:lsdException w:name="Light Shading Accent 1" w:uiPriority="60"/>
+    <w:lsdException w:name="Light List Accent 1" w:uiPriority="61"/>
+    <w:lsdException w:name="Light Grid Accent 1" w:uiPriority="62"/>
+    <w:lsdException w:name="Medium Shading 1 Accent 1" w:uiPriority="63"/>
+    <w:lsdException w:name="Medium Shading 2 Accent 1" w:uiPriority="64"/>
+    <w:lsdException w:name="Medium List 1 Accent 1" w:uiPriority="65"/>
+    <w:lsdException w:name="Revision" w:semiHidden="1"/>
+    <w:lsdException w:name="List Paragraph" w:uiPriority="34" w:qFormat="1"/>
+    <w:lsdException w:name="Quote" w:uiPriority="29" w:qFormat="1"/>
+    <w:lsdException w:name="Intense Quote" w:uiPriority="30" w:qFormat="1"/>
+    <w:lsdException w:name="Medium List 2 Accent 1" w:uiPriority="66"/>
+    <w:lsdException w:name="Medium Grid 1 Accent 1" w:uiPriority="67"/>
+    <w:lsdException w:name="Medium Grid 2 Accent 1" w:uiPriority="68"/>
+    <w:lsdException w:name="Medium Grid 3 Accent 1" w:uiPriority="69"/>
+    <w:lsdException w:name="Dark List Accent 1" w:uiPriority="70"/>
+    <w:lsdException w:name="Colorful Shading Accent 1" w:uiPriority="71"/>
+    <w:lsdException w:name="Colorful List Accent 1" w:uiPriority="72"/>
+    <w:lsdException w:name="Colorful Grid Accent 1" w:uiPriority="73"/>
+    <w:lsdException w:name="Light Shading Accent 2" w:uiPriority="60"/>
+    <w:lsdException w:name="Light List Accent 2" w:uiPriority="61"/>
+    <w:lsdException w:name="Light Grid Accent 2" w:uiPriority="62"/>
+    <w:lsdException w:name="Medium Shading 1 Accent 2" w:uiPriority="63"/>
+    <w:lsdException w:name="Medium Shading 2 Accent 2" w:uiPriority="64"/>
+    <w:lsdException w:name="Medium List 1 Accent 2" w:uiPriority="65"/>
+    <w:lsdException w:name="Medium List 2 Accent 2" w:uiPriority="66"/>
+    <w:lsdException w:name="Medium Grid 1 Accent 2" w:uiPriority="67"/>
+    <w:lsdException w:name="Medium Grid 2 Accent 2" w:uiPriority="68"/>
+    <w:lsdException w:name="Medium Grid 3 Accent 2" w:uiPriority="69"/>
+    <w:lsdException w:name="Dark List Accent 2" w:uiPriority="70"/>
+    <w:lsdException w:name="Colorful Shading Accent 2" w:uiPriority="71"/>
+    <w:lsdException w:name="Colorful List Accent 2" w:uiPriority="72"/>
+    <w:lsdException w:name="Colorful Grid Accent 2" w:uiPriority="73"/>
+    <w:lsdException w:name="Light Shading Accent 3" w:uiPriority="60"/>
+    <w:lsdException w:name="Light List Accent 3" w:uiPriority="61"/>
+    <w:lsdException w:name="Light Grid Accent 3" w:uiPriority="62"/>
+    <w:lsdException w:name="Medium Shading 1 Accent 3" w:uiPriority="63"/>
+    <w:lsdException w:name="Medium Shading 2 Accent 3" w:uiPriority="64"/>
+    <w:lsdException w:name="Medium List 1 Accent 3" w:uiPriority="65"/>
+    <w:lsdException w:name="Medium List 2 Accent 3" w:uiPriority="66"/>
+    <w:lsdException w:name="Medium Grid 1 Accent 3" w:uiPriority="67"/>
+    <w:lsdException w:name="Medium Grid 2 Accent 3" w:uiPriority="68"/>
+    <w:lsdException w:name="Medium Grid 3 Accent 3" w:uiPriority="69"/>
+    <w:lsdException w:name="Dark List Accent 3" w:uiPriority="70"/>
+    <w:lsdException w:name="Colorful Shading Accent 3" w:uiPriority="71"/>
+    <w:lsdException w:name="Colorful List Accent 3" w:uiPriority="72"/>
+    <w:lsdException w:name="Colorful Grid Accent 3" w:uiPriority="73"/>
+    <w:lsdException w:name="Light Shading Accent 4" w:uiPriority="60"/>
+    <w:lsdException w:name="Light List Accent 4" w:uiPriority="61"/>
+    <w:lsdException w:name="Light Grid Accent 4" w:uiPriority="62"/>
+    <w:lsdException w:name="Medium Shading 1 Accent 4" w:uiPriority="63"/>
+    <w:lsdException w:name="Medium Shading 2 Accent 4" w:uiPriority="64"/>
+    <w:lsdException w:name="Medium List 1 Accent 4" w:uiPriority="65"/>
+    <w:lsdException w:name="Medium List 2 Accent 4" w:uiPriority="66"/>
+    <w:lsdException w:name="Medium Grid 1 Accent 4" w:uiPriority="67"/>
+    <w:lsdException w:name="Medium Grid 2 Accent 4" w:uiPriority="68"/>
+    <w:lsdException w:name="Medium Grid 3 Accent 4" w:uiPriority="69"/>
+    <w:lsdException w:name="Dark List Accent 4" w:uiPriority="70"/>
+    <w:lsdException w:name="Colorful Shading Accent 4" w:uiPriority="71"/>
+    <w:lsdException w:name="Colorful List Accent 4" w:uiPriority="72"/>
+    <w:lsdException w:name="Colorful Grid Accent 4" w:uiPriority="73"/>
+    <w:lsdException w:name="Light Shading Accent 5" w:uiPriority="60"/>
+    <w:lsdException w:name="Light List Accent 5" w:uiPriority="61"/>
+    <w:lsdException w:name="Light Grid Accent 5" w:uiPriority="62"/>
+    <w:lsdException w:name="Medium Shading 1 Accent 5" w:uiPriority="63"/>
+    <w:lsdException w:name="Medium Shading 2 Accent 5" w:uiPriority="64"/>
+    <w:lsdException w:name="Medium List 1 Accent 5" w:uiPriority="65"/>
+    <w:lsdException w:name="Medium List 2 Accent 5" w:uiPriority="66"/>
+    <w:lsdException w:name="Medium Grid 1 Accent 5" w:uiPriority="67"/>
+    <w:lsdException w:name="Medium Grid 2 Accent 5" w:uiPriority="68"/>
+    <w:lsdException w:name="Medium Grid 3 Accent 5" w:uiPriority="69"/>
+    <w:lsdException w:name="Dark List Accent 5" w:uiPriority="70"/>
+    <w:lsdException w:name="Colorful Shading Accent 5" w:uiPriority="71"/>
+    <w:lsdException w:name="Colorful List Accent 5" w:uiPriority="72"/>
+    <w:lsdException w:name="Colorful Grid Accent 5" w:uiPriority="73"/>
+    <w:lsdException w:name="Light Shading Accent 6" w:uiPriority="60"/>
+    <w:lsdException w:name="Light List Accent 6" w:uiPriority="61"/>
+    <w:lsdException w:name="Light Grid Accent 6" w:uiPriority="62"/>
+    <w:lsdException w:name="Medium Shading 1 Accent 6" w:uiPriority="63"/>
+    <w:lsdException w:name="Medium Shading 2 Accent 6" w:uiPriority="64"/>
+    <w:lsdException w:name="Medium List 1 Accent 6" w:uiPriority="65"/>
+    <w:lsdException w:name="Medium List 2 Accent 6" w:uiPriority="66"/>
+    <w:lsdException w:name="Medium Grid 1 Accent 6" w:uiPriority="67"/>
+    <w:lsdException w:name="Medium Grid 2 Accent 6" w:uiPriority="68"/>
+    <w:lsdException w:name="Medium Grid 3 Accent 6" w:uiPriority="69"/>
+    <w:lsdException w:name="Dark List Accent 6" w:uiPriority="70"/>
+    <w:lsdException w:name="Colorful Shading Accent 6" w:uiPriority="71"/>
+    <w:lsdException w:name="Colorful List Accent 6" w:uiPriority="72"/>
+    <w:lsdException w:name="Colorful Grid Accent 6" w:uiPriority="73"/>
+    <w:lsdException w:name="Subtle Emphasis" w:uiPriority="19" w:qFormat="1"/>
+    <w:lsdException w:name="Intense Emphasis" w:uiPriority="21" w:qFormat="1"/>
+    <w:lsdException w:name="Subtle Reference" w:uiPriority="31" w:qFormat="1"/>
+    <w:lsdException w:name="Intense Reference" w:uiPriority="32" w:qFormat="1"/>
+    <w:lsdException w:name="Book Title" w:uiPriority="33" w:qFormat="1"/>
+    <w:lsdException w:name="Bibliography" w:semiHidden="1" w:uiPriority="37" w:unhideWhenUsed="1"/>
+    <w:lsdException w:name="TOC Heading" w:semiHidden="1" w:uiPriority="39" w:unhideWhenUsed="1" w:qFormat="1"/>
+    <w:lsdException w:name="Plain Table 1" w:uiPriority="41"/>
+    <w:lsdException w:name="Plain Table 2" w:uiPriority="42"/>
+    <w:lsdException w:name="Plain Table 3" w:uiPriority="43"/>
+    <w:lsdException w:name="Plain Table 4" w:uiPriority="44"/>
+    <w:lsdException w:name="Plain Table 5" w:uiPriority="45"/>
+    <w:lsdException w:name="Grid Table Light" w:uiPriority="40"/>
+    <w:lsdException w:name="Grid Table 1 Light" w:uiPriority="46"/>
+    <w:lsdException w:name="Grid Table 2" w:uiPriority="47"/>
+    <w:lsdException w:name="Grid Table 3" w:uiPriority="48"/>
+    <w:lsdException w:name="Grid Table 4" w:uiPriority="49"/>
+    <w:lsdException w:name="Grid Table 5 Dark" w:uiPriority="50"/>
+    <w:lsdException w:name="Grid Table 6 Colorful" w:uiPriority="51"/>
+    <w:lsdException w:name="Grid Table 7 Colorful" w:uiPriority="52"/>
+    <w:lsdException w:name="Grid Table 1 Light Accent 1" w:uiPriority="46"/>
+    <w:lsdException w:name="Grid Table 2 Accent 1" w:uiPriority="47"/>
+    <w:lsdException w:name="Grid Table 3 Accent 1" w:uiPriority="48"/>
+    <w:lsdException w:name="Grid Table 4 Accent 1" w:uiPriority="49"/>
+    <w:lsdException w:name="Grid Table 5 Dark Accent 1" w:uiPriority="50"/>
+    <w:lsdException w:name="Grid Table 6 Colorful Accent 1" w:uiPriority="51"/>
+    <w:lsdException w:name="Grid Table 7 Colorful Accent 1" w:uiPriority="52"/>
+    <w:lsdException w:name="Grid Table 1 Light Accent 2" w:uiPriority="46"/>
+    <w:lsdException w:name="Grid Table 2 Accent 2" w:uiPriority="47"/>
+    <w:lsdException w:name="Grid Table 3 Accent 2" w:uiPriority="48"/>
+    <w:lsdException w:name="Grid Table 4 Accent 2" w:uiPriority="49"/>
+    <w:lsdException w:name="Grid Table 5 Dark Accent 2" w:uiPriority="50"/>
+    <w:lsdException w:name="Grid Table 6 Colorful Accent 2" w:uiPriority="51"/>
+    <w:lsdException w:name="Grid Table 7 Colorful Accent 2" w:uiPriority="52"/>
+    <w:lsdException w:name="Grid Table 1 Light Accent 3" w:uiPriority="46"/>
+    <w:lsdException w:name="Grid Table 2 Accent 3" w:uiPriority="47"/>
+    <w:lsdException w:name="Grid Table 3 Accent 3" w:uiPriority="48"/>
+    <w:lsdException w:name="Grid Table 4 Accent 3" w:uiPriority="49"/>
+    <w:lsdException w:name="Grid Table 5 Dark Accent 3" w:uiPriority="50"/>
+    <w:lsdException w:name="Grid Table 6 Colorful Accent 3" w:uiPriority="51"/>
+    <w:lsdException w:name="Grid Table 7 Colorful Accent 3" w:uiPriority="52"/>
+    <w:lsdException w:name="Grid Table 1 Light Accent 4" w:uiPriority="46"/>
+    <w:lsdException w:name="Grid Table 2 Accent 4" w:uiPriority="47"/>
+    <w:lsdException w:name="Grid Table 3 Accent 4" w:uiPriority="48"/>
+    <w:lsdException w:name="Grid Table 4 Accent 4" w:uiPriority="49"/>
+    <w:lsdException w:name="Grid Table 5 Dark Accent 4" w:uiPriority="50"/>
+    <w:lsdException w:name="Grid Table 6 Colorful Accent 4" w:uiPriority="51"/>
+    <w:lsdException w:name="Grid Table 7 Colorful Accent 4" w:uiPriority="52"/>
+    <w:lsdException w:name="Grid Table 1 Light Accent 5" w:uiPriority="46"/>
+    <w:lsdException w:name="Grid Table 2 Accent 5" w:uiPriority="47"/>
+    <w:lsdException w:name="Grid Table 3 Accent 5" w:uiPriority="48"/>
+    <w:lsdException w:name="Grid Table 4 Accent 5" w:uiPriority="49"/>
+    <w:lsdException w:name="Grid Table 5 Dark Accent 5" w:uiPriority="50"/>
+    <w:lsdException w:name="Grid Table 6 Colorful Accent 5" w:uiPriority="51"/>
+    <w:lsdException w:name="Grid Table 7 Colorful Accent 5" w:uiPriority="52"/>
+    <w:lsdException w:name="Grid Table 1 Light Accent 6" w:uiPriority="46"/>
+    <w:lsdException w:name="Grid Table 2 Accent 6" w:uiPriority="47"/>
+    <w:lsdException w:name="Grid Table 3 Accent 6" w:uiPriority="48"/>
+    <w:lsdException w:name="Grid Table 4 Accent 6" w:uiPriority="49"/>
+    <w:lsdException w:name="Grid Table 5 Dark Accent 6" w:uiPriority="50"/>
+    <w:lsdException w:name="Grid Table 6 Colorful Accent 6" w:uiPriority="51"/>
+    <w:lsdException w:name="Grid Table 7 Colorful Accent 6" w:uiPriority="52"/>
+    <w:lsdException w:name="List Table 1 Light" w:uiPriority="46"/>
+    <w:lsdException w:name="List Table 2" w:uiPriority="47"/>
+    <w:lsdException w:name="List Table 3" w:uiPriority="48"/>
+    <w:lsdException w:name="List Table 4" w:uiPriority="49"/>
+    <w:lsdException w:name="List Table 5 Dark" w:uiPriority="50"/>
+    <w:lsdException w:name="List Table 6 Colorful" w:uiPriority="51"/>
+    <w:lsdException w:name="List Table 7 Colorful" w:uiPriority="52"/>
+    <w:lsdException w:name="List Table 1 Light Accent 1" w:uiPriority="46"/>
+    <w:lsdException w:name="List Table 2 Accent 1" w:uiPriority="47"/>
+    <w:lsdException w:name="List Table 3 Accent 1" w:uiPriority="48"/>
+    <w:lsdException w:name="List Table 4 Accent 1" w:uiPriority="49"/>
+    <w:lsdException w:name="List Table 5 Dark Accent 1" w:uiPriority="50"/>
+    <w:lsdException w:name="List Table 6 Colorful Accent 1" w:uiPriority="51"/>
+    <w:lsdException w:name="List Table 7 Colorful Accent 1" w:uiPriority="52"/>
+    <w:lsdException w:name="List Table 1 Light Accent 2" w:uiPriority="46"/>
+    <w:lsdException w:name="List Table 2 Accent 2" w:uiPriority="47"/>
+    <w:lsdException w:name="List Table 3 Accent 2" w:uiPriority="48"/>
+    <w:lsdException w:name="List Table 4 Accent 2" w:uiPriority="49"/>
+    <w:lsdException w:name="List Table 5 Dark Accent 2" w:uiPriority="50"/>
+    <w:lsdException w:name="List Table 6 Colorful Accent 2" w:uiPriority="51"/>
+    <w:lsdException w:name="List Table 7 Colorful Accent 2" w:uiPriority="52"/>
+    <w:lsdException w:name="List Table 1 Light Accent 3" w:uiPriority="46"/>
+    <w:lsdException w:name="List Table 2 Accent 3" w:uiPriority="47"/>
+    <w:lsdException w:name="List Table 3 Accent 3" w:uiPriority="48"/>
+    <w:lsdException w:name="List Table 4 Accent 3" w:uiPriority="49"/>
+    <w:lsdException w:name="List Table 5 Dark Accent 3" w:uiPriority="50"/>
+    <w:lsdException w:name="List Table 6 Colorful Accent 3" w:uiPriority="51"/>
+    <w:lsdException w:name="List Table 7 Colorful Accent 3" w:uiPriority="52"/>
+    <w:lsdException w:name="List Table 1 Light Accent 4" w:uiPriority="46"/>
+    <w:lsdException w:name="List Table 2 Accent 4" w:uiPriority="47"/>
+    <w:lsdException w:name="List Table 3 Accent 4" w:uiPriority="48"/>
+    <w:lsdException w:name="List Table 4 Accent 4" w:uiPriority="49"/>
+    <w:lsdException w:name="List Table 5 Dark Accent 4" w:uiPriority="50"/>
+    <w:lsdException w:name="List Table 6 Colorful Accent 4" w:uiPriority="51"/>
+    <w:lsdException w:name="List Table 7 Colorful Accent 4" w:uiPriority="52"/>
+    <w:lsdException w:name="List Table 1 Light Accent 5" w:uiPriority="46"/>
+    <w:lsdException w:name="List Table 2 Accent 5" w:uiPriority="47"/>
+    <w:lsdException w:name="List Table 3 Accent 5" w:uiPriority="48"/>
+    <w:lsdException w:name="List Table 4 Accent 5" w:uiPriority="49"/>
+    <w:lsdException w:name="List Table 5 Dark Accent 5" w:uiPriority="50"/>
+    <w:lsdException w:name="List Table 6 Colorful Accent 5" w:uiPriority="51"/>
+    <w:lsdException w:name="List Table 7 Colorful Accent 5" w:uiPriority="52"/>
+    <w:lsdException w:name="List Table 1 Light Accent 6" w:uiPriority="46"/>
+    <w:lsdException w:name="List Table 2 Accent 6" w:uiPriority="47"/>
+    <w:lsdException w:name="List Table 3 Accent 6" w:uiPriority="48"/>
+    <w:lsdException w:name="List Table 4 Accent 6" w:uiPriority="49"/>
+    <w:lsdException w:name="List Table 5 Dark Accent 6" w:uiPriority="50"/>
+    <w:lsdException w:name="List Table 6 Colorful Accent 6" w:uiPriority="51"/>
+    <w:lsdException w:name="List Table 7 Colorful Accent 6" w:uiPriority="52"/>
+    <w:lsdException w:name="Mention" w:semiHidden="1" w:unhideWhenUsed="1"/>
+    <w:lsdException w:name="Smart Hyperlink" w:semiHidden="1" w:unhideWhenUsed="1"/>
+    <w:lsdException w:name="Hashtag" w:semiHidden="1" w:unhideWhenUsed="1"/>
   </w:latentStyles>
   <w:style w:type="paragraph" w:default="1" w:styleId="Normal">
     <w:name w:val="Normal"/>
     <w:qFormat/>
   </w:style>
+  <w:style w:type="paragraph" w:styleId="Heading3">
+    <w:name w:val="heading 3"/>
+    <w:basedOn w:val="Normal"/>
+    <w:link w:val="Heading3Char"/>
+    <w:uiPriority w:val="9"/>
+    <w:qFormat/>
+    <w:rsid w:val="007217DB"/>
+    <w:pPr>
+      <w:spacing w:before="100" w:beforeAutospacing="1" w:after="100" w:afterAutospacing="1" w:line="240" w:lineRule="auto"/>
+      <w:outlineLvl w:val="2"/>
+    </w:pPr>
+    <w:rPr>
+      <w:rFonts w:ascii="Times New Roman" w:eastAsia="Times New Roman" w:hAnsi="Times New Roman" w:cs="Times New Roman"/>
+      <w:b/>
+      <w:bCs/>
+      <w:sz w:val="27"/>
+      <w:szCs w:val="27"/>
+      <w:lang w:val="en-US"/>
+    </w:rPr>
+  </w:style>
   <w:style w:type="character" w:default="1" w:styleId="DefaultParagraphFont">
     <w:name w:val="Default Paragraph Font"/>
     <w:uiPriority w:val="1"/>
-    <w:semiHidden/>
     <w:unhideWhenUsed/>
   </w:style>
   <w:style w:type="table" w:default="1" w:styleId="TableNormal">
@@ -1762,195 +3080,48 @@
     <w:semiHidden/>
     <w:unhideWhenUsed/>
   </w:style>
-</w:styles>
-</file>
-
-<file path=word/stylesWithEffects.xml><?xml version="1.0" encoding="utf-8"?>
-<w:styles xmlns:wpc="http://schemas.microsoft.com/office/word/2010/wordprocessingCanvas" xmlns:mc="http://schemas.openxmlformats.org/markup-compatibility/2006" xmlns:o="urn:schemas-microsoft-com:office:office" xmlns:r="http://schemas.openxmlformats.org/officeDocument/2006/relationships" xmlns:m="http://schemas.openxmlformats.org/officeDocument/2006/math" xmlns:v="urn:schemas-microsoft-com:vml" xmlns:wp14="http://schemas.microsoft.com/office/word/2010/wordprocessingDrawing" xmlns:wp="http://schemas.openxmlformats.org/drawingml/2006/wordprocessingDrawing" xmlns:w10="urn:schemas-microsoft-com:office:word" xmlns:w="http://schemas.openxmlformats.org/wordprocessingml/2006/main" xmlns:w14="http://schemas.microsoft.com/office/word/2010/wordml" xmlns:wpg="http://schemas.microsoft.com/office/word/2010/wordprocessingGroup" xmlns:wpi="http://schemas.microsoft.com/office/word/2010/wordprocessingInk" xmlns:wne="http://schemas.microsoft.com/office/word/2006/wordml" xmlns:wps="http://schemas.microsoft.com/office/word/2010/wordprocessingShape" mc:Ignorable="w14 wp14">
-  <w:docDefaults>
-    <w:rPrDefault>
-      <w:rPr>
-        <w:rFonts w:asciiTheme="minorHAnsi" w:eastAsiaTheme="minorHAnsi" w:hAnsiTheme="minorHAnsi" w:cstheme="minorBidi"/>
-        <w:sz w:val="22"/>
-        <w:szCs w:val="22"/>
-        <w:lang w:val="vi-VN" w:eastAsia="en-US" w:bidi="ar-SA"/>
-      </w:rPr>
-    </w:rPrDefault>
-    <w:pPrDefault>
-      <w:pPr>
-        <w:spacing w:after="200" w:line="276" w:lineRule="auto"/>
-      </w:pPr>
-    </w:pPrDefault>
-  </w:docDefaults>
-  <w:latentStyles w:defLockedState="0" w:defUIPriority="99" w:defSemiHidden="1" w:defUnhideWhenUsed="1" w:defQFormat="0" w:count="267">
-    <w:lsdException w:name="Normal" w:semiHidden="0" w:uiPriority="0" w:unhideWhenUsed="0" w:qFormat="1"/>
-    <w:lsdException w:name="heading 1" w:semiHidden="0" w:uiPriority="9" w:unhideWhenUsed="0" w:qFormat="1"/>
-    <w:lsdException w:name="heading 2" w:uiPriority="9" w:qFormat="1"/>
-    <w:lsdException w:name="heading 3" w:uiPriority="9" w:qFormat="1"/>
-    <w:lsdException w:name="heading 4" w:uiPriority="9" w:qFormat="1"/>
-    <w:lsdException w:name="heading 5" w:uiPriority="9" w:qFormat="1"/>
-    <w:lsdException w:name="heading 6" w:uiPriority="9" w:qFormat="1"/>
-    <w:lsdException w:name="heading 7" w:uiPriority="9" w:qFormat="1"/>
-    <w:lsdException w:name="heading 8" w:uiPriority="9" w:qFormat="1"/>
-    <w:lsdException w:name="heading 9" w:uiPriority="9" w:qFormat="1"/>
-    <w:lsdException w:name="toc 1" w:uiPriority="39"/>
-    <w:lsdException w:name="toc 2" w:uiPriority="39"/>
-    <w:lsdException w:name="toc 3" w:uiPriority="39"/>
-    <w:lsdException w:name="toc 4" w:uiPriority="39"/>
-    <w:lsdException w:name="toc 5" w:uiPriority="39"/>
-    <w:lsdException w:name="toc 6" w:uiPriority="39"/>
-    <w:lsdException w:name="toc 7" w:uiPriority="39"/>
-    <w:lsdException w:name="toc 8" w:uiPriority="39"/>
-    <w:lsdException w:name="toc 9" w:uiPriority="39"/>
-    <w:lsdException w:name="caption" w:uiPriority="35" w:qFormat="1"/>
-    <w:lsdException w:name="Title" w:semiHidden="0" w:uiPriority="10" w:unhideWhenUsed="0" w:qFormat="1"/>
-    <w:lsdException w:name="Default Paragraph Font" w:uiPriority="1"/>
-    <w:lsdException w:name="Subtitle" w:semiHidden="0" w:uiPriority="11" w:unhideWhenUsed="0" w:qFormat="1"/>
-    <w:lsdException w:name="Strong" w:semiHidden="0" w:uiPriority="22" w:unhideWhenUsed="0" w:qFormat="1"/>
-    <w:lsdException w:name="Emphasis" w:semiHidden="0" w:uiPriority="20" w:unhideWhenUsed="0" w:qFormat="1"/>
-    <w:lsdException w:name="Table Grid" w:semiHidden="0" w:uiPriority="59" w:unhideWhenUsed="0"/>
-    <w:lsdException w:name="Placeholder Text" w:unhideWhenUsed="0"/>
-    <w:lsdException w:name="No Spacing" w:semiHidden="0" w:uiPriority="1" w:unhideWhenUsed="0" w:qFormat="1"/>
-    <w:lsdException w:name="Light Shading" w:semiHidden="0" w:uiPriority="60" w:unhideWhenUsed="0"/>
-    <w:lsdException w:name="Light List" w:semiHidden="0" w:uiPriority="61" w:unhideWhenUsed="0"/>
-    <w:lsdException w:name="Light Grid" w:semiHidden="0" w:uiPriority="62" w:unhideWhenUsed="0"/>
-    <w:lsdException w:name="Medium Shading 1" w:semiHidden="0" w:uiPriority="63" w:unhideWhenUsed="0"/>
-    <w:lsdException w:name="Medium Shading 2" w:semiHidden="0" w:uiPriority="64" w:unhideWhenUsed="0"/>
-    <w:lsdException w:name="Medium List 1" w:semiHidden="0" w:uiPriority="65" w:unhideWhenUsed="0"/>
-    <w:lsdException w:name="Medium List 2" w:semiHidden="0" w:uiPriority="66" w:unhideWhenUsed="0"/>
-    <w:lsdException w:name="Medium Grid 1" w:semiHidden="0" w:uiPriority="67" w:unhideWhenUsed="0"/>
-    <w:lsdException w:name="Medium Grid 2" w:semiHidden="0" w:uiPriority="68" w:unhideWhenUsed="0"/>
-    <w:lsdException w:name="Medium Grid 3" w:semiHidden="0" w:uiPriority="69" w:unhideWhenUsed="0"/>
-    <w:lsdException w:name="Dark List" w:semiHidden="0" w:uiPriority="70" w:unhideWhenUsed="0"/>
-    <w:lsdException w:name="Colorful Shading" w:semiHidden="0" w:uiPriority="71" w:unhideWhenUsed="0"/>
-    <w:lsdException w:name="Colorful List" w:semiHidden="0" w:uiPriority="72" w:unhideWhenUsed="0"/>
-    <w:lsdException w:name="Colorful Grid" w:semiHidden="0" w:uiPriority="73" w:unhideWhenUsed="0"/>
-    <w:lsdException w:name="Light Shading Accent 1" w:semiHidden="0" w:uiPriority="60" w:unhideWhenUsed="0"/>
-    <w:lsdException w:name="Light List Accent 1" w:semiHidden="0" w:uiPriority="61" w:unhideWhenUsed="0"/>
-    <w:lsdException w:name="Light Grid Accent 1" w:semiHidden="0" w:uiPriority="62" w:unhideWhenUsed="0"/>
-    <w:lsdException w:name="Medium Shading 1 Accent 1" w:semiHidden="0" w:uiPriority="63" w:unhideWhenUsed="0"/>
-    <w:lsdException w:name="Medium Shading 2 Accent 1" w:semiHidden="0" w:uiPriority="64" w:unhideWhenUsed="0"/>
-    <w:lsdException w:name="Medium List 1 Accent 1" w:semiHidden="0" w:uiPriority="65" w:unhideWhenUsed="0"/>
-    <w:lsdException w:name="Revision" w:unhideWhenUsed="0"/>
-    <w:lsdException w:name="List Paragraph" w:semiHidden="0" w:uiPriority="34" w:unhideWhenUsed="0" w:qFormat="1"/>
-    <w:lsdException w:name="Quote" w:semiHidden="0" w:uiPriority="29" w:unhideWhenUsed="0" w:qFormat="1"/>
-    <w:lsdException w:name="Intense Quote" w:semiHidden="0" w:uiPriority="30" w:unhideWhenUsed="0" w:qFormat="1"/>
-    <w:lsdException w:name="Medium List 2 Accent 1" w:semiHidden="0" w:uiPriority="66" w:unhideWhenUsed="0"/>
-    <w:lsdException w:name="Medium Grid 1 Accent 1" w:semiHidden="0" w:uiPriority="67" w:unhideWhenUsed="0"/>
-    <w:lsdException w:name="Medium Grid 2 Accent 1" w:semiHidden="0" w:uiPriority="68" w:unhideWhenUsed="0"/>
-    <w:lsdException w:name="Medium Grid 3 Accent 1" w:semiHidden="0" w:uiPriority="69" w:unhideWhenUsed="0"/>
-    <w:lsdException w:name="Dark List Accent 1" w:semiHidden="0" w:uiPriority="70" w:unhideWhenUsed="0"/>
-    <w:lsdException w:name="Colorful Shading Accent 1" w:semiHidden="0" w:uiPriority="71" w:unhideWhenUsed="0"/>
-    <w:lsdException w:name="Colorful List Accent 1" w:semiHidden="0" w:uiPriority="72" w:unhideWhenUsed="0"/>
-    <w:lsdException w:name="Colorful Grid Accent 1" w:semiHidden="0" w:uiPriority="73" w:unhideWhenUsed="0"/>
-    <w:lsdException w:name="Light Shading Accent 2" w:semiHidden="0" w:uiPriority="60" w:unhideWhenUsed="0"/>
-    <w:lsdException w:name="Light List Accent 2" w:semiHidden="0" w:uiPriority="61" w:unhideWhenUsed="0"/>
-    <w:lsdException w:name="Light Grid Accent 2" w:semiHidden="0" w:uiPriority="62" w:unhideWhenUsed="0"/>
-    <w:lsdException w:name="Medium Shading 1 Accent 2" w:semiHidden="0" w:uiPriority="63" w:unhideWhenUsed="0"/>
-    <w:lsdException w:name="Medium Shading 2 Accent 2" w:semiHidden="0" w:uiPriority="64" w:unhideWhenUsed="0"/>
-    <w:lsdException w:name="Medium List 1 Accent 2" w:semiHidden="0" w:uiPriority="65" w:unhideWhenUsed="0"/>
-    <w:lsdException w:name="Medium List 2 Accent 2" w:semiHidden="0" w:uiPriority="66" w:unhideWhenUsed="0"/>
-    <w:lsdException w:name="Medium Grid 1 Accent 2" w:semiHidden="0" w:uiPriority="67" w:unhideWhenUsed="0"/>
-    <w:lsdException w:name="Medium Grid 2 Accent 2" w:semiHidden="0" w:uiPriority="68" w:unhideWhenUsed="0"/>
-    <w:lsdException w:name="Medium Grid 3 Accent 2" w:semiHidden="0" w:uiPriority="69" w:unhideWhenUsed="0"/>
-    <w:lsdException w:name="Dark List Accent 2" w:semiHidden="0" w:uiPriority="70" w:unhideWhenUsed="0"/>
-    <w:lsdException w:name="Colorful Shading Accent 2" w:semiHidden="0" w:uiPriority="71" w:unhideWhenUsed="0"/>
-    <w:lsdException w:name="Colorful List Accent 2" w:semiHidden="0" w:uiPriority="72" w:unhideWhenUsed="0"/>
-    <w:lsdException w:name="Colorful Grid Accent 2" w:semiHidden="0" w:uiPriority="73" w:unhideWhenUsed="0"/>
-    <w:lsdException w:name="Light Shading Accent 3" w:semiHidden="0" w:uiPriority="60" w:unhideWhenUsed="0"/>
-    <w:lsdException w:name="Light List Accent 3" w:semiHidden="0" w:uiPriority="61" w:unhideWhenUsed="0"/>
-    <w:lsdException w:name="Light Grid Accent 3" w:semiHidden="0" w:uiPriority="62" w:unhideWhenUsed="0"/>
-    <w:lsdException w:name="Medium Shading 1 Accent 3" w:semiHidden="0" w:uiPriority="63" w:unhideWhenUsed="0"/>
-    <w:lsdException w:name="Medium Shading 2 Accent 3" w:semiHidden="0" w:uiPriority="64" w:unhideWhenUsed="0"/>
-    <w:lsdException w:name="Medium List 1 Accent 3" w:semiHidden="0" w:uiPriority="65" w:unhideWhenUsed="0"/>
-    <w:lsdException w:name="Medium List 2 Accent 3" w:semiHidden="0" w:uiPriority="66" w:unhideWhenUsed="0"/>
-    <w:lsdException w:name="Medium Grid 1 Accent 3" w:semiHidden="0" w:uiPriority="67" w:unhideWhenUsed="0"/>
-    <w:lsdException w:name="Medium Grid 2 Accent 3" w:semiHidden="0" w:uiPriority="68" w:unhideWhenUsed="0"/>
-    <w:lsdException w:name="Medium Grid 3 Accent 3" w:semiHidden="0" w:uiPriority="69" w:unhideWhenUsed="0"/>
-    <w:lsdException w:name="Dark List Accent 3" w:semiHidden="0" w:uiPriority="70" w:unhideWhenUsed="0"/>
-    <w:lsdException w:name="Colorful Shading Accent 3" w:semiHidden="0" w:uiPriority="71" w:unhideWhenUsed="0"/>
-    <w:lsdException w:name="Colorful List Accent 3" w:semiHidden="0" w:uiPriority="72" w:unhideWhenUsed="0"/>
-    <w:lsdException w:name="Colorful Grid Accent 3" w:semiHidden="0" w:uiPriority="73" w:unhideWhenUsed="0"/>
-    <w:lsdException w:name="Light Shading Accent 4" w:semiHidden="0" w:uiPriority="60" w:unhideWhenUsed="0"/>
-    <w:lsdException w:name="Light List Accent 4" w:semiHidden="0" w:uiPriority="61" w:unhideWhenUsed="0"/>
-    <w:lsdException w:name="Light Grid Accent 4" w:semiHidden="0" w:uiPriority="62" w:unhideWhenUsed="0"/>
-    <w:lsdException w:name="Medium Shading 1 Accent 4" w:semiHidden="0" w:uiPriority="63" w:unhideWhenUsed="0"/>
-    <w:lsdException w:name="Medium Shading 2 Accent 4" w:semiHidden="0" w:uiPriority="64" w:unhideWhenUsed="0"/>
-    <w:lsdException w:name="Medium List 1 Accent 4" w:semiHidden="0" w:uiPriority="65" w:unhideWhenUsed="0"/>
-    <w:lsdException w:name="Medium List 2 Accent 4" w:semiHidden="0" w:uiPriority="66" w:unhideWhenUsed="0"/>
-    <w:lsdException w:name="Medium Grid 1 Accent 4" w:semiHidden="0" w:uiPriority="67" w:unhideWhenUsed="0"/>
-    <w:lsdException w:name="Medium Grid 2 Accent 4" w:semiHidden="0" w:uiPriority="68" w:unhideWhenUsed="0"/>
-    <w:lsdException w:name="Medium Grid 3 Accent 4" w:semiHidden="0" w:uiPriority="69" w:unhideWhenUsed="0"/>
-    <w:lsdException w:name="Dark List Accent 4" w:semiHidden="0" w:uiPriority="70" w:unhideWhenUsed="0"/>
-    <w:lsdException w:name="Colorful Shading Accent 4" w:semiHidden="0" w:uiPriority="71" w:unhideWhenUsed="0"/>
-    <w:lsdException w:name="Colorful List Accent 4" w:semiHidden="0" w:uiPriority="72" w:unhideWhenUsed="0"/>
-    <w:lsdException w:name="Colorful Grid Accent 4" w:semiHidden="0" w:uiPriority="73" w:unhideWhenUsed="0"/>
-    <w:lsdException w:name="Light Shading Accent 5" w:semiHidden="0" w:uiPriority="60" w:unhideWhenUsed="0"/>
-    <w:lsdException w:name="Light List Accent 5" w:semiHidden="0" w:uiPriority="61" w:unhideWhenUsed="0"/>
-    <w:lsdException w:name="Light Grid Accent 5" w:semiHidden="0" w:uiPriority="62" w:unhideWhenUsed="0"/>
-    <w:lsdException w:name="Medium Shading 1 Accent 5" w:semiHidden="0" w:uiPriority="63" w:unhideWhenUsed="0"/>
-    <w:lsdException w:name="Medium Shading 2 Accent 5" w:semiHidden="0" w:uiPriority="64" w:unhideWhenUsed="0"/>
-    <w:lsdException w:name="Medium List 1 Accent 5" w:semiHidden="0" w:uiPriority="65" w:unhideWhenUsed="0"/>
-    <w:lsdException w:name="Medium List 2 Accent 5" w:semiHidden="0" w:uiPriority="66" w:unhideWhenUsed="0"/>
-    <w:lsdException w:name="Medium Grid 1 Accent 5" w:semiHidden="0" w:uiPriority="67" w:unhideWhenUsed="0"/>
-    <w:lsdException w:name="Medium Grid 2 Accent 5" w:semiHidden="0" w:uiPriority="68" w:unhideWhenUsed="0"/>
-    <w:lsdException w:name="Medium Grid 3 Accent 5" w:semiHidden="0" w:uiPriority="69" w:unhideWhenUsed="0"/>
-    <w:lsdException w:name="Dark List Accent 5" w:semiHidden="0" w:uiPriority="70" w:unhideWhenUsed="0"/>
-    <w:lsdException w:name="Colorful Shading Accent 5" w:semiHidden="0" w:uiPriority="71" w:unhideWhenUsed="0"/>
-    <w:lsdException w:name="Colorful List Accent 5" w:semiHidden="0" w:uiPriority="72" w:unhideWhenUsed="0"/>
-    <w:lsdException w:name="Colorful Grid Accent 5" w:semiHidden="0" w:uiPriority="73" w:unhideWhenUsed="0"/>
-    <w:lsdException w:name="Light Shading Accent 6" w:semiHidden="0" w:uiPriority="60" w:unhideWhenUsed="0"/>
-    <w:lsdException w:name="Light List Accent 6" w:semiHidden="0" w:uiPriority="61" w:unhideWhenUsed="0"/>
-    <w:lsdException w:name="Light Grid Accent 6" w:semiHidden="0" w:uiPriority="62" w:unhideWhenUsed="0"/>
-    <w:lsdException w:name="Medium Shading 1 Accent 6" w:semiHidden="0" w:uiPriority="63" w:unhideWhenUsed="0"/>
-    <w:lsdException w:name="Medium Shading 2 Accent 6" w:semiHidden="0" w:uiPriority="64" w:unhideWhenUsed="0"/>
-    <w:lsdException w:name="Medium List 1 Accent 6" w:semiHidden="0" w:uiPriority="65" w:unhideWhenUsed="0"/>
-    <w:lsdException w:name="Medium List 2 Accent 6" w:semiHidden="0" w:uiPriority="66" w:unhideWhenUsed="0"/>
-    <w:lsdException w:name="Medium Grid 1 Accent 6" w:semiHidden="0" w:uiPriority="67" w:unhideWhenUsed="0"/>
-    <w:lsdException w:name="Medium Grid 2 Accent 6" w:semiHidden="0" w:uiPriority="68" w:unhideWhenUsed="0"/>
-    <w:lsdException w:name="Medium Grid 3 Accent 6" w:semiHidden="0" w:uiPriority="69" w:unhideWhenUsed="0"/>
-    <w:lsdException w:name="Dark List Accent 6" w:semiHidden="0" w:uiPriority="70" w:unhideWhenUsed="0"/>
-    <w:lsdException w:name="Colorful Shading Accent 6" w:semiHidden="0" w:uiPriority="71" w:unhideWhenUsed="0"/>
-    <w:lsdException w:name="Colorful List Accent 6" w:semiHidden="0" w:uiPriority="72" w:unhideWhenUsed="0"/>
-    <w:lsdException w:name="Colorful Grid Accent 6" w:semiHidden="0" w:uiPriority="73" w:unhideWhenUsed="0"/>
-    <w:lsdException w:name="Subtle Emphasis" w:semiHidden="0" w:uiPriority="19" w:unhideWhenUsed="0" w:qFormat="1"/>
-    <w:lsdException w:name="Intense Emphasis" w:semiHidden="0" w:uiPriority="21" w:unhideWhenUsed="0" w:qFormat="1"/>
-    <w:lsdException w:name="Subtle Reference" w:semiHidden="0" w:uiPriority="31" w:unhideWhenUsed="0" w:qFormat="1"/>
-    <w:lsdException w:name="Intense Reference" w:semiHidden="0" w:uiPriority="32" w:unhideWhenUsed="0" w:qFormat="1"/>
-    <w:lsdException w:name="Book Title" w:semiHidden="0" w:uiPriority="33" w:unhideWhenUsed="0" w:qFormat="1"/>
-    <w:lsdException w:name="Bibliography" w:uiPriority="37"/>
-    <w:lsdException w:name="TOC Heading" w:uiPriority="39" w:qFormat="1"/>
-  </w:latentStyles>
-  <w:style w:type="paragraph" w:default="1" w:styleId="Normal">
-    <w:name w:val="Normal"/>
-    <w:qFormat/>
+  <w:style w:type="character" w:customStyle="1" w:styleId="Heading3Char">
+    <w:name w:val="Heading 3 Char"/>
+    <w:basedOn w:val="DefaultParagraphFont"/>
+    <w:link w:val="Heading3"/>
+    <w:uiPriority w:val="9"/>
+    <w:rsid w:val="007217DB"/>
+    <w:rPr>
+      <w:rFonts w:ascii="Times New Roman" w:eastAsia="Times New Roman" w:hAnsi="Times New Roman" w:cs="Times New Roman"/>
+      <w:b/>
+      <w:bCs/>
+      <w:sz w:val="27"/>
+      <w:szCs w:val="27"/>
+      <w:lang w:val="en-US"/>
+    </w:rPr>
   </w:style>
-  <w:style w:type="character" w:default="1" w:styleId="DefaultParagraphFont">
-    <w:name w:val="Default Paragraph Font"/>
-    <w:uiPriority w:val="1"/>
-    <w:semiHidden/>
-    <w:unhideWhenUsed/>
-  </w:style>
-  <w:style w:type="table" w:default="1" w:styleId="TableNormal">
-    <w:name w:val="Normal Table"/>
+  <w:style w:type="character" w:styleId="Hyperlink">
+    <w:name w:val="Hyperlink"/>
+    <w:basedOn w:val="DefaultParagraphFont"/>
     <w:uiPriority w:val="99"/>
     <w:semiHidden/>
     <w:unhideWhenUsed/>
-    <w:tblPr>
-      <w:tblInd w:w="0" w:type="dxa"/>
-      <w:tblCellMar>
-        <w:top w:w="0" w:type="dxa"/>
-        <w:left w:w="108" w:type="dxa"/>
-        <w:bottom w:w="0" w:type="dxa"/>
-        <w:right w:w="108" w:type="dxa"/>
-      </w:tblCellMar>
-    </w:tblPr>
+    <w:rsid w:val="007217DB"/>
+    <w:rPr>
+      <w:color w:val="0000FF"/>
+      <w:u w:val="single"/>
+    </w:rPr>
   </w:style>
-  <w:style w:type="numbering" w:default="1" w:styleId="NoList">
-    <w:name w:val="No List"/>
-    <w:uiPriority w:val="99"/>
-    <w:semiHidden/>
-    <w:unhideWhenUsed/>
+  <w:style w:type="character" w:customStyle="1" w:styleId="apple-converted-space">
+    <w:name w:val="apple-converted-space"/>
+    <w:basedOn w:val="DefaultParagraphFont"/>
+    <w:rsid w:val="00C47B61"/>
+  </w:style>
+  <w:style w:type="paragraph" w:styleId="ListParagraph">
+    <w:name w:val="List Paragraph"/>
+    <w:basedOn w:val="Normal"/>
+    <w:uiPriority w:val="34"/>
+    <w:qFormat/>
+    <w:rsid w:val="00A84B43"/>
+    <w:pPr>
+      <w:ind w:left="720"/>
+      <w:contextualSpacing/>
+    </w:pPr>
   </w:style>
 </w:styles>
 </file>

</xml_diff>

<commit_message>
trả lời câu 7,8, thêm một vài lệnh hữu ích
</commit_message>
<xml_diff>
--- a/CheatSheetPTTKHT.docx
+++ b/CheatSheetPTTKHT.docx
@@ -2919,15 +2919,15 @@
           <w:rFonts w:asciiTheme="majorHAnsi" w:hAnsiTheme="majorHAnsi" w:cstheme="majorHAnsi"/>
           <w:sz w:val="28"/>
           <w:szCs w:val="28"/>
-          <w:lang w:val="en-US"/>
-        </w:rPr>
-      </w:pPr>
-      <w:r>
-        <w:rPr>
-          <w:rFonts w:asciiTheme="majorHAnsi" w:hAnsiTheme="majorHAnsi" w:cstheme="majorHAnsi"/>
-          <w:sz w:val="28"/>
-          <w:szCs w:val="28"/>
-          <w:lang w:val="en-US"/>
+          <w:lang w:val="fr-FR"/>
+        </w:rPr>
+      </w:pPr>
+      <w:r>
+        <w:rPr>
+          <w:rFonts w:asciiTheme="majorHAnsi" w:hAnsiTheme="majorHAnsi" w:cstheme="majorHAnsi"/>
+          <w:sz w:val="28"/>
+          <w:szCs w:val="28"/>
+          <w:lang w:val="fr-FR"/>
         </w:rPr>
         <w:t xml:space="preserve">OOSAD thường gắn với phương pháp phát triển theo pha thuộc hệ phương pháp RAD, chỉ giành ít thời gian cho mỗi pha trong vòng đời phát triển của hệ thống. </w:t>
       </w:r>
@@ -2936,7 +2936,7 @@
           <w:rFonts w:asciiTheme="majorHAnsi" w:hAnsiTheme="majorHAnsi" w:cstheme="majorHAnsi"/>
           <w:sz w:val="28"/>
           <w:szCs w:val="28"/>
-          <w:lang w:val="en-US"/>
+          <w:lang w:val="fr-FR"/>
         </w:rPr>
         <w:t>OOSAD sử dụng các phương pháp phát triển hệ thống hướng kịch bản sử dụng, lấy kiến trúc làm trung tâm, lặp và tăng dần. OOSAD hỗ trợ ba góc nhìn đối với hệ thống là: chức năng, tĩnh, và động. OOSAD cho phép người phân tích chia nhỏ hệ thống thành những thành phần nhỏ hơn và dễ quản lý hơn. Ngoài ra tư duy đối tượng được cho là tự nhiên hơn so với tiến trình hoặc dữ liệu,  OOSAD còn cho phép người phân tích giao tiếp với người dùng bằng các đối tượng trong môi trường của người dùng thay vì các quá trình hoặc dữ liệu.</w:t>
       </w:r>
@@ -2948,7 +2948,7 @@
           <w:rFonts w:asciiTheme="majorHAnsi" w:hAnsiTheme="majorHAnsi" w:cstheme="majorHAnsi"/>
           <w:sz w:val="28"/>
           <w:szCs w:val="28"/>
-          <w:lang w:val="en-US"/>
+          <w:lang w:val="fr-FR"/>
         </w:rPr>
       </w:pPr>
     </w:p>
@@ -2959,7 +2959,7 @@
           <w:b/>
           <w:sz w:val="28"/>
           <w:szCs w:val="28"/>
-          <w:lang w:val="en-US"/>
+          <w:lang w:val="fr-FR"/>
         </w:rPr>
       </w:pPr>
       <w:r>
@@ -2968,7 +2968,7 @@
           <w:b/>
           <w:sz w:val="28"/>
           <w:szCs w:val="28"/>
-          <w:lang w:val="en-US"/>
+          <w:lang w:val="fr-FR"/>
         </w:rPr>
         <w:br w:type="page"/>
       </w:r>
@@ -2990,7 +2990,7 @@
           <w:b/>
           <w:sz w:val="28"/>
           <w:szCs w:val="28"/>
-          <w:lang w:val="en-US"/>
+          <w:lang w:val="fr-FR"/>
         </w:rPr>
         <w:lastRenderedPageBreak/>
         <w:t>Câu hỏ</w:t>
@@ -3001,7 +3001,7 @@
           <w:b/>
           <w:sz w:val="28"/>
           <w:szCs w:val="28"/>
-          <w:lang w:val="en-US"/>
+          <w:lang w:val="fr-FR"/>
         </w:rPr>
         <w:t>i chương 4</w:t>
       </w:r>
@@ -3011,7 +3011,7 @@
           <w:b/>
           <w:sz w:val="28"/>
           <w:szCs w:val="28"/>
-          <w:lang w:val="en-US"/>
+          <w:lang w:val="fr-FR"/>
         </w:rPr>
         <w:t>.</w:t>
       </w:r>
@@ -3213,15 +3213,15 @@
           <w:rFonts w:asciiTheme="majorHAnsi" w:hAnsiTheme="majorHAnsi" w:cstheme="majorHAnsi"/>
           <w:sz w:val="28"/>
           <w:szCs w:val="28"/>
-          <w:lang w:val="fr-FR"/>
-        </w:rPr>
-      </w:pPr>
-      <w:r>
-        <w:rPr>
-          <w:rFonts w:asciiTheme="majorHAnsi" w:hAnsiTheme="majorHAnsi" w:cstheme="majorHAnsi"/>
-          <w:sz w:val="28"/>
-          <w:szCs w:val="28"/>
-          <w:lang w:val="fr-FR"/>
+          <w:lang w:val="en-US"/>
+        </w:rPr>
+      </w:pPr>
+      <w:r>
+        <w:rPr>
+          <w:rFonts w:asciiTheme="majorHAnsi" w:hAnsiTheme="majorHAnsi" w:cstheme="majorHAnsi"/>
+          <w:sz w:val="28"/>
+          <w:szCs w:val="28"/>
+          <w:lang w:val="en-US"/>
         </w:rPr>
         <w:t>3. Mục đích xác định yêu cầu là gì ?</w:t>
       </w:r>
@@ -3233,15 +3233,15 @@
           <w:rFonts w:asciiTheme="majorHAnsi" w:hAnsiTheme="majorHAnsi" w:cstheme="majorHAnsi"/>
           <w:sz w:val="28"/>
           <w:szCs w:val="28"/>
-          <w:lang w:val="fr-FR"/>
-        </w:rPr>
-      </w:pPr>
-      <w:r>
-        <w:rPr>
-          <w:rFonts w:asciiTheme="majorHAnsi" w:hAnsiTheme="majorHAnsi" w:cstheme="majorHAnsi"/>
-          <w:sz w:val="28"/>
-          <w:szCs w:val="28"/>
-          <w:lang w:val="fr-FR"/>
+          <w:lang w:val="en-US"/>
+        </w:rPr>
+      </w:pPr>
+      <w:r>
+        <w:rPr>
+          <w:rFonts w:asciiTheme="majorHAnsi" w:hAnsiTheme="majorHAnsi" w:cstheme="majorHAnsi"/>
+          <w:sz w:val="28"/>
+          <w:szCs w:val="28"/>
+          <w:lang w:val="en-US"/>
         </w:rPr>
         <w:t>Mục đích của bước xác định yêu cầu là chuyển hóa các yêu cầu rất trừu tượng được đưa ra trong yêu cầu hệ thống thành một danh sách các yêu cầu chi tiết hơn có thể sử dụng được trong các bước phân tích tiếp theo (thiết lập các mô hình chức năng, mô hình cấu trúc và mô hình hành vi).</w:t>
       </w:r>
@@ -3253,15 +3253,15 @@
           <w:rFonts w:asciiTheme="majorHAnsi" w:hAnsiTheme="majorHAnsi" w:cstheme="majorHAnsi"/>
           <w:sz w:val="28"/>
           <w:szCs w:val="28"/>
-          <w:lang w:val="fr-FR"/>
-        </w:rPr>
-      </w:pPr>
-      <w:r>
-        <w:rPr>
-          <w:rFonts w:asciiTheme="majorHAnsi" w:hAnsiTheme="majorHAnsi" w:cstheme="majorHAnsi"/>
-          <w:sz w:val="28"/>
-          <w:szCs w:val="28"/>
-          <w:lang w:val="fr-FR"/>
+          <w:lang w:val="en-US"/>
+        </w:rPr>
+      </w:pPr>
+      <w:r>
+        <w:rPr>
+          <w:rFonts w:asciiTheme="majorHAnsi" w:hAnsiTheme="majorHAnsi" w:cstheme="majorHAnsi"/>
+          <w:sz w:val="28"/>
+          <w:szCs w:val="28"/>
+          <w:lang w:val="en-US"/>
         </w:rPr>
         <w:t xml:space="preserve">4. Ba bước cơ bản của quá trình phân tích là gì ? Bước nào </w:t>
       </w:r>
@@ -3270,7 +3270,7 @@
           <w:rFonts w:asciiTheme="majorHAnsi" w:hAnsiTheme="majorHAnsi" w:cstheme="majorHAnsi"/>
           <w:sz w:val="28"/>
           <w:szCs w:val="28"/>
-          <w:lang w:val="fr-FR"/>
+          <w:lang w:val="en-US"/>
         </w:rPr>
         <w:t>là đơn giản nhất</w:t>
       </w:r>
@@ -3279,7 +3279,7 @@
           <w:rFonts w:asciiTheme="majorHAnsi" w:hAnsiTheme="majorHAnsi" w:cstheme="majorHAnsi"/>
           <w:sz w:val="28"/>
           <w:szCs w:val="28"/>
-          <w:lang w:val="fr-FR"/>
+          <w:lang w:val="en-US"/>
         </w:rPr>
         <w:t>? vì sao ?</w:t>
       </w:r>
@@ -3292,15 +3292,15 @@
           <w:rFonts w:asciiTheme="majorHAnsi" w:hAnsiTheme="majorHAnsi" w:cstheme="majorHAnsi"/>
           <w:sz w:val="28"/>
           <w:szCs w:val="28"/>
-          <w:lang w:val="fr-FR"/>
-        </w:rPr>
-      </w:pPr>
-      <w:r>
-        <w:rPr>
-          <w:rFonts w:asciiTheme="majorHAnsi" w:hAnsiTheme="majorHAnsi" w:cstheme="majorHAnsi"/>
-          <w:sz w:val="28"/>
-          <w:szCs w:val="28"/>
-          <w:lang w:val="fr-FR"/>
+          <w:lang w:val="en-US"/>
+        </w:rPr>
+      </w:pPr>
+      <w:r>
+        <w:rPr>
+          <w:rFonts w:asciiTheme="majorHAnsi" w:hAnsiTheme="majorHAnsi" w:cstheme="majorHAnsi"/>
+          <w:sz w:val="28"/>
+          <w:szCs w:val="28"/>
+          <w:lang w:val="en-US"/>
         </w:rPr>
         <w:t xml:space="preserve">Ba bước cơ bản </w:t>
       </w:r>
@@ -3309,7 +3309,7 @@
           <w:rFonts w:asciiTheme="majorHAnsi" w:hAnsiTheme="majorHAnsi" w:cstheme="majorHAnsi"/>
           <w:sz w:val="28"/>
           <w:szCs w:val="28"/>
-          <w:lang w:val="fr-FR"/>
+          <w:lang w:val="en-US"/>
         </w:rPr>
         <w:t>của quá trình phân tích là : Tìm hiểu hệ thống hiện tại, xác định các cải tiến, và xây dựng các yêu cầu đối với hệ thống mới</w:t>
       </w:r>
@@ -3318,7 +3318,7 @@
           <w:rFonts w:asciiTheme="majorHAnsi" w:hAnsiTheme="majorHAnsi" w:cstheme="majorHAnsi"/>
           <w:sz w:val="28"/>
           <w:szCs w:val="28"/>
-          <w:lang w:val="fr-FR"/>
+          <w:lang w:val="en-US"/>
         </w:rPr>
         <w:t>.</w:t>
       </w:r>
@@ -3331,15 +3331,15 @@
           <w:rFonts w:asciiTheme="majorHAnsi" w:hAnsiTheme="majorHAnsi" w:cstheme="majorHAnsi"/>
           <w:sz w:val="28"/>
           <w:szCs w:val="28"/>
-          <w:lang w:val="fr-FR"/>
-        </w:rPr>
-      </w:pPr>
-      <w:r>
-        <w:rPr>
-          <w:rFonts w:asciiTheme="majorHAnsi" w:hAnsiTheme="majorHAnsi" w:cstheme="majorHAnsi"/>
-          <w:sz w:val="28"/>
-          <w:szCs w:val="28"/>
-          <w:lang w:val="fr-FR"/>
+          <w:lang w:val="en-US"/>
+        </w:rPr>
+      </w:pPr>
+      <w:r>
+        <w:rPr>
+          <w:rFonts w:asciiTheme="majorHAnsi" w:hAnsiTheme="majorHAnsi" w:cstheme="majorHAnsi"/>
+          <w:sz w:val="28"/>
+          <w:szCs w:val="28"/>
+          <w:lang w:val="en-US"/>
         </w:rPr>
         <w:t xml:space="preserve">Bước </w:t>
       </w:r>
@@ -3348,7 +3348,7 @@
           <w:rFonts w:asciiTheme="majorHAnsi" w:hAnsiTheme="majorHAnsi" w:cstheme="majorHAnsi"/>
           <w:sz w:val="28"/>
           <w:szCs w:val="28"/>
-          <w:lang w:val="fr-FR"/>
+          <w:lang w:val="en-US"/>
         </w:rPr>
         <w:t>tìm hiểu hệ thống hiện tại là đơn giản hơn cả, vì thông thường có nhiều người dùng hiểu rõ về hệ thống đang sử dụng</w:t>
       </w:r>
@@ -3357,7 +3357,7 @@
           <w:rFonts w:asciiTheme="majorHAnsi" w:hAnsiTheme="majorHAnsi" w:cstheme="majorHAnsi"/>
           <w:sz w:val="28"/>
           <w:szCs w:val="28"/>
-          <w:lang w:val="fr-FR"/>
+          <w:lang w:val="en-US"/>
         </w:rPr>
         <w:t>.</w:t>
       </w:r>
@@ -3369,15 +3369,15 @@
           <w:rFonts w:asciiTheme="majorHAnsi" w:hAnsiTheme="majorHAnsi" w:cstheme="majorHAnsi"/>
           <w:sz w:val="28"/>
           <w:szCs w:val="28"/>
-          <w:lang w:val="fr-FR"/>
-        </w:rPr>
-      </w:pPr>
-      <w:r>
-        <w:rPr>
-          <w:rFonts w:asciiTheme="majorHAnsi" w:hAnsiTheme="majorHAnsi" w:cstheme="majorHAnsi"/>
-          <w:sz w:val="28"/>
-          <w:szCs w:val="28"/>
-          <w:lang w:val="fr-FR"/>
+          <w:lang w:val="en-US"/>
+        </w:rPr>
+      </w:pPr>
+      <w:r>
+        <w:rPr>
+          <w:rFonts w:asciiTheme="majorHAnsi" w:hAnsiTheme="majorHAnsi" w:cstheme="majorHAnsi"/>
+          <w:sz w:val="28"/>
+          <w:szCs w:val="28"/>
+          <w:lang w:val="en-US"/>
         </w:rPr>
         <w:t>5. So sánh các mục tiêu thương mại của BPA, BPI và BPR ?</w:t>
       </w:r>
@@ -3390,15 +3390,15 @@
           <w:rFonts w:asciiTheme="majorHAnsi" w:hAnsiTheme="majorHAnsi" w:cstheme="majorHAnsi"/>
           <w:sz w:val="28"/>
           <w:szCs w:val="28"/>
-          <w:lang w:val="fr-FR"/>
-        </w:rPr>
-      </w:pPr>
-      <w:r>
-        <w:rPr>
-          <w:rFonts w:asciiTheme="majorHAnsi" w:hAnsiTheme="majorHAnsi" w:cstheme="majorHAnsi"/>
-          <w:sz w:val="28"/>
-          <w:szCs w:val="28"/>
-          <w:lang w:val="fr-FR"/>
+          <w:lang w:val="en-US"/>
+        </w:rPr>
+      </w:pPr>
+      <w:r>
+        <w:rPr>
+          <w:rFonts w:asciiTheme="majorHAnsi" w:hAnsiTheme="majorHAnsi" w:cstheme="majorHAnsi"/>
+          <w:sz w:val="28"/>
+          <w:szCs w:val="28"/>
+          <w:lang w:val="en-US"/>
         </w:rPr>
         <w:t>BPA không hướng tới thay đổi các quá trình kinh tế mà chỉ cố gắng tối ưu hóa các quá trình hiện có</w:t>
       </w:r>
@@ -3407,7 +3407,7 @@
           <w:rFonts w:asciiTheme="majorHAnsi" w:hAnsiTheme="majorHAnsi" w:cstheme="majorHAnsi"/>
           <w:sz w:val="28"/>
           <w:szCs w:val="28"/>
-          <w:lang w:val="fr-FR"/>
+          <w:lang w:val="en-US"/>
         </w:rPr>
         <w:t>, hứa hẹn những lợi ích nhỏ</w:t>
       </w:r>
@@ -3416,7 +3416,7 @@
           <w:rFonts w:asciiTheme="majorHAnsi" w:hAnsiTheme="majorHAnsi" w:cstheme="majorHAnsi"/>
           <w:sz w:val="28"/>
           <w:szCs w:val="28"/>
-          <w:lang w:val="fr-FR"/>
+          <w:lang w:val="en-US"/>
         </w:rPr>
         <w:t xml:space="preserve">. BPI có thể thay đổi một vài khía cạnh </w:t>
       </w:r>
@@ -3425,7 +3425,7 @@
           <w:rFonts w:asciiTheme="majorHAnsi" w:hAnsiTheme="majorHAnsi" w:cstheme="majorHAnsi"/>
           <w:sz w:val="28"/>
           <w:szCs w:val="28"/>
-          <w:lang w:val="fr-FR"/>
+          <w:lang w:val="en-US"/>
         </w:rPr>
         <w:t xml:space="preserve">của các quá trình </w:t>
       </w:r>
@@ -3434,7 +3434,7 @@
           <w:rFonts w:asciiTheme="majorHAnsi" w:hAnsiTheme="majorHAnsi" w:cstheme="majorHAnsi"/>
           <w:sz w:val="28"/>
           <w:szCs w:val="28"/>
-          <w:lang w:val="fr-FR"/>
+          <w:lang w:val="en-US"/>
         </w:rPr>
         <w:t>hiện có</w:t>
       </w:r>
@@ -3443,7 +3443,7 @@
           <w:rFonts w:asciiTheme="majorHAnsi" w:hAnsiTheme="majorHAnsi" w:cstheme="majorHAnsi"/>
           <w:sz w:val="28"/>
           <w:szCs w:val="28"/>
-          <w:lang w:val="fr-FR"/>
+          <w:lang w:val="en-US"/>
         </w:rPr>
         <w:t>, hướng tới những lợi ích ở mức trung bình</w:t>
       </w:r>
@@ -3452,7 +3452,7 @@
           <w:rFonts w:asciiTheme="majorHAnsi" w:hAnsiTheme="majorHAnsi" w:cstheme="majorHAnsi"/>
           <w:sz w:val="28"/>
           <w:szCs w:val="28"/>
-          <w:lang w:val="fr-FR"/>
+          <w:lang w:val="en-US"/>
         </w:rPr>
         <w:t>. BPR hướng tới những thay đổi lớn về bản chất của các quá trình kinh tế</w:t>
       </w:r>
@@ -3461,7 +3461,7 @@
           <w:rFonts w:asciiTheme="majorHAnsi" w:hAnsiTheme="majorHAnsi" w:cstheme="majorHAnsi"/>
           <w:sz w:val="28"/>
           <w:szCs w:val="28"/>
-          <w:lang w:val="fr-FR"/>
+          <w:lang w:val="en-US"/>
         </w:rPr>
         <w:t>, hướng tới những mục đích lớn</w:t>
       </w:r>
@@ -3470,7 +3470,7 @@
           <w:rFonts w:asciiTheme="majorHAnsi" w:hAnsiTheme="majorHAnsi" w:cstheme="majorHAnsi"/>
           <w:sz w:val="28"/>
           <w:szCs w:val="28"/>
-          <w:lang w:val="fr-FR"/>
+          <w:lang w:val="en-US"/>
         </w:rPr>
         <w:t>.</w:t>
       </w:r>
@@ -3482,15 +3482,15 @@
           <w:rFonts w:asciiTheme="majorHAnsi" w:hAnsiTheme="majorHAnsi" w:cstheme="majorHAnsi"/>
           <w:sz w:val="28"/>
           <w:szCs w:val="28"/>
-          <w:lang w:val="fr-FR"/>
-        </w:rPr>
-      </w:pPr>
-      <w:r>
-        <w:rPr>
-          <w:rFonts w:asciiTheme="majorHAnsi" w:hAnsiTheme="majorHAnsi" w:cstheme="majorHAnsi"/>
-          <w:sz w:val="28"/>
-          <w:szCs w:val="28"/>
-          <w:lang w:val="fr-FR"/>
+          <w:lang w:val="en-US"/>
+        </w:rPr>
+      </w:pPr>
+      <w:r>
+        <w:rPr>
+          <w:rFonts w:asciiTheme="majorHAnsi" w:hAnsiTheme="majorHAnsi" w:cstheme="majorHAnsi"/>
+          <w:sz w:val="28"/>
+          <w:szCs w:val="28"/>
+          <w:lang w:val="en-US"/>
         </w:rPr>
         <w:t>6. So sánh phân tích vấn đề và phân tích nguồn gốc. Áp dụng phân tích vấn đề trong hoàn cảnh nào ? phân tích nguồn gốc trong hoàn cảnh nào ?</w:t>
       </w:r>
@@ -3557,6 +3557,179 @@
           <w:lang w:val="fr-FR"/>
         </w:rPr>
       </w:pPr>
+      <w:r>
+        <w:rPr>
+          <w:rFonts w:asciiTheme="majorHAnsi" w:hAnsiTheme="majorHAnsi" w:cstheme="majorHAnsi"/>
+          <w:sz w:val="28"/>
+          <w:szCs w:val="28"/>
+          <w:lang w:val="fr-FR"/>
+        </w:rPr>
+        <w:t xml:space="preserve">7. So sánh phân tích thời </w:t>
+      </w:r>
+      <w:r>
+        <w:rPr>
+          <w:rFonts w:asciiTheme="majorHAnsi" w:hAnsiTheme="majorHAnsi" w:cstheme="majorHAnsi"/>
+          <w:sz w:val="28"/>
+          <w:szCs w:val="28"/>
+          <w:lang w:val="fr-FR"/>
+        </w:rPr>
+        <w:t>gian</w:t>
+      </w:r>
+      <w:r>
+        <w:rPr>
+          <w:rFonts w:asciiTheme="majorHAnsi" w:hAnsiTheme="majorHAnsi" w:cstheme="majorHAnsi"/>
+          <w:sz w:val="28"/>
+          <w:szCs w:val="28"/>
+          <w:lang w:val="fr-FR"/>
+        </w:rPr>
+        <w:t xml:space="preserve"> và </w:t>
+      </w:r>
+      <w:r>
+        <w:rPr>
+          <w:rFonts w:asciiTheme="majorHAnsi" w:hAnsiTheme="majorHAnsi" w:cstheme="majorHAnsi"/>
+          <w:sz w:val="28"/>
+          <w:szCs w:val="28"/>
+          <w:lang w:val="fr-FR"/>
+        </w:rPr>
+        <w:t xml:space="preserve">phân tích </w:t>
+      </w:r>
+      <w:r>
+        <w:rPr>
+          <w:rFonts w:asciiTheme="majorHAnsi" w:hAnsiTheme="majorHAnsi" w:cstheme="majorHAnsi"/>
+          <w:sz w:val="28"/>
+          <w:szCs w:val="28"/>
+          <w:lang w:val="fr-FR"/>
+        </w:rPr>
+        <w:t xml:space="preserve">chi phí dựa trên </w:t>
+      </w:r>
+      <w:r>
+        <w:rPr>
+          <w:rFonts w:asciiTheme="majorHAnsi" w:hAnsiTheme="majorHAnsi" w:cstheme="majorHAnsi"/>
+          <w:sz w:val="28"/>
+          <w:szCs w:val="28"/>
+          <w:lang w:val="fr-FR"/>
+        </w:rPr>
+        <w:t>hoạt động</w:t>
+      </w:r>
+      <w:r>
+        <w:rPr>
+          <w:rFonts w:asciiTheme="majorHAnsi" w:hAnsiTheme="majorHAnsi" w:cstheme="majorHAnsi"/>
+          <w:sz w:val="28"/>
+          <w:szCs w:val="28"/>
+          <w:lang w:val="fr-FR"/>
+        </w:rPr>
+        <w:t>.</w:t>
+      </w:r>
+    </w:p>
+    <w:p>
+      <w:pPr>
+        <w:spacing w:after="0" w:line="360" w:lineRule="auto"/>
+        <w:jc w:val="both"/>
+        <w:rPr>
+          <w:rFonts w:asciiTheme="majorHAnsi" w:hAnsiTheme="majorHAnsi" w:cstheme="majorHAnsi"/>
+          <w:sz w:val="28"/>
+          <w:szCs w:val="28"/>
+          <w:lang w:val="fr-FR"/>
+        </w:rPr>
+      </w:pPr>
+      <w:r>
+        <w:rPr>
+          <w:rFonts w:asciiTheme="majorHAnsi" w:hAnsiTheme="majorHAnsi" w:cstheme="majorHAnsi"/>
+          <w:sz w:val="28"/>
+          <w:szCs w:val="28"/>
+          <w:lang w:val="fr-FR"/>
+        </w:rPr>
+        <w:t>Cả phân tích thời gian và phân tích chi phí dựa trên hoạt động đều tiến hành phân tích chi tiết các quá trình chính và các bước trong các quá trình đó. Sự khác biệt là phân tích thời gian quan tâm tới thời gian thực hiện từng hoạt động và so sánh thời gian thực hiện từng bước với thời gian hoàn thành cả quá trình.</w:t>
+      </w:r>
+    </w:p>
+    <w:p>
+      <w:pPr>
+        <w:spacing w:after="0" w:line="360" w:lineRule="auto"/>
+        <w:jc w:val="both"/>
+        <w:rPr>
+          <w:rFonts w:asciiTheme="majorHAnsi" w:hAnsiTheme="majorHAnsi" w:cstheme="majorHAnsi"/>
+          <w:sz w:val="28"/>
+          <w:szCs w:val="28"/>
+          <w:lang w:val="fr-FR"/>
+        </w:rPr>
+      </w:pPr>
+      <w:r>
+        <w:rPr>
+          <w:rFonts w:asciiTheme="majorHAnsi" w:hAnsiTheme="majorHAnsi" w:cstheme="majorHAnsi"/>
+          <w:sz w:val="28"/>
+          <w:szCs w:val="28"/>
+          <w:lang w:val="fr-FR"/>
+        </w:rPr>
+        <w:t>Phân tích chi phí dựa trên hoạt động quan tâm đến chi phí thực hiện từng bước, chi phí cho toàn bộ quá trình, xác định các quá trình tốn nhiều chi phí nhất và tìm cách cải tiến các quá trình này.</w:t>
+      </w:r>
+    </w:p>
+    <w:p>
+      <w:pPr>
+        <w:spacing w:after="0" w:line="360" w:lineRule="auto"/>
+        <w:jc w:val="both"/>
+        <w:rPr>
+          <w:rFonts w:asciiTheme="majorHAnsi" w:hAnsiTheme="majorHAnsi" w:cstheme="majorHAnsi"/>
+          <w:sz w:val="28"/>
+          <w:szCs w:val="28"/>
+          <w:lang w:val="fr-FR"/>
+        </w:rPr>
+      </w:pPr>
+      <w:r>
+        <w:rPr>
+          <w:rFonts w:asciiTheme="majorHAnsi" w:hAnsiTheme="majorHAnsi" w:cstheme="majorHAnsi"/>
+          <w:sz w:val="28"/>
+          <w:szCs w:val="28"/>
+          <w:lang w:val="fr-FR"/>
+        </w:rPr>
+        <w:t xml:space="preserve">8. Giả sử </w:t>
+      </w:r>
+      <w:r>
+        <w:rPr>
+          <w:rFonts w:asciiTheme="majorHAnsi" w:hAnsiTheme="majorHAnsi" w:cstheme="majorHAnsi"/>
+          <w:sz w:val="28"/>
+          <w:szCs w:val="28"/>
+          <w:lang w:val="fr-FR"/>
+        </w:rPr>
+        <w:t>chi phí</w:t>
+      </w:r>
+      <w:r>
+        <w:rPr>
+          <w:rFonts w:asciiTheme="majorHAnsi" w:hAnsiTheme="majorHAnsi" w:cstheme="majorHAnsi"/>
+          <w:sz w:val="28"/>
+          <w:szCs w:val="28"/>
+          <w:lang w:val="fr-FR"/>
+        </w:rPr>
+        <w:t xml:space="preserve"> và thời gian không phải những yếu tố quan trọng, dự án BPR có thu được lợi ích từ việc sử dụng thêm thời gian để hiểu hệ thống đang có ? Tại sao có hoặc tại sao không ?</w:t>
+      </w:r>
+    </w:p>
+    <w:p>
+      <w:pPr>
+        <w:spacing w:after="0" w:line="360" w:lineRule="auto"/>
+        <w:rPr>
+          <w:rFonts w:asciiTheme="majorHAnsi" w:hAnsiTheme="majorHAnsi" w:cstheme="majorHAnsi"/>
+          <w:sz w:val="28"/>
+          <w:szCs w:val="28"/>
+          <w:lang w:val="fr-FR"/>
+        </w:rPr>
+      </w:pPr>
+      <w:r>
+        <w:rPr>
+          <w:rFonts w:asciiTheme="majorHAnsi" w:hAnsiTheme="majorHAnsi" w:cstheme="majorHAnsi"/>
+          <w:sz w:val="28"/>
+          <w:szCs w:val="28"/>
+          <w:lang w:val="fr-FR"/>
+        </w:rPr>
+        <w:t>Business Process Reengineering (BPR) – Tái cấu trúc quy trình kinh tế hướng tới thay đổi cách hoạt động của tổ chứ</w:t>
+      </w:r>
+      <w:r>
+        <w:rPr>
+          <w:rFonts w:asciiTheme="majorHAnsi" w:hAnsiTheme="majorHAnsi" w:cstheme="majorHAnsi"/>
+          <w:sz w:val="28"/>
+          <w:szCs w:val="28"/>
+          <w:lang w:val="fr-FR"/>
+        </w:rPr>
+        <w:t>c, thực hiện các thay đổi để phát huy những ưu thế của ý tưởng mới và công nghệ mới. Dự án BPR giành rất ít thời gian để hiểu hệ thống hiện có, bởi vì dự án phải tập trung vào những ý tưởng mới và những cách làm mới. Các hoạt động phổ biến của BPR là phân tích đầu ra, phân tích công nghệ và loại bỏ hoạt động.</w:t>
+      </w:r>
       <w:bookmarkStart w:id="0" w:name="_GoBack"/>
       <w:bookmarkEnd w:id="0"/>
     </w:p>
@@ -3577,57 +3750,6 @@
           <w:szCs w:val="28"/>
           <w:lang w:val="fr-FR"/>
         </w:rPr>
-        <w:t>7. So sánh phân tích thời hạn và chi phí dựa trên hành vi.</w:t>
-      </w:r>
-    </w:p>
-    <w:p>
-      <w:pPr>
-        <w:spacing w:after="0" w:line="360" w:lineRule="auto"/>
-        <w:rPr>
-          <w:rFonts w:asciiTheme="majorHAnsi" w:hAnsiTheme="majorHAnsi" w:cstheme="majorHAnsi"/>
-          <w:sz w:val="28"/>
-          <w:szCs w:val="28"/>
-          <w:lang w:val="fr-FR"/>
-        </w:rPr>
-      </w:pPr>
-    </w:p>
-    <w:p>
-      <w:pPr>
-        <w:spacing w:after="0" w:line="360" w:lineRule="auto"/>
-        <w:rPr>
-          <w:rFonts w:asciiTheme="majorHAnsi" w:hAnsiTheme="majorHAnsi" w:cstheme="majorHAnsi"/>
-          <w:sz w:val="28"/>
-          <w:szCs w:val="28"/>
-          <w:lang w:val="fr-FR"/>
-        </w:rPr>
-      </w:pPr>
-      <w:r>
-        <w:rPr>
-          <w:rFonts w:asciiTheme="majorHAnsi" w:hAnsiTheme="majorHAnsi" w:cstheme="majorHAnsi"/>
-          <w:sz w:val="28"/>
-          <w:szCs w:val="28"/>
-          <w:lang w:val="fr-FR"/>
-        </w:rPr>
-        <w:t>8. Giả sử tiền và thời gian không phải những yếu tố quan trọng, dự án BPR có thu được lợi ích từ việc sử dụng thêm thời gian để hiểu hệ thống đang có ? Tại sao có hoặc tại sao không ?</w:t>
-      </w:r>
-    </w:p>
-    <w:p>
-      <w:pPr>
-        <w:spacing w:after="0" w:line="360" w:lineRule="auto"/>
-        <w:rPr>
-          <w:rFonts w:asciiTheme="majorHAnsi" w:hAnsiTheme="majorHAnsi" w:cstheme="majorHAnsi"/>
-          <w:sz w:val="28"/>
-          <w:szCs w:val="28"/>
-          <w:lang w:val="fr-FR"/>
-        </w:rPr>
-      </w:pPr>
-      <w:r>
-        <w:rPr>
-          <w:rFonts w:asciiTheme="majorHAnsi" w:hAnsiTheme="majorHAnsi" w:cstheme="majorHAnsi"/>
-          <w:sz w:val="28"/>
-          <w:szCs w:val="28"/>
-          <w:lang w:val="fr-FR"/>
-        </w:rPr>
         <w:t>9. Các tiêu trí quan trọng để lựa chọn chiến lược phân tích phù hợp là gì ?</w:t>
       </w:r>
     </w:p>
@@ -3748,6 +3870,7 @@
           <w:szCs w:val="28"/>
           <w:lang w:val="en-US"/>
         </w:rPr>
+        <w:lastRenderedPageBreak/>
         <w:t>15. Làm cách nào để phân biệt giữa sự thật và ý kiến? Vì sao cả hai đều hữu ích?</w:t>
       </w:r>
     </w:p>
@@ -3939,7 +4062,6 @@
           <w:szCs w:val="28"/>
           <w:lang w:val="en-US"/>
         </w:rPr>
-        <w:lastRenderedPageBreak/>
         <w:t>23. Hệ thống chính quy và không chính quy khác nhau như thế nào? Bằng cách nào việc phân tích tài liệu giúp bạn hiểu được cả hai?</w:t>
       </w:r>
     </w:p>

</xml_diff>

<commit_message>
Thông qua câu hỏi chương 4
</commit_message>
<xml_diff>
--- a/CheatSheetPTTKHT.docx
+++ b/CheatSheetPTTKHT.docx
@@ -3049,6 +3049,7 @@
     <w:p>
       <w:pPr>
         <w:spacing w:after="0" w:line="360" w:lineRule="auto"/>
+        <w:ind w:firstLine="567"/>
         <w:rPr>
           <w:rFonts w:asciiTheme="majorHAnsi" w:hAnsiTheme="majorHAnsi" w:cstheme="majorHAnsi"/>
           <w:sz w:val="28"/>
@@ -3188,6 +3189,7 @@
     <w:p>
       <w:pPr>
         <w:spacing w:after="0" w:line="360" w:lineRule="auto"/>
+        <w:ind w:firstLine="567"/>
         <w:jc w:val="both"/>
         <w:rPr>
           <w:rFonts w:asciiTheme="majorHAnsi" w:hAnsiTheme="majorHAnsi" w:cstheme="majorHAnsi"/>
@@ -3229,6 +3231,7 @@
     <w:p>
       <w:pPr>
         <w:spacing w:after="0" w:line="360" w:lineRule="auto"/>
+        <w:ind w:firstLine="567"/>
         <w:rPr>
           <w:rFonts w:asciiTheme="majorHAnsi" w:hAnsiTheme="majorHAnsi" w:cstheme="majorHAnsi"/>
           <w:sz w:val="28"/>
@@ -3503,27 +3506,27 @@
           <w:rFonts w:asciiTheme="majorHAnsi" w:hAnsiTheme="majorHAnsi" w:cstheme="majorHAnsi"/>
           <w:sz w:val="28"/>
           <w:szCs w:val="28"/>
-          <w:lang w:val="fr-FR"/>
-        </w:rPr>
-      </w:pPr>
-      <w:r>
-        <w:rPr>
-          <w:rFonts w:asciiTheme="majorHAnsi" w:hAnsiTheme="majorHAnsi" w:cstheme="majorHAnsi"/>
-          <w:sz w:val="28"/>
-          <w:szCs w:val="28"/>
-          <w:lang w:val="fr-FR"/>
-        </w:rPr>
-        <w:t xml:space="preserve">Phân tích vấn đề có nghĩa là hỏi người dùng và người quản lý để xác định các vấn đề đối với hệ thống hiện tại và mô tả cách giải quyết các vấn đề này trong hệ thống mới. Các cải tiến thu được từ phân tích vấn đề thường có xu hướng nhỏ và nối tiếp. Phân tích này phù hợp để cải tiến hệ thống hiện tại, làm cho hệ thống trở nên hiệu quả hơn và thân thiện hơn. Hệ </w:t>
-      </w:r>
-      <w:r>
-        <w:rPr>
-          <w:rFonts w:asciiTheme="majorHAnsi" w:hAnsiTheme="majorHAnsi" w:cstheme="majorHAnsi"/>
-          <w:sz w:val="28"/>
-          <w:szCs w:val="28"/>
-          <w:lang w:val="fr-FR"/>
+          <w:lang w:val="en-US"/>
+        </w:rPr>
+      </w:pPr>
+      <w:r>
+        <w:rPr>
+          <w:rFonts w:asciiTheme="majorHAnsi" w:hAnsiTheme="majorHAnsi" w:cstheme="majorHAnsi"/>
+          <w:sz w:val="28"/>
+          <w:szCs w:val="28"/>
+          <w:lang w:val="en-US"/>
+        </w:rPr>
+        <w:t xml:space="preserve">Phân tích vấn đề có nghĩa là hỏi người dùng và người quản lý để xác định các vấn đề đối với hệ thống hiện tại và mô tả cách giải quyết các vấn đề này trong hệ thống mới. Các cải tiến thu được từ phân tích vấn đề thường có xu hướng nhỏ và nối tiếp. Phân tích này phù hợp </w:t>
+      </w:r>
+      <w:r>
+        <w:rPr>
+          <w:rFonts w:asciiTheme="majorHAnsi" w:hAnsiTheme="majorHAnsi" w:cstheme="majorHAnsi"/>
+          <w:sz w:val="28"/>
+          <w:szCs w:val="28"/>
+          <w:lang w:val="en-US"/>
         </w:rPr>
         <w:lastRenderedPageBreak/>
-        <w:t>thống mới tốt hơn hệ thống cũ, tuy nhiên khó có thể xác định những lợi ích đáng kể từ hệ thống mới.</w:t>
+        <w:t>để cải tiến hệ thống hiện tại, làm cho hệ thống trở nên hiệu quả hơn và thân thiện hơn. Hệ thống mới tốt hơn hệ thống cũ, tuy nhiên khó có thể xác định những lợi ích đáng kể từ hệ thống mới.</w:t>
       </w:r>
     </w:p>
     <w:p>
@@ -3534,15 +3537,15 @@
           <w:rFonts w:asciiTheme="majorHAnsi" w:hAnsiTheme="majorHAnsi" w:cstheme="majorHAnsi"/>
           <w:sz w:val="28"/>
           <w:szCs w:val="28"/>
-          <w:lang w:val="fr-FR"/>
-        </w:rPr>
-      </w:pPr>
-      <w:r>
-        <w:rPr>
-          <w:rFonts w:asciiTheme="majorHAnsi" w:hAnsiTheme="majorHAnsi" w:cstheme="majorHAnsi"/>
-          <w:sz w:val="28"/>
-          <w:szCs w:val="28"/>
-          <w:lang w:val="fr-FR"/>
+          <w:lang w:val="en-US"/>
+        </w:rPr>
+      </w:pPr>
+      <w:r>
+        <w:rPr>
+          <w:rFonts w:asciiTheme="majorHAnsi" w:hAnsiTheme="majorHAnsi" w:cstheme="majorHAnsi"/>
+          <w:sz w:val="28"/>
+          <w:szCs w:val="28"/>
+          <w:lang w:val="en-US"/>
         </w:rPr>
         <w:t>Phân tích nguồn gốc là đi tìm hiểu bản chất, nguyên nhân gốc rễ của vấn đề chứ không phải những dấu hiệu bề nổi của vấn đề. Phân tích nguồn gốc sẽ tập trung nhiều hơn vào vấn đề để tìm ra bản chất thay vì các giải pháp cho từng vấn đề riêng lẻ (có thể có nhiều vấn đề có chung nguyên nhân).</w:t>
       </w:r>
@@ -3554,15 +3557,15 @@
           <w:rFonts w:asciiTheme="majorHAnsi" w:hAnsiTheme="majorHAnsi" w:cstheme="majorHAnsi"/>
           <w:sz w:val="28"/>
           <w:szCs w:val="28"/>
-          <w:lang w:val="fr-FR"/>
-        </w:rPr>
-      </w:pPr>
-      <w:r>
-        <w:rPr>
-          <w:rFonts w:asciiTheme="majorHAnsi" w:hAnsiTheme="majorHAnsi" w:cstheme="majorHAnsi"/>
-          <w:sz w:val="28"/>
-          <w:szCs w:val="28"/>
-          <w:lang w:val="fr-FR"/>
+          <w:lang w:val="en-US"/>
+        </w:rPr>
+      </w:pPr>
+      <w:r>
+        <w:rPr>
+          <w:rFonts w:asciiTheme="majorHAnsi" w:hAnsiTheme="majorHAnsi" w:cstheme="majorHAnsi"/>
+          <w:sz w:val="28"/>
+          <w:szCs w:val="28"/>
+          <w:lang w:val="en-US"/>
         </w:rPr>
         <w:t xml:space="preserve">7. So sánh phân tích thời </w:t>
       </w:r>
@@ -3571,7 +3574,7 @@
           <w:rFonts w:asciiTheme="majorHAnsi" w:hAnsiTheme="majorHAnsi" w:cstheme="majorHAnsi"/>
           <w:sz w:val="28"/>
           <w:szCs w:val="28"/>
-          <w:lang w:val="fr-FR"/>
+          <w:lang w:val="en-US"/>
         </w:rPr>
         <w:t>gian</w:t>
       </w:r>
@@ -3580,7 +3583,7 @@
           <w:rFonts w:asciiTheme="majorHAnsi" w:hAnsiTheme="majorHAnsi" w:cstheme="majorHAnsi"/>
           <w:sz w:val="28"/>
           <w:szCs w:val="28"/>
-          <w:lang w:val="fr-FR"/>
+          <w:lang w:val="en-US"/>
         </w:rPr>
         <w:t xml:space="preserve"> và </w:t>
       </w:r>
@@ -3589,7 +3592,7 @@
           <w:rFonts w:asciiTheme="majorHAnsi" w:hAnsiTheme="majorHAnsi" w:cstheme="majorHAnsi"/>
           <w:sz w:val="28"/>
           <w:szCs w:val="28"/>
-          <w:lang w:val="fr-FR"/>
+          <w:lang w:val="en-US"/>
         </w:rPr>
         <w:t xml:space="preserve">phân tích </w:t>
       </w:r>
@@ -3598,7 +3601,7 @@
           <w:rFonts w:asciiTheme="majorHAnsi" w:hAnsiTheme="majorHAnsi" w:cstheme="majorHAnsi"/>
           <w:sz w:val="28"/>
           <w:szCs w:val="28"/>
-          <w:lang w:val="fr-FR"/>
+          <w:lang w:val="en-US"/>
         </w:rPr>
         <w:t xml:space="preserve">chi phí dựa trên </w:t>
       </w:r>
@@ -3607,7 +3610,7 @@
           <w:rFonts w:asciiTheme="majorHAnsi" w:hAnsiTheme="majorHAnsi" w:cstheme="majorHAnsi"/>
           <w:sz w:val="28"/>
           <w:szCs w:val="28"/>
-          <w:lang w:val="fr-FR"/>
+          <w:lang w:val="en-US"/>
         </w:rPr>
         <w:t>hoạt động</w:t>
       </w:r>
@@ -3616,7 +3619,7 @@
           <w:rFonts w:asciiTheme="majorHAnsi" w:hAnsiTheme="majorHAnsi" w:cstheme="majorHAnsi"/>
           <w:sz w:val="28"/>
           <w:szCs w:val="28"/>
-          <w:lang w:val="fr-FR"/>
+          <w:lang w:val="en-US"/>
         </w:rPr>
         <w:t>.</w:t>
       </w:r>
@@ -3624,20 +3627,21 @@
     <w:p>
       <w:pPr>
         <w:spacing w:after="0" w:line="360" w:lineRule="auto"/>
-        <w:jc w:val="both"/>
-        <w:rPr>
-          <w:rFonts w:asciiTheme="majorHAnsi" w:hAnsiTheme="majorHAnsi" w:cstheme="majorHAnsi"/>
-          <w:sz w:val="28"/>
-          <w:szCs w:val="28"/>
-          <w:lang w:val="fr-FR"/>
-        </w:rPr>
-      </w:pPr>
-      <w:r>
-        <w:rPr>
-          <w:rFonts w:asciiTheme="majorHAnsi" w:hAnsiTheme="majorHAnsi" w:cstheme="majorHAnsi"/>
-          <w:sz w:val="28"/>
-          <w:szCs w:val="28"/>
-          <w:lang w:val="fr-FR"/>
+        <w:ind w:firstLine="567"/>
+        <w:jc w:val="both"/>
+        <w:rPr>
+          <w:rFonts w:asciiTheme="majorHAnsi" w:hAnsiTheme="majorHAnsi" w:cstheme="majorHAnsi"/>
+          <w:sz w:val="28"/>
+          <w:szCs w:val="28"/>
+          <w:lang w:val="en-US"/>
+        </w:rPr>
+      </w:pPr>
+      <w:r>
+        <w:rPr>
+          <w:rFonts w:asciiTheme="majorHAnsi" w:hAnsiTheme="majorHAnsi" w:cstheme="majorHAnsi"/>
+          <w:sz w:val="28"/>
+          <w:szCs w:val="28"/>
+          <w:lang w:val="en-US"/>
         </w:rPr>
         <w:t>Cả phân tích thời gian và phân tích chi phí dựa trên hoạt động đều tiến hành phân tích chi tiết các quá trình chính và các bước trong các quá trình đó. Sự khác biệt là phân tích thời gian quan tâm tới thời gian thực hiện từng hoạt động và so sánh thời gian thực hiện từng bước với thời gian hoàn thành cả quá trình.</w:t>
       </w:r>
@@ -3645,20 +3649,21 @@
     <w:p>
       <w:pPr>
         <w:spacing w:after="0" w:line="360" w:lineRule="auto"/>
-        <w:jc w:val="both"/>
-        <w:rPr>
-          <w:rFonts w:asciiTheme="majorHAnsi" w:hAnsiTheme="majorHAnsi" w:cstheme="majorHAnsi"/>
-          <w:sz w:val="28"/>
-          <w:szCs w:val="28"/>
-          <w:lang w:val="fr-FR"/>
-        </w:rPr>
-      </w:pPr>
-      <w:r>
-        <w:rPr>
-          <w:rFonts w:asciiTheme="majorHAnsi" w:hAnsiTheme="majorHAnsi" w:cstheme="majorHAnsi"/>
-          <w:sz w:val="28"/>
-          <w:szCs w:val="28"/>
-          <w:lang w:val="fr-FR"/>
+        <w:ind w:firstLine="567"/>
+        <w:jc w:val="both"/>
+        <w:rPr>
+          <w:rFonts w:asciiTheme="majorHAnsi" w:hAnsiTheme="majorHAnsi" w:cstheme="majorHAnsi"/>
+          <w:sz w:val="28"/>
+          <w:szCs w:val="28"/>
+          <w:lang w:val="en-US"/>
+        </w:rPr>
+      </w:pPr>
+      <w:r>
+        <w:rPr>
+          <w:rFonts w:asciiTheme="majorHAnsi" w:hAnsiTheme="majorHAnsi" w:cstheme="majorHAnsi"/>
+          <w:sz w:val="28"/>
+          <w:szCs w:val="28"/>
+          <w:lang w:val="en-US"/>
         </w:rPr>
         <w:t>Phân tích chi phí dựa trên hoạt động quan tâm đến chi phí thực hiện từng bước, chi phí cho toàn bộ quá trình, xác định các quá trình tốn nhiều chi phí nhất và tìm cách cải tiến các quá trình này.</w:t>
       </w:r>
@@ -3705,6 +3710,8 @@
     <w:p>
       <w:pPr>
         <w:spacing w:after="0" w:line="360" w:lineRule="auto"/>
+        <w:ind w:firstLine="567"/>
+        <w:jc w:val="both"/>
         <w:rPr>
           <w:rFonts w:asciiTheme="majorHAnsi" w:hAnsiTheme="majorHAnsi" w:cstheme="majorHAnsi"/>
           <w:sz w:val="28"/>
@@ -3729,140 +3736,1408 @@
           <w:lang w:val="fr-FR"/>
         </w:rPr>
         <w:t>c, thực hiện các thay đổi để phát huy những ưu thế của ý tưởng mới và công nghệ mới. Dự án BPR giành rất ít thời gian để hiểu hệ thống hiện có, bởi vì dự án phải tập trung vào những ý tưởng mới và những cách làm mới. Các hoạt động phổ biến của BPR là phân tích đầu ra, phân tích công nghệ và loại bỏ hoạt động.</w:t>
+      </w:r>
+    </w:p>
+    <w:p>
+      <w:pPr>
+        <w:spacing w:after="0" w:line="360" w:lineRule="auto"/>
+        <w:rPr>
+          <w:rFonts w:asciiTheme="majorHAnsi" w:hAnsiTheme="majorHAnsi" w:cstheme="majorHAnsi"/>
+          <w:sz w:val="28"/>
+          <w:szCs w:val="28"/>
+          <w:lang w:val="fr-FR"/>
+        </w:rPr>
+      </w:pPr>
+      <w:r>
+        <w:rPr>
+          <w:rFonts w:asciiTheme="majorHAnsi" w:hAnsiTheme="majorHAnsi" w:cstheme="majorHAnsi"/>
+          <w:sz w:val="28"/>
+          <w:szCs w:val="28"/>
+          <w:lang w:val="fr-FR"/>
+        </w:rPr>
+        <w:t xml:space="preserve">9. Các tiêu trí quan trọng để lựa chọn chiến lược phân tích </w:t>
+      </w:r>
+      <w:r>
+        <w:rPr>
+          <w:rFonts w:asciiTheme="majorHAnsi" w:hAnsiTheme="majorHAnsi" w:cstheme="majorHAnsi"/>
+          <w:sz w:val="28"/>
+          <w:szCs w:val="28"/>
+          <w:lang w:val="fr-FR"/>
+        </w:rPr>
+        <w:t xml:space="preserve">yêu cầu </w:t>
+      </w:r>
+      <w:r>
+        <w:rPr>
+          <w:rFonts w:asciiTheme="majorHAnsi" w:hAnsiTheme="majorHAnsi" w:cstheme="majorHAnsi"/>
+          <w:sz w:val="28"/>
+          <w:szCs w:val="28"/>
+          <w:lang w:val="fr-FR"/>
+        </w:rPr>
+        <w:t>phù hợp là gì ?</w:t>
+      </w:r>
+    </w:p>
+    <w:p>
+      <w:pPr>
+        <w:spacing w:after="0" w:line="360" w:lineRule="auto"/>
+        <w:ind w:firstLine="567"/>
+        <w:rPr>
+          <w:rFonts w:asciiTheme="majorHAnsi" w:hAnsiTheme="majorHAnsi" w:cstheme="majorHAnsi"/>
+          <w:sz w:val="28"/>
+          <w:szCs w:val="28"/>
+          <w:lang w:val="fr-FR"/>
+        </w:rPr>
+      </w:pPr>
+      <w:r>
+        <w:rPr>
+          <w:rFonts w:asciiTheme="majorHAnsi" w:hAnsiTheme="majorHAnsi" w:cstheme="majorHAnsi"/>
+          <w:sz w:val="28"/>
+          <w:szCs w:val="28"/>
+          <w:lang w:val="fr-FR"/>
+        </w:rPr>
+        <w:t>Có bốn tiêu trí là : Giá trị kinh tế tiềm năng, chi phí dự án, quy mô phân tích và rủi ro.</w:t>
+      </w:r>
+    </w:p>
+    <w:p>
+      <w:pPr>
+        <w:spacing w:after="0" w:line="360" w:lineRule="auto"/>
+        <w:rPr>
+          <w:rFonts w:asciiTheme="majorHAnsi" w:hAnsiTheme="majorHAnsi" w:cstheme="majorHAnsi"/>
+          <w:sz w:val="28"/>
+          <w:szCs w:val="28"/>
+          <w:lang w:val="fr-FR"/>
+        </w:rPr>
+      </w:pPr>
+      <w:r>
+        <w:rPr>
+          <w:rFonts w:asciiTheme="majorHAnsi" w:hAnsiTheme="majorHAnsi" w:cstheme="majorHAnsi"/>
+          <w:sz w:val="28"/>
+          <w:szCs w:val="28"/>
+          <w:lang w:val="fr-FR"/>
+        </w:rPr>
+        <w:t xml:space="preserve">10. </w:t>
+      </w:r>
+      <w:r>
+        <w:rPr>
+          <w:rFonts w:asciiTheme="majorHAnsi" w:hAnsiTheme="majorHAnsi" w:cstheme="majorHAnsi"/>
+          <w:sz w:val="28"/>
+          <w:szCs w:val="28"/>
+          <w:lang w:val="fr-FR"/>
+        </w:rPr>
+        <w:t>Các</w:t>
+      </w:r>
+      <w:r>
+        <w:rPr>
+          <w:rFonts w:asciiTheme="majorHAnsi" w:hAnsiTheme="majorHAnsi" w:cstheme="majorHAnsi"/>
+          <w:sz w:val="28"/>
+          <w:szCs w:val="28"/>
+          <w:lang w:val="fr-FR"/>
+        </w:rPr>
+        <w:t xml:space="preserve"> bước chính trong thực hiện phỏng vấ</w:t>
+      </w:r>
+      <w:r>
+        <w:rPr>
+          <w:rFonts w:asciiTheme="majorHAnsi" w:hAnsiTheme="majorHAnsi" w:cstheme="majorHAnsi"/>
+          <w:sz w:val="28"/>
+          <w:szCs w:val="28"/>
+          <w:lang w:val="fr-FR"/>
+        </w:rPr>
+        <w:t>n là gì ?</w:t>
+      </w:r>
+    </w:p>
+    <w:p>
+      <w:pPr>
+        <w:spacing w:after="0" w:line="360" w:lineRule="auto"/>
+        <w:ind w:firstLine="567"/>
+        <w:rPr>
+          <w:rFonts w:asciiTheme="majorHAnsi" w:hAnsiTheme="majorHAnsi" w:cstheme="majorHAnsi"/>
+          <w:sz w:val="28"/>
+          <w:szCs w:val="28"/>
+          <w:lang w:val="fr-FR"/>
+        </w:rPr>
+      </w:pPr>
+      <w:r>
+        <w:rPr>
+          <w:rFonts w:asciiTheme="majorHAnsi" w:hAnsiTheme="majorHAnsi" w:cstheme="majorHAnsi"/>
+          <w:sz w:val="28"/>
+          <w:szCs w:val="28"/>
+          <w:lang w:val="fr-FR"/>
+        </w:rPr>
+        <w:t>Có năm bước chính trong thực hiện phỏng vấn là : Lựa chọn đối tượng phỏng vấn, thiết kế câu hỏi phỏng vấn, chuẩn bị cho buổi phỏng vấn, thực hiện phỏng vấn và xử lý kết quả sau khi phỏng vấn.</w:t>
+      </w:r>
+    </w:p>
+    <w:p>
+      <w:pPr>
+        <w:spacing w:after="0" w:line="360" w:lineRule="auto"/>
+        <w:rPr>
+          <w:rFonts w:asciiTheme="majorHAnsi" w:hAnsiTheme="majorHAnsi" w:cstheme="majorHAnsi"/>
+          <w:sz w:val="28"/>
+          <w:szCs w:val="28"/>
+          <w:lang w:val="en-US"/>
+        </w:rPr>
+      </w:pPr>
+      <w:r>
+        <w:rPr>
+          <w:rFonts w:asciiTheme="majorHAnsi" w:hAnsiTheme="majorHAnsi" w:cstheme="majorHAnsi"/>
+          <w:sz w:val="28"/>
+          <w:szCs w:val="28"/>
+          <w:lang w:val="en-US"/>
+        </w:rPr>
+        <w:t>11. Giải thích sự khác biệt giữa các dạng câu hỏi closed-ended, open-ended, và probing. Khi nào thì sử dụng dạng câu hỏi nào?</w:t>
+      </w:r>
+    </w:p>
+    <w:p>
+      <w:pPr>
+        <w:spacing w:after="0" w:line="360" w:lineRule="auto"/>
+        <w:ind w:firstLine="567"/>
+        <w:rPr>
+          <w:rFonts w:asciiTheme="majorHAnsi" w:hAnsiTheme="majorHAnsi" w:cstheme="majorHAnsi"/>
+          <w:sz w:val="28"/>
+          <w:szCs w:val="28"/>
+          <w:lang w:val="en-US"/>
+        </w:rPr>
+      </w:pPr>
+      <w:r>
+        <w:rPr>
+          <w:rFonts w:asciiTheme="majorHAnsi" w:hAnsiTheme="majorHAnsi" w:cstheme="majorHAnsi"/>
+          <w:sz w:val="28"/>
+          <w:szCs w:val="28"/>
+          <w:lang w:val="en-US"/>
+        </w:rPr>
+        <w:lastRenderedPageBreak/>
+        <w:t xml:space="preserve">Closed-ended là dạng câu hỏi yêu cầu câu trả lời cụ thể. Dạng câu hỏi này được sử dụng khi người phỏng vấn tìm kiếm những thông tin cụ thể, chính xác. </w:t>
+      </w:r>
+    </w:p>
+    <w:p>
+      <w:pPr>
+        <w:spacing w:after="0" w:line="360" w:lineRule="auto"/>
+        <w:ind w:firstLine="567"/>
+        <w:rPr>
+          <w:rFonts w:asciiTheme="majorHAnsi" w:hAnsiTheme="majorHAnsi" w:cstheme="majorHAnsi"/>
+          <w:sz w:val="28"/>
+          <w:szCs w:val="28"/>
+          <w:lang w:val="en-US"/>
+        </w:rPr>
+      </w:pPr>
+      <w:r>
+        <w:rPr>
+          <w:rFonts w:asciiTheme="majorHAnsi" w:hAnsiTheme="majorHAnsi" w:cstheme="majorHAnsi"/>
+          <w:sz w:val="28"/>
+          <w:szCs w:val="28"/>
+          <w:lang w:val="en-US"/>
+        </w:rPr>
+        <w:t xml:space="preserve">Open-ended là dạng câu hỏi mang tính thảo luận, giành cho người phỏng vấn sự kiểm soát nhiều hơn đối với </w:t>
+      </w:r>
+      <w:r>
+        <w:rPr>
+          <w:rFonts w:asciiTheme="majorHAnsi" w:hAnsiTheme="majorHAnsi" w:cstheme="majorHAnsi"/>
+          <w:sz w:val="28"/>
+          <w:szCs w:val="28"/>
+          <w:lang w:val="en-US"/>
+        </w:rPr>
+        <w:t xml:space="preserve">nội dung </w:t>
+      </w:r>
+      <w:r>
+        <w:rPr>
+          <w:rFonts w:asciiTheme="majorHAnsi" w:hAnsiTheme="majorHAnsi" w:cstheme="majorHAnsi"/>
+          <w:sz w:val="28"/>
+          <w:szCs w:val="28"/>
+          <w:lang w:val="en-US"/>
+        </w:rPr>
+        <w:t xml:space="preserve">thông tin chao đổi. </w:t>
+      </w:r>
+      <w:r>
+        <w:rPr>
+          <w:rFonts w:asciiTheme="majorHAnsi" w:hAnsiTheme="majorHAnsi" w:cstheme="majorHAnsi"/>
+          <w:sz w:val="28"/>
+          <w:szCs w:val="28"/>
+          <w:lang w:val="en-US"/>
+        </w:rPr>
+        <w:t>Dạng câu hỏi này được thiết kế để thu thập những thông tin phong phú hơn.</w:t>
+      </w:r>
+    </w:p>
+    <w:p>
+      <w:pPr>
+        <w:spacing w:after="0" w:line="360" w:lineRule="auto"/>
+        <w:ind w:firstLine="567"/>
+        <w:rPr>
+          <w:rFonts w:asciiTheme="majorHAnsi" w:hAnsiTheme="majorHAnsi" w:cstheme="majorHAnsi"/>
+          <w:sz w:val="28"/>
+          <w:szCs w:val="28"/>
+          <w:lang w:val="en-US"/>
+        </w:rPr>
+      </w:pPr>
+      <w:r>
+        <w:rPr>
+          <w:rFonts w:asciiTheme="majorHAnsi" w:hAnsiTheme="majorHAnsi" w:cstheme="majorHAnsi"/>
+          <w:sz w:val="28"/>
+          <w:szCs w:val="28"/>
+          <w:lang w:val="en-US"/>
+        </w:rPr>
+        <w:t>Probing là dạng câu hỏi bổ xung vào những nội dung đã thảo luận, thường được sử dụng khi người phỏng vấn chưa hiểu về câu trả lời của người đươc phỏng vấn, khuyến khích người được phỏng vấn mở rộng câu trả lời hoặc xác nhận một thông tin nào đó.</w:t>
+      </w:r>
+    </w:p>
+    <w:p>
+      <w:pPr>
+        <w:spacing w:after="0" w:line="360" w:lineRule="auto"/>
+        <w:rPr>
+          <w:rFonts w:asciiTheme="majorHAnsi" w:hAnsiTheme="majorHAnsi" w:cstheme="majorHAnsi"/>
+          <w:sz w:val="28"/>
+          <w:szCs w:val="28"/>
+          <w:lang w:val="en-US"/>
+        </w:rPr>
+      </w:pPr>
+      <w:r>
+        <w:rPr>
+          <w:rFonts w:asciiTheme="majorHAnsi" w:hAnsiTheme="majorHAnsi" w:cstheme="majorHAnsi"/>
+          <w:sz w:val="28"/>
+          <w:szCs w:val="28"/>
+          <w:lang w:val="en-US"/>
+        </w:rPr>
+        <w:t>12. Giải thích sự khác biệt giữa phỏng vấn có cấu trúc và phi cấu trúc. Mỗi kiểu phỏng vấn phù hợp cho tình huống nào?</w:t>
+      </w:r>
+    </w:p>
+    <w:p>
+      <w:pPr>
+        <w:spacing w:after="0" w:line="360" w:lineRule="auto"/>
+        <w:ind w:firstLine="567"/>
+        <w:rPr>
+          <w:rFonts w:asciiTheme="majorHAnsi" w:hAnsiTheme="majorHAnsi" w:cstheme="majorHAnsi"/>
+          <w:sz w:val="28"/>
+          <w:szCs w:val="28"/>
+          <w:lang w:val="en-US"/>
+        </w:rPr>
+      </w:pPr>
+      <w:r>
+        <w:rPr>
+          <w:rFonts w:asciiTheme="majorHAnsi" w:hAnsiTheme="majorHAnsi" w:cstheme="majorHAnsi"/>
+          <w:sz w:val="28"/>
+          <w:szCs w:val="28"/>
+          <w:lang w:val="en-US"/>
+        </w:rPr>
+        <w:t xml:space="preserve">Phỏng vấn phi cấu trúc thường được sử dụng ở giai đoạn khởi động dự án, khi người phân tích vẫn chưa hiểu rõ về hệ thống hiện tại và tìm kiếm những thông tin khái quát. </w:t>
+      </w:r>
+    </w:p>
+    <w:p>
+      <w:pPr>
+        <w:spacing w:after="0" w:line="360" w:lineRule="auto"/>
+        <w:ind w:firstLine="567"/>
+        <w:rPr>
+          <w:rFonts w:asciiTheme="majorHAnsi" w:hAnsiTheme="majorHAnsi" w:cstheme="majorHAnsi"/>
+          <w:sz w:val="28"/>
+          <w:szCs w:val="28"/>
+          <w:lang w:val="en-US"/>
+        </w:rPr>
+      </w:pPr>
+      <w:r>
+        <w:rPr>
+          <w:rFonts w:asciiTheme="majorHAnsi" w:hAnsiTheme="majorHAnsi" w:cstheme="majorHAnsi"/>
+          <w:sz w:val="28"/>
+          <w:szCs w:val="28"/>
+          <w:lang w:val="en-US"/>
+        </w:rPr>
+        <w:t>Phỏng vấn có cấu trúc được sử dụng ở giai đoạn k</w:t>
+      </w:r>
+      <w:r>
+        <w:rPr>
+          <w:rFonts w:asciiTheme="majorHAnsi" w:hAnsiTheme="majorHAnsi" w:cstheme="majorHAnsi"/>
+          <w:sz w:val="28"/>
+          <w:szCs w:val="28"/>
+          <w:lang w:val="en-US"/>
+        </w:rPr>
+        <w:t>hi dự án tiến triển, người phân tích đã hiểu rõ hơn về hệ thống hiện tại và cần tìm những thông tin rất cụ thể</w:t>
+      </w:r>
+      <w:r>
+        <w:rPr>
+          <w:rFonts w:asciiTheme="majorHAnsi" w:hAnsiTheme="majorHAnsi" w:cstheme="majorHAnsi"/>
+          <w:sz w:val="28"/>
+          <w:szCs w:val="28"/>
+          <w:lang w:val="en-US"/>
+        </w:rPr>
+        <w:t>.</w:t>
+      </w:r>
+    </w:p>
+    <w:p>
+      <w:pPr>
+        <w:spacing w:after="0" w:line="360" w:lineRule="auto"/>
+        <w:ind w:firstLine="567"/>
+        <w:rPr>
+          <w:rFonts w:asciiTheme="majorHAnsi" w:hAnsiTheme="majorHAnsi" w:cstheme="majorHAnsi"/>
+          <w:sz w:val="28"/>
+          <w:szCs w:val="28"/>
+          <w:lang w:val="en-US"/>
+        </w:rPr>
+      </w:pPr>
+      <w:r>
+        <w:rPr>
+          <w:rFonts w:asciiTheme="majorHAnsi" w:hAnsiTheme="majorHAnsi" w:cstheme="majorHAnsi"/>
+          <w:sz w:val="28"/>
+          <w:szCs w:val="28"/>
+          <w:lang w:val="en-US"/>
+        </w:rPr>
+        <w:t>Phỏng vấn phi cấu trúc khó hơn so với phỏng vấn có cấu trúc, bởi vì người phỏng vấn phải hỏi nhiều câu hỏi dạng open-ended và thực hiện probing.</w:t>
+      </w:r>
+    </w:p>
+    <w:p>
+      <w:pPr>
+        <w:spacing w:after="0" w:line="360" w:lineRule="auto"/>
+        <w:rPr>
+          <w:rFonts w:asciiTheme="majorHAnsi" w:hAnsiTheme="majorHAnsi" w:cstheme="majorHAnsi"/>
+          <w:sz w:val="28"/>
+          <w:szCs w:val="28"/>
+          <w:lang w:val="en-US"/>
+        </w:rPr>
+      </w:pPr>
+      <w:r>
+        <w:rPr>
+          <w:rFonts w:asciiTheme="majorHAnsi" w:hAnsiTheme="majorHAnsi" w:cstheme="majorHAnsi"/>
+          <w:sz w:val="28"/>
+          <w:szCs w:val="28"/>
+          <w:lang w:val="en-US"/>
+        </w:rPr>
+        <w:t>13. Giải thích sự khác biệt giữa phương pháp phỏng vấn top-down và bottom-up. Bạn nên sử dụng phương pháp nào trong trường hợp nào?</w:t>
+      </w:r>
+    </w:p>
+    <w:p>
+      <w:pPr>
+        <w:spacing w:after="0" w:line="360" w:lineRule="auto"/>
+        <w:ind w:firstLine="567"/>
+        <w:rPr>
+          <w:rFonts w:asciiTheme="majorHAnsi" w:hAnsiTheme="majorHAnsi" w:cstheme="majorHAnsi"/>
+          <w:sz w:val="28"/>
+          <w:szCs w:val="28"/>
+          <w:lang w:val="en-US"/>
+        </w:rPr>
+      </w:pPr>
+      <w:r>
+        <w:rPr>
+          <w:rFonts w:asciiTheme="majorHAnsi" w:hAnsiTheme="majorHAnsi" w:cstheme="majorHAnsi"/>
+          <w:sz w:val="28"/>
+          <w:szCs w:val="28"/>
+          <w:lang w:val="en-US"/>
+        </w:rPr>
+        <w:t>Trong phỏng vấn theo hướng top-down, người phỏng vấn bắt đầu với những vấn đề mang tính khái quát, và từng bước tiến đến những vấn đề cụ thể hơn.</w:t>
+      </w:r>
+    </w:p>
+    <w:p>
+      <w:pPr>
+        <w:spacing w:after="0" w:line="360" w:lineRule="auto"/>
+        <w:ind w:firstLine="567"/>
+        <w:rPr>
+          <w:rFonts w:asciiTheme="majorHAnsi" w:hAnsiTheme="majorHAnsi" w:cstheme="majorHAnsi"/>
+          <w:sz w:val="28"/>
+          <w:szCs w:val="28"/>
+          <w:lang w:val="en-US"/>
+        </w:rPr>
+      </w:pPr>
+      <w:r>
+        <w:rPr>
+          <w:rFonts w:asciiTheme="majorHAnsi" w:hAnsiTheme="majorHAnsi" w:cstheme="majorHAnsi"/>
+          <w:sz w:val="28"/>
+          <w:szCs w:val="28"/>
+          <w:lang w:val="en-US"/>
+        </w:rPr>
+        <w:t>Trong phỏng vấn bottom-up, người phỏng vấn bắt đầu với nhưng câu hỏi cụ thể và từng bước tiến đến những vấn đề khái quát hơn.</w:t>
+      </w:r>
+    </w:p>
+    <w:p>
+      <w:pPr>
+        <w:spacing w:after="0" w:line="360" w:lineRule="auto"/>
+        <w:ind w:firstLine="567"/>
+        <w:rPr>
+          <w:rFonts w:asciiTheme="majorHAnsi" w:hAnsiTheme="majorHAnsi" w:cstheme="majorHAnsi"/>
+          <w:sz w:val="28"/>
+          <w:szCs w:val="28"/>
+          <w:lang w:val="en-US"/>
+        </w:rPr>
+      </w:pPr>
+      <w:r>
+        <w:rPr>
+          <w:rFonts w:asciiTheme="majorHAnsi" w:hAnsiTheme="majorHAnsi" w:cstheme="majorHAnsi"/>
+          <w:sz w:val="28"/>
+          <w:szCs w:val="28"/>
+          <w:lang w:val="en-US"/>
+        </w:rPr>
+        <w:t xml:space="preserve">Top-down là phương pháp phỏng vấn phổ biến nhất và phù hợp cho hầu phần lớn các tình huống. </w:t>
+      </w:r>
+    </w:p>
+    <w:p>
+      <w:pPr>
+        <w:spacing w:after="0" w:line="360" w:lineRule="auto"/>
+        <w:ind w:firstLine="567"/>
+        <w:rPr>
+          <w:rFonts w:asciiTheme="majorHAnsi" w:hAnsiTheme="majorHAnsi" w:cstheme="majorHAnsi"/>
+          <w:sz w:val="28"/>
+          <w:szCs w:val="28"/>
+          <w:lang w:val="en-US"/>
+        </w:rPr>
+      </w:pPr>
+      <w:r>
+        <w:rPr>
+          <w:rFonts w:asciiTheme="majorHAnsi" w:hAnsiTheme="majorHAnsi" w:cstheme="majorHAnsi"/>
+          <w:sz w:val="28"/>
+          <w:szCs w:val="28"/>
+          <w:lang w:val="en-US"/>
+        </w:rPr>
+        <w:t>Phương pháp bottom-up được ưu tiên hơn trong trường hợp người phân tích đã thu thập được số lượng lớn thông tin chi tiết và chỉ cần lấp đầy một vài chỗ chống, hoặc người được phỏng vấn không cảm thấy thoải mái với những câu hỏi khái quát.</w:t>
+      </w:r>
+    </w:p>
+    <w:p>
+      <w:pPr>
+        <w:spacing w:after="0" w:line="360" w:lineRule="auto"/>
+        <w:rPr>
+          <w:rFonts w:asciiTheme="majorHAnsi" w:hAnsiTheme="majorHAnsi" w:cstheme="majorHAnsi"/>
+          <w:sz w:val="28"/>
+          <w:szCs w:val="28"/>
+          <w:lang w:val="en-US"/>
+        </w:rPr>
+      </w:pPr>
+      <w:r>
+        <w:rPr>
+          <w:rFonts w:asciiTheme="majorHAnsi" w:hAnsiTheme="majorHAnsi" w:cstheme="majorHAnsi"/>
+          <w:sz w:val="28"/>
+          <w:szCs w:val="28"/>
+          <w:lang w:val="en-US"/>
+        </w:rPr>
+        <w:t xml:space="preserve">14. Lựa chọn </w:t>
+      </w:r>
+      <w:r>
+        <w:rPr>
+          <w:rFonts w:asciiTheme="majorHAnsi" w:hAnsiTheme="majorHAnsi" w:cstheme="majorHAnsi"/>
+          <w:sz w:val="28"/>
+          <w:szCs w:val="28"/>
+          <w:lang w:val="en-US"/>
+        </w:rPr>
+        <w:t>đối tượng</w:t>
+      </w:r>
+      <w:r>
+        <w:rPr>
+          <w:rFonts w:asciiTheme="majorHAnsi" w:hAnsiTheme="majorHAnsi" w:cstheme="majorHAnsi"/>
+          <w:sz w:val="28"/>
+          <w:szCs w:val="28"/>
+          <w:lang w:val="en-US"/>
+        </w:rPr>
+        <w:t xml:space="preserve"> phỏng vấn và </w:t>
+      </w:r>
+      <w:r>
+        <w:rPr>
+          <w:rFonts w:asciiTheme="majorHAnsi" w:hAnsiTheme="majorHAnsi" w:cstheme="majorHAnsi"/>
+          <w:sz w:val="28"/>
+          <w:szCs w:val="28"/>
+          <w:lang w:val="en-US"/>
+        </w:rPr>
+        <w:t xml:space="preserve">thành viên cho </w:t>
+      </w:r>
+      <w:r>
+        <w:rPr>
+          <w:rFonts w:asciiTheme="majorHAnsi" w:hAnsiTheme="majorHAnsi" w:cstheme="majorHAnsi"/>
+          <w:sz w:val="28"/>
+          <w:szCs w:val="28"/>
+          <w:lang w:val="en-US"/>
+        </w:rPr>
+        <w:t>phiên JAD như thế nào?</w:t>
+      </w:r>
+    </w:p>
+    <w:p>
+      <w:pPr>
+        <w:spacing w:after="0" w:line="360" w:lineRule="auto"/>
+        <w:ind w:firstLine="567"/>
+        <w:rPr>
+          <w:rFonts w:asciiTheme="majorHAnsi" w:hAnsiTheme="majorHAnsi" w:cstheme="majorHAnsi"/>
+          <w:sz w:val="28"/>
+          <w:szCs w:val="28"/>
+          <w:lang w:val="en-US"/>
+        </w:rPr>
+      </w:pPr>
+      <w:r>
+        <w:rPr>
+          <w:rFonts w:asciiTheme="majorHAnsi" w:hAnsiTheme="majorHAnsi" w:cstheme="majorHAnsi"/>
+          <w:sz w:val="28"/>
+          <w:szCs w:val="28"/>
+          <w:lang w:val="en-US"/>
+        </w:rPr>
+        <w:t xml:space="preserve">Đối tượng phỏng vấn được lựa chọn dựa trên nhu cầu thông tin của người phân tích. Nhà đầu tư dự án, và những thành viên chính trong tổ chức có thể gợi ý cho người phỏng vấn </w:t>
+      </w:r>
+      <w:r>
+        <w:rPr>
+          <w:rFonts w:asciiTheme="majorHAnsi" w:hAnsiTheme="majorHAnsi" w:cstheme="majorHAnsi"/>
+          <w:sz w:val="28"/>
+          <w:szCs w:val="28"/>
+          <w:lang w:val="en-US"/>
+        </w:rPr>
+        <w:lastRenderedPageBreak/>
+        <w:t>ai trong tổ chức là người có thể cung cấp thông tin hữu ích nhất về những yêu cầu. Những người được lựa chọn sẽ được liệt kê trên lịch phỏng vấn theo trật tự phỏng vấn.</w:t>
+      </w:r>
+    </w:p>
+    <w:p>
+      <w:pPr>
+        <w:spacing w:after="0" w:line="360" w:lineRule="auto"/>
+        <w:ind w:firstLine="567"/>
+        <w:rPr>
+          <w:rFonts w:asciiTheme="majorHAnsi" w:hAnsiTheme="majorHAnsi" w:cstheme="majorHAnsi"/>
+          <w:sz w:val="28"/>
+          <w:szCs w:val="28"/>
+          <w:lang w:val="en-US"/>
+        </w:rPr>
+      </w:pPr>
+      <w:r>
+        <w:rPr>
+          <w:rFonts w:asciiTheme="majorHAnsi" w:hAnsiTheme="majorHAnsi" w:cstheme="majorHAnsi"/>
+          <w:sz w:val="28"/>
+          <w:szCs w:val="28"/>
+          <w:lang w:val="en-US"/>
+        </w:rPr>
+        <w:t xml:space="preserve">Lựa chọn thành viên cho phiên JAD được thực hiện tương tự như cho phỏng vấn. </w:t>
+      </w:r>
+      <w:r>
+        <w:rPr>
+          <w:rFonts w:asciiTheme="majorHAnsi" w:hAnsiTheme="majorHAnsi" w:cstheme="majorHAnsi"/>
+          <w:sz w:val="28"/>
+          <w:szCs w:val="28"/>
+          <w:lang w:val="en-US"/>
+        </w:rPr>
+        <w:t>Các thành viên được lựa chọn dựa trên những thông tin mà họ có thể đóng góp về các góc độ khác nhau của tổ chức, và hỗ trợ xây dựng hệ thống mới.</w:t>
+      </w:r>
+    </w:p>
+    <w:p>
+      <w:pPr>
+        <w:spacing w:after="0" w:line="360" w:lineRule="auto"/>
+        <w:rPr>
+          <w:rFonts w:asciiTheme="majorHAnsi" w:hAnsiTheme="majorHAnsi" w:cstheme="majorHAnsi"/>
+          <w:strike/>
+          <w:sz w:val="28"/>
+          <w:szCs w:val="28"/>
+          <w:lang w:val="en-US"/>
+        </w:rPr>
+      </w:pPr>
+      <w:r>
+        <w:rPr>
+          <w:rFonts w:asciiTheme="majorHAnsi" w:hAnsiTheme="majorHAnsi" w:cstheme="majorHAnsi"/>
+          <w:strike/>
+          <w:sz w:val="28"/>
+          <w:szCs w:val="28"/>
+          <w:lang w:val="en-US"/>
+        </w:rPr>
+        <w:t xml:space="preserve">15. </w:t>
+      </w:r>
+      <w:r>
+        <w:rPr>
+          <w:rFonts w:asciiTheme="majorHAnsi" w:hAnsiTheme="majorHAnsi" w:cstheme="majorHAnsi"/>
+          <w:strike/>
+          <w:sz w:val="28"/>
+          <w:szCs w:val="28"/>
+          <w:lang w:val="en-US"/>
+        </w:rPr>
+        <w:t>Theo bạn</w:t>
+      </w:r>
+      <w:r>
+        <w:rPr>
+          <w:rFonts w:asciiTheme="majorHAnsi" w:hAnsiTheme="majorHAnsi" w:cstheme="majorHAnsi"/>
+          <w:strike/>
+          <w:sz w:val="28"/>
+          <w:szCs w:val="28"/>
+          <w:lang w:val="en-US"/>
+        </w:rPr>
+        <w:t xml:space="preserve"> sự thật và ý kiến</w:t>
+      </w:r>
+      <w:r>
+        <w:rPr>
+          <w:rFonts w:asciiTheme="majorHAnsi" w:hAnsiTheme="majorHAnsi" w:cstheme="majorHAnsi"/>
+          <w:strike/>
+          <w:sz w:val="28"/>
+          <w:szCs w:val="28"/>
+          <w:lang w:val="en-US"/>
+        </w:rPr>
+        <w:t xml:space="preserve"> là gì</w:t>
+      </w:r>
+      <w:r>
+        <w:rPr>
+          <w:rFonts w:asciiTheme="majorHAnsi" w:hAnsiTheme="majorHAnsi" w:cstheme="majorHAnsi"/>
+          <w:strike/>
+          <w:sz w:val="28"/>
+          <w:szCs w:val="28"/>
+          <w:lang w:val="en-US"/>
+        </w:rPr>
+        <w:t>? Vì sao cả hai đều hữu ích?</w:t>
+      </w:r>
+    </w:p>
+    <w:p>
+      <w:pPr>
+        <w:spacing w:after="0" w:line="360" w:lineRule="auto"/>
+        <w:rPr>
+          <w:rFonts w:asciiTheme="majorHAnsi" w:hAnsiTheme="majorHAnsi" w:cstheme="majorHAnsi"/>
+          <w:sz w:val="28"/>
+          <w:szCs w:val="28"/>
+          <w:lang w:val="en-US"/>
+        </w:rPr>
+      </w:pPr>
+    </w:p>
+    <w:p>
+      <w:pPr>
+        <w:spacing w:after="0" w:line="360" w:lineRule="auto"/>
+        <w:rPr>
+          <w:rFonts w:asciiTheme="majorHAnsi" w:hAnsiTheme="majorHAnsi" w:cstheme="majorHAnsi"/>
+          <w:sz w:val="28"/>
+          <w:szCs w:val="28"/>
+          <w:lang w:val="en-US"/>
+        </w:rPr>
+      </w:pPr>
+      <w:r>
+        <w:rPr>
+          <w:rFonts w:asciiTheme="majorHAnsi" w:hAnsiTheme="majorHAnsi" w:cstheme="majorHAnsi"/>
+          <w:sz w:val="28"/>
+          <w:szCs w:val="28"/>
+          <w:lang w:val="en-US"/>
+        </w:rPr>
+        <w:t xml:space="preserve">16. </w:t>
+      </w:r>
+      <w:r>
+        <w:rPr>
+          <w:rFonts w:asciiTheme="majorHAnsi" w:hAnsiTheme="majorHAnsi" w:cstheme="majorHAnsi"/>
+          <w:sz w:val="28"/>
+          <w:szCs w:val="28"/>
+          <w:lang w:val="en-US"/>
+        </w:rPr>
+        <w:t>Kể tên</w:t>
+      </w:r>
+      <w:r>
+        <w:rPr>
+          <w:rFonts w:asciiTheme="majorHAnsi" w:hAnsiTheme="majorHAnsi" w:cstheme="majorHAnsi"/>
+          <w:sz w:val="28"/>
+          <w:szCs w:val="28"/>
+          <w:lang w:val="en-US"/>
+        </w:rPr>
+        <w:t xml:space="preserve"> năm bước chính để thực hiện phiên JAD.</w:t>
+      </w:r>
+    </w:p>
+    <w:p>
+      <w:pPr>
+        <w:spacing w:after="0" w:line="360" w:lineRule="auto"/>
+        <w:ind w:firstLine="567"/>
+        <w:rPr>
+          <w:rFonts w:asciiTheme="majorHAnsi" w:hAnsiTheme="majorHAnsi" w:cstheme="majorHAnsi"/>
+          <w:sz w:val="28"/>
+          <w:szCs w:val="28"/>
+          <w:lang w:val="en-US"/>
+        </w:rPr>
+      </w:pPr>
+      <w:r>
+        <w:rPr>
+          <w:rFonts w:asciiTheme="majorHAnsi" w:hAnsiTheme="majorHAnsi" w:cstheme="majorHAnsi"/>
+          <w:sz w:val="28"/>
+          <w:szCs w:val="28"/>
+          <w:lang w:val="en-US"/>
+        </w:rPr>
+        <w:t xml:space="preserve">Năm bước chính để thực hiện phiên JAD là: Lựa chọn thành viên, thiết kế phiên JAD, chuẩn bị cho phiên JAD, </w:t>
+      </w:r>
+      <w:r>
+        <w:rPr>
+          <w:rFonts w:asciiTheme="majorHAnsi" w:hAnsiTheme="majorHAnsi" w:cstheme="majorHAnsi"/>
+          <w:sz w:val="28"/>
+          <w:szCs w:val="28"/>
+          <w:lang w:val="en-US"/>
+        </w:rPr>
+        <w:t>tổ chức</w:t>
+      </w:r>
+      <w:r>
+        <w:rPr>
+          <w:rFonts w:asciiTheme="majorHAnsi" w:hAnsiTheme="majorHAnsi" w:cstheme="majorHAnsi"/>
+          <w:sz w:val="28"/>
+          <w:szCs w:val="28"/>
+          <w:lang w:val="en-US"/>
+        </w:rPr>
+        <w:t xml:space="preserve"> phiên JAD, xử lý kết quả sau khi kết thúc phiên JAD.</w:t>
+      </w:r>
+    </w:p>
+    <w:p>
+      <w:pPr>
+        <w:spacing w:after="0" w:line="360" w:lineRule="auto"/>
+        <w:rPr>
+          <w:rFonts w:asciiTheme="majorHAnsi" w:hAnsiTheme="majorHAnsi" w:cstheme="majorHAnsi"/>
+          <w:sz w:val="28"/>
+          <w:szCs w:val="28"/>
+          <w:lang w:val="en-US"/>
+        </w:rPr>
+      </w:pPr>
+      <w:r>
+        <w:rPr>
+          <w:rFonts w:asciiTheme="majorHAnsi" w:hAnsiTheme="majorHAnsi" w:cstheme="majorHAnsi"/>
+          <w:sz w:val="28"/>
+          <w:szCs w:val="28"/>
+          <w:lang w:val="en-US"/>
+        </w:rPr>
+        <w:t>17. Hãy giải thích sự khác biệt giữa facilitator và scribe.</w:t>
+      </w:r>
+    </w:p>
+    <w:p>
+      <w:pPr>
+        <w:spacing w:after="0" w:line="360" w:lineRule="auto"/>
+        <w:ind w:firstLine="567"/>
+        <w:rPr>
+          <w:rFonts w:asciiTheme="majorHAnsi" w:hAnsiTheme="majorHAnsi" w:cstheme="majorHAnsi"/>
+          <w:sz w:val="28"/>
+          <w:szCs w:val="28"/>
+          <w:lang w:val="en-US"/>
+        </w:rPr>
+      </w:pPr>
+      <w:r>
+        <w:rPr>
+          <w:rFonts w:asciiTheme="majorHAnsi" w:hAnsiTheme="majorHAnsi" w:cstheme="majorHAnsi"/>
+          <w:sz w:val="28"/>
+          <w:szCs w:val="28"/>
+          <w:lang w:val="en-US"/>
+        </w:rPr>
+        <w:t xml:space="preserve">Facilitator </w:t>
+      </w:r>
+      <w:r>
+        <w:rPr>
+          <w:rFonts w:asciiTheme="majorHAnsi" w:hAnsiTheme="majorHAnsi" w:cstheme="majorHAnsi"/>
+          <w:sz w:val="28"/>
+          <w:szCs w:val="28"/>
+          <w:lang w:val="en-US"/>
+        </w:rPr>
+        <w:t xml:space="preserve">có vai trò </w:t>
+      </w:r>
+      <w:r>
+        <w:rPr>
+          <w:rFonts w:asciiTheme="majorHAnsi" w:hAnsiTheme="majorHAnsi" w:cstheme="majorHAnsi"/>
+          <w:sz w:val="28"/>
+          <w:szCs w:val="28"/>
+          <w:lang w:val="en-US"/>
+        </w:rPr>
+        <w:t>điều hành</w:t>
+      </w:r>
+      <w:r>
+        <w:rPr>
+          <w:rFonts w:asciiTheme="majorHAnsi" w:hAnsiTheme="majorHAnsi" w:cstheme="majorHAnsi"/>
+          <w:sz w:val="28"/>
+          <w:szCs w:val="28"/>
+          <w:lang w:val="en-US"/>
+        </w:rPr>
+        <w:t xml:space="preserve">, </w:t>
+      </w:r>
+      <w:r>
+        <w:rPr>
+          <w:rFonts w:asciiTheme="majorHAnsi" w:hAnsiTheme="majorHAnsi" w:cstheme="majorHAnsi"/>
+          <w:sz w:val="28"/>
+          <w:szCs w:val="28"/>
+          <w:lang w:val="en-US"/>
+        </w:rPr>
+        <w:t xml:space="preserve">là người thiết lập chương trình cho phiên JAD và chủ trì các cuộc thảo luận và không tham gia vào thảo luận với vai trò thành viên. Facilitator không nêu ý tưởng hoặc ý kiến về chủ đề được thảo luận và giữ lập trường trung tính xuyên suốt phiên thảo luận. </w:t>
+      </w:r>
+    </w:p>
+    <w:p>
+      <w:pPr>
+        <w:spacing w:after="0" w:line="360" w:lineRule="auto"/>
+        <w:ind w:firstLine="567"/>
+        <w:rPr>
+          <w:rFonts w:asciiTheme="majorHAnsi" w:hAnsiTheme="majorHAnsi" w:cstheme="majorHAnsi"/>
+          <w:sz w:val="28"/>
+          <w:szCs w:val="28"/>
+          <w:lang w:val="en-US"/>
+        </w:rPr>
+      </w:pPr>
+      <w:r>
+        <w:rPr>
+          <w:rFonts w:asciiTheme="majorHAnsi" w:hAnsiTheme="majorHAnsi" w:cstheme="majorHAnsi"/>
+          <w:sz w:val="28"/>
+          <w:szCs w:val="28"/>
+          <w:lang w:val="en-US"/>
+        </w:rPr>
+        <w:t>Scribe có vai trò hỗ trợ facilitator trong việc ghi chép thông tin, phân phát tài liệu v.v. trong suốt tiến trình thực hiện phiên JAD.</w:t>
+      </w:r>
+    </w:p>
+    <w:p>
+      <w:pPr>
+        <w:spacing w:after="0" w:line="360" w:lineRule="auto"/>
+        <w:rPr>
+          <w:rFonts w:asciiTheme="majorHAnsi" w:hAnsiTheme="majorHAnsi" w:cstheme="majorHAnsi"/>
+          <w:sz w:val="28"/>
+          <w:szCs w:val="28"/>
+          <w:lang w:val="en-US"/>
+        </w:rPr>
+      </w:pPr>
+      <w:r>
+        <w:rPr>
+          <w:rFonts w:asciiTheme="majorHAnsi" w:hAnsiTheme="majorHAnsi" w:cstheme="majorHAnsi"/>
+          <w:sz w:val="28"/>
+          <w:szCs w:val="28"/>
+          <w:lang w:val="en-US"/>
+        </w:rPr>
+        <w:t xml:space="preserve">18. Ba nhiệm vụ chính </w:t>
+      </w:r>
+      <w:r>
+        <w:rPr>
+          <w:rFonts w:asciiTheme="majorHAnsi" w:hAnsiTheme="majorHAnsi" w:cstheme="majorHAnsi"/>
+          <w:sz w:val="28"/>
+          <w:szCs w:val="28"/>
+          <w:lang w:val="en-US"/>
+        </w:rPr>
+        <w:t>của</w:t>
+      </w:r>
+      <w:r>
+        <w:rPr>
+          <w:rFonts w:asciiTheme="majorHAnsi" w:hAnsiTheme="majorHAnsi" w:cstheme="majorHAnsi"/>
+          <w:sz w:val="28"/>
+          <w:szCs w:val="28"/>
+          <w:lang w:val="en-US"/>
+        </w:rPr>
+        <w:t xml:space="preserve"> facilitator </w:t>
+      </w:r>
+      <w:r>
+        <w:rPr>
+          <w:rFonts w:asciiTheme="majorHAnsi" w:hAnsiTheme="majorHAnsi" w:cstheme="majorHAnsi"/>
+          <w:sz w:val="28"/>
+          <w:szCs w:val="28"/>
+          <w:lang w:val="en-US"/>
+        </w:rPr>
+        <w:t>khi điều phối phiên JAD là gì?</w:t>
+      </w:r>
+    </w:p>
+    <w:p>
+      <w:pPr>
+        <w:spacing w:after="0" w:line="360" w:lineRule="auto"/>
+        <w:ind w:firstLine="567"/>
+        <w:jc w:val="both"/>
+        <w:rPr>
+          <w:rFonts w:asciiTheme="majorHAnsi" w:hAnsiTheme="majorHAnsi" w:cstheme="majorHAnsi"/>
+          <w:sz w:val="28"/>
+          <w:szCs w:val="28"/>
+          <w:lang w:val="en-US"/>
+        </w:rPr>
+      </w:pPr>
+      <w:r>
+        <w:rPr>
+          <w:rFonts w:asciiTheme="majorHAnsi" w:hAnsiTheme="majorHAnsi" w:cstheme="majorHAnsi"/>
+          <w:sz w:val="28"/>
+          <w:szCs w:val="28"/>
+          <w:lang w:val="en-US"/>
+        </w:rPr>
+        <w:t>Facilitator của JAD đảm nhiệm ba chức năng quan trọng là: Đảm bảo nhóm làm việ</w:t>
+      </w:r>
+      <w:r>
+        <w:rPr>
+          <w:rFonts w:asciiTheme="majorHAnsi" w:hAnsiTheme="majorHAnsi" w:cstheme="majorHAnsi"/>
+          <w:sz w:val="28"/>
+          <w:szCs w:val="28"/>
+          <w:lang w:val="en-US"/>
+        </w:rPr>
+        <w:t>c theo đúng chương trình;</w:t>
+      </w:r>
+      <w:r>
+        <w:rPr>
+          <w:rFonts w:asciiTheme="majorHAnsi" w:hAnsiTheme="majorHAnsi" w:cstheme="majorHAnsi"/>
+          <w:sz w:val="28"/>
+          <w:szCs w:val="28"/>
+          <w:lang w:val="en-US"/>
+        </w:rPr>
+        <w:t xml:space="preserve"> giúp các thành viên hiểu các thuật ngữ kỹ thuật, biệt ngữ và các kỹ thuậ</w:t>
+      </w:r>
+      <w:r>
+        <w:rPr>
+          <w:rFonts w:asciiTheme="majorHAnsi" w:hAnsiTheme="majorHAnsi" w:cstheme="majorHAnsi"/>
+          <w:sz w:val="28"/>
+          <w:szCs w:val="28"/>
+          <w:lang w:val="en-US"/>
+        </w:rPr>
+        <w:t>t phân tích; tổ chức thông tin được cung cấp bởi nhóm và giúp nhóm nhận diện các vấn đề chính và những giải pháp quan trọng.</w:t>
+      </w:r>
+    </w:p>
+    <w:p>
+      <w:pPr>
+        <w:spacing w:after="0" w:line="360" w:lineRule="auto"/>
+        <w:rPr>
+          <w:rFonts w:asciiTheme="majorHAnsi" w:hAnsiTheme="majorHAnsi" w:cstheme="majorHAnsi"/>
+          <w:sz w:val="28"/>
+          <w:szCs w:val="28"/>
+          <w:lang w:val="en-US"/>
+        </w:rPr>
+      </w:pPr>
+      <w:r>
+        <w:rPr>
+          <w:rFonts w:asciiTheme="majorHAnsi" w:hAnsiTheme="majorHAnsi" w:cstheme="majorHAnsi"/>
+          <w:sz w:val="28"/>
+          <w:szCs w:val="28"/>
+          <w:lang w:val="en-US"/>
+        </w:rPr>
+        <w:t xml:space="preserve">19. e-JAD là gì và </w:t>
+      </w:r>
+      <w:r>
+        <w:rPr>
+          <w:rFonts w:asciiTheme="majorHAnsi" w:hAnsiTheme="majorHAnsi" w:cstheme="majorHAnsi"/>
+          <w:sz w:val="28"/>
+          <w:szCs w:val="28"/>
+          <w:lang w:val="en-US"/>
+        </w:rPr>
+        <w:t>có ưu điểm gì</w:t>
+      </w:r>
+      <w:r>
+        <w:rPr>
+          <w:rFonts w:asciiTheme="majorHAnsi" w:hAnsiTheme="majorHAnsi" w:cstheme="majorHAnsi"/>
+          <w:sz w:val="28"/>
+          <w:szCs w:val="28"/>
+          <w:lang w:val="en-US"/>
+        </w:rPr>
+        <w:t>?</w:t>
+      </w:r>
+    </w:p>
+    <w:p>
+      <w:pPr>
+        <w:spacing w:after="0" w:line="360" w:lineRule="auto"/>
+        <w:ind w:firstLine="567"/>
+        <w:jc w:val="both"/>
+        <w:rPr>
+          <w:rFonts w:asciiTheme="majorHAnsi" w:hAnsiTheme="majorHAnsi" w:cstheme="majorHAnsi"/>
+          <w:sz w:val="28"/>
+          <w:szCs w:val="28"/>
+          <w:lang w:val="en-US"/>
+        </w:rPr>
+      </w:pPr>
+      <w:r>
+        <w:rPr>
+          <w:rFonts w:asciiTheme="majorHAnsi" w:hAnsiTheme="majorHAnsi" w:cstheme="majorHAnsi"/>
+          <w:sz w:val="28"/>
+          <w:szCs w:val="28"/>
+          <w:lang w:val="en-US"/>
+        </w:rPr>
+        <w:t>Electronic JAD (e-JAD) là một hình thức JAD mới. Trong phòng hợp e-JAD mỗi thành viên sử dụng phần mềm chuyên biệt để gửi ý tưởng và quan điểm tới các thành viên còn lại theo hình thức nặc danh. Cách làm này giúp tất cả các thành viên có thể đóng góp đồng thời và giải quyết được vấn đề đối với JAD là một vài thành viên có thể không đồng tình với quan điểm của những thành viên khác.</w:t>
+      </w:r>
+    </w:p>
+    <w:p>
+      <w:pPr>
+        <w:spacing w:after="0" w:line="360" w:lineRule="auto"/>
+        <w:jc w:val="both"/>
+        <w:rPr>
+          <w:rFonts w:asciiTheme="majorHAnsi" w:hAnsiTheme="majorHAnsi" w:cstheme="majorHAnsi"/>
+          <w:sz w:val="28"/>
+          <w:szCs w:val="28"/>
+          <w:lang w:val="en-US"/>
+        </w:rPr>
+      </w:pPr>
+      <w:r>
+        <w:rPr>
+          <w:rFonts w:asciiTheme="majorHAnsi" w:hAnsiTheme="majorHAnsi" w:cstheme="majorHAnsi"/>
+          <w:sz w:val="28"/>
+          <w:szCs w:val="28"/>
+          <w:lang w:val="en-US"/>
+        </w:rPr>
+        <w:t>20. Giải thích sự khác biệt trong thiết kế câu hỏi cho mục đích khảo sát và thiết kế câu hỏi cho phỏng vấn và phiên JAD?</w:t>
+      </w:r>
+    </w:p>
+    <w:p>
+      <w:pPr>
+        <w:spacing w:after="0" w:line="360" w:lineRule="auto"/>
+        <w:ind w:firstLine="567"/>
+        <w:jc w:val="both"/>
+        <w:rPr>
+          <w:rFonts w:asciiTheme="majorHAnsi" w:hAnsiTheme="majorHAnsi" w:cstheme="majorHAnsi"/>
+          <w:sz w:val="28"/>
+          <w:szCs w:val="28"/>
+          <w:lang w:val="en-US"/>
+        </w:rPr>
+      </w:pPr>
+      <w:r>
+        <w:rPr>
+          <w:rFonts w:asciiTheme="majorHAnsi" w:hAnsiTheme="majorHAnsi" w:cstheme="majorHAnsi"/>
+          <w:sz w:val="28"/>
+          <w:szCs w:val="28"/>
+          <w:lang w:val="en-US"/>
+        </w:rPr>
+        <w:lastRenderedPageBreak/>
+        <w:t>Câu hỏi cho mục đích khảo sát phải được thiết lập rõ ràng để chánh hiểu lầm, dạng câu hỏi phổ biến nhất là dạng câu hỏi thuộc loại closed-ended. Các câu hỏi phải cho phép người phân tích phân biệt rõ ràng giữa sự thật và quan điểm.</w:t>
+      </w:r>
+      <w:r>
+        <w:rPr>
+          <w:rFonts w:asciiTheme="majorHAnsi" w:hAnsiTheme="majorHAnsi" w:cstheme="majorHAnsi"/>
+          <w:sz w:val="28"/>
+          <w:szCs w:val="28"/>
+          <w:lang w:val="en-US"/>
+        </w:rPr>
+        <w:t xml:space="preserve"> Các câu hỏi về quan điểm thường hỏi người trả lời đồng ý hoặc không đồng ý, các câu hỏi về sự thật thường tìm những giá trị cụ thể.</w:t>
+      </w:r>
+    </w:p>
+    <w:p>
+      <w:pPr>
+        <w:spacing w:after="0" w:line="360" w:lineRule="auto"/>
+        <w:ind w:firstLine="567"/>
+        <w:jc w:val="both"/>
+        <w:rPr>
+          <w:rFonts w:asciiTheme="majorHAnsi" w:hAnsiTheme="majorHAnsi" w:cstheme="majorHAnsi"/>
+          <w:sz w:val="28"/>
+          <w:szCs w:val="28"/>
+          <w:lang w:val="en-US"/>
+        </w:rPr>
+      </w:pPr>
+      <w:r>
+        <w:rPr>
+          <w:rFonts w:asciiTheme="majorHAnsi" w:hAnsiTheme="majorHAnsi" w:cstheme="majorHAnsi"/>
+          <w:sz w:val="28"/>
+          <w:szCs w:val="28"/>
+          <w:lang w:val="en-US"/>
+        </w:rPr>
+        <w:t>Các câu hỏi phải thống nhất về mặt phong cách để người trả lời không cần phải đọc hướng dẫn trước khi trả lời mỗi câu hỏi. Có những ý kiến chuyên môn cho rằng bản khảo sát nên bắt đầu với những câu hỏi quan trọng đối với người trả lời để tạo sự hứng thú.</w:t>
+      </w:r>
+    </w:p>
+    <w:p>
+      <w:pPr>
+        <w:spacing w:after="0" w:line="360" w:lineRule="auto"/>
+        <w:jc w:val="both"/>
+        <w:rPr>
+          <w:rFonts w:asciiTheme="majorHAnsi" w:hAnsiTheme="majorHAnsi" w:cstheme="majorHAnsi"/>
+          <w:sz w:val="28"/>
+          <w:szCs w:val="28"/>
+          <w:lang w:val="en-US"/>
+        </w:rPr>
+      </w:pPr>
+      <w:r>
+        <w:rPr>
+          <w:rFonts w:asciiTheme="majorHAnsi" w:hAnsiTheme="majorHAnsi" w:cstheme="majorHAnsi"/>
+          <w:sz w:val="28"/>
+          <w:szCs w:val="28"/>
+          <w:lang w:val="en-US"/>
+        </w:rPr>
+        <w:t xml:space="preserve">21. Tỉ lệ phản hồi </w:t>
+      </w:r>
+      <w:r>
+        <w:rPr>
+          <w:rFonts w:asciiTheme="majorHAnsi" w:hAnsiTheme="majorHAnsi" w:cstheme="majorHAnsi"/>
+          <w:sz w:val="28"/>
+          <w:szCs w:val="28"/>
+          <w:lang w:val="en-US"/>
+        </w:rPr>
+        <w:t>phổ biến đối với</w:t>
+      </w:r>
+      <w:r>
+        <w:rPr>
+          <w:rFonts w:asciiTheme="majorHAnsi" w:hAnsiTheme="majorHAnsi" w:cstheme="majorHAnsi"/>
+          <w:sz w:val="28"/>
+          <w:szCs w:val="28"/>
+          <w:lang w:val="en-US"/>
+        </w:rPr>
+        <w:t xml:space="preserve"> khảo sát là bao nhiêu và bạn có thể cải thiện tỉ lệ này bằng cách nào?</w:t>
+      </w:r>
+    </w:p>
+    <w:p>
+      <w:pPr>
+        <w:spacing w:after="0" w:line="360" w:lineRule="auto"/>
+        <w:ind w:firstLine="567"/>
+        <w:jc w:val="both"/>
+        <w:rPr>
+          <w:rFonts w:asciiTheme="majorHAnsi" w:hAnsiTheme="majorHAnsi" w:cstheme="majorHAnsi"/>
+          <w:sz w:val="28"/>
+          <w:szCs w:val="28"/>
+          <w:lang w:val="en-US"/>
+        </w:rPr>
+      </w:pPr>
+      <w:r>
+        <w:rPr>
+          <w:rFonts w:asciiTheme="majorHAnsi" w:hAnsiTheme="majorHAnsi" w:cstheme="majorHAnsi"/>
+          <w:sz w:val="28"/>
+          <w:szCs w:val="28"/>
+          <w:lang w:val="en-US"/>
+        </w:rPr>
+        <w:t>Tỉ lệ phản hồi đối với khảo sát sử dụng giấy và email chỉ từ 30% đến 50%, đối với khảo sát trên web là 5% đến 30%.</w:t>
+      </w:r>
+    </w:p>
+    <w:p>
+      <w:pPr>
+        <w:spacing w:after="0" w:line="360" w:lineRule="auto"/>
+        <w:ind w:firstLine="567"/>
+        <w:jc w:val="both"/>
+        <w:rPr>
+          <w:rFonts w:asciiTheme="majorHAnsi" w:hAnsiTheme="majorHAnsi" w:cstheme="majorHAnsi"/>
+          <w:sz w:val="28"/>
+          <w:szCs w:val="28"/>
+          <w:lang w:val="en-US"/>
+        </w:rPr>
+      </w:pPr>
+      <w:r>
+        <w:rPr>
+          <w:rFonts w:asciiTheme="majorHAnsi" w:hAnsiTheme="majorHAnsi" w:cstheme="majorHAnsi"/>
+          <w:sz w:val="28"/>
+          <w:szCs w:val="28"/>
+          <w:lang w:val="en-US"/>
+        </w:rPr>
+        <w:t xml:space="preserve">Các phương pháp cải thiện tỉ lệ phản hồi: Giải thích rõ ràng về mục đích thực hiện khảo sát và lý do người được hỏi nên phản hồi. Định rõ ngày cần trả phản hồi, đề nghị phần thưởng khi hoàn thành khảo sát. Cung cấp thông tin tổng hợp kết quả kháo sát. </w:t>
+      </w:r>
+      <w:r>
+        <w:rPr>
+          <w:rFonts w:asciiTheme="majorHAnsi" w:hAnsiTheme="majorHAnsi" w:cstheme="majorHAnsi"/>
+          <w:sz w:val="28"/>
+          <w:szCs w:val="28"/>
+          <w:lang w:val="en-US"/>
+        </w:rPr>
+        <w:t>Riêng đ</w:t>
+      </w:r>
+      <w:r>
+        <w:rPr>
+          <w:rFonts w:asciiTheme="majorHAnsi" w:hAnsiTheme="majorHAnsi" w:cstheme="majorHAnsi"/>
+          <w:sz w:val="28"/>
+          <w:szCs w:val="28"/>
+          <w:lang w:val="en-US"/>
+        </w:rPr>
+        <w:t>ối với người phân tích hệ thống, có thể c</w:t>
+      </w:r>
+      <w:r>
+        <w:rPr>
+          <w:rFonts w:asciiTheme="majorHAnsi" w:hAnsiTheme="majorHAnsi" w:cstheme="majorHAnsi"/>
+          <w:sz w:val="28"/>
+          <w:szCs w:val="28"/>
+          <w:lang w:val="en-US"/>
+        </w:rPr>
+        <w:t>ải thiện tỉ lệ phản hồi bằng liên hệ riêng với những người tham gia khảo sát.</w:t>
+      </w:r>
+    </w:p>
+    <w:p>
+      <w:pPr>
+        <w:spacing w:after="0" w:line="360" w:lineRule="auto"/>
+        <w:jc w:val="both"/>
+        <w:rPr>
+          <w:rFonts w:asciiTheme="majorHAnsi" w:hAnsiTheme="majorHAnsi" w:cstheme="majorHAnsi"/>
+          <w:sz w:val="28"/>
+          <w:szCs w:val="28"/>
+          <w:lang w:val="en-US"/>
+        </w:rPr>
+      </w:pPr>
+      <w:r>
+        <w:rPr>
+          <w:rFonts w:asciiTheme="majorHAnsi" w:hAnsiTheme="majorHAnsi" w:cstheme="majorHAnsi"/>
+          <w:sz w:val="28"/>
+          <w:szCs w:val="28"/>
+          <w:lang w:val="en-US"/>
+        </w:rPr>
+        <w:t>22. Phân tích tài liệu là gì?</w:t>
+      </w:r>
+    </w:p>
+    <w:p>
+      <w:pPr>
+        <w:spacing w:after="0" w:line="360" w:lineRule="auto"/>
+        <w:ind w:firstLine="567"/>
+        <w:jc w:val="both"/>
+        <w:rPr>
+          <w:rFonts w:asciiTheme="majorHAnsi" w:hAnsiTheme="majorHAnsi" w:cstheme="majorHAnsi"/>
+          <w:sz w:val="28"/>
+          <w:szCs w:val="28"/>
+          <w:lang w:val="en-US"/>
+        </w:rPr>
+      </w:pPr>
+      <w:r>
+        <w:rPr>
+          <w:rFonts w:asciiTheme="majorHAnsi" w:hAnsiTheme="majorHAnsi" w:cstheme="majorHAnsi"/>
+          <w:sz w:val="28"/>
+          <w:szCs w:val="28"/>
+          <w:lang w:val="en-US"/>
+        </w:rPr>
+        <w:t>Phân tích tài liệu là phân tích các tài liệu hiện có trong tổ chức</w:t>
+      </w:r>
+      <w:r>
+        <w:rPr>
+          <w:rFonts w:asciiTheme="majorHAnsi" w:hAnsiTheme="majorHAnsi" w:cstheme="majorHAnsi"/>
+          <w:sz w:val="28"/>
+          <w:szCs w:val="28"/>
+          <w:lang w:val="en-US"/>
+        </w:rPr>
+        <w:t>: Báo cáo, tài liệu hướng dẫn, tài liệu đào tạo người dùng, và giao diện người dùng của hệ thống hiện tại.</w:t>
+      </w:r>
+      <w:r>
+        <w:rPr>
+          <w:rFonts w:asciiTheme="majorHAnsi" w:hAnsiTheme="majorHAnsi" w:cstheme="majorHAnsi"/>
+          <w:sz w:val="28"/>
+          <w:szCs w:val="28"/>
+          <w:lang w:val="en-US"/>
+        </w:rPr>
+        <w:t xml:space="preserve"> Phân tích tài liệu giúp hiểu về hệ thống hiện có.</w:t>
+      </w:r>
+    </w:p>
+    <w:p>
+      <w:pPr>
+        <w:spacing w:after="0" w:line="360" w:lineRule="auto"/>
+        <w:jc w:val="both"/>
+        <w:rPr>
+          <w:rFonts w:asciiTheme="majorHAnsi" w:hAnsiTheme="majorHAnsi" w:cstheme="majorHAnsi"/>
+          <w:sz w:val="28"/>
+          <w:szCs w:val="28"/>
+          <w:lang w:val="en-US"/>
+        </w:rPr>
+      </w:pPr>
+      <w:r>
+        <w:rPr>
+          <w:rFonts w:asciiTheme="majorHAnsi" w:hAnsiTheme="majorHAnsi" w:cstheme="majorHAnsi"/>
+          <w:sz w:val="28"/>
+          <w:szCs w:val="28"/>
+          <w:lang w:val="en-US"/>
+        </w:rPr>
+        <w:t xml:space="preserve">23. Hệ thống </w:t>
+      </w:r>
+      <w:r>
+        <w:rPr>
+          <w:rFonts w:asciiTheme="majorHAnsi" w:hAnsiTheme="majorHAnsi" w:cstheme="majorHAnsi"/>
+          <w:sz w:val="28"/>
+          <w:szCs w:val="28"/>
+          <w:lang w:val="en-US"/>
+        </w:rPr>
+        <w:t>thiết kế (formal system) và hệ thống thực</w:t>
+      </w:r>
+      <w:r>
+        <w:rPr>
+          <w:rFonts w:asciiTheme="majorHAnsi" w:hAnsiTheme="majorHAnsi" w:cstheme="majorHAnsi"/>
+          <w:sz w:val="28"/>
+          <w:szCs w:val="28"/>
+          <w:lang w:val="en-US"/>
+        </w:rPr>
+        <w:t xml:space="preserve"> </w:t>
+      </w:r>
+      <w:r>
+        <w:rPr>
+          <w:rFonts w:asciiTheme="majorHAnsi" w:hAnsiTheme="majorHAnsi" w:cstheme="majorHAnsi"/>
+          <w:sz w:val="28"/>
+          <w:szCs w:val="28"/>
+          <w:lang w:val="en-US"/>
+        </w:rPr>
+        <w:t xml:space="preserve">(real, informal) </w:t>
+      </w:r>
+      <w:r>
+        <w:rPr>
+          <w:rFonts w:asciiTheme="majorHAnsi" w:hAnsiTheme="majorHAnsi" w:cstheme="majorHAnsi"/>
+          <w:sz w:val="28"/>
+          <w:szCs w:val="28"/>
+          <w:lang w:val="en-US"/>
+        </w:rPr>
+        <w:t xml:space="preserve">khác nhau như thế nào? </w:t>
+      </w:r>
+      <w:r>
+        <w:rPr>
+          <w:rFonts w:asciiTheme="majorHAnsi" w:hAnsiTheme="majorHAnsi" w:cstheme="majorHAnsi"/>
+          <w:sz w:val="28"/>
+          <w:szCs w:val="28"/>
+          <w:lang w:val="en-US"/>
+        </w:rPr>
+        <w:t>Ý nghĩa của việc đối chiếu hệ thống thực với hệ thống thiết kế là gì</w:t>
+      </w:r>
+      <w:r>
+        <w:rPr>
+          <w:rFonts w:asciiTheme="majorHAnsi" w:hAnsiTheme="majorHAnsi" w:cstheme="majorHAnsi"/>
+          <w:sz w:val="28"/>
+          <w:szCs w:val="28"/>
+          <w:lang w:val="en-US"/>
+        </w:rPr>
+        <w:t>?</w:t>
+      </w:r>
+    </w:p>
+    <w:p>
+      <w:pPr>
+        <w:spacing w:after="0" w:line="360" w:lineRule="auto"/>
+        <w:ind w:firstLine="567"/>
+        <w:jc w:val="both"/>
+        <w:rPr>
+          <w:rFonts w:asciiTheme="majorHAnsi" w:hAnsiTheme="majorHAnsi" w:cstheme="majorHAnsi"/>
+          <w:sz w:val="28"/>
+          <w:szCs w:val="28"/>
+          <w:lang w:val="en-US"/>
+        </w:rPr>
+      </w:pPr>
+      <w:r>
+        <w:rPr>
+          <w:rFonts w:asciiTheme="majorHAnsi" w:hAnsiTheme="majorHAnsi" w:cstheme="majorHAnsi"/>
+          <w:sz w:val="28"/>
+          <w:szCs w:val="28"/>
+          <w:lang w:val="en-US"/>
+        </w:rPr>
+        <w:t xml:space="preserve">Các tài liệu có trong tổ chức giúp hiểu hệ thống hiện có. Trong nhiều trường hợp, hệ thống thực có nhiều điểm khác với hệ thống thiết kế, và những sự khác biệt này có thể là dấu hiệu để xác định những thay đổi cần thiết. </w:t>
+      </w:r>
+    </w:p>
+    <w:p>
+      <w:pPr>
+        <w:spacing w:after="0" w:line="360" w:lineRule="auto"/>
+        <w:ind w:firstLine="567"/>
+        <w:jc w:val="both"/>
+        <w:rPr>
+          <w:rFonts w:asciiTheme="majorHAnsi" w:hAnsiTheme="majorHAnsi" w:cstheme="majorHAnsi"/>
+          <w:sz w:val="28"/>
+          <w:szCs w:val="28"/>
+          <w:lang w:val="en-US"/>
+        </w:rPr>
+      </w:pPr>
+      <w:r>
+        <w:rPr>
+          <w:rFonts w:asciiTheme="majorHAnsi" w:hAnsiTheme="majorHAnsi" w:cstheme="majorHAnsi"/>
+          <w:sz w:val="28"/>
+          <w:szCs w:val="28"/>
+          <w:lang w:val="en-US"/>
+        </w:rPr>
+        <w:t xml:space="preserve">Những khác biệt như khi người dùng tạo mẫu riêng hoặc thêm những thông tin bổ xung </w:t>
       </w:r>
       <w:bookmarkStart w:id="0" w:name="_GoBack"/>
       <w:bookmarkEnd w:id="0"/>
-    </w:p>
-    <w:p>
-      <w:pPr>
-        <w:spacing w:after="0" w:line="360" w:lineRule="auto"/>
-        <w:rPr>
-          <w:rFonts w:asciiTheme="majorHAnsi" w:hAnsiTheme="majorHAnsi" w:cstheme="majorHAnsi"/>
-          <w:sz w:val="28"/>
-          <w:szCs w:val="28"/>
-          <w:lang w:val="fr-FR"/>
-        </w:rPr>
-      </w:pPr>
-      <w:r>
-        <w:rPr>
-          <w:rFonts w:asciiTheme="majorHAnsi" w:hAnsiTheme="majorHAnsi" w:cstheme="majorHAnsi"/>
-          <w:sz w:val="28"/>
-          <w:szCs w:val="28"/>
-          <w:lang w:val="fr-FR"/>
-        </w:rPr>
-        <w:t>9. Các tiêu trí quan trọng để lựa chọn chiến lược phân tích phù hợp là gì ?</w:t>
-      </w:r>
-    </w:p>
-    <w:p>
-      <w:pPr>
-        <w:spacing w:after="0" w:line="360" w:lineRule="auto"/>
-        <w:rPr>
-          <w:rFonts w:asciiTheme="majorHAnsi" w:hAnsiTheme="majorHAnsi" w:cstheme="majorHAnsi"/>
-          <w:sz w:val="28"/>
-          <w:szCs w:val="28"/>
-          <w:lang w:val="fr-FR"/>
-        </w:rPr>
-      </w:pPr>
-      <w:r>
-        <w:rPr>
-          <w:rFonts w:asciiTheme="majorHAnsi" w:hAnsiTheme="majorHAnsi" w:cstheme="majorHAnsi"/>
-          <w:sz w:val="28"/>
-          <w:szCs w:val="28"/>
-          <w:lang w:val="fr-FR"/>
-        </w:rPr>
-        <w:t>10. Mô tả năm bước chính trong thực hiện phỏng vấn.</w:t>
-      </w:r>
-    </w:p>
-    <w:p>
-      <w:pPr>
-        <w:spacing w:after="0" w:line="360" w:lineRule="auto"/>
-        <w:rPr>
-          <w:rFonts w:asciiTheme="majorHAnsi" w:hAnsiTheme="majorHAnsi" w:cstheme="majorHAnsi"/>
-          <w:sz w:val="28"/>
-          <w:szCs w:val="28"/>
-          <w:lang w:val="en-US"/>
-        </w:rPr>
-      </w:pPr>
-      <w:r>
-        <w:rPr>
-          <w:rFonts w:asciiTheme="majorHAnsi" w:hAnsiTheme="majorHAnsi" w:cstheme="majorHAnsi"/>
-          <w:sz w:val="28"/>
-          <w:szCs w:val="28"/>
-          <w:lang w:val="en-US"/>
-        </w:rPr>
-        <w:t>11. Giải thích sự khác biệt giữa các dạng câu hỏi closed-ended, open-ended, và probing. Khi nào thì sử dụng dạng câu hỏi nào?</w:t>
-      </w:r>
-    </w:p>
-    <w:p>
-      <w:pPr>
-        <w:spacing w:after="0" w:line="360" w:lineRule="auto"/>
-        <w:rPr>
-          <w:rFonts w:asciiTheme="majorHAnsi" w:hAnsiTheme="majorHAnsi" w:cstheme="majorHAnsi"/>
-          <w:sz w:val="28"/>
-          <w:szCs w:val="28"/>
-          <w:lang w:val="en-US"/>
-        </w:rPr>
-      </w:pPr>
-      <w:r>
-        <w:rPr>
-          <w:rFonts w:asciiTheme="majorHAnsi" w:hAnsiTheme="majorHAnsi" w:cstheme="majorHAnsi"/>
-          <w:sz w:val="28"/>
-          <w:szCs w:val="28"/>
-          <w:lang w:val="en-US"/>
-        </w:rPr>
-        <w:t>12. Giải thích sự khác biệt giữa phỏng vấn có cấu trúc và phi cấu trúc. Mỗi kiểu phỏng vấn phù hợp cho tình huống nào?</w:t>
-      </w:r>
-    </w:p>
-    <w:p>
-      <w:pPr>
-        <w:spacing w:after="0" w:line="360" w:lineRule="auto"/>
-        <w:rPr>
-          <w:rFonts w:asciiTheme="majorHAnsi" w:hAnsiTheme="majorHAnsi" w:cstheme="majorHAnsi"/>
-          <w:sz w:val="28"/>
-          <w:szCs w:val="28"/>
-          <w:lang w:val="en-US"/>
-        </w:rPr>
-      </w:pPr>
-      <w:r>
-        <w:rPr>
-          <w:rFonts w:asciiTheme="majorHAnsi" w:hAnsiTheme="majorHAnsi" w:cstheme="majorHAnsi"/>
-          <w:sz w:val="28"/>
-          <w:szCs w:val="28"/>
-          <w:lang w:val="en-US"/>
-        </w:rPr>
-        <w:t>13. Giải thích sự khác biệt giữa phương pháp phỏng vấn top-down và bottom-up. Bạn nên sử dụng phương pháp nào trong trường hợp nào?</w:t>
-      </w:r>
-    </w:p>
-    <w:p>
-      <w:pPr>
-        <w:spacing w:after="0" w:line="360" w:lineRule="auto"/>
-        <w:rPr>
-          <w:rFonts w:asciiTheme="majorHAnsi" w:hAnsiTheme="majorHAnsi" w:cstheme="majorHAnsi"/>
-          <w:sz w:val="28"/>
-          <w:szCs w:val="28"/>
-          <w:lang w:val="en-US"/>
-        </w:rPr>
-      </w:pPr>
-      <w:r>
-        <w:rPr>
-          <w:rFonts w:asciiTheme="majorHAnsi" w:hAnsiTheme="majorHAnsi" w:cstheme="majorHAnsi"/>
-          <w:sz w:val="28"/>
-          <w:szCs w:val="28"/>
-          <w:lang w:val="en-US"/>
-        </w:rPr>
-        <w:t>14. Lựa chọn thành viên cho phỏng vấn và phiên JAD như thế nào?</w:t>
-      </w:r>
-    </w:p>
-    <w:p>
-      <w:pPr>
-        <w:spacing w:after="0" w:line="360" w:lineRule="auto"/>
-        <w:rPr>
-          <w:rFonts w:asciiTheme="majorHAnsi" w:hAnsiTheme="majorHAnsi" w:cstheme="majorHAnsi"/>
-          <w:sz w:val="28"/>
-          <w:szCs w:val="28"/>
-          <w:lang w:val="en-US"/>
-        </w:rPr>
-      </w:pPr>
+      <w:r>
+        <w:rPr>
+          <w:rFonts w:asciiTheme="majorHAnsi" w:hAnsiTheme="majorHAnsi" w:cstheme="majorHAnsi"/>
+          <w:sz w:val="28"/>
+          <w:szCs w:val="28"/>
+          <w:lang w:val="en-US"/>
+        </w:rPr>
+        <w:t>vào những mẫu hiện có là những dấu hiệu rõ ràng nhất cần cải thiện hệ thống hiện tại.</w:t>
+      </w:r>
+    </w:p>
+    <w:p>
+      <w:pPr>
+        <w:spacing w:after="0" w:line="360" w:lineRule="auto"/>
+        <w:jc w:val="both"/>
+        <w:rPr>
+          <w:rFonts w:asciiTheme="majorHAnsi" w:hAnsiTheme="majorHAnsi" w:cstheme="majorHAnsi"/>
+          <w:sz w:val="28"/>
+          <w:szCs w:val="28"/>
+          <w:lang w:val="en-US"/>
+        </w:rPr>
+      </w:pPr>
+      <w:r>
+        <w:rPr>
+          <w:rFonts w:asciiTheme="majorHAnsi" w:hAnsiTheme="majorHAnsi" w:cstheme="majorHAnsi"/>
+          <w:sz w:val="28"/>
+          <w:szCs w:val="28"/>
+          <w:lang w:val="en-US"/>
+        </w:rPr>
+        <w:t>24. Các khía cạnh chính của việc sử dụng quan sát trong quá trình thu thậ</w:t>
+      </w:r>
+      <w:r>
+        <w:rPr>
+          <w:rFonts w:asciiTheme="majorHAnsi" w:hAnsiTheme="majorHAnsi" w:cstheme="majorHAnsi"/>
+          <w:sz w:val="28"/>
+          <w:szCs w:val="28"/>
+          <w:lang w:val="en-US"/>
+        </w:rPr>
+        <w:t>p thông tin</w:t>
+      </w:r>
+      <w:r>
+        <w:rPr>
+          <w:rFonts w:asciiTheme="majorHAnsi" w:hAnsiTheme="majorHAnsi" w:cstheme="majorHAnsi"/>
+          <w:sz w:val="28"/>
+          <w:szCs w:val="28"/>
+          <w:lang w:val="en-US"/>
+        </w:rPr>
+        <w:t>?</w:t>
+      </w:r>
+    </w:p>
+    <w:p>
+      <w:pPr>
+        <w:spacing w:after="0" w:line="360" w:lineRule="auto"/>
+        <w:ind w:firstLine="567"/>
+        <w:jc w:val="both"/>
+        <w:rPr>
+          <w:rFonts w:asciiTheme="majorHAnsi" w:hAnsiTheme="majorHAnsi" w:cstheme="majorHAnsi"/>
+          <w:sz w:val="28"/>
+          <w:szCs w:val="28"/>
+          <w:lang w:val="en-US"/>
+        </w:rPr>
+      </w:pPr>
+      <w:r>
+        <w:rPr>
+          <w:rFonts w:asciiTheme="majorHAnsi" w:hAnsiTheme="majorHAnsi" w:cstheme="majorHAnsi"/>
+          <w:sz w:val="28"/>
+          <w:szCs w:val="28"/>
+          <w:lang w:val="en-US"/>
+        </w:rPr>
+        <w:t xml:space="preserve">Quan sát là hành động theo dõi tiến trình đang diễn ra, là một công cụ hữu ích để thu thập thông tin về hệ thống hiện có, bởi vì thông qua quan sát người phân tích có thể nắm bắt </w:t>
+      </w:r>
       <w:r>
         <w:rPr>
           <w:rFonts w:asciiTheme="majorHAnsi" w:hAnsiTheme="majorHAnsi" w:cstheme="majorHAnsi"/>
@@ -3871,240 +5146,77 @@
           <w:lang w:val="en-US"/>
         </w:rPr>
         <w:lastRenderedPageBreak/>
-        <w:t>15. Làm cách nào để phân biệt giữa sự thật và ý kiến? Vì sao cả hai đều hữu ích?</w:t>
-      </w:r>
-    </w:p>
-    <w:p>
-      <w:pPr>
-        <w:spacing w:after="0" w:line="360" w:lineRule="auto"/>
-        <w:rPr>
-          <w:rFonts w:asciiTheme="majorHAnsi" w:hAnsiTheme="majorHAnsi" w:cstheme="majorHAnsi"/>
-          <w:sz w:val="28"/>
-          <w:szCs w:val="28"/>
-          <w:lang w:val="en-US"/>
-        </w:rPr>
-      </w:pPr>
-      <w:r>
-        <w:rPr>
-          <w:rFonts w:asciiTheme="majorHAnsi" w:hAnsiTheme="majorHAnsi" w:cstheme="majorHAnsi"/>
-          <w:sz w:val="28"/>
-          <w:szCs w:val="28"/>
-          <w:lang w:val="en-US"/>
-        </w:rPr>
-        <w:t>16. Mô tả năm bước chính để thực hiện phiên JAD.</w:t>
-      </w:r>
-    </w:p>
-    <w:p>
-      <w:pPr>
-        <w:spacing w:after="0" w:line="360" w:lineRule="auto"/>
-        <w:rPr>
-          <w:rFonts w:asciiTheme="majorHAnsi" w:hAnsiTheme="majorHAnsi" w:cstheme="majorHAnsi"/>
-          <w:sz w:val="28"/>
-          <w:szCs w:val="28"/>
-          <w:lang w:val="en-US"/>
-        </w:rPr>
-      </w:pPr>
-      <w:r>
-        <w:rPr>
-          <w:rFonts w:asciiTheme="majorHAnsi" w:hAnsiTheme="majorHAnsi" w:cstheme="majorHAnsi"/>
-          <w:sz w:val="28"/>
-          <w:szCs w:val="28"/>
-          <w:lang w:val="en-US"/>
-        </w:rPr>
-        <w:t>17. Hãy giải thích sự khác biệt giữa facilitator và scribe.</w:t>
-      </w:r>
-    </w:p>
-    <w:p>
-      <w:pPr>
-        <w:spacing w:after="0" w:line="360" w:lineRule="auto"/>
-        <w:rPr>
-          <w:rFonts w:asciiTheme="majorHAnsi" w:hAnsiTheme="majorHAnsi" w:cstheme="majorHAnsi"/>
-          <w:sz w:val="28"/>
-          <w:szCs w:val="28"/>
-          <w:lang w:val="en-US"/>
-        </w:rPr>
-      </w:pPr>
-      <w:r>
-        <w:rPr>
-          <w:rFonts w:asciiTheme="majorHAnsi" w:hAnsiTheme="majorHAnsi" w:cstheme="majorHAnsi"/>
-          <w:sz w:val="28"/>
-          <w:szCs w:val="28"/>
-          <w:lang w:val="en-US"/>
-        </w:rPr>
-        <w:t xml:space="preserve">18. Ba nhiệm vụ chính </w:t>
-      </w:r>
-      <w:r>
-        <w:rPr>
-          <w:rFonts w:asciiTheme="majorHAnsi" w:hAnsiTheme="majorHAnsi" w:cstheme="majorHAnsi"/>
-          <w:sz w:val="28"/>
-          <w:szCs w:val="28"/>
-          <w:lang w:val="en-US"/>
-        </w:rPr>
-        <w:t>của</w:t>
-      </w:r>
-      <w:r>
-        <w:rPr>
-          <w:rFonts w:asciiTheme="majorHAnsi" w:hAnsiTheme="majorHAnsi" w:cstheme="majorHAnsi"/>
-          <w:sz w:val="28"/>
-          <w:szCs w:val="28"/>
-          <w:lang w:val="en-US"/>
-        </w:rPr>
-        <w:t xml:space="preserve"> facilitator </w:t>
-      </w:r>
-      <w:r>
-        <w:rPr>
-          <w:rFonts w:asciiTheme="majorHAnsi" w:hAnsiTheme="majorHAnsi" w:cstheme="majorHAnsi"/>
-          <w:sz w:val="28"/>
-          <w:szCs w:val="28"/>
-          <w:lang w:val="en-US"/>
-        </w:rPr>
-        <w:t>khi điều phối phiên JAD là gì?</w:t>
-      </w:r>
-    </w:p>
-    <w:p>
-      <w:pPr>
-        <w:spacing w:after="0" w:line="360" w:lineRule="auto"/>
-        <w:rPr>
-          <w:rFonts w:asciiTheme="majorHAnsi" w:hAnsiTheme="majorHAnsi" w:cstheme="majorHAnsi"/>
-          <w:sz w:val="28"/>
-          <w:szCs w:val="28"/>
-          <w:lang w:val="en-US"/>
-        </w:rPr>
-      </w:pPr>
-      <w:r>
-        <w:rPr>
-          <w:rFonts w:asciiTheme="majorHAnsi" w:hAnsiTheme="majorHAnsi" w:cstheme="majorHAnsi"/>
-          <w:sz w:val="28"/>
-          <w:szCs w:val="28"/>
-          <w:lang w:val="en-US"/>
-        </w:rPr>
-        <w:t>19. e-JAD là gì và vì sao một công ty có thể quan tâm đến sử dụng e-JAD?</w:t>
-      </w:r>
-    </w:p>
-    <w:p>
-      <w:pPr>
-        <w:spacing w:after="0" w:line="360" w:lineRule="auto"/>
-        <w:jc w:val="both"/>
-        <w:rPr>
-          <w:rFonts w:asciiTheme="majorHAnsi" w:hAnsiTheme="majorHAnsi" w:cstheme="majorHAnsi"/>
-          <w:sz w:val="28"/>
-          <w:szCs w:val="28"/>
-          <w:lang w:val="en-US"/>
-        </w:rPr>
-      </w:pPr>
-      <w:r>
-        <w:rPr>
-          <w:rFonts w:asciiTheme="majorHAnsi" w:hAnsiTheme="majorHAnsi" w:cstheme="majorHAnsi"/>
-          <w:sz w:val="28"/>
-          <w:szCs w:val="28"/>
-          <w:lang w:val="en-US"/>
-        </w:rPr>
-        <w:t>20. Giải thích sự khác biệt trong thiết kế câu hỏi cho mục đích khảo sát và thiết kế câu hỏi cho phỏng vấn và phiên JAD?</w:t>
-      </w:r>
-    </w:p>
-    <w:p>
-      <w:pPr>
-        <w:spacing w:after="0" w:line="360" w:lineRule="auto"/>
-        <w:jc w:val="both"/>
-        <w:rPr>
-          <w:rFonts w:asciiTheme="majorHAnsi" w:hAnsiTheme="majorHAnsi" w:cstheme="majorHAnsi"/>
-          <w:sz w:val="28"/>
-          <w:szCs w:val="28"/>
-          <w:lang w:val="en-US"/>
-        </w:rPr>
-      </w:pPr>
-      <w:r>
-        <w:rPr>
-          <w:rFonts w:asciiTheme="majorHAnsi" w:hAnsiTheme="majorHAnsi" w:cstheme="majorHAnsi"/>
-          <w:sz w:val="28"/>
-          <w:szCs w:val="28"/>
-          <w:lang w:val="en-US"/>
-        </w:rPr>
-        <w:t>21. Tỉ lệ phản hồi thông thường trong khảo sát là bao nhiêu và bạn có thể cải thiện tỉ lệ này bằng cách nào?</w:t>
-      </w:r>
-    </w:p>
-    <w:p>
-      <w:pPr>
-        <w:spacing w:after="0" w:line="360" w:lineRule="auto"/>
-        <w:jc w:val="both"/>
-        <w:rPr>
-          <w:rFonts w:asciiTheme="majorHAnsi" w:hAnsiTheme="majorHAnsi" w:cstheme="majorHAnsi"/>
-          <w:sz w:val="28"/>
-          <w:szCs w:val="28"/>
-          <w:lang w:val="en-US"/>
-        </w:rPr>
-      </w:pPr>
-      <w:r>
-        <w:rPr>
-          <w:rFonts w:asciiTheme="majorHAnsi" w:hAnsiTheme="majorHAnsi" w:cstheme="majorHAnsi"/>
-          <w:sz w:val="28"/>
-          <w:szCs w:val="28"/>
-          <w:lang w:val="en-US"/>
-        </w:rPr>
-        <w:t>22. Phân tích tài liệu là gì?</w:t>
-      </w:r>
-    </w:p>
-    <w:p>
-      <w:pPr>
-        <w:spacing w:after="0" w:line="360" w:lineRule="auto"/>
-        <w:jc w:val="both"/>
-        <w:rPr>
-          <w:rFonts w:asciiTheme="majorHAnsi" w:hAnsiTheme="majorHAnsi" w:cstheme="majorHAnsi"/>
-          <w:sz w:val="28"/>
-          <w:szCs w:val="28"/>
-          <w:lang w:val="en-US"/>
-        </w:rPr>
-      </w:pPr>
-      <w:r>
-        <w:rPr>
-          <w:rFonts w:asciiTheme="majorHAnsi" w:hAnsiTheme="majorHAnsi" w:cstheme="majorHAnsi"/>
-          <w:sz w:val="28"/>
-          <w:szCs w:val="28"/>
-          <w:lang w:val="en-US"/>
-        </w:rPr>
-        <w:t>23. Hệ thống chính quy và không chính quy khác nhau như thế nào? Bằng cách nào việc phân tích tài liệu giúp bạn hiểu được cả hai?</w:t>
-      </w:r>
-    </w:p>
-    <w:p>
-      <w:pPr>
-        <w:spacing w:after="0" w:line="360" w:lineRule="auto"/>
-        <w:jc w:val="both"/>
-        <w:rPr>
-          <w:rFonts w:asciiTheme="majorHAnsi" w:hAnsiTheme="majorHAnsi" w:cstheme="majorHAnsi"/>
-          <w:sz w:val="28"/>
-          <w:szCs w:val="28"/>
-          <w:lang w:val="en-US"/>
-        </w:rPr>
-      </w:pPr>
-      <w:r>
-        <w:rPr>
-          <w:rFonts w:asciiTheme="majorHAnsi" w:hAnsiTheme="majorHAnsi" w:cstheme="majorHAnsi"/>
-          <w:sz w:val="28"/>
-          <w:szCs w:val="28"/>
-          <w:lang w:val="en-US"/>
-        </w:rPr>
-        <w:t>24. Các khía cạnh chính của việc sử dụng quan sát trong quá trình thu thập thông tin?</w:t>
-      </w:r>
-    </w:p>
-    <w:p>
-      <w:pPr>
-        <w:spacing w:after="0" w:line="360" w:lineRule="auto"/>
-        <w:jc w:val="both"/>
-        <w:rPr>
-          <w:rFonts w:asciiTheme="majorHAnsi" w:hAnsiTheme="majorHAnsi" w:cstheme="majorHAnsi"/>
-          <w:sz w:val="28"/>
-          <w:szCs w:val="28"/>
-          <w:lang w:val="en-US"/>
-        </w:rPr>
-      </w:pPr>
-      <w:r>
-        <w:rPr>
-          <w:rFonts w:asciiTheme="majorHAnsi" w:hAnsiTheme="majorHAnsi" w:cstheme="majorHAnsi"/>
-          <w:sz w:val="28"/>
-          <w:szCs w:val="28"/>
-          <w:lang w:val="en-US"/>
-        </w:rPr>
-        <w:t>25. Giải thích các tiêu trí có thể sử dụng để lựa chọn kỹ thuật thu thập thông tin</w:t>
+        <w:t>về tình hình thực tế. Đồng thời theo dõi cũng là một cách tốt để kiểm chứng lại những thông tin thu được trực tiếp từ phỏng vấn hoặc khảo sát.</w:t>
+      </w:r>
+    </w:p>
+    <w:p>
+      <w:pPr>
+        <w:spacing w:after="0" w:line="360" w:lineRule="auto"/>
+        <w:ind w:firstLine="567"/>
+        <w:jc w:val="both"/>
+        <w:rPr>
+          <w:rFonts w:asciiTheme="majorHAnsi" w:hAnsiTheme="majorHAnsi" w:cstheme="majorHAnsi"/>
+          <w:sz w:val="28"/>
+          <w:szCs w:val="28"/>
+          <w:lang w:val="en-US"/>
+        </w:rPr>
+      </w:pPr>
+      <w:r>
+        <w:rPr>
+          <w:rFonts w:asciiTheme="majorHAnsi" w:hAnsiTheme="majorHAnsi" w:cstheme="majorHAnsi"/>
+          <w:sz w:val="28"/>
+          <w:szCs w:val="28"/>
+          <w:lang w:val="en-US"/>
+        </w:rPr>
+        <w:t>Điều quan trọng trong quá trình quan sát là tránh làm ảnh gián đoạn hoặc ảnh hưởng đến công việc của người bị quan sát, mục đích là giữ cho các hoạt động diễn ra như một ngày làm việc bình thường.</w:t>
+      </w:r>
+    </w:p>
+    <w:p>
+      <w:pPr>
+        <w:spacing w:after="0" w:line="360" w:lineRule="auto"/>
+        <w:jc w:val="both"/>
+        <w:rPr>
+          <w:rFonts w:asciiTheme="majorHAnsi" w:hAnsiTheme="majorHAnsi" w:cstheme="majorHAnsi"/>
+          <w:sz w:val="28"/>
+          <w:szCs w:val="28"/>
+          <w:lang w:val="en-US"/>
+        </w:rPr>
+      </w:pPr>
+      <w:r>
+        <w:rPr>
+          <w:rFonts w:asciiTheme="majorHAnsi" w:hAnsiTheme="majorHAnsi" w:cstheme="majorHAnsi"/>
+          <w:sz w:val="28"/>
+          <w:szCs w:val="28"/>
+          <w:lang w:val="en-US"/>
+        </w:rPr>
+        <w:t xml:space="preserve">25. </w:t>
+      </w:r>
+      <w:r>
+        <w:rPr>
+          <w:rFonts w:asciiTheme="majorHAnsi" w:hAnsiTheme="majorHAnsi" w:cstheme="majorHAnsi"/>
+          <w:sz w:val="28"/>
+          <w:szCs w:val="28"/>
+          <w:lang w:val="en-US"/>
+        </w:rPr>
+        <w:t>Liệt kê</w:t>
+      </w:r>
+      <w:r>
+        <w:rPr>
+          <w:rFonts w:asciiTheme="majorHAnsi" w:hAnsiTheme="majorHAnsi" w:cstheme="majorHAnsi"/>
+          <w:sz w:val="28"/>
+          <w:szCs w:val="28"/>
+          <w:lang w:val="en-US"/>
+        </w:rPr>
+        <w:t xml:space="preserve"> các tiêu trí lựa chọn kỹ thuật thu thập thông tin</w:t>
+      </w:r>
+      <w:r>
+        <w:rPr>
+          <w:rFonts w:asciiTheme="majorHAnsi" w:hAnsiTheme="majorHAnsi" w:cstheme="majorHAnsi"/>
+          <w:sz w:val="28"/>
+          <w:szCs w:val="28"/>
+          <w:lang w:val="en-US"/>
+        </w:rPr>
+        <w:t xml:space="preserve"> phù hợp</w:t>
       </w:r>
       <w:r>
         <w:rPr>
@@ -4119,14 +5231,24 @@
     <w:p>
       <w:pPr>
         <w:spacing w:after="0" w:line="360" w:lineRule="auto"/>
-        <w:jc w:val="both"/>
-        <w:rPr>
-          <w:rFonts w:asciiTheme="majorHAnsi" w:hAnsiTheme="majorHAnsi" w:cstheme="majorHAnsi"/>
-          <w:sz w:val="28"/>
-          <w:szCs w:val="28"/>
-          <w:lang w:val="en-US"/>
-        </w:rPr>
-      </w:pPr>
+        <w:ind w:firstLine="567"/>
+        <w:jc w:val="both"/>
+        <w:rPr>
+          <w:rFonts w:asciiTheme="majorHAnsi" w:hAnsiTheme="majorHAnsi" w:cstheme="majorHAnsi"/>
+          <w:sz w:val="28"/>
+          <w:szCs w:val="28"/>
+          <w:lang w:val="en-US"/>
+        </w:rPr>
+      </w:pPr>
+      <w:r>
+        <w:rPr>
+          <w:rFonts w:asciiTheme="majorHAnsi" w:hAnsiTheme="majorHAnsi" w:cstheme="majorHAnsi"/>
+          <w:sz w:val="28"/>
+          <w:szCs w:val="28"/>
+          <w:lang w:val="en-US"/>
+        </w:rPr>
+        <w:t>Việc lựa chọn kỹ thuật thu thập thông tin nào phụ thuộc vào: Loại thông tin; Độ sâu của thông tin (mức độ chi tiết); Chiều rộng của thông tin; Khả năng tích hợp thông tin; Sự tham gia của người dùng; Chi phí; Khả năng kết hợp nhiều kỹ thuật.</w:t>
+      </w:r>
     </w:p>
     <w:p>
       <w:pPr>
@@ -7328,7 +8450,7 @@
           <w:rPr>
             <w:noProof/>
           </w:rPr>
-          <w:t>8</w:t>
+          <w:t>11</w:t>
         </w:r>
         <w:r>
           <w:rPr>

</xml_diff>

<commit_message>
Trả lời vắn tắt câu hỏi chương 5
</commit_message>
<xml_diff>
--- a/CheatSheetPTTKHT.docx
+++ b/CheatSheetPTTKHT.docx
@@ -1913,56 +1913,92 @@
           <w:rFonts w:asciiTheme="majorHAnsi" w:hAnsiTheme="majorHAnsi" w:cstheme="majorHAnsi"/>
           <w:sz w:val="28"/>
           <w:szCs w:val="28"/>
-          <w:lang w:val="en-US"/>
-        </w:rPr>
-      </w:pPr>
-      <w:r>
-        <w:rPr>
-          <w:rFonts w:asciiTheme="majorHAnsi" w:hAnsiTheme="majorHAnsi" w:cstheme="majorHAnsi"/>
-          <w:sz w:val="28"/>
-          <w:szCs w:val="28"/>
-          <w:lang w:val="en-US"/>
-        </w:rPr>
-        <w:t>18. Kịch bản sử dụng là gì?</w:t>
-      </w:r>
-    </w:p>
-    <w:p>
-      <w:pPr>
-        <w:spacing w:after="0" w:line="360" w:lineRule="auto"/>
-        <w:ind w:firstLine="567"/>
-        <w:rPr>
-          <w:rFonts w:asciiTheme="majorHAnsi" w:hAnsiTheme="majorHAnsi" w:cstheme="majorHAnsi"/>
-          <w:sz w:val="28"/>
-          <w:szCs w:val="28"/>
-          <w:lang w:val="en-US"/>
-        </w:rPr>
-      </w:pPr>
-      <w:r>
-        <w:rPr>
-          <w:rFonts w:asciiTheme="majorHAnsi" w:hAnsiTheme="majorHAnsi" w:cstheme="majorHAnsi"/>
-          <w:sz w:val="28"/>
-          <w:szCs w:val="28"/>
-          <w:lang w:val="en-US"/>
-        </w:rPr>
-        <w:t>Một kịch bản sử dụng mô tả cách người dùng tương tác với hệ thống để thực hiện một hoạt động cụ thể nào đó.</w:t>
-      </w:r>
-    </w:p>
-    <w:p>
-      <w:pPr>
-        <w:spacing w:after="0" w:line="360" w:lineRule="auto"/>
-        <w:rPr>
-          <w:rFonts w:asciiTheme="majorHAnsi" w:hAnsiTheme="majorHAnsi" w:cstheme="majorHAnsi"/>
-          <w:sz w:val="28"/>
-          <w:szCs w:val="28"/>
-          <w:lang w:val="en-US"/>
-        </w:rPr>
-      </w:pPr>
-      <w:r>
-        <w:rPr>
-          <w:rFonts w:asciiTheme="majorHAnsi" w:hAnsiTheme="majorHAnsi" w:cstheme="majorHAnsi"/>
-          <w:sz w:val="28"/>
-          <w:szCs w:val="28"/>
-          <w:lang w:val="en-US"/>
+          <w:lang w:val="fr-FR"/>
+        </w:rPr>
+      </w:pPr>
+      <w:r>
+        <w:rPr>
+          <w:rFonts w:asciiTheme="majorHAnsi" w:hAnsiTheme="majorHAnsi" w:cstheme="majorHAnsi"/>
+          <w:sz w:val="28"/>
+          <w:szCs w:val="28"/>
+          <w:lang w:val="fr-FR"/>
+        </w:rPr>
+        <w:t xml:space="preserve">18. </w:t>
+      </w:r>
+      <w:r>
+        <w:rPr>
+          <w:rFonts w:asciiTheme="majorHAnsi" w:hAnsiTheme="majorHAnsi" w:cstheme="majorHAnsi"/>
+          <w:sz w:val="28"/>
+          <w:szCs w:val="28"/>
+          <w:lang w:val="fr-FR"/>
+        </w:rPr>
+        <w:t>Ca sử dụng</w:t>
+      </w:r>
+      <w:r>
+        <w:rPr>
+          <w:rFonts w:asciiTheme="majorHAnsi" w:hAnsiTheme="majorHAnsi" w:cstheme="majorHAnsi"/>
+          <w:sz w:val="28"/>
+          <w:szCs w:val="28"/>
+          <w:lang w:val="fr-FR"/>
+        </w:rPr>
+        <w:t xml:space="preserve"> là gì?</w:t>
+      </w:r>
+    </w:p>
+    <w:p>
+      <w:pPr>
+        <w:spacing w:after="0" w:line="360" w:lineRule="auto"/>
+        <w:ind w:firstLine="567"/>
+        <w:rPr>
+          <w:rFonts w:asciiTheme="majorHAnsi" w:hAnsiTheme="majorHAnsi" w:cstheme="majorHAnsi"/>
+          <w:sz w:val="28"/>
+          <w:szCs w:val="28"/>
+          <w:lang w:val="fr-FR"/>
+        </w:rPr>
+      </w:pPr>
+      <w:r>
+        <w:rPr>
+          <w:rFonts w:asciiTheme="majorHAnsi" w:hAnsiTheme="majorHAnsi" w:cstheme="majorHAnsi"/>
+          <w:sz w:val="28"/>
+          <w:szCs w:val="28"/>
+          <w:lang w:val="fr-FR"/>
+        </w:rPr>
+        <w:t xml:space="preserve">Một </w:t>
+      </w:r>
+      <w:r>
+        <w:rPr>
+          <w:rFonts w:asciiTheme="majorHAnsi" w:hAnsiTheme="majorHAnsi" w:cstheme="majorHAnsi"/>
+          <w:sz w:val="28"/>
+          <w:szCs w:val="28"/>
+          <w:lang w:val="fr-FR"/>
+        </w:rPr>
+        <w:t>ca sử dụng</w:t>
+      </w:r>
+      <w:r>
+        <w:rPr>
+          <w:rFonts w:asciiTheme="majorHAnsi" w:hAnsiTheme="majorHAnsi" w:cstheme="majorHAnsi"/>
+          <w:sz w:val="28"/>
+          <w:szCs w:val="28"/>
+          <w:lang w:val="fr-FR"/>
+        </w:rPr>
+        <w:t xml:space="preserve"> mô tả cách người dùng tương tác với hệ thống để thực hiện một hoạt động cụ thể nào đó.</w:t>
+      </w:r>
+    </w:p>
+    <w:p>
+      <w:pPr>
+        <w:spacing w:after="0" w:line="360" w:lineRule="auto"/>
+        <w:rPr>
+          <w:rFonts w:asciiTheme="majorHAnsi" w:hAnsiTheme="majorHAnsi" w:cstheme="majorHAnsi"/>
+          <w:sz w:val="28"/>
+          <w:szCs w:val="28"/>
+          <w:lang w:val="fr-FR"/>
+        </w:rPr>
+      </w:pPr>
+      <w:r>
+        <w:rPr>
+          <w:rFonts w:asciiTheme="majorHAnsi" w:hAnsiTheme="majorHAnsi" w:cstheme="majorHAnsi"/>
+          <w:sz w:val="28"/>
+          <w:szCs w:val="28"/>
+          <w:lang w:val="fr-FR"/>
         </w:rPr>
         <w:t xml:space="preserve">19. </w:t>
       </w:r>
@@ -1971,7 +2007,7 @@
           <w:rFonts w:asciiTheme="majorHAnsi" w:hAnsiTheme="majorHAnsi" w:cstheme="majorHAnsi"/>
           <w:sz w:val="28"/>
           <w:szCs w:val="28"/>
-          <w:lang w:val="en-US"/>
+          <w:lang w:val="fr-FR"/>
         </w:rPr>
         <w:t>Phát triển hướng</w:t>
       </w:r>
@@ -1980,7 +2016,7 @@
           <w:rFonts w:asciiTheme="majorHAnsi" w:hAnsiTheme="majorHAnsi" w:cstheme="majorHAnsi"/>
           <w:sz w:val="28"/>
           <w:szCs w:val="28"/>
-          <w:lang w:val="en-US"/>
+          <w:lang w:val="fr-FR"/>
         </w:rPr>
         <w:t xml:space="preserve"> </w:t>
       </w:r>
@@ -1989,16 +2025,25 @@
           <w:rFonts w:asciiTheme="majorHAnsi" w:hAnsiTheme="majorHAnsi" w:cstheme="majorHAnsi"/>
           <w:sz w:val="28"/>
           <w:szCs w:val="28"/>
-          <w:lang w:val="en-US"/>
-        </w:rPr>
-        <w:t>kịch bản sử dụng có nghĩa gì</w:t>
-      </w:r>
-      <w:r>
-        <w:rPr>
-          <w:rFonts w:asciiTheme="majorHAnsi" w:hAnsiTheme="majorHAnsi" w:cstheme="majorHAnsi"/>
-          <w:sz w:val="28"/>
-          <w:szCs w:val="28"/>
-          <w:lang w:val="en-US"/>
+          <w:lang w:val="fr-FR"/>
+        </w:rPr>
+        <w:t>ca sử dụng</w:t>
+      </w:r>
+      <w:r>
+        <w:rPr>
+          <w:rFonts w:asciiTheme="majorHAnsi" w:hAnsiTheme="majorHAnsi" w:cstheme="majorHAnsi"/>
+          <w:sz w:val="28"/>
+          <w:szCs w:val="28"/>
+          <w:lang w:val="fr-FR"/>
+        </w:rPr>
+        <w:t xml:space="preserve"> có nghĩa gì</w:t>
+      </w:r>
+      <w:r>
+        <w:rPr>
+          <w:rFonts w:asciiTheme="majorHAnsi" w:hAnsiTheme="majorHAnsi" w:cstheme="majorHAnsi"/>
+          <w:sz w:val="28"/>
+          <w:szCs w:val="28"/>
+          <w:lang w:val="fr-FR"/>
         </w:rPr>
         <w:t>?</w:t>
       </w:r>
@@ -2011,15 +2056,15 @@
           <w:rFonts w:asciiTheme="majorHAnsi" w:hAnsiTheme="majorHAnsi" w:cstheme="majorHAnsi"/>
           <w:sz w:val="28"/>
           <w:szCs w:val="28"/>
-          <w:lang w:val="en-US"/>
-        </w:rPr>
-      </w:pPr>
-      <w:r>
-        <w:rPr>
-          <w:rFonts w:asciiTheme="majorHAnsi" w:hAnsiTheme="majorHAnsi" w:cstheme="majorHAnsi"/>
-          <w:sz w:val="28"/>
-          <w:szCs w:val="28"/>
-          <w:lang w:val="en-US"/>
+          <w:lang w:val="fr-FR"/>
+        </w:rPr>
+      </w:pPr>
+      <w:r>
+        <w:rPr>
+          <w:rFonts w:asciiTheme="majorHAnsi" w:hAnsiTheme="majorHAnsi" w:cstheme="majorHAnsi"/>
+          <w:sz w:val="28"/>
+          <w:szCs w:val="28"/>
+          <w:lang w:val="fr-FR"/>
         </w:rPr>
         <w:t xml:space="preserve">Phát triển </w:t>
       </w:r>
@@ -2028,7 +2073,7 @@
           <w:rFonts w:asciiTheme="majorHAnsi" w:hAnsiTheme="majorHAnsi" w:cstheme="majorHAnsi"/>
           <w:sz w:val="28"/>
           <w:szCs w:val="28"/>
-          <w:lang w:val="en-US"/>
+          <w:lang w:val="fr-FR"/>
         </w:rPr>
         <w:t>hướng</w:t>
       </w:r>
@@ -2037,7 +2082,7 @@
           <w:rFonts w:asciiTheme="majorHAnsi" w:hAnsiTheme="majorHAnsi" w:cstheme="majorHAnsi"/>
           <w:sz w:val="28"/>
           <w:szCs w:val="28"/>
-          <w:lang w:val="en-US"/>
+          <w:lang w:val="fr-FR"/>
         </w:rPr>
         <w:t xml:space="preserve"> </w:t>
       </w:r>
@@ -2046,16 +2091,43 @@
           <w:rFonts w:asciiTheme="majorHAnsi" w:hAnsiTheme="majorHAnsi" w:cstheme="majorHAnsi"/>
           <w:sz w:val="28"/>
           <w:szCs w:val="28"/>
-          <w:lang w:val="en-US"/>
-        </w:rPr>
-        <w:t xml:space="preserve">kịch bản sử dụng có ý nghĩa là lấy kịch bản sử dụng làm </w:t>
-      </w:r>
-      <w:r>
-        <w:rPr>
-          <w:rFonts w:asciiTheme="majorHAnsi" w:hAnsiTheme="majorHAnsi" w:cstheme="majorHAnsi"/>
-          <w:sz w:val="28"/>
-          <w:szCs w:val="28"/>
-          <w:lang w:val="en-US"/>
+          <w:lang w:val="fr-FR"/>
+        </w:rPr>
+        <w:t>ca sử dụng</w:t>
+      </w:r>
+      <w:r>
+        <w:rPr>
+          <w:rFonts w:asciiTheme="majorHAnsi" w:hAnsiTheme="majorHAnsi" w:cstheme="majorHAnsi"/>
+          <w:sz w:val="28"/>
+          <w:szCs w:val="28"/>
+          <w:lang w:val="fr-FR"/>
+        </w:rPr>
+        <w:t xml:space="preserve"> có ý nghĩa là lấy </w:t>
+      </w:r>
+      <w:r>
+        <w:rPr>
+          <w:rFonts w:asciiTheme="majorHAnsi" w:hAnsiTheme="majorHAnsi" w:cstheme="majorHAnsi"/>
+          <w:sz w:val="28"/>
+          <w:szCs w:val="28"/>
+          <w:lang w:val="fr-FR"/>
+        </w:rPr>
+        <w:t>ca sử dụng</w:t>
+      </w:r>
+      <w:r>
+        <w:rPr>
+          <w:rFonts w:asciiTheme="majorHAnsi" w:hAnsiTheme="majorHAnsi" w:cstheme="majorHAnsi"/>
+          <w:sz w:val="28"/>
+          <w:szCs w:val="28"/>
+          <w:lang w:val="fr-FR"/>
+        </w:rPr>
+        <w:t xml:space="preserve"> làm </w:t>
+      </w:r>
+      <w:r>
+        <w:rPr>
+          <w:rFonts w:asciiTheme="majorHAnsi" w:hAnsiTheme="majorHAnsi" w:cstheme="majorHAnsi"/>
+          <w:sz w:val="28"/>
+          <w:szCs w:val="28"/>
+          <w:lang w:val="fr-FR"/>
         </w:rPr>
         <w:t>khung xương định hướng toàn bộ quá trình phát triển</w:t>
       </w:r>
@@ -2064,7 +2136,7 @@
           <w:rFonts w:asciiTheme="majorHAnsi" w:hAnsiTheme="majorHAnsi" w:cstheme="majorHAnsi"/>
           <w:sz w:val="28"/>
           <w:szCs w:val="28"/>
-          <w:lang w:val="en-US"/>
+          <w:lang w:val="fr-FR"/>
         </w:rPr>
         <w:t xml:space="preserve"> hệ thống.</w:t>
       </w:r>
@@ -2376,7 +2448,25 @@
           <w:szCs w:val="28"/>
           <w:lang w:val="en-US"/>
         </w:rPr>
-        <w:t>, máy trạng thái hành vi, máy trạng thái giao thức, và kịch bản sử dụng.</w:t>
+        <w:t xml:space="preserve">, máy trạng thái hành vi, máy trạng thái giao thức, và </w:t>
+      </w:r>
+      <w:r>
+        <w:rPr>
+          <w:rFonts w:asciiTheme="majorHAnsi" w:hAnsiTheme="majorHAnsi" w:cstheme="majorHAnsi"/>
+          <w:sz w:val="28"/>
+          <w:szCs w:val="28"/>
+          <w:lang w:val="en-US"/>
+        </w:rPr>
+        <w:t>ca sử dụng</w:t>
+      </w:r>
+      <w:r>
+        <w:rPr>
+          <w:rFonts w:asciiTheme="majorHAnsi" w:hAnsiTheme="majorHAnsi" w:cstheme="majorHAnsi"/>
+          <w:sz w:val="28"/>
+          <w:szCs w:val="28"/>
+          <w:lang w:val="en-US"/>
+        </w:rPr>
+        <w:t>.</w:t>
       </w:r>
     </w:p>
     <w:p>
@@ -2938,7 +3028,25 @@
           <w:szCs w:val="28"/>
           <w:lang w:val="fr-FR"/>
         </w:rPr>
-        <w:t>OOSAD sử dụng các phương pháp phát triển hệ thống hướng kịch bản sử dụng, lấy kiến trúc làm trung tâm, lặp và tăng dần. OOSAD hỗ trợ ba góc nhìn đối với hệ thống là: chức năng, tĩnh, và động. OOSAD cho phép người phân tích chia nhỏ hệ thống thành những thành phần nhỏ hơn và dễ quản lý hơn. Ngoài ra tư duy đối tượng được cho là tự nhiên hơn so với tiến trình hoặc dữ liệu,  OOSAD còn cho phép người phân tích giao tiếp với người dùng bằng các đối tượng trong môi trường của người dùng thay vì các quá trình hoặc dữ liệu.</w:t>
+        <w:t xml:space="preserve">OOSAD sử dụng các phương pháp phát triển hệ thống hướng </w:t>
+      </w:r>
+      <w:r>
+        <w:rPr>
+          <w:rFonts w:asciiTheme="majorHAnsi" w:hAnsiTheme="majorHAnsi" w:cstheme="majorHAnsi"/>
+          <w:sz w:val="28"/>
+          <w:szCs w:val="28"/>
+          <w:lang w:val="fr-FR"/>
+        </w:rPr>
+        <w:t>ca sử dụng</w:t>
+      </w:r>
+      <w:r>
+        <w:rPr>
+          <w:rFonts w:asciiTheme="majorHAnsi" w:hAnsiTheme="majorHAnsi" w:cstheme="majorHAnsi"/>
+          <w:sz w:val="28"/>
+          <w:szCs w:val="28"/>
+          <w:lang w:val="fr-FR"/>
+        </w:rPr>
+        <w:t>, lấy kiến trúc làm trung tâm, lặp và tăng dần. OOSAD hỗ trợ ba góc nhìn đối với hệ thống là: chức năng, tĩnh, và động. OOSAD cho phép người phân tích chia nhỏ hệ thống thành những thành phần nhỏ hơn và dễ quản lý hơn. Ngoài ra tư duy đối tượng được cho là tự nhiên hơn so với tiến trình hoặc dữ liệu,  OOSAD còn cho phép người phân tích giao tiếp với người dùng bằng các đối tượng trong môi trường của người dùng thay vì các quá trình hoặc dữ liệu.</w:t>
       </w:r>
     </w:p>
     <w:p>
@@ -3676,15 +3784,15 @@
           <w:rFonts w:asciiTheme="majorHAnsi" w:hAnsiTheme="majorHAnsi" w:cstheme="majorHAnsi"/>
           <w:sz w:val="28"/>
           <w:szCs w:val="28"/>
-          <w:lang w:val="fr-FR"/>
-        </w:rPr>
-      </w:pPr>
-      <w:r>
-        <w:rPr>
-          <w:rFonts w:asciiTheme="majorHAnsi" w:hAnsiTheme="majorHAnsi" w:cstheme="majorHAnsi"/>
-          <w:sz w:val="28"/>
-          <w:szCs w:val="28"/>
-          <w:lang w:val="fr-FR"/>
+          <w:lang w:val="en-US"/>
+        </w:rPr>
+      </w:pPr>
+      <w:r>
+        <w:rPr>
+          <w:rFonts w:asciiTheme="majorHAnsi" w:hAnsiTheme="majorHAnsi" w:cstheme="majorHAnsi"/>
+          <w:sz w:val="28"/>
+          <w:szCs w:val="28"/>
+          <w:lang w:val="en-US"/>
         </w:rPr>
         <w:t xml:space="preserve">8. Giả sử </w:t>
       </w:r>
@@ -3693,7 +3801,7 @@
           <w:rFonts w:asciiTheme="majorHAnsi" w:hAnsiTheme="majorHAnsi" w:cstheme="majorHAnsi"/>
           <w:sz w:val="28"/>
           <w:szCs w:val="28"/>
-          <w:lang w:val="fr-FR"/>
+          <w:lang w:val="en-US"/>
         </w:rPr>
         <w:t>chi phí</w:t>
       </w:r>
@@ -3702,7 +3810,7 @@
           <w:rFonts w:asciiTheme="majorHAnsi" w:hAnsiTheme="majorHAnsi" w:cstheme="majorHAnsi"/>
           <w:sz w:val="28"/>
           <w:szCs w:val="28"/>
-          <w:lang w:val="fr-FR"/>
+          <w:lang w:val="en-US"/>
         </w:rPr>
         <w:t xml:space="preserve"> và thời gian không phải những yếu tố quan trọng, dự án BPR có thu được lợi ích từ việc sử dụng thêm thời gian để hiểu hệ thống đang có ? Tại sao có hoặc tại sao không ?</w:t>
       </w:r>
@@ -3716,44 +3824,35 @@
           <w:rFonts w:asciiTheme="majorHAnsi" w:hAnsiTheme="majorHAnsi" w:cstheme="majorHAnsi"/>
           <w:sz w:val="28"/>
           <w:szCs w:val="28"/>
-          <w:lang w:val="fr-FR"/>
-        </w:rPr>
-      </w:pPr>
-      <w:r>
-        <w:rPr>
-          <w:rFonts w:asciiTheme="majorHAnsi" w:hAnsiTheme="majorHAnsi" w:cstheme="majorHAnsi"/>
-          <w:sz w:val="28"/>
-          <w:szCs w:val="28"/>
-          <w:lang w:val="fr-FR"/>
-        </w:rPr>
-        <w:t>Business Process Reengineering (BPR) – Tái cấu trúc quy trình kinh tế hướng tới thay đổi cách hoạt động của tổ chứ</w:t>
-      </w:r>
-      <w:r>
-        <w:rPr>
-          <w:rFonts w:asciiTheme="majorHAnsi" w:hAnsiTheme="majorHAnsi" w:cstheme="majorHAnsi"/>
-          <w:sz w:val="28"/>
-          <w:szCs w:val="28"/>
-          <w:lang w:val="fr-FR"/>
-        </w:rPr>
-        <w:t>c, thực hiện các thay đổi để phát huy những ưu thế của ý tưởng mới và công nghệ mới. Dự án BPR giành rất ít thời gian để hiểu hệ thống hiện có, bởi vì dự án phải tập trung vào những ý tưởng mới và những cách làm mới. Các hoạt động phổ biến của BPR là phân tích đầu ra, phân tích công nghệ và loại bỏ hoạt động.</w:t>
-      </w:r>
-    </w:p>
-    <w:p>
-      <w:pPr>
-        <w:spacing w:after="0" w:line="360" w:lineRule="auto"/>
-        <w:rPr>
-          <w:rFonts w:asciiTheme="majorHAnsi" w:hAnsiTheme="majorHAnsi" w:cstheme="majorHAnsi"/>
-          <w:sz w:val="28"/>
-          <w:szCs w:val="28"/>
-          <w:lang w:val="fr-FR"/>
-        </w:rPr>
-      </w:pPr>
-      <w:r>
-        <w:rPr>
-          <w:rFonts w:asciiTheme="majorHAnsi" w:hAnsiTheme="majorHAnsi" w:cstheme="majorHAnsi"/>
-          <w:sz w:val="28"/>
-          <w:szCs w:val="28"/>
-          <w:lang w:val="fr-FR"/>
+          <w:lang w:val="en-US"/>
+        </w:rPr>
+      </w:pPr>
+      <w:r>
+        <w:rPr>
+          <w:rFonts w:asciiTheme="majorHAnsi" w:hAnsiTheme="majorHAnsi" w:cstheme="majorHAnsi"/>
+          <w:sz w:val="28"/>
+          <w:szCs w:val="28"/>
+          <w:lang w:val="en-US"/>
+        </w:rPr>
+        <w:t>Business Process Reengineering (BPR) – Tái cấu trúc quy trình kinh tế hướng tới thay đổi cách hoạt động của tổ chức, thực hiện các thay đổi để phát huy những ưu thế của ý tưởng mới và công nghệ mới. Dự án BPR giành rất ít thời gian để hiểu hệ thống hiện có, bởi vì dự án phải tập trung vào những ý tưởng mới và những cách làm mới. Các hoạt động phổ biến của BPR là phân tích đầu ra, phân tích công nghệ và loại bỏ hoạt động.</w:t>
+      </w:r>
+    </w:p>
+    <w:p>
+      <w:pPr>
+        <w:spacing w:after="0" w:line="360" w:lineRule="auto"/>
+        <w:rPr>
+          <w:rFonts w:asciiTheme="majorHAnsi" w:hAnsiTheme="majorHAnsi" w:cstheme="majorHAnsi"/>
+          <w:sz w:val="28"/>
+          <w:szCs w:val="28"/>
+          <w:lang w:val="en-US"/>
+        </w:rPr>
+      </w:pPr>
+      <w:r>
+        <w:rPr>
+          <w:rFonts w:asciiTheme="majorHAnsi" w:hAnsiTheme="majorHAnsi" w:cstheme="majorHAnsi"/>
+          <w:sz w:val="28"/>
+          <w:szCs w:val="28"/>
+          <w:lang w:val="en-US"/>
         </w:rPr>
         <w:t xml:space="preserve">9. Các tiêu trí quan trọng để lựa chọn chiến lược phân tích </w:t>
       </w:r>
@@ -3762,7 +3861,7 @@
           <w:rFonts w:asciiTheme="majorHAnsi" w:hAnsiTheme="majorHAnsi" w:cstheme="majorHAnsi"/>
           <w:sz w:val="28"/>
           <w:szCs w:val="28"/>
-          <w:lang w:val="fr-FR"/>
+          <w:lang w:val="en-US"/>
         </w:rPr>
         <w:t xml:space="preserve">yêu cầu </w:t>
       </w:r>
@@ -3771,7 +3870,7 @@
           <w:rFonts w:asciiTheme="majorHAnsi" w:hAnsiTheme="majorHAnsi" w:cstheme="majorHAnsi"/>
           <w:sz w:val="28"/>
           <w:szCs w:val="28"/>
-          <w:lang w:val="fr-FR"/>
+          <w:lang w:val="en-US"/>
         </w:rPr>
         <w:t>phù hợp là gì ?</w:t>
       </w:r>
@@ -3784,15 +3883,15 @@
           <w:rFonts w:asciiTheme="majorHAnsi" w:hAnsiTheme="majorHAnsi" w:cstheme="majorHAnsi"/>
           <w:sz w:val="28"/>
           <w:szCs w:val="28"/>
-          <w:lang w:val="fr-FR"/>
-        </w:rPr>
-      </w:pPr>
-      <w:r>
-        <w:rPr>
-          <w:rFonts w:asciiTheme="majorHAnsi" w:hAnsiTheme="majorHAnsi" w:cstheme="majorHAnsi"/>
-          <w:sz w:val="28"/>
-          <w:szCs w:val="28"/>
-          <w:lang w:val="fr-FR"/>
+          <w:lang w:val="en-US"/>
+        </w:rPr>
+      </w:pPr>
+      <w:r>
+        <w:rPr>
+          <w:rFonts w:asciiTheme="majorHAnsi" w:hAnsiTheme="majorHAnsi" w:cstheme="majorHAnsi"/>
+          <w:sz w:val="28"/>
+          <w:szCs w:val="28"/>
+          <w:lang w:val="en-US"/>
         </w:rPr>
         <w:t>Có bốn tiêu trí là : Giá trị kinh tế tiềm năng, chi phí dự án, quy mô phân tích và rủi ro.</w:t>
       </w:r>
@@ -3804,15 +3903,15 @@
           <w:rFonts w:asciiTheme="majorHAnsi" w:hAnsiTheme="majorHAnsi" w:cstheme="majorHAnsi"/>
           <w:sz w:val="28"/>
           <w:szCs w:val="28"/>
-          <w:lang w:val="fr-FR"/>
-        </w:rPr>
-      </w:pPr>
-      <w:r>
-        <w:rPr>
-          <w:rFonts w:asciiTheme="majorHAnsi" w:hAnsiTheme="majorHAnsi" w:cstheme="majorHAnsi"/>
-          <w:sz w:val="28"/>
-          <w:szCs w:val="28"/>
-          <w:lang w:val="fr-FR"/>
+          <w:lang w:val="en-US"/>
+        </w:rPr>
+      </w:pPr>
+      <w:r>
+        <w:rPr>
+          <w:rFonts w:asciiTheme="majorHAnsi" w:hAnsiTheme="majorHAnsi" w:cstheme="majorHAnsi"/>
+          <w:sz w:val="28"/>
+          <w:szCs w:val="28"/>
+          <w:lang w:val="en-US"/>
         </w:rPr>
         <w:t xml:space="preserve">10. </w:t>
       </w:r>
@@ -3821,7 +3920,7 @@
           <w:rFonts w:asciiTheme="majorHAnsi" w:hAnsiTheme="majorHAnsi" w:cstheme="majorHAnsi"/>
           <w:sz w:val="28"/>
           <w:szCs w:val="28"/>
-          <w:lang w:val="fr-FR"/>
+          <w:lang w:val="en-US"/>
         </w:rPr>
         <w:t>Các</w:t>
       </w:r>
@@ -3830,7 +3929,7 @@
           <w:rFonts w:asciiTheme="majorHAnsi" w:hAnsiTheme="majorHAnsi" w:cstheme="majorHAnsi"/>
           <w:sz w:val="28"/>
           <w:szCs w:val="28"/>
-          <w:lang w:val="fr-FR"/>
+          <w:lang w:val="en-US"/>
         </w:rPr>
         <w:t xml:space="preserve"> bước chính trong thực hiện phỏng vấ</w:t>
       </w:r>
@@ -3839,7 +3938,7 @@
           <w:rFonts w:asciiTheme="majorHAnsi" w:hAnsiTheme="majorHAnsi" w:cstheme="majorHAnsi"/>
           <w:sz w:val="28"/>
           <w:szCs w:val="28"/>
-          <w:lang w:val="fr-FR"/>
+          <w:lang w:val="en-US"/>
         </w:rPr>
         <w:t>n là gì ?</w:t>
       </w:r>
@@ -3852,15 +3951,15 @@
           <w:rFonts w:asciiTheme="majorHAnsi" w:hAnsiTheme="majorHAnsi" w:cstheme="majorHAnsi"/>
           <w:sz w:val="28"/>
           <w:szCs w:val="28"/>
-          <w:lang w:val="fr-FR"/>
-        </w:rPr>
-      </w:pPr>
-      <w:r>
-        <w:rPr>
-          <w:rFonts w:asciiTheme="majorHAnsi" w:hAnsiTheme="majorHAnsi" w:cstheme="majorHAnsi"/>
-          <w:sz w:val="28"/>
-          <w:szCs w:val="28"/>
-          <w:lang w:val="fr-FR"/>
+          <w:lang w:val="en-US"/>
+        </w:rPr>
+      </w:pPr>
+      <w:r>
+        <w:rPr>
+          <w:rFonts w:asciiTheme="majorHAnsi" w:hAnsiTheme="majorHAnsi" w:cstheme="majorHAnsi"/>
+          <w:sz w:val="28"/>
+          <w:szCs w:val="28"/>
+          <w:lang w:val="en-US"/>
         </w:rPr>
         <w:t>Có năm bước chính trong thực hiện phỏng vấn là : Lựa chọn đối tượng phỏng vấn, thiết kế câu hỏi phỏng vấn, chuẩn bị cho buổi phỏng vấn, thực hiện phỏng vấn và xử lý kết quả sau khi phỏng vấn.</w:t>
       </w:r>
@@ -5064,55 +5163,2291 @@
           <w:szCs w:val="28"/>
           <w:lang w:val="en-US"/>
         </w:rPr>
-        <w:t xml:space="preserve">Những khác biệt như khi người dùng tạo mẫu riêng hoặc thêm những thông tin bổ xung </w:t>
+        <w:t>Những khác biệt như khi người dùng tạo mẫu riêng hoặc thêm những thông tin bổ xung vào những mẫu hiện có là những dấu hiệu rõ ràng nhất cần cải thiện hệ thống hiện tại.</w:t>
+      </w:r>
+    </w:p>
+    <w:p>
+      <w:pPr>
+        <w:spacing w:after="0" w:line="360" w:lineRule="auto"/>
+        <w:jc w:val="both"/>
+        <w:rPr>
+          <w:rFonts w:asciiTheme="majorHAnsi" w:hAnsiTheme="majorHAnsi" w:cstheme="majorHAnsi"/>
+          <w:sz w:val="28"/>
+          <w:szCs w:val="28"/>
+          <w:lang w:val="en-US"/>
+        </w:rPr>
+      </w:pPr>
+      <w:r>
+        <w:rPr>
+          <w:rFonts w:asciiTheme="majorHAnsi" w:hAnsiTheme="majorHAnsi" w:cstheme="majorHAnsi"/>
+          <w:sz w:val="28"/>
+          <w:szCs w:val="28"/>
+          <w:lang w:val="en-US"/>
+        </w:rPr>
+        <w:t>24. Các khía cạnh chính của việc sử dụng quan sát trong quá trình thu thậ</w:t>
+      </w:r>
+      <w:r>
+        <w:rPr>
+          <w:rFonts w:asciiTheme="majorHAnsi" w:hAnsiTheme="majorHAnsi" w:cstheme="majorHAnsi"/>
+          <w:sz w:val="28"/>
+          <w:szCs w:val="28"/>
+          <w:lang w:val="en-US"/>
+        </w:rPr>
+        <w:t>p thông tin</w:t>
+      </w:r>
+      <w:r>
+        <w:rPr>
+          <w:rFonts w:asciiTheme="majorHAnsi" w:hAnsiTheme="majorHAnsi" w:cstheme="majorHAnsi"/>
+          <w:sz w:val="28"/>
+          <w:szCs w:val="28"/>
+          <w:lang w:val="en-US"/>
+        </w:rPr>
+        <w:t>?</w:t>
+      </w:r>
+    </w:p>
+    <w:p>
+      <w:pPr>
+        <w:spacing w:after="0" w:line="360" w:lineRule="auto"/>
+        <w:ind w:firstLine="567"/>
+        <w:jc w:val="both"/>
+        <w:rPr>
+          <w:rFonts w:asciiTheme="majorHAnsi" w:hAnsiTheme="majorHAnsi" w:cstheme="majorHAnsi"/>
+          <w:sz w:val="28"/>
+          <w:szCs w:val="28"/>
+          <w:lang w:val="en-US"/>
+        </w:rPr>
+      </w:pPr>
+      <w:r>
+        <w:rPr>
+          <w:rFonts w:asciiTheme="majorHAnsi" w:hAnsiTheme="majorHAnsi" w:cstheme="majorHAnsi"/>
+          <w:sz w:val="28"/>
+          <w:szCs w:val="28"/>
+          <w:lang w:val="en-US"/>
+        </w:rPr>
+        <w:t xml:space="preserve">Quan sát là hành động theo dõi tiến trình đang diễn ra, là một công cụ hữu ích để thu thập thông tin về hệ thống hiện có, bởi vì thông qua quan sát người phân tích có thể nắm bắt </w:t>
+      </w:r>
+      <w:r>
+        <w:rPr>
+          <w:rFonts w:asciiTheme="majorHAnsi" w:hAnsiTheme="majorHAnsi" w:cstheme="majorHAnsi"/>
+          <w:sz w:val="28"/>
+          <w:szCs w:val="28"/>
+          <w:lang w:val="en-US"/>
+        </w:rPr>
+        <w:lastRenderedPageBreak/>
+        <w:t>về tình hình thực tế. Đồng thời theo dõi cũng là một cách tốt để kiểm chứng lại những thông tin thu được trực tiếp từ phỏng vấn hoặc khảo sát.</w:t>
+      </w:r>
+    </w:p>
+    <w:p>
+      <w:pPr>
+        <w:spacing w:after="0" w:line="360" w:lineRule="auto"/>
+        <w:ind w:firstLine="567"/>
+        <w:jc w:val="both"/>
+        <w:rPr>
+          <w:rFonts w:asciiTheme="majorHAnsi" w:hAnsiTheme="majorHAnsi" w:cstheme="majorHAnsi"/>
+          <w:sz w:val="28"/>
+          <w:szCs w:val="28"/>
+          <w:lang w:val="en-US"/>
+        </w:rPr>
+      </w:pPr>
+      <w:r>
+        <w:rPr>
+          <w:rFonts w:asciiTheme="majorHAnsi" w:hAnsiTheme="majorHAnsi" w:cstheme="majorHAnsi"/>
+          <w:sz w:val="28"/>
+          <w:szCs w:val="28"/>
+          <w:lang w:val="en-US"/>
+        </w:rPr>
+        <w:t>Điều quan trọng trong quá trình quan sát là tránh làm ảnh gián đoạn hoặc ảnh hưởng đến công việc của người bị quan sát, mục đích là giữ cho các hoạt động diễn ra như một ngày làm việc bình thường.</w:t>
+      </w:r>
+    </w:p>
+    <w:p>
+      <w:pPr>
+        <w:spacing w:after="0" w:line="360" w:lineRule="auto"/>
+        <w:jc w:val="both"/>
+        <w:rPr>
+          <w:rFonts w:asciiTheme="majorHAnsi" w:hAnsiTheme="majorHAnsi" w:cstheme="majorHAnsi"/>
+          <w:sz w:val="28"/>
+          <w:szCs w:val="28"/>
+          <w:lang w:val="en-US"/>
+        </w:rPr>
+      </w:pPr>
+      <w:r>
+        <w:rPr>
+          <w:rFonts w:asciiTheme="majorHAnsi" w:hAnsiTheme="majorHAnsi" w:cstheme="majorHAnsi"/>
+          <w:sz w:val="28"/>
+          <w:szCs w:val="28"/>
+          <w:lang w:val="en-US"/>
+        </w:rPr>
+        <w:t xml:space="preserve">25. </w:t>
+      </w:r>
+      <w:r>
+        <w:rPr>
+          <w:rFonts w:asciiTheme="majorHAnsi" w:hAnsiTheme="majorHAnsi" w:cstheme="majorHAnsi"/>
+          <w:sz w:val="28"/>
+          <w:szCs w:val="28"/>
+          <w:lang w:val="en-US"/>
+        </w:rPr>
+        <w:t>Liệt kê</w:t>
+      </w:r>
+      <w:r>
+        <w:rPr>
+          <w:rFonts w:asciiTheme="majorHAnsi" w:hAnsiTheme="majorHAnsi" w:cstheme="majorHAnsi"/>
+          <w:sz w:val="28"/>
+          <w:szCs w:val="28"/>
+          <w:lang w:val="en-US"/>
+        </w:rPr>
+        <w:t xml:space="preserve"> các tiêu trí lựa chọn kỹ thuật thu thập thông tin</w:t>
+      </w:r>
+      <w:r>
+        <w:rPr>
+          <w:rFonts w:asciiTheme="majorHAnsi" w:hAnsiTheme="majorHAnsi" w:cstheme="majorHAnsi"/>
+          <w:sz w:val="28"/>
+          <w:szCs w:val="28"/>
+          <w:lang w:val="en-US"/>
+        </w:rPr>
+        <w:t xml:space="preserve"> phù hợp</w:t>
+      </w:r>
+      <w:r>
+        <w:rPr>
+          <w:rFonts w:asciiTheme="majorHAnsi" w:hAnsiTheme="majorHAnsi" w:cstheme="majorHAnsi"/>
+          <w:sz w:val="28"/>
+          <w:szCs w:val="28"/>
+          <w:lang w:val="en-US"/>
+        </w:rPr>
+        <w:t>.</w:t>
+      </w:r>
+    </w:p>
+    <w:p>
+      <w:pPr>
+        <w:spacing w:after="0" w:line="360" w:lineRule="auto"/>
+        <w:ind w:firstLine="567"/>
+        <w:jc w:val="both"/>
+        <w:rPr>
+          <w:rFonts w:asciiTheme="majorHAnsi" w:hAnsiTheme="majorHAnsi" w:cstheme="majorHAnsi"/>
+          <w:sz w:val="28"/>
+          <w:szCs w:val="28"/>
+          <w:lang w:val="en-US"/>
+        </w:rPr>
+      </w:pPr>
+      <w:r>
+        <w:rPr>
+          <w:rFonts w:asciiTheme="majorHAnsi" w:hAnsiTheme="majorHAnsi" w:cstheme="majorHAnsi"/>
+          <w:sz w:val="28"/>
+          <w:szCs w:val="28"/>
+          <w:lang w:val="en-US"/>
+        </w:rPr>
+        <w:t>Việc lựa chọn kỹ thuật thu thập thông tin nào phụ thuộc vào: Loại thông tin; Độ sâu của thông tin (mức độ chi tiết); Chiều rộng của thông tin; Khả năng tích hợp thông tin; Sự tham gia của người dùng; Chi phí; Khả năng kết hợp nhiều kỹ thuật.</w:t>
+      </w:r>
+    </w:p>
+    <w:p>
+      <w:pPr>
+        <w:rPr>
+          <w:rFonts w:asciiTheme="majorHAnsi" w:hAnsiTheme="majorHAnsi" w:cstheme="majorHAnsi"/>
+          <w:b/>
+          <w:sz w:val="28"/>
+          <w:szCs w:val="28"/>
+          <w:lang w:val="en-US"/>
+        </w:rPr>
+      </w:pPr>
+      <w:r>
+        <w:rPr>
+          <w:rFonts w:asciiTheme="majorHAnsi" w:hAnsiTheme="majorHAnsi" w:cstheme="majorHAnsi"/>
+          <w:b/>
+          <w:sz w:val="28"/>
+          <w:szCs w:val="28"/>
+          <w:lang w:val="en-US"/>
+        </w:rPr>
+        <w:br w:type="page"/>
+      </w:r>
+    </w:p>
+    <w:p>
+      <w:pPr>
+        <w:spacing w:after="0" w:line="360" w:lineRule="auto"/>
+        <w:jc w:val="both"/>
+        <w:rPr>
+          <w:rFonts w:asciiTheme="majorHAnsi" w:hAnsiTheme="majorHAnsi" w:cstheme="majorHAnsi"/>
+          <w:b/>
+          <w:sz w:val="28"/>
+          <w:szCs w:val="28"/>
+          <w:lang w:val="en-US"/>
+        </w:rPr>
+      </w:pPr>
+      <w:r>
+        <w:rPr>
+          <w:rFonts w:asciiTheme="majorHAnsi" w:hAnsiTheme="majorHAnsi" w:cstheme="majorHAnsi"/>
+          <w:b/>
+          <w:sz w:val="28"/>
+          <w:szCs w:val="28"/>
+          <w:lang w:val="en-US"/>
+        </w:rPr>
+        <w:lastRenderedPageBreak/>
+        <w:t>Câu hỏi chương 5. Mô hình hóa chức năng</w:t>
+      </w:r>
+    </w:p>
+    <w:p>
+      <w:pPr>
+        <w:spacing w:after="0" w:line="360" w:lineRule="auto"/>
+        <w:jc w:val="both"/>
+        <w:rPr>
+          <w:rFonts w:asciiTheme="majorHAnsi" w:hAnsiTheme="majorHAnsi" w:cstheme="majorHAnsi"/>
+          <w:sz w:val="28"/>
+          <w:szCs w:val="28"/>
+          <w:lang w:val="en-US"/>
+        </w:rPr>
+      </w:pPr>
+      <w:r>
+        <w:rPr>
+          <w:rFonts w:asciiTheme="majorHAnsi" w:hAnsiTheme="majorHAnsi" w:cstheme="majorHAnsi"/>
+          <w:sz w:val="28"/>
+          <w:szCs w:val="28"/>
+          <w:lang w:val="en-US"/>
+        </w:rPr>
+        <w:t xml:space="preserve">1. Mô hình hóa quy trình nghiệp vụ có ích </w:t>
+      </w:r>
+      <w:r>
+        <w:rPr>
+          <w:rFonts w:asciiTheme="majorHAnsi" w:hAnsiTheme="majorHAnsi" w:cstheme="majorHAnsi"/>
+          <w:sz w:val="28"/>
+          <w:szCs w:val="28"/>
+          <w:lang w:val="en-US"/>
+        </w:rPr>
+        <w:t xml:space="preserve">lợi </w:t>
+      </w:r>
+      <w:r>
+        <w:rPr>
+          <w:rFonts w:asciiTheme="majorHAnsi" w:hAnsiTheme="majorHAnsi" w:cstheme="majorHAnsi"/>
+          <w:sz w:val="28"/>
+          <w:szCs w:val="28"/>
+          <w:lang w:val="en-US"/>
+        </w:rPr>
+        <w:t>gì?</w:t>
+      </w:r>
+    </w:p>
+    <w:p>
+      <w:pPr>
+        <w:spacing w:after="0" w:line="360" w:lineRule="auto"/>
+        <w:ind w:firstLine="567"/>
+        <w:jc w:val="both"/>
+        <w:rPr>
+          <w:rFonts w:asciiTheme="majorHAnsi" w:hAnsiTheme="majorHAnsi" w:cstheme="majorHAnsi"/>
+          <w:sz w:val="28"/>
+          <w:szCs w:val="28"/>
+          <w:lang w:val="en-US"/>
+        </w:rPr>
+      </w:pPr>
+      <w:r>
+        <w:rPr>
+          <w:rFonts w:asciiTheme="majorHAnsi" w:hAnsiTheme="majorHAnsi" w:cstheme="majorHAnsi"/>
+          <w:sz w:val="28"/>
+          <w:szCs w:val="28"/>
+          <w:lang w:val="en-US"/>
+        </w:rPr>
+        <w:t>Mô hình hóa quy trình nghiệp vụ có thể được sử dụng để làm rõ các yêu cầu đã thu thập được. Mặc dù mô hình hóa quy trình nghiệp vụ củng cố cách phân tích hướng chức năng, tuy nhiên đối với phương pháp hướng đối tượng, mô hình hóa nghiệp vụ vẫn có thể là công cụ hữu ích giúp người phân tích giới thiệu các yêu cầu hệ thống với người dùng.</w:t>
+      </w:r>
+    </w:p>
+    <w:p>
+      <w:pPr>
+        <w:spacing w:after="0" w:line="360" w:lineRule="auto"/>
+        <w:jc w:val="both"/>
+        <w:rPr>
+          <w:rFonts w:asciiTheme="majorHAnsi" w:hAnsiTheme="majorHAnsi" w:cstheme="majorHAnsi"/>
+          <w:sz w:val="28"/>
+          <w:szCs w:val="28"/>
+          <w:lang w:val="en-US"/>
+        </w:rPr>
+      </w:pPr>
+      <w:r>
+        <w:rPr>
+          <w:rFonts w:asciiTheme="majorHAnsi" w:hAnsiTheme="majorHAnsi" w:cstheme="majorHAnsi"/>
+          <w:sz w:val="28"/>
+          <w:szCs w:val="28"/>
+          <w:lang w:val="en-US"/>
+        </w:rPr>
+        <w:t>2. Mục đích sử dụng của biểu đồ hoạt động là gì?</w:t>
+      </w:r>
+    </w:p>
+    <w:p>
+      <w:pPr>
+        <w:spacing w:after="0" w:line="360" w:lineRule="auto"/>
+        <w:ind w:firstLine="567"/>
+        <w:jc w:val="both"/>
+        <w:rPr>
+          <w:rFonts w:asciiTheme="majorHAnsi" w:hAnsiTheme="majorHAnsi" w:cstheme="majorHAnsi"/>
+          <w:sz w:val="28"/>
+          <w:szCs w:val="28"/>
+          <w:lang w:val="en-US"/>
+        </w:rPr>
+      </w:pPr>
+      <w:r>
+        <w:rPr>
+          <w:rFonts w:asciiTheme="majorHAnsi" w:hAnsiTheme="majorHAnsi" w:cstheme="majorHAnsi"/>
+          <w:sz w:val="28"/>
+          <w:szCs w:val="28"/>
+          <w:lang w:val="en-US"/>
+        </w:rPr>
+        <w:t xml:space="preserve">Biểu đồ hoạt động có thể được sử dụng để mô hình hóa bất kỳ quá trình nào. Trong phân tích và thiết kế hệ thống, </w:t>
+      </w:r>
+      <w:r>
+        <w:rPr>
+          <w:rFonts w:asciiTheme="majorHAnsi" w:hAnsiTheme="majorHAnsi" w:cstheme="majorHAnsi"/>
+          <w:sz w:val="28"/>
+          <w:szCs w:val="28"/>
+          <w:lang w:val="en-US"/>
+        </w:rPr>
+        <w:t xml:space="preserve">biểu đồ hoạt động </w:t>
+      </w:r>
+      <w:r>
+        <w:rPr>
+          <w:rFonts w:asciiTheme="majorHAnsi" w:hAnsiTheme="majorHAnsi" w:cstheme="majorHAnsi"/>
+          <w:sz w:val="28"/>
+          <w:szCs w:val="28"/>
+          <w:lang w:val="en-US"/>
+        </w:rPr>
+        <w:t>được sử dụng để mô hình hóa quy trình nghiệp vụ.</w:t>
+      </w:r>
+      <w:r>
+        <w:rPr>
+          <w:rFonts w:asciiTheme="majorHAnsi" w:hAnsiTheme="majorHAnsi" w:cstheme="majorHAnsi"/>
+          <w:sz w:val="28"/>
+          <w:szCs w:val="28"/>
+          <w:lang w:val="en-US"/>
+        </w:rPr>
+        <w:t xml:space="preserve"> Biểu đồ hoạt động minh họa quá trình hoặc các hoạt động đang được thực hiện và cách các đối tượng di chuyển giữa các </w:t>
+      </w:r>
+      <w:r>
+        <w:rPr>
+          <w:rFonts w:asciiTheme="majorHAnsi" w:hAnsiTheme="majorHAnsi" w:cstheme="majorHAnsi"/>
+          <w:sz w:val="28"/>
+          <w:szCs w:val="28"/>
+          <w:lang w:val="en-US"/>
+        </w:rPr>
+        <w:t>hoạt</w:t>
+      </w:r>
+      <w:r>
+        <w:rPr>
+          <w:rFonts w:asciiTheme="majorHAnsi" w:hAnsiTheme="majorHAnsi" w:cstheme="majorHAnsi"/>
+          <w:sz w:val="28"/>
+          <w:szCs w:val="28"/>
+          <w:lang w:val="en-US"/>
+        </w:rPr>
+        <w:t xml:space="preserve"> động này.</w:t>
+      </w:r>
+    </w:p>
+    <w:p>
+      <w:pPr>
+        <w:spacing w:after="0" w:line="360" w:lineRule="auto"/>
+        <w:jc w:val="both"/>
+        <w:rPr>
+          <w:rFonts w:asciiTheme="majorHAnsi" w:hAnsiTheme="majorHAnsi" w:cstheme="majorHAnsi"/>
+          <w:sz w:val="28"/>
+          <w:szCs w:val="28"/>
+          <w:lang w:val="en-US"/>
+        </w:rPr>
+      </w:pPr>
+      <w:r>
+        <w:rPr>
+          <w:rFonts w:asciiTheme="majorHAnsi" w:hAnsiTheme="majorHAnsi" w:cstheme="majorHAnsi"/>
+          <w:sz w:val="28"/>
+          <w:szCs w:val="28"/>
+          <w:lang w:val="en-US"/>
+        </w:rPr>
+        <w:t xml:space="preserve">3. Sự khác biệt giữa một hoạt động </w:t>
+      </w:r>
+      <w:r>
+        <w:rPr>
+          <w:rFonts w:asciiTheme="majorHAnsi" w:hAnsiTheme="majorHAnsi" w:cstheme="majorHAnsi"/>
+          <w:sz w:val="28"/>
+          <w:szCs w:val="28"/>
+          <w:lang w:val="en-US"/>
+        </w:rPr>
+        <w:t xml:space="preserve">(activity) </w:t>
+      </w:r>
+      <w:r>
+        <w:rPr>
+          <w:rFonts w:asciiTheme="majorHAnsi" w:hAnsiTheme="majorHAnsi" w:cstheme="majorHAnsi"/>
+          <w:sz w:val="28"/>
+          <w:szCs w:val="28"/>
+          <w:lang w:val="en-US"/>
+        </w:rPr>
+        <w:t xml:space="preserve">và một </w:t>
+      </w:r>
+      <w:r>
+        <w:rPr>
+          <w:rFonts w:asciiTheme="majorHAnsi" w:hAnsiTheme="majorHAnsi" w:cstheme="majorHAnsi"/>
+          <w:sz w:val="28"/>
+          <w:szCs w:val="28"/>
+          <w:lang w:val="en-US"/>
+        </w:rPr>
+        <w:t>hành động</w:t>
+      </w:r>
+      <w:r>
+        <w:rPr>
+          <w:rFonts w:asciiTheme="majorHAnsi" w:hAnsiTheme="majorHAnsi" w:cstheme="majorHAnsi"/>
+          <w:sz w:val="28"/>
+          <w:szCs w:val="28"/>
+          <w:lang w:val="en-US"/>
+        </w:rPr>
+        <w:t xml:space="preserve"> </w:t>
+      </w:r>
+      <w:r>
+        <w:rPr>
+          <w:rFonts w:asciiTheme="majorHAnsi" w:hAnsiTheme="majorHAnsi" w:cstheme="majorHAnsi"/>
+          <w:sz w:val="28"/>
+          <w:szCs w:val="28"/>
+          <w:lang w:val="en-US"/>
+        </w:rPr>
+        <w:t xml:space="preserve">(action) </w:t>
+      </w:r>
+      <w:r>
+        <w:rPr>
+          <w:rFonts w:asciiTheme="majorHAnsi" w:hAnsiTheme="majorHAnsi" w:cstheme="majorHAnsi"/>
+          <w:sz w:val="28"/>
+          <w:szCs w:val="28"/>
+          <w:lang w:val="en-US"/>
+        </w:rPr>
+        <w:t>là gì?</w:t>
+      </w:r>
+    </w:p>
+    <w:p>
+      <w:pPr>
+        <w:spacing w:after="0" w:line="360" w:lineRule="auto"/>
+        <w:ind w:firstLine="567"/>
+        <w:jc w:val="both"/>
+        <w:rPr>
+          <w:rFonts w:asciiTheme="majorHAnsi" w:hAnsiTheme="majorHAnsi" w:cstheme="majorHAnsi"/>
+          <w:sz w:val="28"/>
+          <w:szCs w:val="28"/>
+          <w:lang w:val="en-US"/>
+        </w:rPr>
+      </w:pPr>
+      <w:r>
+        <w:rPr>
+          <w:rFonts w:asciiTheme="majorHAnsi" w:hAnsiTheme="majorHAnsi" w:cstheme="majorHAnsi"/>
+          <w:sz w:val="28"/>
+          <w:szCs w:val="28"/>
+          <w:lang w:val="en-US"/>
+        </w:rPr>
+        <w:t>Cả hoạt động và hành động đều là những hành vi được thực hiện bởi người hoặc máy, và biểu diễn trên biểu đồ hoạt động bằng hình chữ nhật với góc tròn, tên được đ</w:t>
+      </w:r>
+      <w:r>
+        <w:rPr>
+          <w:rFonts w:asciiTheme="majorHAnsi" w:hAnsiTheme="majorHAnsi" w:cstheme="majorHAnsi"/>
+          <w:sz w:val="28"/>
+          <w:szCs w:val="28"/>
+          <w:lang w:val="en-US"/>
+        </w:rPr>
+        <w:t>ặ</w:t>
+      </w:r>
+      <w:r>
+        <w:rPr>
+          <w:rFonts w:asciiTheme="majorHAnsi" w:hAnsiTheme="majorHAnsi" w:cstheme="majorHAnsi"/>
+          <w:sz w:val="28"/>
+          <w:szCs w:val="28"/>
+          <w:lang w:val="en-US"/>
+        </w:rPr>
+        <w:t>t theo cú pháp bắt đầu bằng động từ và kết thúc bằng một danh từ.</w:t>
+      </w:r>
+    </w:p>
+    <w:p>
+      <w:pPr>
+        <w:spacing w:after="0" w:line="360" w:lineRule="auto"/>
+        <w:ind w:firstLine="567"/>
+        <w:jc w:val="both"/>
+        <w:rPr>
+          <w:rFonts w:asciiTheme="majorHAnsi" w:hAnsiTheme="majorHAnsi" w:cstheme="majorHAnsi"/>
+          <w:sz w:val="28"/>
+          <w:szCs w:val="28"/>
+          <w:lang w:val="en-US"/>
+        </w:rPr>
+      </w:pPr>
+      <w:r>
+        <w:rPr>
+          <w:rFonts w:asciiTheme="majorHAnsi" w:hAnsiTheme="majorHAnsi" w:cstheme="majorHAnsi"/>
+          <w:sz w:val="28"/>
+          <w:szCs w:val="28"/>
+          <w:lang w:val="en-US"/>
+        </w:rPr>
+        <w:t>Điểm khác biệt giữa hoạt động và hành động là, một hoạt động có thể được chia thành nhiều hoạt động và hành động nhỏ hơn. Trong khi đó hành động là một thao tác cơ bản không chia nhỏ hơn được.</w:t>
+      </w:r>
+    </w:p>
+    <w:p>
+      <w:pPr>
+        <w:spacing w:after="0" w:line="360" w:lineRule="auto"/>
+        <w:jc w:val="both"/>
+        <w:rPr>
+          <w:rFonts w:asciiTheme="majorHAnsi" w:hAnsiTheme="majorHAnsi" w:cstheme="majorHAnsi"/>
+          <w:sz w:val="28"/>
+          <w:szCs w:val="28"/>
+          <w:lang w:val="en-US"/>
+        </w:rPr>
+      </w:pPr>
+      <w:r>
+        <w:rPr>
+          <w:rFonts w:asciiTheme="majorHAnsi" w:hAnsiTheme="majorHAnsi" w:cstheme="majorHAnsi"/>
+          <w:sz w:val="28"/>
+          <w:szCs w:val="28"/>
+          <w:lang w:val="en-US"/>
+        </w:rPr>
+        <w:t>4. Nút rẽ nhánh được sử dụng làm gì?</w:t>
+      </w:r>
+    </w:p>
+    <w:p>
+      <w:pPr>
+        <w:spacing w:after="0" w:line="360" w:lineRule="auto"/>
+        <w:ind w:firstLine="567"/>
+        <w:jc w:val="both"/>
+        <w:rPr>
+          <w:rFonts w:asciiTheme="majorHAnsi" w:hAnsiTheme="majorHAnsi" w:cstheme="majorHAnsi"/>
+          <w:sz w:val="28"/>
+          <w:szCs w:val="28"/>
+          <w:lang w:val="en-US"/>
+        </w:rPr>
+      </w:pPr>
+      <w:r>
+        <w:rPr>
+          <w:rFonts w:asciiTheme="majorHAnsi" w:hAnsiTheme="majorHAnsi" w:cstheme="majorHAnsi"/>
+          <w:sz w:val="28"/>
+          <w:szCs w:val="28"/>
+          <w:lang w:val="en-US"/>
+        </w:rPr>
+        <w:t>Nút rẽ nhánh được sử dụng để tách một hành vi của quy trình nghiệp vụ thành nhiều luồng song song hoặc cạnh tranh.</w:t>
+      </w:r>
+      <w:r>
+        <w:rPr>
+          <w:rFonts w:asciiTheme="majorHAnsi" w:hAnsiTheme="majorHAnsi" w:cstheme="majorHAnsi"/>
+          <w:sz w:val="28"/>
+          <w:szCs w:val="28"/>
+          <w:lang w:val="en-US"/>
+        </w:rPr>
+        <w:t xml:space="preserve"> Nút rẽ nhánh cùng với nút kết hợp được sử dụng để mô hình hóa các tiế</w:t>
+      </w:r>
+      <w:r>
+        <w:rPr>
+          <w:rFonts w:asciiTheme="majorHAnsi" w:hAnsiTheme="majorHAnsi" w:cstheme="majorHAnsi"/>
+          <w:sz w:val="28"/>
+          <w:szCs w:val="28"/>
+          <w:lang w:val="en-US"/>
+        </w:rPr>
+        <w:t>n trình song song</w:t>
+      </w:r>
+      <w:r>
+        <w:rPr>
+          <w:rFonts w:asciiTheme="majorHAnsi" w:hAnsiTheme="majorHAnsi" w:cstheme="majorHAnsi"/>
+          <w:sz w:val="28"/>
+          <w:szCs w:val="28"/>
+          <w:lang w:val="en-US"/>
+        </w:rPr>
+        <w:t xml:space="preserve"> và cạnh tranh. Khác với nút quyết định, các nhánh trong nút rẽ nhánh không loại trừ lẫn nhau.</w:t>
+      </w:r>
+    </w:p>
+    <w:p>
+      <w:pPr>
+        <w:spacing w:after="0" w:line="360" w:lineRule="auto"/>
+        <w:jc w:val="both"/>
+        <w:rPr>
+          <w:rFonts w:asciiTheme="majorHAnsi" w:hAnsiTheme="majorHAnsi" w:cstheme="majorHAnsi"/>
+          <w:sz w:val="28"/>
+          <w:szCs w:val="28"/>
+          <w:lang w:val="en-US"/>
+        </w:rPr>
+      </w:pPr>
+      <w:r>
+        <w:rPr>
+          <w:rFonts w:asciiTheme="majorHAnsi" w:hAnsiTheme="majorHAnsi" w:cstheme="majorHAnsi"/>
+          <w:sz w:val="28"/>
+          <w:szCs w:val="28"/>
+          <w:lang w:val="en-US"/>
+        </w:rPr>
+        <w:t>5. Kể tên các loại nút điều khiển?</w:t>
+      </w:r>
+    </w:p>
+    <w:p>
+      <w:pPr>
+        <w:spacing w:after="0" w:line="360" w:lineRule="auto"/>
+        <w:ind w:firstLine="567"/>
+        <w:jc w:val="both"/>
+        <w:rPr>
+          <w:rFonts w:asciiTheme="majorHAnsi" w:hAnsiTheme="majorHAnsi" w:cstheme="majorHAnsi"/>
+          <w:sz w:val="28"/>
+          <w:szCs w:val="28"/>
+          <w:lang w:val="en-US"/>
+        </w:rPr>
+      </w:pPr>
+      <w:r>
+        <w:rPr>
+          <w:rFonts w:asciiTheme="majorHAnsi" w:hAnsiTheme="majorHAnsi" w:cstheme="majorHAnsi"/>
+          <w:sz w:val="28"/>
+          <w:szCs w:val="28"/>
+          <w:lang w:val="en-US"/>
+        </w:rPr>
+        <w:t xml:space="preserve">Có bẩy dạng nút điều khiển trên biểu đồ hoạt động: Bắt đầu hoạt động, kết thúc hoạt động, kết thúc luồng, quyết định, </w:t>
+      </w:r>
+      <w:r>
+        <w:rPr>
+          <w:rFonts w:asciiTheme="majorHAnsi" w:hAnsiTheme="majorHAnsi" w:cstheme="majorHAnsi"/>
+          <w:sz w:val="28"/>
+          <w:szCs w:val="28"/>
+          <w:lang w:val="en-US"/>
+        </w:rPr>
+        <w:t>sáp nhập</w:t>
+      </w:r>
+      <w:r>
+        <w:rPr>
+          <w:rFonts w:asciiTheme="majorHAnsi" w:hAnsiTheme="majorHAnsi" w:cstheme="majorHAnsi"/>
+          <w:sz w:val="28"/>
+          <w:szCs w:val="28"/>
+          <w:lang w:val="en-US"/>
+        </w:rPr>
+        <w:t xml:space="preserve"> (merge)</w:t>
+      </w:r>
+      <w:r>
+        <w:rPr>
+          <w:rFonts w:asciiTheme="majorHAnsi" w:hAnsiTheme="majorHAnsi" w:cstheme="majorHAnsi"/>
+          <w:sz w:val="28"/>
+          <w:szCs w:val="28"/>
+          <w:lang w:val="en-US"/>
+        </w:rPr>
+        <w:t xml:space="preserve">, </w:t>
+      </w:r>
+      <w:r>
+        <w:rPr>
+          <w:rFonts w:asciiTheme="majorHAnsi" w:hAnsiTheme="majorHAnsi" w:cstheme="majorHAnsi"/>
+          <w:sz w:val="28"/>
+          <w:szCs w:val="28"/>
+          <w:lang w:val="en-US"/>
+        </w:rPr>
+        <w:t>rẽ nhánh</w:t>
+      </w:r>
+      <w:r>
+        <w:rPr>
+          <w:rFonts w:asciiTheme="majorHAnsi" w:hAnsiTheme="majorHAnsi" w:cstheme="majorHAnsi"/>
+          <w:sz w:val="28"/>
+          <w:szCs w:val="28"/>
+          <w:lang w:val="en-US"/>
+        </w:rPr>
+        <w:t xml:space="preserve"> (fork) và </w:t>
+      </w:r>
+      <w:r>
+        <w:rPr>
+          <w:rFonts w:asciiTheme="majorHAnsi" w:hAnsiTheme="majorHAnsi" w:cstheme="majorHAnsi"/>
+          <w:sz w:val="28"/>
+          <w:szCs w:val="28"/>
+          <w:lang w:val="en-US"/>
+        </w:rPr>
+        <w:t>kết hợp</w:t>
+      </w:r>
+      <w:r>
+        <w:rPr>
+          <w:rFonts w:asciiTheme="majorHAnsi" w:hAnsiTheme="majorHAnsi" w:cstheme="majorHAnsi"/>
+          <w:sz w:val="28"/>
+          <w:szCs w:val="28"/>
+          <w:lang w:val="en-US"/>
+        </w:rPr>
+        <w:t xml:space="preserve"> (join).</w:t>
+      </w:r>
+    </w:p>
+    <w:p>
+      <w:pPr>
+        <w:spacing w:after="0" w:line="360" w:lineRule="auto"/>
+        <w:jc w:val="both"/>
+        <w:rPr>
+          <w:rFonts w:asciiTheme="majorHAnsi" w:hAnsiTheme="majorHAnsi" w:cstheme="majorHAnsi"/>
+          <w:sz w:val="28"/>
+          <w:szCs w:val="28"/>
+          <w:lang w:val="en-US"/>
+        </w:rPr>
+      </w:pPr>
+      <w:r>
+        <w:rPr>
+          <w:rFonts w:asciiTheme="majorHAnsi" w:hAnsiTheme="majorHAnsi" w:cstheme="majorHAnsi"/>
+          <w:sz w:val="28"/>
+          <w:szCs w:val="28"/>
+          <w:lang w:val="en-US"/>
+        </w:rPr>
+        <w:t>6. Nêu sự khác biệt giữa luồng điều khiển và luồng đối tượng?</w:t>
+      </w:r>
+    </w:p>
+    <w:p>
+      <w:pPr>
+        <w:spacing w:after="0" w:line="360" w:lineRule="auto"/>
+        <w:ind w:firstLine="567"/>
+        <w:jc w:val="both"/>
+        <w:rPr>
+          <w:rFonts w:asciiTheme="majorHAnsi" w:hAnsiTheme="majorHAnsi" w:cstheme="majorHAnsi"/>
+          <w:sz w:val="28"/>
+          <w:szCs w:val="28"/>
+          <w:lang w:val="en-US"/>
+        </w:rPr>
+      </w:pPr>
+      <w:r>
+        <w:rPr>
+          <w:rFonts w:asciiTheme="majorHAnsi" w:hAnsiTheme="majorHAnsi" w:cstheme="majorHAnsi"/>
+          <w:sz w:val="28"/>
+          <w:szCs w:val="28"/>
+          <w:lang w:val="en-US"/>
+        </w:rPr>
+        <w:t xml:space="preserve">Luồng điều khiển mô hình hóa tiến trình thực hiện hành động xuyên suốt một quá trình nghiệp vụ. Luồng điều khiển được vẽ bởi một đường liền nét với mũi tên thể hiện thứ tự thực hiện hành động. Luồng điều khiển chỉ có thể được gắn với các hoạt động và các hành động. Luồng đối tượng mô hình hóa sự </w:t>
+      </w:r>
+      <w:r>
+        <w:rPr>
+          <w:rFonts w:asciiTheme="majorHAnsi" w:hAnsiTheme="majorHAnsi" w:cstheme="majorHAnsi"/>
+          <w:sz w:val="28"/>
+          <w:szCs w:val="28"/>
+          <w:lang w:val="en-US"/>
+        </w:rPr>
+        <w:t>di</w:t>
+      </w:r>
+      <w:r>
+        <w:rPr>
+          <w:rFonts w:asciiTheme="majorHAnsi" w:hAnsiTheme="majorHAnsi" w:cstheme="majorHAnsi"/>
+          <w:sz w:val="28"/>
+          <w:szCs w:val="28"/>
+          <w:lang w:val="en-US"/>
+        </w:rPr>
+        <w:t xml:space="preserve"> chuyển của đối tượng trong suốt quá trình nghiệp vụ. </w:t>
+      </w:r>
+      <w:r>
+        <w:rPr>
+          <w:rFonts w:asciiTheme="majorHAnsi" w:hAnsiTheme="majorHAnsi" w:cstheme="majorHAnsi"/>
+          <w:sz w:val="28"/>
+          <w:szCs w:val="28"/>
+          <w:lang w:val="en-US"/>
+        </w:rPr>
+        <w:lastRenderedPageBreak/>
+        <w:t>Luồng đối tượng được thể hiện bởi đường kẻ đứt nét với mũi tên chỉ hướng</w:t>
+      </w:r>
+      <w:r>
+        <w:rPr>
+          <w:rFonts w:asciiTheme="majorHAnsi" w:hAnsiTheme="majorHAnsi" w:cstheme="majorHAnsi"/>
+          <w:sz w:val="28"/>
+          <w:szCs w:val="28"/>
+          <w:lang w:val="en-US"/>
+        </w:rPr>
+        <w:t xml:space="preserve"> di chuyển</w:t>
+      </w:r>
+      <w:r>
+        <w:rPr>
+          <w:rFonts w:asciiTheme="majorHAnsi" w:hAnsiTheme="majorHAnsi" w:cstheme="majorHAnsi"/>
+          <w:sz w:val="28"/>
+          <w:szCs w:val="28"/>
+          <w:lang w:val="en-US"/>
+        </w:rPr>
+        <w:t>. M</w:t>
+      </w:r>
+      <w:r>
+        <w:rPr>
+          <w:rFonts w:asciiTheme="majorHAnsi" w:hAnsiTheme="majorHAnsi" w:cstheme="majorHAnsi"/>
+          <w:sz w:val="28"/>
+          <w:szCs w:val="28"/>
+          <w:lang w:val="en-US"/>
+        </w:rPr>
+        <w:t>ỗ</w:t>
+      </w:r>
+      <w:r>
+        <w:rPr>
+          <w:rFonts w:asciiTheme="majorHAnsi" w:hAnsiTheme="majorHAnsi" w:cstheme="majorHAnsi"/>
+          <w:sz w:val="28"/>
+          <w:szCs w:val="28"/>
+          <w:lang w:val="en-US"/>
+        </w:rPr>
+        <w:t xml:space="preserve">i bước dịch chuyển phải được gắn </w:t>
+      </w:r>
+      <w:r>
+        <w:rPr>
+          <w:rFonts w:asciiTheme="majorHAnsi" w:hAnsiTheme="majorHAnsi" w:cstheme="majorHAnsi"/>
+          <w:sz w:val="28"/>
+          <w:szCs w:val="28"/>
+          <w:lang w:val="en-US"/>
+        </w:rPr>
+        <w:t>kết</w:t>
+      </w:r>
+      <w:r>
+        <w:rPr>
+          <w:rFonts w:asciiTheme="majorHAnsi" w:hAnsiTheme="majorHAnsi" w:cstheme="majorHAnsi"/>
+          <w:sz w:val="28"/>
+          <w:szCs w:val="28"/>
+          <w:lang w:val="en-US"/>
+        </w:rPr>
+        <w:t xml:space="preserve"> một hoạt động hoặc một hành động </w:t>
+      </w:r>
+      <w:r>
+        <w:rPr>
+          <w:rFonts w:asciiTheme="majorHAnsi" w:hAnsiTheme="majorHAnsi" w:cstheme="majorHAnsi"/>
+          <w:sz w:val="28"/>
+          <w:szCs w:val="28"/>
+          <w:lang w:val="en-US"/>
+        </w:rPr>
+        <w:t>với</w:t>
+      </w:r>
+      <w:r>
+        <w:rPr>
+          <w:rFonts w:asciiTheme="majorHAnsi" w:hAnsiTheme="majorHAnsi" w:cstheme="majorHAnsi"/>
+          <w:sz w:val="28"/>
+          <w:szCs w:val="28"/>
+          <w:lang w:val="en-US"/>
+        </w:rPr>
+        <w:t xml:space="preserve"> một đối tượng.</w:t>
+      </w:r>
+    </w:p>
+    <w:p>
+      <w:pPr>
+        <w:spacing w:after="0" w:line="360" w:lineRule="auto"/>
+        <w:jc w:val="both"/>
+        <w:rPr>
+          <w:rFonts w:asciiTheme="majorHAnsi" w:hAnsiTheme="majorHAnsi" w:cstheme="majorHAnsi"/>
+          <w:sz w:val="28"/>
+          <w:szCs w:val="28"/>
+          <w:lang w:val="fr-FR"/>
+        </w:rPr>
+      </w:pPr>
+      <w:r>
+        <w:rPr>
+          <w:rFonts w:asciiTheme="majorHAnsi" w:hAnsiTheme="majorHAnsi" w:cstheme="majorHAnsi"/>
+          <w:sz w:val="28"/>
+          <w:szCs w:val="28"/>
+          <w:lang w:val="fr-FR"/>
+        </w:rPr>
+        <w:t>7. Nút đối tượng là gì?</w:t>
+      </w:r>
+    </w:p>
+    <w:p>
+      <w:pPr>
+        <w:spacing w:after="0" w:line="360" w:lineRule="auto"/>
+        <w:ind w:firstLine="567"/>
+        <w:jc w:val="both"/>
+        <w:rPr>
+          <w:rFonts w:asciiTheme="majorHAnsi" w:hAnsiTheme="majorHAnsi" w:cstheme="majorHAnsi"/>
+          <w:sz w:val="28"/>
+          <w:szCs w:val="28"/>
+          <w:lang w:val="fr-FR"/>
+        </w:rPr>
+      </w:pPr>
+      <w:r>
+        <w:rPr>
+          <w:rFonts w:asciiTheme="majorHAnsi" w:hAnsiTheme="majorHAnsi" w:cstheme="majorHAnsi"/>
+          <w:sz w:val="28"/>
+          <w:szCs w:val="28"/>
+          <w:lang w:val="fr-FR"/>
+        </w:rPr>
+        <w:t xml:space="preserve">Các hoạt động và hành động thường </w:t>
+      </w:r>
+      <w:r>
+        <w:rPr>
+          <w:rFonts w:asciiTheme="majorHAnsi" w:hAnsiTheme="majorHAnsi" w:cstheme="majorHAnsi"/>
+          <w:sz w:val="28"/>
+          <w:szCs w:val="28"/>
+          <w:lang w:val="fr-FR"/>
+        </w:rPr>
+        <w:t>gây</w:t>
+      </w:r>
+      <w:r>
+        <w:rPr>
+          <w:rFonts w:asciiTheme="majorHAnsi" w:hAnsiTheme="majorHAnsi" w:cstheme="majorHAnsi"/>
+          <w:sz w:val="28"/>
+          <w:szCs w:val="28"/>
+          <w:lang w:val="fr-FR"/>
+        </w:rPr>
+        <w:t xml:space="preserve"> tác động lên đối tượng nào đó. Các nút đối tượng mô hình hóa các đối tượng này trên biểu đồ hoạt động. Nút đối tượng được biểu diễn trên biểu đồ hoạt động dưới dạng hình chữ nhật, tên lớp của đối tượng được viết trong hình chữ nhật. Nút đối tượng thể hiện luồng chao đổi </w:t>
+      </w:r>
+      <w:r>
+        <w:rPr>
+          <w:rFonts w:asciiTheme="majorHAnsi" w:hAnsiTheme="majorHAnsi" w:cstheme="majorHAnsi"/>
+          <w:sz w:val="28"/>
+          <w:szCs w:val="28"/>
+          <w:lang w:val="fr-FR"/>
+        </w:rPr>
+        <w:t xml:space="preserve">thông tin </w:t>
+      </w:r>
+      <w:r>
+        <w:rPr>
+          <w:rFonts w:asciiTheme="majorHAnsi" w:hAnsiTheme="majorHAnsi" w:cstheme="majorHAnsi"/>
+          <w:sz w:val="28"/>
+          <w:szCs w:val="28"/>
+          <w:lang w:val="fr-FR"/>
+        </w:rPr>
+        <w:t>giữa các hoạt động.</w:t>
+      </w:r>
+    </w:p>
+    <w:p>
+      <w:pPr>
+        <w:spacing w:after="0" w:line="360" w:lineRule="auto"/>
+        <w:jc w:val="both"/>
+        <w:rPr>
+          <w:rFonts w:asciiTheme="majorHAnsi" w:hAnsiTheme="majorHAnsi" w:cstheme="majorHAnsi"/>
+          <w:sz w:val="28"/>
+          <w:szCs w:val="28"/>
+          <w:lang w:val="fr-FR"/>
+        </w:rPr>
+      </w:pPr>
+      <w:r>
+        <w:rPr>
+          <w:rFonts w:asciiTheme="majorHAnsi" w:hAnsiTheme="majorHAnsi" w:cstheme="majorHAnsi"/>
+          <w:sz w:val="28"/>
+          <w:szCs w:val="28"/>
+          <w:lang w:val="fr-FR"/>
+        </w:rPr>
+        <w:t xml:space="preserve">8. Vẽ biều đồ </w:t>
+      </w:r>
+      <w:r>
+        <w:rPr>
+          <w:rFonts w:asciiTheme="majorHAnsi" w:hAnsiTheme="majorHAnsi" w:cstheme="majorHAnsi"/>
+          <w:sz w:val="28"/>
+          <w:szCs w:val="28"/>
+          <w:lang w:val="fr-FR"/>
+        </w:rPr>
+        <w:t>ca sử dụng</w:t>
+      </w:r>
+      <w:r>
+        <w:rPr>
+          <w:rFonts w:asciiTheme="majorHAnsi" w:hAnsiTheme="majorHAnsi" w:cstheme="majorHAnsi"/>
+          <w:sz w:val="28"/>
+          <w:szCs w:val="28"/>
+          <w:lang w:val="fr-FR"/>
+        </w:rPr>
+        <w:t xml:space="preserve"> liên quan như thế nào đến mô hình hóa chức năng ?</w:t>
+      </w:r>
+    </w:p>
+    <w:p>
+      <w:pPr>
+        <w:spacing w:after="0" w:line="360" w:lineRule="auto"/>
+        <w:ind w:firstLine="567"/>
+        <w:jc w:val="both"/>
+        <w:rPr>
+          <w:rFonts w:asciiTheme="majorHAnsi" w:hAnsiTheme="majorHAnsi" w:cstheme="majorHAnsi"/>
+          <w:sz w:val="28"/>
+          <w:szCs w:val="28"/>
+          <w:lang w:val="fr-FR"/>
+        </w:rPr>
+      </w:pPr>
+      <w:r>
+        <w:rPr>
+          <w:rFonts w:asciiTheme="majorHAnsi" w:hAnsiTheme="majorHAnsi" w:cstheme="majorHAnsi"/>
+          <w:sz w:val="28"/>
+          <w:szCs w:val="28"/>
+          <w:lang w:val="fr-FR"/>
+        </w:rPr>
+        <w:t xml:space="preserve">Biểu đồ </w:t>
+      </w:r>
+      <w:r>
+        <w:rPr>
+          <w:rFonts w:asciiTheme="majorHAnsi" w:hAnsiTheme="majorHAnsi" w:cstheme="majorHAnsi"/>
+          <w:sz w:val="28"/>
+          <w:szCs w:val="28"/>
+          <w:lang w:val="fr-FR"/>
+        </w:rPr>
+        <w:t>ca sử dụng</w:t>
+      </w:r>
+      <w:r>
+        <w:rPr>
+          <w:rFonts w:asciiTheme="majorHAnsi" w:hAnsiTheme="majorHAnsi" w:cstheme="majorHAnsi"/>
+          <w:sz w:val="28"/>
+          <w:szCs w:val="28"/>
+          <w:lang w:val="fr-FR"/>
+        </w:rPr>
+        <w:t xml:space="preserve"> tổng hợp tất cả các </w:t>
+      </w:r>
+      <w:r>
+        <w:rPr>
+          <w:rFonts w:asciiTheme="majorHAnsi" w:hAnsiTheme="majorHAnsi" w:cstheme="majorHAnsi"/>
+          <w:sz w:val="28"/>
+          <w:szCs w:val="28"/>
+          <w:lang w:val="fr-FR"/>
+        </w:rPr>
+        <w:t>ca sử dụng</w:t>
+      </w:r>
+      <w:r>
+        <w:rPr>
+          <w:rFonts w:asciiTheme="majorHAnsi" w:hAnsiTheme="majorHAnsi" w:cstheme="majorHAnsi"/>
+          <w:sz w:val="28"/>
+          <w:szCs w:val="28"/>
+          <w:lang w:val="fr-FR"/>
+        </w:rPr>
+        <w:t xml:space="preserve"> vào trong một biểu đồ. </w:t>
+      </w:r>
+      <w:r>
+        <w:rPr>
+          <w:rFonts w:asciiTheme="majorHAnsi" w:hAnsiTheme="majorHAnsi" w:cstheme="majorHAnsi"/>
+          <w:sz w:val="28"/>
+          <w:szCs w:val="28"/>
+          <w:lang w:val="fr-FR"/>
+        </w:rPr>
+        <w:t>S</w:t>
+      </w:r>
+      <w:r>
+        <w:rPr>
+          <w:rFonts w:asciiTheme="majorHAnsi" w:hAnsiTheme="majorHAnsi" w:cstheme="majorHAnsi"/>
+          <w:sz w:val="28"/>
+          <w:szCs w:val="28"/>
+          <w:lang w:val="fr-FR"/>
+        </w:rPr>
+        <w:t xml:space="preserve">ử dụng </w:t>
+      </w:r>
+      <w:r>
+        <w:rPr>
+          <w:rFonts w:asciiTheme="majorHAnsi" w:hAnsiTheme="majorHAnsi" w:cstheme="majorHAnsi"/>
+          <w:sz w:val="28"/>
+          <w:szCs w:val="28"/>
+          <w:lang w:val="fr-FR"/>
+        </w:rPr>
+        <w:t>biểu đồ</w:t>
+      </w:r>
+      <w:r>
+        <w:rPr>
+          <w:rFonts w:asciiTheme="majorHAnsi" w:hAnsiTheme="majorHAnsi" w:cstheme="majorHAnsi"/>
+          <w:sz w:val="28"/>
+          <w:szCs w:val="28"/>
+          <w:lang w:val="fr-FR"/>
+        </w:rPr>
+        <w:t xml:space="preserve"> hoạt động</w:t>
+      </w:r>
+      <w:r>
+        <w:rPr>
+          <w:rFonts w:asciiTheme="majorHAnsi" w:hAnsiTheme="majorHAnsi" w:cstheme="majorHAnsi"/>
+          <w:sz w:val="28"/>
+          <w:szCs w:val="28"/>
+          <w:lang w:val="fr-FR"/>
+        </w:rPr>
+        <w:t xml:space="preserve"> </w:t>
+      </w:r>
+      <w:r>
+        <w:rPr>
+          <w:rFonts w:asciiTheme="majorHAnsi" w:hAnsiTheme="majorHAnsi" w:cstheme="majorHAnsi"/>
+          <w:sz w:val="28"/>
+          <w:szCs w:val="28"/>
+          <w:lang w:val="fr-FR"/>
+        </w:rPr>
+        <w:t xml:space="preserve">giúp người phân tích hiểu rõ hơn về các chức năng của hệ thống ở mức </w:t>
+      </w:r>
+      <w:r>
+        <w:rPr>
+          <w:rFonts w:asciiTheme="majorHAnsi" w:hAnsiTheme="majorHAnsi" w:cstheme="majorHAnsi"/>
+          <w:sz w:val="28"/>
+          <w:szCs w:val="28"/>
+          <w:lang w:val="fr-FR"/>
+        </w:rPr>
+        <w:t>tổng quan</w:t>
+      </w:r>
+      <w:r>
+        <w:rPr>
+          <w:rFonts w:asciiTheme="majorHAnsi" w:hAnsiTheme="majorHAnsi" w:cstheme="majorHAnsi"/>
+          <w:sz w:val="28"/>
+          <w:szCs w:val="28"/>
+          <w:lang w:val="fr-FR"/>
+        </w:rPr>
+        <w:t xml:space="preserve">. Ngoài ra biểu đồ </w:t>
+      </w:r>
+      <w:r>
+        <w:rPr>
+          <w:rFonts w:asciiTheme="majorHAnsi" w:hAnsiTheme="majorHAnsi" w:cstheme="majorHAnsi"/>
+          <w:sz w:val="28"/>
+          <w:szCs w:val="28"/>
+          <w:lang w:val="fr-FR"/>
+        </w:rPr>
+        <w:t>ca sử dụng</w:t>
+      </w:r>
+      <w:r>
+        <w:rPr>
+          <w:rFonts w:asciiTheme="majorHAnsi" w:hAnsiTheme="majorHAnsi" w:cstheme="majorHAnsi"/>
+          <w:sz w:val="28"/>
+          <w:szCs w:val="28"/>
+          <w:lang w:val="fr-FR"/>
+        </w:rPr>
+        <w:t xml:space="preserve"> còn </w:t>
+      </w:r>
+      <w:r>
+        <w:rPr>
+          <w:rFonts w:asciiTheme="majorHAnsi" w:hAnsiTheme="majorHAnsi" w:cstheme="majorHAnsi"/>
+          <w:sz w:val="28"/>
+          <w:szCs w:val="28"/>
+          <w:lang w:val="fr-FR"/>
+        </w:rPr>
+        <w:t>giúp</w:t>
+      </w:r>
+      <w:r>
+        <w:rPr>
+          <w:rFonts w:asciiTheme="majorHAnsi" w:hAnsiTheme="majorHAnsi" w:cstheme="majorHAnsi"/>
+          <w:sz w:val="28"/>
+          <w:szCs w:val="28"/>
+          <w:lang w:val="fr-FR"/>
+        </w:rPr>
+        <w:t xml:space="preserve"> ích cho</w:t>
+      </w:r>
+      <w:r>
+        <w:rPr>
+          <w:rFonts w:asciiTheme="majorHAnsi" w:hAnsiTheme="majorHAnsi" w:cstheme="majorHAnsi"/>
+          <w:sz w:val="28"/>
+          <w:szCs w:val="28"/>
+          <w:lang w:val="fr-FR"/>
+        </w:rPr>
+        <w:t xml:space="preserve"> người dùng bổ xung thêm các yêu cầu chưa được nhắc đến trong các </w:t>
+      </w:r>
+      <w:r>
+        <w:rPr>
+          <w:rFonts w:asciiTheme="majorHAnsi" w:hAnsiTheme="majorHAnsi" w:cstheme="majorHAnsi"/>
+          <w:sz w:val="28"/>
+          <w:szCs w:val="28"/>
+          <w:lang w:val="fr-FR"/>
+        </w:rPr>
+        <w:t>ca sử dụng</w:t>
+      </w:r>
+      <w:r>
+        <w:rPr>
+          <w:rFonts w:asciiTheme="majorHAnsi" w:hAnsiTheme="majorHAnsi" w:cstheme="majorHAnsi"/>
+          <w:sz w:val="28"/>
+          <w:szCs w:val="28"/>
+          <w:lang w:val="fr-FR"/>
+        </w:rPr>
+        <w:t xml:space="preserve"> đã có</w:t>
+      </w:r>
+      <w:r>
+        <w:rPr>
+          <w:rFonts w:asciiTheme="majorHAnsi" w:hAnsiTheme="majorHAnsi" w:cstheme="majorHAnsi"/>
+          <w:sz w:val="28"/>
+          <w:szCs w:val="28"/>
+          <w:lang w:val="fr-FR"/>
+        </w:rPr>
+        <w:t>.</w:t>
+      </w:r>
+    </w:p>
+    <w:p>
+      <w:pPr>
+        <w:spacing w:after="0" w:line="360" w:lineRule="auto"/>
+        <w:jc w:val="both"/>
+        <w:rPr>
+          <w:rFonts w:asciiTheme="majorHAnsi" w:hAnsiTheme="majorHAnsi" w:cstheme="majorHAnsi"/>
+          <w:sz w:val="28"/>
+          <w:szCs w:val="28"/>
+          <w:lang w:val="fr-FR"/>
+        </w:rPr>
+      </w:pPr>
+      <w:r>
+        <w:rPr>
+          <w:rFonts w:asciiTheme="majorHAnsi" w:hAnsiTheme="majorHAnsi" w:cstheme="majorHAnsi"/>
+          <w:sz w:val="28"/>
+          <w:szCs w:val="28"/>
+          <w:lang w:val="fr-FR"/>
+        </w:rPr>
+        <w:t xml:space="preserve">9. Hãy giải thích các thuật ngữ sau : (a) tác nhân ; (b) </w:t>
+      </w:r>
+      <w:r>
+        <w:rPr>
+          <w:rFonts w:asciiTheme="majorHAnsi" w:hAnsiTheme="majorHAnsi" w:cstheme="majorHAnsi"/>
+          <w:sz w:val="28"/>
+          <w:szCs w:val="28"/>
+          <w:lang w:val="fr-FR"/>
+        </w:rPr>
+        <w:t>ca sử dụng</w:t>
+      </w:r>
+      <w:r>
+        <w:rPr>
+          <w:rFonts w:asciiTheme="majorHAnsi" w:hAnsiTheme="majorHAnsi" w:cstheme="majorHAnsi"/>
+          <w:sz w:val="28"/>
+          <w:szCs w:val="28"/>
+          <w:lang w:val="fr-FR"/>
+        </w:rPr>
+        <w:t> ; (c) đường biên hệ thống ; (d) mối quan hệ.</w:t>
       </w:r>
       <w:bookmarkStart w:id="0" w:name="_GoBack"/>
       <w:bookmarkEnd w:id="0"/>
-      <w:r>
-        <w:rPr>
-          <w:rFonts w:asciiTheme="majorHAnsi" w:hAnsiTheme="majorHAnsi" w:cstheme="majorHAnsi"/>
-          <w:sz w:val="28"/>
-          <w:szCs w:val="28"/>
-          <w:lang w:val="en-US"/>
-        </w:rPr>
-        <w:t>vào những mẫu hiện có là những dấu hiệu rõ ràng nhất cần cải thiện hệ thống hiện tại.</w:t>
-      </w:r>
-    </w:p>
-    <w:p>
-      <w:pPr>
-        <w:spacing w:after="0" w:line="360" w:lineRule="auto"/>
-        <w:jc w:val="both"/>
-        <w:rPr>
-          <w:rFonts w:asciiTheme="majorHAnsi" w:hAnsiTheme="majorHAnsi" w:cstheme="majorHAnsi"/>
-          <w:sz w:val="28"/>
-          <w:szCs w:val="28"/>
-          <w:lang w:val="en-US"/>
-        </w:rPr>
-      </w:pPr>
-      <w:r>
-        <w:rPr>
-          <w:rFonts w:asciiTheme="majorHAnsi" w:hAnsiTheme="majorHAnsi" w:cstheme="majorHAnsi"/>
-          <w:sz w:val="28"/>
-          <w:szCs w:val="28"/>
-          <w:lang w:val="en-US"/>
-        </w:rPr>
-        <w:t>24. Các khía cạnh chính của việc sử dụng quan sát trong quá trình thu thậ</w:t>
-      </w:r>
-      <w:r>
-        <w:rPr>
-          <w:rFonts w:asciiTheme="majorHAnsi" w:hAnsiTheme="majorHAnsi" w:cstheme="majorHAnsi"/>
-          <w:sz w:val="28"/>
-          <w:szCs w:val="28"/>
-          <w:lang w:val="en-US"/>
-        </w:rPr>
-        <w:t>p thông tin</w:t>
-      </w:r>
-      <w:r>
-        <w:rPr>
-          <w:rFonts w:asciiTheme="majorHAnsi" w:hAnsiTheme="majorHAnsi" w:cstheme="majorHAnsi"/>
-          <w:sz w:val="28"/>
-          <w:szCs w:val="28"/>
-          <w:lang w:val="en-US"/>
+    </w:p>
+    <w:p>
+      <w:pPr>
+        <w:spacing w:after="0" w:line="360" w:lineRule="auto"/>
+        <w:ind w:firstLine="567"/>
+        <w:jc w:val="both"/>
+        <w:rPr>
+          <w:rFonts w:asciiTheme="majorHAnsi" w:hAnsiTheme="majorHAnsi" w:cstheme="majorHAnsi"/>
+          <w:sz w:val="28"/>
+          <w:szCs w:val="28"/>
+          <w:lang w:val="fr-FR"/>
+        </w:rPr>
+      </w:pPr>
+      <w:r>
+        <w:rPr>
+          <w:rFonts w:asciiTheme="majorHAnsi" w:hAnsiTheme="majorHAnsi" w:cstheme="majorHAnsi"/>
+          <w:sz w:val="28"/>
+          <w:szCs w:val="28"/>
+          <w:lang w:val="fr-FR"/>
+        </w:rPr>
+        <w:t>Tác nhân là người hoặc hệ thống phần mềm khác có tác động lên hệ thống, nhưng không phải là một phần của hệ thố</w:t>
+      </w:r>
+      <w:r>
+        <w:rPr>
+          <w:rFonts w:asciiTheme="majorHAnsi" w:hAnsiTheme="majorHAnsi" w:cstheme="majorHAnsi"/>
+          <w:sz w:val="28"/>
+          <w:szCs w:val="28"/>
+          <w:lang w:val="fr-FR"/>
+        </w:rPr>
+        <w:t>ng</w:t>
+      </w:r>
+      <w:r>
+        <w:rPr>
+          <w:rFonts w:asciiTheme="majorHAnsi" w:hAnsiTheme="majorHAnsi" w:cstheme="majorHAnsi"/>
+          <w:sz w:val="28"/>
+          <w:szCs w:val="28"/>
+          <w:lang w:val="fr-FR"/>
+        </w:rPr>
+        <w:t xml:space="preserve">; </w:t>
+      </w:r>
+      <w:r>
+        <w:rPr>
+          <w:rFonts w:asciiTheme="majorHAnsi" w:hAnsiTheme="majorHAnsi" w:cstheme="majorHAnsi"/>
+          <w:sz w:val="28"/>
+          <w:szCs w:val="28"/>
+          <w:lang w:val="fr-FR"/>
+        </w:rPr>
+        <w:t>ca sử dụng</w:t>
+      </w:r>
+      <w:r>
+        <w:rPr>
+          <w:rFonts w:asciiTheme="majorHAnsi" w:hAnsiTheme="majorHAnsi" w:cstheme="majorHAnsi"/>
+          <w:sz w:val="28"/>
+          <w:szCs w:val="28"/>
+          <w:lang w:val="fr-FR"/>
+        </w:rPr>
+        <w:t xml:space="preserve"> biểu diễn một phần </w:t>
+      </w:r>
+      <w:r>
+        <w:rPr>
+          <w:rFonts w:asciiTheme="majorHAnsi" w:hAnsiTheme="majorHAnsi" w:cstheme="majorHAnsi"/>
+          <w:sz w:val="28"/>
+          <w:szCs w:val="28"/>
+          <w:lang w:val="fr-FR"/>
+        </w:rPr>
+        <w:t xml:space="preserve">cụ thể </w:t>
+      </w:r>
+      <w:r>
+        <w:rPr>
+          <w:rFonts w:asciiTheme="majorHAnsi" w:hAnsiTheme="majorHAnsi" w:cstheme="majorHAnsi"/>
+          <w:sz w:val="28"/>
+          <w:szCs w:val="28"/>
+          <w:lang w:val="fr-FR"/>
+        </w:rPr>
+        <w:t>của hệ thố</w:t>
+      </w:r>
+      <w:r>
+        <w:rPr>
+          <w:rFonts w:asciiTheme="majorHAnsi" w:hAnsiTheme="majorHAnsi" w:cstheme="majorHAnsi"/>
+          <w:sz w:val="28"/>
+          <w:szCs w:val="28"/>
+          <w:lang w:val="fr-FR"/>
+        </w:rPr>
+        <w:t>ng</w:t>
+      </w:r>
+      <w:r>
+        <w:rPr>
+          <w:rFonts w:asciiTheme="majorHAnsi" w:hAnsiTheme="majorHAnsi" w:cstheme="majorHAnsi"/>
+          <w:sz w:val="28"/>
+          <w:szCs w:val="28"/>
+          <w:lang w:val="fr-FR"/>
+        </w:rPr>
+        <w:t xml:space="preserve">; đường biên hệ thống biểu diễn phạm vi của hệ thống, giúp phân biệt thành phần bên ngoài </w:t>
+      </w:r>
+      <w:r>
+        <w:rPr>
+          <w:rFonts w:asciiTheme="majorHAnsi" w:hAnsiTheme="majorHAnsi" w:cstheme="majorHAnsi"/>
+          <w:sz w:val="28"/>
+          <w:szCs w:val="28"/>
+          <w:lang w:val="fr-FR"/>
+        </w:rPr>
+        <w:t>với</w:t>
+      </w:r>
+      <w:r>
+        <w:rPr>
+          <w:rFonts w:asciiTheme="majorHAnsi" w:hAnsiTheme="majorHAnsi" w:cstheme="majorHAnsi"/>
+          <w:sz w:val="28"/>
+          <w:szCs w:val="28"/>
+          <w:lang w:val="fr-FR"/>
+        </w:rPr>
+        <w:t xml:space="preserve"> thành phần bên trong hệ thố</w:t>
+      </w:r>
+      <w:r>
+        <w:rPr>
+          <w:rFonts w:asciiTheme="majorHAnsi" w:hAnsiTheme="majorHAnsi" w:cstheme="majorHAnsi"/>
+          <w:sz w:val="28"/>
+          <w:szCs w:val="28"/>
+          <w:lang w:val="fr-FR"/>
+        </w:rPr>
+        <w:t>ng</w:t>
+      </w:r>
+      <w:r>
+        <w:rPr>
+          <w:rFonts w:asciiTheme="majorHAnsi" w:hAnsiTheme="majorHAnsi" w:cstheme="majorHAnsi"/>
+          <w:sz w:val="28"/>
+          <w:szCs w:val="28"/>
+          <w:lang w:val="fr-FR"/>
+        </w:rPr>
+        <w:t xml:space="preserve">; mối quan hệ (relationship) thể hiện </w:t>
+      </w:r>
+      <w:r>
+        <w:rPr>
+          <w:rFonts w:asciiTheme="majorHAnsi" w:hAnsiTheme="majorHAnsi" w:cstheme="majorHAnsi"/>
+          <w:sz w:val="28"/>
+          <w:szCs w:val="28"/>
+          <w:lang w:val="fr-FR"/>
+        </w:rPr>
+        <w:t>các qu</w:t>
+      </w:r>
+      <w:r>
+        <w:rPr>
+          <w:rFonts w:asciiTheme="majorHAnsi" w:hAnsiTheme="majorHAnsi" w:cstheme="majorHAnsi"/>
+          <w:sz w:val="28"/>
+          <w:szCs w:val="28"/>
+          <w:lang w:val="fr-FR"/>
+        </w:rPr>
+        <w:t>a</w:t>
+      </w:r>
+      <w:r>
+        <w:rPr>
+          <w:rFonts w:asciiTheme="majorHAnsi" w:hAnsiTheme="majorHAnsi" w:cstheme="majorHAnsi"/>
+          <w:sz w:val="28"/>
+          <w:szCs w:val="28"/>
+          <w:lang w:val="fr-FR"/>
+        </w:rPr>
+        <w:t>n</w:t>
+      </w:r>
+      <w:r>
+        <w:rPr>
+          <w:rFonts w:asciiTheme="majorHAnsi" w:hAnsiTheme="majorHAnsi" w:cstheme="majorHAnsi"/>
+          <w:sz w:val="28"/>
+          <w:szCs w:val="28"/>
+          <w:lang w:val="fr-FR"/>
+        </w:rPr>
+        <w:t xml:space="preserve"> hệ giữa các </w:t>
+      </w:r>
+      <w:r>
+        <w:rPr>
+          <w:rFonts w:asciiTheme="majorHAnsi" w:hAnsiTheme="majorHAnsi" w:cstheme="majorHAnsi"/>
+          <w:sz w:val="28"/>
+          <w:szCs w:val="28"/>
+          <w:lang w:val="fr-FR"/>
+        </w:rPr>
+        <w:t>ca sử dụng</w:t>
+      </w:r>
+      <w:r>
+        <w:rPr>
+          <w:rFonts w:asciiTheme="majorHAnsi" w:hAnsiTheme="majorHAnsi" w:cstheme="majorHAnsi"/>
+          <w:sz w:val="28"/>
+          <w:szCs w:val="28"/>
+          <w:lang w:val="fr-FR"/>
+        </w:rPr>
+        <w:t xml:space="preserve"> và giữa </w:t>
+      </w:r>
+      <w:r>
+        <w:rPr>
+          <w:rFonts w:asciiTheme="majorHAnsi" w:hAnsiTheme="majorHAnsi" w:cstheme="majorHAnsi"/>
+          <w:sz w:val="28"/>
+          <w:szCs w:val="28"/>
+          <w:lang w:val="fr-FR"/>
+        </w:rPr>
+        <w:t>ca sử dụng</w:t>
+      </w:r>
+      <w:r>
+        <w:rPr>
+          <w:rFonts w:asciiTheme="majorHAnsi" w:hAnsiTheme="majorHAnsi" w:cstheme="majorHAnsi"/>
+          <w:sz w:val="28"/>
+          <w:szCs w:val="28"/>
+          <w:lang w:val="fr-FR"/>
+        </w:rPr>
+        <w:t xml:space="preserve"> với </w:t>
+      </w:r>
+      <w:r>
+        <w:rPr>
+          <w:rFonts w:asciiTheme="majorHAnsi" w:hAnsiTheme="majorHAnsi" w:cstheme="majorHAnsi"/>
+          <w:sz w:val="28"/>
+          <w:szCs w:val="28"/>
+          <w:lang w:val="fr-FR"/>
+        </w:rPr>
+        <w:t>các tác nhân</w:t>
+      </w:r>
+      <w:r>
+        <w:rPr>
+          <w:rFonts w:asciiTheme="majorHAnsi" w:hAnsiTheme="majorHAnsi" w:cstheme="majorHAnsi"/>
+          <w:sz w:val="28"/>
+          <w:szCs w:val="28"/>
+          <w:lang w:val="fr-FR"/>
+        </w:rPr>
+        <w:t>.</w:t>
+      </w:r>
+    </w:p>
+    <w:p>
+      <w:pPr>
+        <w:spacing w:after="0" w:line="360" w:lineRule="auto"/>
+        <w:jc w:val="both"/>
+        <w:rPr>
+          <w:rFonts w:asciiTheme="majorHAnsi" w:hAnsiTheme="majorHAnsi" w:cstheme="majorHAnsi"/>
+          <w:sz w:val="28"/>
+          <w:szCs w:val="28"/>
+          <w:lang w:val="fr-FR"/>
+        </w:rPr>
+      </w:pPr>
+      <w:r>
+        <w:rPr>
+          <w:rFonts w:asciiTheme="majorHAnsi" w:hAnsiTheme="majorHAnsi" w:cstheme="majorHAnsi"/>
+          <w:sz w:val="28"/>
+          <w:szCs w:val="28"/>
+          <w:lang w:val="fr-FR"/>
+        </w:rPr>
+        <w:t xml:space="preserve">10. Mỗi </w:t>
+      </w:r>
+      <w:r>
+        <w:rPr>
+          <w:rFonts w:asciiTheme="majorHAnsi" w:hAnsiTheme="majorHAnsi" w:cstheme="majorHAnsi"/>
+          <w:sz w:val="28"/>
+          <w:szCs w:val="28"/>
+          <w:lang w:val="fr-FR"/>
+        </w:rPr>
+        <w:t xml:space="preserve">liên kết </w:t>
+      </w:r>
+      <w:r>
+        <w:rPr>
+          <w:rFonts w:asciiTheme="majorHAnsi" w:hAnsiTheme="majorHAnsi" w:cstheme="majorHAnsi"/>
+          <w:sz w:val="28"/>
+          <w:szCs w:val="28"/>
+          <w:lang w:val="fr-FR"/>
+        </w:rPr>
+        <w:t xml:space="preserve">loại </w:t>
+      </w:r>
+      <w:r>
+        <w:rPr>
+          <w:rFonts w:asciiTheme="majorHAnsi" w:hAnsiTheme="majorHAnsi" w:cstheme="majorHAnsi"/>
+          <w:sz w:val="28"/>
+          <w:szCs w:val="28"/>
+          <w:lang w:val="fr-FR"/>
+        </w:rPr>
+        <w:t>association</w:t>
+      </w:r>
+      <w:r>
+        <w:rPr>
+          <w:rFonts w:asciiTheme="majorHAnsi" w:hAnsiTheme="majorHAnsi" w:cstheme="majorHAnsi"/>
+          <w:sz w:val="28"/>
+          <w:szCs w:val="28"/>
+          <w:lang w:val="fr-FR"/>
+        </w:rPr>
+        <w:t xml:space="preserve"> phải </w:t>
+      </w:r>
+      <w:r>
+        <w:rPr>
+          <w:rFonts w:asciiTheme="majorHAnsi" w:hAnsiTheme="majorHAnsi" w:cstheme="majorHAnsi"/>
+          <w:sz w:val="28"/>
+          <w:szCs w:val="28"/>
+          <w:lang w:val="fr-FR"/>
+        </w:rPr>
+        <w:t>kết nối</w:t>
+      </w:r>
+      <w:r>
+        <w:rPr>
+          <w:rFonts w:asciiTheme="majorHAnsi" w:hAnsiTheme="majorHAnsi" w:cstheme="majorHAnsi"/>
+          <w:sz w:val="28"/>
+          <w:szCs w:val="28"/>
+          <w:lang w:val="fr-FR"/>
+        </w:rPr>
+        <w:t xml:space="preserve"> một ……… và một …….. Tại sao ?</w:t>
+      </w:r>
+    </w:p>
+    <w:p>
+      <w:pPr>
+        <w:spacing w:after="0" w:line="360" w:lineRule="auto"/>
+        <w:ind w:firstLine="567"/>
+        <w:jc w:val="both"/>
+        <w:rPr>
+          <w:rFonts w:asciiTheme="majorHAnsi" w:hAnsiTheme="majorHAnsi" w:cstheme="majorHAnsi"/>
+          <w:sz w:val="28"/>
+          <w:szCs w:val="28"/>
+          <w:lang w:val="fr-FR"/>
+        </w:rPr>
+      </w:pPr>
+      <w:r>
+        <w:rPr>
+          <w:rFonts w:asciiTheme="majorHAnsi" w:hAnsiTheme="majorHAnsi" w:cstheme="majorHAnsi"/>
+          <w:sz w:val="28"/>
+          <w:szCs w:val="28"/>
+          <w:lang w:val="fr-FR"/>
+        </w:rPr>
+        <w:t xml:space="preserve">Mỗi liên kết association phải kết nối một tác nhân và một </w:t>
+      </w:r>
+      <w:r>
+        <w:rPr>
+          <w:rFonts w:asciiTheme="majorHAnsi" w:hAnsiTheme="majorHAnsi" w:cstheme="majorHAnsi"/>
+          <w:sz w:val="28"/>
+          <w:szCs w:val="28"/>
+          <w:lang w:val="fr-FR"/>
+        </w:rPr>
+        <w:t>ca sử dụng</w:t>
+      </w:r>
+      <w:r>
+        <w:rPr>
+          <w:rFonts w:asciiTheme="majorHAnsi" w:hAnsiTheme="majorHAnsi" w:cstheme="majorHAnsi"/>
+          <w:sz w:val="28"/>
+          <w:szCs w:val="28"/>
+          <w:lang w:val="fr-FR"/>
+        </w:rPr>
+        <w:t xml:space="preserve">. </w:t>
+      </w:r>
+      <w:r>
+        <w:rPr>
+          <w:rFonts w:asciiTheme="majorHAnsi" w:hAnsiTheme="majorHAnsi" w:cstheme="majorHAnsi"/>
+          <w:sz w:val="28"/>
+          <w:szCs w:val="28"/>
+          <w:lang w:val="fr-FR"/>
+        </w:rPr>
+        <w:t xml:space="preserve">Tác nhân nằm bên ngoài đường biên hệ thống, </w:t>
+      </w:r>
+      <w:r>
+        <w:rPr>
+          <w:rFonts w:asciiTheme="majorHAnsi" w:hAnsiTheme="majorHAnsi" w:cstheme="majorHAnsi"/>
+          <w:sz w:val="28"/>
+          <w:szCs w:val="28"/>
+          <w:lang w:val="fr-FR"/>
+        </w:rPr>
+        <w:t>ca sử dụng</w:t>
+      </w:r>
+      <w:r>
+        <w:rPr>
+          <w:rFonts w:asciiTheme="majorHAnsi" w:hAnsiTheme="majorHAnsi" w:cstheme="majorHAnsi"/>
+          <w:sz w:val="28"/>
+          <w:szCs w:val="28"/>
+          <w:lang w:val="fr-FR"/>
+        </w:rPr>
+        <w:t xml:space="preserve"> nằm bên trong đường biên hệ thống. </w:t>
+      </w:r>
+      <w:r>
+        <w:rPr>
+          <w:rFonts w:asciiTheme="majorHAnsi" w:hAnsiTheme="majorHAnsi" w:cstheme="majorHAnsi"/>
+          <w:sz w:val="28"/>
+          <w:szCs w:val="28"/>
+          <w:lang w:val="fr-FR"/>
+        </w:rPr>
+        <w:t>Quan hệ</w:t>
+      </w:r>
+      <w:r>
+        <w:rPr>
+          <w:rFonts w:asciiTheme="majorHAnsi" w:hAnsiTheme="majorHAnsi" w:cstheme="majorHAnsi"/>
+          <w:sz w:val="28"/>
+          <w:szCs w:val="28"/>
+          <w:lang w:val="fr-FR"/>
+        </w:rPr>
+        <w:t xml:space="preserve"> association không có đầu mũi tên thể hiện </w:t>
+      </w:r>
+      <w:r>
+        <w:rPr>
+          <w:rFonts w:asciiTheme="majorHAnsi" w:hAnsiTheme="majorHAnsi" w:cstheme="majorHAnsi"/>
+          <w:sz w:val="28"/>
+          <w:szCs w:val="28"/>
+          <w:lang w:val="fr-FR"/>
+        </w:rPr>
+        <w:t>ch</w:t>
+      </w:r>
+      <w:r>
+        <w:rPr>
+          <w:rFonts w:asciiTheme="majorHAnsi" w:hAnsiTheme="majorHAnsi" w:cstheme="majorHAnsi"/>
+          <w:sz w:val="28"/>
+          <w:szCs w:val="28"/>
+          <w:lang w:val="fr-FR"/>
+        </w:rPr>
+        <w:t xml:space="preserve">ao đổi thông tin hai chiều giữa tác nhân và </w:t>
+      </w:r>
+      <w:r>
+        <w:rPr>
+          <w:rFonts w:asciiTheme="majorHAnsi" w:hAnsiTheme="majorHAnsi" w:cstheme="majorHAnsi"/>
+          <w:sz w:val="28"/>
+          <w:szCs w:val="28"/>
+          <w:lang w:val="fr-FR"/>
+        </w:rPr>
+        <w:t>ca sử dụng</w:t>
+      </w:r>
+      <w:r>
+        <w:rPr>
+          <w:rFonts w:asciiTheme="majorHAnsi" w:hAnsiTheme="majorHAnsi" w:cstheme="majorHAnsi"/>
+          <w:sz w:val="28"/>
+          <w:szCs w:val="28"/>
+          <w:lang w:val="fr-FR"/>
+        </w:rPr>
+        <w:t>.</w:t>
+      </w:r>
+    </w:p>
+    <w:p>
+      <w:pPr>
+        <w:spacing w:after="0" w:line="360" w:lineRule="auto"/>
+        <w:jc w:val="both"/>
+        <w:rPr>
+          <w:rFonts w:asciiTheme="majorHAnsi" w:hAnsiTheme="majorHAnsi" w:cstheme="majorHAnsi"/>
+          <w:sz w:val="28"/>
+          <w:szCs w:val="28"/>
+          <w:lang w:val="fr-FR"/>
+        </w:rPr>
+      </w:pPr>
+      <w:r>
+        <w:rPr>
+          <w:rFonts w:asciiTheme="majorHAnsi" w:hAnsiTheme="majorHAnsi" w:cstheme="majorHAnsi"/>
+          <w:sz w:val="28"/>
+          <w:szCs w:val="28"/>
+          <w:lang w:val="fr-FR"/>
+        </w:rPr>
+        <w:t>11. CRUD là gì ? Vì sao lại hữu ích ?</w:t>
+      </w:r>
+    </w:p>
+    <w:p>
+      <w:pPr>
+        <w:spacing w:after="0" w:line="360" w:lineRule="auto"/>
+        <w:ind w:firstLine="567"/>
+        <w:jc w:val="both"/>
+        <w:rPr>
+          <w:rFonts w:asciiTheme="majorHAnsi" w:hAnsiTheme="majorHAnsi" w:cstheme="majorHAnsi"/>
+          <w:sz w:val="28"/>
+          <w:szCs w:val="28"/>
+          <w:lang w:val="fr-FR"/>
+        </w:rPr>
+      </w:pPr>
+      <w:r>
+        <w:rPr>
+          <w:rFonts w:asciiTheme="majorHAnsi" w:hAnsiTheme="majorHAnsi" w:cstheme="majorHAnsi"/>
+          <w:sz w:val="28"/>
+          <w:szCs w:val="28"/>
+          <w:lang w:val="fr-FR"/>
+        </w:rPr>
+        <w:t xml:space="preserve">CRUD là viết tắt của </w:t>
+      </w:r>
+      <w:r>
+        <w:rPr>
+          <w:rFonts w:asciiTheme="majorHAnsi" w:hAnsiTheme="majorHAnsi" w:cstheme="majorHAnsi"/>
+          <w:sz w:val="28"/>
+          <w:szCs w:val="28"/>
+          <w:lang w:val="fr-FR"/>
+        </w:rPr>
+        <w:t xml:space="preserve">nhóm </w:t>
+      </w:r>
+      <w:r>
+        <w:rPr>
+          <w:rFonts w:asciiTheme="majorHAnsi" w:hAnsiTheme="majorHAnsi" w:cstheme="majorHAnsi"/>
+          <w:sz w:val="28"/>
+          <w:szCs w:val="28"/>
+          <w:lang w:val="fr-FR"/>
+        </w:rPr>
+        <w:t>các hành động create : tạo</w:t>
+      </w:r>
+      <w:r>
+        <w:rPr>
+          <w:rFonts w:asciiTheme="majorHAnsi" w:hAnsiTheme="majorHAnsi" w:cstheme="majorHAnsi"/>
+          <w:sz w:val="28"/>
+          <w:szCs w:val="28"/>
+          <w:lang w:val="fr-FR"/>
+        </w:rPr>
+        <w:t>,</w:t>
+      </w:r>
+      <w:r>
+        <w:rPr>
+          <w:rFonts w:asciiTheme="majorHAnsi" w:hAnsiTheme="majorHAnsi" w:cstheme="majorHAnsi"/>
+          <w:sz w:val="28"/>
+          <w:szCs w:val="28"/>
+          <w:lang w:val="fr-FR"/>
+        </w:rPr>
+        <w:t xml:space="preserve"> read : đọc, update : cập nhật, delete : xóa. Xác định tác nhân cần thực hiện những thao tác nào đối với dữ liệu của hệ thống hữu ích cho việc xác định các chức năng mà hệ thống cần cung cấp cho tác nhân đó.</w:t>
+      </w:r>
+    </w:p>
+    <w:p>
+      <w:pPr>
+        <w:spacing w:after="0" w:line="360" w:lineRule="auto"/>
+        <w:jc w:val="both"/>
+        <w:rPr>
+          <w:rFonts w:asciiTheme="majorHAnsi" w:hAnsiTheme="majorHAnsi" w:cstheme="majorHAnsi"/>
+          <w:sz w:val="28"/>
+          <w:szCs w:val="28"/>
+          <w:lang w:val="fr-FR"/>
+        </w:rPr>
+      </w:pPr>
+      <w:r>
+        <w:rPr>
+          <w:rFonts w:asciiTheme="majorHAnsi" w:hAnsiTheme="majorHAnsi" w:cstheme="majorHAnsi"/>
+          <w:sz w:val="28"/>
+          <w:szCs w:val="28"/>
+          <w:lang w:val="fr-FR"/>
+        </w:rPr>
+        <w:t xml:space="preserve">12. </w:t>
+      </w:r>
+      <w:r>
+        <w:rPr>
+          <w:rFonts w:asciiTheme="majorHAnsi" w:hAnsiTheme="majorHAnsi" w:cstheme="majorHAnsi"/>
+          <w:sz w:val="28"/>
+          <w:szCs w:val="28"/>
+          <w:lang w:val="fr-FR"/>
+        </w:rPr>
+        <w:t>Ca sử dụng</w:t>
+      </w:r>
+      <w:r>
+        <w:rPr>
+          <w:rFonts w:asciiTheme="majorHAnsi" w:hAnsiTheme="majorHAnsi" w:cstheme="majorHAnsi"/>
+          <w:sz w:val="28"/>
+          <w:szCs w:val="28"/>
+          <w:lang w:val="fr-FR"/>
+        </w:rPr>
+        <w:t xml:space="preserve"> chi tiết khác với </w:t>
+      </w:r>
+      <w:r>
+        <w:rPr>
+          <w:rFonts w:asciiTheme="majorHAnsi" w:hAnsiTheme="majorHAnsi" w:cstheme="majorHAnsi"/>
+          <w:sz w:val="28"/>
+          <w:szCs w:val="28"/>
+          <w:lang w:val="fr-FR"/>
+        </w:rPr>
+        <w:t>ca sử dụng</w:t>
+      </w:r>
+      <w:r>
+        <w:rPr>
+          <w:rFonts w:asciiTheme="majorHAnsi" w:hAnsiTheme="majorHAnsi" w:cstheme="majorHAnsi"/>
+          <w:sz w:val="28"/>
+          <w:szCs w:val="28"/>
+          <w:lang w:val="fr-FR"/>
+        </w:rPr>
+        <w:t xml:space="preserve"> khái quát như thế nào ?</w:t>
+      </w:r>
+    </w:p>
+    <w:p>
+      <w:pPr>
+        <w:spacing w:after="0" w:line="360" w:lineRule="auto"/>
+        <w:ind w:firstLine="567"/>
+        <w:jc w:val="both"/>
+        <w:rPr>
+          <w:rFonts w:asciiTheme="majorHAnsi" w:hAnsiTheme="majorHAnsi" w:cstheme="majorHAnsi"/>
+          <w:sz w:val="28"/>
+          <w:szCs w:val="28"/>
+          <w:lang w:val="fr-FR"/>
+        </w:rPr>
+      </w:pPr>
+      <w:r>
+        <w:rPr>
+          <w:rFonts w:asciiTheme="majorHAnsi" w:hAnsiTheme="majorHAnsi" w:cstheme="majorHAnsi"/>
+          <w:sz w:val="28"/>
+          <w:szCs w:val="28"/>
+          <w:lang w:val="fr-FR"/>
+        </w:rPr>
+        <w:t>Kịch bản khái quát được sử dụng để cho phép người phân tích và người dùng thống nhất ở mức khái quát về các yêu cầu</w:t>
+      </w:r>
+      <w:r>
+        <w:rPr>
+          <w:rFonts w:asciiTheme="majorHAnsi" w:hAnsiTheme="majorHAnsi" w:cstheme="majorHAnsi"/>
+          <w:sz w:val="28"/>
+          <w:szCs w:val="28"/>
+          <w:lang w:val="fr-FR"/>
+        </w:rPr>
+        <w:t xml:space="preserve"> chức năng đối với hệ thống</w:t>
+      </w:r>
+      <w:r>
+        <w:rPr>
+          <w:rFonts w:asciiTheme="majorHAnsi" w:hAnsiTheme="majorHAnsi" w:cstheme="majorHAnsi"/>
+          <w:sz w:val="28"/>
+          <w:szCs w:val="28"/>
+          <w:lang w:val="fr-FR"/>
+        </w:rPr>
+        <w:t>. S</w:t>
+      </w:r>
+      <w:r>
+        <w:rPr>
+          <w:rFonts w:asciiTheme="majorHAnsi" w:hAnsiTheme="majorHAnsi" w:cstheme="majorHAnsi"/>
+          <w:sz w:val="28"/>
+          <w:szCs w:val="28"/>
+          <w:lang w:val="fr-FR"/>
+        </w:rPr>
+        <w:t>a</w:t>
+      </w:r>
+      <w:r>
+        <w:rPr>
+          <w:rFonts w:asciiTheme="majorHAnsi" w:hAnsiTheme="majorHAnsi" w:cstheme="majorHAnsi"/>
+          <w:sz w:val="28"/>
+          <w:szCs w:val="28"/>
+          <w:lang w:val="fr-FR"/>
+        </w:rPr>
+        <w:t xml:space="preserve">u khi thống nhất, ca sử </w:t>
+      </w:r>
+      <w:r>
+        <w:rPr>
+          <w:rFonts w:asciiTheme="majorHAnsi" w:hAnsiTheme="majorHAnsi" w:cstheme="majorHAnsi"/>
+          <w:sz w:val="28"/>
+          <w:szCs w:val="28"/>
+          <w:lang w:val="fr-FR"/>
+        </w:rPr>
+        <w:lastRenderedPageBreak/>
+        <w:t xml:space="preserve">dụng khái quát có thể được </w:t>
+      </w:r>
+      <w:r>
+        <w:rPr>
+          <w:rFonts w:asciiTheme="majorHAnsi" w:hAnsiTheme="majorHAnsi" w:cstheme="majorHAnsi"/>
+          <w:sz w:val="28"/>
+          <w:szCs w:val="28"/>
+          <w:lang w:val="fr-FR"/>
+        </w:rPr>
+        <w:t>phát triển tiếp thành</w:t>
+      </w:r>
+      <w:r>
+        <w:rPr>
+          <w:rFonts w:asciiTheme="majorHAnsi" w:hAnsiTheme="majorHAnsi" w:cstheme="majorHAnsi"/>
+          <w:sz w:val="28"/>
+          <w:szCs w:val="28"/>
+          <w:lang w:val="fr-FR"/>
+        </w:rPr>
+        <w:t xml:space="preserve"> ca sử dụng chi tiết. Một ca sử dụng chi tiết thường ghi chú hầu hết thông tin cần thiết </w:t>
+      </w:r>
+      <w:r>
+        <w:rPr>
+          <w:rFonts w:asciiTheme="majorHAnsi" w:hAnsiTheme="majorHAnsi" w:cstheme="majorHAnsi"/>
+          <w:sz w:val="28"/>
+          <w:szCs w:val="28"/>
+          <w:lang w:val="fr-FR"/>
+        </w:rPr>
+        <w:t>để thực hiện</w:t>
+      </w:r>
+      <w:r>
+        <w:rPr>
+          <w:rFonts w:asciiTheme="majorHAnsi" w:hAnsiTheme="majorHAnsi" w:cstheme="majorHAnsi"/>
+          <w:sz w:val="28"/>
+          <w:szCs w:val="28"/>
+          <w:lang w:val="fr-FR"/>
+        </w:rPr>
+        <w:t xml:space="preserve"> một ca sử dụng.</w:t>
+      </w:r>
+    </w:p>
+    <w:p>
+      <w:pPr>
+        <w:spacing w:after="0" w:line="360" w:lineRule="auto"/>
+        <w:jc w:val="both"/>
+        <w:rPr>
+          <w:rFonts w:asciiTheme="majorHAnsi" w:hAnsiTheme="majorHAnsi" w:cstheme="majorHAnsi"/>
+          <w:sz w:val="28"/>
+          <w:szCs w:val="28"/>
+          <w:lang w:val="fr-FR"/>
+        </w:rPr>
+      </w:pPr>
+      <w:r>
+        <w:rPr>
+          <w:rFonts w:asciiTheme="majorHAnsi" w:hAnsiTheme="majorHAnsi" w:cstheme="majorHAnsi"/>
+          <w:sz w:val="28"/>
+          <w:szCs w:val="28"/>
+          <w:lang w:val="fr-FR"/>
+        </w:rPr>
+        <w:t xml:space="preserve">13. </w:t>
+      </w:r>
+      <w:r>
+        <w:rPr>
+          <w:rFonts w:asciiTheme="majorHAnsi" w:hAnsiTheme="majorHAnsi" w:cstheme="majorHAnsi"/>
+          <w:sz w:val="28"/>
+          <w:szCs w:val="28"/>
+          <w:lang w:val="fr-FR"/>
+        </w:rPr>
+        <w:t>Ca sử dụng</w:t>
+      </w:r>
+      <w:r>
+        <w:rPr>
+          <w:rFonts w:asciiTheme="majorHAnsi" w:hAnsiTheme="majorHAnsi" w:cstheme="majorHAnsi"/>
+          <w:sz w:val="28"/>
+          <w:szCs w:val="28"/>
+          <w:lang w:val="fr-FR"/>
+        </w:rPr>
+        <w:t xml:space="preserve"> </w:t>
+      </w:r>
+      <w:r>
+        <w:rPr>
+          <w:rFonts w:asciiTheme="majorHAnsi" w:hAnsiTheme="majorHAnsi" w:cstheme="majorHAnsi"/>
+          <w:sz w:val="28"/>
+          <w:szCs w:val="28"/>
+          <w:lang w:val="fr-FR"/>
+        </w:rPr>
+        <w:t>cơ bản</w:t>
+      </w:r>
+      <w:r>
+        <w:rPr>
+          <w:rFonts w:asciiTheme="majorHAnsi" w:hAnsiTheme="majorHAnsi" w:cstheme="majorHAnsi"/>
+          <w:sz w:val="28"/>
+          <w:szCs w:val="28"/>
+          <w:lang w:val="fr-FR"/>
+        </w:rPr>
+        <w:t xml:space="preserve"> khác </w:t>
+      </w:r>
+      <w:r>
+        <w:rPr>
+          <w:rFonts w:asciiTheme="majorHAnsi" w:hAnsiTheme="majorHAnsi" w:cstheme="majorHAnsi"/>
+          <w:sz w:val="28"/>
+          <w:szCs w:val="28"/>
+          <w:lang w:val="fr-FR"/>
+        </w:rPr>
+        <w:t>ca sử dụng</w:t>
+      </w:r>
+      <w:r>
+        <w:rPr>
+          <w:rFonts w:asciiTheme="majorHAnsi" w:hAnsiTheme="majorHAnsi" w:cstheme="majorHAnsi"/>
+          <w:sz w:val="28"/>
+          <w:szCs w:val="28"/>
+          <w:lang w:val="fr-FR"/>
+        </w:rPr>
+        <w:t xml:space="preserve"> thực tế như thế nào ?</w:t>
+      </w:r>
+    </w:p>
+    <w:p>
+      <w:pPr>
+        <w:spacing w:after="0" w:line="360" w:lineRule="auto"/>
+        <w:ind w:firstLine="567"/>
+        <w:jc w:val="both"/>
+        <w:rPr>
+          <w:rFonts w:asciiTheme="majorHAnsi" w:hAnsiTheme="majorHAnsi" w:cstheme="majorHAnsi"/>
+          <w:sz w:val="28"/>
+          <w:szCs w:val="28"/>
+          <w:lang w:val="fr-FR"/>
+        </w:rPr>
+      </w:pPr>
+      <w:r>
+        <w:rPr>
+          <w:rFonts w:asciiTheme="majorHAnsi" w:hAnsiTheme="majorHAnsi" w:cstheme="majorHAnsi"/>
+          <w:sz w:val="28"/>
+          <w:szCs w:val="28"/>
+          <w:lang w:val="fr-FR"/>
+        </w:rPr>
+        <w:t xml:space="preserve">Ca sử dụng </w:t>
+      </w:r>
+      <w:r>
+        <w:rPr>
+          <w:rFonts w:asciiTheme="majorHAnsi" w:hAnsiTheme="majorHAnsi" w:cstheme="majorHAnsi"/>
+          <w:sz w:val="28"/>
+          <w:szCs w:val="28"/>
+          <w:lang w:val="fr-FR"/>
+        </w:rPr>
+        <w:t>cơ bản</w:t>
+      </w:r>
+      <w:r>
+        <w:rPr>
+          <w:rFonts w:asciiTheme="majorHAnsi" w:hAnsiTheme="majorHAnsi" w:cstheme="majorHAnsi"/>
+          <w:sz w:val="28"/>
+          <w:szCs w:val="28"/>
+          <w:lang w:val="fr-FR"/>
+        </w:rPr>
+        <w:t xml:space="preserve"> chỉ mô tả những vấn đề chính,</w:t>
+      </w:r>
+      <w:r>
+        <w:rPr>
+          <w:rFonts w:asciiTheme="majorHAnsi" w:hAnsiTheme="majorHAnsi" w:cstheme="majorHAnsi"/>
+          <w:sz w:val="28"/>
+          <w:szCs w:val="28"/>
+          <w:lang w:val="fr-FR"/>
+        </w:rPr>
+        <w:t xml:space="preserve"> cốt lõi,</w:t>
+      </w:r>
+      <w:r>
+        <w:rPr>
+          <w:rFonts w:asciiTheme="majorHAnsi" w:hAnsiTheme="majorHAnsi" w:cstheme="majorHAnsi"/>
+          <w:sz w:val="28"/>
+          <w:szCs w:val="28"/>
+          <w:lang w:val="fr-FR"/>
+        </w:rPr>
+        <w:t xml:space="preserve"> cần thiết để hiểu về chức năng được yêu cầu. Ca sử dụng thực tế </w:t>
+      </w:r>
+      <w:r>
+        <w:rPr>
+          <w:rFonts w:asciiTheme="majorHAnsi" w:hAnsiTheme="majorHAnsi" w:cstheme="majorHAnsi"/>
+          <w:sz w:val="28"/>
+          <w:szCs w:val="28"/>
+          <w:lang w:val="fr-FR"/>
+        </w:rPr>
+        <w:t>mô tả chi tiết hơn</w:t>
+      </w:r>
+      <w:r>
+        <w:rPr>
+          <w:rFonts w:asciiTheme="majorHAnsi" w:hAnsiTheme="majorHAnsi" w:cstheme="majorHAnsi"/>
+          <w:sz w:val="28"/>
+          <w:szCs w:val="28"/>
+          <w:lang w:val="fr-FR"/>
+        </w:rPr>
+        <w:t xml:space="preserve"> và </w:t>
+      </w:r>
+      <w:r>
+        <w:rPr>
+          <w:rFonts w:asciiTheme="majorHAnsi" w:hAnsiTheme="majorHAnsi" w:cstheme="majorHAnsi"/>
+          <w:sz w:val="28"/>
+          <w:szCs w:val="28"/>
+          <w:lang w:val="fr-FR"/>
+        </w:rPr>
+        <w:t>có</w:t>
+      </w:r>
+      <w:r>
+        <w:rPr>
+          <w:rFonts w:asciiTheme="majorHAnsi" w:hAnsiTheme="majorHAnsi" w:cstheme="majorHAnsi"/>
+          <w:sz w:val="28"/>
+          <w:szCs w:val="28"/>
+          <w:lang w:val="fr-FR"/>
+        </w:rPr>
+        <w:t xml:space="preserve"> tập bước cụ thể</w:t>
+      </w:r>
+      <w:r>
+        <w:rPr>
+          <w:rFonts w:asciiTheme="majorHAnsi" w:hAnsiTheme="majorHAnsi" w:cstheme="majorHAnsi"/>
+          <w:sz w:val="28"/>
+          <w:szCs w:val="28"/>
+          <w:lang w:val="fr-FR"/>
+        </w:rPr>
+        <w:t xml:space="preserve"> để thực hiện chức năng đó</w:t>
+      </w:r>
+      <w:r>
+        <w:rPr>
+          <w:rFonts w:asciiTheme="majorHAnsi" w:hAnsiTheme="majorHAnsi" w:cstheme="majorHAnsi"/>
+          <w:sz w:val="28"/>
+          <w:szCs w:val="28"/>
+          <w:lang w:val="fr-FR"/>
+        </w:rPr>
+        <w:t>. Sự khác biệt là</w:t>
+      </w:r>
+      <w:r>
+        <w:rPr>
+          <w:rFonts w:asciiTheme="majorHAnsi" w:hAnsiTheme="majorHAnsi" w:cstheme="majorHAnsi"/>
+          <w:sz w:val="28"/>
+          <w:szCs w:val="28"/>
+          <w:lang w:val="fr-FR"/>
+        </w:rPr>
+        <w:t>:</w:t>
+      </w:r>
+      <w:r>
+        <w:rPr>
+          <w:rFonts w:asciiTheme="majorHAnsi" w:hAnsiTheme="majorHAnsi" w:cstheme="majorHAnsi"/>
+          <w:sz w:val="28"/>
+          <w:szCs w:val="28"/>
+          <w:lang w:val="fr-FR"/>
+        </w:rPr>
+        <w:t xml:space="preserve"> </w:t>
+      </w:r>
+      <w:r>
+        <w:rPr>
+          <w:rFonts w:asciiTheme="majorHAnsi" w:hAnsiTheme="majorHAnsi" w:cstheme="majorHAnsi"/>
+          <w:sz w:val="28"/>
+          <w:szCs w:val="28"/>
+          <w:lang w:val="fr-FR"/>
+        </w:rPr>
+        <w:t>C</w:t>
+      </w:r>
+      <w:r>
+        <w:rPr>
+          <w:rFonts w:asciiTheme="majorHAnsi" w:hAnsiTheme="majorHAnsi" w:cstheme="majorHAnsi"/>
+          <w:sz w:val="28"/>
+          <w:szCs w:val="28"/>
+          <w:lang w:val="fr-FR"/>
+        </w:rPr>
+        <w:t xml:space="preserve">a sử dụng </w:t>
+      </w:r>
+      <w:r>
+        <w:rPr>
+          <w:rFonts w:asciiTheme="majorHAnsi" w:hAnsiTheme="majorHAnsi" w:cstheme="majorHAnsi"/>
+          <w:sz w:val="28"/>
+          <w:szCs w:val="28"/>
+          <w:lang w:val="fr-FR"/>
+        </w:rPr>
+        <w:t>cơ bản</w:t>
+      </w:r>
+      <w:r>
+        <w:rPr>
+          <w:rFonts w:asciiTheme="majorHAnsi" w:hAnsiTheme="majorHAnsi" w:cstheme="majorHAnsi"/>
+          <w:sz w:val="28"/>
+          <w:szCs w:val="28"/>
+          <w:lang w:val="fr-FR"/>
+        </w:rPr>
+        <w:t xml:space="preserve"> không phụ thuộc vào cách triển khai, trong khi ca sử dụng thực thế là mô tả chi tiết cách sử dụng hệ thống sau khi hoàn thành.</w:t>
+      </w:r>
+    </w:p>
+    <w:p>
+      <w:pPr>
+        <w:spacing w:after="0" w:line="360" w:lineRule="auto"/>
+        <w:jc w:val="both"/>
+        <w:rPr>
+          <w:rFonts w:asciiTheme="majorHAnsi" w:hAnsiTheme="majorHAnsi" w:cstheme="majorHAnsi"/>
+          <w:sz w:val="28"/>
+          <w:szCs w:val="28"/>
+          <w:lang w:val="fr-FR"/>
+        </w:rPr>
+      </w:pPr>
+      <w:r>
+        <w:rPr>
+          <w:rFonts w:asciiTheme="majorHAnsi" w:hAnsiTheme="majorHAnsi" w:cstheme="majorHAnsi"/>
+          <w:sz w:val="28"/>
+          <w:szCs w:val="28"/>
+          <w:lang w:val="fr-FR"/>
+        </w:rPr>
+        <w:t xml:space="preserve">14. Các thành phần cơ bản của một </w:t>
+      </w:r>
+      <w:r>
+        <w:rPr>
+          <w:rFonts w:asciiTheme="majorHAnsi" w:hAnsiTheme="majorHAnsi" w:cstheme="majorHAnsi"/>
+          <w:sz w:val="28"/>
+          <w:szCs w:val="28"/>
+          <w:lang w:val="fr-FR"/>
+        </w:rPr>
+        <w:t>ca</w:t>
+      </w:r>
+      <w:r>
+        <w:rPr>
+          <w:rFonts w:asciiTheme="majorHAnsi" w:hAnsiTheme="majorHAnsi" w:cstheme="majorHAnsi"/>
+          <w:sz w:val="28"/>
+          <w:szCs w:val="28"/>
+          <w:lang w:val="fr-FR"/>
+        </w:rPr>
+        <w:t xml:space="preserve"> sử dụng khái quát là gì ?</w:t>
+      </w:r>
+    </w:p>
+    <w:p>
+      <w:pPr>
+        <w:spacing w:after="0" w:line="360" w:lineRule="auto"/>
+        <w:ind w:firstLine="567"/>
+        <w:jc w:val="both"/>
+        <w:rPr>
+          <w:rFonts w:asciiTheme="majorHAnsi" w:hAnsiTheme="majorHAnsi" w:cstheme="majorHAnsi"/>
+          <w:sz w:val="28"/>
+          <w:szCs w:val="28"/>
+          <w:lang w:val="fr-FR"/>
+        </w:rPr>
+      </w:pPr>
+      <w:r>
+        <w:rPr>
+          <w:rFonts w:asciiTheme="majorHAnsi" w:hAnsiTheme="majorHAnsi" w:cstheme="majorHAnsi"/>
+          <w:sz w:val="28"/>
+          <w:szCs w:val="28"/>
+          <w:lang w:val="fr-FR"/>
+        </w:rPr>
+        <w:t>Một ca sử dụng khái quát chỉ chứa những thông tin cơ bản về ca sử dụng gồm : Tên, ID, tác nhân chính, phân loại và mô tả ngắn gọn.</w:t>
+      </w:r>
+    </w:p>
+    <w:p>
+      <w:pPr>
+        <w:spacing w:after="0" w:line="360" w:lineRule="auto"/>
+        <w:jc w:val="both"/>
+        <w:rPr>
+          <w:rFonts w:asciiTheme="majorHAnsi" w:hAnsiTheme="majorHAnsi" w:cstheme="majorHAnsi"/>
+          <w:sz w:val="28"/>
+          <w:szCs w:val="28"/>
+          <w:lang w:val="fr-FR"/>
+        </w:rPr>
+      </w:pPr>
+      <w:r>
+        <w:rPr>
+          <w:rFonts w:asciiTheme="majorHAnsi" w:hAnsiTheme="majorHAnsi" w:cstheme="majorHAnsi"/>
+          <w:sz w:val="28"/>
+          <w:szCs w:val="28"/>
+          <w:lang w:val="fr-FR"/>
+        </w:rPr>
+        <w:t xml:space="preserve">15. Các thành phần cơ bản của một </w:t>
+      </w:r>
+      <w:r>
+        <w:rPr>
+          <w:rFonts w:asciiTheme="majorHAnsi" w:hAnsiTheme="majorHAnsi" w:cstheme="majorHAnsi"/>
+          <w:sz w:val="28"/>
+          <w:szCs w:val="28"/>
+          <w:lang w:val="fr-FR"/>
+        </w:rPr>
+        <w:t>ca</w:t>
+      </w:r>
+      <w:r>
+        <w:rPr>
+          <w:rFonts w:asciiTheme="majorHAnsi" w:hAnsiTheme="majorHAnsi" w:cstheme="majorHAnsi"/>
+          <w:sz w:val="28"/>
+          <w:szCs w:val="28"/>
+          <w:lang w:val="fr-FR"/>
+        </w:rPr>
+        <w:t xml:space="preserve"> sử dụng chi tiết là gì ?</w:t>
+      </w:r>
+    </w:p>
+    <w:p>
+      <w:pPr>
+        <w:spacing w:after="0" w:line="360" w:lineRule="auto"/>
+        <w:ind w:firstLine="567"/>
+        <w:jc w:val="both"/>
+        <w:rPr>
+          <w:rFonts w:asciiTheme="majorHAnsi" w:hAnsiTheme="majorHAnsi" w:cstheme="majorHAnsi"/>
+          <w:sz w:val="28"/>
+          <w:szCs w:val="28"/>
+          <w:lang w:val="fr-FR"/>
+        </w:rPr>
+      </w:pPr>
+      <w:r>
+        <w:rPr>
+          <w:rFonts w:asciiTheme="majorHAnsi" w:hAnsiTheme="majorHAnsi" w:cstheme="majorHAnsi"/>
+          <w:sz w:val="28"/>
+          <w:szCs w:val="28"/>
+          <w:lang w:val="fr-FR"/>
+        </w:rPr>
+        <w:t>Mộ</w:t>
+      </w:r>
+      <w:r>
+        <w:rPr>
+          <w:rFonts w:asciiTheme="majorHAnsi" w:hAnsiTheme="majorHAnsi" w:cstheme="majorHAnsi"/>
+          <w:sz w:val="28"/>
+          <w:szCs w:val="28"/>
+          <w:lang w:val="fr-FR"/>
+        </w:rPr>
+        <w:t>t ca sử</w:t>
+      </w:r>
+      <w:r>
+        <w:rPr>
+          <w:rFonts w:asciiTheme="majorHAnsi" w:hAnsiTheme="majorHAnsi" w:cstheme="majorHAnsi"/>
+          <w:sz w:val="28"/>
+          <w:szCs w:val="28"/>
+          <w:lang w:val="fr-FR"/>
+        </w:rPr>
+        <w:t xml:space="preserve"> dụng chi tiết chứa những thông tin sau : </w:t>
+      </w:r>
+      <w:r>
+        <w:rPr>
+          <w:rFonts w:asciiTheme="majorHAnsi" w:hAnsiTheme="majorHAnsi" w:cstheme="majorHAnsi"/>
+          <w:sz w:val="28"/>
+          <w:szCs w:val="28"/>
+          <w:lang w:val="fr-FR"/>
+        </w:rPr>
+        <w:t>Tên, ID, tác nhân chính, phân loại, mô tả ngắn gọn, mức độ quan trọng, các đối tượng liên quan (stakeholder), điều kiện kích hoạt, các mối liên hệ và các luồng sự kiện.</w:t>
+      </w:r>
+    </w:p>
+    <w:p>
+      <w:pPr>
+        <w:spacing w:after="0" w:line="360" w:lineRule="auto"/>
+        <w:jc w:val="both"/>
+        <w:rPr>
+          <w:rFonts w:asciiTheme="majorHAnsi" w:hAnsiTheme="majorHAnsi" w:cstheme="majorHAnsi"/>
+          <w:sz w:val="28"/>
+          <w:szCs w:val="28"/>
+          <w:lang w:val="fr-FR"/>
+        </w:rPr>
+      </w:pPr>
+      <w:r>
+        <w:rPr>
+          <w:rFonts w:asciiTheme="majorHAnsi" w:hAnsiTheme="majorHAnsi" w:cstheme="majorHAnsi"/>
+          <w:sz w:val="28"/>
+          <w:szCs w:val="28"/>
+          <w:lang w:val="fr-FR"/>
+        </w:rPr>
+        <w:t xml:space="preserve">16. </w:t>
+      </w:r>
+      <w:r>
+        <w:rPr>
+          <w:rFonts w:asciiTheme="majorHAnsi" w:hAnsiTheme="majorHAnsi" w:cstheme="majorHAnsi"/>
+          <w:sz w:val="28"/>
+          <w:szCs w:val="28"/>
+          <w:lang w:val="fr-FR"/>
+        </w:rPr>
+        <w:t>Trình bày các bước trong hướng dẫn tạo mô tả</w:t>
+      </w:r>
+      <w:r>
+        <w:rPr>
+          <w:rFonts w:asciiTheme="majorHAnsi" w:hAnsiTheme="majorHAnsi" w:cstheme="majorHAnsi"/>
+          <w:sz w:val="28"/>
+          <w:szCs w:val="28"/>
+          <w:lang w:val="fr-FR"/>
+        </w:rPr>
+        <w:t xml:space="preserve"> luồng sự kiện cho </w:t>
+      </w:r>
+      <w:r>
+        <w:rPr>
+          <w:rFonts w:asciiTheme="majorHAnsi" w:hAnsiTheme="majorHAnsi" w:cstheme="majorHAnsi"/>
+          <w:sz w:val="28"/>
+          <w:szCs w:val="28"/>
+          <w:lang w:val="fr-FR"/>
+        </w:rPr>
+        <w:t>ca sử dụng</w:t>
+      </w:r>
+      <w:r>
+        <w:rPr>
+          <w:rFonts w:asciiTheme="majorHAnsi" w:hAnsiTheme="majorHAnsi" w:cstheme="majorHAnsi"/>
+          <w:sz w:val="28"/>
+          <w:szCs w:val="28"/>
+          <w:lang w:val="fr-FR"/>
         </w:rPr>
         <w:t>?</w:t>
       </w:r>
@@ -5126,104 +7461,249 @@
           <w:rFonts w:asciiTheme="majorHAnsi" w:hAnsiTheme="majorHAnsi" w:cstheme="majorHAnsi"/>
           <w:sz w:val="28"/>
           <w:szCs w:val="28"/>
-          <w:lang w:val="en-US"/>
-        </w:rPr>
-      </w:pPr>
-      <w:r>
-        <w:rPr>
-          <w:rFonts w:asciiTheme="majorHAnsi" w:hAnsiTheme="majorHAnsi" w:cstheme="majorHAnsi"/>
-          <w:sz w:val="28"/>
-          <w:szCs w:val="28"/>
-          <w:lang w:val="en-US"/>
-        </w:rPr>
-        <w:t xml:space="preserve">Quan sát là hành động theo dõi tiến trình đang diễn ra, là một công cụ hữu ích để thu thập thông tin về hệ thống hiện có, bởi vì thông qua quan sát người phân tích có thể nắm bắt </w:t>
-      </w:r>
-      <w:r>
-        <w:rPr>
-          <w:rFonts w:asciiTheme="majorHAnsi" w:hAnsiTheme="majorHAnsi" w:cstheme="majorHAnsi"/>
-          <w:sz w:val="28"/>
-          <w:szCs w:val="28"/>
-          <w:lang w:val="en-US"/>
+          <w:lang w:val="fr-FR"/>
+        </w:rPr>
+      </w:pPr>
+      <w:r>
+        <w:rPr>
+          <w:rFonts w:asciiTheme="majorHAnsi" w:hAnsiTheme="majorHAnsi" w:cstheme="majorHAnsi"/>
+          <w:sz w:val="28"/>
+          <w:szCs w:val="28"/>
+          <w:lang w:val="fr-FR"/>
+        </w:rPr>
+        <w:t>Bẩy bước thiết lập mô tả luồng sự kiên cho ca sử dụng là : bước 1 : Viết mỗi bước theo mẫu Chủ ngữ - động từ - đối tượng chịu tác động trực tiếp (hoặc vị từ - đối tượng chịu tác động gián tiếp) ; bước 2 : Kiểm tra kết quả bước 1 và đảm bảo đã nêu rõ ai thực hiện hành động và ai chịu tác động ; bước 3 : viết các bước từ góc nhìn của người quan sát độc lập ; bước 4 : viết các bước trên cùng một cấp độ trừu tượng ; bước 5 : kiểm tra và đảm bảo ca sử dụng có tập các bước hợp lệ</w:t>
+      </w:r>
+      <w:r>
+        <w:rPr>
+          <w:rFonts w:asciiTheme="majorHAnsi" w:hAnsiTheme="majorHAnsi" w:cstheme="majorHAnsi"/>
+          <w:sz w:val="28"/>
+          <w:szCs w:val="28"/>
+          <w:lang w:val="fr-FR"/>
+        </w:rPr>
+        <w:t> ; bước 6 : áp dụng nguyên tắc KISS, chia luồng sự kiện chính thành các luồng con đơn giản hơn nếu cần thiết ; bước 7 : điều chỉnh các bước lặp nếu có.</w:t>
+      </w:r>
+    </w:p>
+    <w:p>
+      <w:pPr>
+        <w:spacing w:after="0" w:line="360" w:lineRule="auto"/>
+        <w:jc w:val="both"/>
+        <w:rPr>
+          <w:rFonts w:asciiTheme="majorHAnsi" w:hAnsiTheme="majorHAnsi" w:cstheme="majorHAnsi"/>
+          <w:sz w:val="28"/>
+          <w:szCs w:val="28"/>
+          <w:lang w:val="fr-FR"/>
+        </w:rPr>
+      </w:pPr>
+      <w:r>
+        <w:rPr>
+          <w:rFonts w:asciiTheme="majorHAnsi" w:hAnsiTheme="majorHAnsi" w:cstheme="majorHAnsi"/>
+          <w:sz w:val="28"/>
+          <w:szCs w:val="28"/>
+          <w:lang w:val="fr-FR"/>
+        </w:rPr>
+        <w:t xml:space="preserve">17. Vì sao chúng ta chỉ cố gắng có từ ba đến chín </w:t>
+      </w:r>
+      <w:r>
+        <w:rPr>
+          <w:rFonts w:asciiTheme="majorHAnsi" w:hAnsiTheme="majorHAnsi" w:cstheme="majorHAnsi"/>
+          <w:sz w:val="28"/>
+          <w:szCs w:val="28"/>
+          <w:lang w:val="fr-FR"/>
+        </w:rPr>
+        <w:t>ca sử dụng</w:t>
+      </w:r>
+      <w:r>
+        <w:rPr>
+          <w:rFonts w:asciiTheme="majorHAnsi" w:hAnsiTheme="majorHAnsi" w:cstheme="majorHAnsi"/>
+          <w:sz w:val="28"/>
+          <w:szCs w:val="28"/>
+          <w:lang w:val="fr-FR"/>
+        </w:rPr>
+        <w:t xml:space="preserve"> trong một quy trình nghiệp vụ ?</w:t>
+      </w:r>
+    </w:p>
+    <w:p>
+      <w:pPr>
+        <w:spacing w:after="0" w:line="360" w:lineRule="auto"/>
+        <w:ind w:firstLine="567"/>
+        <w:jc w:val="both"/>
+        <w:rPr>
+          <w:rFonts w:asciiTheme="majorHAnsi" w:hAnsiTheme="majorHAnsi" w:cstheme="majorHAnsi"/>
+          <w:sz w:val="28"/>
+          <w:szCs w:val="28"/>
+          <w:lang w:val="fr-FR"/>
+        </w:rPr>
+      </w:pPr>
+      <w:r>
+        <w:rPr>
+          <w:rFonts w:asciiTheme="majorHAnsi" w:hAnsiTheme="majorHAnsi" w:cstheme="majorHAnsi"/>
+          <w:sz w:val="28"/>
+          <w:szCs w:val="28"/>
+          <w:lang w:val="fr-FR"/>
+        </w:rPr>
+        <w:t>Giữ số lượng ca sử dụng chính trong phạm vi từ ba đến chín để giữ cho mô hình dễ đọc và đơn giản. Trong trường hợp có quá nhiều ca sử dụng có thể kiểm tra và tìm cách gom những ca sử dụng nhỏ thành những ca sử dụng khái quát hơn.</w:t>
+      </w:r>
+    </w:p>
+    <w:p>
+      <w:pPr>
+        <w:spacing w:after="0" w:line="360" w:lineRule="auto"/>
+        <w:jc w:val="both"/>
+        <w:rPr>
+          <w:rFonts w:asciiTheme="majorHAnsi" w:hAnsiTheme="majorHAnsi" w:cstheme="majorHAnsi"/>
+          <w:sz w:val="28"/>
+          <w:szCs w:val="28"/>
+          <w:lang w:val="fr-FR"/>
+        </w:rPr>
+      </w:pPr>
+      <w:r>
+        <w:rPr>
+          <w:rFonts w:asciiTheme="majorHAnsi" w:hAnsiTheme="majorHAnsi" w:cstheme="majorHAnsi"/>
+          <w:sz w:val="28"/>
+          <w:szCs w:val="28"/>
+          <w:lang w:val="fr-FR"/>
+        </w:rPr>
+        <w:t xml:space="preserve">18. Vẽ biểu đồ </w:t>
+      </w:r>
+      <w:r>
+        <w:rPr>
+          <w:rFonts w:asciiTheme="majorHAnsi" w:hAnsiTheme="majorHAnsi" w:cstheme="majorHAnsi"/>
+          <w:sz w:val="28"/>
+          <w:szCs w:val="28"/>
+          <w:lang w:val="fr-FR"/>
+        </w:rPr>
+        <w:t>ca</w:t>
+      </w:r>
+      <w:r>
+        <w:rPr>
+          <w:rFonts w:asciiTheme="majorHAnsi" w:hAnsiTheme="majorHAnsi" w:cstheme="majorHAnsi"/>
+          <w:sz w:val="28"/>
+          <w:szCs w:val="28"/>
+          <w:lang w:val="fr-FR"/>
+        </w:rPr>
+        <w:t xml:space="preserve"> sử dụng như thế</w:t>
+      </w:r>
+      <w:r>
+        <w:rPr>
+          <w:rFonts w:asciiTheme="majorHAnsi" w:hAnsiTheme="majorHAnsi" w:cstheme="majorHAnsi"/>
+          <w:sz w:val="28"/>
+          <w:szCs w:val="28"/>
+          <w:lang w:val="fr-FR"/>
+        </w:rPr>
+        <w:t xml:space="preserve"> nào</w:t>
+      </w:r>
+      <w:r>
+        <w:rPr>
+          <w:rFonts w:asciiTheme="majorHAnsi" w:hAnsiTheme="majorHAnsi" w:cstheme="majorHAnsi"/>
+          <w:sz w:val="28"/>
+          <w:szCs w:val="28"/>
+          <w:lang w:val="fr-FR"/>
+        </w:rPr>
+        <w:t>?</w:t>
+      </w:r>
+    </w:p>
+    <w:p>
+      <w:pPr>
+        <w:spacing w:after="0" w:line="360" w:lineRule="auto"/>
+        <w:ind w:firstLine="567"/>
+        <w:jc w:val="both"/>
+        <w:rPr>
+          <w:rFonts w:asciiTheme="majorHAnsi" w:hAnsiTheme="majorHAnsi" w:cstheme="majorHAnsi"/>
+          <w:sz w:val="28"/>
+          <w:szCs w:val="28"/>
+          <w:lang w:val="fr-FR"/>
+        </w:rPr>
+      </w:pPr>
+      <w:r>
+        <w:rPr>
+          <w:rFonts w:asciiTheme="majorHAnsi" w:hAnsiTheme="majorHAnsi" w:cstheme="majorHAnsi"/>
+          <w:sz w:val="28"/>
+          <w:szCs w:val="28"/>
+          <w:lang w:val="fr-FR"/>
+        </w:rPr>
+        <w:t xml:space="preserve">Vẽ biều đồ ca sử dụng được thực hiện qua bốn bước chính : Đầu tiên là vẽ đường biên hệ thống, đường biên này sẽ tách biệt ca sử dụng và tác nhân. </w:t>
+      </w:r>
+      <w:r>
+        <w:rPr>
+          <w:rFonts w:asciiTheme="majorHAnsi" w:hAnsiTheme="majorHAnsi" w:cstheme="majorHAnsi"/>
+          <w:sz w:val="28"/>
+          <w:szCs w:val="28"/>
+          <w:lang w:val="fr-FR"/>
+        </w:rPr>
+        <w:t xml:space="preserve">Kế đến là vẽ các ca sử dụng lên biểu đồ. Sau đó là vẽ tác nhân, các tác nhân phải được đặt gần những ca sử dụng gắn với </w:t>
+      </w:r>
+      <w:r>
+        <w:rPr>
+          <w:rFonts w:asciiTheme="majorHAnsi" w:hAnsiTheme="majorHAnsi" w:cstheme="majorHAnsi"/>
+          <w:sz w:val="28"/>
+          <w:szCs w:val="28"/>
+          <w:lang w:val="fr-FR"/>
         </w:rPr>
         <w:lastRenderedPageBreak/>
-        <w:t>về tình hình thực tế. Đồng thời theo dõi cũng là một cách tốt để kiểm chứng lại những thông tin thu được trực tiếp từ phỏng vấn hoặc khảo sát.</w:t>
-      </w:r>
-    </w:p>
-    <w:p>
-      <w:pPr>
-        <w:spacing w:after="0" w:line="360" w:lineRule="auto"/>
-        <w:ind w:firstLine="567"/>
-        <w:jc w:val="both"/>
-        <w:rPr>
-          <w:rFonts w:asciiTheme="majorHAnsi" w:hAnsiTheme="majorHAnsi" w:cstheme="majorHAnsi"/>
-          <w:sz w:val="28"/>
-          <w:szCs w:val="28"/>
-          <w:lang w:val="en-US"/>
-        </w:rPr>
-      </w:pPr>
-      <w:r>
-        <w:rPr>
-          <w:rFonts w:asciiTheme="majorHAnsi" w:hAnsiTheme="majorHAnsi" w:cstheme="majorHAnsi"/>
-          <w:sz w:val="28"/>
-          <w:szCs w:val="28"/>
-          <w:lang w:val="en-US"/>
-        </w:rPr>
-        <w:t>Điều quan trọng trong quá trình quan sát là tránh làm ảnh gián đoạn hoặc ảnh hưởng đến công việc của người bị quan sát, mục đích là giữ cho các hoạt động diễn ra như một ngày làm việc bình thường.</w:t>
-      </w:r>
-    </w:p>
-    <w:p>
-      <w:pPr>
-        <w:spacing w:after="0" w:line="360" w:lineRule="auto"/>
-        <w:jc w:val="both"/>
-        <w:rPr>
-          <w:rFonts w:asciiTheme="majorHAnsi" w:hAnsiTheme="majorHAnsi" w:cstheme="majorHAnsi"/>
-          <w:sz w:val="28"/>
-          <w:szCs w:val="28"/>
-          <w:lang w:val="en-US"/>
-        </w:rPr>
-      </w:pPr>
-      <w:r>
-        <w:rPr>
-          <w:rFonts w:asciiTheme="majorHAnsi" w:hAnsiTheme="majorHAnsi" w:cstheme="majorHAnsi"/>
-          <w:sz w:val="28"/>
-          <w:szCs w:val="28"/>
-          <w:lang w:val="en-US"/>
-        </w:rPr>
-        <w:t xml:space="preserve">25. </w:t>
-      </w:r>
-      <w:r>
-        <w:rPr>
-          <w:rFonts w:asciiTheme="majorHAnsi" w:hAnsiTheme="majorHAnsi" w:cstheme="majorHAnsi"/>
-          <w:sz w:val="28"/>
-          <w:szCs w:val="28"/>
-          <w:lang w:val="en-US"/>
-        </w:rPr>
-        <w:t>Liệt kê</w:t>
-      </w:r>
-      <w:r>
-        <w:rPr>
-          <w:rFonts w:asciiTheme="majorHAnsi" w:hAnsiTheme="majorHAnsi" w:cstheme="majorHAnsi"/>
-          <w:sz w:val="28"/>
-          <w:szCs w:val="28"/>
-          <w:lang w:val="en-US"/>
-        </w:rPr>
-        <w:t xml:space="preserve"> các tiêu trí lựa chọn kỹ thuật thu thập thông tin</w:t>
-      </w:r>
-      <w:r>
-        <w:rPr>
-          <w:rFonts w:asciiTheme="majorHAnsi" w:hAnsiTheme="majorHAnsi" w:cstheme="majorHAnsi"/>
-          <w:sz w:val="28"/>
-          <w:szCs w:val="28"/>
-          <w:lang w:val="en-US"/>
-        </w:rPr>
-        <w:t xml:space="preserve"> phù hợp</w:t>
-      </w:r>
-      <w:r>
-        <w:rPr>
-          <w:rFonts w:asciiTheme="majorHAnsi" w:hAnsiTheme="majorHAnsi" w:cstheme="majorHAnsi"/>
-          <w:sz w:val="28"/>
-          <w:szCs w:val="28"/>
-          <w:lang w:val="en-US"/>
+        <w:t>tác nhân đó để giảm thiểu những điều cắt ngang biểu đồ</w:t>
+      </w:r>
+      <w:r>
+        <w:rPr>
+          <w:rFonts w:asciiTheme="majorHAnsi" w:hAnsiTheme="majorHAnsi" w:cstheme="majorHAnsi"/>
+          <w:sz w:val="28"/>
+          <w:szCs w:val="28"/>
+          <w:lang w:val="fr-FR"/>
+        </w:rPr>
+        <w:t>. Bước thứ tư và cũng là bước cuối cùng, là vẽ các đường nối tác nhân với ca sử dụng.</w:t>
+      </w:r>
+    </w:p>
+    <w:p>
+      <w:pPr>
+        <w:spacing w:after="0" w:line="360" w:lineRule="auto"/>
+        <w:jc w:val="both"/>
+        <w:rPr>
+          <w:rFonts w:asciiTheme="majorHAnsi" w:hAnsiTheme="majorHAnsi" w:cstheme="majorHAnsi"/>
+          <w:sz w:val="28"/>
+          <w:szCs w:val="28"/>
+          <w:lang w:val="fr-FR"/>
+        </w:rPr>
+      </w:pPr>
+      <w:r>
+        <w:rPr>
+          <w:rFonts w:asciiTheme="majorHAnsi" w:hAnsiTheme="majorHAnsi" w:cstheme="majorHAnsi"/>
+          <w:sz w:val="28"/>
+          <w:szCs w:val="28"/>
+          <w:lang w:val="fr-FR"/>
+        </w:rPr>
+        <w:t xml:space="preserve">19. Hãy kể một vài heuristic </w:t>
+      </w:r>
+      <w:r>
+        <w:rPr>
+          <w:rFonts w:asciiTheme="majorHAnsi" w:hAnsiTheme="majorHAnsi" w:cstheme="majorHAnsi"/>
+          <w:sz w:val="28"/>
+          <w:szCs w:val="28"/>
+          <w:lang w:val="fr-FR"/>
+        </w:rPr>
+        <w:t>đối với vẽ biểu</w:t>
+      </w:r>
+      <w:r>
+        <w:rPr>
+          <w:rFonts w:asciiTheme="majorHAnsi" w:hAnsiTheme="majorHAnsi" w:cstheme="majorHAnsi"/>
+          <w:sz w:val="28"/>
+          <w:szCs w:val="28"/>
+          <w:lang w:val="fr-FR"/>
+        </w:rPr>
+        <w:t xml:space="preserve"> đồ </w:t>
+      </w:r>
+      <w:r>
+        <w:rPr>
+          <w:rFonts w:asciiTheme="majorHAnsi" w:hAnsiTheme="majorHAnsi" w:cstheme="majorHAnsi"/>
+          <w:sz w:val="28"/>
+          <w:szCs w:val="28"/>
+          <w:lang w:val="fr-FR"/>
+        </w:rPr>
+        <w:t>ca sử dụng</w:t>
+      </w:r>
+      <w:r>
+        <w:rPr>
+          <w:rFonts w:asciiTheme="majorHAnsi" w:hAnsiTheme="majorHAnsi" w:cstheme="majorHAnsi"/>
+          <w:sz w:val="28"/>
+          <w:szCs w:val="28"/>
+          <w:lang w:val="fr-FR"/>
         </w:rPr>
         <w:t>.</w:t>
       </w:r>
@@ -5237,17 +7717,592 @@
           <w:rFonts w:asciiTheme="majorHAnsi" w:hAnsiTheme="majorHAnsi" w:cstheme="majorHAnsi"/>
           <w:sz w:val="28"/>
           <w:szCs w:val="28"/>
-          <w:lang w:val="en-US"/>
-        </w:rPr>
-      </w:pPr>
-      <w:r>
-        <w:rPr>
-          <w:rFonts w:asciiTheme="majorHAnsi" w:hAnsiTheme="majorHAnsi" w:cstheme="majorHAnsi"/>
-          <w:sz w:val="28"/>
-          <w:szCs w:val="28"/>
-          <w:lang w:val="en-US"/>
-        </w:rPr>
-        <w:t>Việc lựa chọn kỹ thuật thu thập thông tin nào phụ thuộc vào: Loại thông tin; Độ sâu của thông tin (mức độ chi tiết); Chiều rộng của thông tin; Khả năng tích hợp thông tin; Sự tham gia của người dùng; Chi phí; Khả năng kết hợp nhiều kỹ thuật.</w:t>
+          <w:lang w:val="fr-FR"/>
+        </w:rPr>
+      </w:pPr>
+      <w:r>
+        <w:rPr>
+          <w:rFonts w:asciiTheme="majorHAnsi" w:hAnsiTheme="majorHAnsi" w:cstheme="majorHAnsi"/>
+          <w:sz w:val="28"/>
+          <w:szCs w:val="28"/>
+          <w:lang w:val="fr-FR"/>
+        </w:rPr>
+        <w:t>C</w:t>
+      </w:r>
+      <w:r>
+        <w:rPr>
+          <w:rFonts w:asciiTheme="majorHAnsi" w:hAnsiTheme="majorHAnsi" w:cstheme="majorHAnsi"/>
+          <w:sz w:val="28"/>
+          <w:szCs w:val="28"/>
+          <w:lang w:val="fr-FR"/>
+        </w:rPr>
+        <w:t>ó thể tìm kiếm ca sử dụng trên các biểu đồ hoạt động của quy trình nghiệp vụ. Trong nhiều trường hợp, các hoạt động trên biểu đồ hoạt động có thể là các ca sử dụng tiềm năng.</w:t>
+      </w:r>
+    </w:p>
+    <w:p>
+      <w:pPr>
+        <w:spacing w:after="0" w:line="360" w:lineRule="auto"/>
+        <w:ind w:firstLine="567"/>
+        <w:jc w:val="both"/>
+        <w:rPr>
+          <w:rFonts w:asciiTheme="majorHAnsi" w:hAnsiTheme="majorHAnsi" w:cstheme="majorHAnsi"/>
+          <w:sz w:val="28"/>
+          <w:szCs w:val="28"/>
+          <w:lang w:val="fr-FR"/>
+        </w:rPr>
+      </w:pPr>
+      <w:r>
+        <w:rPr>
+          <w:rFonts w:asciiTheme="majorHAnsi" w:hAnsiTheme="majorHAnsi" w:cstheme="majorHAnsi"/>
+          <w:sz w:val="28"/>
+          <w:szCs w:val="28"/>
+          <w:lang w:val="fr-FR"/>
+        </w:rPr>
+        <w:t>Khi một ca sử dụng thay đổi, nó có thể ảnh hưởng đến biểu đồ ca sử dụng. Số lượng ca sử dụng trên biểu đồ ca sử dụng không nên vượt ra ngoài giới hạn từ ba tới chín. Tác nhân nên được đặt gần những ca sử dụng liên quan đến tác nhân đó.</w:t>
+      </w:r>
+    </w:p>
+    <w:p>
+      <w:pPr>
+        <w:spacing w:after="0" w:line="360" w:lineRule="auto"/>
+        <w:jc w:val="both"/>
+        <w:rPr>
+          <w:rFonts w:asciiTheme="majorHAnsi" w:hAnsiTheme="majorHAnsi" w:cstheme="majorHAnsi"/>
+          <w:sz w:val="28"/>
+          <w:szCs w:val="28"/>
+          <w:lang w:val="fr-FR"/>
+        </w:rPr>
+      </w:pPr>
+      <w:r>
+        <w:rPr>
+          <w:rFonts w:asciiTheme="majorHAnsi" w:hAnsiTheme="majorHAnsi" w:cstheme="majorHAnsi"/>
+          <w:sz w:val="28"/>
+          <w:szCs w:val="28"/>
+          <w:lang w:val="fr-FR"/>
+        </w:rPr>
+        <w:t xml:space="preserve">20. Vì sao </w:t>
+      </w:r>
+      <w:r>
+        <w:rPr>
+          <w:rFonts w:asciiTheme="majorHAnsi" w:hAnsiTheme="majorHAnsi" w:cstheme="majorHAnsi"/>
+          <w:sz w:val="28"/>
+          <w:szCs w:val="28"/>
+          <w:lang w:val="fr-FR"/>
+        </w:rPr>
+        <w:t>bước lặp</w:t>
+      </w:r>
+      <w:r>
+        <w:rPr>
+          <w:rFonts w:asciiTheme="majorHAnsi" w:hAnsiTheme="majorHAnsi" w:cstheme="majorHAnsi"/>
+          <w:sz w:val="28"/>
+          <w:szCs w:val="28"/>
+          <w:lang w:val="fr-FR"/>
+        </w:rPr>
+        <w:t xml:space="preserve"> quan trọng trong thiết lập ca sử dụng.</w:t>
+      </w:r>
+    </w:p>
+    <w:p>
+      <w:pPr>
+        <w:spacing w:after="0" w:line="360" w:lineRule="auto"/>
+        <w:ind w:firstLine="567"/>
+        <w:jc w:val="both"/>
+        <w:rPr>
+          <w:rFonts w:asciiTheme="majorHAnsi" w:hAnsiTheme="majorHAnsi" w:cstheme="majorHAnsi"/>
+          <w:sz w:val="28"/>
+          <w:szCs w:val="28"/>
+          <w:lang w:val="fr-FR"/>
+        </w:rPr>
+      </w:pPr>
+      <w:r>
+        <w:rPr>
+          <w:rFonts w:asciiTheme="majorHAnsi" w:hAnsiTheme="majorHAnsi" w:cstheme="majorHAnsi"/>
+          <w:sz w:val="28"/>
+          <w:szCs w:val="28"/>
+          <w:lang w:val="fr-FR"/>
+        </w:rPr>
+        <w:t>Xác định ca sử dụng là một quá trình lặp qua nhiều bước. Bởi vì đối với tập ca sử dụng hiện có, có thể phải tách một ca sử dụng thành một vài ca sử dụng nhỏ hơn, hoặc có thể gộp một vài ca sử dụng nhỏ thành một ca sử dụng khái quát hơn v.v. Dựa trên tập ca sử dụng đang có, đôi khi có thể nảy sinh những ca sử dụng mới.</w:t>
+      </w:r>
+      <w:r>
+        <w:rPr>
+          <w:rFonts w:asciiTheme="majorHAnsi" w:hAnsiTheme="majorHAnsi" w:cstheme="majorHAnsi"/>
+          <w:sz w:val="28"/>
+          <w:szCs w:val="28"/>
+          <w:lang w:val="fr-FR"/>
+        </w:rPr>
+        <w:t xml:space="preserve"> Người dùng cũng có thể thay đổi suy nghĩ về phạm vi một ca sử dụng và nội dung của ca sử dụng đó.</w:t>
+      </w:r>
+    </w:p>
+    <w:p>
+      <w:pPr>
+        <w:spacing w:after="0" w:line="360" w:lineRule="auto"/>
+        <w:jc w:val="both"/>
+        <w:rPr>
+          <w:rFonts w:asciiTheme="majorHAnsi" w:hAnsiTheme="majorHAnsi" w:cstheme="majorHAnsi"/>
+          <w:sz w:val="28"/>
+          <w:szCs w:val="28"/>
+          <w:lang w:val="fr-FR"/>
+        </w:rPr>
+      </w:pPr>
+      <w:r>
+        <w:rPr>
+          <w:rFonts w:asciiTheme="majorHAnsi" w:hAnsiTheme="majorHAnsi" w:cstheme="majorHAnsi"/>
+          <w:sz w:val="28"/>
+          <w:szCs w:val="28"/>
+          <w:lang w:val="fr-FR"/>
+        </w:rPr>
+        <w:t xml:space="preserve">21. </w:t>
+      </w:r>
+      <w:r>
+        <w:rPr>
+          <w:rFonts w:asciiTheme="majorHAnsi" w:hAnsiTheme="majorHAnsi" w:cstheme="majorHAnsi"/>
+          <w:sz w:val="28"/>
+          <w:szCs w:val="28"/>
+          <w:lang w:val="fr-FR"/>
+        </w:rPr>
+        <w:t>Điểm quan sát</w:t>
+      </w:r>
+      <w:r>
+        <w:rPr>
+          <w:rFonts w:asciiTheme="majorHAnsi" w:hAnsiTheme="majorHAnsi" w:cstheme="majorHAnsi"/>
+          <w:sz w:val="28"/>
+          <w:szCs w:val="28"/>
+          <w:lang w:val="fr-FR"/>
+        </w:rPr>
+        <w:t xml:space="preserve"> của </w:t>
+      </w:r>
+      <w:r>
+        <w:rPr>
+          <w:rFonts w:asciiTheme="majorHAnsi" w:hAnsiTheme="majorHAnsi" w:cstheme="majorHAnsi"/>
+          <w:sz w:val="28"/>
+          <w:szCs w:val="28"/>
+          <w:lang w:val="fr-FR"/>
+        </w:rPr>
+        <w:t>ca</w:t>
+      </w:r>
+      <w:r>
+        <w:rPr>
+          <w:rFonts w:asciiTheme="majorHAnsi" w:hAnsiTheme="majorHAnsi" w:cstheme="majorHAnsi"/>
+          <w:sz w:val="28"/>
+          <w:szCs w:val="28"/>
+          <w:lang w:val="fr-FR"/>
+        </w:rPr>
+        <w:t xml:space="preserve"> sử dụng là gì, vì sao lại quan trọng?</w:t>
+      </w:r>
+    </w:p>
+    <w:p>
+      <w:pPr>
+        <w:spacing w:after="0" w:line="360" w:lineRule="auto"/>
+        <w:ind w:firstLine="567"/>
+        <w:jc w:val="both"/>
+        <w:rPr>
+          <w:rFonts w:asciiTheme="majorHAnsi" w:hAnsiTheme="majorHAnsi" w:cstheme="majorHAnsi"/>
+          <w:sz w:val="28"/>
+          <w:szCs w:val="28"/>
+          <w:lang w:val="fr-FR"/>
+        </w:rPr>
+      </w:pPr>
+      <w:r>
+        <w:rPr>
+          <w:rFonts w:asciiTheme="majorHAnsi" w:hAnsiTheme="majorHAnsi" w:cstheme="majorHAnsi"/>
+          <w:sz w:val="28"/>
+          <w:szCs w:val="28"/>
+          <w:lang w:val="fr-FR"/>
+        </w:rPr>
+        <w:t>Mỗi ca sử dụng thể hiện một trường hợp tương tác cụ thể giữa người dùng và hệ thống. Những tương tác này thể hiện chức năng của hệ thống từ góc nhìn người dùng. Đây là điểm khác biệt cơ bản với phương pháp phân tích và thiết kế hệ thống truyền thống – hướng chức năng. Cách thể hiện ca sử dụng như vậy làm đơn giản hóa việc thiết kế và phát triển một phần hệ thống độc lập với các phần khác.</w:t>
+      </w:r>
+    </w:p>
+    <w:p>
+      <w:pPr>
+        <w:spacing w:after="0" w:line="360" w:lineRule="auto"/>
+        <w:jc w:val="both"/>
+        <w:rPr>
+          <w:rFonts w:asciiTheme="majorHAnsi" w:hAnsiTheme="majorHAnsi" w:cstheme="majorHAnsi"/>
+          <w:sz w:val="28"/>
+          <w:szCs w:val="28"/>
+          <w:lang w:val="fr-FR"/>
+        </w:rPr>
+      </w:pPr>
+      <w:r>
+        <w:rPr>
+          <w:rFonts w:asciiTheme="majorHAnsi" w:hAnsiTheme="majorHAnsi" w:cstheme="majorHAnsi"/>
+          <w:sz w:val="28"/>
+          <w:szCs w:val="28"/>
+          <w:lang w:val="fr-FR"/>
+        </w:rPr>
+        <w:t xml:space="preserve">22. Trình </w:t>
+      </w:r>
+      <w:r>
+        <w:rPr>
+          <w:rFonts w:asciiTheme="majorHAnsi" w:hAnsiTheme="majorHAnsi" w:cstheme="majorHAnsi"/>
+          <w:sz w:val="28"/>
+          <w:szCs w:val="28"/>
+          <w:lang w:val="fr-FR"/>
+        </w:rPr>
+        <w:t>bày các bước trong hướng dẫ</w:t>
+      </w:r>
+      <w:r>
+        <w:rPr>
+          <w:rFonts w:asciiTheme="majorHAnsi" w:hAnsiTheme="majorHAnsi" w:cstheme="majorHAnsi"/>
+          <w:sz w:val="28"/>
+          <w:szCs w:val="28"/>
+          <w:lang w:val="fr-FR"/>
+        </w:rPr>
+        <w:t xml:space="preserve">n thiết lập </w:t>
+      </w:r>
+      <w:r>
+        <w:rPr>
+          <w:rFonts w:asciiTheme="majorHAnsi" w:hAnsiTheme="majorHAnsi" w:cstheme="majorHAnsi"/>
+          <w:sz w:val="28"/>
+          <w:szCs w:val="28"/>
+          <w:lang w:val="fr-FR"/>
+        </w:rPr>
+        <w:t>tập ca sử dụng? Lấy hai ví dụ quan hệ mở rộng (extend) và hai ví dụ quan hệ bao gồm (include).</w:t>
+      </w:r>
+    </w:p>
+    <w:p>
+      <w:pPr>
+        <w:spacing w:after="0" w:line="360" w:lineRule="auto"/>
+        <w:ind w:firstLine="567"/>
+        <w:jc w:val="both"/>
+        <w:rPr>
+          <w:rFonts w:asciiTheme="majorHAnsi" w:hAnsiTheme="majorHAnsi" w:cstheme="majorHAnsi"/>
+          <w:sz w:val="28"/>
+          <w:szCs w:val="28"/>
+          <w:lang w:val="fr-FR"/>
+        </w:rPr>
+      </w:pPr>
+      <w:r>
+        <w:rPr>
+          <w:rFonts w:asciiTheme="majorHAnsi" w:hAnsiTheme="majorHAnsi" w:cstheme="majorHAnsi"/>
+          <w:sz w:val="28"/>
+          <w:szCs w:val="28"/>
+          <w:lang w:val="fr-FR"/>
+        </w:rPr>
+        <w:t>Xác định các ca sử dụng chính : bước 1 : Soát lại biểu đồ hoạt động để có cái nhìn khái quát về quá trình kinh tế đang được mô hình hóa ; bước 2 : Xác định phạm vi của hệ thống. Tuy nhiên trong suốt SDLC giới hạn này có thể thay đổi ; bước 3 : Xác định các tác nhân chính và nhiệm vụ của những tác nhân này ; bước 4 : Xác định và mô tả khái quát về các ca sử dụng chính ; bước 5 : Rà soát kỹ lưỡng tập ca sử dụng.</w:t>
+      </w:r>
+    </w:p>
+    <w:p>
+      <w:pPr>
+        <w:spacing w:after="0" w:line="360" w:lineRule="auto"/>
+        <w:ind w:firstLine="567"/>
+        <w:jc w:val="both"/>
+        <w:rPr>
+          <w:rFonts w:asciiTheme="majorHAnsi" w:hAnsiTheme="majorHAnsi" w:cstheme="majorHAnsi"/>
+          <w:sz w:val="28"/>
+          <w:szCs w:val="28"/>
+          <w:lang w:val="fr-FR"/>
+        </w:rPr>
+      </w:pPr>
+      <w:r>
+        <w:rPr>
+          <w:rFonts w:asciiTheme="majorHAnsi" w:hAnsiTheme="majorHAnsi" w:cstheme="majorHAnsi"/>
+          <w:sz w:val="28"/>
+          <w:szCs w:val="28"/>
+          <w:lang w:val="fr-FR"/>
+        </w:rPr>
+        <w:t xml:space="preserve">Mở rộng các ca sử dụng chính. Bước 6 : Lựa chọn ca sử dụng để mở rộng (có thể theo thứ tự ưu tiên) ; bước 7 : Điền các thông tin chi tiết về ca sử dụng theo mẫu ; bước 8 : Thiết lập luồng sự kiện chính ; bước 9 : Kiểm tra các thao tác ở bước 8 và đảm bảo rằng các bước </w:t>
+      </w:r>
+      <w:r>
+        <w:rPr>
+          <w:rFonts w:asciiTheme="majorHAnsi" w:hAnsiTheme="majorHAnsi" w:cstheme="majorHAnsi"/>
+          <w:sz w:val="28"/>
+          <w:szCs w:val="28"/>
+          <w:lang w:val="fr-FR"/>
+        </w:rPr>
+        <w:lastRenderedPageBreak/>
+        <w:t>không quá phức tạp hoặc quá dài ; bước 10 : Xác định các luồng sự kiện tương đương và các luồng thay thế ; bước 11 : mô tả các luồng tương đương và các ngoại lệ.</w:t>
+      </w:r>
+    </w:p>
+    <w:p>
+      <w:pPr>
+        <w:spacing w:after="0" w:line="360" w:lineRule="auto"/>
+        <w:ind w:firstLine="567"/>
+        <w:jc w:val="both"/>
+        <w:rPr>
+          <w:rFonts w:asciiTheme="majorHAnsi" w:hAnsiTheme="majorHAnsi" w:cstheme="majorHAnsi"/>
+          <w:sz w:val="28"/>
+          <w:szCs w:val="28"/>
+          <w:lang w:val="fr-FR"/>
+        </w:rPr>
+      </w:pPr>
+      <w:r>
+        <w:rPr>
+          <w:rFonts w:asciiTheme="majorHAnsi" w:hAnsiTheme="majorHAnsi" w:cstheme="majorHAnsi"/>
+          <w:sz w:val="28"/>
+          <w:szCs w:val="28"/>
+          <w:lang w:val="fr-FR"/>
+        </w:rPr>
+        <w:t>Thông qua các ca sử dụng. Bước 12 kiểm duyệt các ca sử dụng đang có, xác nhận với người dùng để đảm bảo các bước là đúng đắn. Xác định các mối quan hệ bao chùm, mở rộng, khái quát hóa đối với các ca sử dụng ; bước 13 : lặp lại các bước đã liệt kê cùng với người dùng cho đến khi chắc chắn bộ ca sử dụng thu được là đầy đủ và đúng đắn.</w:t>
+      </w:r>
+    </w:p>
+    <w:p>
+      <w:pPr>
+        <w:spacing w:after="0" w:line="360" w:lineRule="auto"/>
+        <w:ind w:firstLine="567"/>
+        <w:jc w:val="both"/>
+        <w:rPr>
+          <w:rFonts w:asciiTheme="majorHAnsi" w:hAnsiTheme="majorHAnsi" w:cstheme="majorHAnsi"/>
+          <w:sz w:val="28"/>
+          <w:szCs w:val="28"/>
+          <w:lang w:val="fr-FR"/>
+        </w:rPr>
+      </w:pPr>
+      <w:r>
+        <w:rPr>
+          <w:rFonts w:asciiTheme="majorHAnsi" w:hAnsiTheme="majorHAnsi" w:cstheme="majorHAnsi"/>
+          <w:sz w:val="28"/>
+          <w:szCs w:val="28"/>
+          <w:lang w:val="fr-FR"/>
+        </w:rPr>
+        <w:t xml:space="preserve">Ví dụ quan hệ mở rộng : </w:t>
+      </w:r>
+      <w:r>
+        <w:rPr>
+          <w:rFonts w:asciiTheme="majorHAnsi" w:hAnsiTheme="majorHAnsi" w:cstheme="majorHAnsi"/>
+          <w:sz w:val="28"/>
+          <w:szCs w:val="28"/>
+          <w:lang w:val="fr-FR"/>
+        </w:rPr>
+        <w:t>Đặt-lịch-hẹn mở rộng Tạo-tài-khoản-khách-hàng-mới, Đặt-lịch-hẹn mở rộng Đặt-tiền-thanh-toán-trước</w:t>
+      </w:r>
+    </w:p>
+    <w:p>
+      <w:pPr>
+        <w:spacing w:after="0" w:line="360" w:lineRule="auto"/>
+        <w:ind w:firstLine="567"/>
+        <w:jc w:val="both"/>
+        <w:rPr>
+          <w:rFonts w:asciiTheme="majorHAnsi" w:hAnsiTheme="majorHAnsi" w:cstheme="majorHAnsi"/>
+          <w:sz w:val="28"/>
+          <w:szCs w:val="28"/>
+          <w:lang w:val="fr-FR"/>
+        </w:rPr>
+      </w:pPr>
+      <w:r>
+        <w:rPr>
+          <w:rFonts w:asciiTheme="majorHAnsi" w:hAnsiTheme="majorHAnsi" w:cstheme="majorHAnsi"/>
+          <w:sz w:val="28"/>
+          <w:szCs w:val="28"/>
+          <w:lang w:val="fr-FR"/>
+        </w:rPr>
+        <w:t>Quan hệ bao gồm : Cung-cấp-thông-tin-lịch-làm-việc bao gồm Quản-lý-lịch-làm-việc, Đánh-dấu-thời-gian-tiếp-nhận bao gồm Quản-lý-lịch-làm-việc (hình 5.5).</w:t>
+      </w:r>
+    </w:p>
+    <w:p>
+      <w:pPr>
+        <w:spacing w:after="0" w:line="360" w:lineRule="auto"/>
+        <w:jc w:val="both"/>
+        <w:rPr>
+          <w:rFonts w:asciiTheme="majorHAnsi" w:hAnsiTheme="majorHAnsi" w:cstheme="majorHAnsi"/>
+          <w:sz w:val="28"/>
+          <w:szCs w:val="28"/>
+          <w:lang w:val="fr-FR"/>
+        </w:rPr>
+      </w:pPr>
+      <w:r>
+        <w:rPr>
+          <w:rFonts w:asciiTheme="majorHAnsi" w:hAnsiTheme="majorHAnsi" w:cstheme="majorHAnsi"/>
+          <w:sz w:val="28"/>
+          <w:szCs w:val="28"/>
+          <w:lang w:val="fr-FR"/>
+        </w:rPr>
+        <w:t xml:space="preserve">23. Những gì trong danh sách sau có thể là tác nhân trên biểu đồ ca sử dụng? </w:t>
+      </w:r>
+      <w:r>
+        <w:rPr>
+          <w:rFonts w:asciiTheme="majorHAnsi" w:hAnsiTheme="majorHAnsi" w:cstheme="majorHAnsi"/>
+          <w:sz w:val="28"/>
+          <w:szCs w:val="28"/>
+          <w:lang w:val="fr-FR"/>
+        </w:rPr>
+        <w:t>Vì sao ?</w:t>
+      </w:r>
+    </w:p>
+    <w:p>
+      <w:pPr>
+        <w:spacing w:after="0" w:line="360" w:lineRule="auto"/>
+        <w:ind w:firstLine="567"/>
+        <w:jc w:val="both"/>
+        <w:rPr>
+          <w:rFonts w:asciiTheme="majorHAnsi" w:hAnsiTheme="majorHAnsi" w:cstheme="majorHAnsi"/>
+          <w:sz w:val="28"/>
+          <w:szCs w:val="28"/>
+          <w:lang w:val="fr-FR"/>
+        </w:rPr>
+      </w:pPr>
+      <w:r>
+        <w:rPr>
+          <w:rFonts w:asciiTheme="majorHAnsi" w:hAnsiTheme="majorHAnsi" w:cstheme="majorHAnsi"/>
+          <w:sz w:val="28"/>
+          <w:szCs w:val="28"/>
+          <w:lang w:val="fr-FR"/>
+        </w:rPr>
+        <w:t>Ms. Mary Smith</w:t>
+      </w:r>
+    </w:p>
+    <w:p>
+      <w:pPr>
+        <w:spacing w:after="0" w:line="360" w:lineRule="auto"/>
+        <w:ind w:firstLine="567"/>
+        <w:jc w:val="both"/>
+        <w:rPr>
+          <w:rFonts w:asciiTheme="majorHAnsi" w:hAnsiTheme="majorHAnsi" w:cstheme="majorHAnsi"/>
+          <w:sz w:val="28"/>
+          <w:szCs w:val="28"/>
+          <w:lang w:val="fr-FR"/>
+        </w:rPr>
+      </w:pPr>
+      <w:r>
+        <w:rPr>
+          <w:rFonts w:asciiTheme="majorHAnsi" w:hAnsiTheme="majorHAnsi" w:cstheme="majorHAnsi"/>
+          <w:sz w:val="28"/>
+          <w:szCs w:val="28"/>
+          <w:lang w:val="fr-FR"/>
+        </w:rPr>
+        <w:t>Nhân Viên</w:t>
+      </w:r>
+    </w:p>
+    <w:p>
+      <w:pPr>
+        <w:spacing w:after="0" w:line="360" w:lineRule="auto"/>
+        <w:ind w:firstLine="567"/>
+        <w:jc w:val="both"/>
+        <w:rPr>
+          <w:rFonts w:asciiTheme="majorHAnsi" w:hAnsiTheme="majorHAnsi" w:cstheme="majorHAnsi"/>
+          <w:sz w:val="28"/>
+          <w:szCs w:val="28"/>
+          <w:lang w:val="fr-FR"/>
+        </w:rPr>
+      </w:pPr>
+      <w:r>
+        <w:rPr>
+          <w:rFonts w:asciiTheme="majorHAnsi" w:hAnsiTheme="majorHAnsi" w:cstheme="majorHAnsi"/>
+          <w:sz w:val="28"/>
+          <w:szCs w:val="28"/>
+          <w:lang w:val="fr-FR"/>
+        </w:rPr>
+        <w:t>Khách Hàng</w:t>
+      </w:r>
+    </w:p>
+    <w:p>
+      <w:pPr>
+        <w:spacing w:after="0" w:line="360" w:lineRule="auto"/>
+        <w:ind w:firstLine="567"/>
+        <w:jc w:val="both"/>
+        <w:rPr>
+          <w:rFonts w:asciiTheme="majorHAnsi" w:hAnsiTheme="majorHAnsi" w:cstheme="majorHAnsi"/>
+          <w:sz w:val="28"/>
+          <w:szCs w:val="28"/>
+          <w:lang w:val="en-US"/>
+        </w:rPr>
+      </w:pPr>
+      <w:r>
+        <w:rPr>
+          <w:rFonts w:asciiTheme="majorHAnsi" w:hAnsiTheme="majorHAnsi" w:cstheme="majorHAnsi"/>
+          <w:sz w:val="28"/>
+          <w:szCs w:val="28"/>
+          <w:lang w:val="en-US"/>
+        </w:rPr>
+        <w:t>Mr. John Seals</w:t>
+      </w:r>
+    </w:p>
+    <w:p>
+      <w:pPr>
+        <w:spacing w:after="0" w:line="360" w:lineRule="auto"/>
+        <w:ind w:firstLine="567"/>
+        <w:jc w:val="both"/>
+        <w:rPr>
+          <w:rFonts w:asciiTheme="majorHAnsi" w:hAnsiTheme="majorHAnsi" w:cstheme="majorHAnsi"/>
+          <w:sz w:val="28"/>
+          <w:szCs w:val="28"/>
+          <w:lang w:val="en-US"/>
+        </w:rPr>
+      </w:pPr>
+      <w:r>
+        <w:rPr>
+          <w:rFonts w:asciiTheme="majorHAnsi" w:hAnsiTheme="majorHAnsi" w:cstheme="majorHAnsi"/>
+          <w:sz w:val="28"/>
+          <w:szCs w:val="28"/>
+          <w:lang w:val="en-US"/>
+        </w:rPr>
+        <w:t>Nhân viên bán hàng</w:t>
+      </w:r>
+    </w:p>
+    <w:p>
+      <w:pPr>
+        <w:spacing w:after="0" w:line="360" w:lineRule="auto"/>
+        <w:ind w:firstLine="567"/>
+        <w:jc w:val="both"/>
+        <w:rPr>
+          <w:rFonts w:asciiTheme="majorHAnsi" w:hAnsiTheme="majorHAnsi" w:cstheme="majorHAnsi"/>
+          <w:sz w:val="28"/>
+          <w:szCs w:val="28"/>
+          <w:lang w:val="en-US"/>
+        </w:rPr>
+      </w:pPr>
+      <w:r>
+        <w:rPr>
+          <w:rFonts w:asciiTheme="majorHAnsi" w:hAnsiTheme="majorHAnsi" w:cstheme="majorHAnsi"/>
+          <w:sz w:val="28"/>
+          <w:szCs w:val="28"/>
+          <w:lang w:val="en-US"/>
+        </w:rPr>
+        <w:t>Người quản trị CSDL</w:t>
+      </w:r>
+    </w:p>
+    <w:p>
+      <w:pPr>
+        <w:spacing w:after="0" w:line="360" w:lineRule="auto"/>
+        <w:jc w:val="both"/>
+        <w:rPr>
+          <w:rFonts w:asciiTheme="majorHAnsi" w:hAnsiTheme="majorHAnsi" w:cstheme="majorHAnsi"/>
+          <w:strike/>
+          <w:sz w:val="28"/>
+          <w:szCs w:val="28"/>
+          <w:lang w:val="en-US"/>
+        </w:rPr>
+      </w:pPr>
+      <w:r>
+        <w:rPr>
+          <w:rFonts w:asciiTheme="majorHAnsi" w:hAnsiTheme="majorHAnsi" w:cstheme="majorHAnsi"/>
+          <w:strike/>
+          <w:sz w:val="28"/>
+          <w:szCs w:val="28"/>
+          <w:lang w:val="en-US"/>
+        </w:rPr>
+        <w:t xml:space="preserve">24. </w:t>
+      </w:r>
+      <w:r>
+        <w:rPr>
+          <w:rFonts w:asciiTheme="majorHAnsi" w:hAnsiTheme="majorHAnsi" w:cstheme="majorHAnsi"/>
+          <w:strike/>
+          <w:sz w:val="28"/>
+          <w:szCs w:val="28"/>
+          <w:lang w:val="en-US"/>
+        </w:rPr>
+        <w:t>Điểm ca sử dụng là gì? Điểm ca sử dụng được dùng vào mục đích gì?</w:t>
+      </w:r>
+    </w:p>
+    <w:p>
+      <w:pPr>
+        <w:spacing w:after="0" w:line="360" w:lineRule="auto"/>
+        <w:jc w:val="both"/>
+        <w:rPr>
+          <w:rFonts w:asciiTheme="majorHAnsi" w:hAnsiTheme="majorHAnsi" w:cstheme="majorHAnsi"/>
+          <w:strike/>
+          <w:sz w:val="28"/>
+          <w:szCs w:val="28"/>
+          <w:lang w:val="en-US"/>
+        </w:rPr>
+      </w:pPr>
+      <w:r>
+        <w:rPr>
+          <w:rFonts w:asciiTheme="majorHAnsi" w:hAnsiTheme="majorHAnsi" w:cstheme="majorHAnsi"/>
+          <w:strike/>
+          <w:sz w:val="28"/>
+          <w:szCs w:val="28"/>
+          <w:lang w:val="en-US"/>
+        </w:rPr>
+        <w:t>25. Chúng ta sử dụng quá trình nào để ước lượng chi phí phát triển hệ thống dựa trên ca sử dụng?</w:t>
       </w:r>
     </w:p>
     <w:p>
@@ -5290,531 +8345,6 @@
           <w:sz w:val="28"/>
           <w:szCs w:val="28"/>
           <w:lang w:val="en-US"/>
-        </w:rPr>
-        <w:lastRenderedPageBreak/>
-        <w:t>Câu hỏi chương 5. Mô hình hóa chức năng</w:t>
-      </w:r>
-    </w:p>
-    <w:p>
-      <w:pPr>
-        <w:spacing w:after="0" w:line="360" w:lineRule="auto"/>
-        <w:jc w:val="both"/>
-        <w:rPr>
-          <w:rFonts w:asciiTheme="majorHAnsi" w:hAnsiTheme="majorHAnsi" w:cstheme="majorHAnsi"/>
-          <w:sz w:val="28"/>
-          <w:szCs w:val="28"/>
-          <w:lang w:val="en-US"/>
-        </w:rPr>
-      </w:pPr>
-      <w:r>
-        <w:rPr>
-          <w:rFonts w:asciiTheme="majorHAnsi" w:hAnsiTheme="majorHAnsi" w:cstheme="majorHAnsi"/>
-          <w:sz w:val="28"/>
-          <w:szCs w:val="28"/>
-          <w:lang w:val="en-US"/>
-        </w:rPr>
-        <w:t>1. Mô hình hóa quy trình nghiệp vụ có lợi ích gì?</w:t>
-      </w:r>
-    </w:p>
-    <w:p>
-      <w:pPr>
-        <w:spacing w:after="0" w:line="360" w:lineRule="auto"/>
-        <w:jc w:val="both"/>
-        <w:rPr>
-          <w:rFonts w:asciiTheme="majorHAnsi" w:hAnsiTheme="majorHAnsi" w:cstheme="majorHAnsi"/>
-          <w:sz w:val="28"/>
-          <w:szCs w:val="28"/>
-          <w:lang w:val="en-US"/>
-        </w:rPr>
-      </w:pPr>
-      <w:r>
-        <w:rPr>
-          <w:rFonts w:asciiTheme="majorHAnsi" w:hAnsiTheme="majorHAnsi" w:cstheme="majorHAnsi"/>
-          <w:sz w:val="28"/>
-          <w:szCs w:val="28"/>
-          <w:lang w:val="en-US"/>
-        </w:rPr>
-        <w:t>2. Mục đích sử dụng của biểu đồ hoạt động là gì?</w:t>
-      </w:r>
-    </w:p>
-    <w:p>
-      <w:pPr>
-        <w:spacing w:after="0" w:line="360" w:lineRule="auto"/>
-        <w:jc w:val="both"/>
-        <w:rPr>
-          <w:rFonts w:asciiTheme="majorHAnsi" w:hAnsiTheme="majorHAnsi" w:cstheme="majorHAnsi"/>
-          <w:sz w:val="28"/>
-          <w:szCs w:val="28"/>
-          <w:lang w:val="en-US"/>
-        </w:rPr>
-      </w:pPr>
-      <w:r>
-        <w:rPr>
-          <w:rFonts w:asciiTheme="majorHAnsi" w:hAnsiTheme="majorHAnsi" w:cstheme="majorHAnsi"/>
-          <w:sz w:val="28"/>
-          <w:szCs w:val="28"/>
-          <w:lang w:val="en-US"/>
-        </w:rPr>
-        <w:t>3. Sự khác biệt giữa một hoạt động và một thao tác là gì?</w:t>
-      </w:r>
-    </w:p>
-    <w:p>
-      <w:pPr>
-        <w:spacing w:after="0" w:line="360" w:lineRule="auto"/>
-        <w:jc w:val="both"/>
-        <w:rPr>
-          <w:rFonts w:asciiTheme="majorHAnsi" w:hAnsiTheme="majorHAnsi" w:cstheme="majorHAnsi"/>
-          <w:sz w:val="28"/>
-          <w:szCs w:val="28"/>
-          <w:lang w:val="en-US"/>
-        </w:rPr>
-      </w:pPr>
-      <w:r>
-        <w:rPr>
-          <w:rFonts w:asciiTheme="majorHAnsi" w:hAnsiTheme="majorHAnsi" w:cstheme="majorHAnsi"/>
-          <w:sz w:val="28"/>
-          <w:szCs w:val="28"/>
-          <w:lang w:val="en-US"/>
-        </w:rPr>
-        <w:t>4. Nút rẽ nhánh được sử dụng làm gì?</w:t>
-      </w:r>
-    </w:p>
-    <w:p>
-      <w:pPr>
-        <w:spacing w:after="0" w:line="360" w:lineRule="auto"/>
-        <w:jc w:val="both"/>
-        <w:rPr>
-          <w:rFonts w:asciiTheme="majorHAnsi" w:hAnsiTheme="majorHAnsi" w:cstheme="majorHAnsi"/>
-          <w:sz w:val="28"/>
-          <w:szCs w:val="28"/>
-          <w:lang w:val="en-US"/>
-        </w:rPr>
-      </w:pPr>
-      <w:r>
-        <w:rPr>
-          <w:rFonts w:asciiTheme="majorHAnsi" w:hAnsiTheme="majorHAnsi" w:cstheme="majorHAnsi"/>
-          <w:sz w:val="28"/>
-          <w:szCs w:val="28"/>
-          <w:lang w:val="en-US"/>
-        </w:rPr>
-        <w:t>5. Kể tên các loại nút điều khiển?</w:t>
-      </w:r>
-    </w:p>
-    <w:p>
-      <w:pPr>
-        <w:spacing w:after="0" w:line="360" w:lineRule="auto"/>
-        <w:jc w:val="both"/>
-        <w:rPr>
-          <w:rFonts w:asciiTheme="majorHAnsi" w:hAnsiTheme="majorHAnsi" w:cstheme="majorHAnsi"/>
-          <w:sz w:val="28"/>
-          <w:szCs w:val="28"/>
-          <w:lang w:val="en-US"/>
-        </w:rPr>
-      </w:pPr>
-      <w:r>
-        <w:rPr>
-          <w:rFonts w:asciiTheme="majorHAnsi" w:hAnsiTheme="majorHAnsi" w:cstheme="majorHAnsi"/>
-          <w:sz w:val="28"/>
-          <w:szCs w:val="28"/>
-          <w:lang w:val="en-US"/>
-        </w:rPr>
-        <w:t>6. Nêu sự khác biệt giữa luồng điều khiển và luồng đối tượng?</w:t>
-      </w:r>
-    </w:p>
-    <w:p>
-      <w:pPr>
-        <w:spacing w:after="0" w:line="360" w:lineRule="auto"/>
-        <w:jc w:val="both"/>
-        <w:rPr>
-          <w:rFonts w:asciiTheme="majorHAnsi" w:hAnsiTheme="majorHAnsi" w:cstheme="majorHAnsi"/>
-          <w:sz w:val="28"/>
-          <w:szCs w:val="28"/>
-          <w:lang w:val="fr-FR"/>
-        </w:rPr>
-      </w:pPr>
-      <w:r>
-        <w:rPr>
-          <w:rFonts w:asciiTheme="majorHAnsi" w:hAnsiTheme="majorHAnsi" w:cstheme="majorHAnsi"/>
-          <w:sz w:val="28"/>
-          <w:szCs w:val="28"/>
-          <w:lang w:val="fr-FR"/>
-        </w:rPr>
-        <w:t>7. Nút đối tượng là gì?</w:t>
-      </w:r>
-    </w:p>
-    <w:p>
-      <w:pPr>
-        <w:spacing w:after="0" w:line="360" w:lineRule="auto"/>
-        <w:jc w:val="both"/>
-        <w:rPr>
-          <w:rFonts w:asciiTheme="majorHAnsi" w:hAnsiTheme="majorHAnsi" w:cstheme="majorHAnsi"/>
-          <w:sz w:val="28"/>
-          <w:szCs w:val="28"/>
-          <w:lang w:val="fr-FR"/>
-        </w:rPr>
-      </w:pPr>
-      <w:r>
-        <w:rPr>
-          <w:rFonts w:asciiTheme="majorHAnsi" w:hAnsiTheme="majorHAnsi" w:cstheme="majorHAnsi"/>
-          <w:sz w:val="28"/>
-          <w:szCs w:val="28"/>
-          <w:lang w:val="fr-FR"/>
-        </w:rPr>
-        <w:t>8. Vẽ biều đồ kịch bản sử dụng liên quan như thế nào đến mô hình hóa chức năng ?</w:t>
-      </w:r>
-    </w:p>
-    <w:p>
-      <w:pPr>
-        <w:spacing w:after="0" w:line="360" w:lineRule="auto"/>
-        <w:jc w:val="both"/>
-        <w:rPr>
-          <w:rFonts w:asciiTheme="majorHAnsi" w:hAnsiTheme="majorHAnsi" w:cstheme="majorHAnsi"/>
-          <w:sz w:val="28"/>
-          <w:szCs w:val="28"/>
-          <w:lang w:val="fr-FR"/>
-        </w:rPr>
-      </w:pPr>
-      <w:r>
-        <w:rPr>
-          <w:rFonts w:asciiTheme="majorHAnsi" w:hAnsiTheme="majorHAnsi" w:cstheme="majorHAnsi"/>
-          <w:sz w:val="28"/>
-          <w:szCs w:val="28"/>
-          <w:lang w:val="fr-FR"/>
-        </w:rPr>
-        <w:t>9. Hãy giải thích các thuật ngữ sau : (a) tác nhân ; (b) kịch bản sử dụng ; (c) đường biên hệ thống ; (d) mối quan hệ.</w:t>
-      </w:r>
-    </w:p>
-    <w:p>
-      <w:pPr>
-        <w:spacing w:after="0" w:line="360" w:lineRule="auto"/>
-        <w:jc w:val="both"/>
-        <w:rPr>
-          <w:rFonts w:asciiTheme="majorHAnsi" w:hAnsiTheme="majorHAnsi" w:cstheme="majorHAnsi"/>
-          <w:sz w:val="28"/>
-          <w:szCs w:val="28"/>
-          <w:lang w:val="fr-FR"/>
-        </w:rPr>
-      </w:pPr>
-      <w:r>
-        <w:rPr>
-          <w:rFonts w:asciiTheme="majorHAnsi" w:hAnsiTheme="majorHAnsi" w:cstheme="majorHAnsi"/>
-          <w:sz w:val="28"/>
-          <w:szCs w:val="28"/>
-          <w:lang w:val="fr-FR"/>
-        </w:rPr>
-        <w:t xml:space="preserve">10. Mỗi liên kết phải nối tối </w:t>
-      </w:r>
-      <w:r>
-        <w:rPr>
-          <w:rFonts w:asciiTheme="majorHAnsi" w:hAnsiTheme="majorHAnsi" w:cstheme="majorHAnsi"/>
-          <w:sz w:val="28"/>
-          <w:szCs w:val="28"/>
-          <w:lang w:val="fr-FR"/>
-        </w:rPr>
-        <w:t>thiểu tới một ……… và một …….. Tại sao ?</w:t>
-      </w:r>
-    </w:p>
-    <w:p>
-      <w:pPr>
-        <w:spacing w:after="0" w:line="360" w:lineRule="auto"/>
-        <w:jc w:val="both"/>
-        <w:rPr>
-          <w:rFonts w:asciiTheme="majorHAnsi" w:hAnsiTheme="majorHAnsi" w:cstheme="majorHAnsi"/>
-          <w:sz w:val="28"/>
-          <w:szCs w:val="28"/>
-          <w:lang w:val="fr-FR"/>
-        </w:rPr>
-      </w:pPr>
-      <w:r>
-        <w:rPr>
-          <w:rFonts w:asciiTheme="majorHAnsi" w:hAnsiTheme="majorHAnsi" w:cstheme="majorHAnsi"/>
-          <w:sz w:val="28"/>
-          <w:szCs w:val="28"/>
-          <w:lang w:val="fr-FR"/>
-        </w:rPr>
-        <w:t>11. CRUD là gì ? Vì sao lại hữu ích ?</w:t>
-      </w:r>
-    </w:p>
-    <w:p>
-      <w:pPr>
-        <w:spacing w:after="0" w:line="360" w:lineRule="auto"/>
-        <w:jc w:val="both"/>
-        <w:rPr>
-          <w:rFonts w:asciiTheme="majorHAnsi" w:hAnsiTheme="majorHAnsi" w:cstheme="majorHAnsi"/>
-          <w:sz w:val="28"/>
-          <w:szCs w:val="28"/>
-          <w:lang w:val="fr-FR"/>
-        </w:rPr>
-      </w:pPr>
-      <w:r>
-        <w:rPr>
-          <w:rFonts w:asciiTheme="majorHAnsi" w:hAnsiTheme="majorHAnsi" w:cstheme="majorHAnsi"/>
-          <w:sz w:val="28"/>
-          <w:szCs w:val="28"/>
-          <w:lang w:val="fr-FR"/>
-        </w:rPr>
-        <w:t>12. Kịch bản sử dụng chi tiết khác với kịch bản sử dụng khái quát như thế nào ?</w:t>
-      </w:r>
-    </w:p>
-    <w:p>
-      <w:pPr>
-        <w:spacing w:after="0" w:line="360" w:lineRule="auto"/>
-        <w:jc w:val="both"/>
-        <w:rPr>
-          <w:rFonts w:asciiTheme="majorHAnsi" w:hAnsiTheme="majorHAnsi" w:cstheme="majorHAnsi"/>
-          <w:sz w:val="28"/>
-          <w:szCs w:val="28"/>
-          <w:lang w:val="fr-FR"/>
-        </w:rPr>
-      </w:pPr>
-      <w:r>
-        <w:rPr>
-          <w:rFonts w:asciiTheme="majorHAnsi" w:hAnsiTheme="majorHAnsi" w:cstheme="majorHAnsi"/>
-          <w:sz w:val="28"/>
-          <w:szCs w:val="28"/>
-          <w:lang w:val="fr-FR"/>
-        </w:rPr>
-        <w:t>13. Kịch bản sử dụng chính khác kịch bản sử dụng thực tế như thế nào ?</w:t>
-      </w:r>
-    </w:p>
-    <w:p>
-      <w:pPr>
-        <w:spacing w:after="0" w:line="360" w:lineRule="auto"/>
-        <w:jc w:val="both"/>
-        <w:rPr>
-          <w:rFonts w:asciiTheme="majorHAnsi" w:hAnsiTheme="majorHAnsi" w:cstheme="majorHAnsi"/>
-          <w:sz w:val="28"/>
-          <w:szCs w:val="28"/>
-          <w:lang w:val="fr-FR"/>
-        </w:rPr>
-      </w:pPr>
-      <w:r>
-        <w:rPr>
-          <w:rFonts w:asciiTheme="majorHAnsi" w:hAnsiTheme="majorHAnsi" w:cstheme="majorHAnsi"/>
-          <w:sz w:val="28"/>
-          <w:szCs w:val="28"/>
-          <w:lang w:val="fr-FR"/>
-        </w:rPr>
-        <w:t>14. Các thành phần cơ bản của một kịch bản sử dụng khái quát là gì ?</w:t>
-      </w:r>
-    </w:p>
-    <w:p>
-      <w:pPr>
-        <w:spacing w:after="0" w:line="360" w:lineRule="auto"/>
-        <w:jc w:val="both"/>
-        <w:rPr>
-          <w:rFonts w:asciiTheme="majorHAnsi" w:hAnsiTheme="majorHAnsi" w:cstheme="majorHAnsi"/>
-          <w:sz w:val="28"/>
-          <w:szCs w:val="28"/>
-          <w:lang w:val="fr-FR"/>
-        </w:rPr>
-      </w:pPr>
-      <w:r>
-        <w:rPr>
-          <w:rFonts w:asciiTheme="majorHAnsi" w:hAnsiTheme="majorHAnsi" w:cstheme="majorHAnsi"/>
-          <w:sz w:val="28"/>
-          <w:szCs w:val="28"/>
-          <w:lang w:val="fr-FR"/>
-        </w:rPr>
-        <w:t>15. Các thành phần cơ bản của một kịch bản sử dụng chi tiết là gì ?</w:t>
-      </w:r>
-    </w:p>
-    <w:p>
-      <w:pPr>
-        <w:spacing w:after="0" w:line="360" w:lineRule="auto"/>
-        <w:jc w:val="both"/>
-        <w:rPr>
-          <w:rFonts w:asciiTheme="majorHAnsi" w:hAnsiTheme="majorHAnsi" w:cstheme="majorHAnsi"/>
-          <w:sz w:val="28"/>
-          <w:szCs w:val="28"/>
-          <w:lang w:val="fr-FR"/>
-        </w:rPr>
-      </w:pPr>
-      <w:r>
-        <w:rPr>
-          <w:rFonts w:asciiTheme="majorHAnsi" w:hAnsiTheme="majorHAnsi" w:cstheme="majorHAnsi"/>
-          <w:sz w:val="28"/>
-          <w:szCs w:val="28"/>
-          <w:lang w:val="fr-FR"/>
-        </w:rPr>
-        <w:t>16. Thiết lập các kịch bản sử dụng như thế nào ?</w:t>
-      </w:r>
-    </w:p>
-    <w:p>
-      <w:pPr>
-        <w:spacing w:after="0" w:line="360" w:lineRule="auto"/>
-        <w:jc w:val="both"/>
-        <w:rPr>
-          <w:rFonts w:asciiTheme="majorHAnsi" w:hAnsiTheme="majorHAnsi" w:cstheme="majorHAnsi"/>
-          <w:sz w:val="28"/>
-          <w:szCs w:val="28"/>
-          <w:lang w:val="fr-FR"/>
-        </w:rPr>
-      </w:pPr>
-      <w:r>
-        <w:rPr>
-          <w:rFonts w:asciiTheme="majorHAnsi" w:hAnsiTheme="majorHAnsi" w:cstheme="majorHAnsi"/>
-          <w:sz w:val="28"/>
-          <w:szCs w:val="28"/>
-          <w:lang w:val="fr-FR"/>
-        </w:rPr>
-        <w:t>17. Vì sao chúng ta chỉ cố gắng có từ ba đến chín kịch bản sử dụng trong một quy trình nghiệp vụ ?</w:t>
-      </w:r>
-    </w:p>
-    <w:p>
-      <w:pPr>
-        <w:spacing w:after="0" w:line="360" w:lineRule="auto"/>
-        <w:jc w:val="both"/>
-        <w:rPr>
-          <w:rFonts w:asciiTheme="majorHAnsi" w:hAnsiTheme="majorHAnsi" w:cstheme="majorHAnsi"/>
-          <w:sz w:val="28"/>
-          <w:szCs w:val="28"/>
-          <w:lang w:val="fr-FR"/>
-        </w:rPr>
-      </w:pPr>
-      <w:r>
-        <w:rPr>
-          <w:rFonts w:asciiTheme="majorHAnsi" w:hAnsiTheme="majorHAnsi" w:cstheme="majorHAnsi"/>
-          <w:sz w:val="28"/>
-          <w:szCs w:val="28"/>
-          <w:lang w:val="fr-FR"/>
-        </w:rPr>
-        <w:t>18. Vẽ biểu đồ kịch bản sử dụng như thế nào ?</w:t>
-      </w:r>
-    </w:p>
-    <w:p>
-      <w:pPr>
-        <w:spacing w:after="0" w:line="360" w:lineRule="auto"/>
-        <w:jc w:val="both"/>
-        <w:rPr>
-          <w:rFonts w:asciiTheme="majorHAnsi" w:hAnsiTheme="majorHAnsi" w:cstheme="majorHAnsi"/>
-          <w:sz w:val="28"/>
-          <w:szCs w:val="28"/>
-          <w:lang w:val="fr-FR"/>
-        </w:rPr>
-      </w:pPr>
-      <w:r>
-        <w:rPr>
-          <w:rFonts w:asciiTheme="majorHAnsi" w:hAnsiTheme="majorHAnsi" w:cstheme="majorHAnsi"/>
-          <w:sz w:val="28"/>
-          <w:szCs w:val="28"/>
-          <w:lang w:val="fr-FR"/>
-        </w:rPr>
-        <w:t>19. Hãy kể một vài heuristic để thiết lập biểu đồ kịch bản sử dụng.</w:t>
-      </w:r>
-    </w:p>
-    <w:p>
-      <w:pPr>
-        <w:spacing w:after="0" w:line="360" w:lineRule="auto"/>
-        <w:jc w:val="both"/>
-        <w:rPr>
-          <w:rFonts w:asciiTheme="majorHAnsi" w:hAnsiTheme="majorHAnsi" w:cstheme="majorHAnsi"/>
-          <w:sz w:val="28"/>
-          <w:szCs w:val="28"/>
-          <w:lang w:val="fr-FR"/>
-        </w:rPr>
-      </w:pPr>
-      <w:r>
-        <w:rPr>
-          <w:rFonts w:asciiTheme="majorHAnsi" w:hAnsiTheme="majorHAnsi" w:cstheme="majorHAnsi"/>
-          <w:sz w:val="28"/>
-          <w:szCs w:val="28"/>
-          <w:lang w:val="fr-FR"/>
-        </w:rPr>
-        <w:t xml:space="preserve">20. Vì sao </w:t>
-      </w:r>
-      <w:r>
-        <w:rPr>
-          <w:rFonts w:asciiTheme="majorHAnsi" w:hAnsiTheme="majorHAnsi" w:cstheme="majorHAnsi"/>
-          <w:sz w:val="28"/>
-          <w:szCs w:val="28"/>
-          <w:lang w:val="fr-FR"/>
-        </w:rPr>
-        <w:t>bước lặp</w:t>
-      </w:r>
-      <w:r>
-        <w:rPr>
-          <w:rFonts w:asciiTheme="majorHAnsi" w:hAnsiTheme="majorHAnsi" w:cstheme="majorHAnsi"/>
-          <w:sz w:val="28"/>
-          <w:szCs w:val="28"/>
-          <w:lang w:val="fr-FR"/>
-        </w:rPr>
-        <w:t xml:space="preserve"> quan trọng trong thiết lập ca sử dụng.</w:t>
-      </w:r>
-    </w:p>
-    <w:p>
-      <w:pPr>
-        <w:spacing w:after="0" w:line="360" w:lineRule="auto"/>
-        <w:jc w:val="both"/>
-        <w:rPr>
-          <w:rFonts w:asciiTheme="majorHAnsi" w:hAnsiTheme="majorHAnsi" w:cstheme="majorHAnsi"/>
-          <w:sz w:val="28"/>
-          <w:szCs w:val="28"/>
-          <w:lang w:val="fr-FR"/>
-        </w:rPr>
-      </w:pPr>
-      <w:r>
-        <w:rPr>
-          <w:rFonts w:asciiTheme="majorHAnsi" w:hAnsiTheme="majorHAnsi" w:cstheme="majorHAnsi"/>
-          <w:sz w:val="28"/>
-          <w:szCs w:val="28"/>
-          <w:lang w:val="fr-FR"/>
-        </w:rPr>
-        <w:t>21. Góc nhìn của kịch bản sử dụng là gì, vì sao lại quan trọng?</w:t>
-      </w:r>
-    </w:p>
-    <w:p>
-      <w:pPr>
-        <w:spacing w:after="0" w:line="360" w:lineRule="auto"/>
-        <w:jc w:val="both"/>
-        <w:rPr>
-          <w:rFonts w:asciiTheme="majorHAnsi" w:hAnsiTheme="majorHAnsi" w:cstheme="majorHAnsi"/>
-          <w:sz w:val="28"/>
-          <w:szCs w:val="28"/>
-          <w:lang w:val="fr-FR"/>
-        </w:rPr>
-      </w:pPr>
-    </w:p>
-    <w:p>
-      <w:pPr>
-        <w:rPr>
-          <w:rFonts w:asciiTheme="majorHAnsi" w:hAnsiTheme="majorHAnsi" w:cstheme="majorHAnsi"/>
-          <w:b/>
-          <w:sz w:val="28"/>
-          <w:szCs w:val="28"/>
-          <w:lang w:val="fr-FR"/>
-        </w:rPr>
-      </w:pPr>
-      <w:r>
-        <w:rPr>
-          <w:rFonts w:asciiTheme="majorHAnsi" w:hAnsiTheme="majorHAnsi" w:cstheme="majorHAnsi"/>
-          <w:b/>
-          <w:sz w:val="28"/>
-          <w:szCs w:val="28"/>
-          <w:lang w:val="fr-FR"/>
-        </w:rPr>
-        <w:br w:type="page"/>
-      </w:r>
-    </w:p>
-    <w:p>
-      <w:pPr>
-        <w:spacing w:after="0" w:line="360" w:lineRule="auto"/>
-        <w:jc w:val="both"/>
-        <w:rPr>
-          <w:rFonts w:asciiTheme="majorHAnsi" w:hAnsiTheme="majorHAnsi" w:cstheme="majorHAnsi"/>
-          <w:b/>
-          <w:sz w:val="28"/>
-          <w:szCs w:val="28"/>
-          <w:lang w:val="fr-FR"/>
-        </w:rPr>
-      </w:pPr>
-      <w:r>
-        <w:rPr>
-          <w:rFonts w:asciiTheme="majorHAnsi" w:hAnsiTheme="majorHAnsi" w:cstheme="majorHAnsi"/>
-          <w:b/>
-          <w:sz w:val="28"/>
-          <w:szCs w:val="28"/>
-          <w:lang w:val="fr-FR"/>
         </w:rPr>
         <w:lastRenderedPageBreak/>
         <w:t>Câu hỏi c</w:t>
@@ -5825,7 +8355,7 @@
           <w:b/>
           <w:sz w:val="28"/>
           <w:szCs w:val="28"/>
-          <w:lang w:val="fr-FR"/>
+          <w:lang w:val="en-US"/>
         </w:rPr>
         <w:t>hương 6. Mô hình hóa cấu trúc</w:t>
       </w:r>
@@ -5838,15 +8368,15 @@
           <w:rFonts w:asciiTheme="majorHAnsi" w:hAnsiTheme="majorHAnsi" w:cstheme="majorHAnsi"/>
           <w:sz w:val="28"/>
           <w:szCs w:val="28"/>
-          <w:lang w:val="fr-FR"/>
-        </w:rPr>
-      </w:pPr>
-      <w:r>
-        <w:rPr>
-          <w:rFonts w:asciiTheme="majorHAnsi" w:hAnsiTheme="majorHAnsi" w:cstheme="majorHAnsi"/>
-          <w:sz w:val="28"/>
-          <w:szCs w:val="28"/>
-          <w:lang w:val="fr-FR"/>
+          <w:lang w:val="en-US"/>
+        </w:rPr>
+      </w:pPr>
+      <w:r>
+        <w:rPr>
+          <w:rFonts w:asciiTheme="majorHAnsi" w:hAnsiTheme="majorHAnsi" w:cstheme="majorHAnsi"/>
+          <w:sz w:val="28"/>
+          <w:szCs w:val="28"/>
+          <w:lang w:val="en-US"/>
         </w:rPr>
         <w:t>1. Hãy giải thích về số lượng trong mối quan hệ giữa hai lớp.</w:t>
       </w:r>
@@ -5867,9 +8397,18 @@
           <w:rFonts w:asciiTheme="majorHAnsi" w:hAnsiTheme="majorHAnsi" w:cstheme="majorHAnsi"/>
           <w:sz w:val="28"/>
           <w:szCs w:val="28"/>
-          <w:lang w:val="fr-FR"/>
-        </w:rPr>
-        <w:t>2. Vì sao các giải thuyết lại quan trọng với mô hình cấu trúc?</w:t>
+          <w:lang w:val="en-US"/>
+        </w:rPr>
+        <w:t>2. Vì sao các giải t</w:t>
+      </w:r>
+      <w:r>
+        <w:rPr>
+          <w:rFonts w:asciiTheme="majorHAnsi" w:hAnsiTheme="majorHAnsi" w:cstheme="majorHAnsi"/>
+          <w:sz w:val="28"/>
+          <w:szCs w:val="28"/>
+          <w:lang w:val="fr-FR"/>
+        </w:rPr>
+        <w:t>huyết lại quan trọng với mô hình cấu trúc?</w:t>
       </w:r>
     </w:p>
     <w:p>
@@ -6482,7 +9021,25 @@
           <w:szCs w:val="28"/>
           <w:lang w:val="en-US"/>
         </w:rPr>
-        <w:t>2. Một kịch bản sử dụng liên quan như thế nào đến biểu đồ trình tự? Biểu đồ tương tác?</w:t>
+        <w:t xml:space="preserve">2. Một </w:t>
+      </w:r>
+      <w:r>
+        <w:rPr>
+          <w:rFonts w:asciiTheme="majorHAnsi" w:hAnsiTheme="majorHAnsi" w:cstheme="majorHAnsi"/>
+          <w:sz w:val="28"/>
+          <w:szCs w:val="28"/>
+          <w:lang w:val="en-US"/>
+        </w:rPr>
+        <w:t>ca sử dụng</w:t>
+      </w:r>
+      <w:r>
+        <w:rPr>
+          <w:rFonts w:asciiTheme="majorHAnsi" w:hAnsiTheme="majorHAnsi" w:cstheme="majorHAnsi"/>
+          <w:sz w:val="28"/>
+          <w:szCs w:val="28"/>
+          <w:lang w:val="en-US"/>
+        </w:rPr>
+        <w:t xml:space="preserve"> liên quan như thế nào đến biểu đồ trình tự? Biểu đồ tương tác?</w:t>
       </w:r>
     </w:p>
     <w:p>
@@ -6524,7 +9081,25 @@
           <w:szCs w:val="28"/>
           <w:lang w:val="en-US"/>
         </w:rPr>
-        <w:t>Trạng thái; hành vi; lớp; đối tượng; hành động; hoạt động;kịch bản sử dụng; tình huống;  phương thức; thông điệp.</w:t>
+        <w:t>Trạng thái; hành vi; lớp; đối tượng; hành động; hoạt động;</w:t>
+      </w:r>
+      <w:r>
+        <w:rPr>
+          <w:rFonts w:asciiTheme="majorHAnsi" w:hAnsiTheme="majorHAnsi" w:cstheme="majorHAnsi"/>
+          <w:sz w:val="28"/>
+          <w:szCs w:val="28"/>
+          <w:lang w:val="en-US"/>
+        </w:rPr>
+        <w:t>ca sử dụng</w:t>
+      </w:r>
+      <w:r>
+        <w:rPr>
+          <w:rFonts w:asciiTheme="majorHAnsi" w:hAnsiTheme="majorHAnsi" w:cstheme="majorHAnsi"/>
+          <w:sz w:val="28"/>
+          <w:szCs w:val="28"/>
+          <w:lang w:val="en-US"/>
+        </w:rPr>
+        <w:t>; tình huống;  phương thức; thông điệp.</w:t>
       </w:r>
     </w:p>
     <w:p>
@@ -8450,7 +11025,7 @@
           <w:rPr>
             <w:noProof/>
           </w:rPr>
-          <w:t>11</w:t>
+          <w:t>24</w:t>
         </w:r>
         <w:r>
           <w:rPr>

</xml_diff>

<commit_message>
Điểu chỉnh câu hỏi mô hình hóa hành vi
</commit_message>
<xml_diff>
--- a/CheatSheetPTTKHT.docx
+++ b/CheatSheetPTTKHT.docx
@@ -8390,14 +8390,26 @@
           <w:lang w:val="en-US"/>
         </w:rPr>
       </w:pPr>
-      <w:r>
-        <w:rPr>
-          <w:rFonts w:asciiTheme="majorHAnsi" w:hAnsiTheme="majorHAnsi" w:cstheme="majorHAnsi"/>
-          <w:sz w:val="28"/>
-          <w:szCs w:val="28"/>
-          <w:lang w:val="en-US"/>
-        </w:rPr>
-        <w:t>2. Vì sao các giải t</w:t>
+    </w:p>
+    <w:p>
+      <w:pPr>
+        <w:spacing w:after="0" w:line="360" w:lineRule="auto"/>
+        <w:jc w:val="both"/>
+        <w:rPr>
+          <w:rFonts w:asciiTheme="majorHAnsi" w:hAnsiTheme="majorHAnsi" w:cstheme="majorHAnsi"/>
+          <w:sz w:val="28"/>
+          <w:szCs w:val="28"/>
+          <w:lang w:val="en-US"/>
+        </w:rPr>
+      </w:pPr>
+      <w:r>
+        <w:rPr>
+          <w:rFonts w:asciiTheme="majorHAnsi" w:hAnsiTheme="majorHAnsi" w:cstheme="majorHAnsi"/>
+          <w:sz w:val="28"/>
+          <w:szCs w:val="28"/>
+          <w:lang w:val="en-US"/>
+        </w:rPr>
+        <w:t>2. Vì sao các giả t</w:t>
       </w:r>
       <w:r>
         <w:rPr>
@@ -8457,7 +8469,25 @@
           <w:szCs w:val="28"/>
           <w:lang w:val="fr-FR"/>
         </w:rPr>
-        <w:t xml:space="preserve">4. Hãy so sánh các thuật ngữ sau : đối tượng, </w:t>
+        <w:t>4. Hãy so sánh các thuật ngữ</w:t>
+      </w:r>
+      <w:r>
+        <w:rPr>
+          <w:rFonts w:asciiTheme="majorHAnsi" w:hAnsiTheme="majorHAnsi" w:cstheme="majorHAnsi"/>
+          <w:sz w:val="28"/>
+          <w:szCs w:val="28"/>
+          <w:lang w:val="fr-FR"/>
+        </w:rPr>
+        <w:t xml:space="preserve"> sau</w:t>
+      </w:r>
+      <w:r>
+        <w:rPr>
+          <w:rFonts w:asciiTheme="majorHAnsi" w:hAnsiTheme="majorHAnsi" w:cstheme="majorHAnsi"/>
+          <w:sz w:val="28"/>
+          <w:szCs w:val="28"/>
+          <w:lang w:val="fr-FR"/>
+        </w:rPr>
+        <w:t xml:space="preserve">: đối tượng, </w:t>
       </w:r>
       <w:r>
         <w:rPr>
@@ -8547,7 +8577,16 @@
           <w:szCs w:val="28"/>
           <w:lang w:val="fr-FR"/>
         </w:rPr>
-        <w:t>7. Hãy vẽ các mối quan hệ mô tả các luật sau. Bao gồm cả số lượng trên các mối quan hệ.</w:t>
+        <w:t>7. Hãy vẽ các mối quan hệ mô tả các luật sau. Bao gồm cả số lượng trên các mối quan hệ</w:t>
+      </w:r>
+      <w:r>
+        <w:rPr>
+          <w:rFonts w:asciiTheme="majorHAnsi" w:hAnsiTheme="majorHAnsi" w:cstheme="majorHAnsi"/>
+          <w:sz w:val="28"/>
+          <w:szCs w:val="28"/>
+          <w:lang w:val="fr-FR"/>
+        </w:rPr>
+        <w:t> :</w:t>
       </w:r>
     </w:p>
     <w:p>
@@ -8721,7 +8760,25 @@
           <w:szCs w:val="28"/>
           <w:lang w:val="fr-FR"/>
         </w:rPr>
-        <w:t>10. Hãy lấy hai ví dụ  về các môi quan hệ có liên quan, tổng hợp và khái quát hóa. Mỗi loại quan hệ được biểu diễn như thế nào trong biểu đồ lớp ?</w:t>
+        <w:t>10. Hãy lấy hai ví dụ  về</w:t>
+      </w:r>
+      <w:r>
+        <w:rPr>
+          <w:rFonts w:asciiTheme="majorHAnsi" w:hAnsiTheme="majorHAnsi" w:cstheme="majorHAnsi"/>
+          <w:sz w:val="28"/>
+          <w:szCs w:val="28"/>
+          <w:lang w:val="fr-FR"/>
+        </w:rPr>
+        <w:t xml:space="preserve"> các mố</w:t>
+      </w:r>
+      <w:r>
+        <w:rPr>
+          <w:rFonts w:asciiTheme="majorHAnsi" w:hAnsiTheme="majorHAnsi" w:cstheme="majorHAnsi"/>
+          <w:sz w:val="28"/>
+          <w:szCs w:val="28"/>
+          <w:lang w:val="fr-FR"/>
+        </w:rPr>
+        <w:t>i quan hệ có liên quan, tổng hợp và khái quát hóa. Mỗi loại quan hệ được biểu diễn như thế nào trong biểu đồ lớp ?</w:t>
       </w:r>
     </w:p>
     <w:p>
@@ -8880,6 +8937,7 @@
           <w:szCs w:val="28"/>
           <w:lang w:val="en-US"/>
         </w:rPr>
+        <w:lastRenderedPageBreak/>
         <w:t>Xác định tên nhân viên</w:t>
       </w:r>
       <w:r>
@@ -8910,449 +8968,513 @@
           <w:szCs w:val="28"/>
           <w:lang w:val="en-US"/>
         </w:rPr>
+        <w:t xml:space="preserve">Đưa ra yêu cầu </w:t>
+      </w:r>
+      <w:r>
+        <w:rPr>
+          <w:rFonts w:asciiTheme="majorHAnsi" w:hAnsiTheme="majorHAnsi" w:cstheme="majorHAnsi"/>
+          <w:sz w:val="28"/>
+          <w:szCs w:val="28"/>
+          <w:lang w:val="en-US"/>
+        </w:rPr>
+        <w:t>kỳ nghỉ (số ngày nghỉ)</w:t>
+      </w:r>
+    </w:p>
+    <w:p>
+      <w:pPr>
+        <w:spacing w:after="0" w:line="360" w:lineRule="auto"/>
+        <w:jc w:val="both"/>
+        <w:rPr>
+          <w:rFonts w:asciiTheme="majorHAnsi" w:hAnsiTheme="majorHAnsi" w:cstheme="majorHAnsi"/>
+          <w:sz w:val="28"/>
+          <w:szCs w:val="28"/>
+          <w:lang w:val="en-US"/>
+        </w:rPr>
+      </w:pPr>
+      <w:r>
+        <w:rPr>
+          <w:rFonts w:asciiTheme="majorHAnsi" w:hAnsiTheme="majorHAnsi" w:cstheme="majorHAnsi"/>
+          <w:sz w:val="28"/>
+          <w:szCs w:val="28"/>
+          <w:lang w:val="en-US"/>
+        </w:rPr>
+        <w:t>Tìm địa chỉ nhân viên</w:t>
+      </w:r>
+      <w:r>
+        <w:rPr>
+          <w:rFonts w:asciiTheme="majorHAnsi" w:hAnsiTheme="majorHAnsi" w:cstheme="majorHAnsi"/>
+          <w:sz w:val="28"/>
+          <w:szCs w:val="28"/>
+          <w:lang w:val="en-US"/>
+        </w:rPr>
+        <w:t xml:space="preserve"> ()</w:t>
+      </w:r>
+    </w:p>
+    <w:p>
+      <w:pPr>
+        <w:spacing w:after="0" w:line="360" w:lineRule="auto"/>
+        <w:jc w:val="both"/>
+        <w:rPr>
+          <w:rFonts w:asciiTheme="majorHAnsi" w:hAnsiTheme="majorHAnsi" w:cstheme="majorHAnsi"/>
+          <w:sz w:val="28"/>
+          <w:szCs w:val="28"/>
+          <w:lang w:val="en-US"/>
+        </w:rPr>
+      </w:pPr>
+      <w:r>
+        <w:rPr>
+          <w:rFonts w:asciiTheme="majorHAnsi" w:hAnsiTheme="majorHAnsi" w:cstheme="majorHAnsi"/>
+          <w:sz w:val="28"/>
+          <w:szCs w:val="28"/>
+          <w:lang w:val="en-US"/>
+        </w:rPr>
+        <w:t>Thêm nhân viên</w:t>
+      </w:r>
+      <w:r>
+        <w:rPr>
+          <w:rFonts w:asciiTheme="majorHAnsi" w:hAnsiTheme="majorHAnsi" w:cstheme="majorHAnsi"/>
+          <w:sz w:val="28"/>
+          <w:szCs w:val="28"/>
+          <w:lang w:val="en-US"/>
+        </w:rPr>
+        <w:t xml:space="preserve"> ()</w:t>
+      </w:r>
+    </w:p>
+    <w:p>
+      <w:pPr>
+        <w:spacing w:after="0" w:line="360" w:lineRule="auto"/>
+        <w:jc w:val="both"/>
+        <w:rPr>
+          <w:rFonts w:asciiTheme="majorHAnsi" w:hAnsiTheme="majorHAnsi" w:cstheme="majorHAnsi"/>
+          <w:sz w:val="28"/>
+          <w:szCs w:val="28"/>
+          <w:lang w:val="en-US"/>
+        </w:rPr>
+      </w:pPr>
+      <w:r>
+        <w:rPr>
+          <w:rFonts w:asciiTheme="majorHAnsi" w:hAnsiTheme="majorHAnsi" w:cstheme="majorHAnsi"/>
+          <w:sz w:val="28"/>
+          <w:szCs w:val="28"/>
+          <w:lang w:val="en-US"/>
+        </w:rPr>
+        <w:t>Sửa địa chỉ nhân viên</w:t>
+      </w:r>
+      <w:r>
+        <w:rPr>
+          <w:rFonts w:asciiTheme="majorHAnsi" w:hAnsiTheme="majorHAnsi" w:cstheme="majorHAnsi"/>
+          <w:sz w:val="28"/>
+          <w:szCs w:val="28"/>
+          <w:lang w:val="en-US"/>
+        </w:rPr>
+        <w:t xml:space="preserve"> ()</w:t>
+      </w:r>
+    </w:p>
+    <w:p>
+      <w:pPr>
+        <w:spacing w:after="0" w:line="360" w:lineRule="auto"/>
+        <w:jc w:val="both"/>
+        <w:rPr>
+          <w:rFonts w:asciiTheme="majorHAnsi" w:hAnsiTheme="majorHAnsi" w:cstheme="majorHAnsi"/>
+          <w:sz w:val="28"/>
+          <w:szCs w:val="28"/>
+          <w:lang w:val="en-US"/>
+        </w:rPr>
+      </w:pPr>
+      <w:r>
+        <w:rPr>
+          <w:rFonts w:asciiTheme="majorHAnsi" w:hAnsiTheme="majorHAnsi" w:cstheme="majorHAnsi"/>
+          <w:sz w:val="28"/>
+          <w:szCs w:val="28"/>
+          <w:lang w:val="en-US"/>
+        </w:rPr>
+        <w:t>Thêm thông tin về vợ/chồng</w:t>
+      </w:r>
+      <w:r>
+        <w:rPr>
+          <w:rFonts w:asciiTheme="majorHAnsi" w:hAnsiTheme="majorHAnsi" w:cstheme="majorHAnsi"/>
+          <w:sz w:val="28"/>
+          <w:szCs w:val="28"/>
+          <w:lang w:val="en-US"/>
+        </w:rPr>
+        <w:t xml:space="preserve"> ()</w:t>
+      </w:r>
+    </w:p>
+    <w:p>
+      <w:pPr>
+        <w:spacing w:after="0" w:line="360" w:lineRule="auto"/>
+        <w:jc w:val="both"/>
+        <w:rPr>
+          <w:rFonts w:asciiTheme="majorHAnsi" w:hAnsiTheme="majorHAnsi" w:cstheme="majorHAnsi"/>
+          <w:sz w:val="28"/>
+          <w:szCs w:val="28"/>
+          <w:lang w:val="en-US"/>
+        </w:rPr>
+      </w:pPr>
+    </w:p>
+    <w:p>
+      <w:pPr>
+        <w:spacing w:after="0" w:line="360" w:lineRule="auto"/>
+        <w:jc w:val="both"/>
+        <w:rPr>
+          <w:rFonts w:asciiTheme="majorHAnsi" w:hAnsiTheme="majorHAnsi" w:cstheme="majorHAnsi"/>
+          <w:sz w:val="28"/>
+          <w:szCs w:val="28"/>
+          <w:lang w:val="en-US"/>
+        </w:rPr>
+      </w:pPr>
+      <w:r>
+        <w:rPr>
+          <w:rFonts w:asciiTheme="majorHAnsi" w:hAnsiTheme="majorHAnsi" w:cstheme="majorHAnsi"/>
+          <w:sz w:val="28"/>
+          <w:szCs w:val="28"/>
+          <w:lang w:val="en-US"/>
+        </w:rPr>
+        <w:t>Bài tập</w:t>
+      </w:r>
+    </w:p>
+    <w:p>
+      <w:pPr>
+        <w:spacing w:after="0" w:line="360" w:lineRule="auto"/>
+        <w:jc w:val="both"/>
+        <w:rPr>
+          <w:rFonts w:asciiTheme="majorHAnsi" w:hAnsiTheme="majorHAnsi" w:cstheme="majorHAnsi"/>
+          <w:sz w:val="28"/>
+          <w:szCs w:val="28"/>
+          <w:lang w:val="en-US"/>
+        </w:rPr>
+      </w:pPr>
+      <w:r>
+        <w:rPr>
+          <w:rFonts w:asciiTheme="majorHAnsi" w:hAnsiTheme="majorHAnsi" w:cstheme="majorHAnsi"/>
+          <w:sz w:val="28"/>
+          <w:szCs w:val="28"/>
+          <w:lang w:val="en-US"/>
+        </w:rPr>
+        <w:t>A) Vẽ biểu đồ lớp cho các lớp sau:</w:t>
+      </w:r>
+    </w:p>
+    <w:p>
+      <w:pPr>
+        <w:spacing w:after="0" w:line="360" w:lineRule="auto"/>
+        <w:ind w:firstLine="567"/>
+        <w:rPr>
+          <w:rFonts w:asciiTheme="majorHAnsi" w:hAnsiTheme="majorHAnsi" w:cstheme="majorHAnsi"/>
+          <w:sz w:val="28"/>
+          <w:szCs w:val="28"/>
+          <w:lang w:val="en-US"/>
+        </w:rPr>
+      </w:pPr>
+      <w:r>
+        <w:rPr>
+          <w:rFonts w:asciiTheme="majorHAnsi" w:hAnsiTheme="majorHAnsi" w:cstheme="majorHAnsi"/>
+          <w:sz w:val="28"/>
+          <w:szCs w:val="28"/>
+          <w:lang w:val="en-US"/>
+        </w:rPr>
+        <w:t xml:space="preserve">Movie(title, </w:t>
+      </w:r>
+      <w:r>
+        <w:rPr>
+          <w:rFonts w:asciiTheme="majorHAnsi" w:hAnsiTheme="majorHAnsi" w:cstheme="majorHAnsi"/>
+          <w:sz w:val="28"/>
+          <w:szCs w:val="28"/>
+          <w:lang w:val="en-US"/>
+        </w:rPr>
+        <w:t>producer, length, director, genre)</w:t>
+      </w:r>
+    </w:p>
+    <w:p>
+      <w:pPr>
+        <w:spacing w:after="0" w:line="360" w:lineRule="auto"/>
+        <w:ind w:firstLine="567"/>
+        <w:rPr>
+          <w:rFonts w:asciiTheme="majorHAnsi" w:hAnsiTheme="majorHAnsi" w:cstheme="majorHAnsi"/>
+          <w:sz w:val="28"/>
+          <w:szCs w:val="28"/>
+          <w:lang w:val="en-US"/>
+        </w:rPr>
+      </w:pPr>
+      <w:r>
+        <w:rPr>
+          <w:rFonts w:asciiTheme="majorHAnsi" w:hAnsiTheme="majorHAnsi" w:cstheme="majorHAnsi"/>
+          <w:sz w:val="28"/>
+          <w:szCs w:val="28"/>
+          <w:lang w:val="en-US"/>
+        </w:rPr>
+        <w:t>Ticket (price, adult or child, showtime, movie)</w:t>
+      </w:r>
+    </w:p>
+    <w:p>
+      <w:pPr>
+        <w:spacing w:after="0" w:line="360" w:lineRule="auto"/>
+        <w:ind w:firstLine="567"/>
+        <w:rPr>
+          <w:rFonts w:asciiTheme="majorHAnsi" w:hAnsiTheme="majorHAnsi" w:cstheme="majorHAnsi"/>
+          <w:sz w:val="28"/>
+          <w:szCs w:val="28"/>
+          <w:lang w:val="en-US"/>
+        </w:rPr>
+      </w:pPr>
+      <w:r>
+        <w:rPr>
+          <w:rFonts w:asciiTheme="majorHAnsi" w:hAnsiTheme="majorHAnsi" w:cstheme="majorHAnsi"/>
+          <w:sz w:val="28"/>
+          <w:szCs w:val="28"/>
+          <w:lang w:val="en-US"/>
+        </w:rPr>
+        <w:t>Patron (name, adult or child, age)</w:t>
+      </w:r>
+    </w:p>
+    <w:p>
+      <w:pPr>
+        <w:jc w:val="both"/>
+        <w:rPr>
+          <w:rFonts w:asciiTheme="majorHAnsi" w:hAnsiTheme="majorHAnsi" w:cstheme="majorHAnsi"/>
+          <w:sz w:val="28"/>
+          <w:szCs w:val="28"/>
+          <w:lang w:val="en-US"/>
+        </w:rPr>
+      </w:pPr>
+      <w:r>
+        <w:rPr>
+          <w:rFonts w:asciiTheme="majorHAnsi" w:hAnsiTheme="majorHAnsi" w:cstheme="majorHAnsi"/>
+          <w:sz w:val="28"/>
+          <w:szCs w:val="28"/>
+          <w:lang w:val="en-US"/>
+        </w:rPr>
+        <w:t>B) Vẽ biểu</w:t>
+      </w:r>
+      <w:r>
+        <w:rPr>
+          <w:rFonts w:asciiTheme="majorHAnsi" w:hAnsiTheme="majorHAnsi" w:cstheme="majorHAnsi"/>
+          <w:sz w:val="28"/>
+          <w:szCs w:val="28"/>
+          <w:lang w:val="en-US"/>
+        </w:rPr>
+        <w:t xml:space="preserve"> đồ đối tượng cho biểu đồ lớp ở mục A</w:t>
+      </w:r>
+    </w:p>
+    <w:p>
+      <w:pPr>
+        <w:jc w:val="both"/>
+        <w:rPr>
+          <w:rFonts w:asciiTheme="majorHAnsi" w:hAnsiTheme="majorHAnsi" w:cstheme="majorHAnsi"/>
+          <w:sz w:val="28"/>
+          <w:szCs w:val="28"/>
+          <w:lang w:val="en-US"/>
+        </w:rPr>
+      </w:pPr>
+      <w:r>
+        <w:rPr>
+          <w:rFonts w:asciiTheme="majorHAnsi" w:hAnsiTheme="majorHAnsi" w:cstheme="majorHAnsi"/>
+          <w:sz w:val="28"/>
+          <w:szCs w:val="28"/>
+          <w:lang w:val="en-US"/>
+        </w:rPr>
+        <w:t>C) Vẽ biểu đồ lớp cho các lớp sau, giả sử các thực thể nằm trong hệ thống thanh toán tiền cho bệnh nhân, chỉ đưa vào các thuộc tính phù hợp với tình huống này:</w:t>
+      </w:r>
+    </w:p>
+    <w:p>
+      <w:pPr>
+        <w:ind w:firstLine="567"/>
+        <w:jc w:val="both"/>
+        <w:rPr>
+          <w:rFonts w:asciiTheme="majorHAnsi" w:hAnsiTheme="majorHAnsi" w:cstheme="majorHAnsi"/>
+          <w:sz w:val="28"/>
+          <w:szCs w:val="28"/>
+          <w:lang w:val="en-US"/>
+        </w:rPr>
+      </w:pPr>
+      <w:r>
+        <w:rPr>
+          <w:rFonts w:asciiTheme="majorHAnsi" w:hAnsiTheme="majorHAnsi" w:cstheme="majorHAnsi"/>
+          <w:sz w:val="28"/>
+          <w:szCs w:val="28"/>
+          <w:lang w:val="en-US"/>
+        </w:rPr>
+        <w:t>Patient (age, name, hobbies, blood type, occupation,</w:t>
+      </w:r>
+    </w:p>
+    <w:p>
+      <w:pPr>
+        <w:ind w:firstLine="567"/>
+        <w:jc w:val="both"/>
+        <w:rPr>
+          <w:rFonts w:asciiTheme="majorHAnsi" w:hAnsiTheme="majorHAnsi" w:cstheme="majorHAnsi"/>
+          <w:sz w:val="28"/>
+          <w:szCs w:val="28"/>
+          <w:lang w:val="en-US"/>
+        </w:rPr>
+      </w:pPr>
+      <w:r>
+        <w:rPr>
+          <w:rFonts w:asciiTheme="majorHAnsi" w:hAnsiTheme="majorHAnsi" w:cstheme="majorHAnsi"/>
+          <w:sz w:val="28"/>
+          <w:szCs w:val="28"/>
+          <w:lang w:val="en-US"/>
+        </w:rPr>
+        <w:t>insurance carrier, address, phone)</w:t>
+      </w:r>
+    </w:p>
+    <w:p>
+      <w:pPr>
+        <w:ind w:firstLine="567"/>
+        <w:jc w:val="both"/>
+        <w:rPr>
+          <w:rFonts w:asciiTheme="majorHAnsi" w:hAnsiTheme="majorHAnsi" w:cstheme="majorHAnsi"/>
+          <w:sz w:val="28"/>
+          <w:szCs w:val="28"/>
+          <w:lang w:val="en-US"/>
+        </w:rPr>
+      </w:pPr>
+      <w:r>
+        <w:rPr>
+          <w:rFonts w:asciiTheme="majorHAnsi" w:hAnsiTheme="majorHAnsi" w:cstheme="majorHAnsi"/>
+          <w:sz w:val="28"/>
+          <w:szCs w:val="28"/>
+          <w:lang w:val="en-US"/>
+        </w:rPr>
+        <w:t>Insurance carrier (name, number of patients on plan,</w:t>
+      </w:r>
+      <w:r>
+        <w:rPr>
+          <w:rFonts w:asciiTheme="majorHAnsi" w:hAnsiTheme="majorHAnsi" w:cstheme="majorHAnsi"/>
+          <w:sz w:val="28"/>
+          <w:szCs w:val="28"/>
+          <w:lang w:val="en-US"/>
+        </w:rPr>
+        <w:t xml:space="preserve"> </w:t>
+      </w:r>
+      <w:r>
+        <w:rPr>
+          <w:rFonts w:asciiTheme="majorHAnsi" w:hAnsiTheme="majorHAnsi" w:cstheme="majorHAnsi"/>
+          <w:sz w:val="28"/>
+          <w:szCs w:val="28"/>
+          <w:lang w:val="en-US"/>
+        </w:rPr>
+        <w:t>address, contact name, phone)</w:t>
+      </w:r>
+    </w:p>
+    <w:p>
+      <w:pPr>
+        <w:ind w:firstLine="567"/>
+        <w:jc w:val="both"/>
+        <w:rPr>
+          <w:rFonts w:asciiTheme="majorHAnsi" w:hAnsiTheme="majorHAnsi" w:cstheme="majorHAnsi"/>
+          <w:sz w:val="28"/>
+          <w:szCs w:val="28"/>
+        </w:rPr>
+      </w:pPr>
+      <w:r>
+        <w:rPr>
+          <w:rFonts w:asciiTheme="majorHAnsi" w:hAnsiTheme="majorHAnsi" w:cstheme="majorHAnsi"/>
+          <w:sz w:val="28"/>
+          <w:szCs w:val="28"/>
+          <w:lang w:val="en-US"/>
+        </w:rPr>
+        <w:t>Doctor (specialty, provider identification number, golf</w:t>
+      </w:r>
+      <w:r>
+        <w:rPr>
+          <w:rFonts w:asciiTheme="majorHAnsi" w:hAnsiTheme="majorHAnsi" w:cstheme="majorHAnsi"/>
+          <w:sz w:val="28"/>
+          <w:szCs w:val="28"/>
+          <w:lang w:val="en-US"/>
+        </w:rPr>
+        <w:t xml:space="preserve">, </w:t>
+      </w:r>
+      <w:r>
+        <w:rPr>
+          <w:rFonts w:asciiTheme="majorHAnsi" w:hAnsiTheme="majorHAnsi" w:cstheme="majorHAnsi"/>
+          <w:sz w:val="28"/>
+          <w:szCs w:val="28"/>
+          <w:lang w:val="en-US"/>
+        </w:rPr>
+        <w:t>handicap, age, phone, name)</w:t>
+      </w:r>
+    </w:p>
+    <w:p>
+      <w:pPr>
+        <w:jc w:val="both"/>
+        <w:rPr>
+          <w:rFonts w:asciiTheme="majorHAnsi" w:hAnsiTheme="majorHAnsi" w:cstheme="majorHAnsi"/>
+          <w:sz w:val="28"/>
+          <w:szCs w:val="28"/>
+        </w:rPr>
+      </w:pPr>
+      <w:r>
+        <w:rPr>
+          <w:rFonts w:asciiTheme="majorHAnsi" w:hAnsiTheme="majorHAnsi" w:cstheme="majorHAnsi"/>
+          <w:sz w:val="28"/>
+          <w:szCs w:val="28"/>
+        </w:rPr>
+        <w:t>D) Vẽ biểu đồ đối tượng cho biểu đồ lớp ở mục B</w:t>
+      </w:r>
+    </w:p>
+    <w:p>
+      <w:pPr>
+        <w:jc w:val="both"/>
+        <w:rPr>
+          <w:rFonts w:asciiTheme="majorHAnsi" w:hAnsiTheme="majorHAnsi" w:cstheme="majorHAnsi"/>
+          <w:sz w:val="28"/>
+          <w:szCs w:val="28"/>
+        </w:rPr>
+      </w:pPr>
+      <w:r>
+        <w:rPr>
+          <w:rFonts w:asciiTheme="majorHAnsi" w:hAnsiTheme="majorHAnsi" w:cstheme="majorHAnsi"/>
+          <w:sz w:val="28"/>
+          <w:szCs w:val="28"/>
+        </w:rPr>
+        <w:t>F) Vẽ biểu đồ lớp cho mỗi tình huống sau:</w:t>
+      </w:r>
+    </w:p>
+    <w:p>
+      <w:pPr>
+        <w:ind w:firstLine="567"/>
+        <w:jc w:val="both"/>
+        <w:rPr>
+          <w:rFonts w:asciiTheme="majorHAnsi" w:hAnsiTheme="majorHAnsi" w:cstheme="majorHAnsi"/>
+          <w:sz w:val="28"/>
+          <w:szCs w:val="28"/>
+        </w:rPr>
+      </w:pPr>
+      <w:r>
+        <w:rPr>
+          <w:rFonts w:asciiTheme="majorHAnsi" w:hAnsiTheme="majorHAnsi" w:cstheme="majorHAnsi"/>
+          <w:sz w:val="28"/>
+          <w:szCs w:val="28"/>
+        </w:rPr>
+        <w:t>1. Đối với bệnh nhân mới, trong lần thăm khám đầu tiên, bệnh nhân mới điền mẫu thông tin bệnh nhân gồm có: tên, địa chỉ, số điện thoại và công ty bảo hiểm. Thông tin bệnh nhân sau đó được lưu trong tệp thông tin bệnh nhân. Một bệnh nhân chỉ được mua bảo hiểm ở một công ty bảo hiểm, và chỉ bệnh nhân có bảo hiểm mới được đăng ký khám bệnh với bác sỹ. Mỗi lần bệnh nhân đến khám bệnh, thông tin khám bệnh sẽ được gửi đến công ty bảo hiểm để thanh toán. Thông tin gửi đến công ty bảo hiểm gồm có: ngày khám, mục đích, chi phí. Một bệnh nhân được gửi hai thông báo trong một ngày.</w:t>
+      </w:r>
+    </w:p>
+    <w:p>
+      <w:pPr>
+        <w:ind w:firstLine="567"/>
+        <w:jc w:val="both"/>
+        <w:rPr>
+          <w:rFonts w:asciiTheme="majorHAnsi" w:hAnsiTheme="majorHAnsi" w:cstheme="majorHAnsi"/>
+          <w:sz w:val="28"/>
+          <w:szCs w:val="28"/>
+        </w:rPr>
+      </w:pPr>
+      <w:r>
+        <w:rPr>
+          <w:rFonts w:asciiTheme="majorHAnsi" w:hAnsiTheme="majorHAnsi" w:cstheme="majorHAnsi"/>
+          <w:sz w:val="28"/>
+          <w:szCs w:val="28"/>
+        </w:rPr>
+        <w:t xml:space="preserve">2. Bang Georgia muốn thiết kế hệ thống thông tin theo dõi nhà nghiên cứu trong bang. Thông tin quan tâm gồm có: Họ tên, học hàm, học vị, chức vụ, tên trường đại học, lĩnh vực </w:t>
+      </w:r>
+      <w:r>
+        <w:rPr>
+          <w:rFonts w:asciiTheme="majorHAnsi" w:hAnsiTheme="majorHAnsi" w:cstheme="majorHAnsi"/>
+          <w:sz w:val="28"/>
+          <w:szCs w:val="28"/>
+        </w:rPr>
         <w:lastRenderedPageBreak/>
-        <w:t xml:space="preserve">Đưa ra yêu cầu </w:t>
-      </w:r>
-      <w:r>
-        <w:rPr>
-          <w:rFonts w:asciiTheme="majorHAnsi" w:hAnsiTheme="majorHAnsi" w:cstheme="majorHAnsi"/>
-          <w:sz w:val="28"/>
-          <w:szCs w:val="28"/>
-          <w:lang w:val="en-US"/>
-        </w:rPr>
-        <w:t>kỳ nghỉ (số ngày nghỉ)</w:t>
-      </w:r>
-    </w:p>
-    <w:p>
-      <w:pPr>
-        <w:spacing w:after="0" w:line="360" w:lineRule="auto"/>
-        <w:jc w:val="both"/>
-        <w:rPr>
-          <w:rFonts w:asciiTheme="majorHAnsi" w:hAnsiTheme="majorHAnsi" w:cstheme="majorHAnsi"/>
-          <w:sz w:val="28"/>
-          <w:szCs w:val="28"/>
-          <w:lang w:val="en-US"/>
-        </w:rPr>
-      </w:pPr>
-      <w:r>
-        <w:rPr>
-          <w:rFonts w:asciiTheme="majorHAnsi" w:hAnsiTheme="majorHAnsi" w:cstheme="majorHAnsi"/>
-          <w:sz w:val="28"/>
-          <w:szCs w:val="28"/>
-          <w:lang w:val="en-US"/>
-        </w:rPr>
-        <w:t>Tìm địa chỉ nhân viên</w:t>
-      </w:r>
-      <w:r>
-        <w:rPr>
-          <w:rFonts w:asciiTheme="majorHAnsi" w:hAnsiTheme="majorHAnsi" w:cstheme="majorHAnsi"/>
-          <w:sz w:val="28"/>
-          <w:szCs w:val="28"/>
-          <w:lang w:val="en-US"/>
-        </w:rPr>
-        <w:t xml:space="preserve"> ()</w:t>
-      </w:r>
-    </w:p>
-    <w:p>
-      <w:pPr>
-        <w:spacing w:after="0" w:line="360" w:lineRule="auto"/>
-        <w:jc w:val="both"/>
-        <w:rPr>
-          <w:rFonts w:asciiTheme="majorHAnsi" w:hAnsiTheme="majorHAnsi" w:cstheme="majorHAnsi"/>
-          <w:sz w:val="28"/>
-          <w:szCs w:val="28"/>
-          <w:lang w:val="en-US"/>
-        </w:rPr>
-      </w:pPr>
-      <w:r>
-        <w:rPr>
-          <w:rFonts w:asciiTheme="majorHAnsi" w:hAnsiTheme="majorHAnsi" w:cstheme="majorHAnsi"/>
-          <w:sz w:val="28"/>
-          <w:szCs w:val="28"/>
-          <w:lang w:val="en-US"/>
-        </w:rPr>
-        <w:t>Thêm nhân viên</w:t>
-      </w:r>
-      <w:r>
-        <w:rPr>
-          <w:rFonts w:asciiTheme="majorHAnsi" w:hAnsiTheme="majorHAnsi" w:cstheme="majorHAnsi"/>
-          <w:sz w:val="28"/>
-          <w:szCs w:val="28"/>
-          <w:lang w:val="en-US"/>
-        </w:rPr>
-        <w:t xml:space="preserve"> ()</w:t>
-      </w:r>
-    </w:p>
-    <w:p>
-      <w:pPr>
-        <w:spacing w:after="0" w:line="360" w:lineRule="auto"/>
-        <w:jc w:val="both"/>
-        <w:rPr>
-          <w:rFonts w:asciiTheme="majorHAnsi" w:hAnsiTheme="majorHAnsi" w:cstheme="majorHAnsi"/>
-          <w:sz w:val="28"/>
-          <w:szCs w:val="28"/>
-          <w:lang w:val="en-US"/>
-        </w:rPr>
-      </w:pPr>
-      <w:r>
-        <w:rPr>
-          <w:rFonts w:asciiTheme="majorHAnsi" w:hAnsiTheme="majorHAnsi" w:cstheme="majorHAnsi"/>
-          <w:sz w:val="28"/>
-          <w:szCs w:val="28"/>
-          <w:lang w:val="en-US"/>
-        </w:rPr>
-        <w:t>Sửa địa chỉ nhân viên</w:t>
-      </w:r>
-      <w:r>
-        <w:rPr>
-          <w:rFonts w:asciiTheme="majorHAnsi" w:hAnsiTheme="majorHAnsi" w:cstheme="majorHAnsi"/>
-          <w:sz w:val="28"/>
-          <w:szCs w:val="28"/>
-          <w:lang w:val="en-US"/>
-        </w:rPr>
-        <w:t xml:space="preserve"> ()</w:t>
-      </w:r>
-    </w:p>
-    <w:p>
-      <w:pPr>
-        <w:spacing w:after="0" w:line="360" w:lineRule="auto"/>
-        <w:jc w:val="both"/>
-        <w:rPr>
-          <w:rFonts w:asciiTheme="majorHAnsi" w:hAnsiTheme="majorHAnsi" w:cstheme="majorHAnsi"/>
-          <w:sz w:val="28"/>
-          <w:szCs w:val="28"/>
-          <w:lang w:val="en-US"/>
-        </w:rPr>
-      </w:pPr>
-      <w:r>
-        <w:rPr>
-          <w:rFonts w:asciiTheme="majorHAnsi" w:hAnsiTheme="majorHAnsi" w:cstheme="majorHAnsi"/>
-          <w:sz w:val="28"/>
-          <w:szCs w:val="28"/>
-          <w:lang w:val="en-US"/>
-        </w:rPr>
-        <w:t>Thêm thông tin về vợ/chồng</w:t>
-      </w:r>
-      <w:r>
-        <w:rPr>
-          <w:rFonts w:asciiTheme="majorHAnsi" w:hAnsiTheme="majorHAnsi" w:cstheme="majorHAnsi"/>
-          <w:sz w:val="28"/>
-          <w:szCs w:val="28"/>
-          <w:lang w:val="en-US"/>
-        </w:rPr>
-        <w:t xml:space="preserve"> ()</w:t>
-      </w:r>
-    </w:p>
-    <w:p>
-      <w:pPr>
-        <w:spacing w:after="0" w:line="360" w:lineRule="auto"/>
-        <w:jc w:val="both"/>
-        <w:rPr>
-          <w:rFonts w:asciiTheme="majorHAnsi" w:hAnsiTheme="majorHAnsi" w:cstheme="majorHAnsi"/>
-          <w:sz w:val="28"/>
-          <w:szCs w:val="28"/>
-          <w:lang w:val="en-US"/>
-        </w:rPr>
-      </w:pPr>
-    </w:p>
-    <w:p>
-      <w:pPr>
-        <w:spacing w:after="0" w:line="360" w:lineRule="auto"/>
-        <w:jc w:val="both"/>
-        <w:rPr>
-          <w:rFonts w:asciiTheme="majorHAnsi" w:hAnsiTheme="majorHAnsi" w:cstheme="majorHAnsi"/>
-          <w:sz w:val="28"/>
-          <w:szCs w:val="28"/>
-          <w:lang w:val="en-US"/>
-        </w:rPr>
-      </w:pPr>
-      <w:r>
-        <w:rPr>
-          <w:rFonts w:asciiTheme="majorHAnsi" w:hAnsiTheme="majorHAnsi" w:cstheme="majorHAnsi"/>
-          <w:sz w:val="28"/>
-          <w:szCs w:val="28"/>
-          <w:lang w:val="en-US"/>
-        </w:rPr>
-        <w:t>Bài tập</w:t>
-      </w:r>
-    </w:p>
-    <w:p>
-      <w:pPr>
-        <w:spacing w:after="0" w:line="360" w:lineRule="auto"/>
-        <w:jc w:val="both"/>
-        <w:rPr>
-          <w:rFonts w:asciiTheme="majorHAnsi" w:hAnsiTheme="majorHAnsi" w:cstheme="majorHAnsi"/>
-          <w:sz w:val="28"/>
-          <w:szCs w:val="28"/>
-          <w:lang w:val="en-US"/>
-        </w:rPr>
-      </w:pPr>
-      <w:r>
-        <w:rPr>
-          <w:rFonts w:asciiTheme="majorHAnsi" w:hAnsiTheme="majorHAnsi" w:cstheme="majorHAnsi"/>
-          <w:sz w:val="28"/>
-          <w:szCs w:val="28"/>
-          <w:lang w:val="en-US"/>
-        </w:rPr>
-        <w:t>A) Vẽ biểu đồ lớp cho các lớp sau:</w:t>
-      </w:r>
-    </w:p>
-    <w:p>
-      <w:pPr>
-        <w:spacing w:after="0" w:line="360" w:lineRule="auto"/>
-        <w:ind w:firstLine="567"/>
-        <w:rPr>
-          <w:rFonts w:asciiTheme="majorHAnsi" w:hAnsiTheme="majorHAnsi" w:cstheme="majorHAnsi"/>
-          <w:sz w:val="28"/>
-          <w:szCs w:val="28"/>
-          <w:lang w:val="en-US"/>
-        </w:rPr>
-      </w:pPr>
-      <w:r>
-        <w:rPr>
-          <w:rFonts w:asciiTheme="majorHAnsi" w:hAnsiTheme="majorHAnsi" w:cstheme="majorHAnsi"/>
-          <w:sz w:val="28"/>
-          <w:szCs w:val="28"/>
-          <w:lang w:val="en-US"/>
-        </w:rPr>
-        <w:t xml:space="preserve">Movie(title, </w:t>
-      </w:r>
-      <w:r>
-        <w:rPr>
-          <w:rFonts w:asciiTheme="majorHAnsi" w:hAnsiTheme="majorHAnsi" w:cstheme="majorHAnsi"/>
-          <w:sz w:val="28"/>
-          <w:szCs w:val="28"/>
-          <w:lang w:val="en-US"/>
-        </w:rPr>
-        <w:t>producer, length, director, genre)</w:t>
-      </w:r>
-    </w:p>
-    <w:p>
-      <w:pPr>
-        <w:spacing w:after="0" w:line="360" w:lineRule="auto"/>
-        <w:ind w:firstLine="567"/>
-        <w:rPr>
-          <w:rFonts w:asciiTheme="majorHAnsi" w:hAnsiTheme="majorHAnsi" w:cstheme="majorHAnsi"/>
-          <w:sz w:val="28"/>
-          <w:szCs w:val="28"/>
-          <w:lang w:val="en-US"/>
-        </w:rPr>
-      </w:pPr>
-      <w:r>
-        <w:rPr>
-          <w:rFonts w:asciiTheme="majorHAnsi" w:hAnsiTheme="majorHAnsi" w:cstheme="majorHAnsi"/>
-          <w:sz w:val="28"/>
-          <w:szCs w:val="28"/>
-          <w:lang w:val="en-US"/>
-        </w:rPr>
-        <w:t>Ticket (price, adult or child, showtime, movie)</w:t>
-      </w:r>
-    </w:p>
-    <w:p>
-      <w:pPr>
-        <w:spacing w:after="0" w:line="360" w:lineRule="auto"/>
-        <w:ind w:firstLine="567"/>
-        <w:rPr>
-          <w:rFonts w:asciiTheme="majorHAnsi" w:hAnsiTheme="majorHAnsi" w:cstheme="majorHAnsi"/>
-          <w:sz w:val="28"/>
-          <w:szCs w:val="28"/>
-          <w:lang w:val="en-US"/>
-        </w:rPr>
-      </w:pPr>
-      <w:r>
-        <w:rPr>
-          <w:rFonts w:asciiTheme="majorHAnsi" w:hAnsiTheme="majorHAnsi" w:cstheme="majorHAnsi"/>
-          <w:sz w:val="28"/>
-          <w:szCs w:val="28"/>
-          <w:lang w:val="en-US"/>
-        </w:rPr>
-        <w:t>Patron (name, adult or child, age)</w:t>
-      </w:r>
-    </w:p>
-    <w:p>
-      <w:pPr>
-        <w:jc w:val="both"/>
-        <w:rPr>
-          <w:rFonts w:asciiTheme="majorHAnsi" w:hAnsiTheme="majorHAnsi" w:cstheme="majorHAnsi"/>
-          <w:sz w:val="28"/>
-          <w:szCs w:val="28"/>
-          <w:lang w:val="en-US"/>
-        </w:rPr>
-      </w:pPr>
-      <w:r>
-        <w:rPr>
-          <w:rFonts w:asciiTheme="majorHAnsi" w:hAnsiTheme="majorHAnsi" w:cstheme="majorHAnsi"/>
-          <w:sz w:val="28"/>
-          <w:szCs w:val="28"/>
-          <w:lang w:val="en-US"/>
-        </w:rPr>
-        <w:t>B) Vẽ biểu</w:t>
-      </w:r>
-      <w:r>
-        <w:rPr>
-          <w:rFonts w:asciiTheme="majorHAnsi" w:hAnsiTheme="majorHAnsi" w:cstheme="majorHAnsi"/>
-          <w:sz w:val="28"/>
-          <w:szCs w:val="28"/>
-          <w:lang w:val="en-US"/>
-        </w:rPr>
-        <w:t xml:space="preserve"> đồ đối tượng cho biểu đồ lớp ở mục A</w:t>
-      </w:r>
-    </w:p>
-    <w:p>
-      <w:pPr>
-        <w:jc w:val="both"/>
-        <w:rPr>
-          <w:rFonts w:asciiTheme="majorHAnsi" w:hAnsiTheme="majorHAnsi" w:cstheme="majorHAnsi"/>
-          <w:sz w:val="28"/>
-          <w:szCs w:val="28"/>
-          <w:lang w:val="en-US"/>
-        </w:rPr>
-      </w:pPr>
-      <w:r>
-        <w:rPr>
-          <w:rFonts w:asciiTheme="majorHAnsi" w:hAnsiTheme="majorHAnsi" w:cstheme="majorHAnsi"/>
-          <w:sz w:val="28"/>
-          <w:szCs w:val="28"/>
-          <w:lang w:val="en-US"/>
-        </w:rPr>
-        <w:t>C) Vẽ biểu đồ lớp cho các lớp sau, giả sử các thực thể nằm trong hệ thống thanh toán tiền cho bệnh nhân, chỉ đưa vào các thuộc tính phù hợp với tình huống này:</w:t>
-      </w:r>
-    </w:p>
-    <w:p>
-      <w:pPr>
-        <w:ind w:firstLine="567"/>
-        <w:jc w:val="both"/>
-        <w:rPr>
-          <w:rFonts w:asciiTheme="majorHAnsi" w:hAnsiTheme="majorHAnsi" w:cstheme="majorHAnsi"/>
-          <w:sz w:val="28"/>
-          <w:szCs w:val="28"/>
-          <w:lang w:val="en-US"/>
-        </w:rPr>
-      </w:pPr>
-      <w:r>
-        <w:rPr>
-          <w:rFonts w:asciiTheme="majorHAnsi" w:hAnsiTheme="majorHAnsi" w:cstheme="majorHAnsi"/>
-          <w:sz w:val="28"/>
-          <w:szCs w:val="28"/>
-          <w:lang w:val="en-US"/>
-        </w:rPr>
-        <w:t>Patient (age, name, hobbies, blood type, occupation,</w:t>
-      </w:r>
-    </w:p>
-    <w:p>
-      <w:pPr>
-        <w:ind w:firstLine="567"/>
-        <w:jc w:val="both"/>
-        <w:rPr>
-          <w:rFonts w:asciiTheme="majorHAnsi" w:hAnsiTheme="majorHAnsi" w:cstheme="majorHAnsi"/>
-          <w:sz w:val="28"/>
-          <w:szCs w:val="28"/>
-          <w:lang w:val="en-US"/>
-        </w:rPr>
-      </w:pPr>
-      <w:r>
-        <w:rPr>
-          <w:rFonts w:asciiTheme="majorHAnsi" w:hAnsiTheme="majorHAnsi" w:cstheme="majorHAnsi"/>
-          <w:sz w:val="28"/>
-          <w:szCs w:val="28"/>
-          <w:lang w:val="en-US"/>
-        </w:rPr>
-        <w:t>insurance carrier, address, phone)</w:t>
-      </w:r>
-    </w:p>
-    <w:p>
-      <w:pPr>
-        <w:ind w:firstLine="567"/>
-        <w:jc w:val="both"/>
-        <w:rPr>
-          <w:rFonts w:asciiTheme="majorHAnsi" w:hAnsiTheme="majorHAnsi" w:cstheme="majorHAnsi"/>
-          <w:sz w:val="28"/>
-          <w:szCs w:val="28"/>
-          <w:lang w:val="en-US"/>
-        </w:rPr>
-      </w:pPr>
-      <w:r>
-        <w:rPr>
-          <w:rFonts w:asciiTheme="majorHAnsi" w:hAnsiTheme="majorHAnsi" w:cstheme="majorHAnsi"/>
-          <w:sz w:val="28"/>
-          <w:szCs w:val="28"/>
-          <w:lang w:val="en-US"/>
-        </w:rPr>
-        <w:t>Insurance carrier (name, number of patients on plan,</w:t>
-      </w:r>
-      <w:r>
-        <w:rPr>
-          <w:rFonts w:asciiTheme="majorHAnsi" w:hAnsiTheme="majorHAnsi" w:cstheme="majorHAnsi"/>
-          <w:sz w:val="28"/>
-          <w:szCs w:val="28"/>
-          <w:lang w:val="en-US"/>
-        </w:rPr>
-        <w:t xml:space="preserve"> </w:t>
-      </w:r>
-      <w:r>
-        <w:rPr>
-          <w:rFonts w:asciiTheme="majorHAnsi" w:hAnsiTheme="majorHAnsi" w:cstheme="majorHAnsi"/>
-          <w:sz w:val="28"/>
-          <w:szCs w:val="28"/>
-          <w:lang w:val="en-US"/>
-        </w:rPr>
-        <w:t>address, contact name, phone)</w:t>
-      </w:r>
-    </w:p>
-    <w:p>
-      <w:pPr>
-        <w:ind w:firstLine="567"/>
-        <w:jc w:val="both"/>
-        <w:rPr>
-          <w:rFonts w:asciiTheme="majorHAnsi" w:hAnsiTheme="majorHAnsi" w:cstheme="majorHAnsi"/>
-          <w:sz w:val="28"/>
-          <w:szCs w:val="28"/>
-        </w:rPr>
-      </w:pPr>
-      <w:r>
-        <w:rPr>
-          <w:rFonts w:asciiTheme="majorHAnsi" w:hAnsiTheme="majorHAnsi" w:cstheme="majorHAnsi"/>
-          <w:sz w:val="28"/>
-          <w:szCs w:val="28"/>
-          <w:lang w:val="en-US"/>
-        </w:rPr>
-        <w:t>Doctor (specialty, provider identification number, golf</w:t>
-      </w:r>
-      <w:r>
-        <w:rPr>
-          <w:rFonts w:asciiTheme="majorHAnsi" w:hAnsiTheme="majorHAnsi" w:cstheme="majorHAnsi"/>
-          <w:sz w:val="28"/>
-          <w:szCs w:val="28"/>
-          <w:lang w:val="en-US"/>
-        </w:rPr>
-        <w:t xml:space="preserve">, </w:t>
-      </w:r>
-      <w:r>
-        <w:rPr>
-          <w:rFonts w:asciiTheme="majorHAnsi" w:hAnsiTheme="majorHAnsi" w:cstheme="majorHAnsi"/>
-          <w:sz w:val="28"/>
-          <w:szCs w:val="28"/>
-          <w:lang w:val="en-US"/>
-        </w:rPr>
-        <w:t>handicap, age, phone, name)</w:t>
-      </w:r>
-    </w:p>
-    <w:p>
-      <w:pPr>
-        <w:jc w:val="both"/>
-        <w:rPr>
-          <w:rFonts w:asciiTheme="majorHAnsi" w:hAnsiTheme="majorHAnsi" w:cstheme="majorHAnsi"/>
-          <w:sz w:val="28"/>
-          <w:szCs w:val="28"/>
-        </w:rPr>
-      </w:pPr>
-      <w:r>
-        <w:rPr>
-          <w:rFonts w:asciiTheme="majorHAnsi" w:hAnsiTheme="majorHAnsi" w:cstheme="majorHAnsi"/>
-          <w:sz w:val="28"/>
-          <w:szCs w:val="28"/>
-        </w:rPr>
-        <w:t>D) Vẽ biểu đồ đối tượng cho biểu đồ lớp ở mục B</w:t>
+        <w:t>nghiên cứu. Mỗi nhà nghiên cứu chỉ được gắn với một cơ sở nghiên cứu, một nhà nghiên cứu có thể có nhiều lĩnh vực nghiên cứu.</w:t>
       </w:r>
     </w:p>
     <w:p>
@@ -9381,6 +9503,472 @@
           <w:szCs w:val="28"/>
         </w:rPr>
       </w:pPr>
+    </w:p>
+    <w:p>
+      <w:pPr>
+        <w:spacing w:after="0" w:line="360" w:lineRule="auto"/>
+        <w:jc w:val="both"/>
+        <w:rPr>
+          <w:rFonts w:asciiTheme="majorHAnsi" w:hAnsiTheme="majorHAnsi" w:cstheme="majorHAnsi"/>
+          <w:b/>
+          <w:sz w:val="28"/>
+          <w:szCs w:val="28"/>
+        </w:rPr>
+      </w:pPr>
+      <w:r>
+        <w:rPr>
+          <w:rFonts w:asciiTheme="majorHAnsi" w:hAnsiTheme="majorHAnsi" w:cstheme="majorHAnsi"/>
+          <w:b/>
+          <w:sz w:val="28"/>
+          <w:szCs w:val="28"/>
+        </w:rPr>
+        <w:t>Câu hỏi chương 7 mô hình hóa hành vì</w:t>
+      </w:r>
+    </w:p>
+    <w:p>
+      <w:pPr>
+        <w:spacing w:after="0" w:line="360" w:lineRule="auto"/>
+        <w:jc w:val="both"/>
+        <w:rPr>
+          <w:rFonts w:asciiTheme="majorHAnsi" w:hAnsiTheme="majorHAnsi" w:cstheme="majorHAnsi"/>
+          <w:sz w:val="28"/>
+          <w:szCs w:val="28"/>
+        </w:rPr>
+      </w:pPr>
+      <w:r>
+        <w:rPr>
+          <w:rFonts w:asciiTheme="majorHAnsi" w:hAnsiTheme="majorHAnsi" w:cstheme="majorHAnsi"/>
+          <w:sz w:val="28"/>
+          <w:szCs w:val="28"/>
+        </w:rPr>
+        <w:t>1. Mô hình hóa hành vi liên quan như thế nào đến mô hình hóa cấu trúc?</w:t>
+      </w:r>
+    </w:p>
+    <w:p>
+      <w:pPr>
+        <w:spacing w:after="0" w:line="360" w:lineRule="auto"/>
+        <w:jc w:val="both"/>
+        <w:rPr>
+          <w:rFonts w:asciiTheme="majorHAnsi" w:hAnsiTheme="majorHAnsi" w:cstheme="majorHAnsi"/>
+          <w:sz w:val="28"/>
+          <w:szCs w:val="28"/>
+        </w:rPr>
+      </w:pPr>
+      <w:r>
+        <w:rPr>
+          <w:rFonts w:asciiTheme="majorHAnsi" w:hAnsiTheme="majorHAnsi" w:cstheme="majorHAnsi"/>
+          <w:sz w:val="28"/>
+          <w:szCs w:val="28"/>
+        </w:rPr>
+        <w:t xml:space="preserve">2. Một </w:t>
+      </w:r>
+      <w:r>
+        <w:rPr>
+          <w:rFonts w:asciiTheme="majorHAnsi" w:hAnsiTheme="majorHAnsi" w:cstheme="majorHAnsi"/>
+          <w:sz w:val="28"/>
+          <w:szCs w:val="28"/>
+        </w:rPr>
+        <w:t>ca sử dụng</w:t>
+      </w:r>
+      <w:r>
+        <w:rPr>
+          <w:rFonts w:asciiTheme="majorHAnsi" w:hAnsiTheme="majorHAnsi" w:cstheme="majorHAnsi"/>
+          <w:sz w:val="28"/>
+          <w:szCs w:val="28"/>
+        </w:rPr>
+        <w:t xml:space="preserve"> liên quan như thế nào đến biểu đồ trình tự? Biểu đồ tương tác?</w:t>
+      </w:r>
+    </w:p>
+    <w:p>
+      <w:pPr>
+        <w:spacing w:after="0" w:line="360" w:lineRule="auto"/>
+        <w:jc w:val="both"/>
+        <w:rPr>
+          <w:rFonts w:asciiTheme="majorHAnsi" w:hAnsiTheme="majorHAnsi" w:cstheme="majorHAnsi"/>
+          <w:sz w:val="28"/>
+          <w:szCs w:val="28"/>
+        </w:rPr>
+      </w:pPr>
+      <w:r>
+        <w:rPr>
+          <w:rFonts w:asciiTheme="majorHAnsi" w:hAnsiTheme="majorHAnsi" w:cstheme="majorHAnsi"/>
+          <w:sz w:val="28"/>
+          <w:szCs w:val="28"/>
+        </w:rPr>
+        <w:t>3. Hãy giải thích các thuật ngữ sau:</w:t>
+      </w:r>
+    </w:p>
+    <w:p>
+      <w:pPr>
+        <w:spacing w:after="0" w:line="360" w:lineRule="auto"/>
+        <w:ind w:firstLine="567"/>
+        <w:jc w:val="both"/>
+        <w:rPr>
+          <w:rFonts w:asciiTheme="majorHAnsi" w:hAnsiTheme="majorHAnsi" w:cstheme="majorHAnsi"/>
+          <w:sz w:val="28"/>
+          <w:szCs w:val="28"/>
+        </w:rPr>
+      </w:pPr>
+      <w:r>
+        <w:rPr>
+          <w:rFonts w:asciiTheme="majorHAnsi" w:hAnsiTheme="majorHAnsi" w:cstheme="majorHAnsi"/>
+          <w:sz w:val="28"/>
+          <w:szCs w:val="28"/>
+        </w:rPr>
+        <w:t>Trạng thái; hành vi; lớp; đối tượng; hành động; hoạt động;</w:t>
+      </w:r>
+      <w:r>
+        <w:rPr>
+          <w:rFonts w:asciiTheme="majorHAnsi" w:hAnsiTheme="majorHAnsi" w:cstheme="majorHAnsi"/>
+          <w:sz w:val="28"/>
+          <w:szCs w:val="28"/>
+        </w:rPr>
+        <w:t>ca sử dụng</w:t>
+      </w:r>
+      <w:r>
+        <w:rPr>
+          <w:rFonts w:asciiTheme="majorHAnsi" w:hAnsiTheme="majorHAnsi" w:cstheme="majorHAnsi"/>
+          <w:sz w:val="28"/>
+          <w:szCs w:val="28"/>
+        </w:rPr>
+        <w:t>; tình huống;  phương thức; thông điệp.</w:t>
+      </w:r>
+    </w:p>
+    <w:p>
+      <w:pPr>
+        <w:spacing w:after="0" w:line="360" w:lineRule="auto"/>
+        <w:jc w:val="both"/>
+        <w:rPr>
+          <w:rFonts w:asciiTheme="majorHAnsi" w:hAnsiTheme="majorHAnsi" w:cstheme="majorHAnsi"/>
+          <w:sz w:val="28"/>
+          <w:szCs w:val="28"/>
+        </w:rPr>
+      </w:pPr>
+      <w:r>
+        <w:rPr>
+          <w:rFonts w:asciiTheme="majorHAnsi" w:hAnsiTheme="majorHAnsi" w:cstheme="majorHAnsi"/>
+          <w:sz w:val="28"/>
+          <w:szCs w:val="28"/>
+        </w:rPr>
+        <w:t>4. Vì sao bước lặp quan trọng khi tạo mô hình hành vi?</w:t>
+      </w:r>
+    </w:p>
+    <w:p>
+      <w:pPr>
+        <w:spacing w:after="0" w:line="360" w:lineRule="auto"/>
+        <w:jc w:val="both"/>
+        <w:rPr>
+          <w:rFonts w:asciiTheme="majorHAnsi" w:hAnsiTheme="majorHAnsi" w:cstheme="majorHAnsi"/>
+          <w:sz w:val="28"/>
+          <w:szCs w:val="28"/>
+        </w:rPr>
+      </w:pPr>
+      <w:r>
+        <w:rPr>
+          <w:rFonts w:asciiTheme="majorHAnsi" w:hAnsiTheme="majorHAnsi" w:cstheme="majorHAnsi"/>
+          <w:sz w:val="28"/>
+          <w:szCs w:val="28"/>
+        </w:rPr>
+        <w:t>5. Các thành phần chính để xây dựng biểu đồ trình tự là gì? Những thành phần này được biểu diễn như thế nào trên mô hình?</w:t>
+      </w:r>
+    </w:p>
+    <w:p>
+      <w:pPr>
+        <w:spacing w:after="0" w:line="360" w:lineRule="auto"/>
+        <w:jc w:val="both"/>
+        <w:rPr>
+          <w:rFonts w:asciiTheme="majorHAnsi" w:hAnsiTheme="majorHAnsi" w:cstheme="majorHAnsi"/>
+          <w:sz w:val="28"/>
+          <w:szCs w:val="28"/>
+        </w:rPr>
+      </w:pPr>
+      <w:r>
+        <w:rPr>
+          <w:rFonts w:asciiTheme="majorHAnsi" w:hAnsiTheme="majorHAnsi" w:cstheme="majorHAnsi"/>
+          <w:sz w:val="28"/>
+          <w:szCs w:val="28"/>
+        </w:rPr>
+        <w:t xml:space="preserve">6. </w:t>
+      </w:r>
+      <w:r>
+        <w:rPr>
+          <w:rFonts w:asciiTheme="majorHAnsi" w:hAnsiTheme="majorHAnsi" w:cstheme="majorHAnsi"/>
+          <w:sz w:val="28"/>
+          <w:szCs w:val="28"/>
+        </w:rPr>
+        <w:t>T</w:t>
+      </w:r>
+      <w:r>
+        <w:rPr>
+          <w:rFonts w:asciiTheme="majorHAnsi" w:hAnsiTheme="majorHAnsi" w:cstheme="majorHAnsi"/>
+          <w:sz w:val="28"/>
+          <w:szCs w:val="28"/>
+        </w:rPr>
+        <w:t>hể hiện</w:t>
+      </w:r>
+      <w:r>
+        <w:rPr>
+          <w:rFonts w:asciiTheme="majorHAnsi" w:hAnsiTheme="majorHAnsi" w:cstheme="majorHAnsi"/>
+          <w:sz w:val="28"/>
+          <w:szCs w:val="28"/>
+        </w:rPr>
+        <w:t xml:space="preserve"> kết thúc sự tồn tại </w:t>
+      </w:r>
+      <w:r>
+        <w:rPr>
+          <w:rFonts w:asciiTheme="majorHAnsi" w:hAnsiTheme="majorHAnsi" w:cstheme="majorHAnsi"/>
+          <w:sz w:val="28"/>
+          <w:szCs w:val="28"/>
+        </w:rPr>
+        <w:t xml:space="preserve">của một đối tượng tạm thời </w:t>
+      </w:r>
+      <w:r>
+        <w:rPr>
+          <w:rFonts w:asciiTheme="majorHAnsi" w:hAnsiTheme="majorHAnsi" w:cstheme="majorHAnsi"/>
+          <w:sz w:val="28"/>
+          <w:szCs w:val="28"/>
+        </w:rPr>
+        <w:t>trên biểu đồ trình tự như thế nào?</w:t>
+      </w:r>
+    </w:p>
+    <w:p>
+      <w:pPr>
+        <w:spacing w:after="0" w:line="360" w:lineRule="auto"/>
+        <w:jc w:val="both"/>
+        <w:rPr>
+          <w:rFonts w:asciiTheme="majorHAnsi" w:hAnsiTheme="majorHAnsi" w:cstheme="majorHAnsi"/>
+          <w:sz w:val="28"/>
+          <w:szCs w:val="28"/>
+        </w:rPr>
+      </w:pPr>
+      <w:r>
+        <w:rPr>
+          <w:rFonts w:asciiTheme="majorHAnsi" w:hAnsiTheme="majorHAnsi" w:cstheme="majorHAnsi"/>
+          <w:sz w:val="28"/>
+          <w:szCs w:val="28"/>
+        </w:rPr>
+        <w:t>7. Lifelines có luôn được kéo dài đến hết trang của biều đồ trình tự không ? Vì sao?</w:t>
+      </w:r>
+    </w:p>
+    <w:p>
+      <w:pPr>
+        <w:spacing w:after="0" w:line="360" w:lineRule="auto"/>
+        <w:jc w:val="both"/>
+        <w:rPr>
+          <w:rFonts w:asciiTheme="majorHAnsi" w:hAnsiTheme="majorHAnsi" w:cstheme="majorHAnsi"/>
+          <w:sz w:val="28"/>
+          <w:szCs w:val="28"/>
+        </w:rPr>
+      </w:pPr>
+      <w:r>
+        <w:rPr>
+          <w:rFonts w:asciiTheme="majorHAnsi" w:hAnsiTheme="majorHAnsi" w:cstheme="majorHAnsi"/>
+          <w:sz w:val="28"/>
+          <w:szCs w:val="28"/>
+        </w:rPr>
+        <w:t>8. Mô tả các bước vẽ biểu đồ trình tự.</w:t>
+      </w:r>
+    </w:p>
+    <w:p>
+      <w:pPr>
+        <w:spacing w:after="0" w:line="360" w:lineRule="auto"/>
+        <w:jc w:val="both"/>
+        <w:rPr>
+          <w:rFonts w:asciiTheme="majorHAnsi" w:hAnsiTheme="majorHAnsi" w:cstheme="majorHAnsi"/>
+          <w:sz w:val="28"/>
+          <w:szCs w:val="28"/>
+        </w:rPr>
+      </w:pPr>
+      <w:r>
+        <w:rPr>
+          <w:rFonts w:asciiTheme="majorHAnsi" w:hAnsiTheme="majorHAnsi" w:cstheme="majorHAnsi"/>
+          <w:sz w:val="28"/>
+          <w:szCs w:val="28"/>
+        </w:rPr>
+        <w:t xml:space="preserve">9. Hãy mô tả các </w:t>
+      </w:r>
+      <w:r>
+        <w:rPr>
+          <w:rFonts w:asciiTheme="majorHAnsi" w:hAnsiTheme="majorHAnsi" w:cstheme="majorHAnsi"/>
+          <w:sz w:val="28"/>
+          <w:szCs w:val="28"/>
+        </w:rPr>
+        <w:t>bộ phận</w:t>
+      </w:r>
+      <w:r>
+        <w:rPr>
+          <w:rFonts w:asciiTheme="majorHAnsi" w:hAnsiTheme="majorHAnsi" w:cstheme="majorHAnsi"/>
+          <w:sz w:val="28"/>
+          <w:szCs w:val="28"/>
+        </w:rPr>
+        <w:t xml:space="preserve"> cơ bản của biểu đồ </w:t>
+      </w:r>
+      <w:r>
+        <w:rPr>
+          <w:rFonts w:asciiTheme="majorHAnsi" w:hAnsiTheme="majorHAnsi" w:cstheme="majorHAnsi"/>
+          <w:sz w:val="28"/>
+          <w:szCs w:val="28"/>
+        </w:rPr>
+        <w:t>giao tiếp</w:t>
+      </w:r>
+      <w:r>
+        <w:rPr>
+          <w:rFonts w:asciiTheme="majorHAnsi" w:hAnsiTheme="majorHAnsi" w:cstheme="majorHAnsi"/>
+          <w:sz w:val="28"/>
+          <w:szCs w:val="28"/>
+        </w:rPr>
+        <w:t xml:space="preserve"> (communication diagram) và giải thích cách </w:t>
+      </w:r>
+      <w:r>
+        <w:rPr>
+          <w:rFonts w:asciiTheme="majorHAnsi" w:hAnsiTheme="majorHAnsi" w:cstheme="majorHAnsi"/>
+          <w:sz w:val="28"/>
+          <w:szCs w:val="28"/>
+        </w:rPr>
+        <w:t>biểu diễn những bộ phận</w:t>
+      </w:r>
+      <w:r>
+        <w:rPr>
+          <w:rFonts w:asciiTheme="majorHAnsi" w:hAnsiTheme="majorHAnsi" w:cstheme="majorHAnsi"/>
+          <w:sz w:val="28"/>
+          <w:szCs w:val="28"/>
+        </w:rPr>
+        <w:t xml:space="preserve"> này trên biểu đồ.</w:t>
+      </w:r>
+    </w:p>
+    <w:p>
+      <w:pPr>
+        <w:spacing w:after="0" w:line="360" w:lineRule="auto"/>
+        <w:jc w:val="both"/>
+        <w:rPr>
+          <w:rFonts w:asciiTheme="majorHAnsi" w:hAnsiTheme="majorHAnsi" w:cstheme="majorHAnsi"/>
+          <w:sz w:val="28"/>
+          <w:szCs w:val="28"/>
+        </w:rPr>
+      </w:pPr>
+      <w:r>
+        <w:rPr>
+          <w:rFonts w:asciiTheme="majorHAnsi" w:hAnsiTheme="majorHAnsi" w:cstheme="majorHAnsi"/>
+          <w:sz w:val="28"/>
+          <w:szCs w:val="28"/>
+        </w:rPr>
+        <w:t xml:space="preserve">10. Bạn thể hiện trình tự của các thông điệp như thế nào trên biểu đồ </w:t>
+      </w:r>
+      <w:r>
+        <w:rPr>
+          <w:rFonts w:asciiTheme="majorHAnsi" w:hAnsiTheme="majorHAnsi" w:cstheme="majorHAnsi"/>
+          <w:sz w:val="28"/>
+          <w:szCs w:val="28"/>
+        </w:rPr>
+        <w:t>giao tiếp</w:t>
+      </w:r>
+      <w:r>
+        <w:rPr>
+          <w:rFonts w:asciiTheme="majorHAnsi" w:hAnsiTheme="majorHAnsi" w:cstheme="majorHAnsi"/>
+          <w:sz w:val="28"/>
+          <w:szCs w:val="28"/>
+        </w:rPr>
+        <w:t>?</w:t>
+      </w:r>
+    </w:p>
+    <w:p>
+      <w:pPr>
+        <w:spacing w:after="0" w:line="360" w:lineRule="auto"/>
+        <w:jc w:val="both"/>
+        <w:rPr>
+          <w:rFonts w:asciiTheme="majorHAnsi" w:hAnsiTheme="majorHAnsi" w:cstheme="majorHAnsi"/>
+          <w:sz w:val="28"/>
+          <w:szCs w:val="28"/>
+        </w:rPr>
+      </w:pPr>
+      <w:r>
+        <w:rPr>
+          <w:rFonts w:asciiTheme="majorHAnsi" w:hAnsiTheme="majorHAnsi" w:cstheme="majorHAnsi"/>
+          <w:sz w:val="28"/>
+          <w:szCs w:val="28"/>
+        </w:rPr>
+        <w:t xml:space="preserve">11. Bạn thể hiện chiều của thông điệp như thế nào trên biểu đồ </w:t>
+      </w:r>
+      <w:r>
+        <w:rPr>
+          <w:rFonts w:asciiTheme="majorHAnsi" w:hAnsiTheme="majorHAnsi" w:cstheme="majorHAnsi"/>
+          <w:sz w:val="28"/>
+          <w:szCs w:val="28"/>
+        </w:rPr>
+        <w:t>giao tiếp</w:t>
+      </w:r>
+      <w:r>
+        <w:rPr>
+          <w:rFonts w:asciiTheme="majorHAnsi" w:hAnsiTheme="majorHAnsi" w:cstheme="majorHAnsi"/>
+          <w:sz w:val="28"/>
+          <w:szCs w:val="28"/>
+        </w:rPr>
+        <w:t>?</w:t>
+      </w:r>
+    </w:p>
+    <w:p>
+      <w:pPr>
+        <w:spacing w:after="0" w:line="360" w:lineRule="auto"/>
+        <w:jc w:val="both"/>
+        <w:rPr>
+          <w:rFonts w:asciiTheme="majorHAnsi" w:hAnsiTheme="majorHAnsi" w:cstheme="majorHAnsi"/>
+          <w:sz w:val="28"/>
+          <w:szCs w:val="28"/>
+        </w:rPr>
+      </w:pPr>
+      <w:r>
+        <w:rPr>
+          <w:rFonts w:asciiTheme="majorHAnsi" w:hAnsiTheme="majorHAnsi" w:cstheme="majorHAnsi"/>
+          <w:sz w:val="28"/>
+          <w:szCs w:val="28"/>
+        </w:rPr>
+        <w:t xml:space="preserve">12. Mô tả các bước xây dựng biểu đồ </w:t>
+      </w:r>
+      <w:r>
+        <w:rPr>
+          <w:rFonts w:asciiTheme="majorHAnsi" w:hAnsiTheme="majorHAnsi" w:cstheme="majorHAnsi"/>
+          <w:sz w:val="28"/>
+          <w:szCs w:val="28"/>
+        </w:rPr>
+        <w:t>giao tiếp</w:t>
+      </w:r>
+      <w:r>
+        <w:rPr>
+          <w:rFonts w:asciiTheme="majorHAnsi" w:hAnsiTheme="majorHAnsi" w:cstheme="majorHAnsi"/>
+          <w:sz w:val="28"/>
+          <w:szCs w:val="28"/>
+        </w:rPr>
+        <w:t>.</w:t>
+      </w:r>
+    </w:p>
+    <w:p>
+      <w:pPr>
+        <w:spacing w:after="0" w:line="360" w:lineRule="auto"/>
+        <w:jc w:val="both"/>
+        <w:rPr>
+          <w:rFonts w:asciiTheme="majorHAnsi" w:hAnsiTheme="majorHAnsi" w:cstheme="majorHAnsi"/>
+          <w:sz w:val="28"/>
+          <w:szCs w:val="28"/>
+          <w:lang w:val="en-US"/>
+        </w:rPr>
+      </w:pPr>
+      <w:r>
+        <w:rPr>
+          <w:rFonts w:asciiTheme="majorHAnsi" w:hAnsiTheme="majorHAnsi" w:cstheme="majorHAnsi"/>
+          <w:sz w:val="28"/>
+          <w:szCs w:val="28"/>
+        </w:rPr>
+        <w:t>13. Có phải trạng thái luôn được thể hiện sử dụng hình vuông góc tròn trên máy trạng thái? Giải thích</w:t>
+      </w:r>
+      <w:r>
+        <w:rPr>
+          <w:rFonts w:asciiTheme="majorHAnsi" w:hAnsiTheme="majorHAnsi" w:cstheme="majorHAnsi"/>
+          <w:sz w:val="28"/>
+          <w:szCs w:val="28"/>
+          <w:lang w:val="en-US"/>
+        </w:rPr>
+        <w:t>?</w:t>
+      </w:r>
       <w:bookmarkStart w:id="0" w:name="_GoBack"/>
       <w:bookmarkEnd w:id="0"/>
     </w:p>
@@ -9390,370 +9978,15 @@
         <w:jc w:val="both"/>
         <w:rPr>
           <w:rFonts w:asciiTheme="majorHAnsi" w:hAnsiTheme="majorHAnsi" w:cstheme="majorHAnsi"/>
-          <w:b/>
-          <w:sz w:val="28"/>
-          <w:szCs w:val="28"/>
-          <w:lang w:val="en-US"/>
-        </w:rPr>
-      </w:pPr>
-      <w:r>
-        <w:rPr>
-          <w:rFonts w:asciiTheme="majorHAnsi" w:hAnsiTheme="majorHAnsi" w:cstheme="majorHAnsi"/>
-          <w:b/>
-          <w:sz w:val="28"/>
-          <w:szCs w:val="28"/>
-          <w:lang w:val="en-US"/>
-        </w:rPr>
-        <w:t>Câu hỏi chương 7 mô hình hóa hành vì</w:t>
-      </w:r>
-    </w:p>
-    <w:p>
-      <w:pPr>
-        <w:spacing w:after="0" w:line="360" w:lineRule="auto"/>
-        <w:jc w:val="both"/>
-        <w:rPr>
-          <w:rFonts w:asciiTheme="majorHAnsi" w:hAnsiTheme="majorHAnsi" w:cstheme="majorHAnsi"/>
-          <w:sz w:val="28"/>
-          <w:szCs w:val="28"/>
-          <w:lang w:val="en-US"/>
-        </w:rPr>
-      </w:pPr>
-      <w:r>
-        <w:rPr>
-          <w:rFonts w:asciiTheme="majorHAnsi" w:hAnsiTheme="majorHAnsi" w:cstheme="majorHAnsi"/>
-          <w:sz w:val="28"/>
-          <w:szCs w:val="28"/>
-          <w:lang w:val="en-US"/>
-        </w:rPr>
-        <w:t>1. Mô hình hóa hành vi liên quan như thế nào đến mô hình hóa cấu trúc?</w:t>
-      </w:r>
-    </w:p>
-    <w:p>
-      <w:pPr>
-        <w:spacing w:after="0" w:line="360" w:lineRule="auto"/>
-        <w:jc w:val="both"/>
-        <w:rPr>
-          <w:rFonts w:asciiTheme="majorHAnsi" w:hAnsiTheme="majorHAnsi" w:cstheme="majorHAnsi"/>
-          <w:sz w:val="28"/>
-          <w:szCs w:val="28"/>
-          <w:lang w:val="en-US"/>
-        </w:rPr>
-      </w:pPr>
-      <w:r>
-        <w:rPr>
-          <w:rFonts w:asciiTheme="majorHAnsi" w:hAnsiTheme="majorHAnsi" w:cstheme="majorHAnsi"/>
-          <w:sz w:val="28"/>
-          <w:szCs w:val="28"/>
-          <w:lang w:val="en-US"/>
-        </w:rPr>
-        <w:t xml:space="preserve">2. Một </w:t>
-      </w:r>
-      <w:r>
-        <w:rPr>
-          <w:rFonts w:asciiTheme="majorHAnsi" w:hAnsiTheme="majorHAnsi" w:cstheme="majorHAnsi"/>
-          <w:sz w:val="28"/>
-          <w:szCs w:val="28"/>
-          <w:lang w:val="en-US"/>
-        </w:rPr>
-        <w:t>ca sử dụng</w:t>
-      </w:r>
-      <w:r>
-        <w:rPr>
-          <w:rFonts w:asciiTheme="majorHAnsi" w:hAnsiTheme="majorHAnsi" w:cstheme="majorHAnsi"/>
-          <w:sz w:val="28"/>
-          <w:szCs w:val="28"/>
-          <w:lang w:val="en-US"/>
-        </w:rPr>
-        <w:t xml:space="preserve"> liên quan như thế nào đến biểu đồ trình tự? Biểu đồ tương tác?</w:t>
-      </w:r>
-    </w:p>
-    <w:p>
-      <w:pPr>
-        <w:spacing w:after="0" w:line="360" w:lineRule="auto"/>
-        <w:jc w:val="both"/>
-        <w:rPr>
-          <w:rFonts w:asciiTheme="majorHAnsi" w:hAnsiTheme="majorHAnsi" w:cstheme="majorHAnsi"/>
-          <w:sz w:val="28"/>
-          <w:szCs w:val="28"/>
-          <w:lang w:val="en-US"/>
-        </w:rPr>
-      </w:pPr>
-      <w:r>
-        <w:rPr>
-          <w:rFonts w:asciiTheme="majorHAnsi" w:hAnsiTheme="majorHAnsi" w:cstheme="majorHAnsi"/>
-          <w:sz w:val="28"/>
-          <w:szCs w:val="28"/>
-          <w:lang w:val="en-US"/>
-        </w:rPr>
-        <w:t>3. Hãy giải thích các thuật ngữ sau:</w:t>
-      </w:r>
-    </w:p>
-    <w:p>
-      <w:pPr>
-        <w:spacing w:after="0" w:line="360" w:lineRule="auto"/>
-        <w:jc w:val="both"/>
-        <w:rPr>
-          <w:rFonts w:asciiTheme="majorHAnsi" w:hAnsiTheme="majorHAnsi" w:cstheme="majorHAnsi"/>
-          <w:sz w:val="28"/>
-          <w:szCs w:val="28"/>
-          <w:lang w:val="en-US"/>
-        </w:rPr>
-      </w:pPr>
-      <w:r>
-        <w:rPr>
-          <w:rFonts w:asciiTheme="majorHAnsi" w:hAnsiTheme="majorHAnsi" w:cstheme="majorHAnsi"/>
-          <w:sz w:val="28"/>
-          <w:szCs w:val="28"/>
-          <w:lang w:val="en-US"/>
-        </w:rPr>
-        <w:t>Trạng thái; hành vi; lớp; đối tượng; hành động; hoạt động;</w:t>
-      </w:r>
-      <w:r>
-        <w:rPr>
-          <w:rFonts w:asciiTheme="majorHAnsi" w:hAnsiTheme="majorHAnsi" w:cstheme="majorHAnsi"/>
-          <w:sz w:val="28"/>
-          <w:szCs w:val="28"/>
-          <w:lang w:val="en-US"/>
-        </w:rPr>
-        <w:t>ca sử dụng</w:t>
-      </w:r>
-      <w:r>
-        <w:rPr>
-          <w:rFonts w:asciiTheme="majorHAnsi" w:hAnsiTheme="majorHAnsi" w:cstheme="majorHAnsi"/>
-          <w:sz w:val="28"/>
-          <w:szCs w:val="28"/>
-          <w:lang w:val="en-US"/>
-        </w:rPr>
-        <w:t>; tình huống;  phương thức; thông điệp.</w:t>
-      </w:r>
-    </w:p>
-    <w:p>
-      <w:pPr>
-        <w:spacing w:after="0" w:line="360" w:lineRule="auto"/>
-        <w:jc w:val="both"/>
-        <w:rPr>
-          <w:rFonts w:asciiTheme="majorHAnsi" w:hAnsiTheme="majorHAnsi" w:cstheme="majorHAnsi"/>
-          <w:sz w:val="28"/>
-          <w:szCs w:val="28"/>
-          <w:lang w:val="en-US"/>
-        </w:rPr>
-      </w:pPr>
-      <w:r>
-        <w:rPr>
-          <w:rFonts w:asciiTheme="majorHAnsi" w:hAnsiTheme="majorHAnsi" w:cstheme="majorHAnsi"/>
-          <w:sz w:val="28"/>
-          <w:szCs w:val="28"/>
-          <w:lang w:val="en-US"/>
-        </w:rPr>
-        <w:t>4. Vì sao bước lặp quan trọng khi tạo mô hình hành vi?</w:t>
-      </w:r>
-    </w:p>
-    <w:p>
-      <w:pPr>
-        <w:spacing w:after="0" w:line="360" w:lineRule="auto"/>
-        <w:jc w:val="both"/>
-        <w:rPr>
-          <w:rFonts w:asciiTheme="majorHAnsi" w:hAnsiTheme="majorHAnsi" w:cstheme="majorHAnsi"/>
-          <w:sz w:val="28"/>
-          <w:szCs w:val="28"/>
-          <w:lang w:val="en-US"/>
-        </w:rPr>
-      </w:pPr>
-      <w:r>
-        <w:rPr>
-          <w:rFonts w:asciiTheme="majorHAnsi" w:hAnsiTheme="majorHAnsi" w:cstheme="majorHAnsi"/>
-          <w:sz w:val="28"/>
-          <w:szCs w:val="28"/>
-          <w:lang w:val="en-US"/>
-        </w:rPr>
-        <w:t>5. Các thành phần chính để xây dựng biểu đồ trình tự là gì? Những thành phần này được biểu diễn như thế nào trên mô hình?</w:t>
-      </w:r>
-    </w:p>
-    <w:p>
-      <w:pPr>
-        <w:spacing w:after="0" w:line="360" w:lineRule="auto"/>
-        <w:jc w:val="both"/>
-        <w:rPr>
-          <w:rFonts w:asciiTheme="majorHAnsi" w:hAnsiTheme="majorHAnsi" w:cstheme="majorHAnsi"/>
-          <w:sz w:val="28"/>
-          <w:szCs w:val="28"/>
-          <w:lang w:val="en-US"/>
-        </w:rPr>
-      </w:pPr>
-      <w:r>
-        <w:rPr>
-          <w:rFonts w:asciiTheme="majorHAnsi" w:hAnsiTheme="majorHAnsi" w:cstheme="majorHAnsi"/>
-          <w:sz w:val="28"/>
-          <w:szCs w:val="28"/>
-          <w:lang w:val="en-US"/>
-        </w:rPr>
-        <w:t>6. Bạn thể hiện một đối tượng tạm thời kết thúc sự tồn tại trên biểu đồ trình tự như thế nào?</w:t>
-      </w:r>
-    </w:p>
-    <w:p>
-      <w:pPr>
-        <w:spacing w:after="0" w:line="360" w:lineRule="auto"/>
-        <w:jc w:val="both"/>
-        <w:rPr>
-          <w:rFonts w:asciiTheme="majorHAnsi" w:hAnsiTheme="majorHAnsi" w:cstheme="majorHAnsi"/>
-          <w:sz w:val="28"/>
-          <w:szCs w:val="28"/>
-          <w:lang w:val="en-US"/>
-        </w:rPr>
-      </w:pPr>
-      <w:r>
-        <w:rPr>
-          <w:rFonts w:asciiTheme="majorHAnsi" w:hAnsiTheme="majorHAnsi" w:cstheme="majorHAnsi"/>
-          <w:sz w:val="28"/>
-          <w:szCs w:val="28"/>
-          <w:lang w:val="en-US"/>
-        </w:rPr>
-        <w:t>7. Lifelines có luôn được kéo dài đến hết trang của biều đồ trình tự không ? Vì sao?</w:t>
-      </w:r>
-    </w:p>
-    <w:p>
-      <w:pPr>
-        <w:spacing w:after="0" w:line="360" w:lineRule="auto"/>
-        <w:jc w:val="both"/>
-        <w:rPr>
-          <w:rFonts w:asciiTheme="majorHAnsi" w:hAnsiTheme="majorHAnsi" w:cstheme="majorHAnsi"/>
-          <w:sz w:val="28"/>
-          <w:szCs w:val="28"/>
-          <w:lang w:val="en-US"/>
-        </w:rPr>
-      </w:pPr>
-      <w:r>
-        <w:rPr>
-          <w:rFonts w:asciiTheme="majorHAnsi" w:hAnsiTheme="majorHAnsi" w:cstheme="majorHAnsi"/>
-          <w:sz w:val="28"/>
-          <w:szCs w:val="28"/>
-          <w:lang w:val="en-US"/>
-        </w:rPr>
-        <w:t>8. Mô tả các bước sử dụng để vẽ biểu đồ trình tự.</w:t>
-      </w:r>
-    </w:p>
-    <w:p>
-      <w:pPr>
-        <w:spacing w:after="0" w:line="360" w:lineRule="auto"/>
-        <w:jc w:val="both"/>
-        <w:rPr>
-          <w:rFonts w:asciiTheme="majorHAnsi" w:hAnsiTheme="majorHAnsi" w:cstheme="majorHAnsi"/>
-          <w:sz w:val="28"/>
-          <w:szCs w:val="28"/>
-          <w:lang w:val="en-US"/>
-        </w:rPr>
-      </w:pPr>
-      <w:r>
-        <w:rPr>
-          <w:rFonts w:asciiTheme="majorHAnsi" w:hAnsiTheme="majorHAnsi" w:cstheme="majorHAnsi"/>
-          <w:sz w:val="28"/>
-          <w:szCs w:val="28"/>
-          <w:lang w:val="en-US"/>
-        </w:rPr>
-        <w:t>9. Hãy mô tả các khối cơ bản của biểu đồ cộng tác (communication diagram) và giải thích cách thể hiện những thành phần này trên biểu đồ.</w:t>
-      </w:r>
-    </w:p>
-    <w:p>
-      <w:pPr>
-        <w:spacing w:after="0" w:line="360" w:lineRule="auto"/>
-        <w:jc w:val="both"/>
-        <w:rPr>
-          <w:rFonts w:asciiTheme="majorHAnsi" w:hAnsiTheme="majorHAnsi" w:cstheme="majorHAnsi"/>
-          <w:sz w:val="28"/>
-          <w:szCs w:val="28"/>
-          <w:lang w:val="en-US"/>
-        </w:rPr>
-      </w:pPr>
-      <w:r>
-        <w:rPr>
-          <w:rFonts w:asciiTheme="majorHAnsi" w:hAnsiTheme="majorHAnsi" w:cstheme="majorHAnsi"/>
-          <w:sz w:val="28"/>
-          <w:szCs w:val="28"/>
-          <w:lang w:val="en-US"/>
-        </w:rPr>
-        <w:t>10. Bạn thể hiện trình tự của các thông điệp như thế nào trên biểu đồ cộng tác?</w:t>
-      </w:r>
-    </w:p>
-    <w:p>
-      <w:pPr>
-        <w:spacing w:after="0" w:line="360" w:lineRule="auto"/>
-        <w:jc w:val="both"/>
-        <w:rPr>
-          <w:rFonts w:asciiTheme="majorHAnsi" w:hAnsiTheme="majorHAnsi" w:cstheme="majorHAnsi"/>
-          <w:sz w:val="28"/>
-          <w:szCs w:val="28"/>
-          <w:lang w:val="en-US"/>
-        </w:rPr>
-      </w:pPr>
-      <w:r>
-        <w:rPr>
-          <w:rFonts w:asciiTheme="majorHAnsi" w:hAnsiTheme="majorHAnsi" w:cstheme="majorHAnsi"/>
-          <w:sz w:val="28"/>
-          <w:szCs w:val="28"/>
-          <w:lang w:val="en-US"/>
-        </w:rPr>
-        <w:t>11. Bạn thể hiện chiều của thông điệp như thế nào trên biểu đồ cộng tác?</w:t>
-      </w:r>
-    </w:p>
-    <w:p>
-      <w:pPr>
-        <w:spacing w:after="0" w:line="360" w:lineRule="auto"/>
-        <w:jc w:val="both"/>
-        <w:rPr>
-          <w:rFonts w:asciiTheme="majorHAnsi" w:hAnsiTheme="majorHAnsi" w:cstheme="majorHAnsi"/>
-          <w:sz w:val="28"/>
-          <w:szCs w:val="28"/>
-          <w:lang w:val="en-US"/>
-        </w:rPr>
-      </w:pPr>
-      <w:r>
-        <w:rPr>
-          <w:rFonts w:asciiTheme="majorHAnsi" w:hAnsiTheme="majorHAnsi" w:cstheme="majorHAnsi"/>
-          <w:sz w:val="28"/>
-          <w:szCs w:val="28"/>
-          <w:lang w:val="en-US"/>
-        </w:rPr>
-        <w:t>12. Mô tả các bước xây dựng biểu đồ cộng tác.</w:t>
-      </w:r>
-    </w:p>
-    <w:p>
-      <w:pPr>
-        <w:spacing w:after="0" w:line="360" w:lineRule="auto"/>
-        <w:jc w:val="both"/>
-        <w:rPr>
-          <w:rFonts w:asciiTheme="majorHAnsi" w:hAnsiTheme="majorHAnsi" w:cstheme="majorHAnsi"/>
-          <w:sz w:val="28"/>
-          <w:szCs w:val="28"/>
-          <w:lang w:val="en-US"/>
-        </w:rPr>
-      </w:pPr>
-      <w:r>
-        <w:rPr>
-          <w:rFonts w:asciiTheme="majorHAnsi" w:hAnsiTheme="majorHAnsi" w:cstheme="majorHAnsi"/>
-          <w:sz w:val="28"/>
-          <w:szCs w:val="28"/>
-          <w:lang w:val="en-US"/>
-        </w:rPr>
-        <w:t>13. Có phải trạng thái luôn được thể hiện sử dụng hình vuông góc tròn trên máy trạng thái? Giải thích.</w:t>
-      </w:r>
-    </w:p>
-    <w:p>
-      <w:pPr>
-        <w:spacing w:after="0" w:line="360" w:lineRule="auto"/>
-        <w:jc w:val="both"/>
-        <w:rPr>
-          <w:rFonts w:asciiTheme="majorHAnsi" w:hAnsiTheme="majorHAnsi" w:cstheme="majorHAnsi"/>
-          <w:sz w:val="28"/>
-          <w:szCs w:val="28"/>
-          <w:lang w:val="en-US"/>
-        </w:rPr>
-      </w:pPr>
-      <w:r>
-        <w:rPr>
-          <w:rFonts w:asciiTheme="majorHAnsi" w:hAnsiTheme="majorHAnsi" w:cstheme="majorHAnsi"/>
-          <w:sz w:val="28"/>
-          <w:szCs w:val="28"/>
-          <w:lang w:val="en-US"/>
+          <w:sz w:val="28"/>
+          <w:szCs w:val="28"/>
+        </w:rPr>
+      </w:pPr>
+      <w:r>
+        <w:rPr>
+          <w:rFonts w:asciiTheme="majorHAnsi" w:hAnsiTheme="majorHAnsi" w:cstheme="majorHAnsi"/>
+          <w:sz w:val="28"/>
+          <w:szCs w:val="28"/>
         </w:rPr>
         <w:t>14. Các dạng sự kiện nào có thể dẫn tới sự chuyển trạng thái trên máy hành vi trạng thái?</w:t>
       </w:r>
@@ -9766,15 +9999,13 @@
           <w:rFonts w:asciiTheme="majorHAnsi" w:hAnsiTheme="majorHAnsi" w:cstheme="majorHAnsi"/>
           <w:sz w:val="28"/>
           <w:szCs w:val="28"/>
-          <w:lang w:val="en-US"/>
-        </w:rPr>
-      </w:pPr>
-      <w:r>
-        <w:rPr>
-          <w:rFonts w:asciiTheme="majorHAnsi" w:hAnsiTheme="majorHAnsi" w:cstheme="majorHAnsi"/>
-          <w:sz w:val="28"/>
-          <w:szCs w:val="28"/>
-          <w:lang w:val="en-US"/>
+        </w:rPr>
+      </w:pPr>
+      <w:r>
+        <w:rPr>
+          <w:rFonts w:asciiTheme="majorHAnsi" w:hAnsiTheme="majorHAnsi" w:cstheme="majorHAnsi"/>
+          <w:sz w:val="28"/>
+          <w:szCs w:val="28"/>
         </w:rPr>
         <w:t>15. Các bước xây dựng máy hành vi trạng thái là gì?</w:t>
       </w:r>
@@ -9787,15 +10018,13 @@
           <w:rFonts w:asciiTheme="majorHAnsi" w:hAnsiTheme="majorHAnsi" w:cstheme="majorHAnsi"/>
           <w:sz w:val="28"/>
           <w:szCs w:val="28"/>
-          <w:lang w:val="en-US"/>
-        </w:rPr>
-      </w:pPr>
-      <w:r>
-        <w:rPr>
-          <w:rFonts w:asciiTheme="majorHAnsi" w:hAnsiTheme="majorHAnsi" w:cstheme="majorHAnsi"/>
-          <w:sz w:val="28"/>
-          <w:szCs w:val="28"/>
-          <w:lang w:val="en-US"/>
+        </w:rPr>
+      </w:pPr>
+      <w:r>
+        <w:rPr>
+          <w:rFonts w:asciiTheme="majorHAnsi" w:hAnsiTheme="majorHAnsi" w:cstheme="majorHAnsi"/>
+          <w:sz w:val="28"/>
+          <w:szCs w:val="28"/>
         </w:rPr>
         <w:t>16. Biểu diễn các điều kiện đảm bảo trên máy hành vi trạng thái như thế nào?</w:t>
       </w:r>
@@ -9808,15 +10037,13 @@
           <w:rFonts w:asciiTheme="majorHAnsi" w:hAnsiTheme="majorHAnsi" w:cstheme="majorHAnsi"/>
           <w:sz w:val="28"/>
           <w:szCs w:val="28"/>
-          <w:lang w:val="en-US"/>
-        </w:rPr>
-      </w:pPr>
-      <w:r>
-        <w:rPr>
-          <w:rFonts w:asciiTheme="majorHAnsi" w:hAnsiTheme="majorHAnsi" w:cstheme="majorHAnsi"/>
-          <w:sz w:val="28"/>
-          <w:szCs w:val="28"/>
-          <w:lang w:val="en-US"/>
+        </w:rPr>
+      </w:pPr>
+      <w:r>
+        <w:rPr>
+          <w:rFonts w:asciiTheme="majorHAnsi" w:hAnsiTheme="majorHAnsi" w:cstheme="majorHAnsi"/>
+          <w:sz w:val="28"/>
+          <w:szCs w:val="28"/>
         </w:rPr>
         <w:t>17. Mô tả các kiểu lớp phù hợp thể hiện bằng máy hành vi trạng thái. Hãy lấy ví dụ hai lớp phù hợp để biểu diễn bằng máy hành vi trạng thái.</w:t>
       </w:r>
@@ -9829,15 +10056,13 @@
           <w:rFonts w:asciiTheme="majorHAnsi" w:hAnsiTheme="majorHAnsi" w:cstheme="majorHAnsi"/>
           <w:sz w:val="28"/>
           <w:szCs w:val="28"/>
-          <w:lang w:val="en-US"/>
-        </w:rPr>
-      </w:pPr>
-      <w:r>
-        <w:rPr>
-          <w:rFonts w:asciiTheme="majorHAnsi" w:hAnsiTheme="majorHAnsi" w:cstheme="majorHAnsi"/>
-          <w:sz w:val="28"/>
-          <w:szCs w:val="28"/>
-          <w:lang w:val="en-US"/>
+        </w:rPr>
+      </w:pPr>
+      <w:r>
+        <w:rPr>
+          <w:rFonts w:asciiTheme="majorHAnsi" w:hAnsiTheme="majorHAnsi" w:cstheme="majorHAnsi"/>
+          <w:sz w:val="28"/>
+          <w:szCs w:val="28"/>
         </w:rPr>
         <w:t>18. Phân tích CRUD là gì và CRUD được sử dụng để làm gì?</w:t>
       </w:r>
@@ -9850,15 +10075,13 @@
           <w:rFonts w:asciiTheme="majorHAnsi" w:hAnsiTheme="majorHAnsi" w:cstheme="majorHAnsi"/>
           <w:sz w:val="28"/>
           <w:szCs w:val="28"/>
-          <w:lang w:val="en-US"/>
-        </w:rPr>
-      </w:pPr>
-      <w:r>
-        <w:rPr>
-          <w:rFonts w:asciiTheme="majorHAnsi" w:hAnsiTheme="majorHAnsi" w:cstheme="majorHAnsi"/>
-          <w:sz w:val="28"/>
-          <w:szCs w:val="28"/>
-          <w:lang w:val="en-US"/>
+        </w:rPr>
+      </w:pPr>
+      <w:r>
+        <w:rPr>
+          <w:rFonts w:asciiTheme="majorHAnsi" w:hAnsiTheme="majorHAnsi" w:cstheme="majorHAnsi"/>
+          <w:sz w:val="28"/>
+          <w:szCs w:val="28"/>
         </w:rPr>
         <w:t>19. Xác định mô hình chứa các thành phần sau:</w:t>
       </w:r>
@@ -9871,15 +10094,13 @@
           <w:rFonts w:asciiTheme="majorHAnsi" w:hAnsiTheme="majorHAnsi" w:cstheme="majorHAnsi"/>
           <w:sz w:val="28"/>
           <w:szCs w:val="28"/>
-          <w:lang w:val="en-US"/>
-        </w:rPr>
-      </w:pPr>
-      <w:r>
-        <w:rPr>
-          <w:rFonts w:asciiTheme="majorHAnsi" w:hAnsiTheme="majorHAnsi" w:cstheme="majorHAnsi"/>
-          <w:sz w:val="28"/>
-          <w:szCs w:val="28"/>
-          <w:lang w:val="en-US"/>
+        </w:rPr>
+      </w:pPr>
+      <w:r>
+        <w:rPr>
+          <w:rFonts w:asciiTheme="majorHAnsi" w:hAnsiTheme="majorHAnsi" w:cstheme="majorHAnsi"/>
+          <w:sz w:val="28"/>
+          <w:szCs w:val="28"/>
         </w:rPr>
         <w:t>Tác nhân</w:t>
       </w:r>
@@ -9892,15 +10113,13 @@
           <w:rFonts w:asciiTheme="majorHAnsi" w:hAnsiTheme="majorHAnsi" w:cstheme="majorHAnsi"/>
           <w:sz w:val="28"/>
           <w:szCs w:val="28"/>
-          <w:lang w:val="en-US"/>
-        </w:rPr>
-      </w:pPr>
-      <w:r>
-        <w:rPr>
-          <w:rFonts w:asciiTheme="majorHAnsi" w:hAnsiTheme="majorHAnsi" w:cstheme="majorHAnsi"/>
-          <w:sz w:val="28"/>
-          <w:szCs w:val="28"/>
-          <w:lang w:val="en-US"/>
+        </w:rPr>
+      </w:pPr>
+      <w:r>
+        <w:rPr>
+          <w:rFonts w:asciiTheme="majorHAnsi" w:hAnsiTheme="majorHAnsi" w:cstheme="majorHAnsi"/>
+          <w:sz w:val="28"/>
+          <w:szCs w:val="28"/>
         </w:rPr>
         <w:t>Mối liên quan</w:t>
       </w:r>
@@ -9913,15 +10132,13 @@
           <w:rFonts w:asciiTheme="majorHAnsi" w:hAnsiTheme="majorHAnsi" w:cstheme="majorHAnsi"/>
           <w:sz w:val="28"/>
           <w:szCs w:val="28"/>
-          <w:lang w:val="en-US"/>
-        </w:rPr>
-      </w:pPr>
-      <w:r>
-        <w:rPr>
-          <w:rFonts w:asciiTheme="majorHAnsi" w:hAnsiTheme="majorHAnsi" w:cstheme="majorHAnsi"/>
-          <w:sz w:val="28"/>
-          <w:szCs w:val="28"/>
-          <w:lang w:val="en-US"/>
+        </w:rPr>
+      </w:pPr>
+      <w:r>
+        <w:rPr>
+          <w:rFonts w:asciiTheme="majorHAnsi" w:hAnsiTheme="majorHAnsi" w:cstheme="majorHAnsi"/>
+          <w:sz w:val="28"/>
+          <w:szCs w:val="28"/>
         </w:rPr>
         <w:t>Lớp</w:t>
       </w:r>
@@ -9934,15 +10151,13 @@
           <w:rFonts w:asciiTheme="majorHAnsi" w:hAnsiTheme="majorHAnsi" w:cstheme="majorHAnsi"/>
           <w:sz w:val="28"/>
           <w:szCs w:val="28"/>
-          <w:lang w:val="en-US"/>
-        </w:rPr>
-      </w:pPr>
-      <w:r>
-        <w:rPr>
-          <w:rFonts w:asciiTheme="majorHAnsi" w:hAnsiTheme="majorHAnsi" w:cstheme="majorHAnsi"/>
-          <w:sz w:val="28"/>
-          <w:szCs w:val="28"/>
-          <w:lang w:val="en-US"/>
+        </w:rPr>
+      </w:pPr>
+      <w:r>
+        <w:rPr>
+          <w:rFonts w:asciiTheme="majorHAnsi" w:hAnsiTheme="majorHAnsi" w:cstheme="majorHAnsi"/>
+          <w:sz w:val="28"/>
+          <w:szCs w:val="28"/>
         </w:rPr>
         <w:t>Mối liên quan mở rộng</w:t>
       </w:r>
@@ -9955,15 +10170,13 @@
           <w:rFonts w:asciiTheme="majorHAnsi" w:hAnsiTheme="majorHAnsi" w:cstheme="majorHAnsi"/>
           <w:sz w:val="28"/>
           <w:szCs w:val="28"/>
-          <w:lang w:val="en-US"/>
-        </w:rPr>
-      </w:pPr>
-      <w:r>
-        <w:rPr>
-          <w:rFonts w:asciiTheme="majorHAnsi" w:hAnsiTheme="majorHAnsi" w:cstheme="majorHAnsi"/>
-          <w:sz w:val="28"/>
-          <w:szCs w:val="28"/>
-          <w:lang w:val="en-US"/>
+        </w:rPr>
+      </w:pPr>
+      <w:r>
+        <w:rPr>
+          <w:rFonts w:asciiTheme="majorHAnsi" w:hAnsiTheme="majorHAnsi" w:cstheme="majorHAnsi"/>
+          <w:sz w:val="28"/>
+          <w:szCs w:val="28"/>
         </w:rPr>
         <w:lastRenderedPageBreak/>
         <w:t>Trạng thái cuối cùng</w:t>
@@ -9977,15 +10190,13 @@
           <w:rFonts w:asciiTheme="majorHAnsi" w:hAnsiTheme="majorHAnsi" w:cstheme="majorHAnsi"/>
           <w:sz w:val="28"/>
           <w:szCs w:val="28"/>
-          <w:lang w:val="en-US"/>
-        </w:rPr>
-      </w:pPr>
-      <w:r>
-        <w:rPr>
-          <w:rFonts w:asciiTheme="majorHAnsi" w:hAnsiTheme="majorHAnsi" w:cstheme="majorHAnsi"/>
-          <w:sz w:val="28"/>
-          <w:szCs w:val="28"/>
-          <w:lang w:val="en-US"/>
+        </w:rPr>
+      </w:pPr>
+      <w:r>
+        <w:rPr>
+          <w:rFonts w:asciiTheme="majorHAnsi" w:hAnsiTheme="majorHAnsi" w:cstheme="majorHAnsi"/>
+          <w:sz w:val="28"/>
+          <w:szCs w:val="28"/>
         </w:rPr>
         <w:t>Điều kiện đảm bảo</w:t>
       </w:r>
@@ -9998,15 +10209,13 @@
           <w:rFonts w:asciiTheme="majorHAnsi" w:hAnsiTheme="majorHAnsi" w:cstheme="majorHAnsi"/>
           <w:sz w:val="28"/>
           <w:szCs w:val="28"/>
-          <w:lang w:val="en-US"/>
-        </w:rPr>
-      </w:pPr>
-      <w:r>
-        <w:rPr>
-          <w:rFonts w:asciiTheme="majorHAnsi" w:hAnsiTheme="majorHAnsi" w:cstheme="majorHAnsi"/>
-          <w:sz w:val="28"/>
-          <w:szCs w:val="28"/>
-          <w:lang w:val="en-US"/>
+        </w:rPr>
+      </w:pPr>
+      <w:r>
+        <w:rPr>
+          <w:rFonts w:asciiTheme="majorHAnsi" w:hAnsiTheme="majorHAnsi" w:cstheme="majorHAnsi"/>
+          <w:sz w:val="28"/>
+          <w:szCs w:val="28"/>
         </w:rPr>
         <w:t>Trạng thái bắt đầu</w:t>
       </w:r>
@@ -10019,15 +10228,13 @@
           <w:rFonts w:asciiTheme="majorHAnsi" w:hAnsiTheme="majorHAnsi" w:cstheme="majorHAnsi"/>
           <w:sz w:val="28"/>
           <w:szCs w:val="28"/>
-          <w:lang w:val="en-US"/>
-        </w:rPr>
-      </w:pPr>
-      <w:r>
-        <w:rPr>
-          <w:rFonts w:asciiTheme="majorHAnsi" w:hAnsiTheme="majorHAnsi" w:cstheme="majorHAnsi"/>
-          <w:sz w:val="28"/>
-          <w:szCs w:val="28"/>
-          <w:lang w:val="en-US"/>
+        </w:rPr>
+      </w:pPr>
+      <w:r>
+        <w:rPr>
+          <w:rFonts w:asciiTheme="majorHAnsi" w:hAnsiTheme="majorHAnsi" w:cstheme="majorHAnsi"/>
+          <w:sz w:val="28"/>
+          <w:szCs w:val="28"/>
         </w:rPr>
         <w:t>Liên kết</w:t>
       </w:r>
@@ -10040,15 +10247,13 @@
           <w:rFonts w:asciiTheme="majorHAnsi" w:hAnsiTheme="majorHAnsi" w:cstheme="majorHAnsi"/>
           <w:sz w:val="28"/>
           <w:szCs w:val="28"/>
-          <w:lang w:val="en-US"/>
-        </w:rPr>
-      </w:pPr>
-      <w:r>
-        <w:rPr>
-          <w:rFonts w:asciiTheme="majorHAnsi" w:hAnsiTheme="majorHAnsi" w:cstheme="majorHAnsi"/>
-          <w:sz w:val="28"/>
-          <w:szCs w:val="28"/>
-          <w:lang w:val="en-US"/>
+        </w:rPr>
+      </w:pPr>
+      <w:r>
+        <w:rPr>
+          <w:rFonts w:asciiTheme="majorHAnsi" w:hAnsiTheme="majorHAnsi" w:cstheme="majorHAnsi"/>
+          <w:sz w:val="28"/>
+          <w:szCs w:val="28"/>
         </w:rPr>
         <w:t>Thông điệp</w:t>
       </w:r>
@@ -10061,15 +10266,13 @@
           <w:rFonts w:asciiTheme="majorHAnsi" w:hAnsiTheme="majorHAnsi" w:cstheme="majorHAnsi"/>
           <w:sz w:val="28"/>
           <w:szCs w:val="28"/>
-          <w:lang w:val="en-US"/>
-        </w:rPr>
-      </w:pPr>
-      <w:r>
-        <w:rPr>
-          <w:rFonts w:asciiTheme="majorHAnsi" w:hAnsiTheme="majorHAnsi" w:cstheme="majorHAnsi"/>
-          <w:sz w:val="28"/>
-          <w:szCs w:val="28"/>
-          <w:lang w:val="en-US"/>
+        </w:rPr>
+      </w:pPr>
+      <w:r>
+        <w:rPr>
+          <w:rFonts w:asciiTheme="majorHAnsi" w:hAnsiTheme="majorHAnsi" w:cstheme="majorHAnsi"/>
+          <w:sz w:val="28"/>
+          <w:szCs w:val="28"/>
         </w:rPr>
         <w:t>Số lượng</w:t>
       </w:r>
@@ -10082,15 +10285,13 @@
           <w:rFonts w:asciiTheme="majorHAnsi" w:hAnsiTheme="majorHAnsi" w:cstheme="majorHAnsi"/>
           <w:sz w:val="28"/>
           <w:szCs w:val="28"/>
-          <w:lang w:val="en-US"/>
-        </w:rPr>
-      </w:pPr>
-      <w:r>
-        <w:rPr>
-          <w:rFonts w:asciiTheme="majorHAnsi" w:hAnsiTheme="majorHAnsi" w:cstheme="majorHAnsi"/>
-          <w:sz w:val="28"/>
-          <w:szCs w:val="28"/>
-          <w:lang w:val="en-US"/>
+        </w:rPr>
+      </w:pPr>
+      <w:r>
+        <w:rPr>
+          <w:rFonts w:asciiTheme="majorHAnsi" w:hAnsiTheme="majorHAnsi" w:cstheme="majorHAnsi"/>
+          <w:sz w:val="28"/>
+          <w:szCs w:val="28"/>
         </w:rPr>
         <w:t>Đối tượng</w:t>
       </w:r>
@@ -10103,15 +10304,13 @@
           <w:rFonts w:asciiTheme="majorHAnsi" w:hAnsiTheme="majorHAnsi" w:cstheme="majorHAnsi"/>
           <w:sz w:val="28"/>
           <w:szCs w:val="28"/>
-          <w:lang w:val="en-US"/>
-        </w:rPr>
-      </w:pPr>
-      <w:r>
-        <w:rPr>
-          <w:rFonts w:asciiTheme="majorHAnsi" w:hAnsiTheme="majorHAnsi" w:cstheme="majorHAnsi"/>
-          <w:sz w:val="28"/>
-          <w:szCs w:val="28"/>
-          <w:lang w:val="en-US"/>
+        </w:rPr>
+      </w:pPr>
+      <w:r>
+        <w:rPr>
+          <w:rFonts w:asciiTheme="majorHAnsi" w:hAnsiTheme="majorHAnsi" w:cstheme="majorHAnsi"/>
+          <w:sz w:val="28"/>
+          <w:szCs w:val="28"/>
         </w:rPr>
         <w:t>Trạng thái</w:t>
       </w:r>
@@ -10124,15 +10323,13 @@
           <w:rFonts w:asciiTheme="majorHAnsi" w:hAnsiTheme="majorHAnsi" w:cstheme="majorHAnsi"/>
           <w:sz w:val="28"/>
           <w:szCs w:val="28"/>
-          <w:lang w:val="en-US"/>
-        </w:rPr>
-      </w:pPr>
-      <w:r>
-        <w:rPr>
-          <w:rFonts w:asciiTheme="majorHAnsi" w:hAnsiTheme="majorHAnsi" w:cstheme="majorHAnsi"/>
-          <w:sz w:val="28"/>
-          <w:szCs w:val="28"/>
-          <w:lang w:val="en-US"/>
+        </w:rPr>
+      </w:pPr>
+      <w:r>
+        <w:rPr>
+          <w:rFonts w:asciiTheme="majorHAnsi" w:hAnsiTheme="majorHAnsi" w:cstheme="majorHAnsi"/>
+          <w:sz w:val="28"/>
+          <w:szCs w:val="28"/>
         </w:rPr>
         <w:t>Chuyển đổi</w:t>
       </w:r>
@@ -10145,29 +10342,24 @@
           <w:rFonts w:asciiTheme="majorHAnsi" w:hAnsiTheme="majorHAnsi" w:cstheme="majorHAnsi"/>
           <w:sz w:val="28"/>
           <w:szCs w:val="28"/>
-          <w:lang w:val="en-US"/>
-        </w:rPr>
-      </w:pPr>
-      <w:r>
-        <w:rPr>
-          <w:rFonts w:asciiTheme="majorHAnsi" w:hAnsiTheme="majorHAnsi" w:cstheme="majorHAnsi"/>
-          <w:sz w:val="28"/>
-          <w:szCs w:val="28"/>
-          <w:lang w:val="en-US"/>
+        </w:rPr>
+      </w:pPr>
+      <w:r>
+        <w:rPr>
+          <w:rFonts w:asciiTheme="majorHAnsi" w:hAnsiTheme="majorHAnsi" w:cstheme="majorHAnsi"/>
+          <w:sz w:val="28"/>
+          <w:szCs w:val="28"/>
         </w:rPr>
         <w:t>Thao tác cập nhật</w:t>
       </w:r>
     </w:p>
     <w:p>
       <w:pPr>
-        <w:spacing w:after="0" w:line="360" w:lineRule="auto"/>
-        <w:jc w:val="both"/>
         <w:rPr>
           <w:rFonts w:asciiTheme="majorHAnsi" w:hAnsiTheme="majorHAnsi" w:cstheme="majorHAnsi"/>
           <w:b/>
           <w:sz w:val="28"/>
           <w:szCs w:val="28"/>
-          <w:lang w:val="en-US"/>
         </w:rPr>
       </w:pPr>
       <w:r>
@@ -10176,8 +10368,29 @@
           <w:b/>
           <w:sz w:val="28"/>
           <w:szCs w:val="28"/>
-          <w:lang w:val="en-US"/>
-        </w:rPr>
+        </w:rPr>
+        <w:br w:type="page"/>
+      </w:r>
+    </w:p>
+    <w:p>
+      <w:pPr>
+        <w:spacing w:after="0" w:line="360" w:lineRule="auto"/>
+        <w:jc w:val="both"/>
+        <w:rPr>
+          <w:rFonts w:asciiTheme="majorHAnsi" w:hAnsiTheme="majorHAnsi" w:cstheme="majorHAnsi"/>
+          <w:b/>
+          <w:sz w:val="28"/>
+          <w:szCs w:val="28"/>
+        </w:rPr>
+      </w:pPr>
+      <w:r>
+        <w:rPr>
+          <w:rFonts w:asciiTheme="majorHAnsi" w:hAnsiTheme="majorHAnsi" w:cstheme="majorHAnsi"/>
+          <w:b/>
+          <w:sz w:val="28"/>
+          <w:szCs w:val="28"/>
+        </w:rPr>
+        <w:lastRenderedPageBreak/>
         <w:t>Câu hỏi chương 8. Chuyển sang thiết kế</w:t>
       </w:r>
     </w:p>
@@ -10189,15 +10402,13 @@
           <w:rFonts w:asciiTheme="majorHAnsi" w:hAnsiTheme="majorHAnsi" w:cstheme="majorHAnsi"/>
           <w:sz w:val="28"/>
           <w:szCs w:val="28"/>
-          <w:lang w:val="en-US"/>
-        </w:rPr>
-      </w:pPr>
-      <w:r>
-        <w:rPr>
-          <w:rFonts w:asciiTheme="majorHAnsi" w:hAnsiTheme="majorHAnsi" w:cstheme="majorHAnsi"/>
-          <w:sz w:val="28"/>
-          <w:szCs w:val="28"/>
-          <w:lang w:val="en-US"/>
+        </w:rPr>
+      </w:pPr>
+      <w:r>
+        <w:rPr>
+          <w:rFonts w:asciiTheme="majorHAnsi" w:hAnsiTheme="majorHAnsi" w:cstheme="majorHAnsi"/>
+          <w:sz w:val="28"/>
+          <w:szCs w:val="28"/>
         </w:rPr>
         <w:t>1. Sự khác biệt cơ bản giữa mô hình phân tích và mô hình thiết kế là gì?</w:t>
       </w:r>
@@ -10574,7 +10785,6 @@
           <w:szCs w:val="28"/>
           <w:lang w:val="en-US"/>
         </w:rPr>
-        <w:lastRenderedPageBreak/>
         <w:t>18. Vì sao outsourcing được coi là chiến lược thiết kế tốt? Khi nào thì không phù hợp?</w:t>
       </w:r>
     </w:p>
@@ -11450,7 +11660,7 @@
           <w:rPr>
             <w:noProof/>
           </w:rPr>
-          <w:t>24</w:t>
+          <w:t>21</w:t>
         </w:r>
         <w:r>
           <w:rPr>

</xml_diff>

<commit_message>
Trả lời câu 1-11 chương 7
</commit_message>
<xml_diff>
--- a/CheatSheetPTTKHT.docx
+++ b/CheatSheetPTTKHT.docx
@@ -11101,18 +11101,7 @@
           <w:szCs w:val="28"/>
           <w:lang w:val="fr-FR"/>
         </w:rPr>
-        <w:t>Lớp liên kết là lớp</w:t>
-      </w:r>
-      <w:bookmarkStart w:id="0" w:name="_GoBack"/>
-      <w:bookmarkEnd w:id="0"/>
-      <w:r>
-        <w:rPr>
-          <w:rFonts w:asciiTheme="majorHAnsi" w:hAnsiTheme="majorHAnsi" w:cstheme="majorHAnsi"/>
-          <w:sz w:val="28"/>
-          <w:szCs w:val="28"/>
-          <w:lang w:val="fr-FR"/>
-        </w:rPr>
-        <w:t xml:space="preserve"> chứa thuộc tính của liên kết, có tên trùng với tên của liên kết, được thể hiện trên biểu đồ lớp bằng hình chữ nhật và nối với liên kết bằng đường thẳng đứt nét.</w:t>
+        <w:t>Lớp liên kết là lớp chứa thuộc tính của liên kết, có tên trùng với tên của liên kết, được thể hiện trên biểu đồ lớp bằng hình chữ nhật và nối với liên kết bằng đường thẳng đứt nét.</w:t>
       </w:r>
     </w:p>
     <w:p>
@@ -11218,7 +11207,97 @@
           <w:szCs w:val="28"/>
           <w:lang w:val="fr-FR"/>
         </w:rPr>
-        <w:t>Lớp (class) là khuân mẫu dùng để tạo ra các trường hợp (instance) hoặc các đối tượng, thuộc tính (attribute) là một mảnh thông tin nằm trong mô tả lớp, phương thức là một hành vi mà lớp có thể thực hiện, trong quan hệ kế thừa, lớp cha (super-class) là lớp khái quát, chứa các thuộc tính và hành vi cơ bản, được kế thừa trong nhiều lớp con, lớp cụ thể (concrete class) là các lớp được sử dụng để tạo đối tượng</w:t>
+        <w:t xml:space="preserve">Lớp (class) là khuân mẫu dùng để tạo ra các trường hợp </w:t>
+      </w:r>
+      <w:r>
+        <w:rPr>
+          <w:rFonts w:asciiTheme="majorHAnsi" w:hAnsiTheme="majorHAnsi" w:cstheme="majorHAnsi"/>
+          <w:sz w:val="28"/>
+          <w:szCs w:val="28"/>
+          <w:lang w:val="fr-FR"/>
+        </w:rPr>
+        <w:t xml:space="preserve">cụ thể của lớp, </w:t>
+      </w:r>
+      <w:r>
+        <w:rPr>
+          <w:rFonts w:asciiTheme="majorHAnsi" w:hAnsiTheme="majorHAnsi" w:cstheme="majorHAnsi"/>
+          <w:sz w:val="28"/>
+          <w:szCs w:val="28"/>
+          <w:lang w:val="fr-FR"/>
+        </w:rPr>
+        <w:t xml:space="preserve">(instance) </w:t>
+      </w:r>
+      <w:r>
+        <w:rPr>
+          <w:rFonts w:asciiTheme="majorHAnsi" w:hAnsiTheme="majorHAnsi" w:cstheme="majorHAnsi"/>
+          <w:sz w:val="28"/>
+          <w:szCs w:val="28"/>
+          <w:lang w:val="fr-FR"/>
+        </w:rPr>
+        <w:t xml:space="preserve">tên gọi khác là </w:t>
+      </w:r>
+      <w:r>
+        <w:rPr>
+          <w:rFonts w:asciiTheme="majorHAnsi" w:hAnsiTheme="majorHAnsi" w:cstheme="majorHAnsi"/>
+          <w:sz w:val="28"/>
+          <w:szCs w:val="28"/>
+          <w:lang w:val="fr-FR"/>
+        </w:rPr>
+        <w:t>đối tượng</w:t>
+      </w:r>
+      <w:r>
+        <w:rPr>
+          <w:rFonts w:asciiTheme="majorHAnsi" w:hAnsiTheme="majorHAnsi" w:cstheme="majorHAnsi"/>
+          <w:sz w:val="28"/>
+          <w:szCs w:val="28"/>
+          <w:lang w:val="fr-FR"/>
+        </w:rPr>
+        <w:t> ;</w:t>
+      </w:r>
+      <w:r>
+        <w:rPr>
+          <w:rFonts w:asciiTheme="majorHAnsi" w:hAnsiTheme="majorHAnsi" w:cstheme="majorHAnsi"/>
+          <w:sz w:val="28"/>
+          <w:szCs w:val="28"/>
+          <w:lang w:val="fr-FR"/>
+        </w:rPr>
+        <w:t xml:space="preserve"> thuộc tính (attribute) là một mảnh thông tin nằm trong mô tả lớp, phương thức là một hành vi mà lớp có thể thực hiệ</w:t>
+      </w:r>
+      <w:r>
+        <w:rPr>
+          <w:rFonts w:asciiTheme="majorHAnsi" w:hAnsiTheme="majorHAnsi" w:cstheme="majorHAnsi"/>
+          <w:sz w:val="28"/>
+          <w:szCs w:val="28"/>
+          <w:lang w:val="fr-FR"/>
+        </w:rPr>
+        <w:t>n ;</w:t>
+      </w:r>
+      <w:r>
+        <w:rPr>
+          <w:rFonts w:asciiTheme="majorHAnsi" w:hAnsiTheme="majorHAnsi" w:cstheme="majorHAnsi"/>
+          <w:sz w:val="28"/>
+          <w:szCs w:val="28"/>
+          <w:lang w:val="fr-FR"/>
+        </w:rPr>
+        <w:t xml:space="preserve"> trong quan hệ kế thừa, lớp cha (super-class) là lớp khái quát, chứa các thuộc tính và hành vi cơ bản, được kế thừa trong nhiều lớp con</w:t>
+      </w:r>
+      <w:r>
+        <w:rPr>
+          <w:rFonts w:asciiTheme="majorHAnsi" w:hAnsiTheme="majorHAnsi" w:cstheme="majorHAnsi"/>
+          <w:sz w:val="28"/>
+          <w:szCs w:val="28"/>
+          <w:lang w:val="fr-FR"/>
+        </w:rPr>
+        <w:t> ;</w:t>
+      </w:r>
+      <w:r>
+        <w:rPr>
+          <w:rFonts w:asciiTheme="majorHAnsi" w:hAnsiTheme="majorHAnsi" w:cstheme="majorHAnsi"/>
+          <w:sz w:val="28"/>
+          <w:szCs w:val="28"/>
+          <w:lang w:val="fr-FR"/>
+        </w:rPr>
+        <w:t xml:space="preserve"> lớp cụ thể (concrete class) là các lớp được sử dụng để tạo đối tượng</w:t>
       </w:r>
       <w:r>
         <w:rPr>
@@ -12575,6 +12654,26 @@
     <w:p>
       <w:pPr>
         <w:spacing w:after="0" w:line="360" w:lineRule="auto"/>
+        <w:ind w:firstLine="567"/>
+        <w:jc w:val="both"/>
+        <w:rPr>
+          <w:rFonts w:asciiTheme="majorHAnsi" w:hAnsiTheme="majorHAnsi" w:cstheme="majorHAnsi"/>
+          <w:sz w:val="28"/>
+          <w:szCs w:val="28"/>
+        </w:rPr>
+      </w:pPr>
+      <w:r>
+        <w:rPr>
+          <w:rFonts w:asciiTheme="majorHAnsi" w:hAnsiTheme="majorHAnsi" w:cstheme="majorHAnsi"/>
+          <w:sz w:val="28"/>
+          <w:szCs w:val="28"/>
+        </w:rPr>
+        <w:t xml:space="preserve">Mô hình hành vi thể hiện quá trình động bên trong hệ thống. Mô hình hành vi diễn giải cách các đối tượng tương tác với nhau để hỗ trợ từng ca sử dụng, còn mô hình cấu trúc biểu diễn các đối tượng và mối quan hệ giữa các đối tượng này. </w:t>
+      </w:r>
+    </w:p>
+    <w:p>
+      <w:pPr>
+        <w:spacing w:after="0" w:line="360" w:lineRule="auto"/>
         <w:jc w:val="both"/>
         <w:rPr>
           <w:rFonts w:asciiTheme="majorHAnsi" w:hAnsiTheme="majorHAnsi" w:cstheme="majorHAnsi"/>
@@ -12604,26 +12703,23 @@
           <w:sz w:val="28"/>
           <w:szCs w:val="28"/>
         </w:rPr>
-        <w:t xml:space="preserve"> liên quan như thế nào đến biểu đồ trình tự? Biểu đồ tương tác?</w:t>
-      </w:r>
-    </w:p>
-    <w:p>
-      <w:pPr>
-        <w:spacing w:after="0" w:line="360" w:lineRule="auto"/>
-        <w:jc w:val="both"/>
-        <w:rPr>
-          <w:rFonts w:asciiTheme="majorHAnsi" w:hAnsiTheme="majorHAnsi" w:cstheme="majorHAnsi"/>
-          <w:sz w:val="28"/>
-          <w:szCs w:val="28"/>
-        </w:rPr>
-      </w:pPr>
-      <w:r>
-        <w:rPr>
-          <w:rFonts w:asciiTheme="majorHAnsi" w:hAnsiTheme="majorHAnsi" w:cstheme="majorHAnsi"/>
-          <w:sz w:val="28"/>
-          <w:szCs w:val="28"/>
-        </w:rPr>
-        <w:t>3. Hãy giải thích các thuật ngữ sau:</w:t>
+        <w:t xml:space="preserve"> liên quan như thế nào đến biểu đồ trình tự? Biểu đồ </w:t>
+      </w:r>
+      <w:r>
+        <w:rPr>
+          <w:rFonts w:asciiTheme="majorHAnsi" w:hAnsiTheme="majorHAnsi" w:cstheme="majorHAnsi"/>
+          <w:sz w:val="28"/>
+          <w:szCs w:val="28"/>
+        </w:rPr>
+        <w:t>giao tiếp</w:t>
+      </w:r>
+      <w:r>
+        <w:rPr>
+          <w:rFonts w:asciiTheme="majorHAnsi" w:hAnsiTheme="majorHAnsi" w:cstheme="majorHAnsi"/>
+          <w:sz w:val="28"/>
+          <w:szCs w:val="28"/>
+        </w:rPr>
+        <w:t>?</w:t>
       </w:r>
     </w:p>
     <w:p>
@@ -12643,7 +12739,266 @@
           <w:sz w:val="28"/>
           <w:szCs w:val="28"/>
         </w:rPr>
-        <w:t>Trạng thái; hành vi; lớp; đối tượng; hành động; hoạt động;</w:t>
+        <w:t>Ca sử dụng mô tả các hành vi bên ngoài của hệ thống</w:t>
+      </w:r>
+      <w:r>
+        <w:rPr>
+          <w:rFonts w:asciiTheme="majorHAnsi" w:hAnsiTheme="majorHAnsi" w:cstheme="majorHAnsi"/>
+          <w:sz w:val="28"/>
+          <w:szCs w:val="28"/>
+        </w:rPr>
+        <w:t>, thể hiện sự tương tác giữa hệ thống và người d</w:t>
+      </w:r>
+      <w:r>
+        <w:rPr>
+          <w:rFonts w:asciiTheme="majorHAnsi" w:hAnsiTheme="majorHAnsi" w:cstheme="majorHAnsi"/>
+          <w:sz w:val="28"/>
+          <w:szCs w:val="28"/>
+        </w:rPr>
+        <w:t>ùng</w:t>
+      </w:r>
+      <w:r>
+        <w:rPr>
+          <w:rFonts w:asciiTheme="majorHAnsi" w:hAnsiTheme="majorHAnsi" w:cstheme="majorHAnsi"/>
+          <w:sz w:val="28"/>
+          <w:szCs w:val="28"/>
+        </w:rPr>
+        <w:t>. Biểu đồ trình tự (sequence diagram) và biểu đồ giao tiếp (communication diagram) mô tả sự tương tác giữa các đối tượng bên trong hệ thống để hỗ trợ các quá trình này.</w:t>
+      </w:r>
+    </w:p>
+    <w:p>
+      <w:pPr>
+        <w:spacing w:after="0" w:line="360" w:lineRule="auto"/>
+        <w:jc w:val="both"/>
+        <w:rPr>
+          <w:rFonts w:asciiTheme="majorHAnsi" w:hAnsiTheme="majorHAnsi" w:cstheme="majorHAnsi"/>
+          <w:sz w:val="28"/>
+          <w:szCs w:val="28"/>
+        </w:rPr>
+      </w:pPr>
+      <w:r>
+        <w:rPr>
+          <w:rFonts w:asciiTheme="majorHAnsi" w:hAnsiTheme="majorHAnsi" w:cstheme="majorHAnsi"/>
+          <w:sz w:val="28"/>
+          <w:szCs w:val="28"/>
+        </w:rPr>
+        <w:t xml:space="preserve">3. Hãy </w:t>
+      </w:r>
+      <w:r>
+        <w:rPr>
+          <w:rFonts w:asciiTheme="majorHAnsi" w:hAnsiTheme="majorHAnsi" w:cstheme="majorHAnsi"/>
+          <w:sz w:val="28"/>
+          <w:szCs w:val="28"/>
+        </w:rPr>
+        <w:t>so sánh</w:t>
+      </w:r>
+      <w:r>
+        <w:rPr>
+          <w:rFonts w:asciiTheme="majorHAnsi" w:hAnsiTheme="majorHAnsi" w:cstheme="majorHAnsi"/>
+          <w:sz w:val="28"/>
+          <w:szCs w:val="28"/>
+        </w:rPr>
+        <w:t xml:space="preserve"> và phân bi</w:t>
+      </w:r>
+      <w:r>
+        <w:rPr>
+          <w:rFonts w:asciiTheme="majorHAnsi" w:hAnsiTheme="majorHAnsi" w:cstheme="majorHAnsi"/>
+          <w:sz w:val="28"/>
+          <w:szCs w:val="28"/>
+        </w:rPr>
+        <w:t>ệt</w:t>
+      </w:r>
+      <w:r>
+        <w:rPr>
+          <w:rFonts w:asciiTheme="majorHAnsi" w:hAnsiTheme="majorHAnsi" w:cstheme="majorHAnsi"/>
+          <w:sz w:val="28"/>
+          <w:szCs w:val="28"/>
+        </w:rPr>
+        <w:t xml:space="preserve"> các thuật ngữ sau:</w:t>
+      </w:r>
+      <w:r>
+        <w:rPr>
+          <w:rFonts w:asciiTheme="majorHAnsi" w:hAnsiTheme="majorHAnsi" w:cstheme="majorHAnsi"/>
+          <w:sz w:val="28"/>
+          <w:szCs w:val="28"/>
+        </w:rPr>
+        <w:t xml:space="preserve"> </w:t>
+      </w:r>
+      <w:r>
+        <w:rPr>
+          <w:rFonts w:asciiTheme="majorHAnsi" w:hAnsiTheme="majorHAnsi" w:cstheme="majorHAnsi"/>
+          <w:sz w:val="28"/>
+          <w:szCs w:val="28"/>
+        </w:rPr>
+        <w:t>Trạng thái</w:t>
+      </w:r>
+      <w:r>
+        <w:rPr>
+          <w:rFonts w:asciiTheme="majorHAnsi" w:hAnsiTheme="majorHAnsi" w:cstheme="majorHAnsi"/>
+          <w:sz w:val="28"/>
+          <w:szCs w:val="28"/>
+        </w:rPr>
+        <w:t xml:space="preserve"> </w:t>
+      </w:r>
+      <w:r>
+        <w:rPr>
+          <w:rFonts w:asciiTheme="majorHAnsi" w:hAnsiTheme="majorHAnsi" w:cstheme="majorHAnsi"/>
+          <w:sz w:val="28"/>
+          <w:szCs w:val="28"/>
+        </w:rPr>
+        <w:t xml:space="preserve">(trạng thái) </w:t>
+      </w:r>
+      <w:r>
+        <w:rPr>
+          <w:rFonts w:asciiTheme="majorHAnsi" w:hAnsiTheme="majorHAnsi" w:cstheme="majorHAnsi"/>
+          <w:sz w:val="28"/>
+          <w:szCs w:val="28"/>
+        </w:rPr>
+        <w:t>&lt;-&gt;</w:t>
+      </w:r>
+      <w:r>
+        <w:rPr>
+          <w:rFonts w:asciiTheme="majorHAnsi" w:hAnsiTheme="majorHAnsi" w:cstheme="majorHAnsi"/>
+          <w:sz w:val="28"/>
+          <w:szCs w:val="28"/>
+        </w:rPr>
+        <w:t xml:space="preserve"> hành vi</w:t>
+      </w:r>
+      <w:r>
+        <w:rPr>
+          <w:rFonts w:asciiTheme="majorHAnsi" w:hAnsiTheme="majorHAnsi" w:cstheme="majorHAnsi"/>
+          <w:sz w:val="28"/>
+          <w:szCs w:val="28"/>
+        </w:rPr>
+        <w:t xml:space="preserve"> (behavior</w:t>
+      </w:r>
+      <w:r>
+        <w:rPr>
+          <w:rFonts w:asciiTheme="majorHAnsi" w:hAnsiTheme="majorHAnsi" w:cstheme="majorHAnsi"/>
+          <w:sz w:val="28"/>
+          <w:szCs w:val="28"/>
+        </w:rPr>
+        <w:t>)</w:t>
+      </w:r>
+      <w:r>
+        <w:rPr>
+          <w:rFonts w:asciiTheme="majorHAnsi" w:hAnsiTheme="majorHAnsi" w:cstheme="majorHAnsi"/>
+          <w:sz w:val="28"/>
+          <w:szCs w:val="28"/>
+        </w:rPr>
+        <w:t>; lớp</w:t>
+      </w:r>
+      <w:r>
+        <w:rPr>
+          <w:rFonts w:asciiTheme="majorHAnsi" w:hAnsiTheme="majorHAnsi" w:cstheme="majorHAnsi"/>
+          <w:sz w:val="28"/>
+          <w:szCs w:val="28"/>
+        </w:rPr>
+        <w:t xml:space="preserve"> (class)</w:t>
+      </w:r>
+      <w:r>
+        <w:rPr>
+          <w:rFonts w:asciiTheme="majorHAnsi" w:hAnsiTheme="majorHAnsi" w:cstheme="majorHAnsi"/>
+          <w:sz w:val="28"/>
+          <w:szCs w:val="28"/>
+        </w:rPr>
+        <w:t xml:space="preserve"> &lt;-</w:t>
+      </w:r>
+      <w:r>
+        <w:rPr>
+          <w:rFonts w:asciiTheme="majorHAnsi" w:hAnsiTheme="majorHAnsi" w:cstheme="majorHAnsi"/>
+          <w:sz w:val="28"/>
+          <w:szCs w:val="28"/>
+        </w:rPr>
+        <w:t>&gt;</w:t>
+      </w:r>
+      <w:r>
+        <w:rPr>
+          <w:rFonts w:asciiTheme="majorHAnsi" w:hAnsiTheme="majorHAnsi" w:cstheme="majorHAnsi"/>
+          <w:sz w:val="28"/>
+          <w:szCs w:val="28"/>
+        </w:rPr>
+        <w:t xml:space="preserve"> đối tượng</w:t>
+      </w:r>
+      <w:r>
+        <w:rPr>
+          <w:rFonts w:asciiTheme="majorHAnsi" w:hAnsiTheme="majorHAnsi" w:cstheme="majorHAnsi"/>
+          <w:sz w:val="28"/>
+          <w:szCs w:val="28"/>
+        </w:rPr>
+        <w:t xml:space="preserve"> (object</w:t>
+      </w:r>
+      <w:r>
+        <w:rPr>
+          <w:rFonts w:asciiTheme="majorHAnsi" w:hAnsiTheme="majorHAnsi" w:cstheme="majorHAnsi"/>
+          <w:sz w:val="28"/>
+          <w:szCs w:val="28"/>
+        </w:rPr>
+        <w:t>)</w:t>
+      </w:r>
+      <w:r>
+        <w:rPr>
+          <w:rFonts w:asciiTheme="majorHAnsi" w:hAnsiTheme="majorHAnsi" w:cstheme="majorHAnsi"/>
+          <w:sz w:val="28"/>
+          <w:szCs w:val="28"/>
+        </w:rPr>
+        <w:t>; hành động</w:t>
+      </w:r>
+      <w:r>
+        <w:rPr>
+          <w:rFonts w:asciiTheme="majorHAnsi" w:hAnsiTheme="majorHAnsi" w:cstheme="majorHAnsi"/>
+          <w:sz w:val="28"/>
+          <w:szCs w:val="28"/>
+        </w:rPr>
+        <w:t xml:space="preserve"> (action)</w:t>
+      </w:r>
+      <w:r>
+        <w:rPr>
+          <w:rFonts w:asciiTheme="majorHAnsi" w:hAnsiTheme="majorHAnsi" w:cstheme="majorHAnsi"/>
+          <w:sz w:val="28"/>
+          <w:szCs w:val="28"/>
+        </w:rPr>
+        <w:t xml:space="preserve"> &lt;-</w:t>
+      </w:r>
+      <w:r>
+        <w:rPr>
+          <w:rFonts w:asciiTheme="majorHAnsi" w:hAnsiTheme="majorHAnsi" w:cstheme="majorHAnsi"/>
+          <w:sz w:val="28"/>
+          <w:szCs w:val="28"/>
+        </w:rPr>
+        <w:t>&gt;</w:t>
+      </w:r>
+      <w:r>
+        <w:rPr>
+          <w:rFonts w:asciiTheme="majorHAnsi" w:hAnsiTheme="majorHAnsi" w:cstheme="majorHAnsi"/>
+          <w:sz w:val="28"/>
+          <w:szCs w:val="28"/>
+        </w:rPr>
+        <w:t xml:space="preserve"> hoạt động</w:t>
+      </w:r>
+      <w:r>
+        <w:rPr>
+          <w:rFonts w:asciiTheme="majorHAnsi" w:hAnsiTheme="majorHAnsi" w:cstheme="majorHAnsi"/>
+          <w:sz w:val="28"/>
+          <w:szCs w:val="28"/>
+        </w:rPr>
+        <w:t xml:space="preserve"> (activity)</w:t>
+      </w:r>
+      <w:r>
+        <w:rPr>
+          <w:rFonts w:asciiTheme="majorHAnsi" w:hAnsiTheme="majorHAnsi" w:cstheme="majorHAnsi"/>
+          <w:sz w:val="28"/>
+          <w:szCs w:val="28"/>
+        </w:rPr>
+        <w:t>;</w:t>
+      </w:r>
+      <w:r>
+        <w:rPr>
+          <w:rFonts w:asciiTheme="majorHAnsi" w:hAnsiTheme="majorHAnsi" w:cstheme="majorHAnsi"/>
+          <w:sz w:val="28"/>
+          <w:szCs w:val="28"/>
+        </w:rPr>
+        <w:t xml:space="preserve"> </w:t>
       </w:r>
       <w:r>
         <w:rPr>
@@ -12659,17 +13014,311 @@
           <w:sz w:val="28"/>
           <w:szCs w:val="28"/>
         </w:rPr>
-        <w:t>; tình huống;  phương thức; thông điệp.</w:t>
-      </w:r>
-    </w:p>
-    <w:p>
-      <w:pPr>
-        <w:spacing w:after="0" w:line="360" w:lineRule="auto"/>
-        <w:jc w:val="both"/>
-        <w:rPr>
-          <w:rFonts w:asciiTheme="majorHAnsi" w:hAnsiTheme="majorHAnsi" w:cstheme="majorHAnsi"/>
-          <w:sz w:val="28"/>
-          <w:szCs w:val="28"/>
+        <w:t xml:space="preserve"> </w:t>
+      </w:r>
+      <w:r>
+        <w:rPr>
+          <w:rFonts w:asciiTheme="majorHAnsi" w:hAnsiTheme="majorHAnsi" w:cstheme="majorHAnsi"/>
+          <w:sz w:val="28"/>
+          <w:szCs w:val="28"/>
+        </w:rPr>
+        <w:t>(use case)</w:t>
+      </w:r>
+      <w:r>
+        <w:rPr>
+          <w:rFonts w:asciiTheme="majorHAnsi" w:hAnsiTheme="majorHAnsi" w:cstheme="majorHAnsi"/>
+          <w:sz w:val="28"/>
+          <w:szCs w:val="28"/>
+        </w:rPr>
+        <w:t xml:space="preserve"> </w:t>
+      </w:r>
+      <w:r>
+        <w:rPr>
+          <w:rFonts w:asciiTheme="majorHAnsi" w:hAnsiTheme="majorHAnsi" w:cstheme="majorHAnsi"/>
+          <w:sz w:val="28"/>
+          <w:szCs w:val="28"/>
+        </w:rPr>
+        <w:t>&lt;-</w:t>
+      </w:r>
+      <w:r>
+        <w:rPr>
+          <w:rFonts w:asciiTheme="majorHAnsi" w:hAnsiTheme="majorHAnsi" w:cstheme="majorHAnsi"/>
+          <w:sz w:val="28"/>
+          <w:szCs w:val="28"/>
+        </w:rPr>
+        <w:t>&gt;</w:t>
+      </w:r>
+      <w:r>
+        <w:rPr>
+          <w:rFonts w:asciiTheme="majorHAnsi" w:hAnsiTheme="majorHAnsi" w:cstheme="majorHAnsi"/>
+          <w:sz w:val="28"/>
+          <w:szCs w:val="28"/>
+        </w:rPr>
+        <w:t xml:space="preserve"> </w:t>
+      </w:r>
+      <w:r>
+        <w:rPr>
+          <w:rFonts w:asciiTheme="majorHAnsi" w:hAnsiTheme="majorHAnsi" w:cstheme="majorHAnsi"/>
+          <w:sz w:val="28"/>
+          <w:szCs w:val="28"/>
+        </w:rPr>
+        <w:t>kịch bản</w:t>
+      </w:r>
+      <w:r>
+        <w:rPr>
+          <w:rFonts w:asciiTheme="majorHAnsi" w:hAnsiTheme="majorHAnsi" w:cstheme="majorHAnsi"/>
+          <w:sz w:val="28"/>
+          <w:szCs w:val="28"/>
+        </w:rPr>
+        <w:t xml:space="preserve"> (scenario</w:t>
+      </w:r>
+      <w:r>
+        <w:rPr>
+          <w:rFonts w:asciiTheme="majorHAnsi" w:hAnsiTheme="majorHAnsi" w:cstheme="majorHAnsi"/>
+          <w:sz w:val="28"/>
+          <w:szCs w:val="28"/>
+        </w:rPr>
+        <w:t>)</w:t>
+      </w:r>
+      <w:r>
+        <w:rPr>
+          <w:rFonts w:asciiTheme="majorHAnsi" w:hAnsiTheme="majorHAnsi" w:cstheme="majorHAnsi"/>
+          <w:sz w:val="28"/>
+          <w:szCs w:val="28"/>
+        </w:rPr>
+        <w:t>;  phương thức</w:t>
+      </w:r>
+      <w:r>
+        <w:rPr>
+          <w:rFonts w:asciiTheme="majorHAnsi" w:hAnsiTheme="majorHAnsi" w:cstheme="majorHAnsi"/>
+          <w:sz w:val="28"/>
+          <w:szCs w:val="28"/>
+        </w:rPr>
+        <w:t xml:space="preserve"> </w:t>
+      </w:r>
+      <w:r>
+        <w:rPr>
+          <w:rFonts w:asciiTheme="majorHAnsi" w:hAnsiTheme="majorHAnsi" w:cstheme="majorHAnsi"/>
+          <w:sz w:val="28"/>
+          <w:szCs w:val="28"/>
+        </w:rPr>
+        <w:t xml:space="preserve">(method) </w:t>
+      </w:r>
+      <w:r>
+        <w:rPr>
+          <w:rFonts w:asciiTheme="majorHAnsi" w:hAnsiTheme="majorHAnsi" w:cstheme="majorHAnsi"/>
+          <w:sz w:val="28"/>
+          <w:szCs w:val="28"/>
+        </w:rPr>
+        <w:t>&lt;-</w:t>
+      </w:r>
+      <w:r>
+        <w:rPr>
+          <w:rFonts w:asciiTheme="majorHAnsi" w:hAnsiTheme="majorHAnsi" w:cstheme="majorHAnsi"/>
+          <w:sz w:val="28"/>
+          <w:szCs w:val="28"/>
+        </w:rPr>
+        <w:t>&gt;</w:t>
+      </w:r>
+      <w:r>
+        <w:rPr>
+          <w:rFonts w:asciiTheme="majorHAnsi" w:hAnsiTheme="majorHAnsi" w:cstheme="majorHAnsi"/>
+          <w:sz w:val="28"/>
+          <w:szCs w:val="28"/>
+        </w:rPr>
+        <w:t xml:space="preserve"> thông điệp</w:t>
+      </w:r>
+      <w:r>
+        <w:rPr>
+          <w:rFonts w:asciiTheme="majorHAnsi" w:hAnsiTheme="majorHAnsi" w:cstheme="majorHAnsi"/>
+          <w:sz w:val="28"/>
+          <w:szCs w:val="28"/>
+        </w:rPr>
+        <w:t xml:space="preserve"> (message</w:t>
+      </w:r>
+      <w:r>
+        <w:rPr>
+          <w:rFonts w:asciiTheme="majorHAnsi" w:hAnsiTheme="majorHAnsi" w:cstheme="majorHAnsi"/>
+          <w:sz w:val="28"/>
+          <w:szCs w:val="28"/>
+        </w:rPr>
+        <w:t>)</w:t>
+      </w:r>
+      <w:r>
+        <w:rPr>
+          <w:rFonts w:asciiTheme="majorHAnsi" w:hAnsiTheme="majorHAnsi" w:cstheme="majorHAnsi"/>
+          <w:sz w:val="28"/>
+          <w:szCs w:val="28"/>
+        </w:rPr>
+        <w:t>.</w:t>
+      </w:r>
+    </w:p>
+    <w:p>
+      <w:pPr>
+        <w:spacing w:after="0" w:line="360" w:lineRule="auto"/>
+        <w:ind w:firstLine="567"/>
+        <w:jc w:val="both"/>
+        <w:rPr>
+          <w:rFonts w:asciiTheme="majorHAnsi" w:hAnsiTheme="majorHAnsi" w:cstheme="majorHAnsi"/>
+          <w:sz w:val="28"/>
+          <w:szCs w:val="28"/>
+          <w:lang w:val="en-US"/>
+        </w:rPr>
+      </w:pPr>
+      <w:bookmarkStart w:id="0" w:name="_GoBack"/>
+      <w:r>
+        <w:rPr>
+          <w:rFonts w:asciiTheme="majorHAnsi" w:hAnsiTheme="majorHAnsi" w:cstheme="majorHAnsi"/>
+          <w:sz w:val="28"/>
+          <w:szCs w:val="28"/>
+        </w:rPr>
+        <w:t xml:space="preserve">Trạng thái là một bộ giá trị các thuộc tính mô tả đối tượng ở một thời điểm xác định; </w:t>
+      </w:r>
+      <w:r>
+        <w:rPr>
+          <w:rFonts w:asciiTheme="majorHAnsi" w:hAnsiTheme="majorHAnsi" w:cstheme="majorHAnsi"/>
+          <w:sz w:val="28"/>
+          <w:szCs w:val="28"/>
+        </w:rPr>
+        <w:t>Hành vi là thao tác mà đối tượng có thể thực hiện.</w:t>
+      </w:r>
+    </w:p>
+    <w:p>
+      <w:pPr>
+        <w:spacing w:after="0" w:line="360" w:lineRule="auto"/>
+        <w:ind w:firstLine="567"/>
+        <w:jc w:val="both"/>
+        <w:rPr>
+          <w:rFonts w:asciiTheme="majorHAnsi" w:hAnsiTheme="majorHAnsi" w:cstheme="majorHAnsi"/>
+          <w:sz w:val="28"/>
+          <w:szCs w:val="28"/>
+          <w:lang w:val="en-US"/>
+        </w:rPr>
+      </w:pPr>
+      <w:proofErr w:type="gramStart"/>
+      <w:r>
+        <w:rPr>
+          <w:rFonts w:asciiTheme="majorHAnsi" w:hAnsiTheme="majorHAnsi" w:cstheme="majorHAnsi"/>
+          <w:sz w:val="28"/>
+          <w:szCs w:val="28"/>
+          <w:lang w:val="en-US"/>
+        </w:rPr>
+        <w:t xml:space="preserve">Lớp </w:t>
+      </w:r>
+      <w:r>
+        <w:rPr>
+          <w:rFonts w:asciiTheme="majorHAnsi" w:hAnsiTheme="majorHAnsi" w:cstheme="majorHAnsi"/>
+          <w:sz w:val="28"/>
+          <w:szCs w:val="28"/>
+          <w:lang w:val="en-US"/>
+        </w:rPr>
+        <w:t>là khuân mẫu được sử dụng để tạo ra đối tượng</w:t>
+      </w:r>
+      <w:r>
+        <w:rPr>
+          <w:rFonts w:asciiTheme="majorHAnsi" w:hAnsiTheme="majorHAnsi" w:cstheme="majorHAnsi"/>
+          <w:sz w:val="28"/>
+          <w:szCs w:val="28"/>
+          <w:lang w:val="en-US"/>
+        </w:rPr>
+        <w:t>, có thể nghĩ về lớp và đối tượng tương tự như kiểu dữ liệu và biến.</w:t>
+      </w:r>
+      <w:proofErr w:type="gramEnd"/>
+    </w:p>
+    <w:p>
+      <w:pPr>
+        <w:spacing w:after="0" w:line="360" w:lineRule="auto"/>
+        <w:ind w:firstLine="567"/>
+        <w:jc w:val="both"/>
+        <w:rPr>
+          <w:rFonts w:asciiTheme="majorHAnsi" w:hAnsiTheme="majorHAnsi" w:cstheme="majorHAnsi"/>
+          <w:sz w:val="28"/>
+          <w:szCs w:val="28"/>
+          <w:lang w:val="en-US"/>
+        </w:rPr>
+      </w:pPr>
+      <w:r>
+        <w:rPr>
+          <w:rFonts w:asciiTheme="majorHAnsi" w:hAnsiTheme="majorHAnsi" w:cstheme="majorHAnsi"/>
+          <w:sz w:val="28"/>
+          <w:szCs w:val="28"/>
+          <w:lang w:val="en-US"/>
+        </w:rPr>
+        <w:t>Hành động là một thao tác đơn lẻ không chia nhỏ hơn được, hoạt động cũng là thao tác nhưng ở mức trừu tượng cao hơn và có thể chia nhỏ thành nhiều hoạt động hoặc hành động đơn giản hơn.</w:t>
+      </w:r>
+    </w:p>
+    <w:p>
+      <w:pPr>
+        <w:spacing w:after="0" w:line="360" w:lineRule="auto"/>
+        <w:ind w:firstLine="567"/>
+        <w:jc w:val="both"/>
+        <w:rPr>
+          <w:rFonts w:asciiTheme="majorHAnsi" w:hAnsiTheme="majorHAnsi" w:cstheme="majorHAnsi"/>
+          <w:sz w:val="28"/>
+          <w:szCs w:val="28"/>
+          <w:lang w:val="en-US"/>
+        </w:rPr>
+      </w:pPr>
+      <w:r>
+        <w:rPr>
+          <w:rFonts w:asciiTheme="majorHAnsi" w:hAnsiTheme="majorHAnsi" w:cstheme="majorHAnsi"/>
+          <w:sz w:val="28"/>
+          <w:szCs w:val="28"/>
+          <w:lang w:val="en-US"/>
+        </w:rPr>
+        <w:t xml:space="preserve">Ca sử dụng là một quá trình được thực hiện bởi hệ thống, gắn liền với một nhóm chức năng của hệ thống; kịch bản là một trường hợp có thể sảy ra trong ca sử dụng, một ca sử dụng có thể diễn ra </w:t>
+      </w:r>
+      <w:proofErr w:type="gramStart"/>
+      <w:r>
+        <w:rPr>
+          <w:rFonts w:asciiTheme="majorHAnsi" w:hAnsiTheme="majorHAnsi" w:cstheme="majorHAnsi"/>
+          <w:sz w:val="28"/>
+          <w:szCs w:val="28"/>
+          <w:lang w:val="en-US"/>
+        </w:rPr>
+        <w:t>theo</w:t>
+      </w:r>
+      <w:proofErr w:type="gramEnd"/>
+      <w:r>
+        <w:rPr>
+          <w:rFonts w:asciiTheme="majorHAnsi" w:hAnsiTheme="majorHAnsi" w:cstheme="majorHAnsi"/>
+          <w:sz w:val="28"/>
+          <w:szCs w:val="28"/>
+          <w:lang w:val="en-US"/>
+        </w:rPr>
+        <w:t xml:space="preserve"> nhiều kịch bản khác nhau.</w:t>
+      </w:r>
+    </w:p>
+    <w:p>
+      <w:pPr>
+        <w:spacing w:after="0" w:line="360" w:lineRule="auto"/>
+        <w:ind w:firstLine="567"/>
+        <w:jc w:val="both"/>
+        <w:rPr>
+          <w:rFonts w:asciiTheme="majorHAnsi" w:hAnsiTheme="majorHAnsi" w:cstheme="majorHAnsi"/>
+          <w:sz w:val="28"/>
+          <w:szCs w:val="28"/>
+        </w:rPr>
+      </w:pPr>
+      <w:r>
+        <w:rPr>
+          <w:rFonts w:asciiTheme="majorHAnsi" w:hAnsiTheme="majorHAnsi" w:cstheme="majorHAnsi"/>
+          <w:sz w:val="28"/>
+          <w:szCs w:val="28"/>
+        </w:rPr>
+        <w:t>Phương thức là một triển khai cụ thể của hành vi; thông điệp là dữ liệu được truyền tới đối tượng để yêu cầu thực hiện một hành vi của nó.</w:t>
+      </w:r>
+    </w:p>
+    <w:bookmarkEnd w:id="0"/>
+    <w:p>
+      <w:pPr>
+        <w:spacing w:after="0" w:line="360" w:lineRule="auto"/>
+        <w:jc w:val="both"/>
+        <w:rPr>
+          <w:rFonts w:asciiTheme="majorHAnsi" w:hAnsiTheme="majorHAnsi" w:cstheme="majorHAnsi"/>
+          <w:sz w:val="28"/>
+          <w:szCs w:val="28"/>
+          <w:lang w:val="en-US"/>
         </w:rPr>
       </w:pPr>
       <w:r>
@@ -12684,6 +13333,134 @@
     <w:p>
       <w:pPr>
         <w:spacing w:after="0" w:line="360" w:lineRule="auto"/>
+        <w:ind w:firstLine="567"/>
+        <w:jc w:val="both"/>
+        <w:rPr>
+          <w:rFonts w:asciiTheme="majorHAnsi" w:hAnsiTheme="majorHAnsi" w:cstheme="majorHAnsi"/>
+          <w:sz w:val="28"/>
+          <w:szCs w:val="28"/>
+          <w:lang w:val="en-US"/>
+        </w:rPr>
+      </w:pPr>
+      <w:r>
+        <w:rPr>
+          <w:rFonts w:asciiTheme="majorHAnsi" w:hAnsiTheme="majorHAnsi" w:cstheme="majorHAnsi"/>
+          <w:sz w:val="28"/>
+          <w:szCs w:val="28"/>
+          <w:lang w:val="en-US"/>
+        </w:rPr>
+        <w:t>Xây dựng m</w:t>
+      </w:r>
+      <w:r>
+        <w:rPr>
+          <w:rFonts w:asciiTheme="majorHAnsi" w:hAnsiTheme="majorHAnsi" w:cstheme="majorHAnsi"/>
+          <w:sz w:val="28"/>
+          <w:szCs w:val="28"/>
+          <w:lang w:val="en-US"/>
+        </w:rPr>
+        <w:t xml:space="preserve">ô hình hành </w:t>
+      </w:r>
+      <w:proofErr w:type="gramStart"/>
+      <w:r>
+        <w:rPr>
+          <w:rFonts w:asciiTheme="majorHAnsi" w:hAnsiTheme="majorHAnsi" w:cstheme="majorHAnsi"/>
+          <w:sz w:val="28"/>
+          <w:szCs w:val="28"/>
+          <w:lang w:val="en-US"/>
+        </w:rPr>
+        <w:t>vi</w:t>
+      </w:r>
+      <w:proofErr w:type="gramEnd"/>
+      <w:r>
+        <w:rPr>
+          <w:rFonts w:asciiTheme="majorHAnsi" w:hAnsiTheme="majorHAnsi" w:cstheme="majorHAnsi"/>
+          <w:sz w:val="28"/>
+          <w:szCs w:val="28"/>
+          <w:lang w:val="en-US"/>
+        </w:rPr>
+        <w:t xml:space="preserve"> là một quá trình lặp, không chỉ trên một mô hình hành vi đơn lẻ (biểu đồ trình tự, biểu độ giao tiếp, biểu đồ máy trạng thái), mà còn lặp lại trên các mô hình cấu trúc và </w:t>
+      </w:r>
+      <w:r>
+        <w:rPr>
+          <w:rFonts w:asciiTheme="majorHAnsi" w:hAnsiTheme="majorHAnsi" w:cstheme="majorHAnsi"/>
+          <w:sz w:val="28"/>
+          <w:szCs w:val="28"/>
+          <w:lang w:val="en-US"/>
+        </w:rPr>
+        <w:t xml:space="preserve">các </w:t>
+      </w:r>
+      <w:r>
+        <w:rPr>
+          <w:rFonts w:asciiTheme="majorHAnsi" w:hAnsiTheme="majorHAnsi" w:cstheme="majorHAnsi"/>
+          <w:sz w:val="28"/>
+          <w:szCs w:val="28"/>
+          <w:lang w:val="en-US"/>
+        </w:rPr>
+        <w:t xml:space="preserve">mô hình chức năng. </w:t>
+      </w:r>
+      <w:proofErr w:type="gramStart"/>
+      <w:r>
+        <w:rPr>
+          <w:rFonts w:asciiTheme="majorHAnsi" w:hAnsiTheme="majorHAnsi" w:cstheme="majorHAnsi"/>
+          <w:sz w:val="28"/>
+          <w:szCs w:val="28"/>
+          <w:lang w:val="en-US"/>
+        </w:rPr>
+        <w:t xml:space="preserve">Vì sau khi thiết lập mô hình hành vi, </w:t>
+      </w:r>
+      <w:r>
+        <w:rPr>
+          <w:rFonts w:asciiTheme="majorHAnsi" w:hAnsiTheme="majorHAnsi" w:cstheme="majorHAnsi"/>
+          <w:sz w:val="28"/>
+          <w:szCs w:val="28"/>
+          <w:lang w:val="en-US"/>
+        </w:rPr>
+        <w:t>việc</w:t>
+      </w:r>
+      <w:r>
+        <w:rPr>
+          <w:rFonts w:asciiTheme="majorHAnsi" w:hAnsiTheme="majorHAnsi" w:cstheme="majorHAnsi"/>
+          <w:sz w:val="28"/>
+          <w:szCs w:val="28"/>
+          <w:lang w:val="en-US"/>
+        </w:rPr>
+        <w:t xml:space="preserve"> phát sinh </w:t>
+      </w:r>
+      <w:r>
+        <w:rPr>
+          <w:rFonts w:asciiTheme="majorHAnsi" w:hAnsiTheme="majorHAnsi" w:cstheme="majorHAnsi"/>
+          <w:sz w:val="28"/>
+          <w:szCs w:val="28"/>
+          <w:lang w:val="en-US"/>
+        </w:rPr>
+        <w:lastRenderedPageBreak/>
+        <w:t>những thay đổi cần thiết đối với mô hình cấu trúc và mô hình chức năng là hiện tượng khá phổ biến.</w:t>
+      </w:r>
+      <w:proofErr w:type="gramEnd"/>
+      <w:r>
+        <w:rPr>
+          <w:rFonts w:asciiTheme="majorHAnsi" w:hAnsiTheme="majorHAnsi" w:cstheme="majorHAnsi"/>
+          <w:sz w:val="28"/>
+          <w:szCs w:val="28"/>
+          <w:lang w:val="en-US"/>
+        </w:rPr>
+        <w:t xml:space="preserve"> </w:t>
+      </w:r>
+      <w:proofErr w:type="gramStart"/>
+      <w:r>
+        <w:rPr>
+          <w:rFonts w:asciiTheme="majorHAnsi" w:hAnsiTheme="majorHAnsi" w:cstheme="majorHAnsi"/>
+          <w:sz w:val="28"/>
+          <w:szCs w:val="28"/>
+          <w:lang w:val="en-US"/>
+        </w:rPr>
+        <w:t>Sự thay đổi là cần thiết để đảm bảo tính cập nhật và thống nhất giữa các mô hình.</w:t>
+      </w:r>
+      <w:proofErr w:type="gramEnd"/>
+    </w:p>
+    <w:p>
+      <w:pPr>
+        <w:spacing w:after="0" w:line="360" w:lineRule="auto"/>
         <w:jc w:val="both"/>
         <w:rPr>
           <w:rFonts w:asciiTheme="majorHAnsi" w:hAnsiTheme="majorHAnsi" w:cstheme="majorHAnsi"/>
@@ -12703,11 +13480,424 @@
     <w:p>
       <w:pPr>
         <w:spacing w:after="0" w:line="360" w:lineRule="auto"/>
-        <w:jc w:val="both"/>
-        <w:rPr>
-          <w:rFonts w:asciiTheme="majorHAnsi" w:hAnsiTheme="majorHAnsi" w:cstheme="majorHAnsi"/>
-          <w:sz w:val="28"/>
-          <w:szCs w:val="28"/>
+        <w:ind w:firstLine="567"/>
+        <w:jc w:val="both"/>
+        <w:rPr>
+          <w:rFonts w:asciiTheme="majorHAnsi" w:hAnsiTheme="majorHAnsi" w:cstheme="majorHAnsi"/>
+          <w:sz w:val="28"/>
+          <w:szCs w:val="28"/>
+        </w:rPr>
+      </w:pPr>
+      <w:r>
+        <w:rPr>
+          <w:rFonts w:asciiTheme="majorHAnsi" w:hAnsiTheme="majorHAnsi" w:cstheme="majorHAnsi"/>
+          <w:sz w:val="28"/>
+          <w:szCs w:val="28"/>
+        </w:rPr>
+        <w:t xml:space="preserve">Tác nhân (actor): </w:t>
+      </w:r>
+      <w:r>
+        <w:rPr>
+          <w:noProof/>
+          <w:lang w:val="en-US"/>
+        </w:rPr>
+        <w:drawing>
+          <wp:inline distT="0" distB="0" distL="0" distR="0" wp14:anchorId="6FFE3E33" wp14:editId="65B5C1A4">
+            <wp:extent cx="253925" cy="383377"/>
+            <wp:effectExtent l="0" t="0" r="0" b="0"/>
+            <wp:docPr id="2" name="Picture 2"/>
+            <wp:cNvGraphicFramePr>
+              <a:graphicFrameLocks xmlns:a="http://schemas.openxmlformats.org/drawingml/2006/main" noChangeAspect="1"/>
+            </wp:cNvGraphicFramePr>
+            <a:graphic xmlns:a="http://schemas.openxmlformats.org/drawingml/2006/main">
+              <a:graphicData uri="http://schemas.openxmlformats.org/drawingml/2006/picture">
+                <pic:pic xmlns:pic="http://schemas.openxmlformats.org/drawingml/2006/picture">
+                  <pic:nvPicPr>
+                    <pic:cNvPr id="0" name=""/>
+                    <pic:cNvPicPr/>
+                  </pic:nvPicPr>
+                  <pic:blipFill>
+                    <a:blip r:embed="rId8"/>
+                    <a:stretch>
+                      <a:fillRect/>
+                    </a:stretch>
+                  </pic:blipFill>
+                  <pic:spPr>
+                    <a:xfrm>
+                      <a:off x="0" y="0"/>
+                      <a:ext cx="254586" cy="384375"/>
+                    </a:xfrm>
+                    <a:prstGeom prst="rect">
+                      <a:avLst/>
+                    </a:prstGeom>
+                  </pic:spPr>
+                </pic:pic>
+              </a:graphicData>
+            </a:graphic>
+          </wp:inline>
+        </w:drawing>
+      </w:r>
+      <w:r>
+        <w:rPr>
+          <w:rFonts w:asciiTheme="majorHAnsi" w:hAnsiTheme="majorHAnsi" w:cstheme="majorHAnsi"/>
+          <w:sz w:val="28"/>
+          <w:szCs w:val="28"/>
+        </w:rPr>
+        <w:t xml:space="preserve">; đối tượng: </w:t>
+      </w:r>
+      <w:r>
+        <w:rPr>
+          <w:noProof/>
+          <w:lang w:val="en-US"/>
+        </w:rPr>
+        <w:drawing>
+          <wp:inline distT="0" distB="0" distL="0" distR="0" wp14:anchorId="7F0B653D" wp14:editId="3D4981D4">
+            <wp:extent cx="1057523" cy="343170"/>
+            <wp:effectExtent l="0" t="0" r="0" b="0"/>
+            <wp:docPr id="3" name="Picture 3"/>
+            <wp:cNvGraphicFramePr>
+              <a:graphicFrameLocks xmlns:a="http://schemas.openxmlformats.org/drawingml/2006/main" noChangeAspect="1"/>
+            </wp:cNvGraphicFramePr>
+            <a:graphic xmlns:a="http://schemas.openxmlformats.org/drawingml/2006/main">
+              <a:graphicData uri="http://schemas.openxmlformats.org/drawingml/2006/picture">
+                <pic:pic xmlns:pic="http://schemas.openxmlformats.org/drawingml/2006/picture">
+                  <pic:nvPicPr>
+                    <pic:cNvPr id="0" name=""/>
+                    <pic:cNvPicPr/>
+                  </pic:nvPicPr>
+                  <pic:blipFill>
+                    <a:blip r:embed="rId9"/>
+                    <a:stretch>
+                      <a:fillRect/>
+                    </a:stretch>
+                  </pic:blipFill>
+                  <pic:spPr>
+                    <a:xfrm>
+                      <a:off x="0" y="0"/>
+                      <a:ext cx="1056854" cy="342953"/>
+                    </a:xfrm>
+                    <a:prstGeom prst="rect">
+                      <a:avLst/>
+                    </a:prstGeom>
+                  </pic:spPr>
+                </pic:pic>
+              </a:graphicData>
+            </a:graphic>
+          </wp:inline>
+        </w:drawing>
+      </w:r>
+      <w:r>
+        <w:rPr>
+          <w:rFonts w:asciiTheme="majorHAnsi" w:hAnsiTheme="majorHAnsi" w:cstheme="majorHAnsi"/>
+          <w:sz w:val="28"/>
+          <w:szCs w:val="28"/>
+        </w:rPr>
+        <w:t xml:space="preserve">; đường sống (lifeline): </w:t>
+      </w:r>
+      <w:r>
+        <w:rPr>
+          <w:noProof/>
+          <w:lang w:val="en-US"/>
+        </w:rPr>
+        <w:drawing>
+          <wp:inline distT="0" distB="0" distL="0" distR="0" wp14:anchorId="2ED69DEB" wp14:editId="75F7A3C4">
+            <wp:extent cx="124040" cy="516834"/>
+            <wp:effectExtent l="0" t="0" r="9525" b="0"/>
+            <wp:docPr id="4" name="Picture 4"/>
+            <wp:cNvGraphicFramePr>
+              <a:graphicFrameLocks xmlns:a="http://schemas.openxmlformats.org/drawingml/2006/main" noChangeAspect="1"/>
+            </wp:cNvGraphicFramePr>
+            <a:graphic xmlns:a="http://schemas.openxmlformats.org/drawingml/2006/main">
+              <a:graphicData uri="http://schemas.openxmlformats.org/drawingml/2006/picture">
+                <pic:pic xmlns:pic="http://schemas.openxmlformats.org/drawingml/2006/picture">
+                  <pic:nvPicPr>
+                    <pic:cNvPr id="0" name=""/>
+                    <pic:cNvPicPr/>
+                  </pic:nvPicPr>
+                  <pic:blipFill>
+                    <a:blip r:embed="rId10"/>
+                    <a:stretch>
+                      <a:fillRect/>
+                    </a:stretch>
+                  </pic:blipFill>
+                  <pic:spPr>
+                    <a:xfrm>
+                      <a:off x="0" y="0"/>
+                      <a:ext cx="123825" cy="515937"/>
+                    </a:xfrm>
+                    <a:prstGeom prst="rect">
+                      <a:avLst/>
+                    </a:prstGeom>
+                  </pic:spPr>
+                </pic:pic>
+              </a:graphicData>
+            </a:graphic>
+          </wp:inline>
+        </w:drawing>
+      </w:r>
+      <w:r>
+        <w:rPr>
+          <w:rFonts w:asciiTheme="majorHAnsi" w:hAnsiTheme="majorHAnsi" w:cstheme="majorHAnsi"/>
+          <w:sz w:val="28"/>
+          <w:szCs w:val="28"/>
+        </w:rPr>
+        <w:t xml:space="preserve">; thực thi lệnh (execution occurrence): </w:t>
+      </w:r>
+      <w:r>
+        <w:rPr>
+          <w:noProof/>
+          <w:lang w:val="en-US"/>
+        </w:rPr>
+        <w:drawing>
+          <wp:inline distT="0" distB="0" distL="0" distR="0" wp14:anchorId="690F30AD" wp14:editId="41E8D6F7">
+            <wp:extent cx="173400" cy="500933"/>
+            <wp:effectExtent l="0" t="0" r="0" b="0"/>
+            <wp:docPr id="5" name="Picture 5"/>
+            <wp:cNvGraphicFramePr>
+              <a:graphicFrameLocks xmlns:a="http://schemas.openxmlformats.org/drawingml/2006/main" noChangeAspect="1"/>
+            </wp:cNvGraphicFramePr>
+            <a:graphic xmlns:a="http://schemas.openxmlformats.org/drawingml/2006/main">
+              <a:graphicData uri="http://schemas.openxmlformats.org/drawingml/2006/picture">
+                <pic:pic xmlns:pic="http://schemas.openxmlformats.org/drawingml/2006/picture">
+                  <pic:nvPicPr>
+                    <pic:cNvPr id="0" name=""/>
+                    <pic:cNvPicPr/>
+                  </pic:nvPicPr>
+                  <pic:blipFill>
+                    <a:blip r:embed="rId11"/>
+                    <a:stretch>
+                      <a:fillRect/>
+                    </a:stretch>
+                  </pic:blipFill>
+                  <pic:spPr>
+                    <a:xfrm>
+                      <a:off x="0" y="0"/>
+                      <a:ext cx="174216" cy="503289"/>
+                    </a:xfrm>
+                    <a:prstGeom prst="rect">
+                      <a:avLst/>
+                    </a:prstGeom>
+                  </pic:spPr>
+                </pic:pic>
+              </a:graphicData>
+            </a:graphic>
+          </wp:inline>
+        </w:drawing>
+      </w:r>
+      <w:r>
+        <w:rPr>
+          <w:rFonts w:asciiTheme="majorHAnsi" w:hAnsiTheme="majorHAnsi" w:cstheme="majorHAnsi"/>
+          <w:sz w:val="28"/>
+          <w:szCs w:val="28"/>
+        </w:rPr>
+        <w:t xml:space="preserve">; thông điệp: </w:t>
+      </w:r>
+      <w:r>
+        <w:rPr>
+          <w:noProof/>
+          <w:lang w:val="en-US"/>
+        </w:rPr>
+        <w:drawing>
+          <wp:inline distT="0" distB="0" distL="0" distR="0" wp14:anchorId="65F46BC0" wp14:editId="7E4CDB4C">
+            <wp:extent cx="1081031" cy="606432"/>
+            <wp:effectExtent l="0" t="0" r="5080" b="3175"/>
+            <wp:docPr id="6" name="Picture 6"/>
+            <wp:cNvGraphicFramePr>
+              <a:graphicFrameLocks xmlns:a="http://schemas.openxmlformats.org/drawingml/2006/main" noChangeAspect="1"/>
+            </wp:cNvGraphicFramePr>
+            <a:graphic xmlns:a="http://schemas.openxmlformats.org/drawingml/2006/main">
+              <a:graphicData uri="http://schemas.openxmlformats.org/drawingml/2006/picture">
+                <pic:pic xmlns:pic="http://schemas.openxmlformats.org/drawingml/2006/picture">
+                  <pic:nvPicPr>
+                    <pic:cNvPr id="0" name=""/>
+                    <pic:cNvPicPr/>
+                  </pic:nvPicPr>
+                  <pic:blipFill>
+                    <a:blip r:embed="rId12"/>
+                    <a:stretch>
+                      <a:fillRect/>
+                    </a:stretch>
+                  </pic:blipFill>
+                  <pic:spPr>
+                    <a:xfrm>
+                      <a:off x="0" y="0"/>
+                      <a:ext cx="1076554" cy="603921"/>
+                    </a:xfrm>
+                    <a:prstGeom prst="rect">
+                      <a:avLst/>
+                    </a:prstGeom>
+                  </pic:spPr>
+                </pic:pic>
+              </a:graphicData>
+            </a:graphic>
+          </wp:inline>
+        </w:drawing>
+      </w:r>
+      <w:r>
+        <w:rPr>
+          <w:rFonts w:asciiTheme="majorHAnsi" w:hAnsiTheme="majorHAnsi" w:cstheme="majorHAnsi"/>
+          <w:sz w:val="28"/>
+          <w:szCs w:val="28"/>
+        </w:rPr>
+        <w:t xml:space="preserve">; điều kiện đảm bảo (guard condition): </w:t>
+      </w:r>
+      <w:r>
+        <w:rPr>
+          <w:noProof/>
+          <w:lang w:val="en-US"/>
+        </w:rPr>
+        <w:drawing>
+          <wp:inline distT="0" distB="0" distL="0" distR="0" wp14:anchorId="133ED5A5" wp14:editId="72CCB5C5">
+            <wp:extent cx="2210463" cy="322359"/>
+            <wp:effectExtent l="0" t="0" r="0" b="1905"/>
+            <wp:docPr id="7" name="Picture 7"/>
+            <wp:cNvGraphicFramePr>
+              <a:graphicFrameLocks xmlns:a="http://schemas.openxmlformats.org/drawingml/2006/main" noChangeAspect="1"/>
+            </wp:cNvGraphicFramePr>
+            <a:graphic xmlns:a="http://schemas.openxmlformats.org/drawingml/2006/main">
+              <a:graphicData uri="http://schemas.openxmlformats.org/drawingml/2006/picture">
+                <pic:pic xmlns:pic="http://schemas.openxmlformats.org/drawingml/2006/picture">
+                  <pic:nvPicPr>
+                    <pic:cNvPr id="0" name=""/>
+                    <pic:cNvPicPr/>
+                  </pic:nvPicPr>
+                  <pic:blipFill>
+                    <a:blip r:embed="rId13"/>
+                    <a:stretch>
+                      <a:fillRect/>
+                    </a:stretch>
+                  </pic:blipFill>
+                  <pic:spPr>
+                    <a:xfrm>
+                      <a:off x="0" y="0"/>
+                      <a:ext cx="2206631" cy="321800"/>
+                    </a:xfrm>
+                    <a:prstGeom prst="rect">
+                      <a:avLst/>
+                    </a:prstGeom>
+                  </pic:spPr>
+                </pic:pic>
+              </a:graphicData>
+            </a:graphic>
+          </wp:inline>
+        </w:drawing>
+      </w:r>
+      <w:r>
+        <w:rPr>
+          <w:rFonts w:asciiTheme="majorHAnsi" w:hAnsiTheme="majorHAnsi" w:cstheme="majorHAnsi"/>
+          <w:sz w:val="28"/>
+          <w:szCs w:val="28"/>
+        </w:rPr>
+        <w:t xml:space="preserve">; hủy đối tượng: </w:t>
+      </w:r>
+      <w:r>
+        <w:rPr>
+          <w:noProof/>
+          <w:lang w:val="en-US"/>
+        </w:rPr>
+        <w:drawing>
+          <wp:inline distT="0" distB="0" distL="0" distR="0" wp14:anchorId="26F050E0" wp14:editId="0B2E4EB1">
+            <wp:extent cx="333375" cy="285750"/>
+            <wp:effectExtent l="0" t="0" r="9525" b="0"/>
+            <wp:docPr id="8" name="Picture 8"/>
+            <wp:cNvGraphicFramePr>
+              <a:graphicFrameLocks xmlns:a="http://schemas.openxmlformats.org/drawingml/2006/main" noChangeAspect="1"/>
+            </wp:cNvGraphicFramePr>
+            <a:graphic xmlns:a="http://schemas.openxmlformats.org/drawingml/2006/main">
+              <a:graphicData uri="http://schemas.openxmlformats.org/drawingml/2006/picture">
+                <pic:pic xmlns:pic="http://schemas.openxmlformats.org/drawingml/2006/picture">
+                  <pic:nvPicPr>
+                    <pic:cNvPr id="0" name=""/>
+                    <pic:cNvPicPr/>
+                  </pic:nvPicPr>
+                  <pic:blipFill>
+                    <a:blip r:embed="rId14"/>
+                    <a:stretch>
+                      <a:fillRect/>
+                    </a:stretch>
+                  </pic:blipFill>
+                  <pic:spPr>
+                    <a:xfrm>
+                      <a:off x="0" y="0"/>
+                      <a:ext cx="333375" cy="285750"/>
+                    </a:xfrm>
+                    <a:prstGeom prst="rect">
+                      <a:avLst/>
+                    </a:prstGeom>
+                  </pic:spPr>
+                </pic:pic>
+              </a:graphicData>
+            </a:graphic>
+          </wp:inline>
+        </w:drawing>
+      </w:r>
+      <w:r>
+        <w:rPr>
+          <w:rFonts w:asciiTheme="majorHAnsi" w:hAnsiTheme="majorHAnsi" w:cstheme="majorHAnsi"/>
+          <w:sz w:val="28"/>
+          <w:szCs w:val="28"/>
+        </w:rPr>
+        <w:t xml:space="preserve">; Khung: </w:t>
+      </w:r>
+      <w:r>
+        <w:rPr>
+          <w:noProof/>
+          <w:lang w:val="en-US"/>
+        </w:rPr>
+        <w:drawing>
+          <wp:inline distT="0" distB="0" distL="0" distR="0" wp14:anchorId="07FBA302" wp14:editId="5BA93C12">
+            <wp:extent cx="1280160" cy="566928"/>
+            <wp:effectExtent l="0" t="0" r="0" b="5080"/>
+            <wp:docPr id="9" name="Picture 9"/>
+            <wp:cNvGraphicFramePr>
+              <a:graphicFrameLocks xmlns:a="http://schemas.openxmlformats.org/drawingml/2006/main" noChangeAspect="1"/>
+            </wp:cNvGraphicFramePr>
+            <a:graphic xmlns:a="http://schemas.openxmlformats.org/drawingml/2006/main">
+              <a:graphicData uri="http://schemas.openxmlformats.org/drawingml/2006/picture">
+                <pic:pic xmlns:pic="http://schemas.openxmlformats.org/drawingml/2006/picture">
+                  <pic:nvPicPr>
+                    <pic:cNvPr id="0" name=""/>
+                    <pic:cNvPicPr/>
+                  </pic:nvPicPr>
+                  <pic:blipFill>
+                    <a:blip r:embed="rId15"/>
+                    <a:stretch>
+                      <a:fillRect/>
+                    </a:stretch>
+                  </pic:blipFill>
+                  <pic:spPr>
+                    <a:xfrm>
+                      <a:off x="0" y="0"/>
+                      <a:ext cx="1284844" cy="569002"/>
+                    </a:xfrm>
+                    <a:prstGeom prst="rect">
+                      <a:avLst/>
+                    </a:prstGeom>
+                  </pic:spPr>
+                </pic:pic>
+              </a:graphicData>
+            </a:graphic>
+          </wp:inline>
+        </w:drawing>
+      </w:r>
+      <w:r>
+        <w:rPr>
+          <w:rFonts w:asciiTheme="majorHAnsi" w:hAnsiTheme="majorHAnsi" w:cstheme="majorHAnsi"/>
+          <w:sz w:val="28"/>
+          <w:szCs w:val="28"/>
+        </w:rPr>
+        <w:t>.</w:t>
+      </w:r>
+    </w:p>
+    <w:p>
+      <w:pPr>
+        <w:spacing w:after="0" w:line="360" w:lineRule="auto"/>
+        <w:jc w:val="both"/>
+        <w:rPr>
+          <w:rFonts w:asciiTheme="majorHAnsi" w:hAnsiTheme="majorHAnsi" w:cstheme="majorHAnsi"/>
+          <w:sz w:val="28"/>
+          <w:szCs w:val="28"/>
+          <w:lang w:val="en-US"/>
         </w:rPr>
       </w:pPr>
       <w:r>
@@ -12762,49 +13952,225 @@
     <w:p>
       <w:pPr>
         <w:spacing w:after="0" w:line="360" w:lineRule="auto"/>
-        <w:jc w:val="both"/>
-        <w:rPr>
-          <w:rFonts w:asciiTheme="majorHAnsi" w:hAnsiTheme="majorHAnsi" w:cstheme="majorHAnsi"/>
-          <w:sz w:val="28"/>
-          <w:szCs w:val="28"/>
-        </w:rPr>
-      </w:pPr>
-      <w:r>
-        <w:rPr>
-          <w:rFonts w:asciiTheme="majorHAnsi" w:hAnsiTheme="majorHAnsi" w:cstheme="majorHAnsi"/>
-          <w:sz w:val="28"/>
-          <w:szCs w:val="28"/>
-        </w:rPr>
-        <w:t>7. Lifelines có luôn được kéo dài đến hết trang của biều đồ trình tự không ? Vì sao?</w:t>
-      </w:r>
-    </w:p>
-    <w:p>
-      <w:pPr>
-        <w:spacing w:after="0" w:line="360" w:lineRule="auto"/>
-        <w:jc w:val="both"/>
-        <w:rPr>
-          <w:rFonts w:asciiTheme="majorHAnsi" w:hAnsiTheme="majorHAnsi" w:cstheme="majorHAnsi"/>
-          <w:sz w:val="28"/>
-          <w:szCs w:val="28"/>
-        </w:rPr>
-      </w:pPr>
-      <w:r>
-        <w:rPr>
-          <w:rFonts w:asciiTheme="majorHAnsi" w:hAnsiTheme="majorHAnsi" w:cstheme="majorHAnsi"/>
-          <w:sz w:val="28"/>
-          <w:szCs w:val="28"/>
-        </w:rPr>
-        <w:t>8. Mô tả các bước vẽ biểu đồ trình tự.</w:t>
-      </w:r>
-    </w:p>
-    <w:p>
-      <w:pPr>
-        <w:spacing w:after="0" w:line="360" w:lineRule="auto"/>
-        <w:jc w:val="both"/>
-        <w:rPr>
-          <w:rFonts w:asciiTheme="majorHAnsi" w:hAnsiTheme="majorHAnsi" w:cstheme="majorHAnsi"/>
-          <w:sz w:val="28"/>
-          <w:szCs w:val="28"/>
+        <w:ind w:firstLine="567"/>
+        <w:jc w:val="both"/>
+        <w:rPr>
+          <w:rFonts w:asciiTheme="majorHAnsi" w:hAnsiTheme="majorHAnsi" w:cstheme="majorHAnsi"/>
+          <w:sz w:val="28"/>
+          <w:szCs w:val="28"/>
+          <w:lang w:val="en-US"/>
+        </w:rPr>
+      </w:pPr>
+      <w:proofErr w:type="gramStart"/>
+      <w:r>
+        <w:rPr>
+          <w:rFonts w:asciiTheme="majorHAnsi" w:hAnsiTheme="majorHAnsi" w:cstheme="majorHAnsi"/>
+          <w:sz w:val="28"/>
+          <w:szCs w:val="28"/>
+          <w:lang w:val="en-US"/>
+        </w:rPr>
+        <w:t>Đặt dấu X ở cuối đường sống của một đối tượng tạm thời để đánh dấu thời điểm hủy đối tượng.</w:t>
+      </w:r>
+      <w:proofErr w:type="gramEnd"/>
+    </w:p>
+    <w:p>
+      <w:pPr>
+        <w:spacing w:after="0" w:line="360" w:lineRule="auto"/>
+        <w:jc w:val="both"/>
+        <w:rPr>
+          <w:rFonts w:asciiTheme="majorHAnsi" w:hAnsiTheme="majorHAnsi" w:cstheme="majorHAnsi"/>
+          <w:sz w:val="28"/>
+          <w:szCs w:val="28"/>
+          <w:lang w:val="en-US"/>
+        </w:rPr>
+      </w:pPr>
+      <w:r>
+        <w:rPr>
+          <w:rFonts w:asciiTheme="majorHAnsi" w:hAnsiTheme="majorHAnsi" w:cstheme="majorHAnsi"/>
+          <w:sz w:val="28"/>
+          <w:szCs w:val="28"/>
+        </w:rPr>
+        <w:t xml:space="preserve">7. </w:t>
+      </w:r>
+      <w:r>
+        <w:rPr>
+          <w:rFonts w:asciiTheme="majorHAnsi" w:hAnsiTheme="majorHAnsi" w:cstheme="majorHAnsi"/>
+          <w:sz w:val="28"/>
+          <w:szCs w:val="28"/>
+          <w:lang w:val="en-US"/>
+        </w:rPr>
+        <w:t>Đường sống (lifeline) của đối tượng</w:t>
+      </w:r>
+      <w:r>
+        <w:rPr>
+          <w:rFonts w:asciiTheme="majorHAnsi" w:hAnsiTheme="majorHAnsi" w:cstheme="majorHAnsi"/>
+          <w:sz w:val="28"/>
+          <w:szCs w:val="28"/>
+        </w:rPr>
+        <w:t xml:space="preserve"> có luôn được kéo dài đến hết trang của biều đồ trình tự </w:t>
+      </w:r>
+      <w:proofErr w:type="gramStart"/>
+      <w:r>
+        <w:rPr>
+          <w:rFonts w:asciiTheme="majorHAnsi" w:hAnsiTheme="majorHAnsi" w:cstheme="majorHAnsi"/>
+          <w:sz w:val="28"/>
+          <w:szCs w:val="28"/>
+        </w:rPr>
+        <w:t>không ?</w:t>
+      </w:r>
+      <w:proofErr w:type="gramEnd"/>
+      <w:r>
+        <w:rPr>
+          <w:rFonts w:asciiTheme="majorHAnsi" w:hAnsiTheme="majorHAnsi" w:cstheme="majorHAnsi"/>
+          <w:sz w:val="28"/>
+          <w:szCs w:val="28"/>
+        </w:rPr>
+        <w:t xml:space="preserve"> Vì sao?</w:t>
+      </w:r>
+    </w:p>
+    <w:p>
+      <w:pPr>
+        <w:spacing w:after="0" w:line="360" w:lineRule="auto"/>
+        <w:ind w:firstLine="567"/>
+        <w:jc w:val="both"/>
+        <w:rPr>
+          <w:rFonts w:asciiTheme="majorHAnsi" w:hAnsiTheme="majorHAnsi" w:cstheme="majorHAnsi"/>
+          <w:sz w:val="28"/>
+          <w:szCs w:val="28"/>
+          <w:lang w:val="en-US"/>
+        </w:rPr>
+      </w:pPr>
+      <w:proofErr w:type="gramStart"/>
+      <w:r>
+        <w:rPr>
+          <w:rFonts w:asciiTheme="majorHAnsi" w:hAnsiTheme="majorHAnsi" w:cstheme="majorHAnsi"/>
+          <w:sz w:val="28"/>
+          <w:szCs w:val="28"/>
+          <w:lang w:val="en-US"/>
+        </w:rPr>
+        <w:t>Chỉ khi đối tượng tiếp tục tồn tại trong hệ thống sau khi được sử dụng thì đường sống của nó mới được kéo dài đến hết trang của biểu đồ.</w:t>
+      </w:r>
+      <w:proofErr w:type="gramEnd"/>
+      <w:r>
+        <w:rPr>
+          <w:rFonts w:asciiTheme="majorHAnsi" w:hAnsiTheme="majorHAnsi" w:cstheme="majorHAnsi"/>
+          <w:sz w:val="28"/>
+          <w:szCs w:val="28"/>
+          <w:lang w:val="en-US"/>
+        </w:rPr>
+        <w:t xml:space="preserve"> </w:t>
+      </w:r>
+      <w:proofErr w:type="gramStart"/>
+      <w:r>
+        <w:rPr>
+          <w:rFonts w:asciiTheme="majorHAnsi" w:hAnsiTheme="majorHAnsi" w:cstheme="majorHAnsi"/>
+          <w:sz w:val="28"/>
+          <w:szCs w:val="28"/>
+          <w:lang w:val="en-US"/>
+        </w:rPr>
+        <w:t>Đường</w:t>
+      </w:r>
+      <w:r>
+        <w:rPr>
+          <w:rFonts w:asciiTheme="majorHAnsi" w:hAnsiTheme="majorHAnsi" w:cstheme="majorHAnsi"/>
+          <w:sz w:val="28"/>
+          <w:szCs w:val="28"/>
+          <w:lang w:val="en-US"/>
+        </w:rPr>
+        <w:t xml:space="preserve"> sống của đối tượng tạm thời kết thúc với dấu X khi đối tượng bị hủy.</w:t>
+      </w:r>
+      <w:proofErr w:type="gramEnd"/>
+    </w:p>
+    <w:p>
+      <w:pPr>
+        <w:spacing w:after="0" w:line="360" w:lineRule="auto"/>
+        <w:jc w:val="both"/>
+        <w:rPr>
+          <w:rFonts w:asciiTheme="majorHAnsi" w:hAnsiTheme="majorHAnsi" w:cstheme="majorHAnsi"/>
+          <w:sz w:val="28"/>
+          <w:szCs w:val="28"/>
+          <w:lang w:val="en-US"/>
+        </w:rPr>
+      </w:pPr>
+      <w:r>
+        <w:rPr>
+          <w:rFonts w:asciiTheme="majorHAnsi" w:hAnsiTheme="majorHAnsi" w:cstheme="majorHAnsi"/>
+          <w:sz w:val="28"/>
+          <w:szCs w:val="28"/>
+        </w:rPr>
+        <w:t xml:space="preserve">8. </w:t>
+      </w:r>
+      <w:proofErr w:type="gramStart"/>
+      <w:r>
+        <w:rPr>
+          <w:rFonts w:asciiTheme="majorHAnsi" w:hAnsiTheme="majorHAnsi" w:cstheme="majorHAnsi"/>
+          <w:sz w:val="28"/>
+          <w:szCs w:val="28"/>
+          <w:lang w:val="en-US"/>
+        </w:rPr>
+        <w:t>Kể tên</w:t>
+      </w:r>
+      <w:r>
+        <w:rPr>
+          <w:rFonts w:asciiTheme="majorHAnsi" w:hAnsiTheme="majorHAnsi" w:cstheme="majorHAnsi"/>
+          <w:sz w:val="28"/>
+          <w:szCs w:val="28"/>
+        </w:rPr>
+        <w:t xml:space="preserve"> các bước vẽ biểu đồ trình tự.</w:t>
+      </w:r>
+      <w:proofErr w:type="gramEnd"/>
+    </w:p>
+    <w:p>
+      <w:pPr>
+        <w:spacing w:after="0" w:line="360" w:lineRule="auto"/>
+        <w:ind w:firstLine="567"/>
+        <w:jc w:val="both"/>
+        <w:rPr>
+          <w:rFonts w:asciiTheme="majorHAnsi" w:hAnsiTheme="majorHAnsi" w:cstheme="majorHAnsi"/>
+          <w:sz w:val="28"/>
+          <w:szCs w:val="28"/>
+          <w:lang w:val="en-US"/>
+        </w:rPr>
+      </w:pPr>
+      <w:r>
+        <w:rPr>
+          <w:rFonts w:asciiTheme="majorHAnsi" w:hAnsiTheme="majorHAnsi" w:cstheme="majorHAnsi"/>
+          <w:sz w:val="28"/>
+          <w:szCs w:val="28"/>
+          <w:lang w:val="en-US"/>
+        </w:rPr>
+        <w:t xml:space="preserve">Quá trình vẽ biểu đồ trình tự bao gồm 6 bước: 1) thiết lập ngữ cảnh; 2) xác định các đối tượng tham gia vào quá trình; 3) thiết lập đường sống cho các đối tượng; 4) thêm các thông điệp theo trình tự từ trên xuống dưới, theo thứ tự gửi các thông điệp này; 5) đánh dấu thực thi lệnh trên đường sống của đối tượng. 6) </w:t>
+      </w:r>
+      <w:proofErr w:type="gramStart"/>
+      <w:r>
+        <w:rPr>
+          <w:rFonts w:asciiTheme="majorHAnsi" w:hAnsiTheme="majorHAnsi" w:cstheme="majorHAnsi"/>
+          <w:sz w:val="28"/>
+          <w:szCs w:val="28"/>
+          <w:lang w:val="en-US"/>
+        </w:rPr>
+        <w:t>kiểm</w:t>
+      </w:r>
+      <w:proofErr w:type="gramEnd"/>
+      <w:r>
+        <w:rPr>
+          <w:rFonts w:asciiTheme="majorHAnsi" w:hAnsiTheme="majorHAnsi" w:cstheme="majorHAnsi"/>
+          <w:sz w:val="28"/>
+          <w:szCs w:val="28"/>
+          <w:lang w:val="en-US"/>
+        </w:rPr>
+        <w:t xml:space="preserve"> tra lại biểu đồ trình tự.</w:t>
+      </w:r>
+    </w:p>
+    <w:p>
+      <w:pPr>
+        <w:spacing w:after="0" w:line="360" w:lineRule="auto"/>
+        <w:jc w:val="both"/>
+        <w:rPr>
+          <w:rFonts w:asciiTheme="majorHAnsi" w:hAnsiTheme="majorHAnsi" w:cstheme="majorHAnsi"/>
+          <w:sz w:val="28"/>
+          <w:szCs w:val="28"/>
+          <w:lang w:val="en-US"/>
         </w:rPr>
       </w:pPr>
       <w:r>
@@ -12821,7 +14187,7 @@
           <w:sz w:val="28"/>
           <w:szCs w:val="28"/>
         </w:rPr>
-        <w:t>bộ phận</w:t>
+        <w:t>thành phần</w:t>
       </w:r>
       <w:r>
         <w:rPr>
@@ -12853,7 +14219,23 @@
           <w:sz w:val="28"/>
           <w:szCs w:val="28"/>
         </w:rPr>
-        <w:t>biểu diễn những bộ phận</w:t>
+        <w:t xml:space="preserve">biểu diễn những </w:t>
+      </w:r>
+      <w:r>
+        <w:rPr>
+          <w:rFonts w:asciiTheme="majorHAnsi" w:hAnsiTheme="majorHAnsi" w:cstheme="majorHAnsi"/>
+          <w:sz w:val="28"/>
+          <w:szCs w:val="28"/>
+        </w:rPr>
+        <w:t>thành ph</w:t>
+      </w:r>
+      <w:r>
+        <w:rPr>
+          <w:rFonts w:asciiTheme="majorHAnsi" w:hAnsiTheme="majorHAnsi" w:cstheme="majorHAnsi"/>
+          <w:sz w:val="28"/>
+          <w:szCs w:val="28"/>
+        </w:rPr>
+        <w:t>ần</w:t>
       </w:r>
       <w:r>
         <w:rPr>
@@ -12867,20 +14249,379 @@
     <w:p>
       <w:pPr>
         <w:spacing w:after="0" w:line="360" w:lineRule="auto"/>
-        <w:jc w:val="both"/>
-        <w:rPr>
-          <w:rFonts w:asciiTheme="majorHAnsi" w:hAnsiTheme="majorHAnsi" w:cstheme="majorHAnsi"/>
-          <w:sz w:val="28"/>
-          <w:szCs w:val="28"/>
-        </w:rPr>
-      </w:pPr>
-      <w:r>
-        <w:rPr>
-          <w:rFonts w:asciiTheme="majorHAnsi" w:hAnsiTheme="majorHAnsi" w:cstheme="majorHAnsi"/>
-          <w:sz w:val="28"/>
-          <w:szCs w:val="28"/>
-        </w:rPr>
-        <w:t xml:space="preserve">10. Bạn thể hiện trình tự của các thông điệp như thế nào trên biểu đồ </w:t>
+        <w:ind w:firstLine="567"/>
+        <w:jc w:val="both"/>
+        <w:rPr>
+          <w:rFonts w:asciiTheme="majorHAnsi" w:hAnsiTheme="majorHAnsi" w:cstheme="majorHAnsi"/>
+          <w:sz w:val="28"/>
+          <w:szCs w:val="28"/>
+          <w:lang w:val="en-US"/>
+        </w:rPr>
+      </w:pPr>
+      <w:r>
+        <w:rPr>
+          <w:rFonts w:asciiTheme="majorHAnsi" w:hAnsiTheme="majorHAnsi" w:cstheme="majorHAnsi"/>
+          <w:sz w:val="28"/>
+          <w:szCs w:val="28"/>
+          <w:lang w:val="en-US"/>
+        </w:rPr>
+        <w:lastRenderedPageBreak/>
+        <w:t xml:space="preserve">Các thành phần cơ bản của biểu đồ giao tiếp gồm có: Tác nhân: </w:t>
+      </w:r>
+      <w:r>
+        <w:rPr>
+          <w:noProof/>
+          <w:lang w:val="en-US"/>
+        </w:rPr>
+        <w:drawing>
+          <wp:inline distT="0" distB="0" distL="0" distR="0" wp14:anchorId="147504EE" wp14:editId="1B503FBF">
+            <wp:extent cx="408167" cy="556591"/>
+            <wp:effectExtent l="0" t="0" r="0" b="0"/>
+            <wp:docPr id="10" name="Picture 10"/>
+            <wp:cNvGraphicFramePr>
+              <a:graphicFrameLocks xmlns:a="http://schemas.openxmlformats.org/drawingml/2006/main" noChangeAspect="1"/>
+            </wp:cNvGraphicFramePr>
+            <a:graphic xmlns:a="http://schemas.openxmlformats.org/drawingml/2006/main">
+              <a:graphicData uri="http://schemas.openxmlformats.org/drawingml/2006/picture">
+                <pic:pic xmlns:pic="http://schemas.openxmlformats.org/drawingml/2006/picture">
+                  <pic:nvPicPr>
+                    <pic:cNvPr id="0" name=""/>
+                    <pic:cNvPicPr/>
+                  </pic:nvPicPr>
+                  <pic:blipFill>
+                    <a:blip r:embed="rId16"/>
+                    <a:stretch>
+                      <a:fillRect/>
+                    </a:stretch>
+                  </pic:blipFill>
+                  <pic:spPr>
+                    <a:xfrm>
+                      <a:off x="0" y="0"/>
+                      <a:ext cx="407459" cy="555625"/>
+                    </a:xfrm>
+                    <a:prstGeom prst="rect">
+                      <a:avLst/>
+                    </a:prstGeom>
+                  </pic:spPr>
+                </pic:pic>
+              </a:graphicData>
+            </a:graphic>
+          </wp:inline>
+        </w:drawing>
+      </w:r>
+      <w:r>
+        <w:rPr>
+          <w:rFonts w:asciiTheme="majorHAnsi" w:hAnsiTheme="majorHAnsi" w:cstheme="majorHAnsi"/>
+          <w:sz w:val="28"/>
+          <w:szCs w:val="28"/>
+          <w:lang w:val="en-US"/>
+        </w:rPr>
+        <w:t xml:space="preserve">; đối tượng: </w:t>
+      </w:r>
+      <w:r>
+        <w:rPr>
+          <w:noProof/>
+          <w:lang w:val="en-US"/>
+        </w:rPr>
+        <w:drawing>
+          <wp:inline distT="0" distB="0" distL="0" distR="0" wp14:anchorId="7252C91C" wp14:editId="6CFA3BA5">
+            <wp:extent cx="1184744" cy="505491"/>
+            <wp:effectExtent l="0" t="0" r="0" b="8890"/>
+            <wp:docPr id="11" name="Picture 11"/>
+            <wp:cNvGraphicFramePr>
+              <a:graphicFrameLocks xmlns:a="http://schemas.openxmlformats.org/drawingml/2006/main" noChangeAspect="1"/>
+            </wp:cNvGraphicFramePr>
+            <a:graphic xmlns:a="http://schemas.openxmlformats.org/drawingml/2006/main">
+              <a:graphicData uri="http://schemas.openxmlformats.org/drawingml/2006/picture">
+                <pic:pic xmlns:pic="http://schemas.openxmlformats.org/drawingml/2006/picture">
+                  <pic:nvPicPr>
+                    <pic:cNvPr id="0" name=""/>
+                    <pic:cNvPicPr/>
+                  </pic:nvPicPr>
+                  <pic:blipFill>
+                    <a:blip r:embed="rId17"/>
+                    <a:stretch>
+                      <a:fillRect/>
+                    </a:stretch>
+                  </pic:blipFill>
+                  <pic:spPr>
+                    <a:xfrm>
+                      <a:off x="0" y="0"/>
+                      <a:ext cx="1182688" cy="504614"/>
+                    </a:xfrm>
+                    <a:prstGeom prst="rect">
+                      <a:avLst/>
+                    </a:prstGeom>
+                  </pic:spPr>
+                </pic:pic>
+              </a:graphicData>
+            </a:graphic>
+          </wp:inline>
+        </w:drawing>
+      </w:r>
+      <w:r>
+        <w:rPr>
+          <w:rFonts w:asciiTheme="majorHAnsi" w:hAnsiTheme="majorHAnsi" w:cstheme="majorHAnsi"/>
+          <w:sz w:val="28"/>
+          <w:szCs w:val="28"/>
+          <w:lang w:val="en-US"/>
+        </w:rPr>
+        <w:t xml:space="preserve">; mối liên hệ: </w:t>
+      </w:r>
+      <w:r>
+        <w:rPr>
+          <w:noProof/>
+          <w:lang w:val="en-US"/>
+        </w:rPr>
+        <w:drawing>
+          <wp:inline distT="0" distB="0" distL="0" distR="0" wp14:anchorId="659FD85C" wp14:editId="403C1BC9">
+            <wp:extent cx="1219200" cy="152400"/>
+            <wp:effectExtent l="0" t="0" r="0" b="0"/>
+            <wp:docPr id="12" name="Picture 12"/>
+            <wp:cNvGraphicFramePr>
+              <a:graphicFrameLocks xmlns:a="http://schemas.openxmlformats.org/drawingml/2006/main" noChangeAspect="1"/>
+            </wp:cNvGraphicFramePr>
+            <a:graphic xmlns:a="http://schemas.openxmlformats.org/drawingml/2006/main">
+              <a:graphicData uri="http://schemas.openxmlformats.org/drawingml/2006/picture">
+                <pic:pic xmlns:pic="http://schemas.openxmlformats.org/drawingml/2006/picture">
+                  <pic:nvPicPr>
+                    <pic:cNvPr id="0" name=""/>
+                    <pic:cNvPicPr/>
+                  </pic:nvPicPr>
+                  <pic:blipFill>
+                    <a:blip r:embed="rId18"/>
+                    <a:stretch>
+                      <a:fillRect/>
+                    </a:stretch>
+                  </pic:blipFill>
+                  <pic:spPr>
+                    <a:xfrm>
+                      <a:off x="0" y="0"/>
+                      <a:ext cx="1219200" cy="152400"/>
+                    </a:xfrm>
+                    <a:prstGeom prst="rect">
+                      <a:avLst/>
+                    </a:prstGeom>
+                  </pic:spPr>
+                </pic:pic>
+              </a:graphicData>
+            </a:graphic>
+          </wp:inline>
+        </w:drawing>
+      </w:r>
+      <w:r>
+        <w:rPr>
+          <w:rFonts w:asciiTheme="majorHAnsi" w:hAnsiTheme="majorHAnsi" w:cstheme="majorHAnsi"/>
+          <w:sz w:val="28"/>
+          <w:szCs w:val="28"/>
+          <w:lang w:val="en-US"/>
+        </w:rPr>
+        <w:t xml:space="preserve">; thông điệp: </w:t>
+      </w:r>
+      <w:r>
+        <w:rPr>
+          <w:noProof/>
+          <w:lang w:val="en-US"/>
+        </w:rPr>
+        <w:drawing>
+          <wp:inline distT="0" distB="0" distL="0" distR="0" wp14:anchorId="40A468FB" wp14:editId="333862DF">
+            <wp:extent cx="1819275" cy="266700"/>
+            <wp:effectExtent l="0" t="0" r="9525" b="0"/>
+            <wp:docPr id="13" name="Picture 13"/>
+            <wp:cNvGraphicFramePr>
+              <a:graphicFrameLocks xmlns:a="http://schemas.openxmlformats.org/drawingml/2006/main" noChangeAspect="1"/>
+            </wp:cNvGraphicFramePr>
+            <a:graphic xmlns:a="http://schemas.openxmlformats.org/drawingml/2006/main">
+              <a:graphicData uri="http://schemas.openxmlformats.org/drawingml/2006/picture">
+                <pic:pic xmlns:pic="http://schemas.openxmlformats.org/drawingml/2006/picture">
+                  <pic:nvPicPr>
+                    <pic:cNvPr id="0" name=""/>
+                    <pic:cNvPicPr/>
+                  </pic:nvPicPr>
+                  <pic:blipFill>
+                    <a:blip r:embed="rId19"/>
+                    <a:stretch>
+                      <a:fillRect/>
+                    </a:stretch>
+                  </pic:blipFill>
+                  <pic:spPr>
+                    <a:xfrm>
+                      <a:off x="0" y="0"/>
+                      <a:ext cx="1819275" cy="266700"/>
+                    </a:xfrm>
+                    <a:prstGeom prst="rect">
+                      <a:avLst/>
+                    </a:prstGeom>
+                  </pic:spPr>
+                </pic:pic>
+              </a:graphicData>
+            </a:graphic>
+          </wp:inline>
+        </w:drawing>
+      </w:r>
+      <w:r>
+        <w:rPr>
+          <w:rFonts w:asciiTheme="majorHAnsi" w:hAnsiTheme="majorHAnsi" w:cstheme="majorHAnsi"/>
+          <w:sz w:val="28"/>
+          <w:szCs w:val="28"/>
+          <w:lang w:val="en-US"/>
+        </w:rPr>
+        <w:t xml:space="preserve">; điều kiện đảm bảo: </w:t>
+      </w:r>
+      <w:r>
+        <w:rPr>
+          <w:noProof/>
+          <w:lang w:val="en-US"/>
+        </w:rPr>
+        <w:drawing>
+          <wp:inline distT="0" distB="0" distL="0" distR="0" wp14:anchorId="1880B6E4" wp14:editId="00C1A882">
+            <wp:extent cx="2962275" cy="257175"/>
+            <wp:effectExtent l="0" t="0" r="9525" b="9525"/>
+            <wp:docPr id="14" name="Picture 14"/>
+            <wp:cNvGraphicFramePr>
+              <a:graphicFrameLocks xmlns:a="http://schemas.openxmlformats.org/drawingml/2006/main" noChangeAspect="1"/>
+            </wp:cNvGraphicFramePr>
+            <a:graphic xmlns:a="http://schemas.openxmlformats.org/drawingml/2006/main">
+              <a:graphicData uri="http://schemas.openxmlformats.org/drawingml/2006/picture">
+                <pic:pic xmlns:pic="http://schemas.openxmlformats.org/drawingml/2006/picture">
+                  <pic:nvPicPr>
+                    <pic:cNvPr id="0" name=""/>
+                    <pic:cNvPicPr/>
+                  </pic:nvPicPr>
+                  <pic:blipFill>
+                    <a:blip r:embed="rId20"/>
+                    <a:stretch>
+                      <a:fillRect/>
+                    </a:stretch>
+                  </pic:blipFill>
+                  <pic:spPr>
+                    <a:xfrm>
+                      <a:off x="0" y="0"/>
+                      <a:ext cx="2962275" cy="257175"/>
+                    </a:xfrm>
+                    <a:prstGeom prst="rect">
+                      <a:avLst/>
+                    </a:prstGeom>
+                  </pic:spPr>
+                </pic:pic>
+              </a:graphicData>
+            </a:graphic>
+          </wp:inline>
+        </w:drawing>
+      </w:r>
+      <w:r>
+        <w:rPr>
+          <w:rFonts w:asciiTheme="majorHAnsi" w:hAnsiTheme="majorHAnsi" w:cstheme="majorHAnsi"/>
+          <w:sz w:val="28"/>
+          <w:szCs w:val="28"/>
+          <w:lang w:val="en-US"/>
+        </w:rPr>
+        <w:t xml:space="preserve">; khung: </w:t>
+      </w:r>
+      <w:r>
+        <w:rPr>
+          <w:noProof/>
+          <w:lang w:val="en-US"/>
+        </w:rPr>
+        <w:drawing>
+          <wp:inline distT="0" distB="0" distL="0" distR="0" wp14:anchorId="6607D83B" wp14:editId="55FF36D5">
+            <wp:extent cx="1158620" cy="477079"/>
+            <wp:effectExtent l="0" t="0" r="3810" b="0"/>
+            <wp:docPr id="15" name="Picture 15"/>
+            <wp:cNvGraphicFramePr>
+              <a:graphicFrameLocks xmlns:a="http://schemas.openxmlformats.org/drawingml/2006/main" noChangeAspect="1"/>
+            </wp:cNvGraphicFramePr>
+            <a:graphic xmlns:a="http://schemas.openxmlformats.org/drawingml/2006/main">
+              <a:graphicData uri="http://schemas.openxmlformats.org/drawingml/2006/picture">
+                <pic:pic xmlns:pic="http://schemas.openxmlformats.org/drawingml/2006/picture">
+                  <pic:nvPicPr>
+                    <pic:cNvPr id="0" name=""/>
+                    <pic:cNvPicPr/>
+                  </pic:nvPicPr>
+                  <pic:blipFill>
+                    <a:blip r:embed="rId21"/>
+                    <a:stretch>
+                      <a:fillRect/>
+                    </a:stretch>
+                  </pic:blipFill>
+                  <pic:spPr>
+                    <a:xfrm>
+                      <a:off x="0" y="0"/>
+                      <a:ext cx="1160060" cy="477672"/>
+                    </a:xfrm>
+                    <a:prstGeom prst="rect">
+                      <a:avLst/>
+                    </a:prstGeom>
+                  </pic:spPr>
+                </pic:pic>
+              </a:graphicData>
+            </a:graphic>
+          </wp:inline>
+        </w:drawing>
+      </w:r>
+      <w:r>
+        <w:rPr>
+          <w:rFonts w:asciiTheme="majorHAnsi" w:hAnsiTheme="majorHAnsi" w:cstheme="majorHAnsi"/>
+          <w:sz w:val="28"/>
+          <w:szCs w:val="28"/>
+          <w:lang w:val="en-US"/>
+        </w:rPr>
+        <w:t>;</w:t>
+      </w:r>
+    </w:p>
+    <w:p>
+      <w:pPr>
+        <w:spacing w:after="0" w:line="360" w:lineRule="auto"/>
+        <w:jc w:val="both"/>
+        <w:rPr>
+          <w:rFonts w:asciiTheme="majorHAnsi" w:hAnsiTheme="majorHAnsi" w:cstheme="majorHAnsi"/>
+          <w:sz w:val="28"/>
+          <w:szCs w:val="28"/>
+          <w:lang w:val="en-US"/>
+        </w:rPr>
+      </w:pPr>
+      <w:r>
+        <w:rPr>
+          <w:rFonts w:asciiTheme="majorHAnsi" w:hAnsiTheme="majorHAnsi" w:cstheme="majorHAnsi"/>
+          <w:sz w:val="28"/>
+          <w:szCs w:val="28"/>
+        </w:rPr>
+        <w:t xml:space="preserve">10. </w:t>
+      </w:r>
+      <w:proofErr w:type="gramStart"/>
+      <w:r>
+        <w:rPr>
+          <w:rFonts w:asciiTheme="majorHAnsi" w:hAnsiTheme="majorHAnsi" w:cstheme="majorHAnsi"/>
+          <w:sz w:val="28"/>
+          <w:szCs w:val="28"/>
+          <w:lang w:val="en-US"/>
+        </w:rPr>
+        <w:t>T</w:t>
+      </w:r>
+      <w:r>
+        <w:rPr>
+          <w:rFonts w:asciiTheme="majorHAnsi" w:hAnsiTheme="majorHAnsi" w:cstheme="majorHAnsi"/>
+          <w:sz w:val="28"/>
+          <w:szCs w:val="28"/>
+        </w:rPr>
+        <w:t xml:space="preserve">rình tự của các thông điệp </w:t>
+      </w:r>
+      <w:r>
+        <w:rPr>
+          <w:rFonts w:asciiTheme="majorHAnsi" w:hAnsiTheme="majorHAnsi" w:cstheme="majorHAnsi"/>
+          <w:sz w:val="28"/>
+          <w:szCs w:val="28"/>
+          <w:lang w:val="en-US"/>
+        </w:rPr>
+        <w:t xml:space="preserve">được thể hiện </w:t>
+      </w:r>
+      <w:r>
+        <w:rPr>
+          <w:rFonts w:asciiTheme="majorHAnsi" w:hAnsiTheme="majorHAnsi" w:cstheme="majorHAnsi"/>
+          <w:sz w:val="28"/>
+          <w:szCs w:val="28"/>
+        </w:rPr>
+        <w:t xml:space="preserve">như thế nào trên biểu đồ </w:t>
       </w:r>
       <w:r>
         <w:rPr>
@@ -12898,24 +14639,85 @@
         </w:rPr>
         <w:t>?</w:t>
       </w:r>
-    </w:p>
-    <w:p>
-      <w:pPr>
-        <w:spacing w:after="0" w:line="360" w:lineRule="auto"/>
-        <w:jc w:val="both"/>
-        <w:rPr>
-          <w:rFonts w:asciiTheme="majorHAnsi" w:hAnsiTheme="majorHAnsi" w:cstheme="majorHAnsi"/>
-          <w:sz w:val="28"/>
-          <w:szCs w:val="28"/>
-        </w:rPr>
-      </w:pPr>
-      <w:r>
-        <w:rPr>
-          <w:rFonts w:asciiTheme="majorHAnsi" w:hAnsiTheme="majorHAnsi" w:cstheme="majorHAnsi"/>
-          <w:sz w:val="28"/>
-          <w:szCs w:val="28"/>
-        </w:rPr>
-        <w:t xml:space="preserve">11. Bạn thể hiện chiều của thông điệp như thế nào trên biểu đồ </w:t>
+      <w:proofErr w:type="gramEnd"/>
+    </w:p>
+    <w:p>
+      <w:pPr>
+        <w:spacing w:after="0" w:line="360" w:lineRule="auto"/>
+        <w:ind w:firstLine="567"/>
+        <w:jc w:val="both"/>
+        <w:rPr>
+          <w:rFonts w:asciiTheme="majorHAnsi" w:hAnsiTheme="majorHAnsi" w:cstheme="majorHAnsi"/>
+          <w:sz w:val="28"/>
+          <w:szCs w:val="28"/>
+          <w:lang w:val="en-US"/>
+        </w:rPr>
+      </w:pPr>
+      <w:proofErr w:type="gramStart"/>
+      <w:r>
+        <w:rPr>
+          <w:rFonts w:asciiTheme="majorHAnsi" w:hAnsiTheme="majorHAnsi" w:cstheme="majorHAnsi"/>
+          <w:sz w:val="28"/>
+          <w:szCs w:val="28"/>
+          <w:lang w:val="en-US"/>
+        </w:rPr>
+        <w:t>Trình tự của thông điệp được thể hiện bằng số thứ tự đặt trước tên thông điệp.</w:t>
+      </w:r>
+      <w:proofErr w:type="gramEnd"/>
+    </w:p>
+    <w:p>
+      <w:pPr>
+        <w:spacing w:after="0" w:line="360" w:lineRule="auto"/>
+        <w:jc w:val="both"/>
+        <w:rPr>
+          <w:rFonts w:asciiTheme="majorHAnsi" w:hAnsiTheme="majorHAnsi" w:cstheme="majorHAnsi"/>
+          <w:sz w:val="28"/>
+          <w:szCs w:val="28"/>
+          <w:lang w:val="en-US"/>
+        </w:rPr>
+      </w:pPr>
+      <w:r>
+        <w:rPr>
+          <w:rFonts w:asciiTheme="majorHAnsi" w:hAnsiTheme="majorHAnsi" w:cstheme="majorHAnsi"/>
+          <w:sz w:val="28"/>
+          <w:szCs w:val="28"/>
+        </w:rPr>
+        <w:t xml:space="preserve">11. </w:t>
+      </w:r>
+      <w:proofErr w:type="gramStart"/>
+      <w:r>
+        <w:rPr>
+          <w:rFonts w:asciiTheme="majorHAnsi" w:hAnsiTheme="majorHAnsi" w:cstheme="majorHAnsi"/>
+          <w:sz w:val="28"/>
+          <w:szCs w:val="28"/>
+          <w:lang w:val="en-US"/>
+        </w:rPr>
+        <w:t>C</w:t>
+      </w:r>
+      <w:r>
+        <w:rPr>
+          <w:rFonts w:asciiTheme="majorHAnsi" w:hAnsiTheme="majorHAnsi" w:cstheme="majorHAnsi"/>
+          <w:sz w:val="28"/>
+          <w:szCs w:val="28"/>
+        </w:rPr>
+        <w:t xml:space="preserve">hiều của thông điệp </w:t>
+      </w:r>
+      <w:r>
+        <w:rPr>
+          <w:rFonts w:asciiTheme="majorHAnsi" w:hAnsiTheme="majorHAnsi" w:cstheme="majorHAnsi"/>
+          <w:sz w:val="28"/>
+          <w:szCs w:val="28"/>
+          <w:lang w:val="en-US"/>
+        </w:rPr>
+        <w:t xml:space="preserve">được thể hiện </w:t>
+      </w:r>
+      <w:r>
+        <w:rPr>
+          <w:rFonts w:asciiTheme="majorHAnsi" w:hAnsiTheme="majorHAnsi" w:cstheme="majorHAnsi"/>
+          <w:sz w:val="28"/>
+          <w:szCs w:val="28"/>
+        </w:rPr>
+        <w:t xml:space="preserve">như thế nào trên biểu đồ </w:t>
       </w:r>
       <w:r>
         <w:rPr>
@@ -12933,24 +14735,65 @@
         </w:rPr>
         <w:t>?</w:t>
       </w:r>
-    </w:p>
-    <w:p>
-      <w:pPr>
-        <w:spacing w:after="0" w:line="360" w:lineRule="auto"/>
-        <w:jc w:val="both"/>
-        <w:rPr>
-          <w:rFonts w:asciiTheme="majorHAnsi" w:hAnsiTheme="majorHAnsi" w:cstheme="majorHAnsi"/>
-          <w:sz w:val="28"/>
-          <w:szCs w:val="28"/>
-        </w:rPr>
-      </w:pPr>
-      <w:r>
-        <w:rPr>
-          <w:rFonts w:asciiTheme="majorHAnsi" w:hAnsiTheme="majorHAnsi" w:cstheme="majorHAnsi"/>
-          <w:sz w:val="28"/>
-          <w:szCs w:val="28"/>
-        </w:rPr>
-        <w:t xml:space="preserve">12. Mô tả các bước xây dựng biểu đồ </w:t>
+      <w:proofErr w:type="gramEnd"/>
+    </w:p>
+    <w:p>
+      <w:pPr>
+        <w:spacing w:after="0" w:line="360" w:lineRule="auto"/>
+        <w:ind w:firstLine="567"/>
+        <w:jc w:val="both"/>
+        <w:rPr>
+          <w:rFonts w:asciiTheme="majorHAnsi" w:hAnsiTheme="majorHAnsi" w:cstheme="majorHAnsi"/>
+          <w:sz w:val="28"/>
+          <w:szCs w:val="28"/>
+          <w:lang w:val="en-US"/>
+        </w:rPr>
+      </w:pPr>
+      <w:proofErr w:type="gramStart"/>
+      <w:r>
+        <w:rPr>
+          <w:rFonts w:asciiTheme="majorHAnsi" w:hAnsiTheme="majorHAnsi" w:cstheme="majorHAnsi"/>
+          <w:sz w:val="28"/>
+          <w:szCs w:val="28"/>
+          <w:lang w:val="en-US"/>
+        </w:rPr>
+        <w:t>Chiều của thông điệp được thể hiện bằng đầu mũi tên đặt sau tên thông điệp.</w:t>
+      </w:r>
+      <w:proofErr w:type="gramEnd"/>
+    </w:p>
+    <w:p>
+      <w:pPr>
+        <w:spacing w:after="0" w:line="360" w:lineRule="auto"/>
+        <w:jc w:val="both"/>
+        <w:rPr>
+          <w:rFonts w:asciiTheme="majorHAnsi" w:hAnsiTheme="majorHAnsi" w:cstheme="majorHAnsi"/>
+          <w:sz w:val="28"/>
+          <w:szCs w:val="28"/>
+        </w:rPr>
+      </w:pPr>
+      <w:r>
+        <w:rPr>
+          <w:rFonts w:asciiTheme="majorHAnsi" w:hAnsiTheme="majorHAnsi" w:cstheme="majorHAnsi"/>
+          <w:sz w:val="28"/>
+          <w:szCs w:val="28"/>
+        </w:rPr>
+        <w:t xml:space="preserve">12. </w:t>
+      </w:r>
+      <w:r>
+        <w:rPr>
+          <w:rFonts w:asciiTheme="majorHAnsi" w:hAnsiTheme="majorHAnsi" w:cstheme="majorHAnsi"/>
+          <w:sz w:val="28"/>
+          <w:szCs w:val="28"/>
+        </w:rPr>
+        <w:t>Kể tên các bước vẽ</w:t>
+      </w:r>
+      <w:r>
+        <w:rPr>
+          <w:rFonts w:asciiTheme="majorHAnsi" w:hAnsiTheme="majorHAnsi" w:cstheme="majorHAnsi"/>
+          <w:sz w:val="28"/>
+          <w:szCs w:val="28"/>
+        </w:rPr>
+        <w:t xml:space="preserve"> biểu đồ </w:t>
       </w:r>
       <w:r>
         <w:rPr>
@@ -12972,6 +14815,48 @@
     <w:p>
       <w:pPr>
         <w:spacing w:after="0" w:line="360" w:lineRule="auto"/>
+        <w:ind w:firstLine="567"/>
+        <w:jc w:val="both"/>
+        <w:rPr>
+          <w:rFonts w:asciiTheme="majorHAnsi" w:hAnsiTheme="majorHAnsi" w:cstheme="majorHAnsi"/>
+          <w:sz w:val="28"/>
+          <w:szCs w:val="28"/>
+          <w:lang w:val="en-US"/>
+        </w:rPr>
+      </w:pPr>
+      <w:r>
+        <w:rPr>
+          <w:rFonts w:asciiTheme="majorHAnsi" w:hAnsiTheme="majorHAnsi" w:cstheme="majorHAnsi"/>
+          <w:sz w:val="28"/>
+          <w:szCs w:val="28"/>
+          <w:lang w:val="en-US"/>
+        </w:rPr>
+        <w:t xml:space="preserve">Biểu đồ giao tiếp được vẽ bằng 5 bước: 1) thiết lập ngữ cảnh; 2) xác định đối tượng và mối quan hệ giữa các đối tượng trong biểu đồ giao tiếp; 3) đặt các thành phần của biểu đồ; 4) thêm thông điệp; 5) kiểm duyệt biểu đồ giao tiếp </w:t>
+      </w:r>
+      <w:proofErr w:type="gramStart"/>
+      <w:r>
+        <w:rPr>
+          <w:rFonts w:asciiTheme="majorHAnsi" w:hAnsiTheme="majorHAnsi" w:cstheme="majorHAnsi"/>
+          <w:sz w:val="28"/>
+          <w:szCs w:val="28"/>
+          <w:lang w:val="en-US"/>
+        </w:rPr>
+        <w:t>thu</w:t>
+      </w:r>
+      <w:proofErr w:type="gramEnd"/>
+      <w:r>
+        <w:rPr>
+          <w:rFonts w:asciiTheme="majorHAnsi" w:hAnsiTheme="majorHAnsi" w:cstheme="majorHAnsi"/>
+          <w:sz w:val="28"/>
+          <w:szCs w:val="28"/>
+          <w:lang w:val="en-US"/>
+        </w:rPr>
+        <w:t xml:space="preserve"> được.</w:t>
+      </w:r>
+    </w:p>
+    <w:p>
+      <w:pPr>
+        <w:spacing w:after="0" w:line="360" w:lineRule="auto"/>
         <w:jc w:val="both"/>
         <w:rPr>
           <w:rFonts w:asciiTheme="majorHAnsi" w:hAnsiTheme="majorHAnsi" w:cstheme="majorHAnsi"/>
@@ -13202,64 +15087,64 @@
           <w:sz w:val="28"/>
           <w:szCs w:val="28"/>
         </w:rPr>
+        <w:t>Trạng thái cuối cùng</w:t>
+      </w:r>
+    </w:p>
+    <w:p>
+      <w:pPr>
+        <w:spacing w:after="0" w:line="360" w:lineRule="auto"/>
+        <w:jc w:val="both"/>
+        <w:rPr>
+          <w:rFonts w:asciiTheme="majorHAnsi" w:hAnsiTheme="majorHAnsi" w:cstheme="majorHAnsi"/>
+          <w:sz w:val="28"/>
+          <w:szCs w:val="28"/>
+        </w:rPr>
+      </w:pPr>
+      <w:r>
+        <w:rPr>
+          <w:rFonts w:asciiTheme="majorHAnsi" w:hAnsiTheme="majorHAnsi" w:cstheme="majorHAnsi"/>
+          <w:sz w:val="28"/>
+          <w:szCs w:val="28"/>
+        </w:rPr>
+        <w:t>Điều kiện đảm bảo</w:t>
+      </w:r>
+    </w:p>
+    <w:p>
+      <w:pPr>
+        <w:spacing w:after="0" w:line="360" w:lineRule="auto"/>
+        <w:jc w:val="both"/>
+        <w:rPr>
+          <w:rFonts w:asciiTheme="majorHAnsi" w:hAnsiTheme="majorHAnsi" w:cstheme="majorHAnsi"/>
+          <w:sz w:val="28"/>
+          <w:szCs w:val="28"/>
+        </w:rPr>
+      </w:pPr>
+      <w:r>
+        <w:rPr>
+          <w:rFonts w:asciiTheme="majorHAnsi" w:hAnsiTheme="majorHAnsi" w:cstheme="majorHAnsi"/>
+          <w:sz w:val="28"/>
+          <w:szCs w:val="28"/>
+        </w:rPr>
+        <w:t>Trạng thái bắt đầu</w:t>
+      </w:r>
+    </w:p>
+    <w:p>
+      <w:pPr>
+        <w:spacing w:after="0" w:line="360" w:lineRule="auto"/>
+        <w:jc w:val="both"/>
+        <w:rPr>
+          <w:rFonts w:asciiTheme="majorHAnsi" w:hAnsiTheme="majorHAnsi" w:cstheme="majorHAnsi"/>
+          <w:sz w:val="28"/>
+          <w:szCs w:val="28"/>
+        </w:rPr>
+      </w:pPr>
+      <w:r>
+        <w:rPr>
+          <w:rFonts w:asciiTheme="majorHAnsi" w:hAnsiTheme="majorHAnsi" w:cstheme="majorHAnsi"/>
+          <w:sz w:val="28"/>
+          <w:szCs w:val="28"/>
+        </w:rPr>
         <w:lastRenderedPageBreak/>
-        <w:t>Trạng thái cuối cùng</w:t>
-      </w:r>
-    </w:p>
-    <w:p>
-      <w:pPr>
-        <w:spacing w:after="0" w:line="360" w:lineRule="auto"/>
-        <w:jc w:val="both"/>
-        <w:rPr>
-          <w:rFonts w:asciiTheme="majorHAnsi" w:hAnsiTheme="majorHAnsi" w:cstheme="majorHAnsi"/>
-          <w:sz w:val="28"/>
-          <w:szCs w:val="28"/>
-        </w:rPr>
-      </w:pPr>
-      <w:r>
-        <w:rPr>
-          <w:rFonts w:asciiTheme="majorHAnsi" w:hAnsiTheme="majorHAnsi" w:cstheme="majorHAnsi"/>
-          <w:sz w:val="28"/>
-          <w:szCs w:val="28"/>
-        </w:rPr>
-        <w:t>Điều kiện đảm bảo</w:t>
-      </w:r>
-    </w:p>
-    <w:p>
-      <w:pPr>
-        <w:spacing w:after="0" w:line="360" w:lineRule="auto"/>
-        <w:jc w:val="both"/>
-        <w:rPr>
-          <w:rFonts w:asciiTheme="majorHAnsi" w:hAnsiTheme="majorHAnsi" w:cstheme="majorHAnsi"/>
-          <w:sz w:val="28"/>
-          <w:szCs w:val="28"/>
-        </w:rPr>
-      </w:pPr>
-      <w:r>
-        <w:rPr>
-          <w:rFonts w:asciiTheme="majorHAnsi" w:hAnsiTheme="majorHAnsi" w:cstheme="majorHAnsi"/>
-          <w:sz w:val="28"/>
-          <w:szCs w:val="28"/>
-        </w:rPr>
-        <w:t>Trạng thái bắt đầu</w:t>
-      </w:r>
-    </w:p>
-    <w:p>
-      <w:pPr>
-        <w:spacing w:after="0" w:line="360" w:lineRule="auto"/>
-        <w:jc w:val="both"/>
-        <w:rPr>
-          <w:rFonts w:asciiTheme="majorHAnsi" w:hAnsiTheme="majorHAnsi" w:cstheme="majorHAnsi"/>
-          <w:sz w:val="28"/>
-          <w:szCs w:val="28"/>
-        </w:rPr>
-      </w:pPr>
-      <w:r>
-        <w:rPr>
-          <w:rFonts w:asciiTheme="majorHAnsi" w:hAnsiTheme="majorHAnsi" w:cstheme="majorHAnsi"/>
-          <w:sz w:val="28"/>
-          <w:szCs w:val="28"/>
-        </w:rPr>
         <w:t>Liên kết</w:t>
       </w:r>
     </w:p>
@@ -14786,7 +16671,7 @@
       </w:r>
     </w:p>
     <w:sectPr>
-      <w:footerReference w:type="default" r:id="rId8"/>
+      <w:footerReference w:type="default" r:id="rId22"/>
       <w:pgSz w:w="11906" w:h="16838" w:code="9"/>
       <w:pgMar w:top="720" w:right="720" w:bottom="720" w:left="720" w:header="708" w:footer="708" w:gutter="0"/>
       <w:cols w:space="708"/>
@@ -14855,7 +16740,7 @@
           <w:rPr>
             <w:noProof/>
           </w:rPr>
-          <w:t>18</w:t>
+          <w:t>23</w:t>
         </w:r>
         <w:r>
           <w:rPr>
@@ -15175,6 +17060,17 @@
       <w:szCs w:val="16"/>
     </w:rPr>
   </w:style>
+  <w:style w:type="paragraph" w:styleId="ListParagraph">
+    <w:name w:val="List Paragraph"/>
+    <w:basedOn w:val="Normal"/>
+    <w:uiPriority w:val="34"/>
+    <w:qFormat/>
+    <w:rsid w:val="00210521"/>
+    <w:pPr>
+      <w:ind w:left="720"/>
+      <w:contextualSpacing/>
+    </w:pPr>
+  </w:style>
 </w:styles>
 </file>
 
@@ -15453,6 +17349,17 @@
       <w:sz w:val="16"/>
       <w:szCs w:val="16"/>
     </w:rPr>
+  </w:style>
+  <w:style w:type="paragraph" w:styleId="ListParagraph">
+    <w:name w:val="List Paragraph"/>
+    <w:basedOn w:val="Normal"/>
+    <w:uiPriority w:val="34"/>
+    <w:qFormat/>
+    <w:rsid w:val="00210521"/>
+    <w:pPr>
+      <w:ind w:left="720"/>
+      <w:contextualSpacing/>
+    </w:pPr>
   </w:style>
 </w:styles>
 </file>

</xml_diff>

<commit_message>
bài tập mô hình hóa chức năng.
</commit_message>
<xml_diff>
--- a/CheatSheetPTTKHT.docx
+++ b/CheatSheetPTTKHT.docx
@@ -8305,6 +8305,85 @@
     </w:p>
     <w:p>
       <w:pPr>
+        <w:spacing w:after="0" w:line="360" w:lineRule="auto"/>
+        <w:jc w:val="both"/>
+        <w:rPr>
+          <w:rFonts w:asciiTheme="majorHAnsi" w:hAnsiTheme="majorHAnsi" w:cstheme="majorHAnsi"/>
+          <w:sz w:val="28"/>
+          <w:szCs w:val="28"/>
+          <w:lang w:val="en-US"/>
+        </w:rPr>
+      </w:pPr>
+      <w:r>
+        <w:rPr>
+          <w:rFonts w:asciiTheme="majorHAnsi" w:hAnsiTheme="majorHAnsi" w:cstheme="majorHAnsi"/>
+          <w:sz w:val="28"/>
+          <w:szCs w:val="28"/>
+          <w:lang w:val="en-US"/>
+        </w:rPr>
+        <w:t>Bài tập</w:t>
+      </w:r>
+    </w:p>
+    <w:p>
+      <w:pPr>
+        <w:rPr>
+          <w:rFonts w:asciiTheme="majorHAnsi" w:hAnsiTheme="majorHAnsi" w:cstheme="majorHAnsi"/>
+          <w:sz w:val="28"/>
+          <w:szCs w:val="28"/>
+          <w:lang w:val="en-US"/>
+        </w:rPr>
+      </w:pPr>
+      <w:r>
+        <w:rPr>
+          <w:rFonts w:asciiTheme="majorHAnsi" w:hAnsiTheme="majorHAnsi" w:cstheme="majorHAnsi"/>
+          <w:sz w:val="28"/>
+          <w:szCs w:val="28"/>
+          <w:lang w:val="en-US"/>
+        </w:rPr>
+        <w:t>E. Vẽ biểu đồ hoạt động, và tao tập mô tả ca sử dụng cho phòng khám nha khoa, có thể bỏ qua luồng sự kiện trong mỗi ca sử dụng.</w:t>
+      </w:r>
+    </w:p>
+    <w:p>
+      <w:pPr>
+        <w:rPr>
+          <w:rFonts w:asciiTheme="majorHAnsi" w:hAnsiTheme="majorHAnsi" w:cstheme="majorHAnsi"/>
+          <w:sz w:val="28"/>
+          <w:szCs w:val="28"/>
+          <w:lang w:val="en-US"/>
+        </w:rPr>
+      </w:pPr>
+      <w:r>
+        <w:rPr>
+          <w:rFonts w:asciiTheme="majorHAnsi" w:hAnsiTheme="majorHAnsi" w:cstheme="majorHAnsi"/>
+          <w:sz w:val="28"/>
+          <w:szCs w:val="28"/>
+          <w:lang w:val="en-US"/>
+        </w:rPr>
+        <w:t>Mỗi bệnh nhân mới lần đầu đến phòng khám cần điền một form thông tin gồm có: tên, địa chỉ, số điện thoại, lịch sử thăm khám. Thông tin này được lưu trong CSDL bệnh nhân.</w:t>
+      </w:r>
+      <w:r>
+        <w:rPr>
+          <w:rFonts w:asciiTheme="majorHAnsi" w:hAnsiTheme="majorHAnsi" w:cstheme="majorHAnsi"/>
+          <w:sz w:val="28"/>
+          <w:szCs w:val="28"/>
+          <w:lang w:val="en-US"/>
+        </w:rPr>
+        <w:t xml:space="preserve"> Khi bệnh nhân gọi điện để thay đổi lịch khám, </w:t>
+      </w:r>
+      <w:r>
+        <w:rPr>
+          <w:rFonts w:asciiTheme="majorHAnsi" w:hAnsiTheme="majorHAnsi" w:cstheme="majorHAnsi"/>
+          <w:sz w:val="28"/>
+          <w:szCs w:val="28"/>
+          <w:lang w:val="en-US"/>
+        </w:rPr>
+        <w:t>hoặc đặt lịch khám, lễ tân kiểm tra lịch hẹn để tìm thời gian phù hợp. Nếu tìm được thời gian phù hợp, lễ tân thực hiện đặt lịch hẹn. Nếu bệnh nhân là bệnh nhân mới, chỉ một phần thông tin bệnh nhân được điền vào, thông tin còn thiếu sẽ được bổ xung khi bệnh nhân đến phòng khám. Lịch hẹn thường được đặt trước, vì vậy lễ tân thường gửi email nhắc nhở bệnh nhân trước lịch khám 5 ngày.</w:t>
+      </w:r>
+      <w:bookmarkStart w:id="0" w:name="_GoBack"/>
+      <w:bookmarkEnd w:id="0"/>
+    </w:p>
+    <w:p>
+      <w:pPr>
         <w:rPr>
           <w:rFonts w:asciiTheme="majorHAnsi" w:hAnsiTheme="majorHAnsi" w:cstheme="majorHAnsi"/>
           <w:b/>
@@ -8326,8 +8405,6 @@
     </w:p>
     <w:p>
       <w:pPr>
-        <w:spacing w:after="0" w:line="360" w:lineRule="auto"/>
-        <w:jc w:val="both"/>
         <w:rPr>
           <w:rFonts w:asciiTheme="majorHAnsi" w:hAnsiTheme="majorHAnsi" w:cstheme="majorHAnsi"/>
           <w:b/>
@@ -8336,7 +8413,11 @@
           <w:lang w:val="en-US"/>
         </w:rPr>
       </w:pPr>
-      <w:r>
+    </w:p>
+    <w:p>
+      <w:pPr>
+        <w:spacing w:after="0" w:line="360" w:lineRule="auto"/>
+        <w:jc w:val="both"/>
         <w:rPr>
           <w:rFonts w:asciiTheme="majorHAnsi" w:hAnsiTheme="majorHAnsi" w:cstheme="majorHAnsi"/>
           <w:b/>
@@ -8344,7 +8425,15 @@
           <w:szCs w:val="28"/>
           <w:lang w:val="en-US"/>
         </w:rPr>
-        <w:lastRenderedPageBreak/>
+      </w:pPr>
+      <w:r>
+        <w:rPr>
+          <w:rFonts w:asciiTheme="majorHAnsi" w:hAnsiTheme="majorHAnsi" w:cstheme="majorHAnsi"/>
+          <w:b/>
+          <w:sz w:val="28"/>
+          <w:szCs w:val="28"/>
+          <w:lang w:val="en-US"/>
+        </w:rPr>
         <w:t>Câu hỏi c</w:t>
       </w:r>
       <w:r>
@@ -12114,7 +12203,6 @@
           <w:rFonts w:asciiTheme="majorHAnsi" w:hAnsiTheme="majorHAnsi" w:cstheme="majorHAnsi"/>
           <w:sz w:val="28"/>
           <w:szCs w:val="28"/>
-          <w:lang w:val="en-US"/>
         </w:rPr>
       </w:pPr>
       <w:r>
@@ -12175,15 +12263,13 @@
           <w:rFonts w:asciiTheme="majorHAnsi" w:hAnsiTheme="majorHAnsi" w:cstheme="majorHAnsi"/>
           <w:sz w:val="28"/>
           <w:szCs w:val="28"/>
-          <w:lang w:val="en-US"/>
-        </w:rPr>
-      </w:pPr>
-      <w:r>
-        <w:rPr>
-          <w:rFonts w:asciiTheme="majorHAnsi" w:hAnsiTheme="majorHAnsi" w:cstheme="majorHAnsi"/>
-          <w:sz w:val="28"/>
-          <w:szCs w:val="28"/>
-          <w:lang w:val="en-US"/>
+        </w:rPr>
+      </w:pPr>
+      <w:r>
+        <w:rPr>
+          <w:rFonts w:asciiTheme="majorHAnsi" w:hAnsiTheme="majorHAnsi" w:cstheme="majorHAnsi"/>
+          <w:sz w:val="28"/>
+          <w:szCs w:val="28"/>
         </w:rPr>
         <w:t>Một trạng thái được biểu diễn bởi ký tự trạng thái, là hình chữ nhật với góc tròn, bên trong là nhãn mô tả trạng thái. Có hai ngoại lệ là: Trạng thái khởi điểm được ký hiệu bởi hình tròn nhỏ tô kín</w:t>
       </w:r>
@@ -12192,7 +12278,6 @@
           <w:rFonts w:asciiTheme="majorHAnsi" w:hAnsiTheme="majorHAnsi" w:cstheme="majorHAnsi"/>
           <w:sz w:val="28"/>
           <w:szCs w:val="28"/>
-          <w:lang w:val="en-US"/>
         </w:rPr>
         <w:t xml:space="preserve"> </w:t>
       </w:r>
@@ -12242,7 +12327,6 @@
           <w:rFonts w:asciiTheme="majorHAnsi" w:hAnsiTheme="majorHAnsi" w:cstheme="majorHAnsi"/>
           <w:sz w:val="28"/>
           <w:szCs w:val="28"/>
-          <w:lang w:val="en-US"/>
         </w:rPr>
         <w:t>; trạng thái kết thúc được ký hiệu bởi hình tròn tô kín nằm trong một đường tròn khác</w:t>
       </w:r>
@@ -12251,7 +12335,6 @@
           <w:rFonts w:asciiTheme="majorHAnsi" w:hAnsiTheme="majorHAnsi" w:cstheme="majorHAnsi"/>
           <w:sz w:val="28"/>
           <w:szCs w:val="28"/>
-          <w:lang w:val="en-US"/>
         </w:rPr>
         <w:t xml:space="preserve"> </w:t>
       </w:r>
@@ -12301,7 +12384,6 @@
           <w:rFonts w:asciiTheme="majorHAnsi" w:hAnsiTheme="majorHAnsi" w:cstheme="majorHAnsi"/>
           <w:sz w:val="28"/>
           <w:szCs w:val="28"/>
-          <w:lang w:val="en-US"/>
         </w:rPr>
         <w:t>.</w:t>
       </w:r>
@@ -12314,7 +12396,6 @@
           <w:rFonts w:asciiTheme="majorHAnsi" w:hAnsiTheme="majorHAnsi" w:cstheme="majorHAnsi"/>
           <w:sz w:val="28"/>
           <w:szCs w:val="28"/>
-          <w:lang w:val="en-US"/>
         </w:rPr>
       </w:pPr>
       <w:r>
@@ -12330,7 +12411,6 @@
           <w:rFonts w:asciiTheme="majorHAnsi" w:hAnsiTheme="majorHAnsi" w:cstheme="majorHAnsi"/>
           <w:sz w:val="28"/>
           <w:szCs w:val="28"/>
-          <w:lang w:val="en-US"/>
         </w:rPr>
         <w:t>trường hợp nào</w:t>
       </w:r>
@@ -12347,7 +12427,6 @@
           <w:rFonts w:asciiTheme="majorHAnsi" w:hAnsiTheme="majorHAnsi" w:cstheme="majorHAnsi"/>
           <w:sz w:val="28"/>
           <w:szCs w:val="28"/>
-          <w:lang w:val="en-US"/>
         </w:rPr>
         <w:t>biểu đồ</w:t>
       </w:r>
@@ -12368,15 +12447,13 @@
           <w:rFonts w:asciiTheme="majorHAnsi" w:hAnsiTheme="majorHAnsi" w:cstheme="majorHAnsi"/>
           <w:sz w:val="28"/>
           <w:szCs w:val="28"/>
-          <w:lang w:val="en-US"/>
-        </w:rPr>
-      </w:pPr>
-      <w:r>
-        <w:rPr>
-          <w:rFonts w:asciiTheme="majorHAnsi" w:hAnsiTheme="majorHAnsi" w:cstheme="majorHAnsi"/>
-          <w:sz w:val="28"/>
-          <w:szCs w:val="28"/>
-          <w:lang w:val="en-US"/>
+        </w:rPr>
+      </w:pPr>
+      <w:r>
+        <w:rPr>
+          <w:rFonts w:asciiTheme="majorHAnsi" w:hAnsiTheme="majorHAnsi" w:cstheme="majorHAnsi"/>
+          <w:sz w:val="28"/>
+          <w:szCs w:val="28"/>
         </w:rPr>
         <w:t>Trạng thái của đối tượng có thể thay đổi do sự kiện, hành động hoặc điều kiện đảm bảo. Sự kiện kéo theo việc thực thi các hành động làm thay đổi giá trị các thuộc tính và làm thay đổi trạng thái của đối tượng. Hành động là thao tác, là một phần của đối tượng. Điều kiện đảm bảo (guard condition) là một tập điều kiện cần thỏa mãn để thay đổi trạng thái.</w:t>
       </w:r>
@@ -12389,7 +12466,6 @@
           <w:rFonts w:asciiTheme="majorHAnsi" w:hAnsiTheme="majorHAnsi" w:cstheme="majorHAnsi"/>
           <w:sz w:val="28"/>
           <w:szCs w:val="28"/>
-          <w:lang w:val="en-US"/>
         </w:rPr>
       </w:pPr>
       <w:r>
@@ -12405,7 +12481,6 @@
           <w:rFonts w:asciiTheme="majorHAnsi" w:hAnsiTheme="majorHAnsi" w:cstheme="majorHAnsi"/>
           <w:sz w:val="28"/>
           <w:szCs w:val="28"/>
-          <w:lang w:val="en-US"/>
         </w:rPr>
         <w:t>biểu đồ</w:t>
       </w:r>
@@ -12426,15 +12501,13 @@
           <w:rFonts w:asciiTheme="majorHAnsi" w:hAnsiTheme="majorHAnsi" w:cstheme="majorHAnsi"/>
           <w:sz w:val="28"/>
           <w:szCs w:val="28"/>
-          <w:lang w:val="en-US"/>
-        </w:rPr>
-      </w:pPr>
-      <w:r>
-        <w:rPr>
-          <w:rFonts w:asciiTheme="majorHAnsi" w:hAnsiTheme="majorHAnsi" w:cstheme="majorHAnsi"/>
-          <w:sz w:val="28"/>
-          <w:szCs w:val="28"/>
-          <w:lang w:val="en-US"/>
+        </w:rPr>
+      </w:pPr>
+      <w:r>
+        <w:rPr>
+          <w:rFonts w:asciiTheme="majorHAnsi" w:hAnsiTheme="majorHAnsi" w:cstheme="majorHAnsi"/>
+          <w:sz w:val="28"/>
+          <w:szCs w:val="28"/>
         </w:rPr>
         <w:t xml:space="preserve">Quá trình xây dựng biểu đồ trạng thái được thực hiện qua năm bước: 1) Thiết lập ngữ cảnh; 2) Xác định trạng thái bắt đầu, trạng thái kết thúc và các trạng thái ổn định của đối tượng; 3) Xác định trình tự thay đổi trạng thái của đối tượng; 4) Xác định các sự kiện, hành động, và điều kiện bảo đảm gắn với sự thay đổi; 5) Kiểm tra lại biểu đồ trạng thái. </w:t>
       </w:r>
@@ -12447,7 +12520,6 @@
           <w:rFonts w:asciiTheme="majorHAnsi" w:hAnsiTheme="majorHAnsi" w:cstheme="majorHAnsi"/>
           <w:sz w:val="28"/>
           <w:szCs w:val="28"/>
-          <w:lang w:val="en-US"/>
         </w:rPr>
       </w:pPr>
       <w:r>
@@ -12464,7 +12536,6 @@
           <w:rFonts w:asciiTheme="majorHAnsi" w:hAnsiTheme="majorHAnsi" w:cstheme="majorHAnsi"/>
           <w:sz w:val="28"/>
           <w:szCs w:val="28"/>
-          <w:lang w:val="en-US"/>
         </w:rPr>
         <w:t xml:space="preserve">biểu đồ </w:t>
       </w:r>
@@ -12486,15 +12557,13 @@
           <w:rFonts w:asciiTheme="majorHAnsi" w:hAnsiTheme="majorHAnsi" w:cstheme="majorHAnsi"/>
           <w:sz w:val="28"/>
           <w:szCs w:val="28"/>
-          <w:lang w:val="en-US"/>
-        </w:rPr>
-      </w:pPr>
-      <w:r>
-        <w:rPr>
-          <w:rFonts w:asciiTheme="majorHAnsi" w:hAnsiTheme="majorHAnsi" w:cstheme="majorHAnsi"/>
-          <w:sz w:val="28"/>
-          <w:szCs w:val="28"/>
-          <w:lang w:val="en-US"/>
+        </w:rPr>
+      </w:pPr>
+      <w:r>
+        <w:rPr>
+          <w:rFonts w:asciiTheme="majorHAnsi" w:hAnsiTheme="majorHAnsi" w:cstheme="majorHAnsi"/>
+          <w:sz w:val="28"/>
+          <w:szCs w:val="28"/>
         </w:rPr>
         <w:t xml:space="preserve">Điều kiện đảm bảo (guard condition) là </w:t>
       </w:r>
@@ -12503,7 +12572,6 @@
           <w:rFonts w:asciiTheme="majorHAnsi" w:hAnsiTheme="majorHAnsi" w:cstheme="majorHAnsi"/>
           <w:sz w:val="28"/>
           <w:szCs w:val="28"/>
-          <w:lang w:val="en-US"/>
         </w:rPr>
         <w:t xml:space="preserve">biểu thức Boolean </w:t>
       </w:r>
@@ -12512,7 +12580,6 @@
           <w:rFonts w:asciiTheme="majorHAnsi" w:hAnsiTheme="majorHAnsi" w:cstheme="majorHAnsi"/>
           <w:sz w:val="28"/>
           <w:szCs w:val="28"/>
-          <w:lang w:val="en-US"/>
         </w:rPr>
         <w:t>hạn chế</w:t>
       </w:r>
@@ -12521,7 +12588,6 @@
           <w:rFonts w:asciiTheme="majorHAnsi" w:hAnsiTheme="majorHAnsi" w:cstheme="majorHAnsi"/>
           <w:sz w:val="28"/>
           <w:szCs w:val="28"/>
-          <w:lang w:val="en-US"/>
         </w:rPr>
         <w:t xml:space="preserve"> </w:t>
       </w:r>
@@ -12530,7 +12596,6 @@
           <w:rFonts w:asciiTheme="majorHAnsi" w:hAnsiTheme="majorHAnsi" w:cstheme="majorHAnsi"/>
           <w:sz w:val="28"/>
           <w:szCs w:val="28"/>
-          <w:lang w:val="en-US"/>
         </w:rPr>
         <w:t>chuyể</w:t>
       </w:r>
@@ -12539,7 +12604,6 @@
           <w:rFonts w:asciiTheme="majorHAnsi" w:hAnsiTheme="majorHAnsi" w:cstheme="majorHAnsi"/>
           <w:sz w:val="28"/>
           <w:szCs w:val="28"/>
-          <w:lang w:val="en-US"/>
         </w:rPr>
         <w:t xml:space="preserve">n đổi </w:t>
       </w:r>
@@ -12548,7 +12612,6 @@
           <w:rFonts w:asciiTheme="majorHAnsi" w:hAnsiTheme="majorHAnsi" w:cstheme="majorHAnsi"/>
           <w:sz w:val="28"/>
           <w:szCs w:val="28"/>
-          <w:lang w:val="en-US"/>
         </w:rPr>
         <w:t>trạng thái</w:t>
       </w:r>
@@ -12557,7 +12620,6 @@
           <w:rFonts w:asciiTheme="majorHAnsi" w:hAnsiTheme="majorHAnsi" w:cstheme="majorHAnsi"/>
           <w:sz w:val="28"/>
           <w:szCs w:val="28"/>
-          <w:lang w:val="en-US"/>
         </w:rPr>
         <w:t xml:space="preserve"> chỉ diễn ra khi thỏa mãn biểu thức Boolean</w:t>
       </w:r>
@@ -12566,7 +12628,6 @@
           <w:rFonts w:asciiTheme="majorHAnsi" w:hAnsiTheme="majorHAnsi" w:cstheme="majorHAnsi"/>
           <w:sz w:val="28"/>
           <w:szCs w:val="28"/>
-          <w:lang w:val="en-US"/>
         </w:rPr>
         <w:t>.</w:t>
       </w:r>
@@ -12575,7 +12636,6 @@
           <w:rFonts w:asciiTheme="majorHAnsi" w:hAnsiTheme="majorHAnsi" w:cstheme="majorHAnsi"/>
           <w:sz w:val="28"/>
           <w:szCs w:val="28"/>
-          <w:lang w:val="en-US"/>
         </w:rPr>
         <w:t xml:space="preserve"> Trên biểu đồ trạng thái, điều kiện đảm bảo </w:t>
       </w:r>
@@ -12584,7 +12644,6 @@
           <w:rFonts w:asciiTheme="majorHAnsi" w:hAnsiTheme="majorHAnsi" w:cstheme="majorHAnsi"/>
           <w:sz w:val="28"/>
           <w:szCs w:val="28"/>
-          <w:lang w:val="en-US"/>
         </w:rPr>
         <w:t>được thêm vào nhãn chuyển trạng thái.</w:t>
       </w:r>
@@ -12660,7 +12719,6 @@
           <w:rFonts w:asciiTheme="majorHAnsi" w:hAnsiTheme="majorHAnsi" w:cstheme="majorHAnsi"/>
           <w:sz w:val="28"/>
           <w:szCs w:val="28"/>
-          <w:lang w:val="en-US"/>
         </w:rPr>
         <w:t>cần được</w:t>
       </w:r>
@@ -12677,7 +12735,6 @@
           <w:rFonts w:asciiTheme="majorHAnsi" w:hAnsiTheme="majorHAnsi" w:cstheme="majorHAnsi"/>
           <w:sz w:val="28"/>
           <w:szCs w:val="28"/>
-          <w:lang w:val="en-US"/>
         </w:rPr>
         <w:t>biểu đồ</w:t>
       </w:r>
@@ -12806,7 +12863,6 @@
           <w:rFonts w:asciiTheme="majorHAnsi" w:hAnsiTheme="majorHAnsi" w:cstheme="majorHAnsi"/>
           <w:sz w:val="28"/>
           <w:szCs w:val="28"/>
-          <w:lang w:val="en-US"/>
         </w:rPr>
       </w:pPr>
       <w:r>
@@ -12827,15 +12883,13 @@
           <w:rFonts w:asciiTheme="majorHAnsi" w:hAnsiTheme="majorHAnsi" w:cstheme="majorHAnsi"/>
           <w:sz w:val="28"/>
           <w:szCs w:val="28"/>
-          <w:lang w:val="en-US"/>
-        </w:rPr>
-      </w:pPr>
-      <w:r>
-        <w:rPr>
-          <w:rFonts w:asciiTheme="majorHAnsi" w:hAnsiTheme="majorHAnsi" w:cstheme="majorHAnsi"/>
-          <w:sz w:val="28"/>
-          <w:szCs w:val="28"/>
-          <w:lang w:val="en-US"/>
+        </w:rPr>
+      </w:pPr>
+      <w:r>
+        <w:rPr>
+          <w:rFonts w:asciiTheme="majorHAnsi" w:hAnsiTheme="majorHAnsi" w:cstheme="majorHAnsi"/>
+          <w:sz w:val="28"/>
+          <w:szCs w:val="28"/>
         </w:rPr>
         <w:t>Phân tích CRUD hữu ích trong việc xác định các kiểu cộng tác tiềm năng. Phân tích CRUD là thiết lập ma trận CRUD, trong đó mỗi tương tác giữa hai đối tượng được gán nhãn đại diện cho kiểu tương tác: C là Create (tạo); R: Read (đọc); U: Update (cập nhật); D: Delete (xóa);</w:t>
       </w:r>
@@ -12844,7 +12898,6 @@
           <w:rFonts w:asciiTheme="majorHAnsi" w:hAnsiTheme="majorHAnsi" w:cstheme="majorHAnsi"/>
           <w:sz w:val="28"/>
           <w:szCs w:val="28"/>
-          <w:lang w:val="en-US"/>
         </w:rPr>
         <w:t xml:space="preserve"> Phương pháp hướng đối tượng sử dụng ma trận lớp/tác nhân. Ma trận CRUD có phạm vi sử dụng là toàn hệ thống, có thể được dùng để phân tích một phần tương tác giữa các đối tượng. Ma trận CRUD còn được sử dụng để xác định các lớp phức tạp. Càng nhiều giá trị C, R, D gắn với một lớp, thì lớp đó càng có nhiều khả năng là một lớp phức tạp, cần biểu diễn bằng biểu đồ trạng thái.</w:t>
       </w:r>
@@ -12951,7 +13004,6 @@
           <w:rFonts w:asciiTheme="majorHAnsi" w:hAnsiTheme="majorHAnsi" w:cstheme="majorHAnsi"/>
           <w:sz w:val="28"/>
           <w:szCs w:val="28"/>
-          <w:lang w:val="fr-FR"/>
         </w:rPr>
       </w:pPr>
       <w:r>
@@ -12967,7 +13019,6 @@
           <w:rFonts w:asciiTheme="majorHAnsi" w:hAnsiTheme="majorHAnsi" w:cstheme="majorHAnsi"/>
           <w:sz w:val="28"/>
           <w:szCs w:val="28"/>
-          <w:lang w:val="fr-FR"/>
         </w:rPr>
         <w:t>hệ</w:t>
       </w:r>
@@ -12976,7 +13027,6 @@
           <w:rFonts w:asciiTheme="majorHAnsi" w:hAnsiTheme="majorHAnsi" w:cstheme="majorHAnsi"/>
           <w:sz w:val="28"/>
           <w:szCs w:val="28"/>
-          <w:lang w:val="fr-FR"/>
         </w:rPr>
         <w:t xml:space="preserve"> (association)</w:t>
       </w:r>
@@ -12985,22 +13035,18 @@
           <w:rFonts w:asciiTheme="majorHAnsi" w:hAnsiTheme="majorHAnsi" w:cstheme="majorHAnsi"/>
           <w:sz w:val="28"/>
           <w:szCs w:val="28"/>
-          <w:lang w:val="fr-FR"/>
         </w:rPr>
         <w:t> :</w:t>
       </w:r>
-      <w:bookmarkStart w:id="0" w:name="_GoBack"/>
-      <w:bookmarkEnd w:id="0"/>
-    </w:p>
-    <w:p>
-      <w:pPr>
-        <w:spacing w:after="0" w:line="360" w:lineRule="auto"/>
-        <w:jc w:val="both"/>
-        <w:rPr>
-          <w:rFonts w:asciiTheme="majorHAnsi" w:hAnsiTheme="majorHAnsi" w:cstheme="majorHAnsi"/>
-          <w:sz w:val="28"/>
-          <w:szCs w:val="28"/>
-          <w:lang w:val="fr-FR"/>
+    </w:p>
+    <w:p>
+      <w:pPr>
+        <w:spacing w:after="0" w:line="360" w:lineRule="auto"/>
+        <w:jc w:val="both"/>
+        <w:rPr>
+          <w:rFonts w:asciiTheme="majorHAnsi" w:hAnsiTheme="majorHAnsi" w:cstheme="majorHAnsi"/>
+          <w:sz w:val="28"/>
+          <w:szCs w:val="28"/>
         </w:rPr>
       </w:pPr>
       <w:r>
@@ -13016,29 +13062,18 @@
           <w:rFonts w:asciiTheme="majorHAnsi" w:hAnsiTheme="majorHAnsi" w:cstheme="majorHAnsi"/>
           <w:sz w:val="28"/>
           <w:szCs w:val="28"/>
-          <w:lang w:val="fr-FR"/>
-        </w:rPr>
-        <w:t xml:space="preserve"> (</w:t>
-      </w:r>
-      <w:r>
-        <w:rPr>
-          <w:rFonts w:asciiTheme="majorHAnsi" w:hAnsiTheme="majorHAnsi" w:cstheme="majorHAnsi"/>
-          <w:sz w:val="28"/>
-          <w:szCs w:val="28"/>
-          <w:lang w:val="fr-FR"/>
-        </w:rPr>
-        <w:t>class)</w:t>
-      </w:r>
-    </w:p>
-    <w:p>
-      <w:pPr>
-        <w:spacing w:after="0" w:line="360" w:lineRule="auto"/>
-        <w:jc w:val="both"/>
-        <w:rPr>
-          <w:rFonts w:asciiTheme="majorHAnsi" w:hAnsiTheme="majorHAnsi" w:cstheme="majorHAnsi"/>
-          <w:sz w:val="28"/>
-          <w:szCs w:val="28"/>
-          <w:lang w:val="en-US"/>
+        </w:rPr>
+        <w:t xml:space="preserve"> (class)</w:t>
+      </w:r>
+    </w:p>
+    <w:p>
+      <w:pPr>
+        <w:spacing w:after="0" w:line="360" w:lineRule="auto"/>
+        <w:jc w:val="both"/>
+        <w:rPr>
+          <w:rFonts w:asciiTheme="majorHAnsi" w:hAnsiTheme="majorHAnsi" w:cstheme="majorHAnsi"/>
+          <w:sz w:val="28"/>
+          <w:szCs w:val="28"/>
         </w:rPr>
       </w:pPr>
       <w:r>
@@ -13054,7 +13089,6 @@
           <w:rFonts w:asciiTheme="majorHAnsi" w:hAnsiTheme="majorHAnsi" w:cstheme="majorHAnsi"/>
           <w:sz w:val="28"/>
           <w:szCs w:val="28"/>
-          <w:lang w:val="en-US"/>
         </w:rPr>
         <w:t>hệ</w:t>
       </w:r>
@@ -13071,7 +13105,6 @@
           <w:rFonts w:asciiTheme="majorHAnsi" w:hAnsiTheme="majorHAnsi" w:cstheme="majorHAnsi"/>
           <w:sz w:val="28"/>
           <w:szCs w:val="28"/>
-          <w:lang w:val="en-US"/>
         </w:rPr>
         <w:t xml:space="preserve"> (extends association)</w:t>
       </w:r>
@@ -13084,7 +13117,6 @@
           <w:rFonts w:asciiTheme="majorHAnsi" w:hAnsiTheme="majorHAnsi" w:cstheme="majorHAnsi"/>
           <w:sz w:val="28"/>
           <w:szCs w:val="28"/>
-          <w:lang w:val="en-US"/>
         </w:rPr>
       </w:pPr>
       <w:r>
@@ -13100,7 +13132,6 @@
           <w:rFonts w:asciiTheme="majorHAnsi" w:hAnsiTheme="majorHAnsi" w:cstheme="majorHAnsi"/>
           <w:sz w:val="28"/>
           <w:szCs w:val="28"/>
-          <w:lang w:val="en-US"/>
         </w:rPr>
         <w:t xml:space="preserve"> (final state)</w:t>
       </w:r>
@@ -13435,38 +13466,335 @@
           <w:rFonts w:asciiTheme="majorHAnsi" w:hAnsiTheme="majorHAnsi" w:cstheme="majorHAnsi"/>
           <w:sz w:val="28"/>
           <w:szCs w:val="28"/>
-          <w:lang w:val="en-US"/>
-        </w:rPr>
-      </w:pPr>
-      <w:r>
-        <w:rPr>
-          <w:rFonts w:asciiTheme="majorHAnsi" w:hAnsiTheme="majorHAnsi" w:cstheme="majorHAnsi"/>
-          <w:sz w:val="28"/>
-          <w:szCs w:val="28"/>
-          <w:lang w:val="en-US"/>
-        </w:rPr>
-        <w:t>2. Walkthrough là gì? Nó ảnh hưởng như thế nào đến verification và validation?</w:t>
-      </w:r>
-    </w:p>
-    <w:p>
-      <w:pPr>
-        <w:spacing w:after="0" w:line="360" w:lineRule="auto"/>
-        <w:jc w:val="both"/>
-        <w:rPr>
-          <w:rFonts w:asciiTheme="majorHAnsi" w:hAnsiTheme="majorHAnsi" w:cstheme="majorHAnsi"/>
-          <w:sz w:val="28"/>
-          <w:szCs w:val="28"/>
-          <w:lang w:val="en-US"/>
-        </w:rPr>
-      </w:pPr>
-      <w:r>
-        <w:rPr>
-          <w:rFonts w:asciiTheme="majorHAnsi" w:hAnsiTheme="majorHAnsi" w:cstheme="majorHAnsi"/>
-          <w:sz w:val="28"/>
-          <w:szCs w:val="28"/>
-          <w:lang w:val="en-US"/>
-        </w:rPr>
-        <w:t>3. Những trò chơi nhập vai thông suốt walkthrough là gì? Mục đích của chúng là gì?</w:t>
+        </w:rPr>
+      </w:pPr>
+      <w:r>
+        <w:rPr>
+          <w:rFonts w:asciiTheme="majorHAnsi" w:hAnsiTheme="majorHAnsi" w:cstheme="majorHAnsi"/>
+          <w:sz w:val="28"/>
+          <w:szCs w:val="28"/>
+        </w:rPr>
+        <w:t>Mục đích của phân tích là xác đị</w:t>
+      </w:r>
+      <w:r>
+        <w:rPr>
+          <w:rFonts w:asciiTheme="majorHAnsi" w:hAnsiTheme="majorHAnsi" w:cstheme="majorHAnsi"/>
+          <w:sz w:val="28"/>
+          <w:szCs w:val="28"/>
+        </w:rPr>
+        <w:t>nh</w:t>
+      </w:r>
+      <w:r>
+        <w:rPr>
+          <w:rFonts w:asciiTheme="majorHAnsi" w:hAnsiTheme="majorHAnsi" w:cstheme="majorHAnsi"/>
+          <w:sz w:val="28"/>
+          <w:szCs w:val="28"/>
+        </w:rPr>
+        <w:t xml:space="preserve"> các nhu cầu </w:t>
+      </w:r>
+      <w:r>
+        <w:rPr>
+          <w:rFonts w:asciiTheme="majorHAnsi" w:hAnsiTheme="majorHAnsi" w:cstheme="majorHAnsi"/>
+          <w:sz w:val="28"/>
+          <w:szCs w:val="28"/>
+        </w:rPr>
+        <w:t>sử dụng hệ thống</w:t>
+      </w:r>
+      <w:r>
+        <w:rPr>
+          <w:rFonts w:asciiTheme="majorHAnsi" w:hAnsiTheme="majorHAnsi" w:cstheme="majorHAnsi"/>
+          <w:sz w:val="28"/>
+          <w:szCs w:val="28"/>
+        </w:rPr>
+        <w:t xml:space="preserve">. </w:t>
+      </w:r>
+      <w:r>
+        <w:rPr>
+          <w:rFonts w:asciiTheme="majorHAnsi" w:hAnsiTheme="majorHAnsi" w:cstheme="majorHAnsi"/>
+          <w:sz w:val="28"/>
+          <w:szCs w:val="28"/>
+        </w:rPr>
+        <w:t xml:space="preserve">Mục đích của </w:t>
+      </w:r>
+      <w:r>
+        <w:rPr>
+          <w:rFonts w:asciiTheme="majorHAnsi" w:hAnsiTheme="majorHAnsi" w:cstheme="majorHAnsi"/>
+          <w:sz w:val="28"/>
+          <w:szCs w:val="28"/>
+        </w:rPr>
+        <w:t>thiết kế</w:t>
+      </w:r>
+      <w:r>
+        <w:rPr>
+          <w:rFonts w:asciiTheme="majorHAnsi" w:hAnsiTheme="majorHAnsi" w:cstheme="majorHAnsi"/>
+          <w:sz w:val="28"/>
+          <w:szCs w:val="28"/>
+        </w:rPr>
+        <w:t xml:space="preserve"> là quyết định sẽ xây dựng hệ thống như thế nào.</w:t>
+      </w:r>
+    </w:p>
+    <w:p>
+      <w:pPr>
+        <w:spacing w:after="0" w:line="360" w:lineRule="auto"/>
+        <w:jc w:val="both"/>
+        <w:rPr>
+          <w:rFonts w:asciiTheme="majorHAnsi" w:hAnsiTheme="majorHAnsi" w:cstheme="majorHAnsi"/>
+          <w:sz w:val="28"/>
+          <w:szCs w:val="28"/>
+          <w:lang w:val="en-US"/>
+        </w:rPr>
+      </w:pPr>
+      <w:r>
+        <w:rPr>
+          <w:rFonts w:asciiTheme="majorHAnsi" w:hAnsiTheme="majorHAnsi" w:cstheme="majorHAnsi"/>
+          <w:sz w:val="28"/>
+          <w:szCs w:val="28"/>
+          <w:lang w:val="en-US"/>
+        </w:rPr>
+        <w:t>2. Tổng duyệt (walkthrough)</w:t>
+      </w:r>
+      <w:r>
+        <w:rPr>
+          <w:rFonts w:asciiTheme="majorHAnsi" w:hAnsiTheme="majorHAnsi" w:cstheme="majorHAnsi"/>
+          <w:sz w:val="28"/>
+          <w:szCs w:val="28"/>
+          <w:lang w:val="en-US"/>
+        </w:rPr>
+        <w:t xml:space="preserve"> là gì? Nó ảnh hưởng như thế nào đến </w:t>
+      </w:r>
+      <w:r>
+        <w:rPr>
+          <w:rFonts w:asciiTheme="majorHAnsi" w:hAnsiTheme="majorHAnsi" w:cstheme="majorHAnsi"/>
+          <w:sz w:val="28"/>
+          <w:szCs w:val="28"/>
+          <w:lang w:val="en-US"/>
+        </w:rPr>
+        <w:t>xác minh (</w:t>
+      </w:r>
+      <w:r>
+        <w:rPr>
+          <w:rFonts w:asciiTheme="majorHAnsi" w:hAnsiTheme="majorHAnsi" w:cstheme="majorHAnsi"/>
+          <w:sz w:val="28"/>
+          <w:szCs w:val="28"/>
+          <w:lang w:val="en-US"/>
+        </w:rPr>
+        <w:t>verification</w:t>
+      </w:r>
+      <w:r>
+        <w:rPr>
+          <w:rFonts w:asciiTheme="majorHAnsi" w:hAnsiTheme="majorHAnsi" w:cstheme="majorHAnsi"/>
+          <w:sz w:val="28"/>
+          <w:szCs w:val="28"/>
+          <w:lang w:val="en-US"/>
+        </w:rPr>
+        <w:t>)</w:t>
+      </w:r>
+      <w:r>
+        <w:rPr>
+          <w:rFonts w:asciiTheme="majorHAnsi" w:hAnsiTheme="majorHAnsi" w:cstheme="majorHAnsi"/>
+          <w:sz w:val="28"/>
+          <w:szCs w:val="28"/>
+          <w:lang w:val="en-US"/>
+        </w:rPr>
+        <w:t xml:space="preserve"> và </w:t>
+      </w:r>
+      <w:r>
+        <w:rPr>
+          <w:rFonts w:asciiTheme="majorHAnsi" w:hAnsiTheme="majorHAnsi" w:cstheme="majorHAnsi"/>
+          <w:sz w:val="28"/>
+          <w:szCs w:val="28"/>
+          <w:lang w:val="en-US"/>
+        </w:rPr>
+        <w:t>xác nhận (</w:t>
+      </w:r>
+      <w:r>
+        <w:rPr>
+          <w:rFonts w:asciiTheme="majorHAnsi" w:hAnsiTheme="majorHAnsi" w:cstheme="majorHAnsi"/>
+          <w:sz w:val="28"/>
+          <w:szCs w:val="28"/>
+          <w:lang w:val="en-US"/>
+        </w:rPr>
+        <w:t>validation</w:t>
+      </w:r>
+      <w:r>
+        <w:rPr>
+          <w:rFonts w:asciiTheme="majorHAnsi" w:hAnsiTheme="majorHAnsi" w:cstheme="majorHAnsi"/>
+          <w:sz w:val="28"/>
+          <w:szCs w:val="28"/>
+          <w:lang w:val="en-US"/>
+        </w:rPr>
+        <w:t>)</w:t>
+      </w:r>
+      <w:r>
+        <w:rPr>
+          <w:rFonts w:asciiTheme="majorHAnsi" w:hAnsiTheme="majorHAnsi" w:cstheme="majorHAnsi"/>
+          <w:sz w:val="28"/>
+          <w:szCs w:val="28"/>
+          <w:lang w:val="en-US"/>
+        </w:rPr>
+        <w:t>?</w:t>
+      </w:r>
+    </w:p>
+    <w:p>
+      <w:pPr>
+        <w:spacing w:after="0" w:line="360" w:lineRule="auto"/>
+        <w:jc w:val="both"/>
+        <w:rPr>
+          <w:rFonts w:asciiTheme="majorHAnsi" w:hAnsiTheme="majorHAnsi" w:cstheme="majorHAnsi"/>
+          <w:sz w:val="28"/>
+          <w:szCs w:val="28"/>
+          <w:lang w:val="en-US"/>
+        </w:rPr>
+      </w:pPr>
+      <w:r>
+        <w:rPr>
+          <w:rFonts w:asciiTheme="majorHAnsi" w:hAnsiTheme="majorHAnsi" w:cstheme="majorHAnsi"/>
+          <w:sz w:val="28"/>
+          <w:szCs w:val="28"/>
+          <w:lang w:val="en-US"/>
+        </w:rPr>
+        <w:t>Tổng duyệt</w:t>
+      </w:r>
+      <w:r>
+        <w:rPr>
+          <w:rFonts w:asciiTheme="majorHAnsi" w:hAnsiTheme="majorHAnsi" w:cstheme="majorHAnsi"/>
+          <w:sz w:val="28"/>
+          <w:szCs w:val="28"/>
+          <w:lang w:val="en-US"/>
+        </w:rPr>
+        <w:t xml:space="preserve"> về cơ bản là kiểm tra sản phẩm. Đối với các mô hình phân tích, walkthrough là kiểm tra các mô hình và các biểu đồ khác nhau được tạo ra trong quá trình phân tích. Việc kiểm tra sản phầm này được thực hiện bởi một nhóm đến từ đội phân tích, đội thiết kế và khách hàng. </w:t>
+      </w:r>
+    </w:p>
+    <w:p>
+      <w:pPr>
+        <w:spacing w:after="0" w:line="360" w:lineRule="auto"/>
+        <w:jc w:val="both"/>
+        <w:rPr>
+          <w:rFonts w:asciiTheme="majorHAnsi" w:hAnsiTheme="majorHAnsi" w:cstheme="majorHAnsi"/>
+          <w:sz w:val="28"/>
+          <w:szCs w:val="28"/>
+          <w:lang w:val="en-US"/>
+        </w:rPr>
+      </w:pPr>
+      <w:r>
+        <w:rPr>
+          <w:rFonts w:asciiTheme="majorHAnsi" w:hAnsiTheme="majorHAnsi" w:cstheme="majorHAnsi"/>
+          <w:sz w:val="28"/>
+          <w:szCs w:val="28"/>
+          <w:lang w:val="en-US"/>
+        </w:rPr>
+        <w:t>3. Nhữ</w:t>
+      </w:r>
+      <w:r>
+        <w:rPr>
+          <w:rFonts w:asciiTheme="majorHAnsi" w:hAnsiTheme="majorHAnsi" w:cstheme="majorHAnsi"/>
+          <w:sz w:val="28"/>
+          <w:szCs w:val="28"/>
+          <w:lang w:val="en-US"/>
+        </w:rPr>
+        <w:t xml:space="preserve">ng </w:t>
+      </w:r>
+      <w:r>
+        <w:rPr>
+          <w:rFonts w:asciiTheme="majorHAnsi" w:hAnsiTheme="majorHAnsi" w:cstheme="majorHAnsi"/>
+          <w:sz w:val="28"/>
+          <w:szCs w:val="28"/>
+          <w:lang w:val="en-US"/>
+        </w:rPr>
+        <w:t xml:space="preserve">vai </w:t>
+      </w:r>
+      <w:r>
+        <w:rPr>
+          <w:rFonts w:asciiTheme="majorHAnsi" w:hAnsiTheme="majorHAnsi" w:cstheme="majorHAnsi"/>
+          <w:sz w:val="28"/>
+          <w:szCs w:val="28"/>
+          <w:lang w:val="en-US"/>
+        </w:rPr>
+        <w:t xml:space="preserve">trò mà các thành viên có thể đảm nhận trong </w:t>
+      </w:r>
+      <w:r>
+        <w:rPr>
+          <w:rFonts w:asciiTheme="majorHAnsi" w:hAnsiTheme="majorHAnsi" w:cstheme="majorHAnsi"/>
+          <w:sz w:val="28"/>
+          <w:szCs w:val="28"/>
+          <w:lang w:val="en-US"/>
+        </w:rPr>
+        <w:t xml:space="preserve">suốt </w:t>
+      </w:r>
+      <w:r>
+        <w:rPr>
+          <w:rFonts w:asciiTheme="majorHAnsi" w:hAnsiTheme="majorHAnsi" w:cstheme="majorHAnsi"/>
+          <w:sz w:val="28"/>
+          <w:szCs w:val="28"/>
+          <w:lang w:val="en-US"/>
+        </w:rPr>
+        <w:t>tổng duyệt</w:t>
+      </w:r>
+      <w:r>
+        <w:rPr>
+          <w:rFonts w:asciiTheme="majorHAnsi" w:hAnsiTheme="majorHAnsi" w:cstheme="majorHAnsi"/>
+          <w:sz w:val="28"/>
+          <w:szCs w:val="28"/>
+          <w:lang w:val="en-US"/>
+        </w:rPr>
+        <w:t xml:space="preserve"> là gì? Mục đích của </w:t>
+      </w:r>
+      <w:r>
+        <w:rPr>
+          <w:rFonts w:asciiTheme="majorHAnsi" w:hAnsiTheme="majorHAnsi" w:cstheme="majorHAnsi"/>
+          <w:sz w:val="28"/>
+          <w:szCs w:val="28"/>
+          <w:lang w:val="en-US"/>
+        </w:rPr>
+        <w:t xml:space="preserve">những vai trò này </w:t>
+      </w:r>
+      <w:r>
+        <w:rPr>
+          <w:rFonts w:asciiTheme="majorHAnsi" w:hAnsiTheme="majorHAnsi" w:cstheme="majorHAnsi"/>
+          <w:sz w:val="28"/>
+          <w:szCs w:val="28"/>
+          <w:lang w:val="en-US"/>
+        </w:rPr>
+        <w:t>là gì?</w:t>
+      </w:r>
+    </w:p>
+    <w:p>
+      <w:pPr>
+        <w:spacing w:after="0" w:line="360" w:lineRule="auto"/>
+        <w:jc w:val="both"/>
+        <w:rPr>
+          <w:rFonts w:asciiTheme="majorHAnsi" w:hAnsiTheme="majorHAnsi" w:cstheme="majorHAnsi"/>
+          <w:sz w:val="28"/>
+          <w:szCs w:val="28"/>
+          <w:lang w:val="en-US"/>
+        </w:rPr>
+      </w:pPr>
+      <w:r>
+        <w:rPr>
+          <w:rFonts w:asciiTheme="majorHAnsi" w:hAnsiTheme="majorHAnsi" w:cstheme="majorHAnsi"/>
+          <w:sz w:val="28"/>
+          <w:szCs w:val="28"/>
+          <w:lang w:val="en-US"/>
+        </w:rPr>
+        <w:t>Các</w:t>
+      </w:r>
+      <w:r>
+        <w:rPr>
+          <w:rFonts w:asciiTheme="majorHAnsi" w:hAnsiTheme="majorHAnsi" w:cstheme="majorHAnsi"/>
+          <w:sz w:val="28"/>
+          <w:szCs w:val="28"/>
+          <w:lang w:val="en-US"/>
+        </w:rPr>
+        <w:t xml:space="preserve"> vai trò mà thành viên có thể đảm nhận gồm có: vai trò thuyết trình (presenter) – là người lãnh nhiệm vụ trình diễn nội dung cần kiểm duyệt cho nhóm, vai trò thư ký (recorder, scribe) -  là thành viên trong nhóm phân tích, lãnh trách nhiệm ghi lại các sự kiện quan trọng trong suốt quá trình walkthrough. Maintenance oracle: có vai trò đưa ra các vấn đề liên quan đến vận hành các vấn đề được đưa ra thảo luận.</w:t>
+      </w:r>
+      <w:r>
+        <w:rPr>
+          <w:rFonts w:asciiTheme="majorHAnsi" w:hAnsiTheme="majorHAnsi" w:cstheme="majorHAnsi"/>
+          <w:sz w:val="28"/>
+          <w:szCs w:val="28"/>
+          <w:lang w:val="en-US"/>
+        </w:rPr>
+        <w:t xml:space="preserve"> Vai trò cuối cùng là vai trò tổ nhức: có trách nhiệm thực hiện các cuộc gọi, tổ chức và điều hành sự kiện walkthrough.</w:t>
       </w:r>
     </w:p>
     <w:p>
@@ -13501,6 +13829,18 @@
           <w:lang w:val="en-US"/>
         </w:rPr>
       </w:pPr>
+    </w:p>
+    <w:p>
+      <w:pPr>
+        <w:spacing w:after="0" w:line="360" w:lineRule="auto"/>
+        <w:jc w:val="both"/>
+        <w:rPr>
+          <w:rFonts w:asciiTheme="majorHAnsi" w:hAnsiTheme="majorHAnsi" w:cstheme="majorHAnsi"/>
+          <w:sz w:val="28"/>
+          <w:szCs w:val="28"/>
+          <w:lang w:val="en-US"/>
+        </w:rPr>
+      </w:pPr>
       <w:r>
         <w:rPr>
           <w:rFonts w:asciiTheme="majorHAnsi" w:hAnsiTheme="majorHAnsi" w:cstheme="majorHAnsi"/>
@@ -13522,6 +13862,18 @@
           <w:lang w:val="en-US"/>
         </w:rPr>
       </w:pPr>
+    </w:p>
+    <w:p>
+      <w:pPr>
+        <w:spacing w:after="0" w:line="360" w:lineRule="auto"/>
+        <w:jc w:val="both"/>
+        <w:rPr>
+          <w:rFonts w:asciiTheme="majorHAnsi" w:hAnsiTheme="majorHAnsi" w:cstheme="majorHAnsi"/>
+          <w:sz w:val="28"/>
+          <w:szCs w:val="28"/>
+          <w:lang w:val="en-US"/>
+        </w:rPr>
+      </w:pPr>
       <w:r>
         <w:rPr>
           <w:rFonts w:asciiTheme="majorHAnsi" w:hAnsiTheme="majorHAnsi" w:cstheme="majorHAnsi"/>
@@ -13549,6 +13901,18 @@
           <w:rFonts w:asciiTheme="majorHAnsi" w:hAnsiTheme="majorHAnsi" w:cstheme="majorHAnsi"/>
           <w:sz w:val="28"/>
           <w:szCs w:val="28"/>
+          <w:lang w:val="en-US"/>
+        </w:rPr>
+      </w:pPr>
+    </w:p>
+    <w:p>
+      <w:pPr>
+        <w:spacing w:after="0" w:line="360" w:lineRule="auto"/>
+        <w:jc w:val="both"/>
+        <w:rPr>
+          <w:rFonts w:asciiTheme="majorHAnsi" w:hAnsiTheme="majorHAnsi" w:cstheme="majorHAnsi"/>
+          <w:sz w:val="28"/>
+          <w:szCs w:val="28"/>
           <w:lang w:val="fr-FR"/>
         </w:rPr>
       </w:pPr>
@@ -13582,6 +13946,18 @@
           <w:lang w:val="fr-FR"/>
         </w:rPr>
       </w:pPr>
+    </w:p>
+    <w:p>
+      <w:pPr>
+        <w:spacing w:after="0" w:line="360" w:lineRule="auto"/>
+        <w:jc w:val="both"/>
+        <w:rPr>
+          <w:rFonts w:asciiTheme="majorHAnsi" w:hAnsiTheme="majorHAnsi" w:cstheme="majorHAnsi"/>
+          <w:sz w:val="28"/>
+          <w:szCs w:val="28"/>
+          <w:lang w:val="fr-FR"/>
+        </w:rPr>
+      </w:pPr>
       <w:r>
         <w:rPr>
           <w:rFonts w:asciiTheme="majorHAnsi" w:hAnsiTheme="majorHAnsi" w:cstheme="majorHAnsi"/>
@@ -13603,6 +13979,18 @@
           <w:lang w:val="fr-FR"/>
         </w:rPr>
       </w:pPr>
+    </w:p>
+    <w:p>
+      <w:pPr>
+        <w:spacing w:after="0" w:line="360" w:lineRule="auto"/>
+        <w:jc w:val="both"/>
+        <w:rPr>
+          <w:rFonts w:asciiTheme="majorHAnsi" w:hAnsiTheme="majorHAnsi" w:cstheme="majorHAnsi"/>
+          <w:sz w:val="28"/>
+          <w:szCs w:val="28"/>
+          <w:lang w:val="fr-FR"/>
+        </w:rPr>
+      </w:pPr>
       <w:r>
         <w:rPr>
           <w:rFonts w:asciiTheme="majorHAnsi" w:hAnsiTheme="majorHAnsi" w:cstheme="majorHAnsi"/>
@@ -13624,6 +14012,18 @@
           <w:lang w:val="fr-FR"/>
         </w:rPr>
       </w:pPr>
+    </w:p>
+    <w:p>
+      <w:pPr>
+        <w:spacing w:after="0" w:line="360" w:lineRule="auto"/>
+        <w:jc w:val="both"/>
+        <w:rPr>
+          <w:rFonts w:asciiTheme="majorHAnsi" w:hAnsiTheme="majorHAnsi" w:cstheme="majorHAnsi"/>
+          <w:sz w:val="28"/>
+          <w:szCs w:val="28"/>
+          <w:lang w:val="fr-FR"/>
+        </w:rPr>
+      </w:pPr>
       <w:r>
         <w:rPr>
           <w:rFonts w:asciiTheme="majorHAnsi" w:hAnsiTheme="majorHAnsi" w:cstheme="majorHAnsi"/>
@@ -13645,6 +14045,18 @@
           <w:lang w:val="fr-FR"/>
         </w:rPr>
       </w:pPr>
+    </w:p>
+    <w:p>
+      <w:pPr>
+        <w:spacing w:after="0" w:line="360" w:lineRule="auto"/>
+        <w:jc w:val="both"/>
+        <w:rPr>
+          <w:rFonts w:asciiTheme="majorHAnsi" w:hAnsiTheme="majorHAnsi" w:cstheme="majorHAnsi"/>
+          <w:sz w:val="28"/>
+          <w:szCs w:val="28"/>
+          <w:lang w:val="fr-FR"/>
+        </w:rPr>
+      </w:pPr>
       <w:r>
         <w:rPr>
           <w:rFonts w:asciiTheme="majorHAnsi" w:hAnsiTheme="majorHAnsi" w:cstheme="majorHAnsi"/>
@@ -13666,6 +14078,18 @@
           <w:lang w:val="fr-FR"/>
         </w:rPr>
       </w:pPr>
+    </w:p>
+    <w:p>
+      <w:pPr>
+        <w:spacing w:after="0" w:line="360" w:lineRule="auto"/>
+        <w:jc w:val="both"/>
+        <w:rPr>
+          <w:rFonts w:asciiTheme="majorHAnsi" w:hAnsiTheme="majorHAnsi" w:cstheme="majorHAnsi"/>
+          <w:sz w:val="28"/>
+          <w:szCs w:val="28"/>
+          <w:lang w:val="fr-FR"/>
+        </w:rPr>
+      </w:pPr>
       <w:r>
         <w:rPr>
           <w:rFonts w:asciiTheme="majorHAnsi" w:hAnsiTheme="majorHAnsi" w:cstheme="majorHAnsi"/>
@@ -13684,6 +14108,18 @@
           <w:rFonts w:asciiTheme="majorHAnsi" w:hAnsiTheme="majorHAnsi" w:cstheme="majorHAnsi"/>
           <w:sz w:val="28"/>
           <w:szCs w:val="28"/>
+          <w:lang w:val="fr-FR"/>
+        </w:rPr>
+      </w:pPr>
+    </w:p>
+    <w:p>
+      <w:pPr>
+        <w:spacing w:after="0" w:line="360" w:lineRule="auto"/>
+        <w:jc w:val="both"/>
+        <w:rPr>
+          <w:rFonts w:asciiTheme="majorHAnsi" w:hAnsiTheme="majorHAnsi" w:cstheme="majorHAnsi"/>
+          <w:sz w:val="28"/>
+          <w:szCs w:val="28"/>
           <w:lang w:val="en-US"/>
         </w:rPr>
       </w:pPr>
@@ -13708,6 +14144,18 @@
           <w:lang w:val="en-US"/>
         </w:rPr>
       </w:pPr>
+    </w:p>
+    <w:p>
+      <w:pPr>
+        <w:spacing w:after="0" w:line="360" w:lineRule="auto"/>
+        <w:jc w:val="both"/>
+        <w:rPr>
+          <w:rFonts w:asciiTheme="majorHAnsi" w:hAnsiTheme="majorHAnsi" w:cstheme="majorHAnsi"/>
+          <w:sz w:val="28"/>
+          <w:szCs w:val="28"/>
+          <w:lang w:val="en-US"/>
+        </w:rPr>
+      </w:pPr>
       <w:r>
         <w:rPr>
           <w:rFonts w:asciiTheme="majorHAnsi" w:hAnsiTheme="majorHAnsi" w:cstheme="majorHAnsi"/>
@@ -13729,6 +14177,18 @@
           <w:lang w:val="en-US"/>
         </w:rPr>
       </w:pPr>
+    </w:p>
+    <w:p>
+      <w:pPr>
+        <w:spacing w:after="0" w:line="360" w:lineRule="auto"/>
+        <w:jc w:val="both"/>
+        <w:rPr>
+          <w:rFonts w:asciiTheme="majorHAnsi" w:hAnsiTheme="majorHAnsi" w:cstheme="majorHAnsi"/>
+          <w:sz w:val="28"/>
+          <w:szCs w:val="28"/>
+          <w:lang w:val="en-US"/>
+        </w:rPr>
+      </w:pPr>
       <w:r>
         <w:rPr>
           <w:rFonts w:asciiTheme="majorHAnsi" w:hAnsiTheme="majorHAnsi" w:cstheme="majorHAnsi"/>
@@ -13750,6 +14210,18 @@
           <w:lang w:val="en-US"/>
         </w:rPr>
       </w:pPr>
+    </w:p>
+    <w:p>
+      <w:pPr>
+        <w:spacing w:after="0" w:line="360" w:lineRule="auto"/>
+        <w:jc w:val="both"/>
+        <w:rPr>
+          <w:rFonts w:asciiTheme="majorHAnsi" w:hAnsiTheme="majorHAnsi" w:cstheme="majorHAnsi"/>
+          <w:sz w:val="28"/>
+          <w:szCs w:val="28"/>
+          <w:lang w:val="en-US"/>
+        </w:rPr>
+      </w:pPr>
       <w:r>
         <w:rPr>
           <w:rFonts w:asciiTheme="majorHAnsi" w:hAnsiTheme="majorHAnsi" w:cstheme="majorHAnsi"/>
@@ -13771,6 +14243,18 @@
           <w:lang w:val="en-US"/>
         </w:rPr>
       </w:pPr>
+    </w:p>
+    <w:p>
+      <w:pPr>
+        <w:spacing w:after="0" w:line="360" w:lineRule="auto"/>
+        <w:jc w:val="both"/>
+        <w:rPr>
+          <w:rFonts w:asciiTheme="majorHAnsi" w:hAnsiTheme="majorHAnsi" w:cstheme="majorHAnsi"/>
+          <w:sz w:val="28"/>
+          <w:szCs w:val="28"/>
+          <w:lang w:val="en-US"/>
+        </w:rPr>
+      </w:pPr>
       <w:r>
         <w:rPr>
           <w:rFonts w:asciiTheme="majorHAnsi" w:hAnsiTheme="majorHAnsi" w:cstheme="majorHAnsi"/>
@@ -13792,6 +14276,18 @@
           <w:lang w:val="en-US"/>
         </w:rPr>
       </w:pPr>
+    </w:p>
+    <w:p>
+      <w:pPr>
+        <w:spacing w:after="0" w:line="360" w:lineRule="auto"/>
+        <w:jc w:val="both"/>
+        <w:rPr>
+          <w:rFonts w:asciiTheme="majorHAnsi" w:hAnsiTheme="majorHAnsi" w:cstheme="majorHAnsi"/>
+          <w:sz w:val="28"/>
+          <w:szCs w:val="28"/>
+          <w:lang w:val="en-US"/>
+        </w:rPr>
+      </w:pPr>
       <w:r>
         <w:rPr>
           <w:rFonts w:asciiTheme="majorHAnsi" w:hAnsiTheme="majorHAnsi" w:cstheme="majorHAnsi"/>
@@ -13813,6 +14309,18 @@
           <w:lang w:val="en-US"/>
         </w:rPr>
       </w:pPr>
+    </w:p>
+    <w:p>
+      <w:pPr>
+        <w:spacing w:after="0" w:line="360" w:lineRule="auto"/>
+        <w:jc w:val="both"/>
+        <w:rPr>
+          <w:rFonts w:asciiTheme="majorHAnsi" w:hAnsiTheme="majorHAnsi" w:cstheme="majorHAnsi"/>
+          <w:sz w:val="28"/>
+          <w:szCs w:val="28"/>
+          <w:lang w:val="en-US"/>
+        </w:rPr>
+      </w:pPr>
       <w:r>
         <w:rPr>
           <w:rFonts w:asciiTheme="majorHAnsi" w:hAnsiTheme="majorHAnsi" w:cstheme="majorHAnsi"/>
@@ -13834,6 +14342,18 @@
           <w:lang w:val="en-US"/>
         </w:rPr>
       </w:pPr>
+    </w:p>
+    <w:p>
+      <w:pPr>
+        <w:spacing w:after="0" w:line="360" w:lineRule="auto"/>
+        <w:jc w:val="both"/>
+        <w:rPr>
+          <w:rFonts w:asciiTheme="majorHAnsi" w:hAnsiTheme="majorHAnsi" w:cstheme="majorHAnsi"/>
+          <w:sz w:val="28"/>
+          <w:szCs w:val="28"/>
+          <w:lang w:val="en-US"/>
+        </w:rPr>
+      </w:pPr>
       <w:r>
         <w:rPr>
           <w:rFonts w:asciiTheme="majorHAnsi" w:hAnsiTheme="majorHAnsi" w:cstheme="majorHAnsi"/>
@@ -13843,6 +14363,18 @@
         </w:rPr>
         <w:t>20. Alternative matrix và phân tích tính khả thi liên quan như thế nào?</w:t>
       </w:r>
+    </w:p>
+    <w:p>
+      <w:pPr>
+        <w:spacing w:after="0" w:line="360" w:lineRule="auto"/>
+        <w:jc w:val="both"/>
+        <w:rPr>
+          <w:rFonts w:asciiTheme="majorHAnsi" w:hAnsiTheme="majorHAnsi" w:cstheme="majorHAnsi"/>
+          <w:sz w:val="28"/>
+          <w:szCs w:val="28"/>
+          <w:lang w:val="en-US"/>
+        </w:rPr>
+      </w:pPr>
     </w:p>
     <w:p>
       <w:pPr>
@@ -14674,7 +15206,7 @@
           <w:rPr>
             <w:noProof/>
           </w:rPr>
-          <w:t>25</w:t>
+          <w:t>17</w:t>
         </w:r>
         <w:r>
           <w:rPr>

</xml_diff>

<commit_message>
Trả lời câu 7-11 chương 8
</commit_message>
<xml_diff>
--- a/CheatSheetPTTKHT.docx
+++ b/CheatSheetPTTKHT.docx
@@ -17039,6 +17039,418 @@
         </w:rPr>
         <w:t>1) Đối tượng xuất hiện trong ma trận CRUD phải tương ứng với lớp trên biểu đồ lớp và thẻ CRC. 2) Mỗi biểu đồ trạng thái phải tương ứng với một lớp trên biểu đồ lớp và thẻ CRC. 3) Biểu đồ trình tự và biểu đồ giao tiếp chứa các đối tượng thuộc lớp trên biểu đồ lớp và thẻ CRC; 4) Thông điệp trong biểu đồ trình tự, biểu đồ giao tiếp, sự kiện chuyển trạng thái trên biểu đồ trạng thái phải tương ứng với trách nhiệm và mối liên hệ trên biểu đồ lớp, thẻ CRC, các phương thức, và các môi liên hệ giữa các lớp trên biểu đồ lớp; 5) Trạng thái trong biểu đồ trạng thái phải tương ứng với các giá trị của các thuộc tính mô tả đối tượng.</w:t>
       </w:r>
+    </w:p>
+    <w:p>
+      <w:pPr>
+        <w:spacing w:after="0" w:line="360" w:lineRule="auto"/>
+        <w:jc w:val="both"/>
+        <w:rPr>
+          <w:rFonts w:asciiTheme="majorHAnsi" w:hAnsiTheme="majorHAnsi" w:cstheme="majorHAnsi"/>
+          <w:sz w:val="28"/>
+          <w:szCs w:val="28"/>
+          <w:lang w:val="fr-FR"/>
+        </w:rPr>
+      </w:pPr>
+      <w:r>
+        <w:rPr>
+          <w:rFonts w:asciiTheme="majorHAnsi" w:hAnsiTheme="majorHAnsi" w:cstheme="majorHAnsi"/>
+          <w:sz w:val="28"/>
+          <w:szCs w:val="28"/>
+          <w:lang w:val="en-US"/>
+        </w:rPr>
+        <w:t>7. F</w:t>
+      </w:r>
+      <w:r>
+        <w:rPr>
+          <w:rFonts w:asciiTheme="majorHAnsi" w:hAnsiTheme="majorHAnsi" w:cstheme="majorHAnsi"/>
+          <w:sz w:val="28"/>
+          <w:szCs w:val="28"/>
+          <w:lang w:val="en-US"/>
+        </w:rPr>
+        <w:t xml:space="preserve">actoring có nghĩa là gì? </w:t>
+      </w:r>
+      <w:r>
+        <w:rPr>
+          <w:rFonts w:asciiTheme="majorHAnsi" w:hAnsiTheme="majorHAnsi" w:cstheme="majorHAnsi"/>
+          <w:sz w:val="28"/>
+          <w:szCs w:val="28"/>
+          <w:lang w:val="fr-FR"/>
+        </w:rPr>
+        <w:t>Nó liên quan đến abstraction và refinement như thế nào ?</w:t>
+      </w:r>
+    </w:p>
+    <w:p>
+      <w:pPr>
+        <w:spacing w:after="0" w:line="360" w:lineRule="auto"/>
+        <w:jc w:val="both"/>
+        <w:rPr>
+          <w:rFonts w:asciiTheme="majorHAnsi" w:hAnsiTheme="majorHAnsi" w:cstheme="majorHAnsi"/>
+          <w:sz w:val="28"/>
+          <w:szCs w:val="28"/>
+          <w:lang w:val="fr-FR"/>
+        </w:rPr>
+      </w:pPr>
+      <w:r>
+        <w:rPr>
+          <w:rFonts w:asciiTheme="majorHAnsi" w:hAnsiTheme="majorHAnsi" w:cstheme="majorHAnsi"/>
+          <w:sz w:val="28"/>
+          <w:szCs w:val="28"/>
+          <w:lang w:val="fr-FR"/>
+        </w:rPr>
+        <w:t xml:space="preserve">Factoring là quá trình tách một module thành một module độc lập, có thể là một lớp mới hoặc một phương thức mới. </w:t>
+      </w:r>
+      <w:r>
+        <w:rPr>
+          <w:rFonts w:asciiTheme="majorHAnsi" w:hAnsiTheme="majorHAnsi" w:cstheme="majorHAnsi"/>
+          <w:sz w:val="28"/>
+          <w:szCs w:val="28"/>
+          <w:lang w:val="fr-FR"/>
+        </w:rPr>
+        <w:t>Abstraction và refinement là hai quá trình gần với factoring.</w:t>
+      </w:r>
+      <w:r>
+        <w:rPr>
+          <w:rFonts w:asciiTheme="majorHAnsi" w:hAnsiTheme="majorHAnsi" w:cstheme="majorHAnsi"/>
+          <w:sz w:val="28"/>
+          <w:szCs w:val="28"/>
+          <w:lang w:val="fr-FR"/>
+        </w:rPr>
+        <w:t xml:space="preserve"> Abstraction là quá trình tạo ra các lớp khái quát từ những lớp hiện có. Refinement là quá trình ngược với abstraction – tạo các lớp chi tiết hơn so với các lớp hiện có.</w:t>
+      </w:r>
+    </w:p>
+    <w:p>
+      <w:pPr>
+        <w:spacing w:after="0" w:line="360" w:lineRule="auto"/>
+        <w:jc w:val="both"/>
+        <w:rPr>
+          <w:rFonts w:asciiTheme="majorHAnsi" w:hAnsiTheme="majorHAnsi" w:cstheme="majorHAnsi"/>
+          <w:sz w:val="28"/>
+          <w:szCs w:val="28"/>
+          <w:lang w:val="fr-FR"/>
+        </w:rPr>
+      </w:pPr>
+      <w:r>
+        <w:rPr>
+          <w:rFonts w:asciiTheme="majorHAnsi" w:hAnsiTheme="majorHAnsi" w:cstheme="majorHAnsi"/>
+          <w:sz w:val="28"/>
+          <w:szCs w:val="28"/>
+          <w:lang w:val="fr-FR"/>
+        </w:rPr>
+        <w:t xml:space="preserve">8. Phân </w:t>
+      </w:r>
+      <w:r>
+        <w:rPr>
+          <w:rFonts w:asciiTheme="majorHAnsi" w:hAnsiTheme="majorHAnsi" w:cstheme="majorHAnsi"/>
+          <w:sz w:val="28"/>
+          <w:szCs w:val="28"/>
+          <w:lang w:val="fr-FR"/>
+        </w:rPr>
+        <w:t>hoạch</w:t>
+      </w:r>
+      <w:r>
+        <w:rPr>
+          <w:rFonts w:asciiTheme="majorHAnsi" w:hAnsiTheme="majorHAnsi" w:cstheme="majorHAnsi"/>
+          <w:sz w:val="28"/>
+          <w:szCs w:val="28"/>
+          <w:lang w:val="fr-FR"/>
+        </w:rPr>
+        <w:t xml:space="preserve"> là gì ? Phân </w:t>
+      </w:r>
+      <w:r>
+        <w:rPr>
+          <w:rFonts w:asciiTheme="majorHAnsi" w:hAnsiTheme="majorHAnsi" w:cstheme="majorHAnsi"/>
+          <w:sz w:val="28"/>
+          <w:szCs w:val="28"/>
+          <w:lang w:val="fr-FR"/>
+        </w:rPr>
+        <w:t>hoạch</w:t>
+      </w:r>
+      <w:r>
+        <w:rPr>
+          <w:rFonts w:asciiTheme="majorHAnsi" w:hAnsiTheme="majorHAnsi" w:cstheme="majorHAnsi"/>
+          <w:sz w:val="28"/>
+          <w:szCs w:val="28"/>
+          <w:lang w:val="fr-FR"/>
+        </w:rPr>
+        <w:t xml:space="preserve"> liên quan như thế nào đến cộng tác ?</w:t>
+      </w:r>
+    </w:p>
+    <w:p>
+      <w:pPr>
+        <w:spacing w:after="0" w:line="360" w:lineRule="auto"/>
+        <w:jc w:val="both"/>
+        <w:rPr>
+          <w:rFonts w:asciiTheme="majorHAnsi" w:hAnsiTheme="majorHAnsi" w:cstheme="majorHAnsi"/>
+          <w:sz w:val="28"/>
+          <w:szCs w:val="28"/>
+          <w:lang w:val="fr-FR"/>
+        </w:rPr>
+      </w:pPr>
+      <w:r>
+        <w:rPr>
+          <w:rFonts w:asciiTheme="majorHAnsi" w:hAnsiTheme="majorHAnsi" w:cstheme="majorHAnsi"/>
+          <w:sz w:val="28"/>
+          <w:szCs w:val="28"/>
+          <w:lang w:val="fr-FR"/>
+        </w:rPr>
+        <w:t>Dựa trên tất cả các kết quả factoring, refining and abstracting đối với hệ thống hiện có, kết quả thu được có thể là quá lớn đối với cả người phát triển và người dùng. Tại thời điểm này có thể phân chia hệ thống thành nhiều phân hệ. Mỗi phân hệ là một bộ phận của hệ thống.</w:t>
+      </w:r>
+    </w:p>
+    <w:p>
+      <w:pPr>
+        <w:spacing w:after="0" w:line="360" w:lineRule="auto"/>
+        <w:jc w:val="both"/>
+        <w:rPr>
+          <w:rFonts w:asciiTheme="majorHAnsi" w:hAnsiTheme="majorHAnsi" w:cstheme="majorHAnsi"/>
+          <w:sz w:val="28"/>
+          <w:szCs w:val="28"/>
+          <w:lang w:val="fr-FR"/>
+        </w:rPr>
+      </w:pPr>
+      <w:r>
+        <w:rPr>
+          <w:rFonts w:asciiTheme="majorHAnsi" w:hAnsiTheme="majorHAnsi" w:cstheme="majorHAnsi"/>
+          <w:sz w:val="28"/>
+          <w:szCs w:val="28"/>
+          <w:lang w:val="fr-FR"/>
+        </w:rPr>
+        <w:t xml:space="preserve">Các mối quan hệ cộng tác được mô hình hóa trên các biểu đồ giao tiếp là một nguồn hữu ích làm cơ sở phân hoạch. Nếu có nhiều biểu đồ giao tiếp chia sẻ đối tượng thuộc một lớp thì có </w:t>
+      </w:r>
+      <w:r>
+        <w:rPr>
+          <w:rFonts w:asciiTheme="majorHAnsi" w:hAnsiTheme="majorHAnsi" w:cstheme="majorHAnsi"/>
+          <w:sz w:val="28"/>
+          <w:szCs w:val="28"/>
+          <w:lang w:val="fr-FR"/>
+        </w:rPr>
+        <w:lastRenderedPageBreak/>
+        <w:t>thể gộp các ca sử dụng tương ứng vào một bộ phận. Các lớp các liên quan chặt chẽ thì càng có xu hướng được gom lại vào cùng một bộ phận.</w:t>
+      </w:r>
+    </w:p>
+    <w:p>
+      <w:pPr>
+        <w:spacing w:after="0" w:line="360" w:lineRule="auto"/>
+        <w:jc w:val="both"/>
+        <w:rPr>
+          <w:rFonts w:asciiTheme="majorHAnsi" w:hAnsiTheme="majorHAnsi" w:cstheme="majorHAnsi"/>
+          <w:sz w:val="28"/>
+          <w:szCs w:val="28"/>
+          <w:lang w:val="fr-FR"/>
+        </w:rPr>
+      </w:pPr>
+      <w:r>
+        <w:rPr>
+          <w:rFonts w:asciiTheme="majorHAnsi" w:hAnsiTheme="majorHAnsi" w:cstheme="majorHAnsi"/>
+          <w:sz w:val="28"/>
+          <w:szCs w:val="28"/>
+          <w:lang w:val="fr-FR"/>
+        </w:rPr>
+        <w:t xml:space="preserve">9. </w:t>
+      </w:r>
+      <w:r>
+        <w:rPr>
+          <w:rFonts w:asciiTheme="majorHAnsi" w:hAnsiTheme="majorHAnsi" w:cstheme="majorHAnsi"/>
+          <w:sz w:val="28"/>
+          <w:szCs w:val="28"/>
+          <w:lang w:val="fr-FR"/>
+        </w:rPr>
+        <w:t>Tầng</w:t>
+      </w:r>
+      <w:r>
+        <w:rPr>
+          <w:rFonts w:asciiTheme="majorHAnsi" w:hAnsiTheme="majorHAnsi" w:cstheme="majorHAnsi"/>
+          <w:sz w:val="28"/>
+          <w:szCs w:val="28"/>
+          <w:lang w:val="fr-FR"/>
+        </w:rPr>
+        <w:t xml:space="preserve"> </w:t>
+      </w:r>
+      <w:r>
+        <w:rPr>
+          <w:rFonts w:asciiTheme="majorHAnsi" w:hAnsiTheme="majorHAnsi" w:cstheme="majorHAnsi"/>
+          <w:sz w:val="28"/>
+          <w:szCs w:val="28"/>
+          <w:lang w:val="fr-FR"/>
+        </w:rPr>
+        <w:t xml:space="preserve">(layer) </w:t>
+      </w:r>
+      <w:r>
+        <w:rPr>
+          <w:rFonts w:asciiTheme="majorHAnsi" w:hAnsiTheme="majorHAnsi" w:cstheme="majorHAnsi"/>
+          <w:sz w:val="28"/>
+          <w:szCs w:val="28"/>
+          <w:lang w:val="fr-FR"/>
+        </w:rPr>
+        <w:t xml:space="preserve">là gì ? Hãy kể tên các </w:t>
+      </w:r>
+      <w:r>
+        <w:rPr>
+          <w:rFonts w:asciiTheme="majorHAnsi" w:hAnsiTheme="majorHAnsi" w:cstheme="majorHAnsi"/>
+          <w:sz w:val="28"/>
+          <w:szCs w:val="28"/>
+          <w:lang w:val="fr-FR"/>
+        </w:rPr>
+        <w:t>tầng</w:t>
+      </w:r>
+      <w:r>
+        <w:rPr>
+          <w:rFonts w:asciiTheme="majorHAnsi" w:hAnsiTheme="majorHAnsi" w:cstheme="majorHAnsi"/>
+          <w:sz w:val="28"/>
+          <w:szCs w:val="28"/>
+          <w:lang w:val="fr-FR"/>
+        </w:rPr>
+        <w:t xml:space="preserve"> khác nhau.</w:t>
+      </w:r>
+    </w:p>
+    <w:p>
+      <w:pPr>
+        <w:spacing w:after="0" w:line="360" w:lineRule="auto"/>
+        <w:jc w:val="both"/>
+        <w:rPr>
+          <w:rFonts w:asciiTheme="majorHAnsi" w:hAnsiTheme="majorHAnsi" w:cstheme="majorHAnsi"/>
+          <w:sz w:val="28"/>
+          <w:szCs w:val="28"/>
+          <w:lang w:val="fr-FR"/>
+        </w:rPr>
+      </w:pPr>
+      <w:r>
+        <w:rPr>
+          <w:rFonts w:asciiTheme="majorHAnsi" w:hAnsiTheme="majorHAnsi" w:cstheme="majorHAnsi"/>
+          <w:sz w:val="28"/>
+          <w:szCs w:val="28"/>
+          <w:lang w:val="fr-FR"/>
+        </w:rPr>
+        <w:t>Tầng là một thành phần kiến trúc lưu thông tin môi trường của hệ thống. Các tầng có thể sử dụng làm nền tảng cho kiến trúc phần mềm là : Tầng nền tảng, tầng lĩnh vực của vấn đề, tầng quản lý dữ liệu, tầng tương tác người-máy, tầng vật lý.</w:t>
+      </w:r>
+    </w:p>
+    <w:p>
+      <w:pPr>
+        <w:spacing w:after="0" w:line="360" w:lineRule="auto"/>
+        <w:jc w:val="both"/>
+        <w:rPr>
+          <w:rFonts w:asciiTheme="majorHAnsi" w:hAnsiTheme="majorHAnsi" w:cstheme="majorHAnsi"/>
+          <w:sz w:val="28"/>
+          <w:szCs w:val="28"/>
+          <w:lang w:val="fr-FR"/>
+        </w:rPr>
+      </w:pPr>
+      <w:r>
+        <w:rPr>
+          <w:rFonts w:asciiTheme="majorHAnsi" w:hAnsiTheme="majorHAnsi" w:cstheme="majorHAnsi"/>
+          <w:sz w:val="28"/>
+          <w:szCs w:val="28"/>
+          <w:lang w:val="fr-FR"/>
+        </w:rPr>
+        <w:t xml:space="preserve">10. Gói là gì ? Gói liên quan như thế nào đến phân </w:t>
+      </w:r>
+      <w:r>
+        <w:rPr>
+          <w:rFonts w:asciiTheme="majorHAnsi" w:hAnsiTheme="majorHAnsi" w:cstheme="majorHAnsi"/>
+          <w:sz w:val="28"/>
+          <w:szCs w:val="28"/>
+          <w:lang w:val="fr-FR"/>
+        </w:rPr>
+        <w:t>hoạch</w:t>
+      </w:r>
+      <w:r>
+        <w:rPr>
+          <w:rFonts w:asciiTheme="majorHAnsi" w:hAnsiTheme="majorHAnsi" w:cstheme="majorHAnsi"/>
+          <w:sz w:val="28"/>
+          <w:szCs w:val="28"/>
+          <w:lang w:val="fr-FR"/>
+        </w:rPr>
+        <w:t xml:space="preserve"> và </w:t>
+      </w:r>
+      <w:r>
+        <w:rPr>
+          <w:rFonts w:asciiTheme="majorHAnsi" w:hAnsiTheme="majorHAnsi" w:cstheme="majorHAnsi"/>
+          <w:sz w:val="28"/>
+          <w:szCs w:val="28"/>
+          <w:lang w:val="fr-FR"/>
+        </w:rPr>
+        <w:t>tầng</w:t>
+      </w:r>
+      <w:r>
+        <w:rPr>
+          <w:rFonts w:asciiTheme="majorHAnsi" w:hAnsiTheme="majorHAnsi" w:cstheme="majorHAnsi"/>
+          <w:sz w:val="28"/>
+          <w:szCs w:val="28"/>
+          <w:lang w:val="fr-FR"/>
+        </w:rPr>
+        <w:t>?</w:t>
+      </w:r>
+    </w:p>
+    <w:p>
+      <w:pPr>
+        <w:spacing w:after="0" w:line="360" w:lineRule="auto"/>
+        <w:jc w:val="both"/>
+        <w:rPr>
+          <w:rFonts w:asciiTheme="majorHAnsi" w:hAnsiTheme="majorHAnsi" w:cstheme="majorHAnsi"/>
+          <w:sz w:val="28"/>
+          <w:szCs w:val="28"/>
+          <w:lang w:val="fr-FR"/>
+        </w:rPr>
+      </w:pPr>
+      <w:r>
+        <w:rPr>
+          <w:rFonts w:asciiTheme="majorHAnsi" w:hAnsiTheme="majorHAnsi" w:cstheme="majorHAnsi"/>
+          <w:sz w:val="28"/>
+          <w:szCs w:val="28"/>
+          <w:lang w:val="fr-FR"/>
+        </w:rPr>
+        <w:t>Gói là một kết cấu khái quát có thể được áp dụng cho bất kỳ thành phần nào của các mô hình UML. Trong UML gói là một cấu trúc bậc cao sử dụng để biểu diễn cộng tác, phân hoạch và tầng.</w:t>
+      </w:r>
+    </w:p>
+    <w:p>
+      <w:pPr>
+        <w:spacing w:after="0" w:line="360" w:lineRule="auto"/>
+        <w:jc w:val="both"/>
+        <w:rPr>
+          <w:rFonts w:asciiTheme="majorHAnsi" w:hAnsiTheme="majorHAnsi" w:cstheme="majorHAnsi"/>
+          <w:sz w:val="28"/>
+          <w:szCs w:val="28"/>
+          <w:lang w:val="fr-FR"/>
+        </w:rPr>
+      </w:pPr>
+      <w:r>
+        <w:rPr>
+          <w:rFonts w:asciiTheme="majorHAnsi" w:hAnsiTheme="majorHAnsi" w:cstheme="majorHAnsi"/>
+          <w:sz w:val="28"/>
+          <w:szCs w:val="28"/>
+          <w:lang w:val="fr-FR"/>
+        </w:rPr>
+        <w:t>11. Mối quan hệ phụ thuộc là gì ? Bạn xác định những mối quan hệ đó như thế nào ?</w:t>
+      </w:r>
+    </w:p>
+    <w:p>
+      <w:pPr>
+        <w:spacing w:after="0" w:line="360" w:lineRule="auto"/>
+        <w:jc w:val="both"/>
+        <w:rPr>
+          <w:rFonts w:asciiTheme="majorHAnsi" w:hAnsiTheme="majorHAnsi" w:cstheme="majorHAnsi"/>
+          <w:sz w:val="28"/>
+          <w:szCs w:val="28"/>
+          <w:lang w:val="fr-FR"/>
+        </w:rPr>
+      </w:pPr>
+      <w:r>
+        <w:rPr>
+          <w:rFonts w:asciiTheme="majorHAnsi" w:hAnsiTheme="majorHAnsi" w:cstheme="majorHAnsi"/>
+          <w:sz w:val="28"/>
+          <w:szCs w:val="28"/>
+          <w:lang w:val="fr-FR"/>
+        </w:rPr>
+        <w:t>Trong biểu đồ gói, quan hệ phụ thuộc (thể hiện bằng mũi tên đứt nét), thể hiện sự phụ thuộc giữa hai gói. Sự thay đối trong một gói có thể kéo theo sự thay đổi trong gói kia. Ở mức lớp, có thể có nhiều sự phụ thuộc giữa các lớp.</w:t>
+      </w:r>
+      <w:r>
+        <w:rPr>
+          <w:rFonts w:asciiTheme="majorHAnsi" w:hAnsiTheme="majorHAnsi" w:cstheme="majorHAnsi"/>
+          <w:sz w:val="28"/>
+          <w:szCs w:val="28"/>
+          <w:lang w:val="fr-FR"/>
+        </w:rPr>
+        <w:t xml:space="preserve"> Khi một phương thức của một lớp thay đổi, có thể kéo theo sự thay đổi của các lớp có đối tượng gửi thông điệp đến đối tượng thuộc lớp này.</w:t>
+      </w:r>
       <w:bookmarkStart w:id="0" w:name="_GoBack"/>
       <w:bookmarkEnd w:id="0"/>
     </w:p>
@@ -17058,189 +17470,6 @@
           <w:rFonts w:asciiTheme="majorHAnsi" w:hAnsiTheme="majorHAnsi" w:cstheme="majorHAnsi"/>
           <w:sz w:val="28"/>
           <w:szCs w:val="28"/>
-          <w:lang w:val="en-US"/>
-        </w:rPr>
-        <w:t>7. F</w:t>
-      </w:r>
-      <w:r>
-        <w:rPr>
-          <w:rFonts w:asciiTheme="majorHAnsi" w:hAnsiTheme="majorHAnsi" w:cstheme="majorHAnsi"/>
-          <w:sz w:val="28"/>
-          <w:szCs w:val="28"/>
-          <w:lang w:val="en-US"/>
-        </w:rPr>
-        <w:t xml:space="preserve">actoring có nghĩa là gì? </w:t>
-      </w:r>
-      <w:r>
-        <w:rPr>
-          <w:rFonts w:asciiTheme="majorHAnsi" w:hAnsiTheme="majorHAnsi" w:cstheme="majorHAnsi"/>
-          <w:sz w:val="28"/>
-          <w:szCs w:val="28"/>
-          <w:lang w:val="fr-FR"/>
-        </w:rPr>
-        <w:t>Nó liên quan đến abstraction và refinement như thế nào ?</w:t>
-      </w:r>
-    </w:p>
-    <w:p>
-      <w:pPr>
-        <w:spacing w:after="0" w:line="360" w:lineRule="auto"/>
-        <w:jc w:val="both"/>
-        <w:rPr>
-          <w:rFonts w:asciiTheme="majorHAnsi" w:hAnsiTheme="majorHAnsi" w:cstheme="majorHAnsi"/>
-          <w:sz w:val="28"/>
-          <w:szCs w:val="28"/>
-          <w:lang w:val="fr-FR"/>
-        </w:rPr>
-      </w:pPr>
-    </w:p>
-    <w:p>
-      <w:pPr>
-        <w:spacing w:after="0" w:line="360" w:lineRule="auto"/>
-        <w:jc w:val="both"/>
-        <w:rPr>
-          <w:rFonts w:asciiTheme="majorHAnsi" w:hAnsiTheme="majorHAnsi" w:cstheme="majorHAnsi"/>
-          <w:sz w:val="28"/>
-          <w:szCs w:val="28"/>
-          <w:lang w:val="fr-FR"/>
-        </w:rPr>
-      </w:pPr>
-      <w:r>
-        <w:rPr>
-          <w:rFonts w:asciiTheme="majorHAnsi" w:hAnsiTheme="majorHAnsi" w:cstheme="majorHAnsi"/>
-          <w:sz w:val="28"/>
-          <w:szCs w:val="28"/>
-          <w:lang w:val="fr-FR"/>
-        </w:rPr>
-        <w:t>8. Phân mảnh là gì ? Phân mảnh liên quan như thế nào đến cộng tác ?</w:t>
-      </w:r>
-    </w:p>
-    <w:p>
-      <w:pPr>
-        <w:spacing w:after="0" w:line="360" w:lineRule="auto"/>
-        <w:jc w:val="both"/>
-        <w:rPr>
-          <w:rFonts w:asciiTheme="majorHAnsi" w:hAnsiTheme="majorHAnsi" w:cstheme="majorHAnsi"/>
-          <w:sz w:val="28"/>
-          <w:szCs w:val="28"/>
-          <w:lang w:val="fr-FR"/>
-        </w:rPr>
-      </w:pPr>
-    </w:p>
-    <w:p>
-      <w:pPr>
-        <w:spacing w:after="0" w:line="360" w:lineRule="auto"/>
-        <w:jc w:val="both"/>
-        <w:rPr>
-          <w:rFonts w:asciiTheme="majorHAnsi" w:hAnsiTheme="majorHAnsi" w:cstheme="majorHAnsi"/>
-          <w:sz w:val="28"/>
-          <w:szCs w:val="28"/>
-          <w:lang w:val="fr-FR"/>
-        </w:rPr>
-      </w:pPr>
-      <w:r>
-        <w:rPr>
-          <w:rFonts w:asciiTheme="majorHAnsi" w:hAnsiTheme="majorHAnsi" w:cstheme="majorHAnsi"/>
-          <w:sz w:val="28"/>
-          <w:szCs w:val="28"/>
-          <w:lang w:val="fr-FR"/>
-        </w:rPr>
-        <w:t>9. Lớp là gì ? Hãy kể tên các lớp khác nhau.</w:t>
-      </w:r>
-    </w:p>
-    <w:p>
-      <w:pPr>
-        <w:spacing w:after="0" w:line="360" w:lineRule="auto"/>
-        <w:jc w:val="both"/>
-        <w:rPr>
-          <w:rFonts w:asciiTheme="majorHAnsi" w:hAnsiTheme="majorHAnsi" w:cstheme="majorHAnsi"/>
-          <w:sz w:val="28"/>
-          <w:szCs w:val="28"/>
-          <w:lang w:val="fr-FR"/>
-        </w:rPr>
-      </w:pPr>
-    </w:p>
-    <w:p>
-      <w:pPr>
-        <w:spacing w:after="0" w:line="360" w:lineRule="auto"/>
-        <w:jc w:val="both"/>
-        <w:rPr>
-          <w:rFonts w:asciiTheme="majorHAnsi" w:hAnsiTheme="majorHAnsi" w:cstheme="majorHAnsi"/>
-          <w:sz w:val="28"/>
-          <w:szCs w:val="28"/>
-          <w:lang w:val="fr-FR"/>
-        </w:rPr>
-      </w:pPr>
-      <w:r>
-        <w:rPr>
-          <w:rFonts w:asciiTheme="majorHAnsi" w:hAnsiTheme="majorHAnsi" w:cstheme="majorHAnsi"/>
-          <w:sz w:val="28"/>
-          <w:szCs w:val="28"/>
-          <w:lang w:val="fr-FR"/>
-        </w:rPr>
-        <w:t>10. Gói là gì ? Gói liên quan như thế nào đến phân mảnh và lớp ?</w:t>
-      </w:r>
-    </w:p>
-    <w:p>
-      <w:pPr>
-        <w:spacing w:after="0" w:line="360" w:lineRule="auto"/>
-        <w:jc w:val="both"/>
-        <w:rPr>
-          <w:rFonts w:asciiTheme="majorHAnsi" w:hAnsiTheme="majorHAnsi" w:cstheme="majorHAnsi"/>
-          <w:sz w:val="28"/>
-          <w:szCs w:val="28"/>
-          <w:lang w:val="fr-FR"/>
-        </w:rPr>
-      </w:pPr>
-    </w:p>
-    <w:p>
-      <w:pPr>
-        <w:spacing w:after="0" w:line="360" w:lineRule="auto"/>
-        <w:jc w:val="both"/>
-        <w:rPr>
-          <w:rFonts w:asciiTheme="majorHAnsi" w:hAnsiTheme="majorHAnsi" w:cstheme="majorHAnsi"/>
-          <w:sz w:val="28"/>
-          <w:szCs w:val="28"/>
-          <w:lang w:val="fr-FR"/>
-        </w:rPr>
-      </w:pPr>
-      <w:r>
-        <w:rPr>
-          <w:rFonts w:asciiTheme="majorHAnsi" w:hAnsiTheme="majorHAnsi" w:cstheme="majorHAnsi"/>
-          <w:sz w:val="28"/>
-          <w:szCs w:val="28"/>
-          <w:lang w:val="fr-FR"/>
-        </w:rPr>
-        <w:t>11. Mối quan hệ phụ thuộc là gì ? Bạn xác định những mối quan hệ đó như thế nào ?</w:t>
-      </w:r>
-    </w:p>
-    <w:p>
-      <w:pPr>
-        <w:spacing w:after="0" w:line="360" w:lineRule="auto"/>
-        <w:jc w:val="both"/>
-        <w:rPr>
-          <w:rFonts w:asciiTheme="majorHAnsi" w:hAnsiTheme="majorHAnsi" w:cstheme="majorHAnsi"/>
-          <w:sz w:val="28"/>
-          <w:szCs w:val="28"/>
-          <w:lang w:val="fr-FR"/>
-        </w:rPr>
-      </w:pPr>
-    </w:p>
-    <w:p>
-      <w:pPr>
-        <w:spacing w:after="0" w:line="360" w:lineRule="auto"/>
-        <w:jc w:val="both"/>
-        <w:rPr>
-          <w:rFonts w:asciiTheme="majorHAnsi" w:hAnsiTheme="majorHAnsi" w:cstheme="majorHAnsi"/>
-          <w:sz w:val="28"/>
-          <w:szCs w:val="28"/>
-          <w:lang w:val="fr-FR"/>
-        </w:rPr>
-      </w:pPr>
-      <w:r>
-        <w:rPr>
-          <w:rFonts w:asciiTheme="majorHAnsi" w:hAnsiTheme="majorHAnsi" w:cstheme="majorHAnsi"/>
-          <w:sz w:val="28"/>
-          <w:szCs w:val="28"/>
           <w:lang w:val="fr-FR"/>
         </w:rPr>
         <w:t>12. Kể tên năm bước để xác định gói và thiết lập biểu đồ gói.</w:t>
@@ -17276,227 +17505,227 @@
           <w:szCs w:val="28"/>
           <w:lang w:val="en-US"/>
         </w:rPr>
+        <w:t>13. Cần verify và validate những gì trong biểu đồ gói?</w:t>
+      </w:r>
+    </w:p>
+    <w:p>
+      <w:pPr>
+        <w:spacing w:after="0" w:line="360" w:lineRule="auto"/>
+        <w:jc w:val="both"/>
+        <w:rPr>
+          <w:rFonts w:asciiTheme="majorHAnsi" w:hAnsiTheme="majorHAnsi" w:cstheme="majorHAnsi"/>
+          <w:sz w:val="28"/>
+          <w:szCs w:val="28"/>
+          <w:lang w:val="en-US"/>
+        </w:rPr>
+      </w:pPr>
+    </w:p>
+    <w:p>
+      <w:pPr>
+        <w:spacing w:after="0" w:line="360" w:lineRule="auto"/>
+        <w:jc w:val="both"/>
+        <w:rPr>
+          <w:rFonts w:asciiTheme="majorHAnsi" w:hAnsiTheme="majorHAnsi" w:cstheme="majorHAnsi"/>
+          <w:sz w:val="28"/>
+          <w:szCs w:val="28"/>
+          <w:lang w:val="en-US"/>
+        </w:rPr>
+      </w:pPr>
+      <w:r>
+        <w:rPr>
+          <w:rFonts w:asciiTheme="majorHAnsi" w:hAnsiTheme="majorHAnsi" w:cstheme="majorHAnsi"/>
+          <w:sz w:val="28"/>
+          <w:szCs w:val="28"/>
+          <w:lang w:val="en-US"/>
+        </w:rPr>
+        <w:t>14. Tình huống nào là thích hợp nhất để sử dụng chiến lược custom development design.</w:t>
+      </w:r>
+    </w:p>
+    <w:p>
+      <w:pPr>
+        <w:spacing w:after="0" w:line="360" w:lineRule="auto"/>
+        <w:jc w:val="both"/>
+        <w:rPr>
+          <w:rFonts w:asciiTheme="majorHAnsi" w:hAnsiTheme="majorHAnsi" w:cstheme="majorHAnsi"/>
+          <w:sz w:val="28"/>
+          <w:szCs w:val="28"/>
+          <w:lang w:val="en-US"/>
+        </w:rPr>
+      </w:pPr>
+    </w:p>
+    <w:p>
+      <w:pPr>
+        <w:spacing w:after="0" w:line="360" w:lineRule="auto"/>
+        <w:jc w:val="both"/>
+        <w:rPr>
+          <w:rFonts w:asciiTheme="majorHAnsi" w:hAnsiTheme="majorHAnsi" w:cstheme="majorHAnsi"/>
+          <w:sz w:val="28"/>
+          <w:szCs w:val="28"/>
+          <w:lang w:val="en-US"/>
+        </w:rPr>
+      </w:pPr>
+      <w:r>
+        <w:rPr>
+          <w:rFonts w:asciiTheme="majorHAnsi" w:hAnsiTheme="majorHAnsi" w:cstheme="majorHAnsi"/>
+          <w:sz w:val="28"/>
+          <w:szCs w:val="28"/>
+          <w:lang w:val="en-US"/>
+        </w:rPr>
+        <w:t xml:space="preserve">15. Các vấn đề đối với sử dụng packaged software để xây dựng hệ thống mới? </w:t>
+      </w:r>
+      <w:proofErr w:type="gramStart"/>
+      <w:r>
+        <w:rPr>
+          <w:rFonts w:asciiTheme="majorHAnsi" w:hAnsiTheme="majorHAnsi" w:cstheme="majorHAnsi"/>
+          <w:sz w:val="28"/>
+          <w:szCs w:val="28"/>
+          <w:lang w:val="en-US"/>
+        </w:rPr>
+        <w:t>Có những phương hướng giải quyết nào cho những vấn đề này?</w:t>
+      </w:r>
+      <w:proofErr w:type="gramEnd"/>
+    </w:p>
+    <w:p>
+      <w:pPr>
+        <w:spacing w:after="0" w:line="360" w:lineRule="auto"/>
+        <w:jc w:val="both"/>
+        <w:rPr>
+          <w:rFonts w:asciiTheme="majorHAnsi" w:hAnsiTheme="majorHAnsi" w:cstheme="majorHAnsi"/>
+          <w:sz w:val="28"/>
+          <w:szCs w:val="28"/>
+          <w:lang w:val="en-US"/>
+        </w:rPr>
+      </w:pPr>
+    </w:p>
+    <w:p>
+      <w:pPr>
+        <w:spacing w:after="0" w:line="360" w:lineRule="auto"/>
+        <w:jc w:val="both"/>
+        <w:rPr>
+          <w:rFonts w:asciiTheme="majorHAnsi" w:hAnsiTheme="majorHAnsi" w:cstheme="majorHAnsi"/>
+          <w:sz w:val="28"/>
+          <w:szCs w:val="28"/>
+          <w:lang w:val="en-US"/>
+        </w:rPr>
+      </w:pPr>
+      <w:r>
+        <w:rPr>
+          <w:rFonts w:asciiTheme="majorHAnsi" w:hAnsiTheme="majorHAnsi" w:cstheme="majorHAnsi"/>
+          <w:sz w:val="28"/>
+          <w:szCs w:val="28"/>
+          <w:lang w:val="en-US"/>
+        </w:rPr>
+        <w:t>16. Vì sao các công ti đầu tư vào hệ thống ERP?</w:t>
+      </w:r>
+    </w:p>
+    <w:p>
+      <w:pPr>
+        <w:spacing w:after="0" w:line="360" w:lineRule="auto"/>
+        <w:jc w:val="both"/>
+        <w:rPr>
+          <w:rFonts w:asciiTheme="majorHAnsi" w:hAnsiTheme="majorHAnsi" w:cstheme="majorHAnsi"/>
+          <w:sz w:val="28"/>
+          <w:szCs w:val="28"/>
+          <w:lang w:val="en-US"/>
+        </w:rPr>
+      </w:pPr>
+    </w:p>
+    <w:p>
+      <w:pPr>
+        <w:spacing w:after="0" w:line="360" w:lineRule="auto"/>
+        <w:jc w:val="both"/>
+        <w:rPr>
+          <w:rFonts w:asciiTheme="majorHAnsi" w:hAnsiTheme="majorHAnsi" w:cstheme="majorHAnsi"/>
+          <w:sz w:val="28"/>
+          <w:szCs w:val="28"/>
+          <w:lang w:val="en-US"/>
+        </w:rPr>
+      </w:pPr>
+      <w:r>
+        <w:rPr>
+          <w:rFonts w:asciiTheme="majorHAnsi" w:hAnsiTheme="majorHAnsi" w:cstheme="majorHAnsi"/>
+          <w:sz w:val="28"/>
+          <w:szCs w:val="28"/>
+          <w:lang w:val="en-US"/>
+        </w:rPr>
+        <w:t>17. Các ưu nược điểm sử dụng wolkaround là gì?</w:t>
+      </w:r>
+    </w:p>
+    <w:p>
+      <w:pPr>
+        <w:spacing w:after="0" w:line="360" w:lineRule="auto"/>
+        <w:jc w:val="both"/>
+        <w:rPr>
+          <w:rFonts w:asciiTheme="majorHAnsi" w:hAnsiTheme="majorHAnsi" w:cstheme="majorHAnsi"/>
+          <w:sz w:val="28"/>
+          <w:szCs w:val="28"/>
+          <w:lang w:val="en-US"/>
+        </w:rPr>
+      </w:pPr>
+    </w:p>
+    <w:p>
+      <w:pPr>
+        <w:spacing w:after="0" w:line="360" w:lineRule="auto"/>
+        <w:jc w:val="both"/>
+        <w:rPr>
+          <w:rFonts w:asciiTheme="majorHAnsi" w:hAnsiTheme="majorHAnsi" w:cstheme="majorHAnsi"/>
+          <w:sz w:val="28"/>
+          <w:szCs w:val="28"/>
+          <w:lang w:val="en-US"/>
+        </w:rPr>
+      </w:pPr>
+      <w:r>
+        <w:rPr>
+          <w:rFonts w:asciiTheme="majorHAnsi" w:hAnsiTheme="majorHAnsi" w:cstheme="majorHAnsi"/>
+          <w:sz w:val="28"/>
+          <w:szCs w:val="28"/>
+          <w:lang w:val="en-US"/>
+        </w:rPr>
+        <w:t xml:space="preserve">18. Vì sao outsourcing được coi là chiến lược thiết kế tốt? </w:t>
+      </w:r>
+      <w:proofErr w:type="gramStart"/>
+      <w:r>
+        <w:rPr>
+          <w:rFonts w:asciiTheme="majorHAnsi" w:hAnsiTheme="majorHAnsi" w:cstheme="majorHAnsi"/>
+          <w:sz w:val="28"/>
+          <w:szCs w:val="28"/>
+          <w:lang w:val="en-US"/>
+        </w:rPr>
+        <w:t>Khi nào thì không phù hợp?</w:t>
+      </w:r>
+      <w:proofErr w:type="gramEnd"/>
+    </w:p>
+    <w:p>
+      <w:pPr>
+        <w:spacing w:after="0" w:line="360" w:lineRule="auto"/>
+        <w:jc w:val="both"/>
+        <w:rPr>
+          <w:rFonts w:asciiTheme="majorHAnsi" w:hAnsiTheme="majorHAnsi" w:cstheme="majorHAnsi"/>
+          <w:sz w:val="28"/>
+          <w:szCs w:val="28"/>
+          <w:lang w:val="en-US"/>
+        </w:rPr>
+      </w:pPr>
+    </w:p>
+    <w:p>
+      <w:pPr>
+        <w:spacing w:after="0" w:line="360" w:lineRule="auto"/>
+        <w:jc w:val="both"/>
+        <w:rPr>
+          <w:rFonts w:asciiTheme="majorHAnsi" w:hAnsiTheme="majorHAnsi" w:cstheme="majorHAnsi"/>
+          <w:sz w:val="28"/>
+          <w:szCs w:val="28"/>
+          <w:lang w:val="en-US"/>
+        </w:rPr>
+      </w:pPr>
+      <w:r>
+        <w:rPr>
+          <w:rFonts w:asciiTheme="majorHAnsi" w:hAnsiTheme="majorHAnsi" w:cstheme="majorHAnsi"/>
+          <w:sz w:val="28"/>
+          <w:szCs w:val="28"/>
+          <w:lang w:val="en-US"/>
+        </w:rPr>
         <w:lastRenderedPageBreak/>
-        <w:t>13. Cần verify và validate những gì trong biểu đồ gói?</w:t>
-      </w:r>
-    </w:p>
-    <w:p>
-      <w:pPr>
-        <w:spacing w:after="0" w:line="360" w:lineRule="auto"/>
-        <w:jc w:val="both"/>
-        <w:rPr>
-          <w:rFonts w:asciiTheme="majorHAnsi" w:hAnsiTheme="majorHAnsi" w:cstheme="majorHAnsi"/>
-          <w:sz w:val="28"/>
-          <w:szCs w:val="28"/>
-          <w:lang w:val="en-US"/>
-        </w:rPr>
-      </w:pPr>
-    </w:p>
-    <w:p>
-      <w:pPr>
-        <w:spacing w:after="0" w:line="360" w:lineRule="auto"/>
-        <w:jc w:val="both"/>
-        <w:rPr>
-          <w:rFonts w:asciiTheme="majorHAnsi" w:hAnsiTheme="majorHAnsi" w:cstheme="majorHAnsi"/>
-          <w:sz w:val="28"/>
-          <w:szCs w:val="28"/>
-          <w:lang w:val="en-US"/>
-        </w:rPr>
-      </w:pPr>
-      <w:r>
-        <w:rPr>
-          <w:rFonts w:asciiTheme="majorHAnsi" w:hAnsiTheme="majorHAnsi" w:cstheme="majorHAnsi"/>
-          <w:sz w:val="28"/>
-          <w:szCs w:val="28"/>
-          <w:lang w:val="en-US"/>
-        </w:rPr>
-        <w:t>14. Tình huống nào là thích hợp nhất để sử dụng chiến lược custom development design.</w:t>
-      </w:r>
-    </w:p>
-    <w:p>
-      <w:pPr>
-        <w:spacing w:after="0" w:line="360" w:lineRule="auto"/>
-        <w:jc w:val="both"/>
-        <w:rPr>
-          <w:rFonts w:asciiTheme="majorHAnsi" w:hAnsiTheme="majorHAnsi" w:cstheme="majorHAnsi"/>
-          <w:sz w:val="28"/>
-          <w:szCs w:val="28"/>
-          <w:lang w:val="en-US"/>
-        </w:rPr>
-      </w:pPr>
-    </w:p>
-    <w:p>
-      <w:pPr>
-        <w:spacing w:after="0" w:line="360" w:lineRule="auto"/>
-        <w:jc w:val="both"/>
-        <w:rPr>
-          <w:rFonts w:asciiTheme="majorHAnsi" w:hAnsiTheme="majorHAnsi" w:cstheme="majorHAnsi"/>
-          <w:sz w:val="28"/>
-          <w:szCs w:val="28"/>
-          <w:lang w:val="en-US"/>
-        </w:rPr>
-      </w:pPr>
-      <w:r>
-        <w:rPr>
-          <w:rFonts w:asciiTheme="majorHAnsi" w:hAnsiTheme="majorHAnsi" w:cstheme="majorHAnsi"/>
-          <w:sz w:val="28"/>
-          <w:szCs w:val="28"/>
-          <w:lang w:val="en-US"/>
-        </w:rPr>
-        <w:t xml:space="preserve">15. Các vấn đề đối với sử dụng packaged software để xây dựng hệ thống mới? </w:t>
-      </w:r>
-      <w:proofErr w:type="gramStart"/>
-      <w:r>
-        <w:rPr>
-          <w:rFonts w:asciiTheme="majorHAnsi" w:hAnsiTheme="majorHAnsi" w:cstheme="majorHAnsi"/>
-          <w:sz w:val="28"/>
-          <w:szCs w:val="28"/>
-          <w:lang w:val="en-US"/>
-        </w:rPr>
-        <w:t>Có những phương hướng giải quyết nào cho những vấn đề này?</w:t>
-      </w:r>
-      <w:proofErr w:type="gramEnd"/>
-    </w:p>
-    <w:p>
-      <w:pPr>
-        <w:spacing w:after="0" w:line="360" w:lineRule="auto"/>
-        <w:jc w:val="both"/>
-        <w:rPr>
-          <w:rFonts w:asciiTheme="majorHAnsi" w:hAnsiTheme="majorHAnsi" w:cstheme="majorHAnsi"/>
-          <w:sz w:val="28"/>
-          <w:szCs w:val="28"/>
-          <w:lang w:val="en-US"/>
-        </w:rPr>
-      </w:pPr>
-    </w:p>
-    <w:p>
-      <w:pPr>
-        <w:spacing w:after="0" w:line="360" w:lineRule="auto"/>
-        <w:jc w:val="both"/>
-        <w:rPr>
-          <w:rFonts w:asciiTheme="majorHAnsi" w:hAnsiTheme="majorHAnsi" w:cstheme="majorHAnsi"/>
-          <w:sz w:val="28"/>
-          <w:szCs w:val="28"/>
-          <w:lang w:val="en-US"/>
-        </w:rPr>
-      </w:pPr>
-      <w:r>
-        <w:rPr>
-          <w:rFonts w:asciiTheme="majorHAnsi" w:hAnsiTheme="majorHAnsi" w:cstheme="majorHAnsi"/>
-          <w:sz w:val="28"/>
-          <w:szCs w:val="28"/>
-          <w:lang w:val="en-US"/>
-        </w:rPr>
-        <w:t>16. Vì sao các công ti đầu tư vào hệ thống ERP?</w:t>
-      </w:r>
-    </w:p>
-    <w:p>
-      <w:pPr>
-        <w:spacing w:after="0" w:line="360" w:lineRule="auto"/>
-        <w:jc w:val="both"/>
-        <w:rPr>
-          <w:rFonts w:asciiTheme="majorHAnsi" w:hAnsiTheme="majorHAnsi" w:cstheme="majorHAnsi"/>
-          <w:sz w:val="28"/>
-          <w:szCs w:val="28"/>
-          <w:lang w:val="en-US"/>
-        </w:rPr>
-      </w:pPr>
-    </w:p>
-    <w:p>
-      <w:pPr>
-        <w:spacing w:after="0" w:line="360" w:lineRule="auto"/>
-        <w:jc w:val="both"/>
-        <w:rPr>
-          <w:rFonts w:asciiTheme="majorHAnsi" w:hAnsiTheme="majorHAnsi" w:cstheme="majorHAnsi"/>
-          <w:sz w:val="28"/>
-          <w:szCs w:val="28"/>
-          <w:lang w:val="en-US"/>
-        </w:rPr>
-      </w:pPr>
-      <w:r>
-        <w:rPr>
-          <w:rFonts w:asciiTheme="majorHAnsi" w:hAnsiTheme="majorHAnsi" w:cstheme="majorHAnsi"/>
-          <w:sz w:val="28"/>
-          <w:szCs w:val="28"/>
-          <w:lang w:val="en-US"/>
-        </w:rPr>
-        <w:t>17. Các ưu nược điểm sử dụng wolkaround là gì?</w:t>
-      </w:r>
-    </w:p>
-    <w:p>
-      <w:pPr>
-        <w:spacing w:after="0" w:line="360" w:lineRule="auto"/>
-        <w:jc w:val="both"/>
-        <w:rPr>
-          <w:rFonts w:asciiTheme="majorHAnsi" w:hAnsiTheme="majorHAnsi" w:cstheme="majorHAnsi"/>
-          <w:sz w:val="28"/>
-          <w:szCs w:val="28"/>
-          <w:lang w:val="en-US"/>
-        </w:rPr>
-      </w:pPr>
-    </w:p>
-    <w:p>
-      <w:pPr>
-        <w:spacing w:after="0" w:line="360" w:lineRule="auto"/>
-        <w:jc w:val="both"/>
-        <w:rPr>
-          <w:rFonts w:asciiTheme="majorHAnsi" w:hAnsiTheme="majorHAnsi" w:cstheme="majorHAnsi"/>
-          <w:sz w:val="28"/>
-          <w:szCs w:val="28"/>
-          <w:lang w:val="en-US"/>
-        </w:rPr>
-      </w:pPr>
-      <w:r>
-        <w:rPr>
-          <w:rFonts w:asciiTheme="majorHAnsi" w:hAnsiTheme="majorHAnsi" w:cstheme="majorHAnsi"/>
-          <w:sz w:val="28"/>
-          <w:szCs w:val="28"/>
-          <w:lang w:val="en-US"/>
-        </w:rPr>
-        <w:t xml:space="preserve">18. Vì sao outsourcing được coi là chiến lược thiết kế tốt? </w:t>
-      </w:r>
-      <w:proofErr w:type="gramStart"/>
-      <w:r>
-        <w:rPr>
-          <w:rFonts w:asciiTheme="majorHAnsi" w:hAnsiTheme="majorHAnsi" w:cstheme="majorHAnsi"/>
-          <w:sz w:val="28"/>
-          <w:szCs w:val="28"/>
-          <w:lang w:val="en-US"/>
-        </w:rPr>
-        <w:t>Khi nào thì không phù hợp?</w:t>
-      </w:r>
-      <w:proofErr w:type="gramEnd"/>
-    </w:p>
-    <w:p>
-      <w:pPr>
-        <w:spacing w:after="0" w:line="360" w:lineRule="auto"/>
-        <w:jc w:val="both"/>
-        <w:rPr>
-          <w:rFonts w:asciiTheme="majorHAnsi" w:hAnsiTheme="majorHAnsi" w:cstheme="majorHAnsi"/>
-          <w:sz w:val="28"/>
-          <w:szCs w:val="28"/>
-          <w:lang w:val="en-US"/>
-        </w:rPr>
-      </w:pPr>
-    </w:p>
-    <w:p>
-      <w:pPr>
-        <w:spacing w:after="0" w:line="360" w:lineRule="auto"/>
-        <w:jc w:val="both"/>
-        <w:rPr>
-          <w:rFonts w:asciiTheme="majorHAnsi" w:hAnsiTheme="majorHAnsi" w:cstheme="majorHAnsi"/>
-          <w:sz w:val="28"/>
-          <w:szCs w:val="28"/>
-          <w:lang w:val="en-US"/>
-        </w:rPr>
-      </w:pPr>
-      <w:r>
-        <w:rPr>
-          <w:rFonts w:asciiTheme="majorHAnsi" w:hAnsiTheme="majorHAnsi" w:cstheme="majorHAnsi"/>
-          <w:sz w:val="28"/>
-          <w:szCs w:val="28"/>
-          <w:lang w:val="en-US"/>
-        </w:rPr>
         <w:t>19. Các sự khác biệt giữa thời gian và sự sắp đặt, giá cứng và value-added hợp đồng đối với outsourcing?</w:t>
       </w:r>
     </w:p>
@@ -18442,7 +18671,7 @@
           <w:rPr>
             <w:noProof/>
           </w:rPr>
-          <w:t>29</w:t>
+          <w:t>30</w:t>
         </w:r>
         <w:r>
           <w:rPr>

</xml_diff>

<commit_message>
Chương 10, câu 9-15
</commit_message>
<xml_diff>
--- a/CheatSheetPTTKHT.docx
+++ b/CheatSheetPTTKHT.docx
@@ -19279,6 +19279,487 @@
         </w:rPr>
         <w:t>ì việc kiểm tra tính hợp lệ và đồng bộ này được thực hiện bởi hệ quản trị CSDL.</w:t>
       </w:r>
+    </w:p>
+    <w:p>
+      <w:pPr>
+        <w:spacing w:after="0" w:line="360" w:lineRule="auto"/>
+        <w:jc w:val="both"/>
+        <w:rPr>
+          <w:rFonts w:asciiTheme="majorHAnsi" w:hAnsiTheme="majorHAnsi" w:cstheme="majorHAnsi"/>
+          <w:strike/>
+          <w:sz w:val="28"/>
+          <w:szCs w:val="28"/>
+          <w:lang w:val="en-US"/>
+        </w:rPr>
+      </w:pPr>
+      <w:r>
+        <w:rPr>
+          <w:rFonts w:asciiTheme="majorHAnsi" w:hAnsiTheme="majorHAnsi" w:cstheme="majorHAnsi"/>
+          <w:strike/>
+          <w:sz w:val="28"/>
+          <w:szCs w:val="28"/>
+          <w:lang w:val="en-US"/>
+        </w:rPr>
+        <w:t>8. Liệt kê một vài sự khác biệt giữa ORDBMS và RDBMS.</w:t>
+      </w:r>
+    </w:p>
+    <w:p>
+      <w:pPr>
+        <w:spacing w:after="0" w:line="360" w:lineRule="auto"/>
+        <w:ind w:firstLine="567"/>
+        <w:jc w:val="both"/>
+        <w:rPr>
+          <w:rFonts w:asciiTheme="majorHAnsi" w:hAnsiTheme="majorHAnsi" w:cstheme="majorHAnsi"/>
+          <w:strike/>
+          <w:sz w:val="28"/>
+          <w:szCs w:val="28"/>
+          <w:lang w:val="en-US"/>
+        </w:rPr>
+      </w:pPr>
+      <w:proofErr w:type="gramStart"/>
+      <w:r>
+        <w:rPr>
+          <w:rFonts w:asciiTheme="majorHAnsi" w:hAnsiTheme="majorHAnsi" w:cstheme="majorHAnsi"/>
+          <w:strike/>
+          <w:sz w:val="28"/>
+          <w:szCs w:val="28"/>
+          <w:lang w:val="en-US"/>
+        </w:rPr>
+        <w:t>ORDBMS (Object-relational database management system)</w:t>
+      </w:r>
+      <w:r>
+        <w:rPr>
+          <w:rFonts w:asciiTheme="majorHAnsi" w:hAnsiTheme="majorHAnsi" w:cstheme="majorHAnsi"/>
+          <w:strike/>
+          <w:sz w:val="28"/>
+          <w:szCs w:val="28"/>
+        </w:rPr>
+        <w:t xml:space="preserve"> – </w:t>
+      </w:r>
+      <w:r>
+        <w:rPr>
+          <w:rFonts w:asciiTheme="majorHAnsi" w:hAnsiTheme="majorHAnsi" w:cstheme="majorHAnsi"/>
+          <w:strike/>
+          <w:sz w:val="28"/>
+          <w:szCs w:val="28"/>
+          <w:lang w:val="en-US"/>
+        </w:rPr>
+        <w:t>CSDL quan hệ với những mở rộng để lưu trữ đối tượng trong các bảng quan hệ.</w:t>
+      </w:r>
+      <w:proofErr w:type="gramEnd"/>
+      <w:r>
+        <w:rPr>
+          <w:rFonts w:asciiTheme="majorHAnsi" w:hAnsiTheme="majorHAnsi" w:cstheme="majorHAnsi"/>
+          <w:strike/>
+          <w:sz w:val="28"/>
+          <w:szCs w:val="28"/>
+          <w:lang w:val="en-US"/>
+        </w:rPr>
+        <w:t xml:space="preserve"> </w:t>
+      </w:r>
+      <w:proofErr w:type="gramStart"/>
+      <w:r>
+        <w:rPr>
+          <w:rFonts w:asciiTheme="majorHAnsi" w:hAnsiTheme="majorHAnsi" w:cstheme="majorHAnsi"/>
+          <w:strike/>
+          <w:sz w:val="28"/>
+          <w:szCs w:val="28"/>
+          <w:lang w:val="en-US"/>
+        </w:rPr>
+        <w:t xml:space="preserve">Thường được triển khai bằng cách sử </w:t>
+      </w:r>
+      <w:r>
+        <w:rPr>
+          <w:rFonts w:asciiTheme="majorHAnsi" w:hAnsiTheme="majorHAnsi" w:cstheme="majorHAnsi"/>
+          <w:strike/>
+          <w:sz w:val="28"/>
+          <w:szCs w:val="28"/>
+          <w:lang w:val="en-US"/>
+        </w:rPr>
+        <w:lastRenderedPageBreak/>
+        <w:t>dụng các kiểu dữ liệu định nghĩa bởi người dùng.</w:t>
+      </w:r>
+      <w:proofErr w:type="gramEnd"/>
+      <w:r>
+        <w:rPr>
+          <w:rFonts w:asciiTheme="majorHAnsi" w:hAnsiTheme="majorHAnsi" w:cstheme="majorHAnsi"/>
+          <w:strike/>
+          <w:sz w:val="28"/>
+          <w:szCs w:val="28"/>
+          <w:lang w:val="en-US"/>
+        </w:rPr>
+        <w:t xml:space="preserve"> </w:t>
+      </w:r>
+      <w:r>
+        <w:rPr>
+          <w:rFonts w:asciiTheme="majorHAnsi" w:hAnsiTheme="majorHAnsi" w:cstheme="majorHAnsi"/>
+          <w:strike/>
+          <w:sz w:val="28"/>
+          <w:szCs w:val="28"/>
+          <w:lang w:val="en-US"/>
+        </w:rPr>
+        <w:t>Khác với RDBMS chỉ sử dụng các kiểu dữ liệu đơn giản.</w:t>
+      </w:r>
+    </w:p>
+    <w:p>
+      <w:pPr>
+        <w:spacing w:after="0" w:line="360" w:lineRule="auto"/>
+        <w:jc w:val="both"/>
+        <w:rPr>
+          <w:rFonts w:asciiTheme="majorHAnsi" w:hAnsiTheme="majorHAnsi" w:cstheme="majorHAnsi"/>
+          <w:strike/>
+          <w:sz w:val="28"/>
+          <w:szCs w:val="28"/>
+        </w:rPr>
+      </w:pPr>
+      <w:r>
+        <w:rPr>
+          <w:rFonts w:asciiTheme="majorHAnsi" w:hAnsiTheme="majorHAnsi" w:cstheme="majorHAnsi"/>
+          <w:strike/>
+          <w:sz w:val="28"/>
+          <w:szCs w:val="28"/>
+        </w:rPr>
+        <w:t>9. Ưu điểm sử dụng ORDMBS so với RDBMS là gì?</w:t>
+      </w:r>
+    </w:p>
+    <w:p>
+      <w:pPr>
+        <w:spacing w:after="0" w:line="360" w:lineRule="auto"/>
+        <w:ind w:firstLine="567"/>
+        <w:jc w:val="both"/>
+        <w:rPr>
+          <w:rFonts w:asciiTheme="majorHAnsi" w:hAnsiTheme="majorHAnsi" w:cstheme="majorHAnsi"/>
+          <w:strike/>
+          <w:sz w:val="28"/>
+          <w:szCs w:val="28"/>
+        </w:rPr>
+      </w:pPr>
+      <w:r>
+        <w:rPr>
+          <w:rFonts w:asciiTheme="majorHAnsi" w:hAnsiTheme="majorHAnsi" w:cstheme="majorHAnsi"/>
+          <w:strike/>
+          <w:sz w:val="28"/>
+          <w:szCs w:val="28"/>
+        </w:rPr>
+        <w:t>Ưu điểm của ORDBMS so với RDBMS là ORDBMS hỗ trợ các kiểu dữ liệu phức tạp, tuy chỉ hạn chế trong một vài khả năng hướng đối tượng.</w:t>
+      </w:r>
+    </w:p>
+    <w:p>
+      <w:pPr>
+        <w:spacing w:after="0" w:line="360" w:lineRule="auto"/>
+        <w:jc w:val="both"/>
+        <w:rPr>
+          <w:rFonts w:asciiTheme="majorHAnsi" w:hAnsiTheme="majorHAnsi" w:cstheme="majorHAnsi"/>
+          <w:strike/>
+          <w:sz w:val="28"/>
+          <w:szCs w:val="28"/>
+        </w:rPr>
+      </w:pPr>
+      <w:r>
+        <w:rPr>
+          <w:rFonts w:asciiTheme="majorHAnsi" w:hAnsiTheme="majorHAnsi" w:cstheme="majorHAnsi"/>
+          <w:strike/>
+          <w:sz w:val="28"/>
+          <w:szCs w:val="28"/>
+        </w:rPr>
+        <w:t>10. Liệt kê một vài sự khác biệt giữa ORDBMS và OODBMS?</w:t>
+      </w:r>
+    </w:p>
+    <w:p>
+      <w:pPr>
+        <w:spacing w:after="0" w:line="360" w:lineRule="auto"/>
+        <w:ind w:firstLine="567"/>
+        <w:jc w:val="both"/>
+        <w:rPr>
+          <w:rFonts w:asciiTheme="majorHAnsi" w:hAnsiTheme="majorHAnsi" w:cstheme="majorHAnsi"/>
+          <w:strike/>
+          <w:sz w:val="28"/>
+          <w:szCs w:val="28"/>
+          <w:lang w:val="en-US"/>
+        </w:rPr>
+      </w:pPr>
+      <w:proofErr w:type="gramStart"/>
+      <w:r>
+        <w:rPr>
+          <w:rFonts w:asciiTheme="majorHAnsi" w:hAnsiTheme="majorHAnsi" w:cstheme="majorHAnsi"/>
+          <w:strike/>
+          <w:sz w:val="28"/>
+          <w:szCs w:val="28"/>
+          <w:lang w:val="en-US"/>
+        </w:rPr>
+        <w:t xml:space="preserve">OODBMS (Object oriented database management system) </w:t>
+      </w:r>
+      <w:r>
+        <w:rPr>
+          <w:rFonts w:asciiTheme="majorHAnsi" w:hAnsiTheme="majorHAnsi" w:cstheme="majorHAnsi"/>
+          <w:strike/>
+          <w:sz w:val="28"/>
+          <w:szCs w:val="28"/>
+          <w:lang w:val="en-US"/>
+        </w:rPr>
+        <w:t>hỗ trợ một vài kiểu kế thừa.</w:t>
+      </w:r>
+      <w:proofErr w:type="gramEnd"/>
+    </w:p>
+    <w:p>
+      <w:pPr>
+        <w:spacing w:after="0" w:line="360" w:lineRule="auto"/>
+        <w:jc w:val="both"/>
+        <w:rPr>
+          <w:rFonts w:asciiTheme="majorHAnsi" w:hAnsiTheme="majorHAnsi" w:cstheme="majorHAnsi"/>
+          <w:strike/>
+          <w:sz w:val="28"/>
+          <w:szCs w:val="28"/>
+          <w:lang w:val="en-US"/>
+        </w:rPr>
+      </w:pPr>
+      <w:r>
+        <w:rPr>
+          <w:rFonts w:asciiTheme="majorHAnsi" w:hAnsiTheme="majorHAnsi" w:cstheme="majorHAnsi"/>
+          <w:strike/>
+          <w:sz w:val="28"/>
+          <w:szCs w:val="28"/>
+          <w:lang w:val="en-US"/>
+        </w:rPr>
+        <w:t>11. Ưu điểm của ORDBMS so với OODBMS là gì?</w:t>
+      </w:r>
+    </w:p>
+    <w:p>
+      <w:pPr>
+        <w:spacing w:after="0" w:line="360" w:lineRule="auto"/>
+        <w:jc w:val="both"/>
+        <w:rPr>
+          <w:rFonts w:asciiTheme="majorHAnsi" w:hAnsiTheme="majorHAnsi" w:cstheme="majorHAnsi"/>
+          <w:strike/>
+          <w:sz w:val="28"/>
+          <w:szCs w:val="28"/>
+          <w:lang w:val="en-US"/>
+        </w:rPr>
+      </w:pPr>
+      <w:r>
+        <w:rPr>
+          <w:rFonts w:asciiTheme="majorHAnsi" w:hAnsiTheme="majorHAnsi" w:cstheme="majorHAnsi"/>
+          <w:strike/>
+          <w:sz w:val="28"/>
+          <w:szCs w:val="28"/>
+          <w:lang w:val="en-US"/>
+        </w:rPr>
+        <w:tab/>
+      </w:r>
+    </w:p>
+    <w:p>
+      <w:pPr>
+        <w:spacing w:after="0" w:line="360" w:lineRule="auto"/>
+        <w:jc w:val="both"/>
+        <w:rPr>
+          <w:rFonts w:asciiTheme="majorHAnsi" w:hAnsiTheme="majorHAnsi" w:cstheme="majorHAnsi"/>
+          <w:strike/>
+          <w:sz w:val="28"/>
+          <w:szCs w:val="28"/>
+          <w:lang w:val="en-US"/>
+        </w:rPr>
+      </w:pPr>
+      <w:r>
+        <w:rPr>
+          <w:rFonts w:asciiTheme="majorHAnsi" w:hAnsiTheme="majorHAnsi" w:cstheme="majorHAnsi"/>
+          <w:strike/>
+          <w:sz w:val="28"/>
+          <w:szCs w:val="28"/>
+          <w:lang w:val="en-US"/>
+        </w:rPr>
+        <w:t>12. Ưu điểm sử dụng OODBMS so với RDBMS là gì?</w:t>
+      </w:r>
+    </w:p>
+    <w:p>
+      <w:pPr>
+        <w:spacing w:after="0" w:line="360" w:lineRule="auto"/>
+        <w:jc w:val="both"/>
+        <w:rPr>
+          <w:rFonts w:asciiTheme="majorHAnsi" w:hAnsiTheme="majorHAnsi" w:cstheme="majorHAnsi"/>
+          <w:strike/>
+          <w:sz w:val="28"/>
+          <w:szCs w:val="28"/>
+          <w:lang w:val="en-US"/>
+        </w:rPr>
+      </w:pPr>
+      <w:r>
+        <w:rPr>
+          <w:rFonts w:asciiTheme="majorHAnsi" w:hAnsiTheme="majorHAnsi" w:cstheme="majorHAnsi"/>
+          <w:strike/>
+          <w:sz w:val="28"/>
+          <w:szCs w:val="28"/>
+          <w:lang w:val="en-US"/>
+        </w:rPr>
+        <w:tab/>
+      </w:r>
+    </w:p>
+    <w:p>
+      <w:pPr>
+        <w:spacing w:after="0" w:line="360" w:lineRule="auto"/>
+        <w:jc w:val="both"/>
+        <w:rPr>
+          <w:rFonts w:asciiTheme="majorHAnsi" w:hAnsiTheme="majorHAnsi" w:cstheme="majorHAnsi"/>
+          <w:strike/>
+          <w:sz w:val="28"/>
+          <w:szCs w:val="28"/>
+          <w:lang w:val="en-US"/>
+        </w:rPr>
+      </w:pPr>
+      <w:r>
+        <w:rPr>
+          <w:rFonts w:asciiTheme="majorHAnsi" w:hAnsiTheme="majorHAnsi" w:cstheme="majorHAnsi"/>
+          <w:strike/>
+          <w:sz w:val="28"/>
+          <w:szCs w:val="28"/>
+          <w:lang w:val="en-US"/>
+        </w:rPr>
+        <w:t>13. Ưu điểm sử dụng OODBMS so với ORDBMS là gì?</w:t>
+      </w:r>
+    </w:p>
+    <w:p>
+      <w:pPr>
+        <w:spacing w:after="0" w:line="360" w:lineRule="auto"/>
+        <w:jc w:val="both"/>
+        <w:rPr>
+          <w:rFonts w:asciiTheme="majorHAnsi" w:hAnsiTheme="majorHAnsi" w:cstheme="majorHAnsi"/>
+          <w:sz w:val="28"/>
+          <w:szCs w:val="28"/>
+          <w:lang w:val="en-US"/>
+        </w:rPr>
+      </w:pPr>
+      <w:r>
+        <w:rPr>
+          <w:rFonts w:asciiTheme="majorHAnsi" w:hAnsiTheme="majorHAnsi" w:cstheme="majorHAnsi"/>
+          <w:sz w:val="28"/>
+          <w:szCs w:val="28"/>
+          <w:lang w:val="en-US"/>
+        </w:rPr>
+        <w:tab/>
+      </w:r>
+    </w:p>
+    <w:p>
+      <w:pPr>
+        <w:spacing w:after="0" w:line="360" w:lineRule="auto"/>
+        <w:jc w:val="both"/>
+        <w:rPr>
+          <w:rFonts w:asciiTheme="majorHAnsi" w:hAnsiTheme="majorHAnsi" w:cstheme="majorHAnsi"/>
+          <w:sz w:val="28"/>
+          <w:szCs w:val="28"/>
+          <w:lang w:val="en-US"/>
+        </w:rPr>
+      </w:pPr>
+      <w:r>
+        <w:rPr>
+          <w:rFonts w:asciiTheme="majorHAnsi" w:hAnsiTheme="majorHAnsi" w:cstheme="majorHAnsi"/>
+          <w:sz w:val="28"/>
+          <w:szCs w:val="28"/>
+          <w:lang w:val="en-US"/>
+        </w:rPr>
+        <w:t xml:space="preserve">14. </w:t>
+      </w:r>
+      <w:r>
+        <w:rPr>
+          <w:rFonts w:asciiTheme="majorHAnsi" w:hAnsiTheme="majorHAnsi" w:cstheme="majorHAnsi"/>
+          <w:sz w:val="28"/>
+          <w:szCs w:val="28"/>
+          <w:lang w:val="en-US"/>
+        </w:rPr>
+        <w:t>Kể tên các</w:t>
+      </w:r>
+      <w:r>
+        <w:rPr>
+          <w:rFonts w:asciiTheme="majorHAnsi" w:hAnsiTheme="majorHAnsi" w:cstheme="majorHAnsi"/>
+          <w:sz w:val="28"/>
+          <w:szCs w:val="28"/>
+          <w:lang w:val="en-US"/>
+        </w:rPr>
+        <w:t xml:space="preserve"> tiêu trí lựa chọn định dạng lưu trữ dữ liệu?</w:t>
+      </w:r>
+    </w:p>
+    <w:p>
+      <w:pPr>
+        <w:spacing w:after="0" w:line="360" w:lineRule="auto"/>
+        <w:ind w:firstLine="567"/>
+        <w:jc w:val="both"/>
+        <w:rPr>
+          <w:rFonts w:asciiTheme="majorHAnsi" w:hAnsiTheme="majorHAnsi" w:cstheme="majorHAnsi"/>
+          <w:sz w:val="28"/>
+          <w:szCs w:val="28"/>
+          <w:lang w:val="en-US"/>
+        </w:rPr>
+      </w:pPr>
+      <w:r>
+        <w:rPr>
+          <w:rFonts w:asciiTheme="majorHAnsi" w:hAnsiTheme="majorHAnsi" w:cstheme="majorHAnsi"/>
+          <w:sz w:val="28"/>
+          <w:szCs w:val="28"/>
+          <w:lang w:val="en-US"/>
+        </w:rPr>
+        <w:t>Các tiêu trí lựa chọn là: Ưu điểm và nhược điểm chính của định dạng lưu trữ; Kiểu dữ liệu được hỗ trợ; Loại hệ thống ứng dụng; Định dạng dữ liệu đang sử dụng; Nhu cầu ssử dụng trong tương lai; Các tiêu trí phụ khác có thể là: Chi phí, vấn đề giấy phép, hiệu năng v.v.</w:t>
+      </w:r>
+    </w:p>
+    <w:p>
+      <w:pPr>
+        <w:spacing w:after="0" w:line="360" w:lineRule="auto"/>
+        <w:jc w:val="both"/>
+        <w:rPr>
+          <w:rFonts w:asciiTheme="majorHAnsi" w:hAnsiTheme="majorHAnsi" w:cstheme="majorHAnsi"/>
+          <w:sz w:val="28"/>
+          <w:szCs w:val="28"/>
+          <w:lang w:val="en-US"/>
+        </w:rPr>
+      </w:pPr>
+      <w:r>
+        <w:rPr>
+          <w:rFonts w:asciiTheme="majorHAnsi" w:hAnsiTheme="majorHAnsi" w:cstheme="majorHAnsi"/>
+          <w:sz w:val="28"/>
+          <w:szCs w:val="28"/>
+          <w:lang w:val="en-US"/>
+        </w:rPr>
+        <w:t>15. Vì sao bạn cần xét đến định dạng lưu trữ dữ liệu đang sử dụng khi quyết định lựa chọn định dạng lưu trữ mới?</w:t>
+      </w:r>
+    </w:p>
+    <w:p>
+      <w:pPr>
+        <w:spacing w:after="0" w:line="360" w:lineRule="auto"/>
+        <w:ind w:firstLine="567"/>
+        <w:jc w:val="both"/>
+        <w:rPr>
+          <w:rFonts w:asciiTheme="majorHAnsi" w:hAnsiTheme="majorHAnsi" w:cstheme="majorHAnsi"/>
+          <w:sz w:val="28"/>
+          <w:szCs w:val="28"/>
+          <w:lang w:val="en-US"/>
+        </w:rPr>
+      </w:pPr>
+      <w:proofErr w:type="gramStart"/>
+      <w:r>
+        <w:rPr>
+          <w:rFonts w:asciiTheme="majorHAnsi" w:hAnsiTheme="majorHAnsi" w:cstheme="majorHAnsi"/>
+          <w:sz w:val="28"/>
+          <w:szCs w:val="28"/>
+          <w:lang w:val="en-US"/>
+        </w:rPr>
+        <w:t xml:space="preserve">Phân tích định dạng dữ liệu đang sử dụng giúp nhóm nắm bắt được </w:t>
+      </w:r>
+      <w:r>
+        <w:rPr>
+          <w:rFonts w:asciiTheme="majorHAnsi" w:hAnsiTheme="majorHAnsi" w:cstheme="majorHAnsi"/>
+          <w:sz w:val="28"/>
+          <w:szCs w:val="28"/>
+          <w:lang w:val="en-US"/>
+        </w:rPr>
+        <w:t>các kỹ năng đã có trong nhóm là lập kế hoạch đào tạo trong trường hợp ứng dụng định dạng dữ liệu mới.</w:t>
+      </w:r>
+      <w:proofErr w:type="gramEnd"/>
+      <w:r>
+        <w:rPr>
+          <w:rFonts w:asciiTheme="majorHAnsi" w:hAnsiTheme="majorHAnsi" w:cstheme="majorHAnsi"/>
+          <w:sz w:val="28"/>
+          <w:szCs w:val="28"/>
+          <w:lang w:val="en-US"/>
+        </w:rPr>
+        <w:t xml:space="preserve"> </w:t>
+      </w:r>
       <w:bookmarkStart w:id="0" w:name="_GoBack"/>
       <w:bookmarkEnd w:id="0"/>
     </w:p>
@@ -19288,290 +19769,16 @@
         <w:jc w:val="both"/>
         <w:rPr>
           <w:rFonts w:asciiTheme="majorHAnsi" w:hAnsiTheme="majorHAnsi" w:cstheme="majorHAnsi"/>
-          <w:sz w:val="28"/>
-          <w:szCs w:val="28"/>
-          <w:lang w:val="en-US"/>
-        </w:rPr>
-      </w:pPr>
-      <w:r>
-        <w:rPr>
-          <w:rFonts w:asciiTheme="majorHAnsi" w:hAnsiTheme="majorHAnsi" w:cstheme="majorHAnsi"/>
-          <w:sz w:val="28"/>
-          <w:szCs w:val="28"/>
-          <w:lang w:val="en-US"/>
-        </w:rPr>
-        <w:t>8. Liệt kê một vài sự khác biệt giữa ORDBMS và RDBMS.</w:t>
-      </w:r>
-    </w:p>
-    <w:p>
-      <w:pPr>
-        <w:spacing w:after="0" w:line="360" w:lineRule="auto"/>
-        <w:jc w:val="both"/>
-        <w:rPr>
-          <w:rFonts w:asciiTheme="majorHAnsi" w:hAnsiTheme="majorHAnsi" w:cstheme="majorHAnsi"/>
-          <w:sz w:val="28"/>
-          <w:szCs w:val="28"/>
-          <w:lang w:val="en-US"/>
-        </w:rPr>
-      </w:pPr>
-    </w:p>
-    <w:p>
-      <w:pPr>
-        <w:spacing w:after="0" w:line="360" w:lineRule="auto"/>
-        <w:jc w:val="both"/>
-        <w:rPr>
-          <w:rFonts w:asciiTheme="majorHAnsi" w:hAnsiTheme="majorHAnsi" w:cstheme="majorHAnsi"/>
-          <w:sz w:val="28"/>
-          <w:szCs w:val="28"/>
-          <w:lang w:val="en-US"/>
-        </w:rPr>
-      </w:pPr>
-      <w:r>
-        <w:rPr>
-          <w:rFonts w:asciiTheme="majorHAnsi" w:hAnsiTheme="majorHAnsi" w:cstheme="majorHAnsi"/>
-          <w:sz w:val="28"/>
-          <w:szCs w:val="28"/>
-          <w:lang w:val="en-US"/>
-        </w:rPr>
-        <w:t>9. Ưu điểm sử dụng ORDMBS so với RDBMS là gì?</w:t>
-      </w:r>
-    </w:p>
-    <w:p>
-      <w:pPr>
-        <w:spacing w:after="0" w:line="360" w:lineRule="auto"/>
-        <w:jc w:val="both"/>
-        <w:rPr>
-          <w:rFonts w:asciiTheme="majorHAnsi" w:hAnsiTheme="majorHAnsi" w:cstheme="majorHAnsi"/>
-          <w:sz w:val="28"/>
-          <w:szCs w:val="28"/>
-          <w:lang w:val="en-US"/>
-        </w:rPr>
-      </w:pPr>
-    </w:p>
-    <w:p>
-      <w:pPr>
-        <w:spacing w:after="0" w:line="360" w:lineRule="auto"/>
-        <w:jc w:val="both"/>
-        <w:rPr>
-          <w:rFonts w:asciiTheme="majorHAnsi" w:hAnsiTheme="majorHAnsi" w:cstheme="majorHAnsi"/>
-          <w:sz w:val="28"/>
-          <w:szCs w:val="28"/>
-          <w:lang w:val="en-US"/>
-        </w:rPr>
-      </w:pPr>
-      <w:r>
-        <w:rPr>
-          <w:rFonts w:asciiTheme="majorHAnsi" w:hAnsiTheme="majorHAnsi" w:cstheme="majorHAnsi"/>
-          <w:sz w:val="28"/>
-          <w:szCs w:val="28"/>
-          <w:lang w:val="en-US"/>
-        </w:rPr>
-        <w:lastRenderedPageBreak/>
-        <w:t>10. Liệt kê một vài sự khác biệt giữa ORDBMS và OODBMS?</w:t>
-      </w:r>
-    </w:p>
-    <w:p>
-      <w:pPr>
-        <w:spacing w:after="0" w:line="360" w:lineRule="auto"/>
-        <w:jc w:val="both"/>
-        <w:rPr>
-          <w:rFonts w:asciiTheme="majorHAnsi" w:hAnsiTheme="majorHAnsi" w:cstheme="majorHAnsi"/>
-          <w:sz w:val="28"/>
-          <w:szCs w:val="28"/>
-          <w:lang w:val="en-US"/>
-        </w:rPr>
-      </w:pPr>
-    </w:p>
-    <w:p>
-      <w:pPr>
-        <w:spacing w:after="0" w:line="360" w:lineRule="auto"/>
-        <w:jc w:val="both"/>
-        <w:rPr>
-          <w:rFonts w:asciiTheme="majorHAnsi" w:hAnsiTheme="majorHAnsi" w:cstheme="majorHAnsi"/>
-          <w:sz w:val="28"/>
-          <w:szCs w:val="28"/>
-          <w:lang w:val="en-US"/>
-        </w:rPr>
-      </w:pPr>
-      <w:r>
-        <w:rPr>
-          <w:rFonts w:asciiTheme="majorHAnsi" w:hAnsiTheme="majorHAnsi" w:cstheme="majorHAnsi"/>
-          <w:sz w:val="28"/>
-          <w:szCs w:val="28"/>
-          <w:lang w:val="en-US"/>
-        </w:rPr>
-        <w:t>11. Ưu điểm của ORDBMS so với OODBMS là gì?</w:t>
-      </w:r>
-    </w:p>
-    <w:p>
-      <w:pPr>
-        <w:spacing w:after="0" w:line="360" w:lineRule="auto"/>
-        <w:jc w:val="both"/>
-        <w:rPr>
-          <w:rFonts w:asciiTheme="majorHAnsi" w:hAnsiTheme="majorHAnsi" w:cstheme="majorHAnsi"/>
-          <w:sz w:val="28"/>
-          <w:szCs w:val="28"/>
-          <w:lang w:val="en-US"/>
-        </w:rPr>
-      </w:pPr>
-    </w:p>
-    <w:p>
-      <w:pPr>
-        <w:spacing w:after="0" w:line="360" w:lineRule="auto"/>
-        <w:jc w:val="both"/>
-        <w:rPr>
-          <w:rFonts w:asciiTheme="majorHAnsi" w:hAnsiTheme="majorHAnsi" w:cstheme="majorHAnsi"/>
-          <w:sz w:val="28"/>
-          <w:szCs w:val="28"/>
-          <w:lang w:val="en-US"/>
-        </w:rPr>
-      </w:pPr>
-      <w:r>
-        <w:rPr>
-          <w:rFonts w:asciiTheme="majorHAnsi" w:hAnsiTheme="majorHAnsi" w:cstheme="majorHAnsi"/>
-          <w:sz w:val="28"/>
-          <w:szCs w:val="28"/>
-          <w:lang w:val="en-US"/>
-        </w:rPr>
-        <w:t>12. Ưu điểm sử dụng OODBMS so với RDBMS là gì?</w:t>
-      </w:r>
-    </w:p>
-    <w:p>
-      <w:pPr>
-        <w:spacing w:after="0" w:line="360" w:lineRule="auto"/>
-        <w:jc w:val="both"/>
-        <w:rPr>
-          <w:rFonts w:asciiTheme="majorHAnsi" w:hAnsiTheme="majorHAnsi" w:cstheme="majorHAnsi"/>
-          <w:sz w:val="28"/>
-          <w:szCs w:val="28"/>
-          <w:lang w:val="en-US"/>
-        </w:rPr>
-      </w:pPr>
-    </w:p>
-    <w:p>
-      <w:pPr>
-        <w:spacing w:after="0" w:line="360" w:lineRule="auto"/>
-        <w:jc w:val="both"/>
-        <w:rPr>
-          <w:rFonts w:asciiTheme="majorHAnsi" w:hAnsiTheme="majorHAnsi" w:cstheme="majorHAnsi"/>
-          <w:sz w:val="28"/>
-          <w:szCs w:val="28"/>
-          <w:lang w:val="en-US"/>
-        </w:rPr>
-      </w:pPr>
-      <w:r>
-        <w:rPr>
-          <w:rFonts w:asciiTheme="majorHAnsi" w:hAnsiTheme="majorHAnsi" w:cstheme="majorHAnsi"/>
-          <w:sz w:val="28"/>
-          <w:szCs w:val="28"/>
-          <w:lang w:val="en-US"/>
-        </w:rPr>
-        <w:t>13. Ưu điểm sử dụng OODBMS so với ORDBMS là gì?</w:t>
-      </w:r>
-    </w:p>
-    <w:p>
-      <w:pPr>
-        <w:spacing w:after="0" w:line="360" w:lineRule="auto"/>
-        <w:jc w:val="both"/>
-        <w:rPr>
-          <w:rFonts w:asciiTheme="majorHAnsi" w:hAnsiTheme="majorHAnsi" w:cstheme="majorHAnsi"/>
-          <w:sz w:val="28"/>
-          <w:szCs w:val="28"/>
-          <w:lang w:val="en-US"/>
-        </w:rPr>
-      </w:pPr>
-    </w:p>
-    <w:p>
-      <w:pPr>
-        <w:spacing w:after="0" w:line="360" w:lineRule="auto"/>
-        <w:jc w:val="both"/>
-        <w:rPr>
-          <w:rFonts w:asciiTheme="majorHAnsi" w:hAnsiTheme="majorHAnsi" w:cstheme="majorHAnsi"/>
-          <w:sz w:val="28"/>
-          <w:szCs w:val="28"/>
-          <w:lang w:val="en-US"/>
-        </w:rPr>
-      </w:pPr>
-      <w:r>
-        <w:rPr>
-          <w:rFonts w:asciiTheme="majorHAnsi" w:hAnsiTheme="majorHAnsi" w:cstheme="majorHAnsi"/>
-          <w:sz w:val="28"/>
-          <w:szCs w:val="28"/>
-          <w:lang w:val="en-US"/>
-        </w:rPr>
-        <w:t xml:space="preserve">14. Các tiêu trí trong lựa chọn định dạng lưu trữ dữ liệu là gì? </w:t>
-      </w:r>
-      <w:proofErr w:type="gramStart"/>
-      <w:r>
-        <w:rPr>
-          <w:rFonts w:asciiTheme="majorHAnsi" w:hAnsiTheme="majorHAnsi" w:cstheme="majorHAnsi"/>
-          <w:sz w:val="28"/>
-          <w:szCs w:val="28"/>
-          <w:lang w:val="en-US"/>
-        </w:rPr>
-        <w:t>Vì sao những tiêu trí này lại quan trọng?</w:t>
-      </w:r>
-      <w:proofErr w:type="gramEnd"/>
-    </w:p>
-    <w:p>
-      <w:pPr>
-        <w:spacing w:after="0" w:line="360" w:lineRule="auto"/>
-        <w:jc w:val="both"/>
-        <w:rPr>
-          <w:rFonts w:asciiTheme="majorHAnsi" w:hAnsiTheme="majorHAnsi" w:cstheme="majorHAnsi"/>
-          <w:sz w:val="28"/>
-          <w:szCs w:val="28"/>
-          <w:lang w:val="en-US"/>
-        </w:rPr>
-      </w:pPr>
-    </w:p>
-    <w:p>
-      <w:pPr>
-        <w:spacing w:after="0" w:line="360" w:lineRule="auto"/>
-        <w:jc w:val="both"/>
-        <w:rPr>
-          <w:rFonts w:asciiTheme="majorHAnsi" w:hAnsiTheme="majorHAnsi" w:cstheme="majorHAnsi"/>
-          <w:sz w:val="28"/>
-          <w:szCs w:val="28"/>
-          <w:lang w:val="en-US"/>
-        </w:rPr>
-      </w:pPr>
-      <w:r>
-        <w:rPr>
-          <w:rFonts w:asciiTheme="majorHAnsi" w:hAnsiTheme="majorHAnsi" w:cstheme="majorHAnsi"/>
-          <w:sz w:val="28"/>
-          <w:szCs w:val="28"/>
-          <w:lang w:val="en-US"/>
-        </w:rPr>
-        <w:t>15. Vì sao bạn cần xét đến định dạng lưu trữ dữ liệu đang sử dụng khi quyết định lựa chọn định dạng lưu trữ mới?</w:t>
-      </w:r>
-    </w:p>
-    <w:p>
-      <w:pPr>
-        <w:spacing w:after="0" w:line="360" w:lineRule="auto"/>
-        <w:jc w:val="both"/>
-        <w:rPr>
-          <w:rFonts w:asciiTheme="majorHAnsi" w:hAnsiTheme="majorHAnsi" w:cstheme="majorHAnsi"/>
-          <w:sz w:val="28"/>
-          <w:szCs w:val="28"/>
-          <w:lang w:val="en-US"/>
-        </w:rPr>
-      </w:pPr>
-    </w:p>
-    <w:p>
-      <w:pPr>
-        <w:spacing w:after="0" w:line="360" w:lineRule="auto"/>
-        <w:jc w:val="both"/>
-        <w:rPr>
-          <w:rFonts w:asciiTheme="majorHAnsi" w:hAnsiTheme="majorHAnsi" w:cstheme="majorHAnsi"/>
-          <w:sz w:val="28"/>
-          <w:szCs w:val="28"/>
-          <w:lang w:val="en-US"/>
-        </w:rPr>
-      </w:pPr>
-      <w:r>
-        <w:rPr>
-          <w:rFonts w:asciiTheme="majorHAnsi" w:hAnsiTheme="majorHAnsi" w:cstheme="majorHAnsi"/>
+          <w:strike/>
+          <w:sz w:val="28"/>
+          <w:szCs w:val="28"/>
+          <w:lang w:val="en-US"/>
+        </w:rPr>
+      </w:pPr>
+      <w:r>
+        <w:rPr>
+          <w:rFonts w:asciiTheme="majorHAnsi" w:hAnsiTheme="majorHAnsi" w:cstheme="majorHAnsi"/>
+          <w:strike/>
           <w:sz w:val="28"/>
           <w:szCs w:val="28"/>
           <w:lang w:val="en-US"/>
@@ -19590,6 +19797,18 @@
           <w:lang w:val="en-US"/>
         </w:rPr>
       </w:pPr>
+    </w:p>
+    <w:p>
+      <w:pPr>
+        <w:spacing w:after="0" w:line="360" w:lineRule="auto"/>
+        <w:jc w:val="both"/>
+        <w:rPr>
+          <w:rFonts w:asciiTheme="majorHAnsi" w:hAnsiTheme="majorHAnsi" w:cstheme="majorHAnsi"/>
+          <w:sz w:val="28"/>
+          <w:szCs w:val="28"/>
+          <w:lang w:val="en-US"/>
+        </w:rPr>
+      </w:pPr>
       <w:r>
         <w:rPr>
           <w:rFonts w:asciiTheme="majorHAnsi" w:hAnsiTheme="majorHAnsi" w:cstheme="majorHAnsi"/>
@@ -19611,6 +19830,18 @@
           <w:lang w:val="en-US"/>
         </w:rPr>
       </w:pPr>
+    </w:p>
+    <w:p>
+      <w:pPr>
+        <w:spacing w:after="0" w:line="360" w:lineRule="auto"/>
+        <w:jc w:val="both"/>
+        <w:rPr>
+          <w:rFonts w:asciiTheme="majorHAnsi" w:hAnsiTheme="majorHAnsi" w:cstheme="majorHAnsi"/>
+          <w:sz w:val="28"/>
+          <w:szCs w:val="28"/>
+          <w:lang w:val="en-US"/>
+        </w:rPr>
+      </w:pPr>
       <w:r>
         <w:rPr>
           <w:rFonts w:asciiTheme="majorHAnsi" w:hAnsiTheme="majorHAnsi" w:cstheme="majorHAnsi"/>
@@ -19641,6 +19872,18 @@
           <w:lang w:val="en-US"/>
         </w:rPr>
       </w:pPr>
+    </w:p>
+    <w:p>
+      <w:pPr>
+        <w:spacing w:after="0" w:line="360" w:lineRule="auto"/>
+        <w:jc w:val="both"/>
+        <w:rPr>
+          <w:rFonts w:asciiTheme="majorHAnsi" w:hAnsiTheme="majorHAnsi" w:cstheme="majorHAnsi"/>
+          <w:sz w:val="28"/>
+          <w:szCs w:val="28"/>
+          <w:lang w:val="en-US"/>
+        </w:rPr>
+      </w:pPr>
       <w:r>
         <w:rPr>
           <w:rFonts w:asciiTheme="majorHAnsi" w:hAnsiTheme="majorHAnsi" w:cstheme="majorHAnsi"/>
@@ -19662,6 +19905,18 @@
           <w:lang w:val="en-US"/>
         </w:rPr>
       </w:pPr>
+    </w:p>
+    <w:p>
+      <w:pPr>
+        <w:spacing w:after="0" w:line="360" w:lineRule="auto"/>
+        <w:jc w:val="both"/>
+        <w:rPr>
+          <w:rFonts w:asciiTheme="majorHAnsi" w:hAnsiTheme="majorHAnsi" w:cstheme="majorHAnsi"/>
+          <w:sz w:val="28"/>
+          <w:szCs w:val="28"/>
+          <w:lang w:val="en-US"/>
+        </w:rPr>
+      </w:pPr>
       <w:r>
         <w:rPr>
           <w:rFonts w:asciiTheme="majorHAnsi" w:hAnsiTheme="majorHAnsi" w:cstheme="majorHAnsi"/>
@@ -19683,6 +19938,18 @@
           <w:lang w:val="en-US"/>
         </w:rPr>
       </w:pPr>
+    </w:p>
+    <w:p>
+      <w:pPr>
+        <w:spacing w:after="0" w:line="360" w:lineRule="auto"/>
+        <w:jc w:val="both"/>
+        <w:rPr>
+          <w:rFonts w:asciiTheme="majorHAnsi" w:hAnsiTheme="majorHAnsi" w:cstheme="majorHAnsi"/>
+          <w:sz w:val="28"/>
+          <w:szCs w:val="28"/>
+          <w:lang w:val="en-US"/>
+        </w:rPr>
+      </w:pPr>
       <w:r>
         <w:rPr>
           <w:rFonts w:asciiTheme="majorHAnsi" w:hAnsiTheme="majorHAnsi" w:cstheme="majorHAnsi"/>
@@ -19704,6 +19971,18 @@
           <w:lang w:val="en-US"/>
         </w:rPr>
       </w:pPr>
+    </w:p>
+    <w:p>
+      <w:pPr>
+        <w:spacing w:after="0" w:line="360" w:lineRule="auto"/>
+        <w:jc w:val="both"/>
+        <w:rPr>
+          <w:rFonts w:asciiTheme="majorHAnsi" w:hAnsiTheme="majorHAnsi" w:cstheme="majorHAnsi"/>
+          <w:sz w:val="28"/>
+          <w:szCs w:val="28"/>
+          <w:lang w:val="en-US"/>
+        </w:rPr>
+      </w:pPr>
       <w:r>
         <w:rPr>
           <w:rFonts w:asciiTheme="majorHAnsi" w:hAnsiTheme="majorHAnsi" w:cstheme="majorHAnsi"/>
@@ -19725,6 +20004,18 @@
           <w:lang w:val="en-US"/>
         </w:rPr>
       </w:pPr>
+    </w:p>
+    <w:p>
+      <w:pPr>
+        <w:spacing w:after="0" w:line="360" w:lineRule="auto"/>
+        <w:jc w:val="both"/>
+        <w:rPr>
+          <w:rFonts w:asciiTheme="majorHAnsi" w:hAnsiTheme="majorHAnsi" w:cstheme="majorHAnsi"/>
+          <w:sz w:val="28"/>
+          <w:szCs w:val="28"/>
+          <w:lang w:val="en-US"/>
+        </w:rPr>
+      </w:pPr>
       <w:r>
         <w:rPr>
           <w:rFonts w:asciiTheme="majorHAnsi" w:hAnsiTheme="majorHAnsi" w:cstheme="majorHAnsi"/>
@@ -19743,18 +20034,60 @@
           <w:rFonts w:asciiTheme="majorHAnsi" w:hAnsiTheme="majorHAnsi" w:cstheme="majorHAnsi"/>
           <w:sz w:val="28"/>
           <w:szCs w:val="28"/>
-          <w:lang w:val="fr-FR"/>
-        </w:rPr>
-      </w:pPr>
-      <w:r>
-        <w:rPr>
-          <w:rFonts w:asciiTheme="majorHAnsi" w:hAnsiTheme="majorHAnsi" w:cstheme="majorHAnsi"/>
-          <w:sz w:val="28"/>
-          <w:szCs w:val="28"/>
-          <w:lang w:val="fr-FR"/>
-        </w:rPr>
-        <w:t xml:space="preserve">24. Sự khác biệt giữa phân tán interfie và intrafile là gì? </w:t>
-      </w:r>
+          <w:lang w:val="en-US"/>
+        </w:rPr>
+      </w:pPr>
+    </w:p>
+    <w:p>
+      <w:pPr>
+        <w:spacing w:after="0" w:line="360" w:lineRule="auto"/>
+        <w:jc w:val="both"/>
+        <w:rPr>
+          <w:rFonts w:asciiTheme="majorHAnsi" w:hAnsiTheme="majorHAnsi" w:cstheme="majorHAnsi"/>
+          <w:sz w:val="28"/>
+          <w:szCs w:val="28"/>
+          <w:lang w:val="fr-FR"/>
+        </w:rPr>
+      </w:pPr>
+      <w:r>
+        <w:rPr>
+          <w:rFonts w:asciiTheme="majorHAnsi" w:hAnsiTheme="majorHAnsi" w:cstheme="majorHAnsi"/>
+          <w:sz w:val="28"/>
+          <w:szCs w:val="28"/>
+          <w:lang w:val="fr-FR"/>
+        </w:rPr>
+        <w:t>24. Sự khác biệt giữa phân tán interfi</w:t>
+      </w:r>
+      <w:r>
+        <w:rPr>
+          <w:rFonts w:asciiTheme="majorHAnsi" w:hAnsiTheme="majorHAnsi" w:cstheme="majorHAnsi"/>
+          <w:sz w:val="28"/>
+          <w:szCs w:val="28"/>
+          <w:lang w:val="fr-FR"/>
+        </w:rPr>
+        <w:t>l</w:t>
+      </w:r>
+      <w:r>
+        <w:rPr>
+          <w:rFonts w:asciiTheme="majorHAnsi" w:hAnsiTheme="majorHAnsi" w:cstheme="majorHAnsi"/>
+          <w:sz w:val="28"/>
+          <w:szCs w:val="28"/>
+          <w:lang w:val="fr-FR"/>
+        </w:rPr>
+        <w:t xml:space="preserve">e và intrafile là gì? </w:t>
+      </w:r>
+    </w:p>
+    <w:p>
+      <w:pPr>
+        <w:spacing w:after="0" w:line="360" w:lineRule="auto"/>
+        <w:jc w:val="both"/>
+        <w:rPr>
+          <w:rFonts w:asciiTheme="majorHAnsi" w:hAnsiTheme="majorHAnsi" w:cstheme="majorHAnsi"/>
+          <w:sz w:val="28"/>
+          <w:szCs w:val="28"/>
+          <w:lang w:val="fr-FR"/>
+        </w:rPr>
+      </w:pPr>
     </w:p>
     <w:p>
       <w:pPr>
@@ -19788,6 +20121,18 @@
           <w:lang w:val="fr-FR"/>
         </w:rPr>
       </w:pPr>
+    </w:p>
+    <w:p>
+      <w:pPr>
+        <w:spacing w:after="0" w:line="360" w:lineRule="auto"/>
+        <w:jc w:val="both"/>
+        <w:rPr>
+          <w:rFonts w:asciiTheme="majorHAnsi" w:hAnsiTheme="majorHAnsi" w:cstheme="majorHAnsi"/>
+          <w:sz w:val="28"/>
+          <w:szCs w:val="28"/>
+          <w:lang w:val="fr-FR"/>
+        </w:rPr>
+      </w:pPr>
       <w:r>
         <w:rPr>
           <w:rFonts w:asciiTheme="majorHAnsi" w:hAnsiTheme="majorHAnsi" w:cstheme="majorHAnsi"/>
@@ -19809,6 +20154,18 @@
           <w:lang w:val="fr-FR"/>
         </w:rPr>
       </w:pPr>
+    </w:p>
+    <w:p>
+      <w:pPr>
+        <w:spacing w:after="0" w:line="360" w:lineRule="auto"/>
+        <w:jc w:val="both"/>
+        <w:rPr>
+          <w:rFonts w:asciiTheme="majorHAnsi" w:hAnsiTheme="majorHAnsi" w:cstheme="majorHAnsi"/>
+          <w:sz w:val="28"/>
+          <w:szCs w:val="28"/>
+          <w:lang w:val="fr-FR"/>
+        </w:rPr>
+      </w:pPr>
       <w:r>
         <w:rPr>
           <w:rFonts w:asciiTheme="majorHAnsi" w:hAnsiTheme="majorHAnsi" w:cstheme="majorHAnsi"/>
@@ -19830,15 +20187,57 @@
           <w:lang w:val="fr-FR"/>
         </w:rPr>
       </w:pPr>
-      <w:r>
-        <w:rPr>
-          <w:rFonts w:asciiTheme="majorHAnsi" w:hAnsiTheme="majorHAnsi" w:cstheme="majorHAnsi"/>
-          <w:sz w:val="28"/>
-          <w:szCs w:val="28"/>
-          <w:lang w:val="fr-FR"/>
-        </w:rPr>
-        <w:t>28. Kể tên một vài yêu cầu phi trức năng có thể ảnh hưởng thiết kế lớp quản lý CSDL ?</w:t>
-      </w:r>
+    </w:p>
+    <w:p>
+      <w:pPr>
+        <w:spacing w:after="0" w:line="360" w:lineRule="auto"/>
+        <w:jc w:val="both"/>
+        <w:rPr>
+          <w:rFonts w:asciiTheme="majorHAnsi" w:hAnsiTheme="majorHAnsi" w:cstheme="majorHAnsi"/>
+          <w:sz w:val="28"/>
+          <w:szCs w:val="28"/>
+          <w:lang w:val="fr-FR"/>
+        </w:rPr>
+      </w:pPr>
+      <w:r>
+        <w:rPr>
+          <w:rFonts w:asciiTheme="majorHAnsi" w:hAnsiTheme="majorHAnsi" w:cstheme="majorHAnsi"/>
+          <w:sz w:val="28"/>
+          <w:szCs w:val="28"/>
+          <w:lang w:val="fr-FR"/>
+        </w:rPr>
+        <w:t>28. Kể tên một vài yêu cầ</w:t>
+      </w:r>
+      <w:r>
+        <w:rPr>
+          <w:rFonts w:asciiTheme="majorHAnsi" w:hAnsiTheme="majorHAnsi" w:cstheme="majorHAnsi"/>
+          <w:sz w:val="28"/>
+          <w:szCs w:val="28"/>
+          <w:lang w:val="fr-FR"/>
+        </w:rPr>
+        <w:t>u phi ch</w:t>
+      </w:r>
+      <w:r>
+        <w:rPr>
+          <w:rFonts w:asciiTheme="majorHAnsi" w:hAnsiTheme="majorHAnsi" w:cstheme="majorHAnsi"/>
+          <w:sz w:val="28"/>
+          <w:szCs w:val="28"/>
+          <w:lang w:val="fr-FR"/>
+        </w:rPr>
+        <w:t>ức năng có thể ảnh hưởng thiết kế lớp quản lý CSDL ?</w:t>
+      </w:r>
+    </w:p>
+    <w:p>
+      <w:pPr>
+        <w:spacing w:after="0" w:line="360" w:lineRule="auto"/>
+        <w:jc w:val="both"/>
+        <w:rPr>
+          <w:rFonts w:asciiTheme="majorHAnsi" w:hAnsiTheme="majorHAnsi" w:cstheme="majorHAnsi"/>
+          <w:sz w:val="28"/>
+          <w:szCs w:val="28"/>
+          <w:lang w:val="fr-FR"/>
+        </w:rPr>
+      </w:pPr>
     </w:p>
     <w:p>
       <w:pPr>
@@ -19872,6 +20271,18 @@
           <w:lang w:val="fr-FR"/>
         </w:rPr>
       </w:pPr>
+    </w:p>
+    <w:p>
+      <w:pPr>
+        <w:spacing w:after="0" w:line="360" w:lineRule="auto"/>
+        <w:jc w:val="both"/>
+        <w:rPr>
+          <w:rFonts w:asciiTheme="majorHAnsi" w:hAnsiTheme="majorHAnsi" w:cstheme="majorHAnsi"/>
+          <w:sz w:val="28"/>
+          <w:szCs w:val="28"/>
+          <w:lang w:val="fr-FR"/>
+        </w:rPr>
+      </w:pPr>
       <w:r>
         <w:rPr>
           <w:rFonts w:asciiTheme="majorHAnsi" w:hAnsiTheme="majorHAnsi" w:cstheme="majorHAnsi"/>
@@ -19893,14 +20304,25 @@
           <w:lang w:val="fr-FR"/>
         </w:rPr>
       </w:pPr>
-      <w:r>
-        <w:rPr>
-          <w:rFonts w:asciiTheme="majorHAnsi" w:hAnsiTheme="majorHAnsi" w:cstheme="majorHAnsi"/>
-          <w:sz w:val="28"/>
-          <w:szCs w:val="28"/>
-          <w:lang w:val="fr-FR"/>
-        </w:rPr>
-        <w:lastRenderedPageBreak/>
+    </w:p>
+    <w:p>
+      <w:pPr>
+        <w:spacing w:after="0" w:line="360" w:lineRule="auto"/>
+        <w:jc w:val="both"/>
+        <w:rPr>
+          <w:rFonts w:asciiTheme="majorHAnsi" w:hAnsiTheme="majorHAnsi" w:cstheme="majorHAnsi"/>
+          <w:sz w:val="28"/>
+          <w:szCs w:val="28"/>
+          <w:lang w:val="fr-FR"/>
+        </w:rPr>
+      </w:pPr>
+      <w:r>
+        <w:rPr>
+          <w:rFonts w:asciiTheme="majorHAnsi" w:hAnsiTheme="majorHAnsi" w:cstheme="majorHAnsi"/>
+          <w:sz w:val="28"/>
+          <w:szCs w:val="28"/>
+          <w:lang w:val="fr-FR"/>
+        </w:rPr>
         <w:t>31. Vì sao các lớp truy xuất và thay đổi dữ liệu cần phải phụ thuộc vào các lớp liên quan đến vấn đề của lĩnh vực thay vì các phương án khác ?</w:t>
       </w:r>
     </w:p>
@@ -19915,6 +20337,18 @@
           <w:lang w:val="fr-FR"/>
         </w:rPr>
       </w:pPr>
+    </w:p>
+    <w:p>
+      <w:pPr>
+        <w:spacing w:after="0" w:line="360" w:lineRule="auto"/>
+        <w:jc w:val="both"/>
+        <w:rPr>
+          <w:rFonts w:asciiTheme="majorHAnsi" w:hAnsiTheme="majorHAnsi" w:cstheme="majorHAnsi"/>
+          <w:sz w:val="28"/>
+          <w:szCs w:val="28"/>
+          <w:lang w:val="fr-FR"/>
+        </w:rPr>
+      </w:pPr>
       <w:r>
         <w:rPr>
           <w:rFonts w:asciiTheme="majorHAnsi" w:hAnsiTheme="majorHAnsi" w:cstheme="majorHAnsi"/>
@@ -19924,6 +20358,18 @@
         </w:rPr>
         <w:t>32. Vì sao lưu trữ dữ liệu nên phụ thuộc vào các lớp liên quan đến vấn đề thuộc lĩnh vực tương ứng thay vì các phương án khác ?</w:t>
       </w:r>
+    </w:p>
+    <w:p>
+      <w:pPr>
+        <w:spacing w:after="0" w:line="360" w:lineRule="auto"/>
+        <w:jc w:val="both"/>
+        <w:rPr>
+          <w:rFonts w:asciiTheme="majorHAnsi" w:hAnsiTheme="majorHAnsi" w:cstheme="majorHAnsi"/>
+          <w:sz w:val="28"/>
+          <w:szCs w:val="28"/>
+          <w:lang w:val="fr-FR"/>
+        </w:rPr>
+      </w:pPr>
     </w:p>
     <w:sectPr>
       <w:footerReference w:type="default" r:id="rId25"/>
@@ -19995,7 +20441,7 @@
           <w:rPr>
             <w:noProof/>
           </w:rPr>
-          <w:t>34</w:t>
+          <w:t>35</w:t>
         </w:r>
         <w:r>
           <w:rPr>

</xml_diff>